<commit_message>
Hier die von mir fertige Projektdoku
</commit_message>
<xml_diff>
--- a/Projektdokumentation.docx
+++ b/Projektdokumentation.docx
@@ -19,14 +19,10 @@
         </w:rPr>
       </w:sdtEndPr>
       <w:sdtContent>
-        <w:p/>
         <w:p>
           <w:pPr>
             <w:rPr>
-              <w:rFonts w:eastAsiaTheme="minorEastAsia"/>
-              <w:color w:val="595959" w:themeColor="text1" w:themeTint="A6"/>
-              <w:sz w:val="28"/>
-              <w:szCs w:val="28"/>
+              <w:rStyle w:val="TitleChar"/>
             </w:rPr>
           </w:pPr>
           <w:r>
@@ -38,8 +34,8 @@
                 <v:stroke joinstyle="miter"/>
                 <v:path gradientshapeok="t" o:connecttype="rect"/>
               </v:shapetype>
-              <v:shape id="Text Box 131" o:spid="_x0000_s1033" type="#_x0000_t202" style="position:absolute;margin-left:0;margin-top:0;width:369pt;height:529.2pt;z-index:251660288;visibility:visible;mso-wrap-style:square;mso-width-percent:790;mso-height-percent:350;mso-left-percent:77;mso-top-percent:540;mso-wrap-distance-left:14.4pt;mso-wrap-distance-top:0;mso-wrap-distance-right:14.4pt;mso-wrap-distance-bottom:0;mso-position-horizontal-relative:margin;mso-position-vertical-relative:page;mso-width-percent:790;mso-height-percent:350;mso-left-percent:77;mso-top-percent:540;mso-width-relative:margin;mso-height-relative:page;v-text-anchor:top" o:gfxdata="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" filled="f" stroked="f" strokeweight=".5pt">
-                <v:textbox style="mso-fit-shape-to-text:t" inset="0,0,0,0">
+              <v:shape id="Text Box 131" o:spid="_x0000_s1033" type="#_x0000_t202" style="position:absolute;margin-left:0;margin-top:0;width:369pt;height:529.2pt;z-index:251659776;visibility:visible;mso-wrap-style:square;mso-width-percent:790;mso-height-percent:350;mso-left-percent:77;mso-top-percent:540;mso-wrap-distance-left:14.4pt;mso-wrap-distance-top:0;mso-wrap-distance-right:14.4pt;mso-wrap-distance-bottom:0;mso-position-horizontal-relative:margin;mso-position-vertical-relative:page;mso-width-percent:790;mso-height-percent:350;mso-left-percent:77;mso-top-percent:540;mso-width-relative:margin;mso-height-relative:page;v-text-anchor:top" o:gfxdata="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" filled="f" stroked="f" strokeweight=".5pt">
+                <v:textbox style="mso-next-textbox:#Text Box 131;mso-fit-shape-to-text:t" inset="0,0,0,0">
                   <w:txbxContent>
                     <w:p>
                       <w:pPr>
@@ -65,7 +61,6 @@
                           <w:dataBinding w:prefixMappings="xmlns:ns0='http://purl.org/dc/elements/1.1/' xmlns:ns1='http://schemas.openxmlformats.org/package/2006/metadata/core-properties' " w:xpath="/ns1:coreProperties[1]/ns0:title[1]" w:storeItemID="{6C3C8BC8-F283-45AE-878A-BAB7291924A1}"/>
                           <w:text/>
                         </w:sdtPr>
-                        <w:sdtEndPr/>
                         <w:sdtContent>
                           <w:r>
                             <w:rPr>
@@ -93,7 +88,6 @@
                         <w:dataBinding w:prefixMappings="xmlns:ns0='http://purl.org/dc/elements/1.1/' xmlns:ns1='http://schemas.openxmlformats.org/package/2006/metadata/core-properties' " w:xpath="/ns1:coreProperties[1]/ns0:subject[1]" w:storeItemID="{6C3C8BC8-F283-45AE-878A-BAB7291924A1}"/>
                         <w:text/>
                       </w:sdtPr>
-                      <w:sdtEndPr/>
                       <w:sdtContent>
                         <w:p>
                           <w:pPr>
@@ -146,7 +140,6 @@
                           <w:dataBinding w:prefixMappings="xmlns:ns0='http://purl.org/dc/elements/1.1/' xmlns:ns1='http://schemas.openxmlformats.org/package/2006/metadata/core-properties' " w:xpath="/ns1:coreProperties[1]/ns0:creator[1]" w:storeItemID="{6C3C8BC8-F283-45AE-878A-BAB7291924A1}"/>
                           <w:text/>
                         </w:sdtPr>
-                        <w:sdtEndPr/>
                         <w:sdtContent>
                           <w:r>
                             <w:rPr>
@@ -180,10 +173,10 @@
               <w:noProof/>
             </w:rPr>
             <w:pict>
-              <v:rect id="Rectangle 132" o:spid="_x0000_s1032" style="position:absolute;margin-left:-13.2pt;margin-top:0;width:46.8pt;height:77.75pt;z-index:251659264;visibility:visible;mso-wrap-style:square;mso-width-percent:76;mso-height-percent:98;mso-top-percent:23;mso-wrap-distance-left:9pt;mso-wrap-distance-top:0;mso-wrap-distance-right:9pt;mso-wrap-distance-bottom:0;mso-position-horizontal:right;mso-position-horizontal-relative:margin;mso-position-vertical-relative:page;mso-width-percent:76;mso-height-percent:98;mso-top-percent:23;mso-width-relative:page;mso-height-relative:page;v-text-anchor:bottom" o:gfxdata="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" fillcolor="#4f81bd [3204]" stroked="f" strokeweight="2pt">
+              <v:rect id="Rectangle 132" o:spid="_x0000_s1032" style="position:absolute;margin-left:-26.4pt;margin-top:0;width:46.8pt;height:77.75pt;z-index:251658752;visibility:visible;mso-wrap-style:square;mso-width-percent:76;mso-height-percent:98;mso-top-percent:23;mso-wrap-distance-left:9pt;mso-wrap-distance-top:0;mso-wrap-distance-right:9pt;mso-wrap-distance-bottom:0;mso-position-horizontal:right;mso-position-horizontal-relative:margin;mso-position-vertical-relative:page;mso-width-percent:76;mso-height-percent:98;mso-top-percent:23;mso-width-relative:page;mso-height-relative:page;v-text-anchor:bottom" o:gfxdata="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" fillcolor="#4f81bd [3204]" stroked="f" strokeweight="2pt">
                 <v:path arrowok="t"/>
                 <o:lock v:ext="edit" aspectratio="t"/>
-                <v:textbox inset="3.6pt,,3.6pt">
+                <v:textbox style="mso-next-textbox:#Rectangle 132" inset="3.6pt,,3.6pt">
                   <w:txbxContent>
                     <w:sdt>
                       <w:sdtPr>
@@ -203,7 +196,6 @@
                           <w:calendar w:val="gregorian"/>
                         </w:date>
                       </w:sdtPr>
-                      <w:sdtEndPr/>
                       <w:sdtContent>
                         <w:p>
                           <w:pPr>
@@ -232,6 +224,253 @@
               </v:rect>
             </w:pict>
           </w:r>
+          <w:r>
+            <w:rPr>
+              <w:rFonts w:eastAsiaTheme="minorEastAsia"/>
+              <w:color w:val="595959" w:themeColor="text1" w:themeTint="A6"/>
+              <w:sz w:val="28"/>
+              <w:szCs w:val="28"/>
+            </w:rPr>
+            <w:br w:type="page"/>
+          </w:r>
+          <w:r>
+            <w:rPr>
+              <w:rStyle w:val="TitleChar"/>
+            </w:rPr>
+            <w:lastRenderedPageBreak/>
+            <w:t>Ehrenwörtliche Erklärung</w:t>
+          </w:r>
+        </w:p>
+        <w:p/>
+        <w:p/>
+        <w:p>
+          <w:r>
+            <w:t>"</w:t>
+          </w:r>
+          <w:r>
+            <w:t>Wir</w:t>
+          </w:r>
+          <w:r>
+            <w:t xml:space="preserve"> versicher</w:t>
+          </w:r>
+          <w:r>
+            <w:t>n</w:t>
+          </w:r>
+          <w:r>
+            <w:t xml:space="preserve"> hiermit ehrenwörtlich durch </w:t>
+          </w:r>
+          <w:r>
+            <w:t>unsere</w:t>
+          </w:r>
+          <w:r>
+            <w:t xml:space="preserve"> Unterschrift</w:t>
+          </w:r>
+          <w:r>
+            <w:t>en</w:t>
+          </w:r>
+          <w:r>
+            <w:t xml:space="preserve">, dass </w:t>
+          </w:r>
+          <w:r>
+            <w:t>wir</w:t>
+          </w:r>
+          <w:r>
+            <w:t xml:space="preserve"> die vorstehende </w:t>
+          </w:r>
+          <w:r>
+            <w:t>Projekt-</w:t>
+          </w:r>
+          <w:r>
+            <w:t>Arbeit selbständig und ohne Benutzung anderer als der angegebenen Hilfsmittel angefertigt habe. Alle Stellen, die wörtlich oder sinngemäß aus veröffentlichten oder unveröffentlichten Schriften oder dem Internet entnommen worden sind, sind als solche kenntlich gemacht. Keine weiteren Personen waren an der geistigen Herstellung der vorliegenden Arbeit beteiligt. Die Arbeit hat noch nicht in gleicher oder ähnlicher Form oder auszugsweise im Rahmen einer anderen Prüfung dieser oder einer anderen Prüfungsinstanz vorgelegen."</w:t>
+          </w:r>
+        </w:p>
+        <w:p/>
+        <w:p>
+          <w:r>
+            <w:rPr>
+              <w:noProof/>
+              <w:lang w:eastAsia="de-DE"/>
+            </w:rPr>
+            <w:drawing>
+              <wp:inline distT="0" distB="0" distL="0" distR="0" wp14:anchorId="401FA7FD" wp14:editId="197C6011">
+                <wp:extent cx="990000" cy="324000"/>
+                <wp:effectExtent l="0" t="0" r="635" b="0"/>
+                <wp:docPr id="4" name="Picture 4"/>
+                <wp:cNvGraphicFramePr>
+                  <a:graphicFrameLocks xmlns:a="http://schemas.openxmlformats.org/drawingml/2006/main" noChangeAspect="1"/>
+                </wp:cNvGraphicFramePr>
+                <a:graphic xmlns:a="http://schemas.openxmlformats.org/drawingml/2006/main">
+                  <a:graphicData uri="http://schemas.openxmlformats.org/drawingml/2006/picture">
+                    <pic:pic xmlns:pic="http://schemas.openxmlformats.org/drawingml/2006/picture">
+                      <pic:nvPicPr>
+                        <pic:cNvPr id="4" name="Unterschrift.jpg"/>
+                        <pic:cNvPicPr/>
+                      </pic:nvPicPr>
+                      <pic:blipFill>
+                        <a:blip r:embed="rId9" cstate="print">
+                          <a:extLst>
+                            <a:ext uri="{28A0092B-C50C-407E-A947-70E740481C1C}">
+                              <a14:useLocalDpi xmlns:a14="http://schemas.microsoft.com/office/drawing/2010/main" val="0"/>
+                            </a:ext>
+                          </a:extLst>
+                        </a:blip>
+                        <a:stretch>
+                          <a:fillRect/>
+                        </a:stretch>
+                      </pic:blipFill>
+                      <pic:spPr>
+                        <a:xfrm>
+                          <a:off x="0" y="0"/>
+                          <a:ext cx="990000" cy="324000"/>
+                        </a:xfrm>
+                        <a:prstGeom prst="rect">
+                          <a:avLst/>
+                        </a:prstGeom>
+                      </pic:spPr>
+                    </pic:pic>
+                  </a:graphicData>
+                </a:graphic>
+              </wp:inline>
+            </w:drawing>
+          </w:r>
+        </w:p>
+        <w:p>
+          <w:r>
+            <w:t>Karlsruhe, den 26.04.2015</w:t>
+          </w:r>
+        </w:p>
+        <w:p/>
+        <w:p>
+          <w:pPr>
+            <w:rPr>
+              <w:rFonts w:eastAsiaTheme="minorEastAsia"/>
+              <w:color w:val="595959" w:themeColor="text1" w:themeTint="A6"/>
+              <w:sz w:val="28"/>
+              <w:szCs w:val="28"/>
+            </w:rPr>
+          </w:pPr>
+        </w:p>
+        <w:p>
+          <w:pPr>
+            <w:rPr>
+              <w:rFonts w:eastAsiaTheme="minorEastAsia"/>
+              <w:color w:val="595959" w:themeColor="text1" w:themeTint="A6"/>
+              <w:sz w:val="28"/>
+              <w:szCs w:val="28"/>
+            </w:rPr>
+          </w:pPr>
+        </w:p>
+        <w:p>
+          <w:pPr>
+            <w:rPr>
+              <w:rFonts w:eastAsiaTheme="minorEastAsia"/>
+              <w:color w:val="595959" w:themeColor="text1" w:themeTint="A6"/>
+              <w:sz w:val="28"/>
+              <w:szCs w:val="28"/>
+            </w:rPr>
+          </w:pPr>
+        </w:p>
+        <w:p>
+          <w:pPr>
+            <w:rPr>
+              <w:rFonts w:eastAsiaTheme="minorEastAsia"/>
+              <w:color w:val="595959" w:themeColor="text1" w:themeTint="A6"/>
+              <w:sz w:val="28"/>
+              <w:szCs w:val="28"/>
+            </w:rPr>
+          </w:pPr>
+        </w:p>
+        <w:p>
+          <w:pPr>
+            <w:rPr>
+              <w:rFonts w:eastAsiaTheme="minorEastAsia"/>
+              <w:color w:val="595959" w:themeColor="text1" w:themeTint="A6"/>
+              <w:sz w:val="28"/>
+              <w:szCs w:val="28"/>
+            </w:rPr>
+          </w:pPr>
+        </w:p>
+        <w:p>
+          <w:pPr>
+            <w:rPr>
+              <w:rFonts w:eastAsiaTheme="minorEastAsia"/>
+              <w:color w:val="595959" w:themeColor="text1" w:themeTint="A6"/>
+              <w:sz w:val="28"/>
+              <w:szCs w:val="28"/>
+            </w:rPr>
+          </w:pPr>
+        </w:p>
+        <w:p>
+          <w:pPr>
+            <w:rPr>
+              <w:rFonts w:eastAsiaTheme="minorEastAsia"/>
+              <w:color w:val="595959" w:themeColor="text1" w:themeTint="A6"/>
+              <w:sz w:val="28"/>
+              <w:szCs w:val="28"/>
+            </w:rPr>
+          </w:pPr>
+        </w:p>
+        <w:p>
+          <w:pPr>
+            <w:rPr>
+              <w:rFonts w:eastAsiaTheme="minorEastAsia"/>
+              <w:color w:val="595959" w:themeColor="text1" w:themeTint="A6"/>
+              <w:sz w:val="28"/>
+              <w:szCs w:val="28"/>
+            </w:rPr>
+          </w:pPr>
+        </w:p>
+        <w:p>
+          <w:pPr>
+            <w:rPr>
+              <w:rFonts w:eastAsiaTheme="minorEastAsia"/>
+              <w:color w:val="595959" w:themeColor="text1" w:themeTint="A6"/>
+              <w:sz w:val="28"/>
+              <w:szCs w:val="28"/>
+            </w:rPr>
+          </w:pPr>
+        </w:p>
+        <w:p>
+          <w:pPr>
+            <w:rPr>
+              <w:rFonts w:eastAsiaTheme="minorEastAsia"/>
+              <w:color w:val="595959" w:themeColor="text1" w:themeTint="A6"/>
+              <w:sz w:val="28"/>
+              <w:szCs w:val="28"/>
+            </w:rPr>
+          </w:pPr>
+        </w:p>
+        <w:p>
+          <w:r>
+            <w:t>Quelle</w:t>
+          </w:r>
+          <w:r>
+            <w:t>( in Abwandlung)</w:t>
+          </w:r>
+          <w:r>
+            <w:t>:</w:t>
+          </w:r>
+          <w:r>
+            <w:t xml:space="preserve"> </w:t>
+          </w:r>
+          <w:hyperlink r:id="rId10" w:history="1">
+            <w:r>
+              <w:rPr>
+                <w:rStyle w:val="Hyperlink"/>
+              </w:rPr>
+              <w:t>http://www.philso.uni-augsburg.de/lehrstuehle/evangtheol/biblische/arbeiten/ehrenwoertliche_erklaerung.pdf</w:t>
+            </w:r>
+          </w:hyperlink>
+        </w:p>
+        <w:p>
+          <w:pPr>
+            <w:rPr>
+              <w:rFonts w:eastAsiaTheme="minorEastAsia"/>
+              <w:color w:val="595959" w:themeColor="text1" w:themeTint="A6"/>
+              <w:sz w:val="28"/>
+              <w:szCs w:val="28"/>
+            </w:rPr>
+          </w:pPr>
           <w:r>
             <w:rPr>
               <w:rFonts w:eastAsiaTheme="minorEastAsia"/>
@@ -297,7 +536,7 @@
           <w:r>
             <w:fldChar w:fldCharType="separate"/>
           </w:r>
-          <w:hyperlink w:anchor="_Toc423902331" w:history="1">
+          <w:hyperlink w:anchor="_Toc424309761" w:history="1">
             <w:r>
               <w:rPr>
                 <w:rStyle w:val="Hyperlink"/>
@@ -341,7 +580,7 @@
                 <w:noProof/>
                 <w:webHidden/>
               </w:rPr>
-              <w:instrText xml:space="preserve"> PAGEREF _Toc423902331 \h </w:instrText>
+              <w:instrText xml:space="preserve"> PAGEREF _Toc424309761 \h </w:instrText>
             </w:r>
             <w:r>
               <w:rPr>
@@ -361,7 +600,7 @@
                 <w:noProof/>
                 <w:webHidden/>
               </w:rPr>
-              <w:t>2</w:t>
+              <w:t>3</w:t>
             </w:r>
             <w:r>
               <w:rPr>
@@ -385,7 +624,7 @@
               <w:lang w:eastAsia="de-DE"/>
             </w:rPr>
           </w:pPr>
-          <w:hyperlink w:anchor="_Toc423902332" w:history="1">
+          <w:hyperlink w:anchor="_Toc424309762" w:history="1">
             <w:r>
               <w:rPr>
                 <w:rStyle w:val="Hyperlink"/>
@@ -429,7 +668,7 @@
                 <w:noProof/>
                 <w:webHidden/>
               </w:rPr>
-              <w:instrText xml:space="preserve"> PAGEREF _Toc423902332 \h </w:instrText>
+              <w:instrText xml:space="preserve"> PAGEREF _Toc424309762 \h </w:instrText>
             </w:r>
             <w:r>
               <w:rPr>
@@ -449,7 +688,7 @@
                 <w:noProof/>
                 <w:webHidden/>
               </w:rPr>
-              <w:t>2</w:t>
+              <w:t>3</w:t>
             </w:r>
             <w:r>
               <w:rPr>
@@ -473,7 +712,7 @@
               <w:lang w:eastAsia="de-DE"/>
             </w:rPr>
           </w:pPr>
-          <w:hyperlink w:anchor="_Toc423902333" w:history="1">
+          <w:hyperlink w:anchor="_Toc424309763" w:history="1">
             <w:r>
               <w:rPr>
                 <w:rStyle w:val="Hyperlink"/>
@@ -496,7 +735,7 @@
                 <w:noProof/>
                 <w:lang w:eastAsia="de-DE"/>
               </w:rPr>
-              <w:t>Aufgaben/-Zielstellung</w:t>
+              <w:t>Aufgaben-/Zielstellung</w:t>
             </w:r>
             <w:r>
               <w:rPr>
@@ -517,7 +756,7 @@
                 <w:noProof/>
                 <w:webHidden/>
               </w:rPr>
-              <w:instrText xml:space="preserve"> PAGEREF _Toc423902333 \h </w:instrText>
+              <w:instrText xml:space="preserve"> PAGEREF _Toc424309763 \h </w:instrText>
             </w:r>
             <w:r>
               <w:rPr>
@@ -537,7 +776,7 @@
                 <w:noProof/>
                 <w:webHidden/>
               </w:rPr>
-              <w:t>3</w:t>
+              <w:t>4</w:t>
             </w:r>
             <w:r>
               <w:rPr>
@@ -561,7 +800,7 @@
               <w:lang w:eastAsia="de-DE"/>
             </w:rPr>
           </w:pPr>
-          <w:hyperlink w:anchor="_Toc423902334" w:history="1">
+          <w:hyperlink w:anchor="_Toc424309764" w:history="1">
             <w:r>
               <w:rPr>
                 <w:rStyle w:val="Hyperlink"/>
@@ -605,7 +844,7 @@
                 <w:noProof/>
                 <w:webHidden/>
               </w:rPr>
-              <w:instrText xml:space="preserve"> PAGEREF _Toc423902334 \h </w:instrText>
+              <w:instrText xml:space="preserve"> PAGEREF _Toc424309764 \h </w:instrText>
             </w:r>
             <w:r>
               <w:rPr>
@@ -625,7 +864,7 @@
                 <w:noProof/>
                 <w:webHidden/>
               </w:rPr>
-              <w:t>4</w:t>
+              <w:t>5</w:t>
             </w:r>
             <w:r>
               <w:rPr>
@@ -645,7 +884,7 @@
               <w:lang w:eastAsia="de-DE"/>
             </w:rPr>
           </w:pPr>
-          <w:hyperlink w:anchor="_Toc423902335" w:history="1">
+          <w:hyperlink w:anchor="_Toc424309765" w:history="1">
             <w:r>
               <w:rPr>
                 <w:rStyle w:val="Hyperlink"/>
@@ -689,7 +928,7 @@
                 <w:noProof/>
                 <w:webHidden/>
               </w:rPr>
-              <w:instrText xml:space="preserve"> PAGEREF _Toc423902335 \h </w:instrText>
+              <w:instrText xml:space="preserve"> PAGEREF _Toc424309765 \h </w:instrText>
             </w:r>
             <w:r>
               <w:rPr>
@@ -709,7 +948,7 @@
                 <w:noProof/>
                 <w:webHidden/>
               </w:rPr>
-              <w:t>5</w:t>
+              <w:t>6</w:t>
             </w:r>
             <w:r>
               <w:rPr>
@@ -733,7 +972,7 @@
               <w:lang w:eastAsia="de-DE"/>
             </w:rPr>
           </w:pPr>
-          <w:hyperlink w:anchor="_Toc423902336" w:history="1">
+          <w:hyperlink w:anchor="_Toc424309766" w:history="1">
             <w:r>
               <w:rPr>
                 <w:rStyle w:val="Hyperlink"/>
@@ -777,7 +1016,7 @@
                 <w:noProof/>
                 <w:webHidden/>
               </w:rPr>
-              <w:instrText xml:space="preserve"> PAGEREF _Toc423902336 \h </w:instrText>
+              <w:instrText xml:space="preserve"> PAGEREF _Toc424309766 \h </w:instrText>
             </w:r>
             <w:r>
               <w:rPr>
@@ -797,7 +1036,7 @@
                 <w:noProof/>
                 <w:webHidden/>
               </w:rPr>
-              <w:t>5</w:t>
+              <w:t>6</w:t>
             </w:r>
             <w:r>
               <w:rPr>
@@ -821,7 +1060,7 @@
               <w:lang w:eastAsia="de-DE"/>
             </w:rPr>
           </w:pPr>
-          <w:hyperlink w:anchor="_Toc423902337" w:history="1">
+          <w:hyperlink w:anchor="_Toc424309767" w:history="1">
             <w:r>
               <w:rPr>
                 <w:rStyle w:val="Hyperlink"/>
@@ -863,7 +1102,7 @@
                 <w:noProof/>
                 <w:webHidden/>
               </w:rPr>
-              <w:instrText xml:space="preserve"> PAGEREF _Toc423902337 \h </w:instrText>
+              <w:instrText xml:space="preserve"> PAGEREF _Toc424309767 \h </w:instrText>
             </w:r>
             <w:r>
               <w:rPr>
@@ -907,7 +1146,7 @@
               <w:lang w:eastAsia="de-DE"/>
             </w:rPr>
           </w:pPr>
-          <w:hyperlink w:anchor="_Toc423902338" w:history="1">
+          <w:hyperlink w:anchor="_Toc424309768" w:history="1">
             <w:r>
               <w:rPr>
                 <w:rStyle w:val="Hyperlink"/>
@@ -949,7 +1188,7 @@
                 <w:noProof/>
                 <w:webHidden/>
               </w:rPr>
-              <w:instrText xml:space="preserve"> PAGEREF _Toc423902338 \h </w:instrText>
+              <w:instrText xml:space="preserve"> PAGEREF _Toc424309768 \h </w:instrText>
             </w:r>
             <w:r>
               <w:rPr>
@@ -993,7 +1232,7 @@
               <w:lang w:eastAsia="de-DE"/>
             </w:rPr>
           </w:pPr>
-          <w:hyperlink w:anchor="_Toc423902339" w:history="1">
+          <w:hyperlink w:anchor="_Toc424309769" w:history="1">
             <w:r>
               <w:rPr>
                 <w:rStyle w:val="Hyperlink"/>
@@ -1035,7 +1274,7 @@
                 <w:noProof/>
                 <w:webHidden/>
               </w:rPr>
-              <w:instrText xml:space="preserve"> PAGEREF _Toc423902339 \h </w:instrText>
+              <w:instrText xml:space="preserve"> PAGEREF _Toc424309769 \h </w:instrText>
             </w:r>
             <w:r>
               <w:rPr>
@@ -1079,7 +1318,7 @@
               <w:lang w:eastAsia="de-DE"/>
             </w:rPr>
           </w:pPr>
-          <w:hyperlink w:anchor="_Toc423902340" w:history="1">
+          <w:hyperlink w:anchor="_Toc424309770" w:history="1">
             <w:r>
               <w:rPr>
                 <w:rStyle w:val="Hyperlink"/>
@@ -1121,7 +1360,7 @@
                 <w:noProof/>
                 <w:webHidden/>
               </w:rPr>
-              <w:instrText xml:space="preserve"> PAGEREF _Toc423902340 \h </w:instrText>
+              <w:instrText xml:space="preserve"> PAGEREF _Toc424309770 \h </w:instrText>
             </w:r>
             <w:r>
               <w:rPr>
@@ -1165,7 +1404,7 @@
               <w:lang w:eastAsia="de-DE"/>
             </w:rPr>
           </w:pPr>
-          <w:hyperlink w:anchor="_Toc423902341" w:history="1">
+          <w:hyperlink w:anchor="_Toc424309771" w:history="1">
             <w:r>
               <w:rPr>
                 <w:rStyle w:val="Hyperlink"/>
@@ -1207,7 +1446,7 @@
                 <w:noProof/>
                 <w:webHidden/>
               </w:rPr>
-              <w:instrText xml:space="preserve"> PAGEREF _Toc423902341 \h </w:instrText>
+              <w:instrText xml:space="preserve"> PAGEREF _Toc424309771 \h </w:instrText>
             </w:r>
             <w:r>
               <w:rPr>
@@ -1247,7 +1486,7 @@
               <w:lang w:eastAsia="de-DE"/>
             </w:rPr>
           </w:pPr>
-          <w:hyperlink w:anchor="_Toc423902342" w:history="1">
+          <w:hyperlink w:anchor="_Toc424309772" w:history="1">
             <w:r>
               <w:rPr>
                 <w:rStyle w:val="Hyperlink"/>
@@ -1289,7 +1528,7 @@
                 <w:noProof/>
                 <w:webHidden/>
               </w:rPr>
-              <w:instrText xml:space="preserve"> PAGEREF _Toc423902342 \h </w:instrText>
+              <w:instrText xml:space="preserve"> PAGEREF _Toc424309772 \h </w:instrText>
             </w:r>
             <w:r>
               <w:rPr>
@@ -1333,7 +1572,7 @@
               <w:lang w:eastAsia="de-DE"/>
             </w:rPr>
           </w:pPr>
-          <w:hyperlink w:anchor="_Toc423902343" w:history="1">
+          <w:hyperlink w:anchor="_Toc424309773" w:history="1">
             <w:r>
               <w:rPr>
                 <w:rStyle w:val="Hyperlink"/>
@@ -1354,7 +1593,7 @@
                 <w:rStyle w:val="Hyperlink"/>
                 <w:noProof/>
               </w:rPr>
-              <w:t>Qualitätsmanagement</w:t>
+              <w:t>Projektsteuerung und Projektkontrolle</w:t>
             </w:r>
             <w:r>
               <w:rPr>
@@ -1375,7 +1614,7 @@
                 <w:noProof/>
                 <w:webHidden/>
               </w:rPr>
-              <w:instrText xml:space="preserve"> PAGEREF _Toc423902343 \h </w:instrText>
+              <w:instrText xml:space="preserve"> PAGEREF _Toc424309773 \h </w:instrText>
             </w:r>
             <w:r>
               <w:rPr>
@@ -1419,7 +1658,7 @@
               <w:lang w:eastAsia="de-DE"/>
             </w:rPr>
           </w:pPr>
-          <w:hyperlink w:anchor="_Toc423902344" w:history="1">
+          <w:hyperlink w:anchor="_Toc424309774" w:history="1">
             <w:r>
               <w:rPr>
                 <w:rStyle w:val="Hyperlink"/>
@@ -1440,7 +1679,7 @@
                 <w:rStyle w:val="Hyperlink"/>
                 <w:noProof/>
               </w:rPr>
-              <w:t>Team- und Konfliktmanagement</w:t>
+              <w:t>Qualitätsmanagement</w:t>
             </w:r>
             <w:r>
               <w:rPr>
@@ -1461,7 +1700,7 @@
                 <w:noProof/>
                 <w:webHidden/>
               </w:rPr>
-              <w:instrText xml:space="preserve"> PAGEREF _Toc423902344 \h </w:instrText>
+              <w:instrText xml:space="preserve"> PAGEREF _Toc424309774 \h </w:instrText>
             </w:r>
             <w:r>
               <w:rPr>
@@ -1505,7 +1744,7 @@
               <w:lang w:eastAsia="de-DE"/>
             </w:rPr>
           </w:pPr>
-          <w:hyperlink w:anchor="_Toc423902345" w:history="1">
+          <w:hyperlink w:anchor="_Toc424309775" w:history="1">
             <w:r>
               <w:rPr>
                 <w:rStyle w:val="Hyperlink"/>
@@ -1526,7 +1765,7 @@
                 <w:rStyle w:val="Hyperlink"/>
                 <w:noProof/>
               </w:rPr>
-              <w:t>Beschaffungsmanagement</w:t>
+              <w:t>Team- und Konfliktmanagement</w:t>
             </w:r>
             <w:r>
               <w:rPr>
@@ -1547,7 +1786,7 @@
                 <w:noProof/>
                 <w:webHidden/>
               </w:rPr>
-              <w:instrText xml:space="preserve"> PAGEREF _Toc423902345 \h </w:instrText>
+              <w:instrText xml:space="preserve"> PAGEREF _Toc424309775 \h </w:instrText>
             </w:r>
             <w:r>
               <w:rPr>
@@ -1591,7 +1830,7 @@
               <w:lang w:eastAsia="de-DE"/>
             </w:rPr>
           </w:pPr>
-          <w:hyperlink w:anchor="_Toc423902346" w:history="1">
+          <w:hyperlink w:anchor="_Toc424309776" w:history="1">
             <w:r>
               <w:rPr>
                 <w:rStyle w:val="Hyperlink"/>
@@ -1612,7 +1851,7 @@
                 <w:rStyle w:val="Hyperlink"/>
                 <w:noProof/>
               </w:rPr>
-              <w:t>Integrationsmanagement</w:t>
+              <w:t>Beschaffungsmanagement</w:t>
             </w:r>
             <w:r>
               <w:rPr>
@@ -1633,7 +1872,7 @@
                 <w:noProof/>
                 <w:webHidden/>
               </w:rPr>
-              <w:instrText xml:space="preserve"> PAGEREF _Toc423902346 \h </w:instrText>
+              <w:instrText xml:space="preserve"> PAGEREF _Toc424309776 \h </w:instrText>
             </w:r>
             <w:r>
               <w:rPr>
@@ -1677,7 +1916,7 @@
               <w:lang w:eastAsia="de-DE"/>
             </w:rPr>
           </w:pPr>
-          <w:hyperlink w:anchor="_Toc423902347" w:history="1">
+          <w:hyperlink w:anchor="_Toc424309777" w:history="1">
             <w:r>
               <w:rPr>
                 <w:rStyle w:val="Hyperlink"/>
@@ -1698,7 +1937,7 @@
                 <w:rStyle w:val="Hyperlink"/>
                 <w:noProof/>
               </w:rPr>
-              <w:t>Umfangsmanagement</w:t>
+              <w:t>Integrationsmanagement</w:t>
             </w:r>
             <w:r>
               <w:rPr>
@@ -1719,7 +1958,7 @@
                 <w:noProof/>
                 <w:webHidden/>
               </w:rPr>
-              <w:instrText xml:space="preserve"> PAGEREF _Toc423902347 \h </w:instrText>
+              <w:instrText xml:space="preserve"> PAGEREF _Toc424309777 \h </w:instrText>
             </w:r>
             <w:r>
               <w:rPr>
@@ -1740,88 +1979,6 @@
                 <w:webHidden/>
               </w:rPr>
               <w:t>17</w:t>
-            </w:r>
-            <w:r>
-              <w:rPr>
-                <w:noProof/>
-                <w:webHidden/>
-              </w:rPr>
-              <w:fldChar w:fldCharType="end"/>
-            </w:r>
-          </w:hyperlink>
-        </w:p>
-        <w:p>
-          <w:pPr>
-            <w:pStyle w:val="TOC1"/>
-            <w:rPr>
-              <w:rFonts w:eastAsiaTheme="minorEastAsia"/>
-              <w:noProof/>
-              <w:lang w:eastAsia="de-DE"/>
-            </w:rPr>
-          </w:pPr>
-          <w:hyperlink w:anchor="_Toc423902348" w:history="1">
-            <w:r>
-              <w:rPr>
-                <w:rStyle w:val="Hyperlink"/>
-                <w:noProof/>
-              </w:rPr>
-              <w:t>4</w:t>
-            </w:r>
-            <w:r>
-              <w:rPr>
-                <w:rFonts w:eastAsiaTheme="minorEastAsia"/>
-                <w:noProof/>
-                <w:lang w:eastAsia="de-DE"/>
-              </w:rPr>
-              <w:tab/>
-            </w:r>
-            <w:r>
-              <w:rPr>
-                <w:rStyle w:val="Hyperlink"/>
-                <w:noProof/>
-              </w:rPr>
-              <w:t>Projektabschluss</w:t>
-            </w:r>
-            <w:r>
-              <w:rPr>
-                <w:noProof/>
-                <w:webHidden/>
-              </w:rPr>
-              <w:tab/>
-            </w:r>
-            <w:r>
-              <w:rPr>
-                <w:noProof/>
-                <w:webHidden/>
-              </w:rPr>
-              <w:fldChar w:fldCharType="begin"/>
-            </w:r>
-            <w:r>
-              <w:rPr>
-                <w:noProof/>
-                <w:webHidden/>
-              </w:rPr>
-              <w:instrText xml:space="preserve"> PAGEREF _Toc423902348 \h </w:instrText>
-            </w:r>
-            <w:r>
-              <w:rPr>
-                <w:noProof/>
-                <w:webHidden/>
-              </w:rPr>
-            </w:r>
-            <w:r>
-              <w:rPr>
-                <w:noProof/>
-                <w:webHidden/>
-              </w:rPr>
-              <w:fldChar w:fldCharType="separate"/>
-            </w:r>
-            <w:r>
-              <w:rPr>
-                <w:noProof/>
-                <w:webHidden/>
-              </w:rPr>
-              <w:t>18</w:t>
             </w:r>
             <w:r>
               <w:rPr>
@@ -1845,13 +2002,13 @@
               <w:lang w:eastAsia="de-DE"/>
             </w:rPr>
           </w:pPr>
-          <w:hyperlink w:anchor="_Toc423902349" w:history="1">
+          <w:hyperlink w:anchor="_Toc424309778" w:history="1">
             <w:r>
               <w:rPr>
                 <w:rStyle w:val="Hyperlink"/>
                 <w:noProof/>
               </w:rPr>
-              <w:t>4.1</w:t>
+              <w:t>3.6</w:t>
             </w:r>
             <w:r>
               <w:rPr>
@@ -1866,7 +2023,7 @@
                 <w:rStyle w:val="Hyperlink"/>
                 <w:noProof/>
               </w:rPr>
-              <w:t>Beschreibung des fertigen Produktes</w:t>
+              <w:t>Umfangsmanagement</w:t>
             </w:r>
             <w:r>
               <w:rPr>
@@ -1887,7 +2044,7 @@
                 <w:noProof/>
                 <w:webHidden/>
               </w:rPr>
-              <w:instrText xml:space="preserve"> PAGEREF _Toc423902349 \h </w:instrText>
+              <w:instrText xml:space="preserve"> PAGEREF _Toc424309778 \h </w:instrText>
             </w:r>
             <w:r>
               <w:rPr>
@@ -1908,6 +2065,88 @@
                 <w:webHidden/>
               </w:rPr>
               <w:t>18</w:t>
+            </w:r>
+            <w:r>
+              <w:rPr>
+                <w:noProof/>
+                <w:webHidden/>
+              </w:rPr>
+              <w:fldChar w:fldCharType="end"/>
+            </w:r>
+          </w:hyperlink>
+        </w:p>
+        <w:p>
+          <w:pPr>
+            <w:pStyle w:val="TOC1"/>
+            <w:rPr>
+              <w:rFonts w:eastAsiaTheme="minorEastAsia"/>
+              <w:noProof/>
+              <w:lang w:eastAsia="de-DE"/>
+            </w:rPr>
+          </w:pPr>
+          <w:hyperlink w:anchor="_Toc424309779" w:history="1">
+            <w:r>
+              <w:rPr>
+                <w:rStyle w:val="Hyperlink"/>
+                <w:noProof/>
+              </w:rPr>
+              <w:t>4</w:t>
+            </w:r>
+            <w:r>
+              <w:rPr>
+                <w:rFonts w:eastAsiaTheme="minorEastAsia"/>
+                <w:noProof/>
+                <w:lang w:eastAsia="de-DE"/>
+              </w:rPr>
+              <w:tab/>
+            </w:r>
+            <w:r>
+              <w:rPr>
+                <w:rStyle w:val="Hyperlink"/>
+                <w:noProof/>
+              </w:rPr>
+              <w:t>Projektabschluss</w:t>
+            </w:r>
+            <w:r>
+              <w:rPr>
+                <w:noProof/>
+                <w:webHidden/>
+              </w:rPr>
+              <w:tab/>
+            </w:r>
+            <w:r>
+              <w:rPr>
+                <w:noProof/>
+                <w:webHidden/>
+              </w:rPr>
+              <w:fldChar w:fldCharType="begin"/>
+            </w:r>
+            <w:r>
+              <w:rPr>
+                <w:noProof/>
+                <w:webHidden/>
+              </w:rPr>
+              <w:instrText xml:space="preserve"> PAGEREF _Toc424309779 \h </w:instrText>
+            </w:r>
+            <w:r>
+              <w:rPr>
+                <w:noProof/>
+                <w:webHidden/>
+              </w:rPr>
+            </w:r>
+            <w:r>
+              <w:rPr>
+                <w:noProof/>
+                <w:webHidden/>
+              </w:rPr>
+              <w:fldChar w:fldCharType="separate"/>
+            </w:r>
+            <w:r>
+              <w:rPr>
+                <w:noProof/>
+                <w:webHidden/>
+              </w:rPr>
+              <w:t>19</w:t>
             </w:r>
             <w:r>
               <w:rPr>
@@ -1931,13 +2170,13 @@
               <w:lang w:eastAsia="de-DE"/>
             </w:rPr>
           </w:pPr>
-          <w:hyperlink w:anchor="_Toc423902350" w:history="1">
+          <w:hyperlink w:anchor="_Toc424309780" w:history="1">
             <w:r>
               <w:rPr>
                 <w:rStyle w:val="Hyperlink"/>
                 <w:noProof/>
               </w:rPr>
-              <w:t>4.2</w:t>
+              <w:t>4.1</w:t>
             </w:r>
             <w:r>
               <w:rPr>
@@ -1952,7 +2191,7 @@
                 <w:rStyle w:val="Hyperlink"/>
                 <w:noProof/>
               </w:rPr>
-              <w:t>Probleme während des Projektes</w:t>
+              <w:t>Beschreibung des fertigen Produktes</w:t>
             </w:r>
             <w:r>
               <w:rPr>
@@ -1973,7 +2212,7 @@
                 <w:noProof/>
                 <w:webHidden/>
               </w:rPr>
-              <w:instrText xml:space="preserve"> PAGEREF _Toc423902350 \h </w:instrText>
+              <w:instrText xml:space="preserve"> PAGEREF _Toc424309780 \h </w:instrText>
             </w:r>
             <w:r>
               <w:rPr>
@@ -2017,13 +2256,13 @@
               <w:lang w:eastAsia="de-DE"/>
             </w:rPr>
           </w:pPr>
-          <w:hyperlink w:anchor="_Toc423902351" w:history="1">
+          <w:hyperlink w:anchor="_Toc424309781" w:history="1">
             <w:r>
               <w:rPr>
                 <w:rStyle w:val="Hyperlink"/>
                 <w:noProof/>
               </w:rPr>
-              <w:t>4.3</w:t>
+              <w:t>4.2</w:t>
             </w:r>
             <w:r>
               <w:rPr>
@@ -2038,7 +2277,7 @@
                 <w:rStyle w:val="Hyperlink"/>
                 <w:noProof/>
               </w:rPr>
-              <w:t>Fazit</w:t>
+              <w:t>Probleme während des Projektes</w:t>
             </w:r>
             <w:r>
               <w:rPr>
@@ -2059,7 +2298,7 @@
                 <w:noProof/>
                 <w:webHidden/>
               </w:rPr>
-              <w:instrText xml:space="preserve"> PAGEREF _Toc423902351 \h </w:instrText>
+              <w:instrText xml:space="preserve"> PAGEREF _Toc424309781 \h </w:instrText>
             </w:r>
             <w:r>
               <w:rPr>
@@ -2080,6 +2319,92 @@
                 <w:webHidden/>
               </w:rPr>
               <w:t>20</w:t>
+            </w:r>
+            <w:r>
+              <w:rPr>
+                <w:noProof/>
+                <w:webHidden/>
+              </w:rPr>
+              <w:fldChar w:fldCharType="end"/>
+            </w:r>
+          </w:hyperlink>
+        </w:p>
+        <w:p>
+          <w:pPr>
+            <w:pStyle w:val="TOC2"/>
+            <w:tabs>
+              <w:tab w:val="left" w:pos="880"/>
+              <w:tab w:val="right" w:leader="dot" w:pos="9062"/>
+            </w:tabs>
+            <w:rPr>
+              <w:rFonts w:eastAsiaTheme="minorEastAsia"/>
+              <w:noProof/>
+              <w:lang w:eastAsia="de-DE"/>
+            </w:rPr>
+          </w:pPr>
+          <w:hyperlink w:anchor="_Toc424309782" w:history="1">
+            <w:r>
+              <w:rPr>
+                <w:rStyle w:val="Hyperlink"/>
+                <w:noProof/>
+              </w:rPr>
+              <w:t>4.3</w:t>
+            </w:r>
+            <w:r>
+              <w:rPr>
+                <w:rFonts w:eastAsiaTheme="minorEastAsia"/>
+                <w:noProof/>
+                <w:lang w:eastAsia="de-DE"/>
+              </w:rPr>
+              <w:tab/>
+            </w:r>
+            <w:r>
+              <w:rPr>
+                <w:rStyle w:val="Hyperlink"/>
+                <w:noProof/>
+              </w:rPr>
+              <w:t>Fazit</w:t>
+            </w:r>
+            <w:r>
+              <w:rPr>
+                <w:noProof/>
+                <w:webHidden/>
+              </w:rPr>
+              <w:tab/>
+            </w:r>
+            <w:r>
+              <w:rPr>
+                <w:noProof/>
+                <w:webHidden/>
+              </w:rPr>
+              <w:fldChar w:fldCharType="begin"/>
+            </w:r>
+            <w:r>
+              <w:rPr>
+                <w:noProof/>
+                <w:webHidden/>
+              </w:rPr>
+              <w:instrText xml:space="preserve"> PAGEREF _Toc424309782 \h </w:instrText>
+            </w:r>
+            <w:r>
+              <w:rPr>
+                <w:noProof/>
+                <w:webHidden/>
+              </w:rPr>
+            </w:r>
+            <w:r>
+              <w:rPr>
+                <w:noProof/>
+                <w:webHidden/>
+              </w:rPr>
+              <w:fldChar w:fldCharType="separate"/>
+            </w:r>
+            <w:r>
+              <w:rPr>
+                <w:noProof/>
+                <w:webHidden/>
+              </w:rPr>
+              <w:t>21</w:t>
             </w:r>
             <w:r>
               <w:rPr>
@@ -2120,19 +2445,35 @@
     </w:p>
     <w:p>
       <w:pPr>
+        <w:pStyle w:val="Title"/>
+        <w:rPr>
+          <w:noProof/>
+          <w:lang w:eastAsia="de-DE"/>
+        </w:rPr>
+      </w:pPr>
+      <w:bookmarkStart w:id="0" w:name="_Toc424309761"/>
+      <w:r>
+        <w:rPr>
+          <w:noProof/>
+          <w:lang w:eastAsia="de-DE"/>
+        </w:rPr>
+        <w:lastRenderedPageBreak/>
+        <w:t>Projektdokumentation</w:t>
+      </w:r>
+    </w:p>
+    <w:p>
+      <w:pPr>
         <w:pStyle w:val="Heading1"/>
         <w:rPr>
           <w:noProof/>
           <w:lang w:eastAsia="de-DE"/>
         </w:rPr>
       </w:pPr>
-      <w:bookmarkStart w:id="0" w:name="_Toc423902331"/>
       <w:r>
         <w:rPr>
           <w:noProof/>
           <w:lang w:eastAsia="de-DE"/>
         </w:rPr>
-        <w:lastRenderedPageBreak/>
         <w:t>Projektvorfeld</w:t>
       </w:r>
       <w:bookmarkEnd w:id="0"/>
@@ -2144,7 +2485,7 @@
           <w:lang w:eastAsia="de-DE"/>
         </w:rPr>
       </w:pPr>
-      <w:bookmarkStart w:id="1" w:name="_Toc423902332"/>
+      <w:bookmarkStart w:id="1" w:name="_Toc424309762"/>
       <w:r>
         <w:rPr>
           <w:lang w:eastAsia="de-DE"/>
@@ -2316,7 +2657,25 @@
         <w:rPr>
           <w:lang w:eastAsia="de-DE"/>
         </w:rPr>
-        <w:t>Das hier vertretene Projektteam besteht aus Alexander Friese, Sascha Kühne, Christoph Meise, Fabian Retkowski und Yannick Winter. Nach einer gemeinsamen Findungsphase  haben wir uns für das Kalender Projekt entschieden. Eine detailliertere Beschreibung der Anforderungen und dem von uns angestrebten Umsetzung folgt im nächsten Abschnitt.</w:t>
+        <w:t xml:space="preserve">Das hier vertretene Projektteam besteht aus Alexander Friese, Sascha Kühne, Christoph Meise, Fabian Retkowski und Yannick Winter. Nach einer gemeinsamen Findungsphase  haben wir uns für das Kalender Projekt entschieden. Eine detailliertere Beschreibung der Anforderungen und dem von uns angestrebten Umsetzung folgt im </w:t>
+      </w:r>
+      <w:r>
+        <w:rPr>
+          <w:lang w:eastAsia="de-DE"/>
+        </w:rPr>
+        <w:t xml:space="preserve">Abschnitt </w:t>
+      </w:r>
+      <w:r>
+        <w:rPr>
+          <w:rStyle w:val="SubtleReference"/>
+        </w:rPr>
+        <w:t>1.2 Aufgaben-/Zielstellung</w:t>
+      </w:r>
+      <w:r>
+        <w:rPr>
+          <w:lang w:eastAsia="de-DE"/>
+        </w:rPr>
+        <w:t>.</w:t>
       </w:r>
     </w:p>
     <w:p>
@@ -2343,7 +2702,7 @@
           <w:lang w:eastAsia="de-DE"/>
         </w:rPr>
       </w:pPr>
-      <w:bookmarkStart w:id="2" w:name="_Toc423902333"/>
+      <w:bookmarkStart w:id="2" w:name="_Toc424309763"/>
       <w:r>
         <w:rPr>
           <w:lang w:eastAsia="de-DE"/>
@@ -2399,13 +2758,7 @@
         <w:rPr>
           <w:lang w:eastAsia="de-DE"/>
         </w:rPr>
-        <w:t>zur Verwendung</w:t>
-      </w:r>
-      <w:r>
-        <w:rPr>
-          <w:lang w:eastAsia="de-DE"/>
-        </w:rPr>
-        <w:t>. Dazu zählen:</w:t>
+        <w:t>zur Verwendung. Dazu zählen:</w:t>
       </w:r>
     </w:p>
     <w:p>
@@ -2514,19 +2867,7 @@
         <w:rPr>
           <w:lang w:eastAsia="de-DE"/>
         </w:rPr>
-        <w:t>Über das genaue Aussehen der Website oder über weitere Funktionalitäten wurden keine Angaben, da er sich diesbezüglich „von den Gruppen überraschen lassen“</w:t>
-      </w:r>
-      <w:r>
-        <w:rPr>
-          <w:lang w:eastAsia="de-DE"/>
-        </w:rPr>
-        <w:t xml:space="preserve"> wollte</w:t>
-      </w:r>
-      <w:r>
-        <w:rPr>
-          <w:lang w:eastAsia="de-DE"/>
-        </w:rPr>
-        <w:t>. Nach der mündlichen Vorstellung der Projektthemen erhielten wir noch eine schriftliche Fassung seiner Anforderungen</w:t>
+        <w:t>Über das genaue Aussehen der Website oder über weitere Funktionalitäten wurden keine Angaben, da er sich diesbezüglich „von den Gruppen überraschen lassen“ wollte. Nach der mündlichen Vorstellung der Projektthemen erhielten wir noch eine schriftliche Fassung seiner Anforderungen</w:t>
       </w:r>
       <w:r>
         <w:rPr>
@@ -2619,13 +2960,31 @@
         <w:rPr>
           <w:lang w:eastAsia="de-DE"/>
         </w:rPr>
-        <w:t>Wir haben uns dazu entschieden, kein explizites Pflichtenheft zu schreiben. Einerseits hat Herr Roethig keins gefordert. Normalerweise dient es dem Auftraggeber ja auch dazu, dass er sich ein genaues Bild vom Angebot des vermeintlichen Auftragnehmers machen kann und ihm daraufhin eine verbindliche Zusage für das Projekt gibt. Da wir jedoch in diesem Projekt an unserer Hochschule keinen Wettbewerbermarkt haben, sondern alle Gruppen ein Projekt abliefern</w:t>
+        <w:t>Wir haben uns dazu entschieden, kein explizites Pflichtenheft zu schreiben. Einerseits hat Herr Roethig kein</w:t>
+      </w:r>
+      <w:r>
+        <w:rPr>
+          <w:lang w:eastAsia="de-DE"/>
+        </w:rPr>
+        <w:t>e</w:t>
+      </w:r>
+      <w:r>
+        <w:rPr>
+          <w:lang w:eastAsia="de-DE"/>
+        </w:rPr>
+        <w:t>s gefordert. Normalerweise dient es dem Auftraggeber ja auch dazu, dass er sich ein genaues Bild vom Angebot des vermeintlichen Auftragnehmers machen kann und ihm daraufhin eine verbindliche Zusage für das Projekt gibt. Da wir jedoch in diesem Projekt an unserer Hochschule keinen Wettbewerbermarkt haben, sondern alle Gruppen ein Projekt abliefern</w:t>
       </w:r>
       <w:r>
         <w:rPr>
           <w:lang w:eastAsia="de-DE"/>
         </w:rPr>
         <w:t>, erachten wir es nicht für nötig. Außerdem sind wir dadurch flexibler was weitere Funktionen oder Änderungen in unserem Projekt angeht, solange diese noch die Anforderungen aus dem Lastenheft erfüllen.</w:t>
+      </w:r>
+      <w:r>
+        <w:rPr>
+          <w:lang w:eastAsia="de-DE"/>
+        </w:rPr>
+        <w:br w:type="page"/>
       </w:r>
     </w:p>
     <w:p>
@@ -2635,7 +2994,7 @@
           <w:lang w:eastAsia="de-DE"/>
         </w:rPr>
       </w:pPr>
-      <w:bookmarkStart w:id="3" w:name="_Toc423902334"/>
+      <w:bookmarkStart w:id="3" w:name="_Toc424309764"/>
       <w:r>
         <w:rPr>
           <w:lang w:eastAsia="de-DE"/>
@@ -2655,19 +3014,7 @@
         <w:rPr>
           <w:lang w:eastAsia="de-DE"/>
         </w:rPr>
-        <w:t xml:space="preserve">Das Projektteam besteht aus fünf Studenten desselben Studienganges: </w:t>
-      </w:r>
-      <w:r>
-        <w:rPr>
-          <w:lang w:eastAsia="de-DE"/>
-        </w:rPr>
-        <w:t>Alexander Friese, Sascha Kühne, Christoph Meise, Fabian Retkowski und Yannick Winter</w:t>
-      </w:r>
-      <w:r>
-        <w:rPr>
-          <w:lang w:eastAsia="de-DE"/>
-        </w:rPr>
-        <w:t>. In dieser Form hat es davor noch nie zusammengearbeitet, weder privat noch im Betrieb oder in kleineren Teams. Generell lässt sich sagen, dass die Teammitglieder vor dem Projekt sehr stark untereinander variierenden Kontakt zueinander hatten. Dies ist auch dem Umstand geschuldet, dass die Teammitglieder zwei unterschiedlichen Betrieben</w:t>
+        <w:t>Das Projektteam besteht aus fünf Studenten desselben Studienganges: Alexander Friese, Sascha Kühne, Christoph Meise, Fabian Retkowski und Yannick Winter. In dieser Form hat es davor noch nie zusammengearbeitet, weder privat noch im Betrieb oder in kleineren Teams. Generell lässt sich sagen, dass die Teammitglieder vor dem Projekt sehr stark untereinander variierenden Kontakt zueinander hatten. Dies ist auch dem Umstand geschuldet, dass die Teammitglieder zwei unterschiedlichen Betrieben</w:t>
       </w:r>
       <w:r>
         <w:rPr>
@@ -2724,55 +3071,6 @@
           <w:lang w:eastAsia="de-DE"/>
         </w:rPr>
         <w:t>Die Bearbeitung des Projekts findet nicht in der Uni oder dem jeweiligen Betrieb statt. Dafür vorgesehen ist die Zeit des Selbststudiums, die es zusätzliche zu jeder Vorlesung gibt. Die Teammitglieder arbeiten dementsprechend alle von Zuhause aus und können auch ihre Arbeitszeiten selbst bestimmen, um ihre größtmögliche Produktivität zu erreichen.</w:t>
-      </w:r>
-    </w:p>
-    <w:p>
-      <w:pPr>
-        <w:rPr>
-          <w:lang w:eastAsia="de-DE"/>
-        </w:rPr>
-      </w:pPr>
-      <w:r>
-        <w:rPr>
-          <w:lang w:eastAsia="de-DE"/>
-        </w:rPr>
-        <w:t xml:space="preserve">Die Arbeitsmaterialen, die für dieses Projekt benötigt werden, sind bereits vorhanden. Jedes Projektteammitglied verfügt über einen eigenen </w:t>
-      </w:r>
-      <w:r>
-        <w:rPr>
-          <w:lang w:eastAsia="de-DE"/>
-        </w:rPr>
-        <w:t>Computer</w:t>
-      </w:r>
-      <w:r>
-        <w:rPr>
-          <w:lang w:eastAsia="de-DE"/>
-        </w:rPr>
-        <w:t xml:space="preserve"> oder hat zumindest Zugriff auf einen. </w:t>
-      </w:r>
-      <w:r>
-        <w:rPr>
-          <w:lang w:eastAsia="de-DE"/>
-        </w:rPr>
-        <w:t xml:space="preserve">Die verwendete Software ist zumeist Freeware( kostenlose Software) oder bereits auf den jeweiligen Computern vorhanden, zum Beispiel aus vorherigem Privat- oder Arbeitsnutzen. Selbst Webserver stehen uns innerhalb der Gruppe zur Verfügung, da einzelne Teammitglieder privat welche besitzen und diese für das Projekt zur Verfügung stellen. Weitere Arbeitsmaterialien, wie zum Beispiel Schreibzeug, </w:t>
-      </w:r>
-      <w:r>
-        <w:rPr>
-          <w:lang w:eastAsia="de-DE"/>
-        </w:rPr>
-        <w:t>sind</w:t>
-      </w:r>
-      <w:r>
-        <w:rPr>
-          <w:lang w:eastAsia="de-DE"/>
-        </w:rPr>
-        <w:t xml:space="preserve"> aus dem alltäglichen Un</w:t>
-      </w:r>
-      <w:r>
-        <w:rPr>
-          <w:lang w:eastAsia="de-DE"/>
-        </w:rPr>
-        <w:t>iversitätsbetrieb vorhanden.</w:t>
       </w:r>
     </w:p>
     <w:p>
@@ -2788,6 +3086,48 @@
       </w:pPr>
       <w:r>
         <w:rPr>
+          <w:lang w:eastAsia="de-DE"/>
+        </w:rPr>
+        <w:t xml:space="preserve">Die Arbeitsmaterialen, die für dieses Projekt benötigt werden, sind bereits vorhanden. Jedes Projektteammitglied verfügt über einen eigenen </w:t>
+      </w:r>
+      <w:r>
+        <w:rPr>
+          <w:lang w:eastAsia="de-DE"/>
+        </w:rPr>
+        <w:t>Computer</w:t>
+      </w:r>
+      <w:r>
+        <w:rPr>
+          <w:lang w:eastAsia="de-DE"/>
+        </w:rPr>
+        <w:t xml:space="preserve"> oder hat zumindest Zugriff auf einen. </w:t>
+      </w:r>
+      <w:r>
+        <w:rPr>
+          <w:lang w:eastAsia="de-DE"/>
+        </w:rPr>
+        <w:t xml:space="preserve">Die verwendete Software ist zumeist Freeware( kostenlose Software) oder bereits auf den jeweiligen Computern vorhanden, zum Beispiel aus vorherigem Privat- oder Arbeitsnutzen. Selbst Webserver stehen uns innerhalb der Gruppe zur Verfügung, da einzelne Teammitglieder privat welche besitzen und diese für das Projekt zur Verfügung stellen. Weitere Arbeitsmaterialien, wie zum Beispiel Schreibzeug, </w:t>
+      </w:r>
+      <w:r>
+        <w:rPr>
+          <w:lang w:eastAsia="de-DE"/>
+        </w:rPr>
+        <w:t>sind</w:t>
+      </w:r>
+      <w:r>
+        <w:rPr>
+          <w:lang w:eastAsia="de-DE"/>
+        </w:rPr>
+        <w:t xml:space="preserve"> aus dem alltäglichen Un</w:t>
+      </w:r>
+      <w:r>
+        <w:rPr>
+          <w:lang w:eastAsia="de-DE"/>
+        </w:rPr>
+        <w:t>iversitätsbetrieb vorhanden.</w:t>
+      </w:r>
+      <w:r>
+        <w:rPr>
           <w:noProof/>
           <w:lang w:eastAsia="de-DE"/>
         </w:rPr>
@@ -2802,7 +3142,7 @@
           <w:lang w:eastAsia="de-DE"/>
         </w:rPr>
       </w:pPr>
-      <w:bookmarkStart w:id="4" w:name="_Toc423902335"/>
+      <w:bookmarkStart w:id="4" w:name="_Toc424309765"/>
       <w:r>
         <w:rPr>
           <w:noProof/>
@@ -2821,7 +3161,7 @@
           <w:lang w:eastAsia="de-DE"/>
         </w:rPr>
       </w:pPr>
-      <w:bookmarkStart w:id="5" w:name="_Toc423902336"/>
+      <w:bookmarkStart w:id="5" w:name="_Toc424309766"/>
       <w:r>
         <w:rPr>
           <w:noProof/>
@@ -2838,7 +3178,7 @@
           <w:lang w:eastAsia="de-DE"/>
         </w:rPr>
         <w:drawing>
-          <wp:anchor distT="0" distB="0" distL="114300" distR="114300" simplePos="0" relativeHeight="251656192" behindDoc="0" locked="0" layoutInCell="1" allowOverlap="1">
+          <wp:anchor distT="0" distB="0" distL="114300" distR="114300" simplePos="0" relativeHeight="251645440" behindDoc="0" locked="0" layoutInCell="1" allowOverlap="1" wp14:anchorId="4A0D5642" wp14:editId="7CB30F12">
             <wp:simplePos x="0" y="0"/>
             <wp:positionH relativeFrom="column">
               <wp:align>center</wp:align>
@@ -2853,7 +3193,7 @@
             <wp:cNvGraphicFramePr/>
             <a:graphic xmlns:a="http://schemas.openxmlformats.org/drawingml/2006/main">
               <a:graphicData uri="http://schemas.openxmlformats.org/drawingml/2006/diagram">
-                <dgm:relIds xmlns:dgm="http://schemas.openxmlformats.org/drawingml/2006/diagram" xmlns:r="http://schemas.openxmlformats.org/officeDocument/2006/relationships" r:dm="rId7" r:lo="rId8" r:qs="rId9" r:cs="rId10"/>
+                <dgm:relIds xmlns:dgm="http://schemas.openxmlformats.org/drawingml/2006/diagram" xmlns:r="http://schemas.openxmlformats.org/officeDocument/2006/relationships" r:dm="rId11" r:lo="rId12" r:qs="rId13" r:cs="rId14"/>
               </a:graphicData>
             </a:graphic>
             <wp14:sizeRelH relativeFrom="margin">
@@ -2875,32 +3215,34 @@
       <w:pPr>
         <w:pStyle w:val="Heading2"/>
       </w:pPr>
-      <w:bookmarkStart w:id="6" w:name="_Toc423902337"/>
-      <w:r>
-        <w:lastRenderedPageBreak/>
-        <w:t>Zeitplan</w:t>
-      </w:r>
-      <w:bookmarkEnd w:id="6"/>
-    </w:p>
-    <w:p>
+      <w:bookmarkStart w:id="6" w:name="_Toc424309767"/>
       <w:r>
         <w:rPr>
           <w:noProof/>
           <w:lang w:eastAsia="de-DE"/>
         </w:rPr>
+        <w:lastRenderedPageBreak/>
         <w:drawing>
-          <wp:anchor distT="0" distB="0" distL="114300" distR="114300" simplePos="0" relativeHeight="251656704" behindDoc="0" locked="0" layoutInCell="1" allowOverlap="1" wp14:anchorId="75125E9B" wp14:editId="5CC45DE3">
+          <wp:anchor distT="0" distB="0" distL="114300" distR="114300" simplePos="0" relativeHeight="251667968" behindDoc="0" locked="0" layoutInCell="1" allowOverlap="1" wp14:anchorId="39F0BF50" wp14:editId="63E8455D">
             <wp:simplePos x="0" y="0"/>
             <wp:positionH relativeFrom="column">
-              <wp:posOffset>635</wp:posOffset>
+              <wp:posOffset>-5080</wp:posOffset>
             </wp:positionH>
             <wp:positionV relativeFrom="paragraph">
-              <wp:posOffset>3499485</wp:posOffset>
+              <wp:posOffset>3548272</wp:posOffset>
             </wp:positionV>
-            <wp:extent cx="9072000" cy="1022400"/>
+            <wp:extent cx="9072245" cy="1028065"/>
             <wp:effectExtent l="0" t="0" r="0" b="0"/>
-            <wp:wrapNone/>
-            <wp:docPr id="6" name="Picture 6"/>
+            <wp:wrapThrough wrapText="bothSides">
+              <wp:wrapPolygon edited="0">
+                <wp:start x="0" y="0"/>
+                <wp:lineTo x="0" y="21213"/>
+                <wp:lineTo x="21544" y="21213"/>
+                <wp:lineTo x="21544" y="0"/>
+                <wp:lineTo x="0" y="0"/>
+              </wp:wrapPolygon>
+            </wp:wrapThrough>
+            <wp:docPr id="8" name="Picture 8"/>
             <wp:cNvGraphicFramePr>
               <a:graphicFrameLocks xmlns:a="http://schemas.openxmlformats.org/drawingml/2006/main" noChangeAspect="1"/>
             </wp:cNvGraphicFramePr>
@@ -2908,11 +3250,11 @@
               <a:graphicData uri="http://schemas.openxmlformats.org/drawingml/2006/picture">
                 <pic:pic xmlns:pic="http://schemas.openxmlformats.org/drawingml/2006/picture">
                   <pic:nvPicPr>
-                    <pic:cNvPr id="6" name="Vorgangsplan2.png"/>
+                    <pic:cNvPr id="8" name="Vorgangsplan2_2.png"/>
                     <pic:cNvPicPr/>
                   </pic:nvPicPr>
                   <pic:blipFill>
-                    <a:blip r:embed="rId12">
+                    <a:blip r:embed="rId16">
                       <a:extLst>
                         <a:ext uri="{28A0092B-C50C-407E-A947-70E740481C1C}">
                           <a14:useLocalDpi xmlns:a14="http://schemas.microsoft.com/office/drawing/2010/main" val="0"/>
@@ -2926,7 +3268,7 @@
                   <pic:spPr>
                     <a:xfrm>
                       <a:off x="0" y="0"/>
-                      <a:ext cx="9072000" cy="1022400"/>
+                      <a:ext cx="9072245" cy="1028065"/>
                     </a:xfrm>
                     <a:prstGeom prst="rect">
                       <a:avLst/>
@@ -2935,33 +3277,41 @@
                 </pic:pic>
               </a:graphicData>
             </a:graphic>
-            <wp14:sizeRelH relativeFrom="margin">
-              <wp14:pctWidth>0</wp14:pctWidth>
-            </wp14:sizeRelH>
-            <wp14:sizeRelV relativeFrom="margin">
-              <wp14:pctHeight>0</wp14:pctHeight>
-            </wp14:sizeRelV>
           </wp:anchor>
         </w:drawing>
       </w:r>
+      <w:r>
+        <w:t>Zeitplan</w:t>
+      </w:r>
+      <w:bookmarkEnd w:id="6"/>
+    </w:p>
+    <w:p>
       <w:r>
         <w:rPr>
           <w:noProof/>
           <w:lang w:eastAsia="de-DE"/>
         </w:rPr>
         <w:drawing>
-          <wp:anchor distT="0" distB="0" distL="114300" distR="114300" simplePos="0" relativeHeight="251660800" behindDoc="0" locked="0" layoutInCell="1" allowOverlap="1" wp14:anchorId="15FF33DD" wp14:editId="7A755FA7">
+          <wp:anchor distT="0" distB="0" distL="114300" distR="114300" simplePos="0" relativeHeight="251661824" behindDoc="0" locked="0" layoutInCell="1" allowOverlap="1">
             <wp:simplePos x="0" y="0"/>
             <wp:positionH relativeFrom="column">
-              <wp:posOffset>-4445</wp:posOffset>
+              <wp:posOffset>-5080</wp:posOffset>
             </wp:positionH>
             <wp:positionV relativeFrom="paragraph">
-              <wp:posOffset>1270</wp:posOffset>
+              <wp:posOffset>-4445</wp:posOffset>
             </wp:positionV>
-            <wp:extent cx="9072245" cy="3514725"/>
+            <wp:extent cx="9072245" cy="3329940"/>
             <wp:effectExtent l="0" t="0" r="0" b="0"/>
-            <wp:wrapNone/>
-            <wp:docPr id="3" name="Picture 3"/>
+            <wp:wrapThrough wrapText="bothSides">
+              <wp:wrapPolygon edited="0">
+                <wp:start x="0" y="0"/>
+                <wp:lineTo x="0" y="21501"/>
+                <wp:lineTo x="21544" y="21501"/>
+                <wp:lineTo x="21544" y="0"/>
+                <wp:lineTo x="0" y="0"/>
+              </wp:wrapPolygon>
+            </wp:wrapThrough>
+            <wp:docPr id="1" name="Picture 1"/>
             <wp:cNvGraphicFramePr>
               <a:graphicFrameLocks xmlns:a="http://schemas.openxmlformats.org/drawingml/2006/main" noChangeAspect="1"/>
             </wp:cNvGraphicFramePr>
@@ -2969,11 +3319,11 @@
               <a:graphicData uri="http://schemas.openxmlformats.org/drawingml/2006/picture">
                 <pic:pic xmlns:pic="http://schemas.openxmlformats.org/drawingml/2006/picture">
                   <pic:nvPicPr>
-                    <pic:cNvPr id="3" name="Vorgangsplan1.png"/>
+                    <pic:cNvPr id="1" name="Vorgangsplan1_2 .png"/>
                     <pic:cNvPicPr/>
                   </pic:nvPicPr>
                   <pic:blipFill>
-                    <a:blip r:embed="rId13">
+                    <a:blip r:embed="rId17">
                       <a:extLst>
                         <a:ext uri="{28A0092B-C50C-407E-A947-70E740481C1C}">
                           <a14:useLocalDpi xmlns:a14="http://schemas.microsoft.com/office/drawing/2010/main" val="0"/>
@@ -2987,7 +3337,7 @@
                   <pic:spPr>
                     <a:xfrm>
                       <a:off x="0" y="0"/>
-                      <a:ext cx="9072245" cy="3514725"/>
+                      <a:ext cx="9072245" cy="3329940"/>
                     </a:xfrm>
                     <a:prstGeom prst="rect">
                       <a:avLst/>
@@ -3007,7 +3357,7 @@
       <w:pPr>
         <w:pStyle w:val="Heading2"/>
       </w:pPr>
-      <w:bookmarkStart w:id="7" w:name="_Toc423902338"/>
+      <w:bookmarkStart w:id="7" w:name="_Toc424309768"/>
       <w:r>
         <w:lastRenderedPageBreak/>
         <w:t>Ressourcenplan</w:t>
@@ -3021,18 +3371,10 @@
           <w:lang w:eastAsia="de-DE"/>
         </w:rPr>
         <w:drawing>
-          <wp:anchor distT="0" distB="0" distL="114300" distR="114300" simplePos="0" relativeHeight="251658240" behindDoc="0" locked="0" layoutInCell="1" allowOverlap="1">
-            <wp:simplePos x="0" y="0"/>
-            <wp:positionH relativeFrom="column">
-              <wp:posOffset>-25</wp:posOffset>
-            </wp:positionH>
-            <wp:positionV relativeFrom="paragraph">
-              <wp:posOffset>-3454</wp:posOffset>
-            </wp:positionV>
-            <wp:extent cx="9072245" cy="2472055"/>
+          <wp:inline distT="0" distB="0" distL="0" distR="0">
+            <wp:extent cx="9072245" cy="2659380"/>
             <wp:effectExtent l="0" t="0" r="0" b="0"/>
-            <wp:wrapNone/>
-            <wp:docPr id="7" name="Picture 7"/>
+            <wp:docPr id="9" name="Picture 9"/>
             <wp:cNvGraphicFramePr>
               <a:graphicFrameLocks xmlns:a="http://schemas.openxmlformats.org/drawingml/2006/main" noChangeAspect="1"/>
             </wp:cNvGraphicFramePr>
@@ -3040,11 +3382,11 @@
               <a:graphicData uri="http://schemas.openxmlformats.org/drawingml/2006/picture">
                 <pic:pic xmlns:pic="http://schemas.openxmlformats.org/drawingml/2006/picture">
                   <pic:nvPicPr>
-                    <pic:cNvPr id="7" name="Ressourcenplan.png"/>
+                    <pic:cNvPr id="9" name="Ressourcenplan_2.png"/>
                     <pic:cNvPicPr/>
                   </pic:nvPicPr>
                   <pic:blipFill>
-                    <a:blip r:embed="rId14">
+                    <a:blip r:embed="rId18">
                       <a:extLst>
                         <a:ext uri="{28A0092B-C50C-407E-A947-70E740481C1C}">
                           <a14:useLocalDpi xmlns:a14="http://schemas.microsoft.com/office/drawing/2010/main" val="0"/>
@@ -3058,7 +3400,7 @@
                   <pic:spPr>
                     <a:xfrm>
                       <a:off x="0" y="0"/>
-                      <a:ext cx="9072245" cy="2472055"/>
+                      <a:ext cx="9072245" cy="2659380"/>
                     </a:xfrm>
                     <a:prstGeom prst="rect">
                       <a:avLst/>
@@ -3067,9 +3409,34 @@
                 </pic:pic>
               </a:graphicData>
             </a:graphic>
-          </wp:anchor>
+          </wp:inline>
         </w:drawing>
       </w:r>
+    </w:p>
+    <w:p>
+      <w:r>
+        <w:t>Anmerkung: Uns als Proje</w:t>
+      </w:r>
+      <w:r>
+        <w:t xml:space="preserve">ktteam ist </w:t>
+      </w:r>
+      <w:r>
+        <w:t>e</w:t>
+      </w:r>
+      <w:r>
+        <w:t>s bewusst, dass die Ressourcen zeitweise mehr als eine Aufgabe zugeteilt bekommen haben. Da</w:t>
+      </w:r>
+      <w:r>
+        <w:t>s liegt aber daran, dass bestimmte Arbeitsschritte sich gegenseitig ergänzen und miteinander korrespondieren. So haben wir für uns als Team festgelegt, dass diese Arbeitsschritte oft von einer Person übernomme</w:t>
+      </w:r>
+      <w:r>
+        <w:t xml:space="preserve">n werden sollen. Außerdem sind die einzelnen Arbeitsschritte nicht für 8 Stunden am Tag ausgelegt, sondern für ein bis zwei Stunden, da dieses Projekt neben dem Studium betrieben wird. </w:t>
+      </w:r>
+      <w:r>
+        <w:t>Dementsprechend gibt es auch keine vorgeschriebenen Arbeitszeiten und jedes Teammitglied kann seine Arbeitszeit selbst bestimmen.</w:t>
+      </w:r>
+      <w:bookmarkStart w:id="8" w:name="_GoBack"/>
+      <w:bookmarkEnd w:id="8"/>
     </w:p>
     <w:p>
       <w:r>
@@ -3080,12 +3447,12 @@
       <w:pPr>
         <w:pStyle w:val="Heading2"/>
       </w:pPr>
-      <w:bookmarkStart w:id="8" w:name="_Toc423902339"/>
+      <w:bookmarkStart w:id="9" w:name="_Toc424309769"/>
       <w:r>
         <w:lastRenderedPageBreak/>
         <w:t>Kommunikationsplan</w:t>
       </w:r>
-      <w:bookmarkEnd w:id="8"/>
+      <w:bookmarkEnd w:id="9"/>
     </w:p>
     <w:tbl>
       <w:tblPr>
@@ -3390,7 +3757,13 @@
               <w:cnfStyle w:val="000000100000" w:firstRow="0" w:lastRow="0" w:firstColumn="0" w:lastColumn="0" w:oddVBand="0" w:evenVBand="0" w:oddHBand="1" w:evenHBand="0" w:firstRowFirstColumn="0" w:firstRowLastColumn="0" w:lastRowFirstColumn="0" w:lastRowLastColumn="0"/>
             </w:pPr>
             <w:r>
-              <w:t>Gespräch, E-Mail</w:t>
+              <w:t>Gespräch</w:t>
+            </w:r>
+            <w:r>
+              <w:t xml:space="preserve"> im Rahmen der Vorlesung</w:t>
+            </w:r>
+            <w:r>
+              <w:t>, E-Mail</w:t>
             </w:r>
           </w:p>
         </w:tc>
@@ -3427,7 +3800,19 @@
               <w:rPr>
                 <w:b w:val="0"/>
               </w:rPr>
-              <w:t>Aufgabenstellung Projektdokumentation, Rückfragen</w:t>
+              <w:t xml:space="preserve">Aufgabenstellung </w:t>
+            </w:r>
+            <w:r>
+              <w:rPr>
+                <w:b w:val="0"/>
+              </w:rPr>
+              <w:t xml:space="preserve">zur </w:t>
+            </w:r>
+            <w:r>
+              <w:rPr>
+                <w:b w:val="0"/>
+              </w:rPr>
+              <w:t>Projektdokumentation, Rückfragen</w:t>
             </w:r>
           </w:p>
         </w:tc>
@@ -3466,7 +3851,13 @@
               <w:cnfStyle w:val="000000010000" w:firstRow="0" w:lastRow="0" w:firstColumn="0" w:lastColumn="0" w:oddVBand="0" w:evenVBand="0" w:oddHBand="0" w:evenHBand="1" w:firstRowFirstColumn="0" w:firstRowLastColumn="0" w:lastRowFirstColumn="0" w:lastRowLastColumn="0"/>
             </w:pPr>
             <w:r>
-              <w:t>Gespräch, E-Mail</w:t>
+              <w:t>Gespräch</w:t>
+            </w:r>
+            <w:r>
+              <w:t xml:space="preserve"> im Rahmen der Vorlesung</w:t>
+            </w:r>
+            <w:r>
+              <w:t>, E-Mail</w:t>
             </w:r>
           </w:p>
         </w:tc>
@@ -3494,12 +3885,12 @@
       <w:pPr>
         <w:pStyle w:val="Heading2"/>
       </w:pPr>
-      <w:bookmarkStart w:id="9" w:name="_Toc423902340"/>
+      <w:bookmarkStart w:id="10" w:name="_Toc424309770"/>
       <w:r>
         <w:lastRenderedPageBreak/>
         <w:t>Risikoplan</w:t>
       </w:r>
-      <w:bookmarkEnd w:id="9"/>
+      <w:bookmarkEnd w:id="10"/>
     </w:p>
     <w:tbl>
       <w:tblPr>
@@ -4189,20 +4580,18 @@
       <w:pPr>
         <w:pStyle w:val="Heading2"/>
       </w:pPr>
-      <w:bookmarkStart w:id="10" w:name="_Toc423902341"/>
+      <w:bookmarkStart w:id="11" w:name="_Toc424309771"/>
       <w:r>
         <w:lastRenderedPageBreak/>
         <w:t>Kostenplan</w:t>
       </w:r>
-      <w:bookmarkEnd w:id="10"/>
+      <w:bookmarkEnd w:id="11"/>
     </w:p>
     <w:p/>
     <w:p>
       <w:r>
         <w:t xml:space="preserve">Wir haben uns dazu entschlossen keinen Kostenplan zu erstellen. Das liegt daran, dass wir in dem Projekt ausschließlich einen pädagogischen und keinen kapitalistischen Zweck sehen. Es dient als Mittel zur Anwendung </w:t>
       </w:r>
-      <w:bookmarkStart w:id="11" w:name="_GoBack"/>
-      <w:bookmarkEnd w:id="11"/>
       <w:r>
         <w:t>erlangten</w:t>
       </w:r>
@@ -4219,7 +4608,7 @@
       <w:pPr>
         <w:pStyle w:val="Heading1"/>
       </w:pPr>
-      <w:bookmarkStart w:id="12" w:name="_Toc423902342"/>
+      <w:bookmarkStart w:id="12" w:name="_Toc424309772"/>
       <w:r>
         <w:lastRenderedPageBreak/>
         <w:t>Projektdurchführung</w:t>
@@ -4230,8 +4619,104 @@
       <w:pPr>
         <w:pStyle w:val="Heading2"/>
       </w:pPr>
-      <w:r>
-        <w:t>Projektkontrolle</w:t>
+      <w:bookmarkStart w:id="13" w:name="_Toc424309773"/>
+      <w:r>
+        <w:t>Projekt</w:t>
+      </w:r>
+      <w:r>
+        <w:t>steuerung und Projektkontrolle</w:t>
+      </w:r>
+      <w:bookmarkEnd w:id="13"/>
+    </w:p>
+    <w:p>
+      <w:r>
+        <w:t>Während des Projektverlaufs mussten keinerlei Korrekturen vorgenommen werden. Der Projektplan wurde nahezu eingehalten, nur wenige Male kam es vor dass ein Arbeitspaket länger Zeit in Anspruch genommen hat wie geplant. Diese Verzögerung betrug meistens aber nur ein oder zwei Tage, da die verantwortliche Person umgehend das Arbeitspaket beendet, meistens unter Hilfe von Teammitgliedern. Es kam nämlich auch vor, dass bestimmte Arbeitspakete weniger Zeit benötigten als geplant. Damit die</w:t>
+      </w:r>
+      <w:r>
+        <w:t>se</w:t>
+      </w:r>
+      <w:r>
+        <w:t xml:space="preserve"> Projektmitglieder in diesem Falle keinen Leerlauf </w:t>
+      </w:r>
+      <w:r>
+        <w:t>hatten unterstützten sie andere Teammitglieder oder fingen schon früher als geplant mit dem Arbeitspaket an.</w:t>
+      </w:r>
+      <w:r>
+        <w:t xml:space="preserve"> Außerdem w</w:t>
+      </w:r>
+    </w:p>
+    <w:p>
+      <w:r>
+        <w:t>Fehlerbeseitigung kann es in diesem Projekt  nicht geben,  da mit Abgabe und Präsentation des Projektes das komplette Projekt zu Ende ist. Das hängt damit zusammen, das dieses Projekt im Rahmen einer Vorlesung im Studium entsteht und es somit auch nicht das Ziel hat veröffentlicht zu werden. Somit muss auch keine Fehler beseitigt werden, die nach Veröffentlichung des Projektes auftreten.</w:t>
+      </w:r>
+    </w:p>
+    <w:p>
+      <w:r>
+        <w:t xml:space="preserve">Eine vorbeugende Maßnahme die wir von Anfang </w:t>
+      </w:r>
+      <w:r>
+        <w:t>an getroffen hat</w:t>
+      </w:r>
+      <w:r>
+        <w:t>t</w:t>
+      </w:r>
+      <w:r>
+        <w:t>en</w:t>
+      </w:r>
+      <w:r>
+        <w:t xml:space="preserve"> ist die, das ein Teammitglied hautsächlich für die Projektdokumentation verantwortlich ist. Dadurch sollte vermieden werden, dass bei möglichen Verspätungen und Engpässen in der Entwicklung die Projektdokumentation, das einzige was an diesem Projekt bewertet wird, nicht weniger Beachtung erhält. Vor allem in der Schlussphase des Projektes wäre dies am wahrscheinlichsten aufgetreten.</w:t>
+      </w:r>
+    </w:p>
+    <w:p>
+      <w:r>
+        <w:t xml:space="preserve">Änderungen kamen </w:t>
+      </w:r>
+      <w:r>
+        <w:t>während des Projektes nicht vor. Es haben sich weder die spezifizierten Anforderungen von Herrn Roehtig für das Projekt geändert noch hatten wir unzureichende Computer oder Webserver. Ob das gelieferte Produkt fehlerhaft ist, wird sich erst während der Präsentation des Projektes für den Auftraggeber herausstellen.</w:t>
+      </w:r>
+    </w:p>
+    <w:p>
+      <w:r>
+        <w:t xml:space="preserve">Der Arbeitsfortschritt konnte immer anhand der Funktionalität der neuesten Version überprüft werden. Außerdem kontrollierten sich die einzelnen Teammitglieder gegenseitig, in dem sie sich immer wieder nach dem Stand der Dinge beim jeweils anderen erkundeten. Als hilfreich erwies sich hier auch wieder Git und GitHub( detaillierter Beschreibung in </w:t>
+      </w:r>
+      <w:r>
+        <w:rPr>
+          <w:rStyle w:val="SubtleReference"/>
+        </w:rPr>
+        <w:t xml:space="preserve">3.5 </w:t>
+      </w:r>
+      <w:r>
+        <w:rPr>
+          <w:rStyle w:val="SubtleReference"/>
+        </w:rPr>
+        <w:t>Integrationsmanagement</w:t>
+      </w:r>
+      <w:r>
+        <w:t>). Es ermöglicht die letzten Commits</w:t>
+      </w:r>
+      <w:r>
+        <w:t xml:space="preserve">( das Hochladen </w:t>
+      </w:r>
+      <w:r>
+        <w:t>de</w:t>
+      </w:r>
+      <w:r>
+        <w:t xml:space="preserve">r </w:t>
+      </w:r>
+      <w:r>
+        <w:t>veränderten</w:t>
+      </w:r>
+      <w:r>
+        <w:t xml:space="preserve"> Dateien) für jedes Teammitglied nachzuvollziehen und so den Arbeitsfortschritt zu kontrollieren.</w:t>
+      </w:r>
+      <w:r>
+        <w:t xml:space="preserve"> Die Überprüfung des Projektfortschrittes </w:t>
+      </w:r>
+      <w:r>
+        <w:t xml:space="preserve">wurde umgesetzt </w:t>
+      </w:r>
+      <w:r>
+        <w:t>als Gegenüberstellung von Arbeitsfortschritt zu der Projektplanung.</w:t>
       </w:r>
     </w:p>
     <w:p>
@@ -4243,71 +4728,111 @@
       <w:pPr>
         <w:pStyle w:val="Heading2"/>
       </w:pPr>
-      <w:bookmarkStart w:id="13" w:name="_Toc423902343"/>
+      <w:bookmarkStart w:id="14" w:name="_Toc424309774"/>
       <w:r>
         <w:lastRenderedPageBreak/>
         <w:t>Qualitätsmanagement</w:t>
       </w:r>
-      <w:bookmarkEnd w:id="13"/>
+      <w:bookmarkEnd w:id="14"/>
     </w:p>
     <w:p>
-      <w:pPr>
-        <w:pStyle w:val="ListParagraph"/>
-        <w:numPr>
-          <w:ilvl w:val="0"/>
-          <w:numId w:val="5"/>
-        </w:numPr>
-      </w:pPr>
-      <w:r>
-        <w:t>Wie haben wir die Qualität unseres Produktes sichergestellt?</w:t>
+      <w:r>
+        <w:t>Das Projekt muss zum Projektabschluss eine gewisse Qualität aufweisen. Diese Qualität ist jedoch nicht nur auf die Präsentationsebene bezogen, sondern auch die weiteren Technischen Aspekte des Projektes. Die Qualität muss also neben der Pr</w:t>
+      </w:r>
+      <w:r>
+        <w:t>äsentationsebene</w:t>
+      </w:r>
+      <w:r>
+        <w:t xml:space="preserve"> und der Funktionalität</w:t>
+      </w:r>
+      <w:r>
+        <w:t xml:space="preserve">, </w:t>
+      </w:r>
+      <w:r>
+        <w:t>welches</w:t>
+      </w:r>
+      <w:r>
+        <w:t xml:space="preserve"> dem Kunden zum Projektabschluss vorgestellt wird, auch qualitativ hochwertig in Bezug auf die technologische Architektur und das Coding(„Clean Coding“) sein. Diese Qualität gilt es durch das Qualitätsmanagement zu gewährleisten.</w:t>
       </w:r>
     </w:p>
     <w:p>
-      <w:pPr>
-        <w:pStyle w:val="ListParagraph"/>
-        <w:numPr>
-          <w:ilvl w:val="0"/>
-          <w:numId w:val="5"/>
-        </w:numPr>
-      </w:pPr>
-      <w:r>
-        <w:t>Welche Methoden wurden angewandt</w:t>
+      <w:r>
+        <w:t>Durch den Umstand, dass alle Teammitglieder Studenten der Angewandten Informatik sind und bereits in Betrieben gearbeitet haben, verfügt jeder von uns über einen gewissen Qualitätsanspruch</w:t>
+      </w:r>
+      <w:r>
+        <w:t xml:space="preserve"> von sich aus</w:t>
+      </w:r>
+      <w:r>
+        <w:t>. Diese Qualitätsansprüche variieren jedoch auch innerhalb der Gruppe. Das kommt zum einen daher, dass in unterschiedlichen Abteilungen und unterschiedlichen Betriebe</w:t>
+      </w:r>
+      <w:r>
+        <w:t>n</w:t>
+      </w:r>
+      <w:r>
+        <w:t xml:space="preserve"> die Ansprüche variieren, vor allem hinsichtlich des Clean Codings</w:t>
+      </w:r>
+      <w:r>
+        <w:t xml:space="preserve"> und somit jeder andere Erfahrungen bisher hinsichtlich der Qualität gemacht hat. Diese Erfahrungen können auch dem privaten Umfeld entspringen. Die Arbeitsansätze der Teammitglieder variieren ebenfalls: Der eine setzt seinen Fokus darauf, dass die Funktionalität gegeben ist, vernachlässigt jedoch im ersten Moment noch das Clean Coding. Der andere versucht von Anfang ein sauberes Coding an den Tag zu legen, braucht jedoch unter Umständen länger bis die Funktionalität gegeben ist.</w:t>
       </w:r>
     </w:p>
     <w:p>
-      <w:pPr>
-        <w:pStyle w:val="ListParagraph"/>
-        <w:numPr>
-          <w:ilvl w:val="0"/>
-          <w:numId w:val="5"/>
-        </w:numPr>
-      </w:pPr>
-      <w:r>
-        <w:t>Zufriedenheit mit der Qualität unseres Produktes</w:t>
+      <w:r>
+        <w:t xml:space="preserve">Neben den eigenen Qualitätsansprüchen wurde auch viel mit gegenseitiger Kontrolle gearbeitet. Da jedes Teammitglied Zugriff und Einsicht auf die Arbeiten der anderen Teammitglieder hat( siehe </w:t>
+      </w:r>
+      <w:r>
+        <w:rPr>
+          <w:rStyle w:val="SubtleReference"/>
+        </w:rPr>
+        <w:t>3.5 Integrationsmanagement</w:t>
+      </w:r>
+      <w:r>
+        <w:t xml:space="preserve">), ließ </w:t>
+      </w:r>
+      <w:r>
+        <w:t xml:space="preserve">sich </w:t>
+      </w:r>
+      <w:r>
+        <w:t>diese gegenseitige Kontrolle leicht realisieren</w:t>
+      </w:r>
+      <w:r>
+        <w:t xml:space="preserve">. Neuer Code wurde von den anderen Teammitgliedern umgehend auf Funktionalität geprüft, sprich ob er auch von ihnen ausführbar ist und ebenfalls die implementierte Funktionalität bereitstellt. Bei auftretenden Fehler wurden diese innerhalb des Teams besprochen </w:t>
+      </w:r>
+      <w:r>
+        <w:t>und gemeinsam gelöst. Eine besondere Rolle beim Qualitätsmanagement nimmt Fabian Retkowski ein, da er jeden bereitgestellten Code durchgesehen und auf Codequalität überprüft hat, was sich von der Verständlichkeit für Außenstehende bis zu geltenden Namenskonventionen erstreckt.</w:t>
       </w:r>
     </w:p>
     <w:p>
-      <w:pPr>
-        <w:pStyle w:val="ListParagraph"/>
-        <w:numPr>
-          <w:ilvl w:val="0"/>
-          <w:numId w:val="5"/>
-        </w:numPr>
-      </w:pPr>
-      <w:r>
-        <w:t>Überprüfung der Arbeitsfortschritte der Anderen Teammitglieder</w:t>
+      <w:r>
+        <w:t>Vor dem Projektabschluss erfolgt auch nochmal eine Testphase, in der ausführlich die Usability/Benutzerfreundlichkeit der Website, die Navigation auf der Wesite und die Kalenderfunktionalitäten getestet werden. Sollten hier noch Fe</w:t>
+      </w:r>
+      <w:r>
+        <w:t>hler oder Mängel auftreten, würden diese vor Projektabschluss behoben werden können.</w:t>
       </w:r>
     </w:p>
     <w:p>
-      <w:pPr>
-        <w:pStyle w:val="ListParagraph"/>
-        <w:numPr>
-          <w:ilvl w:val="0"/>
-          <w:numId w:val="5"/>
-        </w:numPr>
-      </w:pPr>
-      <w:r>
-        <w:t>Überprüfung der Qualität der einzelnen Arbeitsschritte</w:t>
+      <w:r>
+        <w:t>Durch die genannten Faktoren, eigener Qualitätsanspruch</w:t>
+      </w:r>
+      <w:r>
+        <w:t>,</w:t>
+      </w:r>
+      <w:r>
+        <w:t xml:space="preserve"> gegenseitige Kontrolle</w:t>
+      </w:r>
+      <w:r>
+        <w:t xml:space="preserve"> und abschließende Testphase</w:t>
+      </w:r>
+      <w:r>
+        <w:t xml:space="preserve">, ist eine grundsätzliche Qualität </w:t>
+      </w:r>
+      <w:r>
+        <w:t>des Produktes, dem Kalender, abgesic</w:t>
+      </w:r>
+      <w:r>
+        <w:t xml:space="preserve">hert. </w:t>
+      </w:r>
+      <w:r>
+        <w:t>Inwiefern das jedoch den Qualitätsansprüchen des Auftraggebers genügt bleibt bis zum Projektabschluss und der Präsentation des Produktes abzuwarten.</w:t>
       </w:r>
     </w:p>
     <w:p>
@@ -4319,83 +4844,144 @@
       <w:pPr>
         <w:pStyle w:val="Heading2"/>
       </w:pPr>
-      <w:bookmarkStart w:id="14" w:name="_Toc423902344"/>
+      <w:bookmarkStart w:id="15" w:name="_Toc424309775"/>
       <w:r>
         <w:lastRenderedPageBreak/>
         <w:t>Team- und Konfliktmanagement</w:t>
       </w:r>
-      <w:bookmarkEnd w:id="14"/>
+      <w:bookmarkEnd w:id="15"/>
+    </w:p>
+    <w:p>
+      <w:r>
+        <w:t>Das Team hat sich relativ schnell nach Erteilung der Aufgabe gefunden.</w:t>
+      </w:r>
+      <w:r>
+        <w:t xml:space="preserve"> Das Projektteam besteht aus </w:t>
+      </w:r>
+      <w:r>
+        <w:rPr>
+          <w:lang w:eastAsia="de-DE"/>
+        </w:rPr>
+        <w:t xml:space="preserve">Alexander Friese, Sascha Kühne, Christoph Meise, Fabian Retkowski und Yannick Winter. Weiteres zur Zusammensetzung des Teams ist in </w:t>
+      </w:r>
+      <w:r>
+        <w:rPr>
+          <w:rStyle w:val="SubtleReference"/>
+        </w:rPr>
+        <w:t>1.3 Projektumfeld</w:t>
+      </w:r>
+      <w:r>
+        <w:rPr>
+          <w:lang w:eastAsia="de-DE"/>
+        </w:rPr>
+        <w:t xml:space="preserve"> zu lesen.</w:t>
+      </w:r>
+    </w:p>
+    <w:p>
+      <w:r>
+        <w:t>Die Aufgabenverteilung haben wir entsprechend der Interessen und der Vorkenntnisse der einzelnen Teammitglieder aufgeteilt. Sascha Kühne hat sich um das „Backend“ gekümmert, da er es auch war, der seinen privaten Webserver für das Projekt zu Verfügung gestellt hat. Yannick Winter, Christoph Meise und Fabian Retkowski haben sich mit der Entwicklung der Website beschäftigt, da alle über Vorkenntnisse in diesem Bereich verfügen. Fabian Retkowski nahm bei diesem Projektteil eine leitende Rolle eine, da er das größte Vorwissen und die meiste Erfahrung in der Webentwicklung vo</w:t>
+      </w:r>
+      <w:r>
+        <w:t>rzuweisen hat innerhalb unseres Teams. Alexander Friese hat sich bereit erklärt einen Großteil der Projektleitung und der Projektdokumentation zu übernehmen, da er die geringsten Vorkenntnisse in der Webentwicklung vorzuweisen hatte.</w:t>
+      </w:r>
+    </w:p>
+    <w:p>
+      <w:r>
+        <w:t>Durch die Verteilung der Aufgaben entsprechend der Fähigkeiten wurden im Verlaufe des Projektes große Fortschritte gemacht.</w:t>
+      </w:r>
+      <w:r>
+        <w:t xml:space="preserve"> Dementsprechend war das Team als solches auch ohne vorherige Teambuildingmaßnahmen erfolgreich, da es produktiv und effizient gearbeitet hat.</w:t>
+      </w:r>
+    </w:p>
+    <w:p>
+      <w:r>
+        <w:t xml:space="preserve">Konflikte traten innerhalb des Teams nur ein einziges Mal auf. </w:t>
+      </w:r>
+      <w:r>
+        <w:t xml:space="preserve">Dies geschah als Fabian Retkowski Coding von Christoph Meise und Yannick Winter nach einer eigenen Review modifizierte und zum Teil sogar löschte, ohne dies mit ihnen abgesprochen zu haben. Dies fiel auf, weil dadurch gewisse Funktionalitäten der Webseite nicht mehr zur Verfügung standen. Dies wurde jedoch </w:t>
+      </w:r>
+      <w:r>
+        <w:t xml:space="preserve">danach </w:t>
+      </w:r>
+      <w:r>
+        <w:t>umgehend zwischen den betroffenen Teammitgliedern kommuniziert</w:t>
+      </w:r>
+      <w:r>
+        <w:t xml:space="preserve"> und stellte keine weiteren Probleme dar, da dies nicht noch einmal geschah.</w:t>
+      </w:r>
+    </w:p>
+    <w:p>
+      <w:r>
+        <w:t>Weitere Konflikte sind nicht mehr aufgetreten. Ein Grund dafür ist die hohe Kommunikation innerhalb des Teams</w:t>
+      </w:r>
+      <w:r>
+        <w:t xml:space="preserve"> bezüglich des Projektes</w:t>
+      </w:r>
+      <w:r>
+        <w:t xml:space="preserve">. </w:t>
+      </w:r>
+      <w:r>
+        <w:t>Dazu zählt auch, dass die einzelnen Arbeitsschritte genauestens kommuniziert und verteilt</w:t>
+      </w:r>
+      <w:r>
+        <w:t xml:space="preserve"> </w:t>
+      </w:r>
+      <w:r>
+        <w:t>wurden.</w:t>
+      </w:r>
+      <w:r>
+        <w:t xml:space="preserve"> </w:t>
+      </w:r>
+      <w:r>
+        <w:t>Außerdem konnten jedes Teammitglied seine Arbeitsort und seine Arbeitszeit selbst festlegen. Dadurch wurde vorgebeugt, dass sich die Teammitglieder wegen räumlicher Nähe entnerven oder zu Arbeitszeiten arbeiten die ihnen nicht liegen</w:t>
+      </w:r>
+      <w:r>
+        <w:t>.</w:t>
+      </w:r>
+      <w:r>
+        <w:t xml:space="preserve"> </w:t>
+      </w:r>
+      <w:r>
+        <w:t xml:space="preserve">Der </w:t>
+      </w:r>
+      <w:r>
+        <w:t>letzte</w:t>
+      </w:r>
+      <w:r>
+        <w:t xml:space="preserve"> Grund ist die professionelle Einstellung mit der das Projektteam gearbeitet hat. Falls es persönliche Differenzen gab, wurden diese hinten angestellt, sodass ein einwandfreier Projektablauf im Vordergrund steht. Dementsprechend wurde der erfolgreiche Projektabschluss nie durch Konflikte innerhalb des Teams gefährdet.</w:t>
+      </w:r>
+    </w:p>
+    <w:p>
+      <w:r>
+        <w:t>Konflikte außerhalb des Teams konnten in diesem Projekt nicht auftreten. Der erste Grund dafür ist, dass wir keinerlei Lieferanten oder externe Mitarbeiter für dieses Projekt benötigt haben und auch sonst keine Stakeholder, abgesehen vom Projektteam und dem Auftraggeber vorhanden waren. Letzterer hat Anfang klar seine Anforderungen formuliert und diese auch während des Projektverlaufes nicht mehr differenziert. Somit entstand auch kein Konflikt mit dem Auftraggeber.</w:t>
+      </w:r>
+      <w:r>
+        <w:br w:type="page"/>
+      </w:r>
     </w:p>
     <w:p>
       <w:pPr>
-        <w:pStyle w:val="ListParagraph"/>
-        <w:numPr>
-          <w:ilvl w:val="0"/>
-          <w:numId w:val="6"/>
-        </w:numPr>
+        <w:pStyle w:val="Heading2"/>
       </w:pPr>
-      <w:r>
-        <w:t>Teambuilding</w:t>
-      </w:r>
+      <w:bookmarkStart w:id="16" w:name="_Toc424309776"/>
+      <w:r>
+        <w:lastRenderedPageBreak/>
+        <w:t>Beschaffungsmanagement</w:t>
+      </w:r>
+      <w:bookmarkEnd w:id="16"/>
     </w:p>
     <w:p>
-      <w:pPr>
-        <w:pStyle w:val="ListParagraph"/>
-        <w:numPr>
-          <w:ilvl w:val="0"/>
-          <w:numId w:val="6"/>
-        </w:numPr>
-      </w:pPr>
-      <w:r>
-        <w:t>Sind Probleme innerhalb des Teams aufgetreten</w:t>
-      </w:r>
-    </w:p>
-    <w:p>
-      <w:pPr>
-        <w:pStyle w:val="ListParagraph"/>
-        <w:numPr>
-          <w:ilvl w:val="0"/>
-          <w:numId w:val="6"/>
-        </w:numPr>
-      </w:pPr>
-      <w:r>
-        <w:t>War die rollenteilung klar festgelegt</w:t>
-      </w:r>
-    </w:p>
-    <w:p>
-      <w:pPr>
-        <w:pStyle w:val="ListParagraph"/>
-        <w:numPr>
-          <w:ilvl w:val="0"/>
-          <w:numId w:val="6"/>
-        </w:numPr>
-      </w:pPr>
-      <w:r>
-        <w:t>Wie gut hat das Team funktioniert</w:t>
-      </w:r>
-    </w:p>
-    <w:p>
-      <w:pPr>
-        <w:pStyle w:val="ListParagraph"/>
-        <w:numPr>
-          <w:ilvl w:val="0"/>
-          <w:numId w:val="6"/>
-        </w:numPr>
-      </w:pPr>
-      <w:r>
-        <w:t>Wie wurden Konflikte behandelt</w:t>
-      </w:r>
-    </w:p>
-    <w:p>
-      <w:pPr>
-        <w:pStyle w:val="ListParagraph"/>
-        <w:numPr>
-          <w:ilvl w:val="0"/>
-          <w:numId w:val="6"/>
-        </w:numPr>
-      </w:pPr>
-      <w:r>
-        <w:t>Haben Konflikte den Projekt gefährdet</w:t>
+      <w:r>
+        <w:t xml:space="preserve">Ähnlich wie beim Kostenplan haben wir uns auch beim Beschaffungsmanagement darauf geeinigt, dass wir keines benötigen. Es würde für uns nämlich nur Sinn machen, falls wir Materialien oder Software von außerhalb einkaufen. </w:t>
+      </w:r>
+      <w:r>
+        <w:t xml:space="preserve">Einerseits haben </w:t>
+      </w:r>
+      <w:r>
+        <w:t xml:space="preserve">wir diesen Mehraufwand </w:t>
+      </w:r>
+      <w:r>
+        <w:t>nicht, da alle unsere Materialien bereits vorhanden sind, zum anderen wollen wir uns nicht an diesem Projekt bereichern sondern sehen nur einen pädagogischen Zweck in ihm. Daher haben wir keine Materialien die wir beschaffen können und somit auch keine Lieferanten die wir in Analysen gegeneinander abwägen müssen.</w:t>
       </w:r>
     </w:p>
     <w:p>
@@ -4415,16 +5001,65 @@
       <w:pPr>
         <w:pStyle w:val="Heading2"/>
       </w:pPr>
-      <w:bookmarkStart w:id="15" w:name="_Toc423902345"/>
+      <w:bookmarkStart w:id="17" w:name="_Toc424309777"/>
       <w:r>
         <w:lastRenderedPageBreak/>
-        <w:t>Beschaffungsmanagement</w:t>
-      </w:r>
-      <w:bookmarkEnd w:id="15"/>
+        <w:t>Integrationsmanagement</w:t>
+      </w:r>
+      <w:bookmarkEnd w:id="17"/>
     </w:p>
     <w:p>
       <w:r>
-        <w:t>Kurze Begründung wieso wir kein Beschaffungsmanagement brauchten, vergleichbar mit Kostenplan</w:t>
+        <w:t>Um unsere einzelnen Arbeits</w:t>
+      </w:r>
+      <w:r>
+        <w:t>fort</w:t>
+      </w:r>
+      <w:r>
+        <w:t>schritte in der Softwareentwicklung ineinander zu i</w:t>
+      </w:r>
+      <w:r>
+        <w:t xml:space="preserve">ntegrieren haben wir auf </w:t>
+      </w:r>
+      <w:r>
+        <w:t>Git und GitHub zurückgegriffen. Dies hat es uns ermöglicht gleichzeitig am selben Projekt zu arbeiten und den Datenaustausch untereinander effizient zu gestalten.</w:t>
+      </w:r>
+      <w:r>
+        <w:t xml:space="preserve"> </w:t>
+      </w:r>
+      <w:r>
+        <w:t>G</w:t>
+      </w:r>
+      <w:r>
+        <w:t>it ist ein Tool zur Versionsverwaltung der einzelnen Dateien</w:t>
+      </w:r>
+      <w:r>
+        <w:t xml:space="preserve"> und </w:t>
+      </w:r>
+      <w:r>
+        <w:t>GitHub ermöglicht es die Git-Funktionalität online nutzen zu können und somit auch mit anderen Benutzern kollaborativ gleichzeitig</w:t>
+      </w:r>
+      <w:r>
+        <w:t xml:space="preserve"> am selben Projekt zu arbeiten.</w:t>
+      </w:r>
+    </w:p>
+    <w:p>
+      <w:r>
+        <w:t>Dies</w:t>
+      </w:r>
+      <w:r>
+        <w:t xml:space="preserve"> ermöglichte uns GitHub </w:t>
+      </w:r>
+      <w:r>
+        <w:t xml:space="preserve">durch </w:t>
+      </w:r>
+      <w:r>
+        <w:t>eine effiziente Arbeitsaufteilung in einzelne Arbeitspakete, sogenannte Issues, welche jeweils unter den Entwicklern aufgeteilt wurden. Wir verwendeten das Tool zusätzlich zur Dokumentation und Planung des Projekts. Durch die Einteilung der Aufgabe in Issues kann man jederzeit nachvollziehen, wann und wer etwas geändert hat und wie sich das Projekt entwickelt hat. Eine weitere Effizienzsteigerung erhielten wir dadurch, dass man gefundene Probleme direkt einem anderen, bzw. sich selbst zuweisen kann. Somit konnten wir die technischen Stärken der einzelnen Entwickler maximal ausnutzen und den Wissensaustausch vereinfachen.</w:t>
+      </w:r>
+    </w:p>
+    <w:p>
+      <w:r>
+        <w:t>Die gleichzeitige Bearbeitung des Projekts wurde durch das Push-Pull Prinzip von GitHub möglich. Somit kann jeder Änderungen vornehmen, ohne das eigentliche Ergebnis zu ändern. Erst bei einem Push-Vorgang wird die Änderung am Hauptprojekt vorgenommen. Wenn ein anderer Entwickler anschließend den Pull-Vorgang einleitet, wird der geänderte Quelltext bei ihm eingefügt. Dabei werden Konflikte vermieden und es kann nicht dazu kommen, dass zwei Unterschiedliche Änderungen an der gleichen Stelle auftreten.</w:t>
       </w:r>
     </w:p>
     <w:p>
@@ -4444,35 +5079,718 @@
       <w:pPr>
         <w:pStyle w:val="Heading2"/>
       </w:pPr>
-      <w:bookmarkStart w:id="16" w:name="_Toc423902346"/>
+      <w:bookmarkStart w:id="18" w:name="_Toc424309778"/>
       <w:r>
         <w:lastRenderedPageBreak/>
-        <w:t>Integrationsmanagement</w:t>
-      </w:r>
-      <w:bookmarkEnd w:id="16"/>
+        <w:t>Umfangsmanagement</w:t>
+      </w:r>
+      <w:bookmarkEnd w:id="18"/>
+    </w:p>
+    <w:p>
+      <w:r>
+        <w:t xml:space="preserve">Der Umfang dieses Projektes besteht aus der Erstellung einer Website mit Kalenderfunktion, der Verfassung einer entsprechenden Projektdokumentation und der abschließenden Präsentation des Produktes für den Auftraggeber. Dies alles geschieht im Rahmen der Webengengeneering Vorlesung und der Projektmanagement Vorlesung </w:t>
+      </w:r>
+      <w:r>
+        <w:t>des Studiengangs Angewandte Informatik an der Dualen Hochschule Baden Württemberg. Die Website muss den genau definierten Anforderungen von Herrn Roethig, dem Webengeneeringstutors, entsprechen, wird jedoch nicht weiter bewertet. Die Projektdokumentation soll über einen Umfang von 15 bis 20 Seiten exklusive Anhang verfügen und wird als erbrachte Leistung der Projektmanagementvorlesung von Frau Freudenmann bewertet. Die Präsentation findet in Anwesenheit beider Tutoren statt, nimmt jedoch keinen Einfluss auf die Bewertung.</w:t>
+      </w:r>
+    </w:p>
+    <w:p>
+      <w:r>
+        <w:t xml:space="preserve">Das Umfeld des Projektes ist simpel strukturiert. Da das Projekt einen rein pädagogischen Wert hat und keine Veröffentlichung </w:t>
+      </w:r>
+      <w:r>
+        <w:t>vorgesehen ist</w:t>
+      </w:r>
+      <w:r>
+        <w:t xml:space="preserve">, gibt </w:t>
+      </w:r>
+      <w:r>
+        <w:t>es weder</w:t>
+      </w:r>
+      <w:r>
+        <w:t xml:space="preserve"> Investoren</w:t>
+      </w:r>
+      <w:r>
+        <w:t xml:space="preserve"> noch Branchenspezifische Gesetze die beachtet werden müssen. Die Umweltbedingungen sind für uns auch nicht entscheidend, da die Arbeit an dem Projekt innerhalb überdachter Räume stattfindet und wir als Team somit nicht davon beeinflusst werden. Es gelten also nur die Bedingungen der Tutoren und der Hochschule, wobei diese einen sehr geringen Anteil hat. Demensprechend gering fällt auch die Anzahl der Stakeholder </w:t>
+      </w:r>
+      <w:r>
+        <w:t>in der Stakeholderanalyse aus:</w:t>
+      </w:r>
+    </w:p>
+    <w:tbl>
+      <w:tblPr>
+        <w:tblStyle w:val="HellesRaster-Akzent11"/>
+        <w:tblW w:w="0" w:type="auto"/>
+        <w:tblLayout w:type="fixed"/>
+        <w:tblLook w:val="04A0" w:firstRow="1" w:lastRow="0" w:firstColumn="1" w:lastColumn="0" w:noHBand="0" w:noVBand="1"/>
+      </w:tblPr>
+      <w:tblGrid>
+        <w:gridCol w:w="1668"/>
+        <w:gridCol w:w="3118"/>
+        <w:gridCol w:w="2977"/>
+        <w:gridCol w:w="2977"/>
+        <w:gridCol w:w="1984"/>
+        <w:gridCol w:w="1779"/>
+      </w:tblGrid>
+      <w:tr>
+        <w:trPr>
+          <w:cnfStyle w:val="100000000000" w:firstRow="1" w:lastRow="0" w:firstColumn="0" w:lastColumn="0" w:oddVBand="0" w:evenVBand="0" w:oddHBand="0" w:evenHBand="0" w:firstRowFirstColumn="0" w:firstRowLastColumn="0" w:lastRowFirstColumn="0" w:lastRowLastColumn="0"/>
+        </w:trPr>
+        <w:tc>
+          <w:tcPr>
+            <w:cnfStyle w:val="001000000000" w:firstRow="0" w:lastRow="0" w:firstColumn="1" w:lastColumn="0" w:oddVBand="0" w:evenVBand="0" w:oddHBand="0" w:evenHBand="0" w:firstRowFirstColumn="0" w:firstRowLastColumn="0" w:lastRowFirstColumn="0" w:lastRowLastColumn="0"/>
+            <w:tcW w:w="1668" w:type="dxa"/>
+          </w:tcPr>
+          <w:p>
+            <w:pPr>
+              <w:spacing w:line="360" w:lineRule="auto"/>
+              <w:jc w:val="both"/>
+              <w:rPr>
+                <w:rFonts w:asciiTheme="minorHAnsi" w:hAnsiTheme="minorHAnsi" w:cstheme="minorHAnsi"/>
+              </w:rPr>
+            </w:pPr>
+            <w:r>
+              <w:rPr>
+                <w:rFonts w:asciiTheme="minorHAnsi" w:hAnsiTheme="minorHAnsi" w:cstheme="minorHAnsi"/>
+              </w:rPr>
+              <w:t>Gruppe</w:t>
+            </w:r>
+          </w:p>
+        </w:tc>
+        <w:tc>
+          <w:tcPr>
+            <w:tcW w:w="3118" w:type="dxa"/>
+          </w:tcPr>
+          <w:p>
+            <w:pPr>
+              <w:spacing w:line="360" w:lineRule="auto"/>
+              <w:cnfStyle w:val="100000000000" w:firstRow="1" w:lastRow="0" w:firstColumn="0" w:lastColumn="0" w:oddVBand="0" w:evenVBand="0" w:oddHBand="0" w:evenHBand="0" w:firstRowFirstColumn="0" w:firstRowLastColumn="0" w:lastRowFirstColumn="0" w:lastRowLastColumn="0"/>
+              <w:rPr>
+                <w:rFonts w:asciiTheme="minorHAnsi" w:hAnsiTheme="minorHAnsi" w:cstheme="minorHAnsi"/>
+              </w:rPr>
+            </w:pPr>
+            <w:r>
+              <w:rPr>
+                <w:rFonts w:asciiTheme="minorHAnsi" w:hAnsiTheme="minorHAnsi" w:cstheme="minorHAnsi"/>
+              </w:rPr>
+              <w:t>Interesse</w:t>
+            </w:r>
+          </w:p>
+        </w:tc>
+        <w:tc>
+          <w:tcPr>
+            <w:tcW w:w="2977" w:type="dxa"/>
+          </w:tcPr>
+          <w:p>
+            <w:pPr>
+              <w:spacing w:line="360" w:lineRule="auto"/>
+              <w:cnfStyle w:val="100000000000" w:firstRow="1" w:lastRow="0" w:firstColumn="0" w:lastColumn="0" w:oddVBand="0" w:evenVBand="0" w:oddHBand="0" w:evenHBand="0" w:firstRowFirstColumn="0" w:firstRowLastColumn="0" w:lastRowFirstColumn="0" w:lastRowLastColumn="0"/>
+              <w:rPr>
+                <w:rFonts w:asciiTheme="minorHAnsi" w:hAnsiTheme="minorHAnsi" w:cstheme="minorHAnsi"/>
+              </w:rPr>
+            </w:pPr>
+            <w:r>
+              <w:rPr>
+                <w:rFonts w:asciiTheme="minorHAnsi" w:hAnsiTheme="minorHAnsi" w:cstheme="minorHAnsi"/>
+              </w:rPr>
+              <w:t>Erwartung/Befürchtung</w:t>
+            </w:r>
+            <w:r>
+              <w:rPr>
+                <w:rFonts w:asciiTheme="minorHAnsi" w:hAnsiTheme="minorHAnsi" w:cstheme="minorHAnsi"/>
+              </w:rPr>
+              <w:t xml:space="preserve"> </w:t>
+            </w:r>
+          </w:p>
+        </w:tc>
+        <w:tc>
+          <w:tcPr>
+            <w:tcW w:w="2977" w:type="dxa"/>
+          </w:tcPr>
+          <w:p>
+            <w:pPr>
+              <w:spacing w:line="360" w:lineRule="auto"/>
+              <w:cnfStyle w:val="100000000000" w:firstRow="1" w:lastRow="0" w:firstColumn="0" w:lastColumn="0" w:oddVBand="0" w:evenVBand="0" w:oddHBand="0" w:evenHBand="0" w:firstRowFirstColumn="0" w:firstRowLastColumn="0" w:lastRowFirstColumn="0" w:lastRowLastColumn="0"/>
+              <w:rPr>
+                <w:rFonts w:asciiTheme="minorHAnsi" w:hAnsiTheme="minorHAnsi" w:cstheme="minorHAnsi"/>
+              </w:rPr>
+            </w:pPr>
+            <w:r>
+              <w:rPr>
+                <w:rFonts w:asciiTheme="minorHAnsi" w:hAnsiTheme="minorHAnsi" w:cstheme="minorHAnsi"/>
+              </w:rPr>
+              <w:t>Stimmung/Klima</w:t>
+            </w:r>
+          </w:p>
+        </w:tc>
+        <w:tc>
+          <w:tcPr>
+            <w:tcW w:w="1984" w:type="dxa"/>
+          </w:tcPr>
+          <w:p>
+            <w:pPr>
+              <w:spacing w:line="360" w:lineRule="auto"/>
+              <w:cnfStyle w:val="100000000000" w:firstRow="1" w:lastRow="0" w:firstColumn="0" w:lastColumn="0" w:oddVBand="0" w:evenVBand="0" w:oddHBand="0" w:evenHBand="0" w:firstRowFirstColumn="0" w:firstRowLastColumn="0" w:lastRowFirstColumn="0" w:lastRowLastColumn="0"/>
+              <w:rPr>
+                <w:rFonts w:cstheme="minorHAnsi"/>
+              </w:rPr>
+            </w:pPr>
+            <w:r>
+              <w:rPr>
+                <w:rFonts w:cstheme="minorHAnsi"/>
+              </w:rPr>
+              <w:t>Macht/Einfluss</w:t>
+            </w:r>
+          </w:p>
+        </w:tc>
+        <w:tc>
+          <w:tcPr>
+            <w:tcW w:w="1779" w:type="dxa"/>
+          </w:tcPr>
+          <w:p>
+            <w:pPr>
+              <w:spacing w:line="360" w:lineRule="auto"/>
+              <w:cnfStyle w:val="100000000000" w:firstRow="1" w:lastRow="0" w:firstColumn="0" w:lastColumn="0" w:oddVBand="0" w:evenVBand="0" w:oddHBand="0" w:evenHBand="0" w:firstRowFirstColumn="0" w:firstRowLastColumn="0" w:lastRowFirstColumn="0" w:lastRowLastColumn="0"/>
+              <w:rPr>
+                <w:rFonts w:cstheme="minorHAnsi"/>
+              </w:rPr>
+            </w:pPr>
+            <w:r>
+              <w:rPr>
+                <w:rFonts w:cstheme="minorHAnsi"/>
+              </w:rPr>
+              <w:t>Maßnahmen</w:t>
+            </w:r>
+          </w:p>
+        </w:tc>
+      </w:tr>
+      <w:tr>
+        <w:trPr>
+          <w:cnfStyle w:val="000000100000" w:firstRow="0" w:lastRow="0" w:firstColumn="0" w:lastColumn="0" w:oddVBand="0" w:evenVBand="0" w:oddHBand="1" w:evenHBand="0" w:firstRowFirstColumn="0" w:firstRowLastColumn="0" w:lastRowFirstColumn="0" w:lastRowLastColumn="0"/>
+        </w:trPr>
+        <w:tc>
+          <w:tcPr>
+            <w:cnfStyle w:val="001000000000" w:firstRow="0" w:lastRow="0" w:firstColumn="1" w:lastColumn="0" w:oddVBand="0" w:evenVBand="0" w:oddHBand="0" w:evenHBand="0" w:firstRowFirstColumn="0" w:firstRowLastColumn="0" w:lastRowFirstColumn="0" w:lastRowLastColumn="0"/>
+            <w:tcW w:w="1668" w:type="dxa"/>
+          </w:tcPr>
+          <w:p>
+            <w:pPr>
+              <w:spacing w:line="360" w:lineRule="auto"/>
+              <w:rPr>
+                <w:rFonts w:asciiTheme="minorHAnsi" w:hAnsiTheme="minorHAnsi" w:cstheme="minorHAnsi"/>
+                <w:b w:val="0"/>
+              </w:rPr>
+            </w:pPr>
+            <w:r>
+              <w:rPr>
+                <w:rFonts w:asciiTheme="minorHAnsi" w:hAnsiTheme="minorHAnsi" w:cstheme="minorHAnsi"/>
+                <w:b w:val="0"/>
+              </w:rPr>
+              <w:t>Herr Roethig</w:t>
+            </w:r>
+          </w:p>
+        </w:tc>
+        <w:tc>
+          <w:tcPr>
+            <w:tcW w:w="3118" w:type="dxa"/>
+          </w:tcPr>
+          <w:p>
+            <w:pPr>
+              <w:spacing w:line="360" w:lineRule="auto"/>
+              <w:cnfStyle w:val="000000100000" w:firstRow="0" w:lastRow="0" w:firstColumn="0" w:lastColumn="0" w:oddVBand="0" w:evenVBand="0" w:oddHBand="1" w:evenHBand="0" w:firstRowFirstColumn="0" w:firstRowLastColumn="0" w:lastRowFirstColumn="0" w:lastRowLastColumn="0"/>
+              <w:rPr>
+                <w:rFonts w:cstheme="minorHAnsi"/>
+              </w:rPr>
+            </w:pPr>
+            <w:r>
+              <w:rPr>
+                <w:rFonts w:cstheme="minorHAnsi"/>
+              </w:rPr>
+              <w:t>Auftraggeber</w:t>
+            </w:r>
+            <w:r>
+              <w:rPr>
+                <w:rFonts w:cstheme="minorHAnsi"/>
+              </w:rPr>
+              <w:t>, erwartet funktionsfähige Produkte</w:t>
+            </w:r>
+          </w:p>
+        </w:tc>
+        <w:tc>
+          <w:tcPr>
+            <w:tcW w:w="2977" w:type="dxa"/>
+          </w:tcPr>
+          <w:p>
+            <w:pPr>
+              <w:spacing w:line="360" w:lineRule="auto"/>
+              <w:cnfStyle w:val="000000100000" w:firstRow="0" w:lastRow="0" w:firstColumn="0" w:lastColumn="0" w:oddVBand="0" w:evenVBand="0" w:oddHBand="1" w:evenHBand="0" w:firstRowFirstColumn="0" w:firstRowLastColumn="0" w:lastRowFirstColumn="0" w:lastRowLastColumn="0"/>
+              <w:rPr>
+                <w:rFonts w:cstheme="minorHAnsi"/>
+              </w:rPr>
+            </w:pPr>
+            <w:r>
+              <w:rPr>
+                <w:rFonts w:cstheme="minorHAnsi"/>
+              </w:rPr>
+              <w:t>(+)Kreativität</w:t>
+            </w:r>
+          </w:p>
+          <w:p>
+            <w:pPr>
+              <w:spacing w:line="360" w:lineRule="auto"/>
+              <w:cnfStyle w:val="000000100000" w:firstRow="0" w:lastRow="0" w:firstColumn="0" w:lastColumn="0" w:oddVBand="0" w:evenVBand="0" w:oddHBand="1" w:evenHBand="0" w:firstRowFirstColumn="0" w:firstRowLastColumn="0" w:lastRowFirstColumn="0" w:lastRowLastColumn="0"/>
+              <w:rPr>
+                <w:rFonts w:cstheme="minorHAnsi"/>
+              </w:rPr>
+            </w:pPr>
+            <w:r>
+              <w:rPr>
+                <w:rFonts w:cstheme="minorHAnsi"/>
+              </w:rPr>
+              <w:t>(+)Innovation</w:t>
+            </w:r>
+          </w:p>
+          <w:p>
+            <w:pPr>
+              <w:spacing w:line="360" w:lineRule="auto"/>
+              <w:cnfStyle w:val="000000100000" w:firstRow="0" w:lastRow="0" w:firstColumn="0" w:lastColumn="0" w:oddVBand="0" w:evenVBand="0" w:oddHBand="1" w:evenHBand="0" w:firstRowFirstColumn="0" w:firstRowLastColumn="0" w:lastRowFirstColumn="0" w:lastRowLastColumn="0"/>
+              <w:rPr>
+                <w:rFonts w:cstheme="minorHAnsi"/>
+              </w:rPr>
+            </w:pPr>
+            <w:r>
+              <w:rPr>
+                <w:rFonts w:cstheme="minorHAnsi"/>
+              </w:rPr>
+              <w:t>(-)Unvollständigkeit</w:t>
+            </w:r>
+          </w:p>
+          <w:p>
+            <w:pPr>
+              <w:spacing w:line="360" w:lineRule="auto"/>
+              <w:cnfStyle w:val="000000100000" w:firstRow="0" w:lastRow="0" w:firstColumn="0" w:lastColumn="0" w:oddVBand="0" w:evenVBand="0" w:oddHBand="1" w:evenHBand="0" w:firstRowFirstColumn="0" w:firstRowLastColumn="0" w:lastRowFirstColumn="0" w:lastRowLastColumn="0"/>
+              <w:rPr>
+                <w:rFonts w:cstheme="minorHAnsi"/>
+              </w:rPr>
+            </w:pPr>
+            <w:r>
+              <w:rPr>
+                <w:rFonts w:cstheme="minorHAnsi"/>
+              </w:rPr>
+              <w:t>(-)Nichteinhaltung der Anforderunge</w:t>
+            </w:r>
+          </w:p>
+        </w:tc>
+        <w:tc>
+          <w:tcPr>
+            <w:tcW w:w="2977" w:type="dxa"/>
+          </w:tcPr>
+          <w:p>
+            <w:pPr>
+              <w:spacing w:line="360" w:lineRule="auto"/>
+              <w:cnfStyle w:val="000000100000" w:firstRow="0" w:lastRow="0" w:firstColumn="0" w:lastColumn="0" w:oddVBand="0" w:evenVBand="0" w:oddHBand="1" w:evenHBand="0" w:firstRowFirstColumn="0" w:firstRowLastColumn="0" w:lastRowFirstColumn="0" w:lastRowLastColumn="0"/>
+              <w:rPr>
+                <w:rFonts w:cstheme="minorHAnsi"/>
+              </w:rPr>
+            </w:pPr>
+            <w:r>
+              <w:rPr>
+                <w:rFonts w:cstheme="minorHAnsi"/>
+              </w:rPr>
+              <w:t>Positiv, da er die unterschiedlichen Umsetzungen der Projektthemen vorgestellt bekommen möchte</w:t>
+            </w:r>
+          </w:p>
+        </w:tc>
+        <w:tc>
+          <w:tcPr>
+            <w:tcW w:w="1984" w:type="dxa"/>
+          </w:tcPr>
+          <w:p>
+            <w:pPr>
+              <w:spacing w:line="360" w:lineRule="auto"/>
+              <w:cnfStyle w:val="000000100000" w:firstRow="0" w:lastRow="0" w:firstColumn="0" w:lastColumn="0" w:oddVBand="0" w:evenVBand="0" w:oddHBand="1" w:evenHBand="0" w:firstRowFirstColumn="0" w:firstRowLastColumn="0" w:lastRowFirstColumn="0" w:lastRowLastColumn="0"/>
+              <w:rPr>
+                <w:rFonts w:cstheme="minorHAnsi"/>
+              </w:rPr>
+            </w:pPr>
+            <w:r>
+              <w:rPr>
+                <w:rFonts w:cstheme="minorHAnsi"/>
+              </w:rPr>
+              <w:t>(5</w:t>
+            </w:r>
+            <w:r>
+              <w:rPr>
+                <w:rFonts w:cstheme="minorHAnsi"/>
+              </w:rPr>
+              <w:t>), kann das Projekt jederzeit abbrechen oder Anforderungen variieren</w:t>
+            </w:r>
+          </w:p>
+        </w:tc>
+        <w:tc>
+          <w:tcPr>
+            <w:tcW w:w="1779" w:type="dxa"/>
+          </w:tcPr>
+          <w:p>
+            <w:pPr>
+              <w:spacing w:line="360" w:lineRule="auto"/>
+              <w:cnfStyle w:val="000000100000" w:firstRow="0" w:lastRow="0" w:firstColumn="0" w:lastColumn="0" w:oddVBand="0" w:evenVBand="0" w:oddHBand="1" w:evenHBand="0" w:firstRowFirstColumn="0" w:firstRowLastColumn="0" w:lastRowFirstColumn="0" w:lastRowLastColumn="0"/>
+              <w:rPr>
+                <w:rFonts w:cstheme="minorHAnsi"/>
+              </w:rPr>
+            </w:pPr>
+            <w:r>
+              <w:rPr>
+                <w:rFonts w:cstheme="minorHAnsi"/>
+              </w:rPr>
+              <w:t>Kommunikation</w:t>
+            </w:r>
+          </w:p>
+        </w:tc>
+      </w:tr>
+      <w:tr>
+        <w:trPr>
+          <w:cnfStyle w:val="000000010000" w:firstRow="0" w:lastRow="0" w:firstColumn="0" w:lastColumn="0" w:oddVBand="0" w:evenVBand="0" w:oddHBand="0" w:evenHBand="1" w:firstRowFirstColumn="0" w:firstRowLastColumn="0" w:lastRowFirstColumn="0" w:lastRowLastColumn="0"/>
+        </w:trPr>
+        <w:tc>
+          <w:tcPr>
+            <w:cnfStyle w:val="001000000000" w:firstRow="0" w:lastRow="0" w:firstColumn="1" w:lastColumn="0" w:oddVBand="0" w:evenVBand="0" w:oddHBand="0" w:evenHBand="0" w:firstRowFirstColumn="0" w:firstRowLastColumn="0" w:lastRowFirstColumn="0" w:lastRowLastColumn="0"/>
+            <w:tcW w:w="1668" w:type="dxa"/>
+          </w:tcPr>
+          <w:p>
+            <w:pPr>
+              <w:spacing w:line="360" w:lineRule="auto"/>
+              <w:rPr>
+                <w:rFonts w:asciiTheme="minorHAnsi" w:hAnsiTheme="minorHAnsi" w:cstheme="minorHAnsi"/>
+                <w:b w:val="0"/>
+              </w:rPr>
+            </w:pPr>
+            <w:r>
+              <w:rPr>
+                <w:rFonts w:asciiTheme="minorHAnsi" w:hAnsiTheme="minorHAnsi" w:cstheme="minorHAnsi"/>
+                <w:b w:val="0"/>
+              </w:rPr>
+              <w:t>Frau Freudenmann</w:t>
+            </w:r>
+          </w:p>
+        </w:tc>
+        <w:tc>
+          <w:tcPr>
+            <w:tcW w:w="3118" w:type="dxa"/>
+          </w:tcPr>
+          <w:p>
+            <w:pPr>
+              <w:spacing w:line="360" w:lineRule="auto"/>
+              <w:cnfStyle w:val="000000010000" w:firstRow="0" w:lastRow="0" w:firstColumn="0" w:lastColumn="0" w:oddVBand="0" w:evenVBand="0" w:oddHBand="0" w:evenHBand="1" w:firstRowFirstColumn="0" w:firstRowLastColumn="0" w:lastRowFirstColumn="0" w:lastRowLastColumn="0"/>
+            </w:pPr>
+            <w:r>
+              <w:t>Projektdokumentation</w:t>
+            </w:r>
+          </w:p>
+        </w:tc>
+        <w:tc>
+          <w:tcPr>
+            <w:tcW w:w="2977" w:type="dxa"/>
+          </w:tcPr>
+          <w:p>
+            <w:pPr>
+              <w:spacing w:line="360" w:lineRule="auto"/>
+              <w:cnfStyle w:val="000000010000" w:firstRow="0" w:lastRow="0" w:firstColumn="0" w:lastColumn="0" w:oddVBand="0" w:evenVBand="0" w:oddHBand="0" w:evenHBand="1" w:firstRowFirstColumn="0" w:firstRowLastColumn="0" w:lastRowFirstColumn="0" w:lastRowLastColumn="0"/>
+            </w:pPr>
+            <w:r>
+              <w:t>(+)Ausführliche, strukturierte Dokumentationen</w:t>
+            </w:r>
+          </w:p>
+          <w:p>
+            <w:pPr>
+              <w:spacing w:line="360" w:lineRule="auto"/>
+              <w:cnfStyle w:val="000000010000" w:firstRow="0" w:lastRow="0" w:firstColumn="0" w:lastColumn="0" w:oddVBand="0" w:evenVBand="0" w:oddHBand="0" w:evenHBand="1" w:firstRowFirstColumn="0" w:firstRowLastColumn="0" w:lastRowFirstColumn="0" w:lastRowLastColumn="0"/>
+            </w:pPr>
+            <w:r>
+              <w:t>(-)weniger qualitative Dokumentationen</w:t>
+            </w:r>
+          </w:p>
+        </w:tc>
+        <w:tc>
+          <w:tcPr>
+            <w:tcW w:w="2977" w:type="dxa"/>
+          </w:tcPr>
+          <w:p>
+            <w:pPr>
+              <w:spacing w:line="360" w:lineRule="auto"/>
+              <w:cnfStyle w:val="000000010000" w:firstRow="0" w:lastRow="0" w:firstColumn="0" w:lastColumn="0" w:oddVBand="0" w:evenVBand="0" w:oddHBand="0" w:evenHBand="1" w:firstRowFirstColumn="0" w:firstRowLastColumn="0" w:lastRowFirstColumn="0" w:lastRowLastColumn="0"/>
+            </w:pPr>
+            <w:r>
+              <w:t>Neutral, da sie nur an der Projektdokumentation und nicht an dem Produkt interessiert ist</w:t>
+            </w:r>
+          </w:p>
+        </w:tc>
+        <w:tc>
+          <w:tcPr>
+            <w:tcW w:w="1984" w:type="dxa"/>
+          </w:tcPr>
+          <w:p>
+            <w:pPr>
+              <w:spacing w:line="360" w:lineRule="auto"/>
+              <w:cnfStyle w:val="000000010000" w:firstRow="0" w:lastRow="0" w:firstColumn="0" w:lastColumn="0" w:oddVBand="0" w:evenVBand="0" w:oddHBand="0" w:evenHBand="1" w:firstRowFirstColumn="0" w:firstRowLastColumn="0" w:lastRowFirstColumn="0" w:lastRowLastColumn="0"/>
+            </w:pPr>
+            <w:r>
+              <w:t>(1), keinerlei Einfluss auf Projekerfolg</w:t>
+            </w:r>
+          </w:p>
+        </w:tc>
+        <w:tc>
+          <w:tcPr>
+            <w:tcW w:w="1779" w:type="dxa"/>
+          </w:tcPr>
+          <w:p>
+            <w:pPr>
+              <w:spacing w:line="360" w:lineRule="auto"/>
+              <w:cnfStyle w:val="000000010000" w:firstRow="0" w:lastRow="0" w:firstColumn="0" w:lastColumn="0" w:oddVBand="0" w:evenVBand="0" w:oddHBand="0" w:evenHBand="1" w:firstRowFirstColumn="0" w:firstRowLastColumn="0" w:lastRowFirstColumn="0" w:lastRowLastColumn="0"/>
+            </w:pPr>
+            <w:r>
+              <w:t>Kommunikation</w:t>
+            </w:r>
+          </w:p>
+        </w:tc>
+      </w:tr>
+      <w:tr>
+        <w:trPr>
+          <w:cnfStyle w:val="000000100000" w:firstRow="0" w:lastRow="0" w:firstColumn="0" w:lastColumn="0" w:oddVBand="0" w:evenVBand="0" w:oddHBand="1" w:evenHBand="0" w:firstRowFirstColumn="0" w:firstRowLastColumn="0" w:lastRowFirstColumn="0" w:lastRowLastColumn="0"/>
+        </w:trPr>
+        <w:tc>
+          <w:tcPr>
+            <w:cnfStyle w:val="001000000000" w:firstRow="0" w:lastRow="0" w:firstColumn="1" w:lastColumn="0" w:oddVBand="0" w:evenVBand="0" w:oddHBand="0" w:evenHBand="0" w:firstRowFirstColumn="0" w:firstRowLastColumn="0" w:lastRowFirstColumn="0" w:lastRowLastColumn="0"/>
+            <w:tcW w:w="1668" w:type="dxa"/>
+          </w:tcPr>
+          <w:p>
+            <w:pPr>
+              <w:spacing w:line="360" w:lineRule="auto"/>
+              <w:rPr>
+                <w:rFonts w:cstheme="minorHAnsi"/>
+                <w:b w:val="0"/>
+              </w:rPr>
+            </w:pPr>
+            <w:r>
+              <w:rPr>
+                <w:rFonts w:cstheme="minorHAnsi"/>
+                <w:b w:val="0"/>
+              </w:rPr>
+              <w:t>Projektteam</w:t>
+            </w:r>
+          </w:p>
+        </w:tc>
+        <w:tc>
+          <w:tcPr>
+            <w:tcW w:w="3118" w:type="dxa"/>
+          </w:tcPr>
+          <w:p>
+            <w:pPr>
+              <w:spacing w:line="360" w:lineRule="auto"/>
+              <w:cnfStyle w:val="000000100000" w:firstRow="0" w:lastRow="0" w:firstColumn="0" w:lastColumn="0" w:oddVBand="0" w:evenVBand="0" w:oddHBand="1" w:evenHBand="0" w:firstRowFirstColumn="0" w:firstRowLastColumn="0" w:lastRowFirstColumn="0" w:lastRowLastColumn="0"/>
+            </w:pPr>
+            <w:r>
+              <w:t xml:space="preserve">Erfolgreicher </w:t>
+            </w:r>
+            <w:r>
+              <w:t>Projektabschluss &amp; Bewertung der Dokumentation</w:t>
+            </w:r>
+          </w:p>
+        </w:tc>
+        <w:tc>
+          <w:tcPr>
+            <w:tcW w:w="2977" w:type="dxa"/>
+          </w:tcPr>
+          <w:p>
+            <w:pPr>
+              <w:spacing w:line="360" w:lineRule="auto"/>
+              <w:cnfStyle w:val="000000100000" w:firstRow="0" w:lastRow="0" w:firstColumn="0" w:lastColumn="0" w:oddVBand="0" w:evenVBand="0" w:oddHBand="1" w:evenHBand="0" w:firstRowFirstColumn="0" w:firstRowLastColumn="0" w:lastRowFirstColumn="0" w:lastRowLastColumn="0"/>
+            </w:pPr>
+            <w:r>
+              <w:t>(-)Zeitprobleme</w:t>
+            </w:r>
+          </w:p>
+        </w:tc>
+        <w:tc>
+          <w:tcPr>
+            <w:tcW w:w="2977" w:type="dxa"/>
+          </w:tcPr>
+          <w:p>
+            <w:pPr>
+              <w:spacing w:line="360" w:lineRule="auto"/>
+              <w:cnfStyle w:val="000000100000" w:firstRow="0" w:lastRow="0" w:firstColumn="0" w:lastColumn="0" w:oddVBand="0" w:evenVBand="0" w:oddHBand="1" w:evenHBand="0" w:firstRowFirstColumn="0" w:firstRowLastColumn="0" w:lastRowFirstColumn="0" w:lastRowLastColumn="0"/>
+            </w:pPr>
+            <w:r>
+              <w:t>Positiv, da Dokumentation benotet wird</w:t>
+            </w:r>
+          </w:p>
+        </w:tc>
+        <w:tc>
+          <w:tcPr>
+            <w:tcW w:w="1984" w:type="dxa"/>
+          </w:tcPr>
+          <w:p>
+            <w:pPr>
+              <w:spacing w:line="360" w:lineRule="auto"/>
+              <w:cnfStyle w:val="000000100000" w:firstRow="0" w:lastRow="0" w:firstColumn="0" w:lastColumn="0" w:oddVBand="0" w:evenVBand="0" w:oddHBand="1" w:evenHBand="0" w:firstRowFirstColumn="0" w:firstRowLastColumn="0" w:lastRowFirstColumn="0" w:lastRowLastColumn="0"/>
+            </w:pPr>
+            <w:r>
+              <w:t xml:space="preserve">(5), da </w:t>
+            </w:r>
+            <w:r>
+              <w:t>es das Projekt erarbeitet</w:t>
+            </w:r>
+          </w:p>
+        </w:tc>
+        <w:tc>
+          <w:tcPr>
+            <w:tcW w:w="1779" w:type="dxa"/>
+          </w:tcPr>
+          <w:p>
+            <w:pPr>
+              <w:spacing w:line="360" w:lineRule="auto"/>
+              <w:cnfStyle w:val="000000100000" w:firstRow="0" w:lastRow="0" w:firstColumn="0" w:lastColumn="0" w:oddVBand="0" w:evenVBand="0" w:oddHBand="1" w:evenHBand="0" w:firstRowFirstColumn="0" w:firstRowLastColumn="0" w:lastRowFirstColumn="0" w:lastRowLastColumn="0"/>
+            </w:pPr>
+            <w:r>
+              <w:t>Kommunikation</w:t>
+            </w:r>
+          </w:p>
+        </w:tc>
+      </w:tr>
+    </w:tbl>
+    <w:p>
+      <w:pPr>
+        <w:pStyle w:val="Heading1"/>
+      </w:pPr>
+      <w:bookmarkStart w:id="19" w:name="_Toc424309779"/>
+      <w:r>
+        <w:lastRenderedPageBreak/>
+        <w:t>Projektabschluss</w:t>
+      </w:r>
+      <w:bookmarkEnd w:id="19"/>
     </w:p>
     <w:p>
       <w:pPr>
-        <w:pStyle w:val="ListParagraph"/>
-        <w:numPr>
-          <w:ilvl w:val="0"/>
-          <w:numId w:val="7"/>
-        </w:numPr>
+        <w:pStyle w:val="Heading2"/>
       </w:pPr>
-      <w:r>
-        <w:t>Wie wurden die einzelnen Arbeitsschritte zusammengebracht</w:t>
-      </w:r>
+      <w:bookmarkStart w:id="20" w:name="_Toc424309780"/>
+      <w:r>
+        <w:t xml:space="preserve">Beschreibung des </w:t>
+      </w:r>
+      <w:r>
+        <w:t xml:space="preserve">fertigen </w:t>
+      </w:r>
+      <w:r>
+        <w:t>Produktes</w:t>
+      </w:r>
+      <w:bookmarkEnd w:id="20"/>
     </w:p>
     <w:p>
-      <w:pPr>
-        <w:pStyle w:val="ListParagraph"/>
-        <w:numPr>
-          <w:ilvl w:val="0"/>
-          <w:numId w:val="7"/>
-        </w:numPr>
-      </w:pPr>
-      <w:r>
-        <w:t>Github</w:t>
+      <w:r>
+        <w:t>Beschreibung der Funktionalität</w:t>
+      </w:r>
+    </w:p>
+    <w:p>
+      <w:r>
+        <w:t xml:space="preserve">Das fertige </w:t>
+      </w:r>
+      <w:r>
+        <w:t xml:space="preserve">Produkt ist zum Zeitpunkt des Projektabschlusses verfügbar unter dem Internetlink </w:t>
+      </w:r>
+      <w:hyperlink r:id="rId19" w:tgtFrame="_blank" w:history="1">
+        <w:r>
+          <w:rPr>
+            <w:rStyle w:val="Hyperlink"/>
+            <w:rFonts w:ascii="Arial" w:hAnsi="Arial" w:cs="Arial"/>
+            <w:sz w:val="20"/>
+            <w:szCs w:val="20"/>
+          </w:rPr>
+          <w:t>https://www.nagara.aquila.uberspace.de/calendar/</w:t>
+        </w:r>
+      </w:hyperlink>
+      <w:r>
+        <w:t xml:space="preserve">. Wie lange nach Projektabschluss </w:t>
+      </w:r>
+      <w:r>
+        <w:t xml:space="preserve">die Website </w:t>
+      </w:r>
+      <w:r>
+        <w:t>unter dieser Domain noch verfügbar ist, ist nicht spezifiziert</w:t>
+      </w:r>
+      <w:r>
+        <w:t xml:space="preserve">. Beim Aufruf dieser Website gelangt auf einen Login-Screen der einen auffordert sich mit seinem Facebook Profil einzuloggen. </w:t>
+      </w:r>
+      <w:r>
+        <w:t>Nach Auswahl der e</w:t>
+      </w:r>
+      <w:r>
+        <w:t>ntsprechenden Schaltfläche öffnet sich ein Pop Up Fenster in dem die entsprechenden Angaben eingegeben werden müssen. Nach erfolgreicher Authentifizierung gelangt man zu Kalenderoberfläche.</w:t>
+      </w:r>
+    </w:p>
+    <w:p>
+      <w:r>
+        <w:t>Nach dem Öffnen der Kalenderoberfläche</w:t>
+      </w:r>
+      <w:r>
+        <w:t xml:space="preserve"> </w:t>
+      </w:r>
+      <w:r>
+        <w:t xml:space="preserve">gelangt man zuerst in die Monatsübersicht. Hier werden alle Tage des momentanen Monats dargestellt in der typischen </w:t>
+      </w:r>
+      <w:r>
+        <w:t>tabellarischen Kalenderform</w:t>
+      </w:r>
+      <w:r>
+        <w:t xml:space="preserve"> mit den sieben Wochentagen als Tabellenkopf</w:t>
+      </w:r>
+      <w:r>
+        <w:t>, die gegeben falls auch die angrenzenden Monate enthält. Die Wochentage des Monats sind weiß hinterlegt, die Wochenenden sandfarben und das momentane Datum rot. Angezeigte Tage die nicht zum momentan dargestellten Monat gehören sind grau hinterlegt.</w:t>
+      </w:r>
+      <w:r>
+        <w:t xml:space="preserve"> Über der Ansicht steht der jeweils der Monat und das Jahr das man betrachtet. In der Wochenansicht </w:t>
+      </w:r>
+      <w:r>
+        <w:t xml:space="preserve">werden </w:t>
+      </w:r>
+      <w:r>
+        <w:t xml:space="preserve">nur </w:t>
+      </w:r>
+      <w:r>
+        <w:t xml:space="preserve">die </w:t>
+      </w:r>
+      <w:r>
+        <w:t xml:space="preserve">sieben </w:t>
+      </w:r>
+      <w:r>
+        <w:t>Tage der momentanen Woche dargestellt. Auch hier liegt die</w:t>
+      </w:r>
+      <w:r>
+        <w:t>selbe Farbkonvention vor wir in der Monatsansicht.</w:t>
+      </w:r>
+      <w:r>
+        <w:t xml:space="preserve"> Hier wird jedoch die Überschrift aus Jahr und Monat noch um eine Unterüberschrift mit der jeweiligen Kalenderwoche erweitert.</w:t>
+      </w:r>
+    </w:p>
+    <w:p>
+      <w:r>
+        <w:t xml:space="preserve">Zur Navigierung zwischen den beiden Ansichten gibt es am oberen rechten Bildschirmrand eine Schaltfläche mit der Bezeichnung Wochenansicht oder Monatsansicht abhängig davon in welcher Ansicht man sich zu diesem Zeitpunkt befindet. </w:t>
+      </w:r>
+      <w:r>
+        <w:t>Mit den Pfeilförmigen Schaltflächen links und rechts kann man jeweils den Monat beziehungsweise die Woche wechseln. Dies funktioniert auch unter Verwendung der Pfeiltasten auf der Tastatur. Um zu aktuellen Datum zurückzuspringen befindet sich neben der Ansicht-Schaltfläche eine Heute-Schaltfläche, die einem wieder den entsprechende Woche beziehungsweise Monat öffnet.</w:t>
+      </w:r>
+    </w:p>
+    <w:p>
+      <w:r>
+        <w:t>Für die Anlegung eines Termins ist eine dritte Schaltfläche am oberen rechten Bildschirmrand vorhanden. Hier öffnet sich eine Eingabemaske mit den terminrelevanten Daten. Dazu zählen: Name, Ort, Start- und Enddatum, Start- und Endzeit sowie die Periodizität des Termines.</w:t>
+      </w:r>
+      <w:r>
+        <w:t xml:space="preserve"> Dieser Termin wird in Abhängigkeit von ihrem Facebook Profil gespeichert und ist somit nur für das Profil einsehbar.</w:t>
+      </w:r>
+      <w:r>
+        <w:t xml:space="preserve"> Den Termin kann man auch erstellen in dem man direkt auf dem Tag ein Plus in der linken oberen Ecke der Kachel auswählt. In diesem Falle ist die </w:t>
+      </w:r>
+      <w:r>
+        <w:t>Eingabemaske schon mit dem entsprechenden Datum gefüllt. Der Termin wird dann als Balken mit Name und Zeit in den Ansichten am jeweiligen Tag angezeigt. Bei Auswahl des Termins öffnet sich eine Tagesansicht in der alle Termine für diesen Tag mit all ihren Informationen dargestellt werden.</w:t>
       </w:r>
     </w:p>
     <w:p>
@@ -4492,143 +5810,269 @@
       <w:pPr>
         <w:pStyle w:val="Heading2"/>
       </w:pPr>
-      <w:bookmarkStart w:id="17" w:name="_Toc423902347"/>
+      <w:bookmarkStart w:id="21" w:name="_Toc424309781"/>
       <w:r>
         <w:lastRenderedPageBreak/>
-        <w:t>Umfangsmanagement</w:t>
-      </w:r>
-      <w:bookmarkEnd w:id="17"/>
+        <w:t>Probleme während des Projektes</w:t>
+      </w:r>
+      <w:bookmarkEnd w:id="21"/>
     </w:p>
     <w:p>
-      <w:pPr>
-        <w:pStyle w:val="Heading1"/>
-      </w:pPr>
+      <w:r>
+        <w:t>Während des Projektes traten zwei große Probleme auf: Das erste hatte einen technischen Hintergrund und hing mit einer der Anforderungen von Herrn Roethig zusammen. Das zweite Problem das wir hatten beschäftigte sich mit der für Frau Freudenmann zu verfassenden Projektdokumentation.</w:t>
+      </w:r>
+      <w:r>
+        <w:t xml:space="preserve"> Beide wurden jedoch im Verlaufe des Projektes behoben.</w:t>
+      </w:r>
+    </w:p>
+    <w:p>
+      <w:r>
+        <w:t xml:space="preserve">Das erste Problem, dass sich uns stellte hing mit der XSLT Transformation zusammen, die in Anforderungen definiert war. </w:t>
+      </w:r>
+      <w:r>
+        <w:t xml:space="preserve">Das stellte uns vor die Frage: </w:t>
+      </w:r>
+      <w:r>
+        <w:t>Wie kann man die XSLT Transformation so anwenden, dass sie nicht die komplette HTML Seite erstellt, sondern dass nur die einzelnen Ev</w:t>
+      </w:r>
+      <w:r>
+        <w:t>ents, am besten als Javascript</w:t>
+      </w:r>
+      <w:r>
+        <w:t xml:space="preserve"> </w:t>
+      </w:r>
+      <w:r>
+        <w:t>Array</w:t>
+      </w:r>
+      <w:r>
+        <w:t xml:space="preserve">, </w:t>
+      </w:r>
+      <w:r>
+        <w:t>geladen werden.</w:t>
+      </w:r>
+      <w:r>
+        <w:t xml:space="preserve"> Um dieses Problem zu lösen, haben wir nach </w:t>
+      </w:r>
+      <w:r>
+        <w:t>umfassender</w:t>
+      </w:r>
+      <w:r>
+        <w:t xml:space="preserve"> Recherche ein Skript gefunden was uns dies ermöglicht. Dieses wurde auch kostenfrei vom Verfasser zur Verfügung gestellt.</w:t>
+      </w:r>
+      <w:r>
+        <w:t xml:space="preserve"> </w:t>
+      </w:r>
+      <w:r>
+        <w:t>Das entsprechende Skript,</w:t>
+      </w:r>
+      <w:r>
+        <w:t xml:space="preserve"> </w:t>
+      </w:r>
+      <w:hyperlink r:id="rId20" w:history="1">
+        <w:r>
+          <w:rPr>
+            <w:rStyle w:val="Hyperlink"/>
+          </w:rPr>
+          <w:t>http://johannburkard.de/software/xsltjs/</w:t>
+        </w:r>
+      </w:hyperlink>
+      <w:r>
+        <w:t xml:space="preserve"> , </w:t>
+      </w:r>
+      <w:r>
+        <w:t xml:space="preserve">erlaubt </w:t>
+      </w:r>
+      <w:r>
+        <w:t xml:space="preserve">es </w:t>
+      </w:r>
+      <w:r>
+        <w:t>uns entweder eine XML Datei oder einen XML String zu übergeben. Diese wird dann mit unsere XSLT Datei transformiert und dann in das bestehende HTML eingebunden.</w:t>
+      </w:r>
+      <w:r>
+        <w:t xml:space="preserve"> So wird vermieden dass sich die Website bei jeder XSLT Transformation neu aufbaut.</w:t>
+      </w:r>
+    </w:p>
+    <w:p>
+      <w:r>
+        <w:t xml:space="preserve">Das zweite Problem </w:t>
+      </w:r>
+      <w:r>
+        <w:t>war die Beschreibung der Projektdurchführung in der Projektdokumentation. Aufgrund fehlender Erfahrung in der Erstellung von solchen Dokumenten konnten wir uns als Team nur weniges konkretes unter diesem Thema vorstellen. Auch im Rahmen der Vorlesung Projektmanagement hatten wir dazu keine Beispiele zu Gesicht bekommen. Die anderen drei Themen der Projektdokumentation, das Vorfeld, die Planung und der Abschluss, bereiteten jedoch k</w:t>
+      </w:r>
+      <w:r>
+        <w:t xml:space="preserve">eine Probleme, da wir auf diesen Gebieten entweder schon Erfahrungen hatten oder sie konkreter abgesteckt waren. </w:t>
+      </w:r>
+      <w:r>
+        <w:t xml:space="preserve">Um dieses Problem zu lösen, orientierten wir uns vor allem an der Folie mit den Wissensfeldern des Projektmanagements aus der Projektmanagement Vorlesung. Alle Gebiete, die noch nicht in der Planung oder anderweitig bearbeitet wurden, wurden Teil der Projektdurchführung. Andere wichtige Punkte aus den Folien wurden ebenfalls übernommen. Es wurde jedoch nicht alles </w:t>
+      </w:r>
+      <w:r>
+        <w:t>in</w:t>
+      </w:r>
+      <w:r>
+        <w:t xml:space="preserve"> den Folien </w:t>
+      </w:r>
+      <w:r>
+        <w:t xml:space="preserve">thematisierte </w:t>
+      </w:r>
+      <w:r>
+        <w:t>berücksichtig</w:t>
+      </w:r>
+      <w:r>
+        <w:t>t</w:t>
+      </w:r>
+      <w:r>
+        <w:t xml:space="preserve"> auf Grund des vergleichbar geringen </w:t>
+      </w:r>
+      <w:r>
+        <w:t>Projektumfangs. Dementsprechend sollte auch die Projektdokumentation nur einen Umfang von 15 bis 20 Seiten verfügen. Es wurden also nur die uns essentiell erscheinenden Themen berücksichtigt und jene, die für unser Projekt einen Sinn ergeben. Ob diese Lösung des Problems auch den Anforderungen von Frau Freudenmann an eine Projektdokumentation entspricht, wird sich mit der Bewertung der Projektdokumentation herausstellen.</w:t>
+      </w:r>
+    </w:p>
+    <w:p>
       <w:r>
         <w:br w:type="page"/>
       </w:r>
-      <w:bookmarkStart w:id="18" w:name="_Toc423902348"/>
-      <w:r>
-        <w:lastRenderedPageBreak/>
-        <w:t>Projektabschluss</w:t>
-      </w:r>
-      <w:bookmarkEnd w:id="18"/>
     </w:p>
     <w:p>
       <w:pPr>
         <w:pStyle w:val="Heading2"/>
       </w:pPr>
-      <w:bookmarkStart w:id="19" w:name="_Toc423902349"/>
-      <w:r>
-        <w:t xml:space="preserve">Beschreibung des </w:t>
-      </w:r>
-      <w:r>
-        <w:t xml:space="preserve">fertigen </w:t>
-      </w:r>
-      <w:r>
-        <w:t>Produktes</w:t>
-      </w:r>
-      <w:bookmarkEnd w:id="19"/>
+      <w:bookmarkStart w:id="22" w:name="_Toc424309782"/>
+      <w:r>
+        <w:lastRenderedPageBreak/>
+        <w:t>Fazit</w:t>
+      </w:r>
+      <w:bookmarkEnd w:id="22"/>
     </w:p>
     <w:p>
       <w:r>
-        <w:t>Beschreibung der Funktionalität</w:t>
+        <w:t xml:space="preserve">Projektabschließend lässt sich festhalten, dass das Projekt </w:t>
+      </w:r>
+      <w:r>
+        <w:t>erfolgreich verlaufen ist. Die Anforderungen von Herrn Roehtig haben wir eingehalten und die von uns selbst gesteckten Ziele erfüllt. Die letzte und entscheidende Bewertung des Projekterfolgs erfolgt jedoch erst mit der Projektabgabe, welc</w:t>
+      </w:r>
+      <w:r>
+        <w:t>he noch nicht stattgefunden hat und sich somit dazu auch keine Aussage treffen lässt.</w:t>
+      </w:r>
+    </w:p>
+    <w:p>
+      <w:r>
+        <w:t>Das Team hat gut zusammen gearbeitet und eine funktionierende Einheit während des Projektverlaufs gebildet. Hierfür waren auch die Aufgabenteilung hinsichtlich der Stärken und die offene und hierarchielose Kommunikation innerhalb des Teams verantwortlich.</w:t>
+      </w:r>
+      <w:r>
+        <w:t xml:space="preserve"> Dementsprechend gibt es keinen Grund, dass das Projektteam auch weitere Softwareprojekte in der Zukunft zusammen bearbeitet.</w:t>
+      </w:r>
+    </w:p>
+    <w:p>
+      <w:r>
+        <w:t>Zu kritisieren an der Aufgabenstellung ist, dass das Projektergebnis, die Webseite mit Kalenderfunktion, ni</w:t>
+      </w:r>
+      <w:r>
+        <w:t>cht in die Bewertung mit eingebunden ist. Unser Team hat größtenteils den Fokus auf die Entwicklung gelegt und nicht auf die Erstellung einer Projektdokumentation. Es wäre wünschenswert, dass  das erstellte Produkt Einfluss auf die Bewertung nimmt. Vorstellbar wäre eine exklusive Bewertung im Rahmen der Webengeneeringvorlesung oder dass der Projekterfolg auch als Teil des erfolgreichen Projektmanagements gesehen wird und auf diese Weise die Bewertung beeinflusst.</w:t>
       </w:r>
     </w:p>
     <w:p>
       <w:pPr>
+        <w:sectPr>
+          <w:pgSz w:w="16838" w:h="11906" w:orient="landscape"/>
+          <w:pgMar w:top="1417" w:right="1134" w:bottom="1417" w:left="1417" w:header="708" w:footer="708" w:gutter="0"/>
+          <w:cols w:space="708"/>
+          <w:docGrid w:linePitch="360"/>
+        </w:sectPr>
+      </w:pPr>
+      <w:r>
+        <w:t xml:space="preserve">Ein weiterer Kritikpunkt wären die als Anforderungen festgelegten Webengeneeringstechnologien, da diese teilweise veraltete Standards darstellen und heute effizienter gelöst werden können. </w:t>
+      </w:r>
+      <w:r>
+        <w:t>Der letzte Kriti</w:t>
+      </w:r>
+      <w:r>
+        <w:t>k</w:t>
+      </w:r>
+      <w:r>
+        <w:t>punkt</w:t>
+      </w:r>
+      <w:r>
+        <w:t xml:space="preserve"> betrifft die Erstellung der Projektdokumentation. Hier hätten wir als Team gerne eine konkretere Vorstellung gehabt wie in </w:t>
+      </w:r>
+      <w:r>
         <w:rPr>
-          <w:rFonts w:asciiTheme="majorHAnsi" w:eastAsiaTheme="majorEastAsia" w:hAnsiTheme="majorHAnsi" w:cstheme="majorBidi"/>
-          <w:color w:val="365F91" w:themeColor="accent1" w:themeShade="BF"/>
-          <w:sz w:val="26"/>
-          <w:szCs w:val="26"/>
+          <w:rStyle w:val="SubtleReference"/>
         </w:rPr>
-      </w:pPr>
-      <w:r>
-        <w:br w:type="page"/>
+        <w:t>4.2 Probleme während des Projektes</w:t>
+      </w:r>
+      <w:r>
+        <w:t xml:space="preserve"> beschrieben</w:t>
       </w:r>
     </w:p>
     <w:p>
-      <w:pPr>
-        <w:pStyle w:val="Heading2"/>
-      </w:pPr>
-      <w:bookmarkStart w:id="20" w:name="_Toc423902350"/>
       <w:r>
         <w:lastRenderedPageBreak/>
-        <w:t>Probleme während des Projektes</w:t>
-      </w:r>
-      <w:bookmarkEnd w:id="20"/>
+        <w:t>Anhang.</w:t>
+      </w:r>
     </w:p>
     <w:p>
       <w:r>
-        <w:t>Auflistung der Probleme</w:t>
-      </w:r>
-      <w:r>
-        <w:t>/Schwierigkeiten aller Teammitglieder</w:t>
-      </w:r>
-      <w:r>
-        <w:t xml:space="preserve"> und deren Bewältigung</w:t>
-      </w:r>
-    </w:p>
-    <w:p>
-      <w:r>
-        <w:br w:type="page"/>
-      </w:r>
-    </w:p>
-    <w:p>
-      <w:pPr>
-        <w:pStyle w:val="Heading2"/>
-      </w:pPr>
-      <w:bookmarkStart w:id="21" w:name="_Toc423902351"/>
-      <w:r>
-        <w:lastRenderedPageBreak/>
-        <w:t>Fazit</w:t>
-      </w:r>
-      <w:bookmarkEnd w:id="21"/>
-    </w:p>
-    <w:p>
-      <w:pPr>
-        <w:pStyle w:val="ListParagraph"/>
-        <w:numPr>
-          <w:ilvl w:val="0"/>
-          <w:numId w:val="8"/>
-        </w:numPr>
-      </w:pPr>
-      <w:r>
-        <w:t>Erfolgreiches Projekt</w:t>
-      </w:r>
-    </w:p>
-    <w:p>
-      <w:pPr>
-        <w:pStyle w:val="ListParagraph"/>
-        <w:numPr>
-          <w:ilvl w:val="0"/>
-          <w:numId w:val="8"/>
-        </w:numPr>
-      </w:pPr>
-      <w:r>
-        <w:t>Erfolgreiches Team?</w:t>
-      </w:r>
-    </w:p>
-    <w:p>
-      <w:pPr>
-        <w:pStyle w:val="ListParagraph"/>
-        <w:numPr>
-          <w:ilvl w:val="0"/>
-          <w:numId w:val="8"/>
-        </w:numPr>
-      </w:pPr>
-      <w:r>
-        <w:t>Kritik und Verbesserungsvorschläge für weitere Projekte</w:t>
+        <w:t>Roethigs sogenanntes Lastenheft…</w:t>
       </w:r>
     </w:p>
     <w:sectPr>
-      <w:pgSz w:w="16838" w:h="11906" w:orient="landscape"/>
-      <w:pgMar w:top="1417" w:right="1134" w:bottom="1417" w:left="1417" w:header="708" w:footer="708" w:gutter="0"/>
+      <w:pgSz w:w="11906" w:h="16838"/>
+      <w:pgMar w:top="1418" w:right="1418" w:bottom="1134" w:left="1418" w:header="709" w:footer="709" w:gutter="0"/>
       <w:cols w:space="708"/>
       <w:docGrid w:linePitch="360"/>
     </w:sectPr>
   </w:body>
 </w:document>
+</file>
+
+<file path=word/endnotes.xml><?xml version="1.0" encoding="utf-8"?>
+<w:endnotes xmlns:wpc="http://schemas.microsoft.com/office/word/2010/wordprocessingCanvas" xmlns:mc="http://schemas.openxmlformats.org/markup-compatibility/2006" xmlns:o="urn:schemas-microsoft-com:office:office" xmlns:r="http://schemas.openxmlformats.org/officeDocument/2006/relationships" xmlns:m="http://schemas.openxmlformats.org/officeDocument/2006/math" xmlns:v="urn:schemas-microsoft-com:vml" xmlns:wp14="http://schemas.microsoft.com/office/word/2010/wordprocessingDrawing" xmlns:wp="http://schemas.openxmlformats.org/drawingml/2006/wordprocessingDrawing" xmlns:w10="urn:schemas-microsoft-com:office:word" xmlns:w="http://schemas.openxmlformats.org/wordprocessingml/2006/main" xmlns:w14="http://schemas.microsoft.com/office/word/2010/wordml" xmlns:w15="http://schemas.microsoft.com/office/word/2012/wordml" xmlns:wpg="http://schemas.microsoft.com/office/word/2010/wordprocessingGroup" xmlns:wpi="http://schemas.microsoft.com/office/word/2010/wordprocessingInk" xmlns:wne="http://schemas.microsoft.com/office/word/2006/wordml" xmlns:wps="http://schemas.microsoft.com/office/word/2010/wordprocessingShape" mc:Ignorable="w14 w15 wp14">
+  <w:endnote w:type="separator" w:id="-1">
+    <w:p>
+      <w:pPr>
+        <w:spacing w:after="0" w:line="240" w:lineRule="auto"/>
+      </w:pPr>
+      <w:r>
+        <w:separator/>
+      </w:r>
+    </w:p>
+  </w:endnote>
+  <w:endnote w:type="continuationSeparator" w:id="0">
+    <w:p>
+      <w:pPr>
+        <w:spacing w:after="0" w:line="240" w:lineRule="auto"/>
+      </w:pPr>
+      <w:r>
+        <w:continuationSeparator/>
+      </w:r>
+    </w:p>
+  </w:endnote>
+</w:endnotes>
+</file>
+
+<file path=word/footnotes.xml><?xml version="1.0" encoding="utf-8"?>
+<w:footnotes xmlns:wpc="http://schemas.microsoft.com/office/word/2010/wordprocessingCanvas" xmlns:mc="http://schemas.openxmlformats.org/markup-compatibility/2006" xmlns:o="urn:schemas-microsoft-com:office:office" xmlns:r="http://schemas.openxmlformats.org/officeDocument/2006/relationships" xmlns:m="http://schemas.openxmlformats.org/officeDocument/2006/math" xmlns:v="urn:schemas-microsoft-com:vml" xmlns:wp14="http://schemas.microsoft.com/office/word/2010/wordprocessingDrawing" xmlns:wp="http://schemas.openxmlformats.org/drawingml/2006/wordprocessingDrawing" xmlns:w10="urn:schemas-microsoft-com:office:word" xmlns:w="http://schemas.openxmlformats.org/wordprocessingml/2006/main" xmlns:w14="http://schemas.microsoft.com/office/word/2010/wordml" xmlns:w15="http://schemas.microsoft.com/office/word/2012/wordml" xmlns:wpg="http://schemas.microsoft.com/office/word/2010/wordprocessingGroup" xmlns:wpi="http://schemas.microsoft.com/office/word/2010/wordprocessingInk" xmlns:wne="http://schemas.microsoft.com/office/word/2006/wordml" xmlns:wps="http://schemas.microsoft.com/office/word/2010/wordprocessingShape" mc:Ignorable="w14 w15 wp14">
+  <w:footnote w:type="separator" w:id="-1">
+    <w:p>
+      <w:pPr>
+        <w:spacing w:after="0" w:line="240" w:lineRule="auto"/>
+      </w:pPr>
+      <w:r>
+        <w:separator/>
+      </w:r>
+    </w:p>
+  </w:footnote>
+  <w:footnote w:type="continuationSeparator" w:id="0">
+    <w:p>
+      <w:pPr>
+        <w:spacing w:after="0" w:line="240" w:lineRule="auto"/>
+      </w:pPr>
+      <w:r>
+        <w:continuationSeparator/>
+      </w:r>
+    </w:p>
+  </w:footnote>
+</w:footnotes>
 </file>
 
 <file path=word/numbering.xml><?xml version="1.0" encoding="utf-8"?>
@@ -4747,6 +6191,119 @@
     </w:lvl>
   </w:abstractNum>
   <w:abstractNum w:abstractNumId="1" w15:restartNumberingAfterBreak="0">
+    <w:nsid w:val="33A921F0"/>
+    <w:multiLevelType w:val="hybridMultilevel"/>
+    <w:tmpl w:val="7AEA0818"/>
+    <w:lvl w:ilvl="0" w:tplc="04070001">
+      <w:start w:val="1"/>
+      <w:numFmt w:val="bullet"/>
+      <w:lvlText w:val=""/>
+      <w:lvlJc w:val="left"/>
+      <w:pPr>
+        <w:ind w:left="720" w:hanging="360"/>
+      </w:pPr>
+      <w:rPr>
+        <w:rFonts w:ascii="Symbol" w:hAnsi="Symbol" w:hint="default"/>
+      </w:rPr>
+    </w:lvl>
+    <w:lvl w:ilvl="1" w:tplc="04070003" w:tentative="1">
+      <w:start w:val="1"/>
+      <w:numFmt w:val="bullet"/>
+      <w:lvlText w:val="o"/>
+      <w:lvlJc w:val="left"/>
+      <w:pPr>
+        <w:ind w:left="1440" w:hanging="360"/>
+      </w:pPr>
+      <w:rPr>
+        <w:rFonts w:ascii="Courier New" w:hAnsi="Courier New" w:cs="Courier New" w:hint="default"/>
+      </w:rPr>
+    </w:lvl>
+    <w:lvl w:ilvl="2" w:tplc="04070005" w:tentative="1">
+      <w:start w:val="1"/>
+      <w:numFmt w:val="bullet"/>
+      <w:lvlText w:val=""/>
+      <w:lvlJc w:val="left"/>
+      <w:pPr>
+        <w:ind w:left="2160" w:hanging="360"/>
+      </w:pPr>
+      <w:rPr>
+        <w:rFonts w:ascii="Wingdings" w:hAnsi="Wingdings" w:hint="default"/>
+      </w:rPr>
+    </w:lvl>
+    <w:lvl w:ilvl="3" w:tplc="04070001" w:tentative="1">
+      <w:start w:val="1"/>
+      <w:numFmt w:val="bullet"/>
+      <w:lvlText w:val=""/>
+      <w:lvlJc w:val="left"/>
+      <w:pPr>
+        <w:ind w:left="2880" w:hanging="360"/>
+      </w:pPr>
+      <w:rPr>
+        <w:rFonts w:ascii="Symbol" w:hAnsi="Symbol" w:hint="default"/>
+      </w:rPr>
+    </w:lvl>
+    <w:lvl w:ilvl="4" w:tplc="04070003" w:tentative="1">
+      <w:start w:val="1"/>
+      <w:numFmt w:val="bullet"/>
+      <w:lvlText w:val="o"/>
+      <w:lvlJc w:val="left"/>
+      <w:pPr>
+        <w:ind w:left="3600" w:hanging="360"/>
+      </w:pPr>
+      <w:rPr>
+        <w:rFonts w:ascii="Courier New" w:hAnsi="Courier New" w:cs="Courier New" w:hint="default"/>
+      </w:rPr>
+    </w:lvl>
+    <w:lvl w:ilvl="5" w:tplc="04070005" w:tentative="1">
+      <w:start w:val="1"/>
+      <w:numFmt w:val="bullet"/>
+      <w:lvlText w:val=""/>
+      <w:lvlJc w:val="left"/>
+      <w:pPr>
+        <w:ind w:left="4320" w:hanging="360"/>
+      </w:pPr>
+      <w:rPr>
+        <w:rFonts w:ascii="Wingdings" w:hAnsi="Wingdings" w:hint="default"/>
+      </w:rPr>
+    </w:lvl>
+    <w:lvl w:ilvl="6" w:tplc="04070001" w:tentative="1">
+      <w:start w:val="1"/>
+      <w:numFmt w:val="bullet"/>
+      <w:lvlText w:val=""/>
+      <w:lvlJc w:val="left"/>
+      <w:pPr>
+        <w:ind w:left="5040" w:hanging="360"/>
+      </w:pPr>
+      <w:rPr>
+        <w:rFonts w:ascii="Symbol" w:hAnsi="Symbol" w:hint="default"/>
+      </w:rPr>
+    </w:lvl>
+    <w:lvl w:ilvl="7" w:tplc="04070003" w:tentative="1">
+      <w:start w:val="1"/>
+      <w:numFmt w:val="bullet"/>
+      <w:lvlText w:val="o"/>
+      <w:lvlJc w:val="left"/>
+      <w:pPr>
+        <w:ind w:left="5760" w:hanging="360"/>
+      </w:pPr>
+      <w:rPr>
+        <w:rFonts w:ascii="Courier New" w:hAnsi="Courier New" w:cs="Courier New" w:hint="default"/>
+      </w:rPr>
+    </w:lvl>
+    <w:lvl w:ilvl="8" w:tplc="04070005" w:tentative="1">
+      <w:start w:val="1"/>
+      <w:numFmt w:val="bullet"/>
+      <w:lvlText w:val=""/>
+      <w:lvlJc w:val="left"/>
+      <w:pPr>
+        <w:ind w:left="6480" w:hanging="360"/>
+      </w:pPr>
+      <w:rPr>
+        <w:rFonts w:ascii="Wingdings" w:hAnsi="Wingdings" w:hint="default"/>
+      </w:rPr>
+    </w:lvl>
+  </w:abstractNum>
+  <w:abstractNum w:abstractNumId="2" w15:restartNumberingAfterBreak="0">
     <w:nsid w:val="350B1C09"/>
     <w:multiLevelType w:val="hybridMultilevel"/>
     <w:tmpl w:val="FB580106"/>
@@ -4859,7 +6416,7 @@
       </w:rPr>
     </w:lvl>
   </w:abstractNum>
-  <w:abstractNum w:abstractNumId="2" w15:restartNumberingAfterBreak="0">
+  <w:abstractNum w:abstractNumId="3" w15:restartNumberingAfterBreak="0">
     <w:nsid w:val="3A173653"/>
     <w:multiLevelType w:val="hybridMultilevel"/>
     <w:tmpl w:val="7F2AF62A"/>
@@ -4972,7 +6529,7 @@
       </w:rPr>
     </w:lvl>
   </w:abstractNum>
-  <w:abstractNum w:abstractNumId="3" w15:restartNumberingAfterBreak="0">
+  <w:abstractNum w:abstractNumId="4" w15:restartNumberingAfterBreak="0">
     <w:nsid w:val="42FA45B9"/>
     <w:multiLevelType w:val="hybridMultilevel"/>
     <w:tmpl w:val="492814F6"/>
@@ -5085,7 +6642,120 @@
       </w:rPr>
     </w:lvl>
   </w:abstractNum>
-  <w:abstractNum w:abstractNumId="4" w15:restartNumberingAfterBreak="0">
+  <w:abstractNum w:abstractNumId="5" w15:restartNumberingAfterBreak="0">
+    <w:nsid w:val="44565834"/>
+    <w:multiLevelType w:val="hybridMultilevel"/>
+    <w:tmpl w:val="10D28B3E"/>
+    <w:lvl w:ilvl="0" w:tplc="04070001">
+      <w:start w:val="1"/>
+      <w:numFmt w:val="bullet"/>
+      <w:lvlText w:val=""/>
+      <w:lvlJc w:val="left"/>
+      <w:pPr>
+        <w:ind w:left="720" w:hanging="360"/>
+      </w:pPr>
+      <w:rPr>
+        <w:rFonts w:ascii="Symbol" w:hAnsi="Symbol" w:hint="default"/>
+      </w:rPr>
+    </w:lvl>
+    <w:lvl w:ilvl="1" w:tplc="04070003" w:tentative="1">
+      <w:start w:val="1"/>
+      <w:numFmt w:val="bullet"/>
+      <w:lvlText w:val="o"/>
+      <w:lvlJc w:val="left"/>
+      <w:pPr>
+        <w:ind w:left="1440" w:hanging="360"/>
+      </w:pPr>
+      <w:rPr>
+        <w:rFonts w:ascii="Courier New" w:hAnsi="Courier New" w:cs="Courier New" w:hint="default"/>
+      </w:rPr>
+    </w:lvl>
+    <w:lvl w:ilvl="2" w:tplc="04070005" w:tentative="1">
+      <w:start w:val="1"/>
+      <w:numFmt w:val="bullet"/>
+      <w:lvlText w:val=""/>
+      <w:lvlJc w:val="left"/>
+      <w:pPr>
+        <w:ind w:left="2160" w:hanging="360"/>
+      </w:pPr>
+      <w:rPr>
+        <w:rFonts w:ascii="Wingdings" w:hAnsi="Wingdings" w:hint="default"/>
+      </w:rPr>
+    </w:lvl>
+    <w:lvl w:ilvl="3" w:tplc="04070001" w:tentative="1">
+      <w:start w:val="1"/>
+      <w:numFmt w:val="bullet"/>
+      <w:lvlText w:val=""/>
+      <w:lvlJc w:val="left"/>
+      <w:pPr>
+        <w:ind w:left="2880" w:hanging="360"/>
+      </w:pPr>
+      <w:rPr>
+        <w:rFonts w:ascii="Symbol" w:hAnsi="Symbol" w:hint="default"/>
+      </w:rPr>
+    </w:lvl>
+    <w:lvl w:ilvl="4" w:tplc="04070003" w:tentative="1">
+      <w:start w:val="1"/>
+      <w:numFmt w:val="bullet"/>
+      <w:lvlText w:val="o"/>
+      <w:lvlJc w:val="left"/>
+      <w:pPr>
+        <w:ind w:left="3600" w:hanging="360"/>
+      </w:pPr>
+      <w:rPr>
+        <w:rFonts w:ascii="Courier New" w:hAnsi="Courier New" w:cs="Courier New" w:hint="default"/>
+      </w:rPr>
+    </w:lvl>
+    <w:lvl w:ilvl="5" w:tplc="04070005" w:tentative="1">
+      <w:start w:val="1"/>
+      <w:numFmt w:val="bullet"/>
+      <w:lvlText w:val=""/>
+      <w:lvlJc w:val="left"/>
+      <w:pPr>
+        <w:ind w:left="4320" w:hanging="360"/>
+      </w:pPr>
+      <w:rPr>
+        <w:rFonts w:ascii="Wingdings" w:hAnsi="Wingdings" w:hint="default"/>
+      </w:rPr>
+    </w:lvl>
+    <w:lvl w:ilvl="6" w:tplc="04070001" w:tentative="1">
+      <w:start w:val="1"/>
+      <w:numFmt w:val="bullet"/>
+      <w:lvlText w:val=""/>
+      <w:lvlJc w:val="left"/>
+      <w:pPr>
+        <w:ind w:left="5040" w:hanging="360"/>
+      </w:pPr>
+      <w:rPr>
+        <w:rFonts w:ascii="Symbol" w:hAnsi="Symbol" w:hint="default"/>
+      </w:rPr>
+    </w:lvl>
+    <w:lvl w:ilvl="7" w:tplc="04070003" w:tentative="1">
+      <w:start w:val="1"/>
+      <w:numFmt w:val="bullet"/>
+      <w:lvlText w:val="o"/>
+      <w:lvlJc w:val="left"/>
+      <w:pPr>
+        <w:ind w:left="5760" w:hanging="360"/>
+      </w:pPr>
+      <w:rPr>
+        <w:rFonts w:ascii="Courier New" w:hAnsi="Courier New" w:cs="Courier New" w:hint="default"/>
+      </w:rPr>
+    </w:lvl>
+    <w:lvl w:ilvl="8" w:tplc="04070005" w:tentative="1">
+      <w:start w:val="1"/>
+      <w:numFmt w:val="bullet"/>
+      <w:lvlText w:val=""/>
+      <w:lvlJc w:val="left"/>
+      <w:pPr>
+        <w:ind w:left="6480" w:hanging="360"/>
+      </w:pPr>
+      <w:rPr>
+        <w:rFonts w:ascii="Wingdings" w:hAnsi="Wingdings" w:hint="default"/>
+      </w:rPr>
+    </w:lvl>
+  </w:abstractNum>
+  <w:abstractNum w:abstractNumId="6" w15:restartNumberingAfterBreak="0">
     <w:nsid w:val="4592384E"/>
     <w:multiLevelType w:val="hybridMultilevel"/>
     <w:tmpl w:val="86584D58"/>
@@ -5198,7 +6868,7 @@
       </w:rPr>
     </w:lvl>
   </w:abstractNum>
-  <w:abstractNum w:abstractNumId="5" w15:restartNumberingAfterBreak="0">
+  <w:abstractNum w:abstractNumId="7" w15:restartNumberingAfterBreak="0">
     <w:nsid w:val="482564DB"/>
     <w:multiLevelType w:val="hybridMultilevel"/>
     <w:tmpl w:val="DD9C5976"/>
@@ -5311,7 +6981,7 @@
       </w:rPr>
     </w:lvl>
   </w:abstractNum>
-  <w:abstractNum w:abstractNumId="6" w15:restartNumberingAfterBreak="0">
+  <w:abstractNum w:abstractNumId="8" w15:restartNumberingAfterBreak="0">
     <w:nsid w:val="48C02ACF"/>
     <w:multiLevelType w:val="hybridMultilevel"/>
     <w:tmpl w:val="F7F06062"/>
@@ -5424,7 +7094,7 @@
       </w:rPr>
     </w:lvl>
   </w:abstractNum>
-  <w:abstractNum w:abstractNumId="7" w15:restartNumberingAfterBreak="0">
+  <w:abstractNum w:abstractNumId="9" w15:restartNumberingAfterBreak="0">
     <w:nsid w:val="4A416C04"/>
     <w:multiLevelType w:val="multilevel"/>
     <w:tmpl w:val="04070025"/>
@@ -5519,7 +7189,7 @@
       </w:pPr>
     </w:lvl>
   </w:abstractNum>
-  <w:abstractNum w:abstractNumId="8" w15:restartNumberingAfterBreak="0">
+  <w:abstractNum w:abstractNumId="10" w15:restartNumberingAfterBreak="0">
     <w:nsid w:val="4B1233DD"/>
     <w:multiLevelType w:val="hybridMultilevel"/>
     <w:tmpl w:val="CDB42CAC"/>
@@ -5632,7 +7302,233 @@
       </w:rPr>
     </w:lvl>
   </w:abstractNum>
-  <w:abstractNum w:abstractNumId="9" w15:restartNumberingAfterBreak="0">
+  <w:abstractNum w:abstractNumId="11" w15:restartNumberingAfterBreak="0">
+    <w:nsid w:val="5FF508F8"/>
+    <w:multiLevelType w:val="hybridMultilevel"/>
+    <w:tmpl w:val="6B703DA0"/>
+    <w:lvl w:ilvl="0" w:tplc="04070001">
+      <w:start w:val="1"/>
+      <w:numFmt w:val="bullet"/>
+      <w:lvlText w:val=""/>
+      <w:lvlJc w:val="left"/>
+      <w:pPr>
+        <w:ind w:left="720" w:hanging="360"/>
+      </w:pPr>
+      <w:rPr>
+        <w:rFonts w:ascii="Symbol" w:hAnsi="Symbol" w:hint="default"/>
+      </w:rPr>
+    </w:lvl>
+    <w:lvl w:ilvl="1" w:tplc="04070003" w:tentative="1">
+      <w:start w:val="1"/>
+      <w:numFmt w:val="bullet"/>
+      <w:lvlText w:val="o"/>
+      <w:lvlJc w:val="left"/>
+      <w:pPr>
+        <w:ind w:left="1440" w:hanging="360"/>
+      </w:pPr>
+      <w:rPr>
+        <w:rFonts w:ascii="Courier New" w:hAnsi="Courier New" w:cs="Courier New" w:hint="default"/>
+      </w:rPr>
+    </w:lvl>
+    <w:lvl w:ilvl="2" w:tplc="04070005" w:tentative="1">
+      <w:start w:val="1"/>
+      <w:numFmt w:val="bullet"/>
+      <w:lvlText w:val=""/>
+      <w:lvlJc w:val="left"/>
+      <w:pPr>
+        <w:ind w:left="2160" w:hanging="360"/>
+      </w:pPr>
+      <w:rPr>
+        <w:rFonts w:ascii="Wingdings" w:hAnsi="Wingdings" w:hint="default"/>
+      </w:rPr>
+    </w:lvl>
+    <w:lvl w:ilvl="3" w:tplc="04070001" w:tentative="1">
+      <w:start w:val="1"/>
+      <w:numFmt w:val="bullet"/>
+      <w:lvlText w:val=""/>
+      <w:lvlJc w:val="left"/>
+      <w:pPr>
+        <w:ind w:left="2880" w:hanging="360"/>
+      </w:pPr>
+      <w:rPr>
+        <w:rFonts w:ascii="Symbol" w:hAnsi="Symbol" w:hint="default"/>
+      </w:rPr>
+    </w:lvl>
+    <w:lvl w:ilvl="4" w:tplc="04070003" w:tentative="1">
+      <w:start w:val="1"/>
+      <w:numFmt w:val="bullet"/>
+      <w:lvlText w:val="o"/>
+      <w:lvlJc w:val="left"/>
+      <w:pPr>
+        <w:ind w:left="3600" w:hanging="360"/>
+      </w:pPr>
+      <w:rPr>
+        <w:rFonts w:ascii="Courier New" w:hAnsi="Courier New" w:cs="Courier New" w:hint="default"/>
+      </w:rPr>
+    </w:lvl>
+    <w:lvl w:ilvl="5" w:tplc="04070005" w:tentative="1">
+      <w:start w:val="1"/>
+      <w:numFmt w:val="bullet"/>
+      <w:lvlText w:val=""/>
+      <w:lvlJc w:val="left"/>
+      <w:pPr>
+        <w:ind w:left="4320" w:hanging="360"/>
+      </w:pPr>
+      <w:rPr>
+        <w:rFonts w:ascii="Wingdings" w:hAnsi="Wingdings" w:hint="default"/>
+      </w:rPr>
+    </w:lvl>
+    <w:lvl w:ilvl="6" w:tplc="04070001" w:tentative="1">
+      <w:start w:val="1"/>
+      <w:numFmt w:val="bullet"/>
+      <w:lvlText w:val=""/>
+      <w:lvlJc w:val="left"/>
+      <w:pPr>
+        <w:ind w:left="5040" w:hanging="360"/>
+      </w:pPr>
+      <w:rPr>
+        <w:rFonts w:ascii="Symbol" w:hAnsi="Symbol" w:hint="default"/>
+      </w:rPr>
+    </w:lvl>
+    <w:lvl w:ilvl="7" w:tplc="04070003" w:tentative="1">
+      <w:start w:val="1"/>
+      <w:numFmt w:val="bullet"/>
+      <w:lvlText w:val="o"/>
+      <w:lvlJc w:val="left"/>
+      <w:pPr>
+        <w:ind w:left="5760" w:hanging="360"/>
+      </w:pPr>
+      <w:rPr>
+        <w:rFonts w:ascii="Courier New" w:hAnsi="Courier New" w:cs="Courier New" w:hint="default"/>
+      </w:rPr>
+    </w:lvl>
+    <w:lvl w:ilvl="8" w:tplc="04070005" w:tentative="1">
+      <w:start w:val="1"/>
+      <w:numFmt w:val="bullet"/>
+      <w:lvlText w:val=""/>
+      <w:lvlJc w:val="left"/>
+      <w:pPr>
+        <w:ind w:left="6480" w:hanging="360"/>
+      </w:pPr>
+      <w:rPr>
+        <w:rFonts w:ascii="Wingdings" w:hAnsi="Wingdings" w:hint="default"/>
+      </w:rPr>
+    </w:lvl>
+  </w:abstractNum>
+  <w:abstractNum w:abstractNumId="12" w15:restartNumberingAfterBreak="0">
+    <w:nsid w:val="75687A34"/>
+    <w:multiLevelType w:val="hybridMultilevel"/>
+    <w:tmpl w:val="F6F47FA0"/>
+    <w:lvl w:ilvl="0" w:tplc="04070001">
+      <w:start w:val="1"/>
+      <w:numFmt w:val="bullet"/>
+      <w:lvlText w:val=""/>
+      <w:lvlJc w:val="left"/>
+      <w:pPr>
+        <w:ind w:left="720" w:hanging="360"/>
+      </w:pPr>
+      <w:rPr>
+        <w:rFonts w:ascii="Symbol" w:hAnsi="Symbol" w:hint="default"/>
+      </w:rPr>
+    </w:lvl>
+    <w:lvl w:ilvl="1" w:tplc="04070003" w:tentative="1">
+      <w:start w:val="1"/>
+      <w:numFmt w:val="bullet"/>
+      <w:lvlText w:val="o"/>
+      <w:lvlJc w:val="left"/>
+      <w:pPr>
+        <w:ind w:left="1440" w:hanging="360"/>
+      </w:pPr>
+      <w:rPr>
+        <w:rFonts w:ascii="Courier New" w:hAnsi="Courier New" w:cs="Courier New" w:hint="default"/>
+      </w:rPr>
+    </w:lvl>
+    <w:lvl w:ilvl="2" w:tplc="04070005" w:tentative="1">
+      <w:start w:val="1"/>
+      <w:numFmt w:val="bullet"/>
+      <w:lvlText w:val=""/>
+      <w:lvlJc w:val="left"/>
+      <w:pPr>
+        <w:ind w:left="2160" w:hanging="360"/>
+      </w:pPr>
+      <w:rPr>
+        <w:rFonts w:ascii="Wingdings" w:hAnsi="Wingdings" w:hint="default"/>
+      </w:rPr>
+    </w:lvl>
+    <w:lvl w:ilvl="3" w:tplc="04070001" w:tentative="1">
+      <w:start w:val="1"/>
+      <w:numFmt w:val="bullet"/>
+      <w:lvlText w:val=""/>
+      <w:lvlJc w:val="left"/>
+      <w:pPr>
+        <w:ind w:left="2880" w:hanging="360"/>
+      </w:pPr>
+      <w:rPr>
+        <w:rFonts w:ascii="Symbol" w:hAnsi="Symbol" w:hint="default"/>
+      </w:rPr>
+    </w:lvl>
+    <w:lvl w:ilvl="4" w:tplc="04070003" w:tentative="1">
+      <w:start w:val="1"/>
+      <w:numFmt w:val="bullet"/>
+      <w:lvlText w:val="o"/>
+      <w:lvlJc w:val="left"/>
+      <w:pPr>
+        <w:ind w:left="3600" w:hanging="360"/>
+      </w:pPr>
+      <w:rPr>
+        <w:rFonts w:ascii="Courier New" w:hAnsi="Courier New" w:cs="Courier New" w:hint="default"/>
+      </w:rPr>
+    </w:lvl>
+    <w:lvl w:ilvl="5" w:tplc="04070005" w:tentative="1">
+      <w:start w:val="1"/>
+      <w:numFmt w:val="bullet"/>
+      <w:lvlText w:val=""/>
+      <w:lvlJc w:val="left"/>
+      <w:pPr>
+        <w:ind w:left="4320" w:hanging="360"/>
+      </w:pPr>
+      <w:rPr>
+        <w:rFonts w:ascii="Wingdings" w:hAnsi="Wingdings" w:hint="default"/>
+      </w:rPr>
+    </w:lvl>
+    <w:lvl w:ilvl="6" w:tplc="04070001" w:tentative="1">
+      <w:start w:val="1"/>
+      <w:numFmt w:val="bullet"/>
+      <w:lvlText w:val=""/>
+      <w:lvlJc w:val="left"/>
+      <w:pPr>
+        <w:ind w:left="5040" w:hanging="360"/>
+      </w:pPr>
+      <w:rPr>
+        <w:rFonts w:ascii="Symbol" w:hAnsi="Symbol" w:hint="default"/>
+      </w:rPr>
+    </w:lvl>
+    <w:lvl w:ilvl="7" w:tplc="04070003" w:tentative="1">
+      <w:start w:val="1"/>
+      <w:numFmt w:val="bullet"/>
+      <w:lvlText w:val="o"/>
+      <w:lvlJc w:val="left"/>
+      <w:pPr>
+        <w:ind w:left="5760" w:hanging="360"/>
+      </w:pPr>
+      <w:rPr>
+        <w:rFonts w:ascii="Courier New" w:hAnsi="Courier New" w:cs="Courier New" w:hint="default"/>
+      </w:rPr>
+    </w:lvl>
+    <w:lvl w:ilvl="8" w:tplc="04070005" w:tentative="1">
+      <w:start w:val="1"/>
+      <w:numFmt w:val="bullet"/>
+      <w:lvlText w:val=""/>
+      <w:lvlJc w:val="left"/>
+      <w:pPr>
+        <w:ind w:left="6480" w:hanging="360"/>
+      </w:pPr>
+      <w:rPr>
+        <w:rFonts w:ascii="Wingdings" w:hAnsi="Wingdings" w:hint="default"/>
+      </w:rPr>
+    </w:lvl>
+  </w:abstractNum>
+  <w:abstractNum w:abstractNumId="13" w15:restartNumberingAfterBreak="0">
     <w:nsid w:val="78B7557C"/>
     <w:multiLevelType w:val="hybridMultilevel"/>
     <w:tmpl w:val="8CE0DE3C"/>
@@ -5746,34 +7642,46 @@
     </w:lvl>
   </w:abstractNum>
   <w:num w:numId="1">
-    <w:abstractNumId w:val="7"/>
+    <w:abstractNumId w:val="9"/>
   </w:num>
   <w:num w:numId="2">
-    <w:abstractNumId w:val="1"/>
+    <w:abstractNumId w:val="2"/>
   </w:num>
   <w:num w:numId="3">
+    <w:abstractNumId w:val="10"/>
+  </w:num>
+  <w:num w:numId="4">
     <w:abstractNumId w:val="8"/>
   </w:num>
-  <w:num w:numId="4">
-    <w:abstractNumId w:val="6"/>
-  </w:num>
   <w:num w:numId="5">
-    <w:abstractNumId w:val="3"/>
+    <w:abstractNumId w:val="4"/>
   </w:num>
   <w:num w:numId="6">
-    <w:abstractNumId w:val="9"/>
+    <w:abstractNumId w:val="13"/>
   </w:num>
   <w:num w:numId="7">
     <w:abstractNumId w:val="0"/>
   </w:num>
   <w:num w:numId="8">
-    <w:abstractNumId w:val="2"/>
+    <w:abstractNumId w:val="3"/>
   </w:num>
   <w:num w:numId="9">
-    <w:abstractNumId w:val="4"/>
+    <w:abstractNumId w:val="6"/>
   </w:num>
   <w:num w:numId="10">
+    <w:abstractNumId w:val="7"/>
+  </w:num>
+  <w:num w:numId="11">
+    <w:abstractNumId w:val="1"/>
+  </w:num>
+  <w:num w:numId="12">
     <w:abstractNumId w:val="5"/>
+  </w:num>
+  <w:num w:numId="13">
+    <w:abstractNumId w:val="12"/>
+  </w:num>
+  <w:num w:numId="14">
+    <w:abstractNumId w:val="11"/>
   </w:num>
 </w:numbering>
 </file>
@@ -7217,6 +9125,95 @@
       <w:szCs w:val="20"/>
     </w:rPr>
   </w:style>
+  <w:style w:type="paragraph" w:styleId="Header">
+    <w:name w:val="header"/>
+    <w:basedOn w:val="Normal"/>
+    <w:link w:val="HeaderChar"/>
+    <w:uiPriority w:val="99"/>
+    <w:unhideWhenUsed/>
+    <w:rsid w:val="00221343"/>
+    <w:pPr>
+      <w:tabs>
+        <w:tab w:val="center" w:pos="4536"/>
+        <w:tab w:val="right" w:pos="9072"/>
+      </w:tabs>
+      <w:spacing w:after="0" w:line="240" w:lineRule="auto"/>
+    </w:pPr>
+  </w:style>
+  <w:style w:type="character" w:customStyle="1" w:styleId="HeaderChar">
+    <w:name w:val="Header Char"/>
+    <w:basedOn w:val="DefaultParagraphFont"/>
+    <w:link w:val="Header"/>
+    <w:uiPriority w:val="99"/>
+    <w:rsid w:val="00221343"/>
+  </w:style>
+  <w:style w:type="paragraph" w:styleId="Footer">
+    <w:name w:val="footer"/>
+    <w:basedOn w:val="Normal"/>
+    <w:link w:val="FooterChar"/>
+    <w:uiPriority w:val="99"/>
+    <w:unhideWhenUsed/>
+    <w:rsid w:val="00221343"/>
+    <w:pPr>
+      <w:tabs>
+        <w:tab w:val="center" w:pos="4536"/>
+        <w:tab w:val="right" w:pos="9072"/>
+      </w:tabs>
+      <w:spacing w:after="0" w:line="240" w:lineRule="auto"/>
+    </w:pPr>
+  </w:style>
+  <w:style w:type="character" w:customStyle="1" w:styleId="FooterChar">
+    <w:name w:val="Footer Char"/>
+    <w:basedOn w:val="DefaultParagraphFont"/>
+    <w:link w:val="Footer"/>
+    <w:uiPriority w:val="99"/>
+    <w:rsid w:val="00221343"/>
+  </w:style>
+  <w:style w:type="character" w:styleId="SubtleReference">
+    <w:name w:val="Subtle Reference"/>
+    <w:basedOn w:val="DefaultParagraphFont"/>
+    <w:uiPriority w:val="31"/>
+    <w:qFormat/>
+    <w:rsid w:val="00F3417C"/>
+    <w:rPr>
+      <w:smallCaps/>
+      <w:color w:val="5A5A5A" w:themeColor="text1" w:themeTint="A5"/>
+    </w:rPr>
+  </w:style>
+  <w:style w:type="paragraph" w:styleId="Title">
+    <w:name w:val="Title"/>
+    <w:basedOn w:val="Normal"/>
+    <w:next w:val="Normal"/>
+    <w:link w:val="TitleChar"/>
+    <w:uiPriority w:val="10"/>
+    <w:qFormat/>
+    <w:rsid w:val="009A181D"/>
+    <w:pPr>
+      <w:spacing w:after="0" w:line="240" w:lineRule="auto"/>
+      <w:contextualSpacing/>
+    </w:pPr>
+    <w:rPr>
+      <w:rFonts w:asciiTheme="majorHAnsi" w:eastAsiaTheme="majorEastAsia" w:hAnsiTheme="majorHAnsi" w:cstheme="majorBidi"/>
+      <w:spacing w:val="-10"/>
+      <w:kern w:val="28"/>
+      <w:sz w:val="56"/>
+      <w:szCs w:val="56"/>
+    </w:rPr>
+  </w:style>
+  <w:style w:type="character" w:customStyle="1" w:styleId="TitleChar">
+    <w:name w:val="Title Char"/>
+    <w:basedOn w:val="DefaultParagraphFont"/>
+    <w:link w:val="Title"/>
+    <w:uiPriority w:val="10"/>
+    <w:rsid w:val="009A181D"/>
+    <w:rPr>
+      <w:rFonts w:asciiTheme="majorHAnsi" w:eastAsiaTheme="majorEastAsia" w:hAnsiTheme="majorHAnsi" w:cstheme="majorBidi"/>
+      <w:spacing w:val="-10"/>
+      <w:kern w:val="28"/>
+      <w:sz w:val="56"/>
+      <w:szCs w:val="56"/>
+    </w:rPr>
+  </w:style>
 </w:styles>
 </file>
 
@@ -12856,418 +14853,418 @@
     </dgm:pt>
   </dgm:ptLst>
   <dgm:cxnLst>
-    <dgm:cxn modelId="{03F521D5-33EA-4C52-814E-07236AF3DE72}" type="presOf" srcId="{2AF84A20-4237-4DE1-9D5B-996C9FC9786A}" destId="{C0EF5D2A-75B1-43F4-926E-F558CCD6F91F}" srcOrd="0" destOrd="0" presId="urn:microsoft.com/office/officeart/2005/8/layout/orgChart1"/>
     <dgm:cxn modelId="{999C54B9-6848-44DE-886C-0017D10BDA9E}" srcId="{D272B503-50E5-4CE7-AB1A-927F161B111E}" destId="{A6C63187-0DA8-44BE-B150-62E8C1C7E040}" srcOrd="2" destOrd="0" parTransId="{BAC372C2-27DF-4933-A3FC-706B1B29027C}" sibTransId="{3E55A458-21EC-4DA3-AB0E-278805537EB6}"/>
-    <dgm:cxn modelId="{04E5ACDE-1C97-499D-B647-C5EBC66A7C3B}" type="presOf" srcId="{E7D8D01D-ECE9-4725-AA64-6CA3A37D255A}" destId="{FB9C8EAF-7FE5-476A-93C3-82E8DAEBAB36}" srcOrd="0" destOrd="0" presId="urn:microsoft.com/office/officeart/2005/8/layout/orgChart1"/>
-    <dgm:cxn modelId="{E0001796-93DC-43E6-A3F8-5CE234CF4EF5}" type="presOf" srcId="{49541AE8-3E60-4235-9C6D-FED7D99450D5}" destId="{F096CB02-309A-4ABF-8576-887F583CA310}" srcOrd="1" destOrd="0" presId="urn:microsoft.com/office/officeart/2005/8/layout/orgChart1"/>
+    <dgm:cxn modelId="{A2A3AE9F-9E74-43F5-B045-55FECB1E707D}" type="presOf" srcId="{38A612B2-2559-4C2B-8382-1A5BE5284F91}" destId="{BC2666A5-3661-4758-8004-DB68928FE29C}" srcOrd="1" destOrd="0" presId="urn:microsoft.com/office/officeart/2005/8/layout/orgChart1"/>
+    <dgm:cxn modelId="{B41A3509-A025-4113-8993-B60EDA74C31F}" type="presOf" srcId="{EBA5B03E-C83D-4AC0-95A9-94D6D348E350}" destId="{D2E31B52-1F85-4623-8CB4-FB0D4A93F8DB}" srcOrd="0" destOrd="0" presId="urn:microsoft.com/office/officeart/2005/8/layout/orgChart1"/>
+    <dgm:cxn modelId="{EC861B02-3C90-4D6D-8F74-AC68A35A78E3}" type="presOf" srcId="{04DD83EB-3644-48B2-8FF7-4EE967F82F6F}" destId="{4936C6A4-5235-4349-99DE-37EE11990BC8}" srcOrd="0" destOrd="0" presId="urn:microsoft.com/office/officeart/2005/8/layout/orgChart1"/>
+    <dgm:cxn modelId="{2582E54B-2211-47F3-B330-7AB9D0F0307F}" type="presOf" srcId="{8662C5AC-2122-4998-A495-F5D62C28E16C}" destId="{408DAB8C-2F22-4123-BCF4-B2F95150EDBE}" srcOrd="0" destOrd="0" presId="urn:microsoft.com/office/officeart/2005/8/layout/orgChart1"/>
+    <dgm:cxn modelId="{BFA2B9B5-60B9-4FED-AF5A-8E4EAD099E13}" type="presOf" srcId="{EECD575D-D480-40FF-BE56-9D47F199F3D5}" destId="{758B2173-9368-492E-A419-E6415C0A67ED}" srcOrd="0" destOrd="0" presId="urn:microsoft.com/office/officeart/2005/8/layout/orgChart1"/>
+    <dgm:cxn modelId="{7E6C430C-B712-4E42-AE2A-CC1DB6850EF2}" type="presOf" srcId="{9E27471E-5DB8-4937-8660-54FF2624027D}" destId="{42B76938-C475-4874-91A4-AB4D5AC7ACEB}" srcOrd="0" destOrd="0" presId="urn:microsoft.com/office/officeart/2005/8/layout/orgChart1"/>
+    <dgm:cxn modelId="{4FCB8271-F60C-49D6-9F85-424FA55AD442}" type="presOf" srcId="{9BA6781A-BB59-48E6-B4A0-16D89DA56CB6}" destId="{C4DA7C7B-5564-4754-9362-CB1AC8634CEB}" srcOrd="1" destOrd="0" presId="urn:microsoft.com/office/officeart/2005/8/layout/orgChart1"/>
+    <dgm:cxn modelId="{D509AEC6-730E-426F-B695-56002C6C9F8E}" type="presOf" srcId="{782ED2FF-A050-4649-920C-481F484C6A9B}" destId="{C4BDBD06-0443-43F3-ACF6-2BC1A8175D46}" srcOrd="0" destOrd="0" presId="urn:microsoft.com/office/officeart/2005/8/layout/orgChart1"/>
+    <dgm:cxn modelId="{26DC60B2-4FF9-494D-ADD7-6F269C990EAF}" type="presOf" srcId="{B356D57A-0D16-4E3A-A6B8-82939A2A995E}" destId="{929B1A5B-6643-405F-A16A-027E0E38B81F}" srcOrd="1" destOrd="0" presId="urn:microsoft.com/office/officeart/2005/8/layout/orgChart1"/>
+    <dgm:cxn modelId="{5CCD3620-BCCB-4379-8985-5CA959F96CE0}" type="presOf" srcId="{2BE555E5-F150-45B8-95D7-40AA0C977A59}" destId="{1AE64D53-98EF-4AA7-9A80-D0FEF5F9A700}" srcOrd="0" destOrd="0" presId="urn:microsoft.com/office/officeart/2005/8/layout/orgChart1"/>
     <dgm:cxn modelId="{0927E517-C93F-411D-91D0-84E4B047A623}" srcId="{8662C5AC-2122-4998-A495-F5D62C28E16C}" destId="{04DD83EB-3644-48B2-8FF7-4EE967F82F6F}" srcOrd="4" destOrd="0" parTransId="{636A3054-B11F-4DBC-B4E5-944934768FE5}" sibTransId="{FC8A40C4-6A51-4DBB-9133-1D9090476B1E}"/>
-    <dgm:cxn modelId="{95217DA1-27A7-42E9-A3B9-0B5733299A64}" type="presOf" srcId="{1EACC185-5F37-45B6-8D4C-A85DEC2C3CC2}" destId="{C8DDECD3-143D-4A38-B580-8191C58E3E32}" srcOrd="1" destOrd="0" presId="urn:microsoft.com/office/officeart/2005/8/layout/orgChart1"/>
-    <dgm:cxn modelId="{3759A3D5-0F14-4041-A60A-8BCC86548518}" type="presOf" srcId="{3FB5BDB5-E02D-47D0-B940-E83A2AE16564}" destId="{928EA8B7-C756-4850-BA63-660B12A78A99}" srcOrd="0" destOrd="0" presId="urn:microsoft.com/office/officeart/2005/8/layout/orgChart1"/>
+    <dgm:cxn modelId="{8A045118-4E7D-40BD-BBDD-DBC4D3633168}" type="presOf" srcId="{C67CDB7C-213C-486B-B870-D9F01378E199}" destId="{45F565BB-13F4-4CC0-902A-BABB2DCA7120}" srcOrd="0" destOrd="0" presId="urn:microsoft.com/office/officeart/2005/8/layout/orgChart1"/>
+    <dgm:cxn modelId="{80914C6A-62FD-48CE-B648-9FB64E4E422D}" type="presOf" srcId="{1EDF7634-A18B-4E1C-8852-E78266C9679F}" destId="{CACCFEDF-C498-4AA5-B3DC-1ECA1344E534}" srcOrd="1" destOrd="0" presId="urn:microsoft.com/office/officeart/2005/8/layout/orgChart1"/>
+    <dgm:cxn modelId="{1967D195-7F10-49F3-884C-CAB827DDD67D}" type="presOf" srcId="{CCC214CB-1CE8-499B-9676-8CD8D013D0D3}" destId="{92EE00F7-820F-45CF-AF7E-EEF6A8C7705B}" srcOrd="0" destOrd="0" presId="urn:microsoft.com/office/officeart/2005/8/layout/orgChart1"/>
+    <dgm:cxn modelId="{01E4A7E6-18BD-425B-A171-3ED2BF4D0C54}" type="presOf" srcId="{AEC12E7B-FC48-4486-8C42-59752529F471}" destId="{29ACBF57-B465-4F18-A6DE-0376CAA67A47}" srcOrd="0" destOrd="0" presId="urn:microsoft.com/office/officeart/2005/8/layout/orgChart1"/>
+    <dgm:cxn modelId="{7120E1A4-4BDB-4A6B-8734-C39C48C59A73}" type="presOf" srcId="{D95A7900-CE84-451E-8A7E-57B8061F75AB}" destId="{9DAD604E-30AF-4A6E-966D-84A8D0321009}" srcOrd="0" destOrd="0" presId="urn:microsoft.com/office/officeart/2005/8/layout/orgChart1"/>
     <dgm:cxn modelId="{41F79095-4D3B-4F71-9E94-A8ADF2FE74CA}" srcId="{CCC214CB-1CE8-499B-9676-8CD8D013D0D3}" destId="{D272B503-50E5-4CE7-AB1A-927F161B111E}" srcOrd="2" destOrd="0" parTransId="{3E1E7418-61B1-48F2-BB73-C413209C2811}" sibTransId="{E31D6045-73C5-45AD-B382-C0E43B0305FA}"/>
-    <dgm:cxn modelId="{518409A3-6FE6-4D54-9FDC-E26F2B01690B}" type="presOf" srcId="{1EDF7634-A18B-4E1C-8852-E78266C9679F}" destId="{CACCFEDF-C498-4AA5-B3DC-1ECA1344E534}" srcOrd="1" destOrd="0" presId="urn:microsoft.com/office/officeart/2005/8/layout/orgChart1"/>
-    <dgm:cxn modelId="{24E13105-7DF0-40D8-A910-4C975C16ABD9}" type="presOf" srcId="{85366B8D-5A3C-48EC-8B81-5BD39FCDD0F8}" destId="{77335D39-A331-4A01-939A-87ABCAC614AC}" srcOrd="1" destOrd="0" presId="urn:microsoft.com/office/officeart/2005/8/layout/orgChart1"/>
+    <dgm:cxn modelId="{49FC1994-0094-4566-BE3B-96E05492AB9B}" type="presOf" srcId="{0DA2C0F9-9044-4C1A-89BE-D2079A64D5C1}" destId="{A0B34780-73D8-41FD-829D-5F19DFC590EF}" srcOrd="0" destOrd="0" presId="urn:microsoft.com/office/officeart/2005/8/layout/orgChart1"/>
     <dgm:cxn modelId="{14465E8F-21E8-433A-8890-51AC12C789D1}" srcId="{EBA5B03E-C83D-4AC0-95A9-94D6D348E350}" destId="{56AD8FC2-F871-4A8C-860E-ED44B6C290C5}" srcOrd="2" destOrd="0" parTransId="{8E3E4E7A-D57F-4BDC-B7CD-9A290377897F}" sibTransId="{F06D1C16-FE6C-4120-9A34-D970B998250F}"/>
-    <dgm:cxn modelId="{935FF899-40B6-4B19-A68E-D08228EF507D}" type="presOf" srcId="{3182AF9F-7CCB-40F9-AAED-E1373D8C24FF}" destId="{B550A3C3-926F-4C93-A2CF-FF4CC69DE843}" srcOrd="0" destOrd="0" presId="urn:microsoft.com/office/officeart/2005/8/layout/orgChart1"/>
+    <dgm:cxn modelId="{07988301-A454-48C6-A9F7-3B30C9B7C7AE}" type="presOf" srcId="{B78CE59B-C8EA-4A8A-85F1-3BA0E9C6521F}" destId="{A1A811D5-4A68-4CA7-8A04-1297EACA6B52}" srcOrd="0" destOrd="0" presId="urn:microsoft.com/office/officeart/2005/8/layout/orgChart1"/>
+    <dgm:cxn modelId="{36511CDD-99BD-496F-846A-2C13E6BADFDE}" type="presOf" srcId="{3182AF9F-7CCB-40F9-AAED-E1373D8C24FF}" destId="{F6B07987-30C4-4B16-8BD5-25554632A675}" srcOrd="1" destOrd="0" presId="urn:microsoft.com/office/officeart/2005/8/layout/orgChart1"/>
     <dgm:cxn modelId="{0888EF83-B75B-4FA3-89AB-5E73FED9ACB9}" srcId="{EBA5B03E-C83D-4AC0-95A9-94D6D348E350}" destId="{6889E629-29F1-4DA3-9930-61C33DB0ED42}" srcOrd="3" destOrd="0" parTransId="{568A3398-764C-442B-80A0-4BC404682263}" sibTransId="{891A2689-16ED-4D16-8EE1-E9A30CD2E206}"/>
-    <dgm:cxn modelId="{1C4DAF0F-3CB1-46D9-8938-E9229EDC8F0D}" type="presOf" srcId="{8E3E4E7A-D57F-4BDC-B7CD-9A290377897F}" destId="{ED22E192-69A8-4C67-9419-061F874076E2}" srcOrd="0" destOrd="0" presId="urn:microsoft.com/office/officeart/2005/8/layout/orgChart1"/>
-    <dgm:cxn modelId="{408EF699-EC28-43CE-9E4C-801257256BBB}" type="presOf" srcId="{6889E629-29F1-4DA3-9930-61C33DB0ED42}" destId="{23F61920-20AC-4324-BA25-011D0396141D}" srcOrd="1" destOrd="0" presId="urn:microsoft.com/office/officeart/2005/8/layout/orgChart1"/>
-    <dgm:cxn modelId="{5713A2DF-3F5F-4A40-9B0A-389C904AF1AC}" type="presOf" srcId="{83E89A7E-F791-4D4F-8390-C3E97523D94A}" destId="{87C48991-3AB2-4AF1-8A43-DCA78EC30A53}" srcOrd="1" destOrd="0" presId="urn:microsoft.com/office/officeart/2005/8/layout/orgChart1"/>
-    <dgm:cxn modelId="{5AF45A7D-D0A0-45ED-A1D6-4AF1B375D598}" type="presOf" srcId="{A6C63187-0DA8-44BE-B150-62E8C1C7E040}" destId="{07E3BE0B-733F-4F40-91E7-AEF93C0D723E}" srcOrd="1" destOrd="0" presId="urn:microsoft.com/office/officeart/2005/8/layout/orgChart1"/>
-    <dgm:cxn modelId="{16E296ED-9587-41E5-B3F8-03572BA3EBD6}" type="presOf" srcId="{EBA5B03E-C83D-4AC0-95A9-94D6D348E350}" destId="{D150B90E-ED43-4211-AE16-CB5E61E5CD3A}" srcOrd="1" destOrd="0" presId="urn:microsoft.com/office/officeart/2005/8/layout/orgChart1"/>
-    <dgm:cxn modelId="{D27D5087-D7B5-40F6-BFF3-718CD4EED59F}" type="presOf" srcId="{58D9ED5F-ADAB-4D41-807F-8B0A0AB0A226}" destId="{E8B1F3F0-762E-448D-90F0-7BF4C6B25BCE}" srcOrd="0" destOrd="0" presId="urn:microsoft.com/office/officeart/2005/8/layout/orgChart1"/>
-    <dgm:cxn modelId="{071809FF-6A49-499C-BC0A-6EE0C09FBBC0}" type="presOf" srcId="{768FA2D2-265B-49EC-BDD4-8A7E513E9630}" destId="{608C070C-3597-4850-961E-E637B8ADAD28}" srcOrd="0" destOrd="0" presId="urn:microsoft.com/office/officeart/2005/8/layout/orgChart1"/>
-    <dgm:cxn modelId="{1F814C9D-9985-47CB-961F-FF46C8FFC34C}" type="presOf" srcId="{62B3DAD4-3305-42A5-8EA2-473BAA8CD92A}" destId="{6C267BFC-BFCB-4B98-B8E1-6817F36E7AB0}" srcOrd="0" destOrd="0" presId="urn:microsoft.com/office/officeart/2005/8/layout/orgChart1"/>
-    <dgm:cxn modelId="{1C941981-63CF-4EFF-B4DD-2FBEF270669A}" type="presOf" srcId="{1EACC185-5F37-45B6-8D4C-A85DEC2C3CC2}" destId="{42C00B5D-D26A-4A14-9AC9-C1407402C5E8}" srcOrd="0" destOrd="0" presId="urn:microsoft.com/office/officeart/2005/8/layout/orgChart1"/>
-    <dgm:cxn modelId="{D5F3A815-51F2-44BE-8502-43F993BF9C21}" type="presOf" srcId="{B2C10A57-6C7E-4919-A405-D139A137C492}" destId="{FEA29CF4-1ECF-4851-96B5-C862B19A3102}" srcOrd="1" destOrd="0" presId="urn:microsoft.com/office/officeart/2005/8/layout/orgChart1"/>
-    <dgm:cxn modelId="{F1802BC9-47F0-4D52-8390-32F2AF860B83}" type="presOf" srcId="{38A612B2-2559-4C2B-8382-1A5BE5284F91}" destId="{AE80DF32-951D-4F91-AA80-8AC8DF36EE98}" srcOrd="0" destOrd="0" presId="urn:microsoft.com/office/officeart/2005/8/layout/orgChart1"/>
+    <dgm:cxn modelId="{B7A5BAD2-D614-44ED-BE64-41F9EB05BF5B}" type="presOf" srcId="{56AD8FC2-F871-4A8C-860E-ED44B6C290C5}" destId="{93165E38-2C8C-418D-95A2-3F5A169219C1}" srcOrd="1" destOrd="0" presId="urn:microsoft.com/office/officeart/2005/8/layout/orgChart1"/>
+    <dgm:cxn modelId="{18793D5C-4DA6-4516-B523-424B2282907B}" type="presOf" srcId="{83E89A7E-F791-4D4F-8390-C3E97523D94A}" destId="{B7CA12A2-BDE6-4623-9A34-32ACD01E5AD0}" srcOrd="0" destOrd="0" presId="urn:microsoft.com/office/officeart/2005/8/layout/orgChart1"/>
     <dgm:cxn modelId="{F2EB22B5-57B6-4F99-B7A9-C078511F2C79}" srcId="{31D0CEB5-ECDE-43B8-8DE8-4690E83FDE9D}" destId="{EBA5B03E-C83D-4AC0-95A9-94D6D348E350}" srcOrd="3" destOrd="0" parTransId="{C1D23AE9-3B6D-4ED1-B3AE-1B6E7FB93343}" sibTransId="{8764C87A-C7B1-471E-B02C-87941EACCC4A}"/>
-    <dgm:cxn modelId="{D4077681-5BEC-44B3-88B4-E22C84E50288}" type="presOf" srcId="{A2D8A485-74A1-49C2-A0EE-A02699D1DBA3}" destId="{80DB6C5A-CA92-4404-AC10-507FB05B1AEB}" srcOrd="1" destOrd="0" presId="urn:microsoft.com/office/officeart/2005/8/layout/orgChart1"/>
-    <dgm:cxn modelId="{4EB681B7-6DF0-4EFC-88AC-A7173C337287}" type="presOf" srcId="{8D92DC1D-C231-4D69-BF49-B9EAA598F089}" destId="{297B3531-E134-4140-AE04-5E6A8D0FD90E}" srcOrd="1" destOrd="0" presId="urn:microsoft.com/office/officeart/2005/8/layout/orgChart1"/>
+    <dgm:cxn modelId="{240278D8-1EE6-4CFE-A292-DC1A9D25F60A}" type="presOf" srcId="{47AF0237-27A0-4E92-9D4A-1E45BFB78C22}" destId="{4083C230-8629-400A-B83C-71C42719E5DC}" srcOrd="0" destOrd="0" presId="urn:microsoft.com/office/officeart/2005/8/layout/orgChart1"/>
+    <dgm:cxn modelId="{DD203633-D761-40CA-9381-B5693BD554BE}" type="presOf" srcId="{5BB161AD-8062-43AA-A046-711A17BE06B7}" destId="{9B46B024-0A5C-4BF9-93C4-7501FD581121}" srcOrd="0" destOrd="0" presId="urn:microsoft.com/office/officeart/2005/8/layout/orgChart1"/>
+    <dgm:cxn modelId="{B355834B-3151-46D1-B233-5859BD923309}" type="presOf" srcId="{D81595F4-0503-4242-8CD0-33990BE9C1F2}" destId="{45A472F8-F4BE-4F96-ADA8-26C91E98E028}" srcOrd="1" destOrd="0" presId="urn:microsoft.com/office/officeart/2005/8/layout/orgChart1"/>
     <dgm:cxn modelId="{1915B148-A368-4EB8-BDD3-41DEBF06C4D2}" srcId="{27F046E3-3491-4019-BD82-31A13732045A}" destId="{31D0CEB5-ECDE-43B8-8DE8-4690E83FDE9D}" srcOrd="0" destOrd="0" parTransId="{14594C0A-5CB5-4CA0-9641-B5C46F56AB9F}" sibTransId="{FE14E072-0F51-4E9B-B1D1-F3857E6064E9}"/>
-    <dgm:cxn modelId="{C1DB8EC2-66D1-4B81-A254-6E4C474C5E5C}" type="presOf" srcId="{818BF67A-B470-47CE-AD72-4C24B87E6F92}" destId="{9262BCC7-A101-4BF2-B669-DEC29014FC6A}" srcOrd="1" destOrd="0" presId="urn:microsoft.com/office/officeart/2005/8/layout/orgChart1"/>
-    <dgm:cxn modelId="{579289A8-519C-45B5-B003-EA932E12198C}" type="presOf" srcId="{5E432F5A-34F2-4DE1-B0DF-0D69AC46A063}" destId="{F7B2B2F3-1E1D-47F1-A4B6-A9D5AAB1A40D}" srcOrd="0" destOrd="0" presId="urn:microsoft.com/office/officeart/2005/8/layout/orgChart1"/>
-    <dgm:cxn modelId="{C6532052-BC65-4170-98C5-4B6C52C802B7}" type="presOf" srcId="{D8DF14CF-7182-4DEE-9714-167A0FAC1E09}" destId="{A87BEBB9-292D-4D85-AFD4-411FC93B7581}" srcOrd="0" destOrd="0" presId="urn:microsoft.com/office/officeart/2005/8/layout/orgChart1"/>
-    <dgm:cxn modelId="{2CF54E7E-6A5D-48B2-ABB9-C5C4C3C7736A}" type="presOf" srcId="{AEC12E7B-FC48-4486-8C42-59752529F471}" destId="{29ACBF57-B465-4F18-A6DE-0376CAA67A47}" srcOrd="0" destOrd="0" presId="urn:microsoft.com/office/officeart/2005/8/layout/orgChart1"/>
+    <dgm:cxn modelId="{4D2F36F3-3A39-4798-8B7F-8FC53B2A9E0A}" type="presOf" srcId="{869337F0-BEDF-409E-BEAD-55D84398E785}" destId="{4BEE00C3-F32D-46CA-AD4B-97D9066CAFB1}" srcOrd="0" destOrd="0" presId="urn:microsoft.com/office/officeart/2005/8/layout/orgChart1"/>
     <dgm:cxn modelId="{B7F0CDBC-901C-464E-9EB1-1BEB4A17EF0A}" srcId="{818BF67A-B470-47CE-AD72-4C24B87E6F92}" destId="{85366B8D-5A3C-48EC-8B81-5BD39FCDD0F8}" srcOrd="1" destOrd="0" parTransId="{F697478F-3366-46CD-A59D-A817283D1437}" sibTransId="{A731A794-A735-4949-A3FB-67609DAD7514}"/>
-    <dgm:cxn modelId="{153AF125-945C-4B71-9FDC-2F934A2421D2}" type="presOf" srcId="{768FA2D2-265B-49EC-BDD4-8A7E513E9630}" destId="{8C22F415-0F1F-49F3-A867-C1722D93A61F}" srcOrd="1" destOrd="0" presId="urn:microsoft.com/office/officeart/2005/8/layout/orgChart1"/>
-    <dgm:cxn modelId="{5CAB3DE6-D9FA-4D10-B2D6-64EB5130C14B}" type="presOf" srcId="{3FB5BDB5-E02D-47D0-B940-E83A2AE16564}" destId="{0B44DF64-C7DE-430F-A7C4-D9D7BFE9EF4E}" srcOrd="1" destOrd="0" presId="urn:microsoft.com/office/officeart/2005/8/layout/orgChart1"/>
-    <dgm:cxn modelId="{A493CDF5-8ED1-493B-9C73-C4E7D5903F71}" type="presOf" srcId="{F697478F-3366-46CD-A59D-A817283D1437}" destId="{576E04C6-D52D-41F7-AF5B-5AAEF0E673C3}" srcOrd="0" destOrd="0" presId="urn:microsoft.com/office/officeart/2005/8/layout/orgChart1"/>
+    <dgm:cxn modelId="{A0C848C2-E6BE-4831-90A1-4968AA4B599E}" type="presOf" srcId="{2AF84A20-4237-4DE1-9D5B-996C9FC9786A}" destId="{C0EF5D2A-75B1-43F4-926E-F558CCD6F91F}" srcOrd="0" destOrd="0" presId="urn:microsoft.com/office/officeart/2005/8/layout/orgChart1"/>
     <dgm:cxn modelId="{76F22DF8-4079-4D9C-B346-B2A1570417EC}" srcId="{31D0CEB5-ECDE-43B8-8DE8-4690E83FDE9D}" destId="{CCC214CB-1CE8-499B-9676-8CD8D013D0D3}" srcOrd="2" destOrd="0" parTransId="{869337F0-BEDF-409E-BEAD-55D84398E785}" sibTransId="{9991EF84-7CD3-40AB-969B-D43AB57FEED9}"/>
-    <dgm:cxn modelId="{18257FA0-789C-45E9-80D8-BB284AD8D1AA}" type="presOf" srcId="{CCC214CB-1CE8-499B-9676-8CD8D013D0D3}" destId="{92EE00F7-820F-45CF-AF7E-EEF6A8C7705B}" srcOrd="0" destOrd="0" presId="urn:microsoft.com/office/officeart/2005/8/layout/orgChart1"/>
-    <dgm:cxn modelId="{14F96E43-8876-4CF3-8D23-34F314DB7A49}" type="presOf" srcId="{56AD8FC2-F871-4A8C-860E-ED44B6C290C5}" destId="{FDCF302A-2AEC-479C-BBEA-45460034C0A7}" srcOrd="0" destOrd="0" presId="urn:microsoft.com/office/officeart/2005/8/layout/orgChart1"/>
     <dgm:cxn modelId="{DBD34AD5-F02E-4622-B0A6-11D2DD5ADB01}" srcId="{818BF67A-B470-47CE-AD72-4C24B87E6F92}" destId="{782ED2FF-A050-4649-920C-481F484C6A9B}" srcOrd="4" destOrd="0" parTransId="{47AF0237-27A0-4E92-9D4A-1E45BFB78C22}" sibTransId="{EF905AE4-2CA4-45AA-A26E-7D234C8FDA92}"/>
-    <dgm:cxn modelId="{C085FE99-EE6A-4FA1-888C-68D90F339C8B}" type="presOf" srcId="{83E89A7E-F791-4D4F-8390-C3E97523D94A}" destId="{B7CA12A2-BDE6-4623-9A34-32ACD01E5AD0}" srcOrd="0" destOrd="0" presId="urn:microsoft.com/office/officeart/2005/8/layout/orgChart1"/>
-    <dgm:cxn modelId="{3696BD3E-5391-43D5-B9C5-F64933571B5F}" type="presOf" srcId="{2382E4FE-EE98-4970-8505-B796A214C641}" destId="{DF3996F9-2367-4A0D-923D-D1C41C413842}" srcOrd="0" destOrd="0" presId="urn:microsoft.com/office/officeart/2005/8/layout/orgChart1"/>
-    <dgm:cxn modelId="{05C21A43-CCEF-4211-BF50-E880287E5895}" type="presOf" srcId="{49541AE8-3E60-4235-9C6D-FED7D99450D5}" destId="{D142D4EA-2888-4EFE-A404-477D84FF0B82}" srcOrd="0" destOrd="0" presId="urn:microsoft.com/office/officeart/2005/8/layout/orgChart1"/>
-    <dgm:cxn modelId="{65DD7689-8275-4089-9E19-728D8F31C796}" type="presOf" srcId="{869337F0-BEDF-409E-BEAD-55D84398E785}" destId="{4BEE00C3-F32D-46CA-AD4B-97D9066CAFB1}" srcOrd="0" destOrd="0" presId="urn:microsoft.com/office/officeart/2005/8/layout/orgChart1"/>
+    <dgm:cxn modelId="{37C53DAA-5C1A-40C7-9203-F6E045DA5304}" type="presOf" srcId="{DC3C6D07-E6E2-4458-82EA-9C1432B28B4E}" destId="{24184702-82D9-48E6-8B49-56A145363E54}" srcOrd="0" destOrd="0" presId="urn:microsoft.com/office/officeart/2005/8/layout/orgChart1"/>
+    <dgm:cxn modelId="{6615059E-90D9-4E8D-B4B0-45459158AAEC}" type="presOf" srcId="{470C4758-8E0C-4F78-BC1E-AAA43ED74706}" destId="{74BABB82-BB70-49DD-8FA2-7B95E2135C7A}" srcOrd="0" destOrd="0" presId="urn:microsoft.com/office/officeart/2005/8/layout/orgChart1"/>
     <dgm:cxn modelId="{022C5B3D-1372-4547-A5A0-6CD64DE4781E}" srcId="{0DA2C0F9-9044-4C1A-89BE-D2079A64D5C1}" destId="{D81595F4-0503-4242-8CD0-33990BE9C1F2}" srcOrd="0" destOrd="0" parTransId="{DB9A336A-54A1-483E-AE9A-698CA4A3F717}" sibTransId="{0C85CD46-1D93-4971-A60B-8DF21F05E82E}"/>
-    <dgm:cxn modelId="{7CD80090-4C04-452D-A93E-30FF2B744062}" type="presOf" srcId="{B2C10A57-6C7E-4919-A405-D139A137C492}" destId="{6533C7D5-0361-4926-B924-51A5C2E30DBF}" srcOrd="0" destOrd="0" presId="urn:microsoft.com/office/officeart/2005/8/layout/orgChart1"/>
-    <dgm:cxn modelId="{2A2EFB94-6476-4F55-8AA0-4BF347B6256C}" type="presOf" srcId="{B78CE59B-C8EA-4A8A-85F1-3BA0E9C6521F}" destId="{F769F83B-2161-499A-99A7-FC6A89A36901}" srcOrd="1" destOrd="0" presId="urn:microsoft.com/office/officeart/2005/8/layout/orgChart1"/>
-    <dgm:cxn modelId="{8AF0B26A-010C-49D5-B725-7620CF367ECD}" type="presOf" srcId="{83399711-91D1-41DE-9A16-2BD8458426EB}" destId="{CEBE7E8A-051E-413D-B2E1-26312B9C78A2}" srcOrd="1" destOrd="0" presId="urn:microsoft.com/office/officeart/2005/8/layout/orgChart1"/>
-    <dgm:cxn modelId="{26F0BE64-29F8-4074-9C2F-142525C60A2E}" type="presOf" srcId="{7F5C75E9-8B46-4C3B-A754-01E62989B9FD}" destId="{6CB07C5C-7911-4372-8D31-DEFDD9D10F87}" srcOrd="0" destOrd="0" presId="urn:microsoft.com/office/officeart/2005/8/layout/orgChart1"/>
-    <dgm:cxn modelId="{2853038B-6831-49E3-B421-428C7370D915}" type="presOf" srcId="{8892C642-C168-45D5-8191-DDC7BE55B942}" destId="{5A2E20FF-4712-49B8-8918-51B60F14F1AD}" srcOrd="0" destOrd="0" presId="urn:microsoft.com/office/officeart/2005/8/layout/orgChart1"/>
+    <dgm:cxn modelId="{626B7906-3F5B-4655-BBE1-8D58AC815ADD}" type="presOf" srcId="{58D9ED5F-ADAB-4D41-807F-8B0A0AB0A226}" destId="{2CA3C26F-1C95-4186-92E3-6EAB8B673835}" srcOrd="1" destOrd="0" presId="urn:microsoft.com/office/officeart/2005/8/layout/orgChart1"/>
+    <dgm:cxn modelId="{C63D814F-8393-420F-A609-1E00258AC6B8}" type="presOf" srcId="{F4D140A1-0AA8-4C9C-9C39-CCBC7439B7EA}" destId="{E2236C2F-4BE6-4332-83B2-8AFA924DE916}" srcOrd="0" destOrd="0" presId="urn:microsoft.com/office/officeart/2005/8/layout/orgChart1"/>
+    <dgm:cxn modelId="{20AE9412-D297-4D44-B61D-08B3C851E1F6}" type="presOf" srcId="{85366B8D-5A3C-48EC-8B81-5BD39FCDD0F8}" destId="{9DDF7537-13DD-49D3-9EEF-79654DC22205}" srcOrd="0" destOrd="0" presId="urn:microsoft.com/office/officeart/2005/8/layout/orgChart1"/>
+    <dgm:cxn modelId="{5293003A-E927-454B-9952-23250982738E}" type="presOf" srcId="{31D0CEB5-ECDE-43B8-8DE8-4690E83FDE9D}" destId="{2A7DF83D-5BFE-4A44-9462-5CDCA0C5B954}" srcOrd="0" destOrd="0" presId="urn:microsoft.com/office/officeart/2005/8/layout/orgChart1"/>
     <dgm:cxn modelId="{EB6172D2-4B22-4D21-8B2B-DFF60C1B1D75}" srcId="{8662C5AC-2122-4998-A495-F5D62C28E16C}" destId="{83E89A7E-F791-4D4F-8390-C3E97523D94A}" srcOrd="1" destOrd="0" parTransId="{2AF84A20-4237-4DE1-9D5B-996C9FC9786A}" sibTransId="{1CDBFE22-47C0-4BD6-9633-CB59E7A14889}"/>
     <dgm:cxn modelId="{D7E84881-296A-406A-B0F8-52D55F81FA93}" srcId="{2BE555E5-F150-45B8-95D7-40AA0C977A59}" destId="{A1F639AA-0249-4855-B45E-5EAD849A0351}" srcOrd="0" destOrd="0" parTransId="{5BB161AD-8062-43AA-A046-711A17BE06B7}" sibTransId="{252C7C29-FC30-488F-BB46-C2433D00659E}"/>
-    <dgm:cxn modelId="{4D06C907-599D-414D-A3FE-6E414648A5A0}" type="presOf" srcId="{6B3E3CDA-390A-433E-A2D2-76038FB5CE25}" destId="{8A4D61C0-4263-44E4-BCDA-3641DD97AE82}" srcOrd="0" destOrd="0" presId="urn:microsoft.com/office/officeart/2005/8/layout/orgChart1"/>
+    <dgm:cxn modelId="{6563CC55-CC8A-4456-A6FE-A4DA781767D6}" type="presOf" srcId="{2458822C-E556-4707-9523-DAF6680E2229}" destId="{0450B0FF-C4BE-4C06-86F7-95C562DD878D}" srcOrd="0" destOrd="0" presId="urn:microsoft.com/office/officeart/2005/8/layout/orgChart1"/>
     <dgm:cxn modelId="{EA19E893-A1ED-4309-82D0-3164BF550B9E}" srcId="{818BF67A-B470-47CE-AD72-4C24B87E6F92}" destId="{38A612B2-2559-4C2B-8382-1A5BE5284F91}" srcOrd="3" destOrd="0" parTransId="{2382E4FE-EE98-4970-8505-B796A214C641}" sibTransId="{447735EA-B3FF-4FC4-B103-DDBE744B6F34}"/>
-    <dgm:cxn modelId="{412A5AE9-2921-4FF7-B83C-EE0AB748843D}" type="presOf" srcId="{3182AF9F-7CCB-40F9-AAED-E1373D8C24FF}" destId="{F6B07987-30C4-4B16-8BD5-25554632A675}" srcOrd="1" destOrd="0" presId="urn:microsoft.com/office/officeart/2005/8/layout/orgChart1"/>
-    <dgm:cxn modelId="{77AD15CB-454F-46D4-94B4-0F9F0F67E5A5}" type="presOf" srcId="{31D0CEB5-ECDE-43B8-8DE8-4690E83FDE9D}" destId="{2A7DF83D-5BFE-4A44-9462-5CDCA0C5B954}" srcOrd="0" destOrd="0" presId="urn:microsoft.com/office/officeart/2005/8/layout/orgChart1"/>
-    <dgm:cxn modelId="{1E307002-9AE5-4B8C-94DC-477CF547BF65}" type="presOf" srcId="{1D7E9572-E837-4EB6-B4F1-2D8B631B148D}" destId="{2DC75AB3-8468-4456-B7F3-675CF020B5C5}" srcOrd="0" destOrd="0" presId="urn:microsoft.com/office/officeart/2005/8/layout/orgChart1"/>
+    <dgm:cxn modelId="{E0BDD684-AA9C-4BE7-8116-F1F29C0311AA}" type="presOf" srcId="{D81595F4-0503-4242-8CD0-33990BE9C1F2}" destId="{3BBB1964-BE88-4642-8AAA-75BA7791394F}" srcOrd="0" destOrd="0" presId="urn:microsoft.com/office/officeart/2005/8/layout/orgChart1"/>
+    <dgm:cxn modelId="{7FF88757-6E7D-4408-AAAB-032722BEC518}" type="presOf" srcId="{0DA2C0F9-9044-4C1A-89BE-D2079A64D5C1}" destId="{BA24B8F2-A4C4-44DF-9243-B64770C6ED7D}" srcOrd="1" destOrd="0" presId="urn:microsoft.com/office/officeart/2005/8/layout/orgChart1"/>
+    <dgm:cxn modelId="{05C60E33-4D7B-465E-9D99-E51B8B565BF9}" type="presOf" srcId="{818BF67A-B470-47CE-AD72-4C24B87E6F92}" destId="{9262BCC7-A101-4BF2-B669-DEC29014FC6A}" srcOrd="1" destOrd="0" presId="urn:microsoft.com/office/officeart/2005/8/layout/orgChart1"/>
     <dgm:cxn modelId="{78A13B5D-8165-4339-BE54-8A2C104AC93A}" srcId="{EECD575D-D480-40FF-BE56-9D47F199F3D5}" destId="{68F4171C-1016-46E1-88A4-00D41BE85169}" srcOrd="0" destOrd="0" parTransId="{F4D140A1-0AA8-4C9C-9C39-CCBC7439B7EA}" sibTransId="{9B875146-21E2-4238-96F7-18F48C5E2B8F}"/>
-    <dgm:cxn modelId="{A44C108B-2153-4B9F-B6BB-38774D91F0AF}" type="presOf" srcId="{A1F639AA-0249-4855-B45E-5EAD849A0351}" destId="{1C614A7B-5315-42AF-AC2E-30481CFBB139}" srcOrd="1" destOrd="0" presId="urn:microsoft.com/office/officeart/2005/8/layout/orgChart1"/>
-    <dgm:cxn modelId="{584DF895-F770-4B22-8302-424151092C10}" type="presOf" srcId="{6889E629-29F1-4DA3-9930-61C33DB0ED42}" destId="{BE335AA8-2D1E-49E7-B774-CD971CA52202}" srcOrd="0" destOrd="0" presId="urn:microsoft.com/office/officeart/2005/8/layout/orgChart1"/>
-    <dgm:cxn modelId="{56FD9E0E-26BC-45C5-9F6F-A903F427BF88}" type="presOf" srcId="{04DD83EB-3644-48B2-8FF7-4EE967F82F6F}" destId="{8E2627C4-EBD7-4FFE-B907-8120EAE255FC}" srcOrd="1" destOrd="0" presId="urn:microsoft.com/office/officeart/2005/8/layout/orgChart1"/>
-    <dgm:cxn modelId="{DD2C8DE9-79DF-4389-B893-330843DC8603}" type="presOf" srcId="{2BE555E5-F150-45B8-95D7-40AA0C977A59}" destId="{1AE64D53-98EF-4AA7-9A80-D0FEF5F9A700}" srcOrd="0" destOrd="0" presId="urn:microsoft.com/office/officeart/2005/8/layout/orgChart1"/>
+    <dgm:cxn modelId="{F74C2CBD-BA60-46C9-B087-F34EF6437167}" type="presOf" srcId="{FCE0F2E5-63B0-4C35-BCFB-FC14DAA41B15}" destId="{60AF3A0B-88F7-4617-AFC9-898DB3E29117}" srcOrd="0" destOrd="0" presId="urn:microsoft.com/office/officeart/2005/8/layout/orgChart1"/>
+    <dgm:cxn modelId="{5507E77D-1855-435F-B88B-416CE985FA21}" type="presOf" srcId="{C8236677-3301-4D3D-ADB0-0F2ECD290592}" destId="{0A989E28-0AF3-48DE-8A4A-F499C31A291D}" srcOrd="0" destOrd="0" presId="urn:microsoft.com/office/officeart/2005/8/layout/orgChart1"/>
+    <dgm:cxn modelId="{CBB513CA-2350-4293-A751-D844873C81FA}" type="presOf" srcId="{768FA2D2-265B-49EC-BDD4-8A7E513E9630}" destId="{8C22F415-0F1F-49F3-A867-C1722D93A61F}" srcOrd="1" destOrd="0" presId="urn:microsoft.com/office/officeart/2005/8/layout/orgChart1"/>
+    <dgm:cxn modelId="{9661461E-0B43-4045-A5FE-9656F6D47AC8}" type="presOf" srcId="{D4CCEB48-9951-43E6-A8F3-954F00C7DEC7}" destId="{15B3EC42-33EB-4FC3-B1CD-D332C588F669}" srcOrd="0" destOrd="0" presId="urn:microsoft.com/office/officeart/2005/8/layout/orgChart1"/>
     <dgm:cxn modelId="{99FD218C-810B-4FF8-9A54-CB478EBE3EEA}" srcId="{CCC214CB-1CE8-499B-9676-8CD8D013D0D3}" destId="{8662C5AC-2122-4998-A495-F5D62C28E16C}" srcOrd="1" destOrd="0" parTransId="{26047898-5B4E-4444-9868-2A1ED83FE363}" sibTransId="{4D6923C5-AD21-4F2C-B5C0-D0F856ED7EFE}"/>
-    <dgm:cxn modelId="{F6933548-79CD-4D3A-AB3A-470400D74C06}" type="presOf" srcId="{58D9ED5F-ADAB-4D41-807F-8B0A0AB0A226}" destId="{2CA3C26F-1C95-4186-92E3-6EAB8B673835}" srcOrd="1" destOrd="0" presId="urn:microsoft.com/office/officeart/2005/8/layout/orgChart1"/>
-    <dgm:cxn modelId="{BCBC8843-91F0-4D6D-8100-6372099C2C23}" type="presOf" srcId="{DC3C6D07-E6E2-4458-82EA-9C1432B28B4E}" destId="{24184702-82D9-48E6-8B49-56A145363E54}" srcOrd="0" destOrd="0" presId="urn:microsoft.com/office/officeart/2005/8/layout/orgChart1"/>
-    <dgm:cxn modelId="{399F7185-6D5E-4758-9484-05ADE2D17CC7}" type="presOf" srcId="{83399711-91D1-41DE-9A16-2BD8458426EB}" destId="{527C5024-A276-4214-B147-15E9A1C94094}" srcOrd="0" destOrd="0" presId="urn:microsoft.com/office/officeart/2005/8/layout/orgChart1"/>
-    <dgm:cxn modelId="{B80C3718-1000-4E2F-97FF-B9A8632702A9}" type="presOf" srcId="{B356D57A-0D16-4E3A-A6B8-82939A2A995E}" destId="{1E6812B7-35E1-4BE3-B198-0B0607E8A88B}" srcOrd="0" destOrd="0" presId="urn:microsoft.com/office/officeart/2005/8/layout/orgChart1"/>
-    <dgm:cxn modelId="{D9CBE93D-096C-4C9D-9EBC-F543A66FB033}" type="presOf" srcId="{27F046E3-3491-4019-BD82-31A13732045A}" destId="{EAECAE57-FF3B-4547-8445-FB9851A04987}" srcOrd="0" destOrd="0" presId="urn:microsoft.com/office/officeart/2005/8/layout/orgChart1"/>
-    <dgm:cxn modelId="{993B0DAC-E665-4C35-A063-F5F405D24920}" type="presOf" srcId="{8D92DC1D-C231-4D69-BF49-B9EAA598F089}" destId="{9B86641E-6E53-497C-9199-4EE6517C2DE7}" srcOrd="0" destOrd="0" presId="urn:microsoft.com/office/officeart/2005/8/layout/orgChart1"/>
+    <dgm:cxn modelId="{8B6F53A1-6A05-419E-94FC-BF264B8BD8C9}" type="presOf" srcId="{3A2F1302-946E-4F8F-89AE-215B417A3CF1}" destId="{8BD901A4-64B7-4476-868E-93DAA142F29B}" srcOrd="0" destOrd="0" presId="urn:microsoft.com/office/officeart/2005/8/layout/orgChart1"/>
+    <dgm:cxn modelId="{3AE1FA3C-C00E-4709-BB17-923B37730F16}" type="presOf" srcId="{2382E4FE-EE98-4970-8505-B796A214C641}" destId="{DF3996F9-2367-4A0D-923D-D1C41C413842}" srcOrd="0" destOrd="0" presId="urn:microsoft.com/office/officeart/2005/8/layout/orgChart1"/>
+    <dgm:cxn modelId="{ADEE01C8-B132-47D3-B437-41A29904391A}" type="presOf" srcId="{5E432F5A-34F2-4DE1-B0DF-0D69AC46A063}" destId="{F7B2B2F3-1E1D-47F1-A4B6-A9D5AAB1A40D}" srcOrd="0" destOrd="0" presId="urn:microsoft.com/office/officeart/2005/8/layout/orgChart1"/>
+    <dgm:cxn modelId="{C57F8431-2739-4859-9ED4-9CE7E65A5962}" type="presOf" srcId="{636A3054-B11F-4DBC-B4E5-944934768FE5}" destId="{BE0CC1EE-C95F-43E7-8DAD-455284B02C09}" srcOrd="0" destOrd="0" presId="urn:microsoft.com/office/officeart/2005/8/layout/orgChart1"/>
+    <dgm:cxn modelId="{35A673EB-8041-4798-AB69-047FA6C7610A}" type="presOf" srcId="{E5886499-EC19-437F-A081-7E6787335415}" destId="{FAA569D8-37E0-465C-B776-6FBBF910303E}" srcOrd="0" destOrd="0" presId="urn:microsoft.com/office/officeart/2005/8/layout/orgChart1"/>
     <dgm:cxn modelId="{8E3A96F0-399C-4B25-8D52-4993E52BAC55}" srcId="{EECD575D-D480-40FF-BE56-9D47F199F3D5}" destId="{768FA2D2-265B-49EC-BDD4-8A7E513E9630}" srcOrd="1" destOrd="0" parTransId="{8F1571BC-1847-467A-8E36-8BD91E149BB9}" sibTransId="{91B49FA9-8F6F-41C1-97F7-D309CBE7E985}"/>
     <dgm:cxn modelId="{A8AD2DD1-AEEA-4ABA-90F2-FBC03ACA920C}" srcId="{0DA2C0F9-9044-4C1A-89BE-D2079A64D5C1}" destId="{3182AF9F-7CCB-40F9-AAED-E1373D8C24FF}" srcOrd="4" destOrd="0" parTransId="{AEC12E7B-FC48-4486-8C42-59752529F471}" sibTransId="{BE19E857-1E94-494C-8668-0EE42DCA8315}"/>
-    <dgm:cxn modelId="{C5B28981-651E-440F-9C39-30186A524DB9}" type="presOf" srcId="{1EDF7634-A18B-4E1C-8852-E78266C9679F}" destId="{375950B9-7871-43E6-98A7-EA39629F41D2}" srcOrd="0" destOrd="0" presId="urn:microsoft.com/office/officeart/2005/8/layout/orgChart1"/>
-    <dgm:cxn modelId="{490F4AA3-BBD3-4210-96BD-F70ABB158FE8}" type="presOf" srcId="{D4CCEB48-9951-43E6-A8F3-954F00C7DEC7}" destId="{15B3EC42-33EB-4FC3-B1CD-D332C588F669}" srcOrd="0" destOrd="0" presId="urn:microsoft.com/office/officeart/2005/8/layout/orgChart1"/>
+    <dgm:cxn modelId="{D7E16213-13C6-427B-96A6-852D12A4FA05}" type="presOf" srcId="{58D9ED5F-ADAB-4D41-807F-8B0A0AB0A226}" destId="{E8B1F3F0-762E-448D-90F0-7BF4C6B25BCE}" srcOrd="0" destOrd="0" presId="urn:microsoft.com/office/officeart/2005/8/layout/orgChart1"/>
+    <dgm:cxn modelId="{604F6795-A473-4EE1-BDE7-6100E6087047}" type="presOf" srcId="{DB9A336A-54A1-483E-AE9A-698CA4A3F717}" destId="{7F78959B-C986-43BC-9A97-EC50F22A3582}" srcOrd="0" destOrd="0" presId="urn:microsoft.com/office/officeart/2005/8/layout/orgChart1"/>
+    <dgm:cxn modelId="{D4F0A807-A035-40E2-A65A-274C23434406}" type="presOf" srcId="{F7B78537-46D0-42B6-A331-5D4B1A91E811}" destId="{E1B34408-52B3-424B-A6D0-2616334FDED2}" srcOrd="0" destOrd="0" presId="urn:microsoft.com/office/officeart/2005/8/layout/orgChart1"/>
     <dgm:cxn modelId="{B224F0A4-D08D-4697-8C8F-3246D9B37C80}" srcId="{818BF67A-B470-47CE-AD72-4C24B87E6F92}" destId="{B356D57A-0D16-4E3A-A6B8-82939A2A995E}" srcOrd="2" destOrd="0" parTransId="{D4CCEB48-9951-43E6-A8F3-954F00C7DEC7}" sibTransId="{D939DB2D-1485-473F-AEC0-B9AACDC27835}"/>
-    <dgm:cxn modelId="{5F70677B-681C-4366-BB06-78449DF90B98}" type="presOf" srcId="{3E1E7418-61B1-48F2-BB73-C413209C2811}" destId="{76C033FD-2AC7-4FFF-BEF3-8A8DDBAADE93}" srcOrd="0" destOrd="0" presId="urn:microsoft.com/office/officeart/2005/8/layout/orgChart1"/>
-    <dgm:cxn modelId="{1EE37FAF-7F3F-40D6-8608-9381A10E28F9}" type="presOf" srcId="{DC3C6D07-E6E2-4458-82EA-9C1432B28B4E}" destId="{0A084F6C-EBF1-4681-BBF1-018F295C3E09}" srcOrd="1" destOrd="0" presId="urn:microsoft.com/office/officeart/2005/8/layout/orgChart1"/>
-    <dgm:cxn modelId="{7DC083E5-3AF2-49A4-991F-9BB798855B5A}" type="presOf" srcId="{9BA6781A-BB59-48E6-B4A0-16D89DA56CB6}" destId="{C4DA7C7B-5564-4754-9362-CB1AC8634CEB}" srcOrd="1" destOrd="0" presId="urn:microsoft.com/office/officeart/2005/8/layout/orgChart1"/>
-    <dgm:cxn modelId="{90795ED0-6A2E-436F-8AC4-2D0F34113A81}" type="presOf" srcId="{38A612B2-2559-4C2B-8382-1A5BE5284F91}" destId="{BC2666A5-3661-4758-8004-DB68928FE29C}" srcOrd="1" destOrd="0" presId="urn:microsoft.com/office/officeart/2005/8/layout/orgChart1"/>
-    <dgm:cxn modelId="{99F44B14-C22F-4E85-871B-D9953CB0EE8C}" type="presOf" srcId="{EBA5B03E-C83D-4AC0-95A9-94D6D348E350}" destId="{D2E31B52-1F85-4623-8CB4-FB0D4A93F8DB}" srcOrd="0" destOrd="0" presId="urn:microsoft.com/office/officeart/2005/8/layout/orgChart1"/>
-    <dgm:cxn modelId="{C30189AA-7E89-4D27-B349-DC0C2BD1AB8A}" type="presOf" srcId="{BAC372C2-27DF-4933-A3FC-706B1B29027C}" destId="{C458507D-4D91-4CED-A904-F1D229528BB4}" srcOrd="0" destOrd="0" presId="urn:microsoft.com/office/officeart/2005/8/layout/orgChart1"/>
-    <dgm:cxn modelId="{E3800F38-AE66-42AF-8CEC-4FC2AF51F61F}" type="presOf" srcId="{9BA6781A-BB59-48E6-B4A0-16D89DA56CB6}" destId="{77E9286F-A4E6-478A-AB48-26EDD8D2CE68}" srcOrd="0" destOrd="0" presId="urn:microsoft.com/office/officeart/2005/8/layout/orgChart1"/>
-    <dgm:cxn modelId="{8F682ED3-1A44-4B1F-B02B-CE8FCA29282F}" type="presOf" srcId="{782ED2FF-A050-4649-920C-481F484C6A9B}" destId="{C4BDBD06-0443-43F3-ACF6-2BC1A8175D46}" srcOrd="0" destOrd="0" presId="urn:microsoft.com/office/officeart/2005/8/layout/orgChart1"/>
-    <dgm:cxn modelId="{1518678F-F447-48B6-B053-E3A4F78BAAEF}" type="presOf" srcId="{EECD575D-D480-40FF-BE56-9D47F199F3D5}" destId="{B02D910D-26C6-408E-B04F-1B88D8268690}" srcOrd="1" destOrd="0" presId="urn:microsoft.com/office/officeart/2005/8/layout/orgChart1"/>
+    <dgm:cxn modelId="{AB7DFBBA-4450-48A3-8C61-81EA553A13D4}" type="presOf" srcId="{D8DF14CF-7182-4DEE-9714-167A0FAC1E09}" destId="{A87BEBB9-292D-4D85-AFD4-411FC93B7581}" srcOrd="0" destOrd="0" presId="urn:microsoft.com/office/officeart/2005/8/layout/orgChart1"/>
+    <dgm:cxn modelId="{C8055551-7166-405C-999C-02C08397CE38}" type="presOf" srcId="{3E1E7418-61B1-48F2-BB73-C413209C2811}" destId="{76C033FD-2AC7-4FFF-BEF3-8A8DDBAADE93}" srcOrd="0" destOrd="0" presId="urn:microsoft.com/office/officeart/2005/8/layout/orgChart1"/>
+    <dgm:cxn modelId="{D764E130-EDE2-43D3-B3E2-FC5CA4C8416F}" type="presOf" srcId="{1EACC185-5F37-45B6-8D4C-A85DEC2C3CC2}" destId="{C8DDECD3-143D-4A38-B580-8191C58E3E32}" srcOrd="1" destOrd="0" presId="urn:microsoft.com/office/officeart/2005/8/layout/orgChart1"/>
+    <dgm:cxn modelId="{42B79D8C-A889-4B1A-950C-6F2580590269}" type="presOf" srcId="{83399711-91D1-41DE-9A16-2BD8458426EB}" destId="{CEBE7E8A-051E-413D-B2E1-26312B9C78A2}" srcOrd="1" destOrd="0" presId="urn:microsoft.com/office/officeart/2005/8/layout/orgChart1"/>
+    <dgm:cxn modelId="{7359C242-82B4-4874-A10C-0E70035A3903}" type="presOf" srcId="{782ED2FF-A050-4649-920C-481F484C6A9B}" destId="{BA2D62ED-FD50-42AD-96FA-DFCC444E0872}" srcOrd="1" destOrd="0" presId="urn:microsoft.com/office/officeart/2005/8/layout/orgChart1"/>
+    <dgm:cxn modelId="{8C4A0FE5-3C41-46C8-867B-332C8CA1834D}" type="presOf" srcId="{A1F639AA-0249-4855-B45E-5EAD849A0351}" destId="{C98EA41C-E42F-4500-A971-47A954544039}" srcOrd="0" destOrd="0" presId="urn:microsoft.com/office/officeart/2005/8/layout/orgChart1"/>
+    <dgm:cxn modelId="{03A45817-2EA0-4FF1-A791-8AA5844E3881}" type="presOf" srcId="{4C000FD5-2DF0-45A2-BE79-12A791F92DFF}" destId="{582C3E65-D8F9-45CD-A7BE-35B8C9E16EB8}" srcOrd="0" destOrd="0" presId="urn:microsoft.com/office/officeart/2005/8/layout/orgChart1"/>
+    <dgm:cxn modelId="{04335BFD-A6ED-414F-A726-FB44F75C8A0E}" type="presOf" srcId="{27F046E3-3491-4019-BD82-31A13732045A}" destId="{EAECAE57-FF3B-4547-8445-FB9851A04987}" srcOrd="0" destOrd="0" presId="urn:microsoft.com/office/officeart/2005/8/layout/orgChart1"/>
     <dgm:cxn modelId="{ECF71917-3ABF-4A50-A005-C30171FFA321}" srcId="{0DA2C0F9-9044-4C1A-89BE-D2079A64D5C1}" destId="{49541AE8-3E60-4235-9C6D-FED7D99450D5}" srcOrd="1" destOrd="0" parTransId="{F7B78537-46D0-42B6-A331-5D4B1A91E811}" sibTransId="{391BD61A-979D-4417-91AF-426C48001AB4}"/>
-    <dgm:cxn modelId="{EC589B20-132E-4038-9DC0-E4C8986AC5F1}" type="presOf" srcId="{D272B503-50E5-4CE7-AB1A-927F161B111E}" destId="{0E28CCAB-DB4A-4F6A-8FF6-8D763658A7EE}" srcOrd="1" destOrd="0" presId="urn:microsoft.com/office/officeart/2005/8/layout/orgChart1"/>
-    <dgm:cxn modelId="{FDCCB344-58D0-4711-B9A7-CE0C61623268}" type="presOf" srcId="{85366B8D-5A3C-48EC-8B81-5BD39FCDD0F8}" destId="{9DDF7537-13DD-49D3-9EEF-79654DC22205}" srcOrd="0" destOrd="0" presId="urn:microsoft.com/office/officeart/2005/8/layout/orgChart1"/>
-    <dgm:cxn modelId="{E78D6160-F4F9-4137-8632-3E156F7A607C}" type="presOf" srcId="{0DA2C0F9-9044-4C1A-89BE-D2079A64D5C1}" destId="{A0B34780-73D8-41FD-829D-5F19DFC590EF}" srcOrd="0" destOrd="0" presId="urn:microsoft.com/office/officeart/2005/8/layout/orgChart1"/>
-    <dgm:cxn modelId="{7907949D-0540-4D13-8519-93E1D160E74D}" type="presOf" srcId="{B78CE59B-C8EA-4A8A-85F1-3BA0E9C6521F}" destId="{A1A811D5-4A68-4CA7-8A04-1297EACA6B52}" srcOrd="0" destOrd="0" presId="urn:microsoft.com/office/officeart/2005/8/layout/orgChart1"/>
-    <dgm:cxn modelId="{4D1B499B-DDD9-433A-ADF7-FDFF9AD93FD2}" type="presOf" srcId="{D81595F4-0503-4242-8CD0-33990BE9C1F2}" destId="{45A472F8-F4BE-4F96-ADA8-26C91E98E028}" srcOrd="1" destOrd="0" presId="urn:microsoft.com/office/officeart/2005/8/layout/orgChart1"/>
-    <dgm:cxn modelId="{199DDC60-55EF-4F79-B459-260E9DA93AB3}" type="presOf" srcId="{818BF67A-B470-47CE-AD72-4C24B87E6F92}" destId="{09AF4E29-A9D4-4DBE-8A0C-07E646403693}" srcOrd="0" destOrd="0" presId="urn:microsoft.com/office/officeart/2005/8/layout/orgChart1"/>
-    <dgm:cxn modelId="{6DDBA924-75BD-4D9D-91A2-017138C4EC70}" type="presOf" srcId="{CCC214CB-1CE8-499B-9676-8CD8D013D0D3}" destId="{D3223886-38F3-4C86-8684-E73BCFF33C48}" srcOrd="1" destOrd="0" presId="urn:microsoft.com/office/officeart/2005/8/layout/orgChart1"/>
+    <dgm:cxn modelId="{ED164183-7A8A-4F55-9272-C1E44B749C02}" type="presOf" srcId="{56AD8FC2-F871-4A8C-860E-ED44B6C290C5}" destId="{FDCF302A-2AEC-479C-BBEA-45460034C0A7}" srcOrd="0" destOrd="0" presId="urn:microsoft.com/office/officeart/2005/8/layout/orgChart1"/>
+    <dgm:cxn modelId="{C59E700F-D561-47E9-A758-D50ED60BD522}" type="presOf" srcId="{E7D8D01D-ECE9-4725-AA64-6CA3A37D255A}" destId="{FB9C8EAF-7FE5-476A-93C3-82E8DAEBAB36}" srcOrd="0" destOrd="0" presId="urn:microsoft.com/office/officeart/2005/8/layout/orgChart1"/>
+    <dgm:cxn modelId="{0413D60C-2925-4D1A-ADDE-BA86E293850B}" type="presOf" srcId="{68F4171C-1016-46E1-88A4-00D41BE85169}" destId="{50474AFB-2CE2-489E-80ED-72003FC4BDCC}" srcOrd="0" destOrd="0" presId="urn:microsoft.com/office/officeart/2005/8/layout/orgChart1"/>
+    <dgm:cxn modelId="{62C51DB1-9BB7-479D-920E-2560C42E86FB}" type="presOf" srcId="{7F5C75E9-8B46-4C3B-A754-01E62989B9FD}" destId="{6CB07C5C-7911-4372-8D31-DEFDD9D10F87}" srcOrd="0" destOrd="0" presId="urn:microsoft.com/office/officeart/2005/8/layout/orgChart1"/>
+    <dgm:cxn modelId="{AC26DEF4-B899-4998-92C3-1022E9909B1F}" type="presOf" srcId="{8662C5AC-2122-4998-A495-F5D62C28E16C}" destId="{35922663-8C1C-4BB0-99CB-4FA18E0CF749}" srcOrd="1" destOrd="0" presId="urn:microsoft.com/office/officeart/2005/8/layout/orgChart1"/>
+    <dgm:cxn modelId="{E5584A19-7C29-490A-A110-7DDB2F99544D}" type="presOf" srcId="{3FB5BDB5-E02D-47D0-B940-E83A2AE16564}" destId="{0B44DF64-C7DE-430F-A7C4-D9D7BFE9EF4E}" srcOrd="1" destOrd="0" presId="urn:microsoft.com/office/officeart/2005/8/layout/orgChart1"/>
     <dgm:cxn modelId="{F285C760-E40A-4649-A03E-D7742F82B83C}" srcId="{EBA5B03E-C83D-4AC0-95A9-94D6D348E350}" destId="{1EDF7634-A18B-4E1C-8852-E78266C9679F}" srcOrd="0" destOrd="0" parTransId="{3A2F1302-946E-4F8F-89AE-215B417A3CF1}" sibTransId="{0E96D59F-4DA5-414F-86C7-A1D6215BD69A}"/>
-    <dgm:cxn modelId="{1581E121-2A67-4BFE-A9F4-4CABAC7BD86F}" type="presOf" srcId="{F4D140A1-0AA8-4C9C-9C39-CCBC7439B7EA}" destId="{E2236C2F-4BE6-4332-83B2-8AFA924DE916}" srcOrd="0" destOrd="0" presId="urn:microsoft.com/office/officeart/2005/8/layout/orgChart1"/>
-    <dgm:cxn modelId="{DC1E9FA6-41A0-4DFE-9F00-1FF6AF95627E}" type="presOf" srcId="{2458822C-E556-4707-9523-DAF6680E2229}" destId="{0450B0FF-C4BE-4C06-86F7-95C562DD878D}" srcOrd="0" destOrd="0" presId="urn:microsoft.com/office/officeart/2005/8/layout/orgChart1"/>
-    <dgm:cxn modelId="{A3C75EA8-D56E-49C1-AC71-BFA9809C69A0}" type="presOf" srcId="{FCE0F2E5-63B0-4C35-BCFB-FC14DAA41B15}" destId="{60AF3A0B-88F7-4617-AFC9-898DB3E29117}" srcOrd="0" destOrd="0" presId="urn:microsoft.com/office/officeart/2005/8/layout/orgChart1"/>
+    <dgm:cxn modelId="{8223D700-1C7C-43F5-B194-863647BD0CBF}" type="presOf" srcId="{8892C642-C168-45D5-8191-DDC7BE55B942}" destId="{5A2E20FF-4712-49B8-8918-51B60F14F1AD}" srcOrd="0" destOrd="0" presId="urn:microsoft.com/office/officeart/2005/8/layout/orgChart1"/>
+    <dgm:cxn modelId="{2CDD5C1D-1070-4815-AC83-558F77A28530}" type="presOf" srcId="{CCC214CB-1CE8-499B-9676-8CD8D013D0D3}" destId="{D3223886-38F3-4C86-8684-E73BCFF33C48}" srcOrd="1" destOrd="0" presId="urn:microsoft.com/office/officeart/2005/8/layout/orgChart1"/>
     <dgm:cxn modelId="{D5265B05-D7DB-430F-B359-3123377E2734}" srcId="{2BE555E5-F150-45B8-95D7-40AA0C977A59}" destId="{3FB5BDB5-E02D-47D0-B940-E83A2AE16564}" srcOrd="1" destOrd="0" parTransId="{1D7E9572-E837-4EB6-B4F1-2D8B631B148D}" sibTransId="{5AD4561F-F7D1-438C-B05B-E7D587AB8422}"/>
-    <dgm:cxn modelId="{72657801-3C29-4D59-B089-54F91334DB0E}" type="presOf" srcId="{D95A7900-CE84-451E-8A7E-57B8061F75AB}" destId="{9DAD604E-30AF-4A6E-966D-84A8D0321009}" srcOrd="0" destOrd="0" presId="urn:microsoft.com/office/officeart/2005/8/layout/orgChart1"/>
-    <dgm:cxn modelId="{3D6517C9-90E6-4351-B161-DF21293C70B7}" type="presOf" srcId="{B356D57A-0D16-4E3A-A6B8-82939A2A995E}" destId="{929B1A5B-6643-405F-A16A-027E0E38B81F}" srcOrd="1" destOrd="0" presId="urn:microsoft.com/office/officeart/2005/8/layout/orgChart1"/>
-    <dgm:cxn modelId="{46D6B578-7708-476A-BB8F-C0E028AA5C95}" type="presOf" srcId="{2BE555E5-F150-45B8-95D7-40AA0C977A59}" destId="{B53C5DEF-5F98-4D31-9B28-B24792281630}" srcOrd="1" destOrd="0" presId="urn:microsoft.com/office/officeart/2005/8/layout/orgChart1"/>
-    <dgm:cxn modelId="{66B2E9F6-46A2-44EC-BA2C-CA0A6F4596AC}" type="presOf" srcId="{0DA2C0F9-9044-4C1A-89BE-D2079A64D5C1}" destId="{BA24B8F2-A4C4-44DF-9243-B64770C6ED7D}" srcOrd="1" destOrd="0" presId="urn:microsoft.com/office/officeart/2005/8/layout/orgChart1"/>
+    <dgm:cxn modelId="{3DBA7781-CEF0-45FE-B544-A42972C578F4}" type="presOf" srcId="{31D0CEB5-ECDE-43B8-8DE8-4690E83FDE9D}" destId="{47D44D91-139A-412E-90E8-BB7EE634239A}" srcOrd="1" destOrd="0" presId="urn:microsoft.com/office/officeart/2005/8/layout/orgChart1"/>
+    <dgm:cxn modelId="{5A235485-8764-4A9B-AEF2-2834285387F9}" type="presOf" srcId="{A2D8A485-74A1-49C2-A0EE-A02699D1DBA3}" destId="{1FFBCD9E-5950-4A0B-B384-8A841CBEC558}" srcOrd="0" destOrd="0" presId="urn:microsoft.com/office/officeart/2005/8/layout/orgChart1"/>
     <dgm:cxn modelId="{AAADABBA-8255-4CC6-8427-F42B881C6CD5}" srcId="{CCC214CB-1CE8-499B-9676-8CD8D013D0D3}" destId="{2BE555E5-F150-45B8-95D7-40AA0C977A59}" srcOrd="0" destOrd="0" parTransId="{E5886499-EC19-437F-A081-7E6787335415}" sibTransId="{B1D579A4-C8B5-44C3-A61A-7ADE404901B3}"/>
-    <dgm:cxn modelId="{CC548613-ED02-4DAE-ACAB-4BF7C45E52CB}" type="presOf" srcId="{C1D23AE9-3B6D-4ED1-B3AE-1B6E7FB93343}" destId="{85CD64F4-6946-472B-B4E5-EA5E26E063B2}" srcOrd="0" destOrd="0" presId="urn:microsoft.com/office/officeart/2005/8/layout/orgChart1"/>
-    <dgm:cxn modelId="{28C1F713-F716-48BA-9D5C-7EF9097EEF16}" type="presOf" srcId="{56AD8FC2-F871-4A8C-860E-ED44B6C290C5}" destId="{93165E38-2C8C-418D-95A2-3F5A169219C1}" srcOrd="1" destOrd="0" presId="urn:microsoft.com/office/officeart/2005/8/layout/orgChart1"/>
-    <dgm:cxn modelId="{1042E9C5-AB61-43C5-8C6C-EA2D97852E72}" type="presOf" srcId="{26047898-5B4E-4444-9868-2A1ED83FE363}" destId="{F7D50D0F-032C-4F3E-A7D3-43CDAEB9C469}" srcOrd="0" destOrd="0" presId="urn:microsoft.com/office/officeart/2005/8/layout/orgChart1"/>
-    <dgm:cxn modelId="{51C7A0DD-A6E2-45D9-B0D8-5730713F6FAB}" type="presOf" srcId="{8662C5AC-2122-4998-A495-F5D62C28E16C}" destId="{35922663-8C1C-4BB0-99CB-4FA18E0CF749}" srcOrd="1" destOrd="0" presId="urn:microsoft.com/office/officeart/2005/8/layout/orgChart1"/>
-    <dgm:cxn modelId="{ACB37FB1-B1D1-4282-A1D8-39F9BB9719D2}" type="presOf" srcId="{8892C642-C168-45D5-8191-DDC7BE55B942}" destId="{EE05DD52-71E9-47E0-9615-F0102E09015B}" srcOrd="1" destOrd="0" presId="urn:microsoft.com/office/officeart/2005/8/layout/orgChart1"/>
-    <dgm:cxn modelId="{21059ADC-0110-45CE-9052-F160944B461D}" type="presOf" srcId="{D81595F4-0503-4242-8CD0-33990BE9C1F2}" destId="{3BBB1964-BE88-4642-8AAA-75BA7791394F}" srcOrd="0" destOrd="0" presId="urn:microsoft.com/office/officeart/2005/8/layout/orgChart1"/>
+    <dgm:cxn modelId="{D5D46F6A-F0AF-4641-B0FF-A61C9E6758A9}" type="presOf" srcId="{D8DF14CF-7182-4DEE-9714-167A0FAC1E09}" destId="{F4561AD8-F6B8-4291-BB00-B5EAD1AB4BC1}" srcOrd="1" destOrd="0" presId="urn:microsoft.com/office/officeart/2005/8/layout/orgChart1"/>
+    <dgm:cxn modelId="{3F05477F-B0BD-4088-86B2-3224F5FEF9E2}" type="presOf" srcId="{8D92DC1D-C231-4D69-BF49-B9EAA598F089}" destId="{9B86641E-6E53-497C-9199-4EE6517C2DE7}" srcOrd="0" destOrd="0" presId="urn:microsoft.com/office/officeart/2005/8/layout/orgChart1"/>
+    <dgm:cxn modelId="{9B274666-21A5-4EB4-8549-28AB3678B6A8}" type="presOf" srcId="{568A3398-764C-442B-80A0-4BC404682263}" destId="{B449A89D-3021-4A9D-9BF4-B190FBAE6CF5}" srcOrd="0" destOrd="0" presId="urn:microsoft.com/office/officeart/2005/8/layout/orgChart1"/>
+    <dgm:cxn modelId="{F78B1006-9F3B-41D0-B96B-2BE176BA4CAC}" type="presOf" srcId="{B78CE59B-C8EA-4A8A-85F1-3BA0E9C6521F}" destId="{F769F83B-2161-499A-99A7-FC6A89A36901}" srcOrd="1" destOrd="0" presId="urn:microsoft.com/office/officeart/2005/8/layout/orgChart1"/>
+    <dgm:cxn modelId="{9CBFB5C1-4566-4F94-B5D4-6AF1FF2A711D}" type="presOf" srcId="{EBA5B03E-C83D-4AC0-95A9-94D6D348E350}" destId="{D150B90E-ED43-4211-AE16-CB5E61E5CD3A}" srcOrd="1" destOrd="0" presId="urn:microsoft.com/office/officeart/2005/8/layout/orgChart1"/>
+    <dgm:cxn modelId="{469E32C8-8BB3-4E22-8534-B04AAB1E8EE2}" type="presOf" srcId="{62B3DAD4-3305-42A5-8EA2-473BAA8CD92A}" destId="{6C267BFC-BFCB-4B98-B8E1-6817F36E7AB0}" srcOrd="0" destOrd="0" presId="urn:microsoft.com/office/officeart/2005/8/layout/orgChart1"/>
+    <dgm:cxn modelId="{DB5B17C0-B1B5-4751-8CFB-1E126E9B448A}" type="presOf" srcId="{8E3E4E7A-D57F-4BDC-B7CD-9A290377897F}" destId="{ED22E192-69A8-4C67-9419-061F874076E2}" srcOrd="0" destOrd="0" presId="urn:microsoft.com/office/officeart/2005/8/layout/orgChart1"/>
+    <dgm:cxn modelId="{0100ABFA-7B1F-41BB-9712-644A84F7FE6C}" type="presOf" srcId="{8D92DC1D-C231-4D69-BF49-B9EAA598F089}" destId="{297B3531-E134-4140-AE04-5E6A8D0FD90E}" srcOrd="1" destOrd="0" presId="urn:microsoft.com/office/officeart/2005/8/layout/orgChart1"/>
+    <dgm:cxn modelId="{BD1E1AF4-2227-48D5-9106-C38C3217D054}" type="presOf" srcId="{818BF67A-B470-47CE-AD72-4C24B87E6F92}" destId="{09AF4E29-A9D4-4DBE-8A0C-07E646403693}" srcOrd="0" destOrd="0" presId="urn:microsoft.com/office/officeart/2005/8/layout/orgChart1"/>
     <dgm:cxn modelId="{65BE2A29-2543-485D-93CD-A3F9C8812AF8}" srcId="{D272B503-50E5-4CE7-AB1A-927F161B111E}" destId="{B78CE59B-C8EA-4A8A-85F1-3BA0E9C6521F}" srcOrd="0" destOrd="0" parTransId="{7F5C75E9-8B46-4C3B-A754-01E62989B9FD}" sibTransId="{6608FEC5-D1E3-4E56-AF0C-0C031E8826B4}"/>
-    <dgm:cxn modelId="{5229AEE3-6036-47DE-AABE-5C858E48158B}" type="presOf" srcId="{68F4171C-1016-46E1-88A4-00D41BE85169}" destId="{50474AFB-2CE2-489E-80ED-72003FC4BDCC}" srcOrd="0" destOrd="0" presId="urn:microsoft.com/office/officeart/2005/8/layout/orgChart1"/>
-    <dgm:cxn modelId="{8B23FC13-EC1F-4973-A21C-840C4BA29D71}" type="presOf" srcId="{A6C63187-0DA8-44BE-B150-62E8C1C7E040}" destId="{02C02110-051E-4A6D-80DF-BF4E01A9C0B6}" srcOrd="0" destOrd="0" presId="urn:microsoft.com/office/officeart/2005/8/layout/orgChart1"/>
+    <dgm:cxn modelId="{ADF84F8D-1970-47CD-B903-4DCC8B736BFA}" type="presOf" srcId="{BAC372C2-27DF-4933-A3FC-706B1B29027C}" destId="{C458507D-4D91-4CED-A904-F1D229528BB4}" srcOrd="0" destOrd="0" presId="urn:microsoft.com/office/officeart/2005/8/layout/orgChart1"/>
+    <dgm:cxn modelId="{BE6B3206-F91A-4E07-821D-D6C89B5C415A}" type="presOf" srcId="{B356D57A-0D16-4E3A-A6B8-82939A2A995E}" destId="{1E6812B7-35E1-4BE3-B198-0B0607E8A88B}" srcOrd="0" destOrd="0" presId="urn:microsoft.com/office/officeart/2005/8/layout/orgChart1"/>
     <dgm:cxn modelId="{9002E09A-8EC1-4C2C-9D9F-1ACD198DBA59}" srcId="{31D0CEB5-ECDE-43B8-8DE8-4690E83FDE9D}" destId="{818BF67A-B470-47CE-AD72-4C24B87E6F92}" srcOrd="1" destOrd="0" parTransId="{5E432F5A-34F2-4DE1-B0DF-0D69AC46A063}" sibTransId="{BA3A251C-3C98-4D75-8C02-D707604D3132}"/>
-    <dgm:cxn modelId="{416E89F0-6B8E-412B-8A5F-CBED8C87C472}" type="presOf" srcId="{E5886499-EC19-437F-A081-7E6787335415}" destId="{FAA569D8-37E0-465C-B776-6FBBF910303E}" srcOrd="0" destOrd="0" presId="urn:microsoft.com/office/officeart/2005/8/layout/orgChart1"/>
-    <dgm:cxn modelId="{5632F782-5F63-444E-ABD6-25ADBC67C303}" type="presOf" srcId="{47AF0237-27A0-4E92-9D4A-1E45BFB78C22}" destId="{4083C230-8629-400A-B83C-71C42719E5DC}" srcOrd="0" destOrd="0" presId="urn:microsoft.com/office/officeart/2005/8/layout/orgChart1"/>
-    <dgm:cxn modelId="{050CC934-21F5-478A-A3A0-8CCB1D6CA033}" type="presOf" srcId="{636A3054-B11F-4DBC-B4E5-944934768FE5}" destId="{BE0CC1EE-C95F-43E7-8DAD-455284B02C09}" srcOrd="0" destOrd="0" presId="urn:microsoft.com/office/officeart/2005/8/layout/orgChart1"/>
-    <dgm:cxn modelId="{89EAD577-3AED-47D2-A2A2-86D4339C27E1}" type="presOf" srcId="{3A2F1302-946E-4F8F-89AE-215B417A3CF1}" destId="{8BD901A4-64B7-4476-868E-93DAA142F29B}" srcOrd="0" destOrd="0" presId="urn:microsoft.com/office/officeart/2005/8/layout/orgChart1"/>
+    <dgm:cxn modelId="{51B85B0B-C435-4655-92FA-47CDC7B6629C}" type="presOf" srcId="{A6C63187-0DA8-44BE-B150-62E8C1C7E040}" destId="{02C02110-051E-4A6D-80DF-BF4E01A9C0B6}" srcOrd="0" destOrd="0" presId="urn:microsoft.com/office/officeart/2005/8/layout/orgChart1"/>
+    <dgm:cxn modelId="{7FA204FC-AA92-4E5D-A8B4-3124E0A67473}" type="presOf" srcId="{83E89A7E-F791-4D4F-8390-C3E97523D94A}" destId="{87C48991-3AB2-4AF1-8A43-DCA78EC30A53}" srcOrd="1" destOrd="0" presId="urn:microsoft.com/office/officeart/2005/8/layout/orgChart1"/>
+    <dgm:cxn modelId="{10469E7C-3067-41B6-8F11-6532AF226860}" type="presOf" srcId="{85366B8D-5A3C-48EC-8B81-5BD39FCDD0F8}" destId="{77335D39-A331-4A01-939A-87ABCAC614AC}" srcOrd="1" destOrd="0" presId="urn:microsoft.com/office/officeart/2005/8/layout/orgChart1"/>
+    <dgm:cxn modelId="{5F9CFC0F-DBD2-4906-8BDC-29C4F1B6DF61}" type="presOf" srcId="{A6C63187-0DA8-44BE-B150-62E8C1C7E040}" destId="{07E3BE0B-733F-4F40-91E7-AEF93C0D723E}" srcOrd="1" destOrd="0" presId="urn:microsoft.com/office/officeart/2005/8/layout/orgChart1"/>
+    <dgm:cxn modelId="{79D34E75-19F1-4F1D-833E-14A6B5C4F151}" type="presOf" srcId="{6889E629-29F1-4DA3-9930-61C33DB0ED42}" destId="{BE335AA8-2D1E-49E7-B774-CD971CA52202}" srcOrd="0" destOrd="0" presId="urn:microsoft.com/office/officeart/2005/8/layout/orgChart1"/>
     <dgm:cxn modelId="{896E03F1-B9CC-4314-BD95-D3D0A29FD872}" srcId="{D272B503-50E5-4CE7-AB1A-927F161B111E}" destId="{B2C10A57-6C7E-4919-A405-D139A137C492}" srcOrd="1" destOrd="0" parTransId="{4C000FD5-2DF0-45A2-BE79-12A791F92DFF}" sibTransId="{8A0ED95E-43E1-457A-A627-E2A168B1BF25}"/>
+    <dgm:cxn modelId="{16C550C3-6ED5-46AF-B6A4-E6F16CE7B77F}" type="presOf" srcId="{DC3C6D07-E6E2-4458-82EA-9C1432B28B4E}" destId="{0A084F6C-EBF1-4681-BBF1-018F295C3E09}" srcOrd="1" destOrd="0" presId="urn:microsoft.com/office/officeart/2005/8/layout/orgChart1"/>
     <dgm:cxn modelId="{BC1BCEDE-51C3-4697-929E-B25CD45E815E}" srcId="{0DA2C0F9-9044-4C1A-89BE-D2079A64D5C1}" destId="{83399711-91D1-41DE-9A16-2BD8458426EB}" srcOrd="2" destOrd="0" parTransId="{C67CDB7C-213C-486B-B870-D9F01378E199}" sibTransId="{F554ABF4-C623-4E84-B4D0-4495BEA0C1DA}"/>
     <dgm:cxn modelId="{522EA59E-9FF1-42F8-A80B-E0867BC28CE6}" srcId="{818BF67A-B470-47CE-AD72-4C24B87E6F92}" destId="{8D92DC1D-C231-4D69-BF49-B9EAA598F089}" srcOrd="0" destOrd="0" parTransId="{470C4758-8E0C-4F78-BC1E-AAA43ED74706}" sibTransId="{2F8825E8-337D-49EC-BF49-8EEA032CE35D}"/>
+    <dgm:cxn modelId="{5E996BBE-C3F2-49E8-A184-62718E5FA002}" type="presOf" srcId="{49541AE8-3E60-4235-9C6D-FED7D99450D5}" destId="{D142D4EA-2888-4EFE-A404-477D84FF0B82}" srcOrd="0" destOrd="0" presId="urn:microsoft.com/office/officeart/2005/8/layout/orgChart1"/>
     <dgm:cxn modelId="{B6A170D0-40FF-47B9-91D9-01129EE69FD7}" srcId="{31D0CEB5-ECDE-43B8-8DE8-4690E83FDE9D}" destId="{EECD575D-D480-40FF-BE56-9D47F199F3D5}" srcOrd="4" destOrd="0" parTransId="{C8236677-3301-4D3D-ADB0-0F2ECD290592}" sibTransId="{8F9DA014-7758-4E46-9DFA-018F6352FE07}"/>
-    <dgm:cxn modelId="{3F57B476-B647-4A52-B8AB-774FFAD1D16D}" type="presOf" srcId="{568A3398-764C-442B-80A0-4BC404682263}" destId="{B449A89D-3021-4A9D-9BF4-B190FBAE6CF5}" srcOrd="0" destOrd="0" presId="urn:microsoft.com/office/officeart/2005/8/layout/orgChart1"/>
-    <dgm:cxn modelId="{756158FD-D3F1-49DA-9794-0E9AE5DAA775}" type="presOf" srcId="{D8DF14CF-7182-4DEE-9714-167A0FAC1E09}" destId="{F4561AD8-F6B8-4291-BB00-B5EAD1AB4BC1}" srcOrd="1" destOrd="0" presId="urn:microsoft.com/office/officeart/2005/8/layout/orgChart1"/>
+    <dgm:cxn modelId="{18B479D3-54D9-4F1D-B67E-83251E7BCB41}" type="presOf" srcId="{768FA2D2-265B-49EC-BDD4-8A7E513E9630}" destId="{608C070C-3597-4850-961E-E637B8ADAD28}" srcOrd="0" destOrd="0" presId="urn:microsoft.com/office/officeart/2005/8/layout/orgChart1"/>
+    <dgm:cxn modelId="{A7ADFEBC-9098-4216-8CF3-774FEC4008F2}" type="presOf" srcId="{38A612B2-2559-4C2B-8382-1A5BE5284F91}" destId="{AE80DF32-951D-4F91-AA80-8AC8DF36EE98}" srcOrd="0" destOrd="0" presId="urn:microsoft.com/office/officeart/2005/8/layout/orgChart1"/>
     <dgm:cxn modelId="{020C356A-87E2-478F-B2DE-4DE66A2F47C0}" srcId="{2BE555E5-F150-45B8-95D7-40AA0C977A59}" destId="{1EACC185-5F37-45B6-8D4C-A85DEC2C3CC2}" srcOrd="3" destOrd="0" parTransId="{9E27471E-5DB8-4937-8660-54FF2624027D}" sibTransId="{D4565696-783F-4249-B214-E1F424D55019}"/>
-    <dgm:cxn modelId="{9B9DF0EE-92E0-4E2A-A75E-60E9D5A0FFE4}" type="presOf" srcId="{EECD575D-D480-40FF-BE56-9D47F199F3D5}" destId="{758B2173-9368-492E-A419-E6415C0A67ED}" srcOrd="0" destOrd="0" presId="urn:microsoft.com/office/officeart/2005/8/layout/orgChart1"/>
-    <dgm:cxn modelId="{116FAA28-5CC6-4AFB-B3AC-1CCE3E870F76}" type="presOf" srcId="{A1F639AA-0249-4855-B45E-5EAD849A0351}" destId="{C98EA41C-E42F-4500-A971-47A954544039}" srcOrd="0" destOrd="0" presId="urn:microsoft.com/office/officeart/2005/8/layout/orgChart1"/>
-    <dgm:cxn modelId="{196225CE-5829-4B7F-A086-317EB69460EA}" type="presOf" srcId="{DB9A336A-54A1-483E-AE9A-698CA4A3F717}" destId="{7F78959B-C986-43BC-9A97-EC50F22A3582}" srcOrd="0" destOrd="0" presId="urn:microsoft.com/office/officeart/2005/8/layout/orgChart1"/>
+    <dgm:cxn modelId="{C72D9166-45D0-4E80-A18C-F04FA1B0F80A}" type="presOf" srcId="{D272B503-50E5-4CE7-AB1A-927F161B111E}" destId="{0E28CCAB-DB4A-4F6A-8FF6-8D763658A7EE}" srcOrd="1" destOrd="0" presId="urn:microsoft.com/office/officeart/2005/8/layout/orgChart1"/>
+    <dgm:cxn modelId="{2DF879E8-0DE8-4F5C-93F0-418253C900D7}" type="presOf" srcId="{8892C642-C168-45D5-8191-DDC7BE55B942}" destId="{EE05DD52-71E9-47E0-9615-F0102E09015B}" srcOrd="1" destOrd="0" presId="urn:microsoft.com/office/officeart/2005/8/layout/orgChart1"/>
     <dgm:cxn modelId="{655B2F2E-1175-436A-AB50-E30CC33FE20B}" srcId="{31D0CEB5-ECDE-43B8-8DE8-4690E83FDE9D}" destId="{0DA2C0F9-9044-4C1A-89BE-D2079A64D5C1}" srcOrd="0" destOrd="0" parTransId="{D95A7900-CE84-451E-8A7E-57B8061F75AB}" sibTransId="{F3499168-1196-4B44-BB9E-3819693D8986}"/>
     <dgm:cxn modelId="{30FBBF91-EF8B-47F2-BBE0-E1D902BEE59F}" srcId="{8662C5AC-2122-4998-A495-F5D62C28E16C}" destId="{9BA6781A-BB59-48E6-B4A0-16D89DA56CB6}" srcOrd="0" destOrd="0" parTransId="{FCE0F2E5-63B0-4C35-BCFB-FC14DAA41B15}" sibTransId="{08B88865-CF45-4011-B23E-A6D9E8CE737B}"/>
-    <dgm:cxn modelId="{12BB0565-A81B-4513-B60B-586EC021424C}" type="presOf" srcId="{31D0CEB5-ECDE-43B8-8DE8-4690E83FDE9D}" destId="{47D44D91-139A-412E-90E8-BB7EE634239A}" srcOrd="1" destOrd="0" presId="urn:microsoft.com/office/officeart/2005/8/layout/orgChart1"/>
-    <dgm:cxn modelId="{58A3001C-0B8D-45A5-8005-84F2B8D8B5EB}" type="presOf" srcId="{5BB161AD-8062-43AA-A046-711A17BE06B7}" destId="{9B46B024-0A5C-4BF9-93C4-7501FD581121}" srcOrd="0" destOrd="0" presId="urn:microsoft.com/office/officeart/2005/8/layout/orgChart1"/>
-    <dgm:cxn modelId="{4FEDA3FC-F7AF-493E-AEA0-D0C014F6DC29}" type="presOf" srcId="{782ED2FF-A050-4649-920C-481F484C6A9B}" destId="{BA2D62ED-FD50-42AD-96FA-DFCC444E0872}" srcOrd="1" destOrd="0" presId="urn:microsoft.com/office/officeart/2005/8/layout/orgChart1"/>
+    <dgm:cxn modelId="{68ADB19F-0AD5-433E-A406-E23F31FABBFE}" type="presOf" srcId="{9BA6781A-BB59-48E6-B4A0-16D89DA56CB6}" destId="{77E9286F-A4E6-478A-AB48-26EDD8D2CE68}" srcOrd="0" destOrd="0" presId="urn:microsoft.com/office/officeart/2005/8/layout/orgChart1"/>
+    <dgm:cxn modelId="{CB249CD2-80F1-4501-82B1-61612CF9EA73}" type="presOf" srcId="{B2C10A57-6C7E-4919-A405-D139A137C492}" destId="{6533C7D5-0361-4926-B924-51A5C2E30DBF}" srcOrd="0" destOrd="0" presId="urn:microsoft.com/office/officeart/2005/8/layout/orgChart1"/>
+    <dgm:cxn modelId="{D8B3C85E-60D6-484B-B3A6-C4C34B6F1025}" type="presOf" srcId="{2BE555E5-F150-45B8-95D7-40AA0C977A59}" destId="{B53C5DEF-5F98-4D31-9B28-B24792281630}" srcOrd="1" destOrd="0" presId="urn:microsoft.com/office/officeart/2005/8/layout/orgChart1"/>
+    <dgm:cxn modelId="{A06D593E-3A40-43D2-B627-FD7491DEA9DE}" type="presOf" srcId="{B2C10A57-6C7E-4919-A405-D139A137C492}" destId="{FEA29CF4-1ECF-4851-96B5-C862B19A3102}" srcOrd="1" destOrd="0" presId="urn:microsoft.com/office/officeart/2005/8/layout/orgChart1"/>
+    <dgm:cxn modelId="{AFD051F1-ADCD-4D9E-8A4A-57F3927D474A}" type="presOf" srcId="{68F4171C-1016-46E1-88A4-00D41BE85169}" destId="{8A636217-55E7-4CD2-956E-721B52BA2D4B}" srcOrd="1" destOrd="0" presId="urn:microsoft.com/office/officeart/2005/8/layout/orgChart1"/>
+    <dgm:cxn modelId="{B325EA37-2EB0-4569-ABEB-B16B8184AB50}" type="presOf" srcId="{A2D8A485-74A1-49C2-A0EE-A02699D1DBA3}" destId="{80DB6C5A-CA92-4404-AC10-507FB05B1AEB}" srcOrd="1" destOrd="0" presId="urn:microsoft.com/office/officeart/2005/8/layout/orgChart1"/>
     <dgm:cxn modelId="{2354CC49-C638-4BE8-95AC-D28718FDF995}" srcId="{0DA2C0F9-9044-4C1A-89BE-D2079A64D5C1}" destId="{58D9ED5F-ADAB-4D41-807F-8B0A0AB0A226}" srcOrd="3" destOrd="0" parTransId="{62B3DAD4-3305-42A5-8EA2-473BAA8CD92A}" sibTransId="{50EA5F2A-2371-458D-B980-AF00131831BB}"/>
-    <dgm:cxn modelId="{D41E735B-6413-434D-B9A1-B8898BF4CAB9}" type="presOf" srcId="{C8236677-3301-4D3D-ADB0-0F2ECD290592}" destId="{0A989E28-0AF3-48DE-8A4A-F499C31A291D}" srcOrd="0" destOrd="0" presId="urn:microsoft.com/office/officeart/2005/8/layout/orgChart1"/>
+    <dgm:cxn modelId="{4B1184D1-D02B-47F5-8F3F-182AFF483AD6}" type="presOf" srcId="{C1D23AE9-3B6D-4ED1-B3AE-1B6E7FB93343}" destId="{85CD64F4-6946-472B-B4E5-EA5E26E063B2}" srcOrd="0" destOrd="0" presId="urn:microsoft.com/office/officeart/2005/8/layout/orgChart1"/>
+    <dgm:cxn modelId="{CF7FCB61-8567-4241-B5FF-2E4EB588257C}" type="presOf" srcId="{26047898-5B4E-4444-9868-2A1ED83FE363}" destId="{F7D50D0F-032C-4F3E-A7D3-43CDAEB9C469}" srcOrd="0" destOrd="0" presId="urn:microsoft.com/office/officeart/2005/8/layout/orgChart1"/>
+    <dgm:cxn modelId="{72B9571F-F103-49F0-B0D8-446916BCEEE8}" type="presOf" srcId="{8F1571BC-1847-467A-8E36-8BD91E149BB9}" destId="{86C1CF07-990B-4546-B26A-00FBB44920B9}" srcOrd="0" destOrd="0" presId="urn:microsoft.com/office/officeart/2005/8/layout/orgChart1"/>
+    <dgm:cxn modelId="{699CAE91-6227-4809-9A48-DB8FF31774D3}" type="presOf" srcId="{83399711-91D1-41DE-9A16-2BD8458426EB}" destId="{527C5024-A276-4214-B147-15E9A1C94094}" srcOrd="0" destOrd="0" presId="urn:microsoft.com/office/officeart/2005/8/layout/orgChart1"/>
+    <dgm:cxn modelId="{9834FEA1-709B-4A66-B564-A64C6997F765}" type="presOf" srcId="{6889E629-29F1-4DA3-9930-61C33DB0ED42}" destId="{23F61920-20AC-4324-BA25-011D0396141D}" srcOrd="1" destOrd="0" presId="urn:microsoft.com/office/officeart/2005/8/layout/orgChart1"/>
+    <dgm:cxn modelId="{BD04B3E4-5C15-4934-AEC4-35837931FCB3}" type="presOf" srcId="{A1F639AA-0249-4855-B45E-5EAD849A0351}" destId="{1C614A7B-5315-42AF-AC2E-30481CFBB139}" srcOrd="1" destOrd="0" presId="urn:microsoft.com/office/officeart/2005/8/layout/orgChart1"/>
     <dgm:cxn modelId="{30F705FD-7091-4309-A344-1B8B85F916CF}" srcId="{8662C5AC-2122-4998-A495-F5D62C28E16C}" destId="{D8DF14CF-7182-4DEE-9714-167A0FAC1E09}" srcOrd="3" destOrd="0" parTransId="{6B3E3CDA-390A-433E-A2D2-76038FB5CE25}" sibTransId="{968697E0-8BA4-4144-9777-2E2CD373A26E}"/>
-    <dgm:cxn modelId="{C3AC4354-F268-49C3-87EC-37B6C7B9E7E6}" type="presOf" srcId="{8F1571BC-1847-467A-8E36-8BD91E149BB9}" destId="{86C1CF07-990B-4546-B26A-00FBB44920B9}" srcOrd="0" destOrd="0" presId="urn:microsoft.com/office/officeart/2005/8/layout/orgChart1"/>
-    <dgm:cxn modelId="{C4EE6C54-1EFF-4FED-AA9E-63DBBD6C2469}" type="presOf" srcId="{D272B503-50E5-4CE7-AB1A-927F161B111E}" destId="{51BC31C1-71B9-4545-9A24-8400BB8DF45E}" srcOrd="0" destOrd="0" presId="urn:microsoft.com/office/officeart/2005/8/layout/orgChart1"/>
-    <dgm:cxn modelId="{6C1916F0-6ABA-485D-8671-1CCF55C9129B}" type="presOf" srcId="{04DD83EB-3644-48B2-8FF7-4EE967F82F6F}" destId="{4936C6A4-5235-4349-99DE-37EE11990BC8}" srcOrd="0" destOrd="0" presId="urn:microsoft.com/office/officeart/2005/8/layout/orgChart1"/>
-    <dgm:cxn modelId="{343BFA1B-EF0B-41B2-A103-EAE682AADCD8}" type="presOf" srcId="{8662C5AC-2122-4998-A495-F5D62C28E16C}" destId="{408DAB8C-2F22-4123-BCF4-B2F95150EDBE}" srcOrd="0" destOrd="0" presId="urn:microsoft.com/office/officeart/2005/8/layout/orgChart1"/>
-    <dgm:cxn modelId="{D03E0A28-6549-4738-A0C9-C4AB05593129}" type="presOf" srcId="{A2D8A485-74A1-49C2-A0EE-A02699D1DBA3}" destId="{1FFBCD9E-5950-4A0B-B384-8A841CBEC558}" srcOrd="0" destOrd="0" presId="urn:microsoft.com/office/officeart/2005/8/layout/orgChart1"/>
-    <dgm:cxn modelId="{36A7B9F0-627C-47A4-8A3F-D63F8CCD4C04}" type="presOf" srcId="{470C4758-8E0C-4F78-BC1E-AAA43ED74706}" destId="{74BABB82-BB70-49DD-8FA2-7B95E2135C7A}" srcOrd="0" destOrd="0" presId="urn:microsoft.com/office/officeart/2005/8/layout/orgChart1"/>
-    <dgm:cxn modelId="{0394FD47-9D9F-4504-8BAB-607744278932}" type="presOf" srcId="{C67CDB7C-213C-486B-B870-D9F01378E199}" destId="{45F565BB-13F4-4CC0-902A-BABB2DCA7120}" srcOrd="0" destOrd="0" presId="urn:microsoft.com/office/officeart/2005/8/layout/orgChart1"/>
-    <dgm:cxn modelId="{6DC3F5A2-5E03-42B6-A155-D90DC34A11C4}" type="presOf" srcId="{4C000FD5-2DF0-45A2-BE79-12A791F92DFF}" destId="{582C3E65-D8F9-45CD-A7BE-35B8C9E16EB8}" srcOrd="0" destOrd="0" presId="urn:microsoft.com/office/officeart/2005/8/layout/orgChart1"/>
+    <dgm:cxn modelId="{F3D058CF-AB8A-45E1-9890-A4E65CD5FD2B}" type="presOf" srcId="{EECD575D-D480-40FF-BE56-9D47F199F3D5}" destId="{B02D910D-26C6-408E-B04F-1B88D8268690}" srcOrd="1" destOrd="0" presId="urn:microsoft.com/office/officeart/2005/8/layout/orgChart1"/>
+    <dgm:cxn modelId="{1E963A5A-B1AB-4B35-B422-BD4D928F901D}" type="presOf" srcId="{9E4E1FDD-EC27-42AB-B10B-FFC961D14CD2}" destId="{D03432C1-FE41-4ED9-9A66-F4222D783483}" srcOrd="0" destOrd="0" presId="urn:microsoft.com/office/officeart/2005/8/layout/orgChart1"/>
+    <dgm:cxn modelId="{C4818835-7296-4B17-AEF8-5D1415C4C4F8}" type="presOf" srcId="{3FB5BDB5-E02D-47D0-B940-E83A2AE16564}" destId="{928EA8B7-C756-4850-BA63-660B12A78A99}" srcOrd="0" destOrd="0" presId="urn:microsoft.com/office/officeart/2005/8/layout/orgChart1"/>
+    <dgm:cxn modelId="{BB0262B1-24EB-4C86-83A3-3EF8527921A9}" type="presOf" srcId="{3182AF9F-7CCB-40F9-AAED-E1373D8C24FF}" destId="{B550A3C3-926F-4C93-A2CF-FF4CC69DE843}" srcOrd="0" destOrd="0" presId="urn:microsoft.com/office/officeart/2005/8/layout/orgChart1"/>
+    <dgm:cxn modelId="{74C4E9D6-CAB8-4FF0-A910-DC5636A4A62B}" type="presOf" srcId="{F697478F-3366-46CD-A59D-A817283D1437}" destId="{576E04C6-D52D-41F7-AF5B-5AAEF0E673C3}" srcOrd="0" destOrd="0" presId="urn:microsoft.com/office/officeart/2005/8/layout/orgChart1"/>
+    <dgm:cxn modelId="{DC2E738E-A68D-459F-8DD6-C8DED8A761D9}" type="presOf" srcId="{49541AE8-3E60-4235-9C6D-FED7D99450D5}" destId="{F096CB02-309A-4ABF-8576-887F583CA310}" srcOrd="1" destOrd="0" presId="urn:microsoft.com/office/officeart/2005/8/layout/orgChart1"/>
+    <dgm:cxn modelId="{31E96702-816D-4087-958D-454078F95844}" type="presOf" srcId="{1EACC185-5F37-45B6-8D4C-A85DEC2C3CC2}" destId="{42C00B5D-D26A-4A14-9AC9-C1407402C5E8}" srcOrd="0" destOrd="0" presId="urn:microsoft.com/office/officeart/2005/8/layout/orgChart1"/>
+    <dgm:cxn modelId="{BECBA539-507B-41D0-8095-49A81DC3BBCA}" type="presOf" srcId="{04DD83EB-3644-48B2-8FF7-4EE967F82F6F}" destId="{8E2627C4-EBD7-4FFE-B907-8120EAE255FC}" srcOrd="1" destOrd="0" presId="urn:microsoft.com/office/officeart/2005/8/layout/orgChart1"/>
+    <dgm:cxn modelId="{18EAEC3D-F611-4DAD-8606-AA8D7D04AB45}" type="presOf" srcId="{6B3E3CDA-390A-433E-A2D2-76038FB5CE25}" destId="{8A4D61C0-4263-44E4-BCDA-3641DD97AE82}" srcOrd="0" destOrd="0" presId="urn:microsoft.com/office/officeart/2005/8/layout/orgChart1"/>
     <dgm:cxn modelId="{7B19B369-6947-4626-BB83-B48F843ED251}" srcId="{2BE555E5-F150-45B8-95D7-40AA0C977A59}" destId="{8892C642-C168-45D5-8191-DDC7BE55B942}" srcOrd="2" destOrd="0" parTransId="{2458822C-E556-4707-9523-DAF6680E2229}" sibTransId="{839DD7E9-EDEC-4DE5-A796-66AFCB3F97F6}"/>
-    <dgm:cxn modelId="{5F199D75-724A-4BEB-823C-78DFD22543B6}" type="presOf" srcId="{68F4171C-1016-46E1-88A4-00D41BE85169}" destId="{8A636217-55E7-4CD2-956E-721B52BA2D4B}" srcOrd="1" destOrd="0" presId="urn:microsoft.com/office/officeart/2005/8/layout/orgChart1"/>
     <dgm:cxn modelId="{C6FB2FB8-F459-4FA0-91CC-E032CB06654C}" srcId="{8662C5AC-2122-4998-A495-F5D62C28E16C}" destId="{A2D8A485-74A1-49C2-A0EE-A02699D1DBA3}" srcOrd="2" destOrd="0" parTransId="{E7D8D01D-ECE9-4725-AA64-6CA3A37D255A}" sibTransId="{DE5E4A67-2C2A-4334-AD17-522184A06CF7}"/>
-    <dgm:cxn modelId="{47CECD3A-D0D4-4E7C-B4DE-EA0C99CF0E08}" type="presOf" srcId="{9E4E1FDD-EC27-42AB-B10B-FFC961D14CD2}" destId="{D03432C1-FE41-4ED9-9A66-F4222D783483}" srcOrd="0" destOrd="0" presId="urn:microsoft.com/office/officeart/2005/8/layout/orgChart1"/>
-    <dgm:cxn modelId="{26F73585-FAE6-4264-8670-39F840F8EDE7}" type="presOf" srcId="{F7B78537-46D0-42B6-A331-5D4B1A91E811}" destId="{E1B34408-52B3-424B-A6D0-2616334FDED2}" srcOrd="0" destOrd="0" presId="urn:microsoft.com/office/officeart/2005/8/layout/orgChart1"/>
-    <dgm:cxn modelId="{C0381B2D-4C79-44E8-8182-EC65B3BB0831}" type="presOf" srcId="{9E27471E-5DB8-4937-8660-54FF2624027D}" destId="{42B76938-C475-4874-91A4-AB4D5AC7ACEB}" srcOrd="0" destOrd="0" presId="urn:microsoft.com/office/officeart/2005/8/layout/orgChart1"/>
+    <dgm:cxn modelId="{32536547-845F-4B32-87FE-8F3BE8641FBF}" type="presOf" srcId="{D272B503-50E5-4CE7-AB1A-927F161B111E}" destId="{51BC31C1-71B9-4545-9A24-8400BB8DF45E}" srcOrd="0" destOrd="0" presId="urn:microsoft.com/office/officeart/2005/8/layout/orgChart1"/>
+    <dgm:cxn modelId="{8AC05E45-195E-4837-8D15-5A6BBE8CCB10}" type="presOf" srcId="{1EDF7634-A18B-4E1C-8852-E78266C9679F}" destId="{375950B9-7871-43E6-98A7-EA39629F41D2}" srcOrd="0" destOrd="0" presId="urn:microsoft.com/office/officeart/2005/8/layout/orgChart1"/>
+    <dgm:cxn modelId="{5D126707-1672-47D2-9F77-44CD5AFEDF18}" type="presOf" srcId="{1D7E9572-E837-4EB6-B4F1-2D8B631B148D}" destId="{2DC75AB3-8468-4456-B7F3-675CF020B5C5}" srcOrd="0" destOrd="0" presId="urn:microsoft.com/office/officeart/2005/8/layout/orgChart1"/>
     <dgm:cxn modelId="{55DEB9B2-F275-43D8-95D1-912BD5EE76A2}" srcId="{EBA5B03E-C83D-4AC0-95A9-94D6D348E350}" destId="{DC3C6D07-E6E2-4458-82EA-9C1432B28B4E}" srcOrd="1" destOrd="0" parTransId="{9E4E1FDD-EC27-42AB-B10B-FFC961D14CD2}" sibTransId="{721B11EC-775D-4E14-821B-6C6DB12C15C3}"/>
-    <dgm:cxn modelId="{42389DD7-6735-4035-9156-01BF38582F51}" type="presParOf" srcId="{EAECAE57-FF3B-4547-8445-FB9851A04987}" destId="{40C98317-8D37-42BF-A497-7EF0FD9BAFC0}" srcOrd="0" destOrd="0" presId="urn:microsoft.com/office/officeart/2005/8/layout/orgChart1"/>
-    <dgm:cxn modelId="{C0B0D200-4012-4CCC-8946-C37C5FEDFA75}" type="presParOf" srcId="{40C98317-8D37-42BF-A497-7EF0FD9BAFC0}" destId="{7750054B-B39D-4668-A43A-E360A1C15128}" srcOrd="0" destOrd="0" presId="urn:microsoft.com/office/officeart/2005/8/layout/orgChart1"/>
-    <dgm:cxn modelId="{094C4657-E7D4-4F66-8B45-EECD810168B0}" type="presParOf" srcId="{7750054B-B39D-4668-A43A-E360A1C15128}" destId="{2A7DF83D-5BFE-4A44-9462-5CDCA0C5B954}" srcOrd="0" destOrd="0" presId="urn:microsoft.com/office/officeart/2005/8/layout/orgChart1"/>
-    <dgm:cxn modelId="{18FDD13C-C1E4-486D-A6A1-43E226F60BAB}" type="presParOf" srcId="{7750054B-B39D-4668-A43A-E360A1C15128}" destId="{47D44D91-139A-412E-90E8-BB7EE634239A}" srcOrd="1" destOrd="0" presId="urn:microsoft.com/office/officeart/2005/8/layout/orgChart1"/>
-    <dgm:cxn modelId="{4EAE867A-B673-4789-8EF7-8250959B95A6}" type="presParOf" srcId="{40C98317-8D37-42BF-A497-7EF0FD9BAFC0}" destId="{218B1655-E4E6-47FC-9672-C42C66089C3C}" srcOrd="1" destOrd="0" presId="urn:microsoft.com/office/officeart/2005/8/layout/orgChart1"/>
-    <dgm:cxn modelId="{E136F397-4BD6-4340-BBF7-6AF8B8B3A0A5}" type="presParOf" srcId="{218B1655-E4E6-47FC-9672-C42C66089C3C}" destId="{9DAD604E-30AF-4A6E-966D-84A8D0321009}" srcOrd="0" destOrd="0" presId="urn:microsoft.com/office/officeart/2005/8/layout/orgChart1"/>
-    <dgm:cxn modelId="{72943084-5ABA-4506-A6FA-0379AE90D501}" type="presParOf" srcId="{218B1655-E4E6-47FC-9672-C42C66089C3C}" destId="{AEBB8991-ADD3-4700-BB6F-7B675A061964}" srcOrd="1" destOrd="0" presId="urn:microsoft.com/office/officeart/2005/8/layout/orgChart1"/>
-    <dgm:cxn modelId="{013FE92E-785C-4174-AFA0-459E1A84E42E}" type="presParOf" srcId="{AEBB8991-ADD3-4700-BB6F-7B675A061964}" destId="{17F1751D-8BAD-4D75-914D-BCB9FB5A873B}" srcOrd="0" destOrd="0" presId="urn:microsoft.com/office/officeart/2005/8/layout/orgChart1"/>
-    <dgm:cxn modelId="{4F3D9BED-9536-4D91-976F-DD653733E8F6}" type="presParOf" srcId="{17F1751D-8BAD-4D75-914D-BCB9FB5A873B}" destId="{A0B34780-73D8-41FD-829D-5F19DFC590EF}" srcOrd="0" destOrd="0" presId="urn:microsoft.com/office/officeart/2005/8/layout/orgChart1"/>
-    <dgm:cxn modelId="{39E4AD56-7B9A-46B8-B6A3-F047D50F443F}" type="presParOf" srcId="{17F1751D-8BAD-4D75-914D-BCB9FB5A873B}" destId="{BA24B8F2-A4C4-44DF-9243-B64770C6ED7D}" srcOrd="1" destOrd="0" presId="urn:microsoft.com/office/officeart/2005/8/layout/orgChart1"/>
-    <dgm:cxn modelId="{9E13271D-3327-4818-8658-DF6C57A9BE48}" type="presParOf" srcId="{AEBB8991-ADD3-4700-BB6F-7B675A061964}" destId="{7624DA88-8DEB-4D0F-90DD-787E63D21AB4}" srcOrd="1" destOrd="0" presId="urn:microsoft.com/office/officeart/2005/8/layout/orgChart1"/>
-    <dgm:cxn modelId="{B2BAEE98-1721-41C7-B2A8-06EF87699128}" type="presParOf" srcId="{7624DA88-8DEB-4D0F-90DD-787E63D21AB4}" destId="{7F78959B-C986-43BC-9A97-EC50F22A3582}" srcOrd="0" destOrd="0" presId="urn:microsoft.com/office/officeart/2005/8/layout/orgChart1"/>
-    <dgm:cxn modelId="{F83413B2-804B-4471-BDC4-CC7CE87B5124}" type="presParOf" srcId="{7624DA88-8DEB-4D0F-90DD-787E63D21AB4}" destId="{7917926E-3F74-4C5A-A0F8-5CE6ABAA6653}" srcOrd="1" destOrd="0" presId="urn:microsoft.com/office/officeart/2005/8/layout/orgChart1"/>
-    <dgm:cxn modelId="{01247995-FAF1-4A07-8ED8-E8EB8EC91A03}" type="presParOf" srcId="{7917926E-3F74-4C5A-A0F8-5CE6ABAA6653}" destId="{79BFFA48-E353-4D59-B6EF-9F6348A0105C}" srcOrd="0" destOrd="0" presId="urn:microsoft.com/office/officeart/2005/8/layout/orgChart1"/>
-    <dgm:cxn modelId="{58201942-5C50-4DCF-94C7-A528B927F879}" type="presParOf" srcId="{79BFFA48-E353-4D59-B6EF-9F6348A0105C}" destId="{3BBB1964-BE88-4642-8AAA-75BA7791394F}" srcOrd="0" destOrd="0" presId="urn:microsoft.com/office/officeart/2005/8/layout/orgChart1"/>
-    <dgm:cxn modelId="{3F7A86E5-1F37-42A6-A912-D287E7A1FB70}" type="presParOf" srcId="{79BFFA48-E353-4D59-B6EF-9F6348A0105C}" destId="{45A472F8-F4BE-4F96-ADA8-26C91E98E028}" srcOrd="1" destOrd="0" presId="urn:microsoft.com/office/officeart/2005/8/layout/orgChart1"/>
-    <dgm:cxn modelId="{7A185B2A-D5DF-4520-B5B2-2604EB5A8FBE}" type="presParOf" srcId="{7917926E-3F74-4C5A-A0F8-5CE6ABAA6653}" destId="{5896D8F2-DF21-45CE-9A5F-AEE976708831}" srcOrd="1" destOrd="0" presId="urn:microsoft.com/office/officeart/2005/8/layout/orgChart1"/>
-    <dgm:cxn modelId="{BDE928B8-230C-4D3A-BE75-A2CF2E8A796C}" type="presParOf" srcId="{7917926E-3F74-4C5A-A0F8-5CE6ABAA6653}" destId="{102D4A78-F6FB-4045-9900-80AC6F046828}" srcOrd="2" destOrd="0" presId="urn:microsoft.com/office/officeart/2005/8/layout/orgChart1"/>
-    <dgm:cxn modelId="{C68D5380-024A-4F2E-9FA3-75C67B30CF7A}" type="presParOf" srcId="{7624DA88-8DEB-4D0F-90DD-787E63D21AB4}" destId="{E1B34408-52B3-424B-A6D0-2616334FDED2}" srcOrd="2" destOrd="0" presId="urn:microsoft.com/office/officeart/2005/8/layout/orgChart1"/>
-    <dgm:cxn modelId="{7CAD95E4-D95F-4A69-8D36-E16F64DF2D8E}" type="presParOf" srcId="{7624DA88-8DEB-4D0F-90DD-787E63D21AB4}" destId="{A138FE19-95B6-497E-9832-6718269521EB}" srcOrd="3" destOrd="0" presId="urn:microsoft.com/office/officeart/2005/8/layout/orgChart1"/>
-    <dgm:cxn modelId="{FDE62D1E-150C-4835-B5C0-CDEF1DD6C2DE}" type="presParOf" srcId="{A138FE19-95B6-497E-9832-6718269521EB}" destId="{0BBD456B-EFC6-46D5-82C9-8F2F99B70225}" srcOrd="0" destOrd="0" presId="urn:microsoft.com/office/officeart/2005/8/layout/orgChart1"/>
-    <dgm:cxn modelId="{E0B59FDF-C945-4425-89DD-CA9B83B57EF7}" type="presParOf" srcId="{0BBD456B-EFC6-46D5-82C9-8F2F99B70225}" destId="{D142D4EA-2888-4EFE-A404-477D84FF0B82}" srcOrd="0" destOrd="0" presId="urn:microsoft.com/office/officeart/2005/8/layout/orgChart1"/>
-    <dgm:cxn modelId="{B68CE132-B417-4751-853D-1A3C014B5AB1}" type="presParOf" srcId="{0BBD456B-EFC6-46D5-82C9-8F2F99B70225}" destId="{F096CB02-309A-4ABF-8576-887F583CA310}" srcOrd="1" destOrd="0" presId="urn:microsoft.com/office/officeart/2005/8/layout/orgChart1"/>
-    <dgm:cxn modelId="{45AED4AC-B58C-4241-9DEF-2210C59C622A}" type="presParOf" srcId="{A138FE19-95B6-497E-9832-6718269521EB}" destId="{E70323BD-5941-4117-8896-40A49F93AFAB}" srcOrd="1" destOrd="0" presId="urn:microsoft.com/office/officeart/2005/8/layout/orgChart1"/>
-    <dgm:cxn modelId="{8B8CD29C-D45A-4540-B971-B113A2AC1FCD}" type="presParOf" srcId="{A138FE19-95B6-497E-9832-6718269521EB}" destId="{004594E5-8DEA-49FC-B81A-16473662E379}" srcOrd="2" destOrd="0" presId="urn:microsoft.com/office/officeart/2005/8/layout/orgChart1"/>
-    <dgm:cxn modelId="{65236061-AB8B-4522-9663-60A6B08AB93A}" type="presParOf" srcId="{7624DA88-8DEB-4D0F-90DD-787E63D21AB4}" destId="{45F565BB-13F4-4CC0-902A-BABB2DCA7120}" srcOrd="4" destOrd="0" presId="urn:microsoft.com/office/officeart/2005/8/layout/orgChart1"/>
-    <dgm:cxn modelId="{89FBA8C6-415A-4596-8D58-C9BB1C984BE1}" type="presParOf" srcId="{7624DA88-8DEB-4D0F-90DD-787E63D21AB4}" destId="{FBB60E6D-3DC7-4F80-819A-6AD799BF0198}" srcOrd="5" destOrd="0" presId="urn:microsoft.com/office/officeart/2005/8/layout/orgChart1"/>
-    <dgm:cxn modelId="{732BF2B7-0F14-45D8-ADEB-7B9DA52617FA}" type="presParOf" srcId="{FBB60E6D-3DC7-4F80-819A-6AD799BF0198}" destId="{8CAE30AD-4A14-4E4D-9ED0-65F73A547918}" srcOrd="0" destOrd="0" presId="urn:microsoft.com/office/officeart/2005/8/layout/orgChart1"/>
-    <dgm:cxn modelId="{EE481B77-D1C3-4971-837D-3427728A0961}" type="presParOf" srcId="{8CAE30AD-4A14-4E4D-9ED0-65F73A547918}" destId="{527C5024-A276-4214-B147-15E9A1C94094}" srcOrd="0" destOrd="0" presId="urn:microsoft.com/office/officeart/2005/8/layout/orgChart1"/>
-    <dgm:cxn modelId="{70DDEF08-37BE-4F3C-B904-E2DE15970BCB}" type="presParOf" srcId="{8CAE30AD-4A14-4E4D-9ED0-65F73A547918}" destId="{CEBE7E8A-051E-413D-B2E1-26312B9C78A2}" srcOrd="1" destOrd="0" presId="urn:microsoft.com/office/officeart/2005/8/layout/orgChart1"/>
-    <dgm:cxn modelId="{61C056AE-0B2F-4750-8F2D-12E9473E3646}" type="presParOf" srcId="{FBB60E6D-3DC7-4F80-819A-6AD799BF0198}" destId="{D7B8176C-4FBE-44C0-8DE3-CD4EF401A4AB}" srcOrd="1" destOrd="0" presId="urn:microsoft.com/office/officeart/2005/8/layout/orgChart1"/>
-    <dgm:cxn modelId="{959F7E56-56F6-4F89-9511-89ABE87A5182}" type="presParOf" srcId="{FBB60E6D-3DC7-4F80-819A-6AD799BF0198}" destId="{F0FCFE5F-5255-4C38-821F-8018919EC538}" srcOrd="2" destOrd="0" presId="urn:microsoft.com/office/officeart/2005/8/layout/orgChart1"/>
-    <dgm:cxn modelId="{112675DF-F04E-42CA-8D41-9496F34C73C4}" type="presParOf" srcId="{7624DA88-8DEB-4D0F-90DD-787E63D21AB4}" destId="{6C267BFC-BFCB-4B98-B8E1-6817F36E7AB0}" srcOrd="6" destOrd="0" presId="urn:microsoft.com/office/officeart/2005/8/layout/orgChart1"/>
-    <dgm:cxn modelId="{FCD38308-829A-404A-BE44-5F5C8ADD0C3B}" type="presParOf" srcId="{7624DA88-8DEB-4D0F-90DD-787E63D21AB4}" destId="{CBEA31DD-F131-4FE9-95A5-52D6D59154E2}" srcOrd="7" destOrd="0" presId="urn:microsoft.com/office/officeart/2005/8/layout/orgChart1"/>
-    <dgm:cxn modelId="{569A74E9-0F4E-4348-9F39-4B8A4A670236}" type="presParOf" srcId="{CBEA31DD-F131-4FE9-95A5-52D6D59154E2}" destId="{212B3CD7-B2AC-4B00-863A-6DFD5DFF5323}" srcOrd="0" destOrd="0" presId="urn:microsoft.com/office/officeart/2005/8/layout/orgChart1"/>
-    <dgm:cxn modelId="{AA5B8E73-74CE-46E5-B30C-FDB9C6510957}" type="presParOf" srcId="{212B3CD7-B2AC-4B00-863A-6DFD5DFF5323}" destId="{E8B1F3F0-762E-448D-90F0-7BF4C6B25BCE}" srcOrd="0" destOrd="0" presId="urn:microsoft.com/office/officeart/2005/8/layout/orgChart1"/>
-    <dgm:cxn modelId="{88872671-CD1D-471A-9425-15EBBA19B0AB}" type="presParOf" srcId="{212B3CD7-B2AC-4B00-863A-6DFD5DFF5323}" destId="{2CA3C26F-1C95-4186-92E3-6EAB8B673835}" srcOrd="1" destOrd="0" presId="urn:microsoft.com/office/officeart/2005/8/layout/orgChart1"/>
-    <dgm:cxn modelId="{E5DEBBE3-7F6F-4AF1-9536-EF668C25B9CA}" type="presParOf" srcId="{CBEA31DD-F131-4FE9-95A5-52D6D59154E2}" destId="{BF9E0651-83AB-4016-96A6-1A8E177EC26F}" srcOrd="1" destOrd="0" presId="urn:microsoft.com/office/officeart/2005/8/layout/orgChart1"/>
-    <dgm:cxn modelId="{7A6A7F09-14B7-4FDC-8A90-028A8F5181B2}" type="presParOf" srcId="{CBEA31DD-F131-4FE9-95A5-52D6D59154E2}" destId="{D695CD26-D2DA-4020-9A25-EBF83EB9B8A7}" srcOrd="2" destOrd="0" presId="urn:microsoft.com/office/officeart/2005/8/layout/orgChart1"/>
-    <dgm:cxn modelId="{F68D15FA-636C-4208-9A80-3D488C6F7F9C}" type="presParOf" srcId="{7624DA88-8DEB-4D0F-90DD-787E63D21AB4}" destId="{29ACBF57-B465-4F18-A6DE-0376CAA67A47}" srcOrd="8" destOrd="0" presId="urn:microsoft.com/office/officeart/2005/8/layout/orgChart1"/>
-    <dgm:cxn modelId="{A6B0F77A-AEC6-40D3-AC94-AD8E98004A42}" type="presParOf" srcId="{7624DA88-8DEB-4D0F-90DD-787E63D21AB4}" destId="{44074A50-B5AB-4CD6-89DA-981DED94AF44}" srcOrd="9" destOrd="0" presId="urn:microsoft.com/office/officeart/2005/8/layout/orgChart1"/>
-    <dgm:cxn modelId="{8675531A-B604-4859-BDBC-0F8D0D5AA861}" type="presParOf" srcId="{44074A50-B5AB-4CD6-89DA-981DED94AF44}" destId="{A64009CC-3DF7-44E5-BF33-EF6BD45D953F}" srcOrd="0" destOrd="0" presId="urn:microsoft.com/office/officeart/2005/8/layout/orgChart1"/>
-    <dgm:cxn modelId="{A2103805-FFE1-469E-8A57-3083973E27D8}" type="presParOf" srcId="{A64009CC-3DF7-44E5-BF33-EF6BD45D953F}" destId="{B550A3C3-926F-4C93-A2CF-FF4CC69DE843}" srcOrd="0" destOrd="0" presId="urn:microsoft.com/office/officeart/2005/8/layout/orgChart1"/>
-    <dgm:cxn modelId="{12E796E7-494E-4410-999D-EE814FF6D79C}" type="presParOf" srcId="{A64009CC-3DF7-44E5-BF33-EF6BD45D953F}" destId="{F6B07987-30C4-4B16-8BD5-25554632A675}" srcOrd="1" destOrd="0" presId="urn:microsoft.com/office/officeart/2005/8/layout/orgChart1"/>
-    <dgm:cxn modelId="{15CB5D8D-D034-4B06-A6AA-1EF6CA9EAFC7}" type="presParOf" srcId="{44074A50-B5AB-4CD6-89DA-981DED94AF44}" destId="{7B617129-E4E0-4968-8EF7-BABCD3A41B9B}" srcOrd="1" destOrd="0" presId="urn:microsoft.com/office/officeart/2005/8/layout/orgChart1"/>
-    <dgm:cxn modelId="{0BE4D1D7-8F69-4223-8CCD-B17355CEA9E1}" type="presParOf" srcId="{44074A50-B5AB-4CD6-89DA-981DED94AF44}" destId="{D51CD3FB-6C6D-4EEE-8591-EEBFE46824B3}" srcOrd="2" destOrd="0" presId="urn:microsoft.com/office/officeart/2005/8/layout/orgChart1"/>
-    <dgm:cxn modelId="{0FBF2DF1-4533-4FB8-A54F-74ECB5593CF1}" type="presParOf" srcId="{AEBB8991-ADD3-4700-BB6F-7B675A061964}" destId="{5F2719BF-7D22-4FDF-9E3F-E43940F8AAA7}" srcOrd="2" destOrd="0" presId="urn:microsoft.com/office/officeart/2005/8/layout/orgChart1"/>
-    <dgm:cxn modelId="{8EDF39F7-348A-47B7-9469-D76B3CBF653C}" type="presParOf" srcId="{218B1655-E4E6-47FC-9672-C42C66089C3C}" destId="{F7B2B2F3-1E1D-47F1-A4B6-A9D5AAB1A40D}" srcOrd="2" destOrd="0" presId="urn:microsoft.com/office/officeart/2005/8/layout/orgChart1"/>
-    <dgm:cxn modelId="{69AEDF1B-1382-415B-9D7F-3BEB23BD404C}" type="presParOf" srcId="{218B1655-E4E6-47FC-9672-C42C66089C3C}" destId="{9E883745-DF92-49EE-B729-F33951E14C4A}" srcOrd="3" destOrd="0" presId="urn:microsoft.com/office/officeart/2005/8/layout/orgChart1"/>
-    <dgm:cxn modelId="{C6FCD990-69C4-4208-A0E9-0FBB06A0EC3C}" type="presParOf" srcId="{9E883745-DF92-49EE-B729-F33951E14C4A}" destId="{8DDD700B-9DEB-44F8-91A1-75F9A151AAC1}" srcOrd="0" destOrd="0" presId="urn:microsoft.com/office/officeart/2005/8/layout/orgChart1"/>
-    <dgm:cxn modelId="{5F8518AA-2F8D-4273-90CE-2344B159E965}" type="presParOf" srcId="{8DDD700B-9DEB-44F8-91A1-75F9A151AAC1}" destId="{09AF4E29-A9D4-4DBE-8A0C-07E646403693}" srcOrd="0" destOrd="0" presId="urn:microsoft.com/office/officeart/2005/8/layout/orgChart1"/>
-    <dgm:cxn modelId="{FDCC48A8-AA88-4E3A-BFA4-2A8DA6D85905}" type="presParOf" srcId="{8DDD700B-9DEB-44F8-91A1-75F9A151AAC1}" destId="{9262BCC7-A101-4BF2-B669-DEC29014FC6A}" srcOrd="1" destOrd="0" presId="urn:microsoft.com/office/officeart/2005/8/layout/orgChart1"/>
-    <dgm:cxn modelId="{70ECA858-9832-4F9F-A863-75518E427A2D}" type="presParOf" srcId="{9E883745-DF92-49EE-B729-F33951E14C4A}" destId="{8AED645B-65F8-4044-834E-C9A192467874}" srcOrd="1" destOrd="0" presId="urn:microsoft.com/office/officeart/2005/8/layout/orgChart1"/>
-    <dgm:cxn modelId="{15E841E7-F50C-43BF-9E48-DEA3FAEA5323}" type="presParOf" srcId="{8AED645B-65F8-4044-834E-C9A192467874}" destId="{74BABB82-BB70-49DD-8FA2-7B95E2135C7A}" srcOrd="0" destOrd="0" presId="urn:microsoft.com/office/officeart/2005/8/layout/orgChart1"/>
-    <dgm:cxn modelId="{B6EF98C2-0B3C-4A93-A190-27EDFAA6DF61}" type="presParOf" srcId="{8AED645B-65F8-4044-834E-C9A192467874}" destId="{F12D24F4-CFAD-4DF2-BE0A-E0D54FAED058}" srcOrd="1" destOrd="0" presId="urn:microsoft.com/office/officeart/2005/8/layout/orgChart1"/>
-    <dgm:cxn modelId="{32E66947-0C73-4C61-979B-FF438AC03A00}" type="presParOf" srcId="{F12D24F4-CFAD-4DF2-BE0A-E0D54FAED058}" destId="{DB7913AC-6BFE-4DD1-93D3-8D3017DBCCB7}" srcOrd="0" destOrd="0" presId="urn:microsoft.com/office/officeart/2005/8/layout/orgChart1"/>
-    <dgm:cxn modelId="{B5911869-1FC3-4EA8-BB9B-DE0BEADA3D49}" type="presParOf" srcId="{DB7913AC-6BFE-4DD1-93D3-8D3017DBCCB7}" destId="{9B86641E-6E53-497C-9199-4EE6517C2DE7}" srcOrd="0" destOrd="0" presId="urn:microsoft.com/office/officeart/2005/8/layout/orgChart1"/>
-    <dgm:cxn modelId="{9A0D00A0-D9A5-46D3-9B09-63453ACAC59F}" type="presParOf" srcId="{DB7913AC-6BFE-4DD1-93D3-8D3017DBCCB7}" destId="{297B3531-E134-4140-AE04-5E6A8D0FD90E}" srcOrd="1" destOrd="0" presId="urn:microsoft.com/office/officeart/2005/8/layout/orgChart1"/>
-    <dgm:cxn modelId="{C8BAC7B7-5290-4105-BF3D-7FB97D97C501}" type="presParOf" srcId="{F12D24F4-CFAD-4DF2-BE0A-E0D54FAED058}" destId="{73D243C6-2489-4B76-B8EB-8B03CE6CF94C}" srcOrd="1" destOrd="0" presId="urn:microsoft.com/office/officeart/2005/8/layout/orgChart1"/>
-    <dgm:cxn modelId="{46DE480C-EAF0-4D54-8361-32A4F461BBB9}" type="presParOf" srcId="{F12D24F4-CFAD-4DF2-BE0A-E0D54FAED058}" destId="{B113CB63-78B3-42E3-80A9-5F149993EC5C}" srcOrd="2" destOrd="0" presId="urn:microsoft.com/office/officeart/2005/8/layout/orgChart1"/>
-    <dgm:cxn modelId="{1E0EB5CE-3C84-4C88-A85E-053638BE9CE0}" type="presParOf" srcId="{8AED645B-65F8-4044-834E-C9A192467874}" destId="{576E04C6-D52D-41F7-AF5B-5AAEF0E673C3}" srcOrd="2" destOrd="0" presId="urn:microsoft.com/office/officeart/2005/8/layout/orgChart1"/>
-    <dgm:cxn modelId="{08B6F2B4-7457-4069-A2B9-CDB72F601A31}" type="presParOf" srcId="{8AED645B-65F8-4044-834E-C9A192467874}" destId="{BE538105-6F42-444B-B8EB-428C226FFE55}" srcOrd="3" destOrd="0" presId="urn:microsoft.com/office/officeart/2005/8/layout/orgChart1"/>
-    <dgm:cxn modelId="{900C1DC0-866C-465E-BC70-370325FCB8A7}" type="presParOf" srcId="{BE538105-6F42-444B-B8EB-428C226FFE55}" destId="{1CC2F236-2466-401B-BECF-902C21600BE5}" srcOrd="0" destOrd="0" presId="urn:microsoft.com/office/officeart/2005/8/layout/orgChart1"/>
-    <dgm:cxn modelId="{BF75626C-64BC-480F-945D-E09E552EE73E}" type="presParOf" srcId="{1CC2F236-2466-401B-BECF-902C21600BE5}" destId="{9DDF7537-13DD-49D3-9EEF-79654DC22205}" srcOrd="0" destOrd="0" presId="urn:microsoft.com/office/officeart/2005/8/layout/orgChart1"/>
-    <dgm:cxn modelId="{BE7A8BA7-A8F6-447C-A48D-6474312DB276}" type="presParOf" srcId="{1CC2F236-2466-401B-BECF-902C21600BE5}" destId="{77335D39-A331-4A01-939A-87ABCAC614AC}" srcOrd="1" destOrd="0" presId="urn:microsoft.com/office/officeart/2005/8/layout/orgChart1"/>
-    <dgm:cxn modelId="{E5525849-0939-4285-909C-BE82EB7632A1}" type="presParOf" srcId="{BE538105-6F42-444B-B8EB-428C226FFE55}" destId="{25A2A9DA-90C4-410E-83A9-484B103331E5}" srcOrd="1" destOrd="0" presId="urn:microsoft.com/office/officeart/2005/8/layout/orgChart1"/>
-    <dgm:cxn modelId="{F8BB2C5A-5082-4D67-BB10-8622757BC10E}" type="presParOf" srcId="{BE538105-6F42-444B-B8EB-428C226FFE55}" destId="{B379E2E2-6780-4B88-9ECE-E9A222F552B1}" srcOrd="2" destOrd="0" presId="urn:microsoft.com/office/officeart/2005/8/layout/orgChart1"/>
-    <dgm:cxn modelId="{60CD0872-9822-48E1-ABEB-B6CB85186993}" type="presParOf" srcId="{8AED645B-65F8-4044-834E-C9A192467874}" destId="{15B3EC42-33EB-4FC3-B1CD-D332C588F669}" srcOrd="4" destOrd="0" presId="urn:microsoft.com/office/officeart/2005/8/layout/orgChart1"/>
-    <dgm:cxn modelId="{A3B90A42-F9EF-4DCF-9033-6F44079BD8BA}" type="presParOf" srcId="{8AED645B-65F8-4044-834E-C9A192467874}" destId="{9BE124D6-A091-4B4A-996F-3E62AF968837}" srcOrd="5" destOrd="0" presId="urn:microsoft.com/office/officeart/2005/8/layout/orgChart1"/>
-    <dgm:cxn modelId="{D8B80C02-1C8F-4830-A38E-537119508A63}" type="presParOf" srcId="{9BE124D6-A091-4B4A-996F-3E62AF968837}" destId="{AE5C5DDD-74A2-4C1A-963B-518B3B1C3876}" srcOrd="0" destOrd="0" presId="urn:microsoft.com/office/officeart/2005/8/layout/orgChart1"/>
-    <dgm:cxn modelId="{F1805AB0-E639-4564-88AE-7FE371315C49}" type="presParOf" srcId="{AE5C5DDD-74A2-4C1A-963B-518B3B1C3876}" destId="{1E6812B7-35E1-4BE3-B198-0B0607E8A88B}" srcOrd="0" destOrd="0" presId="urn:microsoft.com/office/officeart/2005/8/layout/orgChart1"/>
-    <dgm:cxn modelId="{FFFD75E7-8ACF-4059-9F10-24D6DE0B02ED}" type="presParOf" srcId="{AE5C5DDD-74A2-4C1A-963B-518B3B1C3876}" destId="{929B1A5B-6643-405F-A16A-027E0E38B81F}" srcOrd="1" destOrd="0" presId="urn:microsoft.com/office/officeart/2005/8/layout/orgChart1"/>
-    <dgm:cxn modelId="{8B1A184D-DBC5-458F-B8A9-FDDE0164DDD1}" type="presParOf" srcId="{9BE124D6-A091-4B4A-996F-3E62AF968837}" destId="{A41AD1C2-C960-4E6C-81BB-EC0E23EE2421}" srcOrd="1" destOrd="0" presId="urn:microsoft.com/office/officeart/2005/8/layout/orgChart1"/>
-    <dgm:cxn modelId="{ADF4B080-563B-4512-997B-31E99DE3227B}" type="presParOf" srcId="{9BE124D6-A091-4B4A-996F-3E62AF968837}" destId="{9CD5923A-33B8-422E-8955-4D5E4FADBB8C}" srcOrd="2" destOrd="0" presId="urn:microsoft.com/office/officeart/2005/8/layout/orgChart1"/>
-    <dgm:cxn modelId="{F4A42B43-F164-45C2-AD2E-D13268970075}" type="presParOf" srcId="{8AED645B-65F8-4044-834E-C9A192467874}" destId="{DF3996F9-2367-4A0D-923D-D1C41C413842}" srcOrd="6" destOrd="0" presId="urn:microsoft.com/office/officeart/2005/8/layout/orgChart1"/>
-    <dgm:cxn modelId="{C92C4B5B-1437-4787-9AD0-44878284A302}" type="presParOf" srcId="{8AED645B-65F8-4044-834E-C9A192467874}" destId="{C32B30C8-7965-4240-A5C0-E38DE6FE5D19}" srcOrd="7" destOrd="0" presId="urn:microsoft.com/office/officeart/2005/8/layout/orgChart1"/>
-    <dgm:cxn modelId="{83550867-8322-4506-9103-CFA2A19CBEF6}" type="presParOf" srcId="{C32B30C8-7965-4240-A5C0-E38DE6FE5D19}" destId="{56518798-689A-4EBD-9D9B-AB3C91AC2B4A}" srcOrd="0" destOrd="0" presId="urn:microsoft.com/office/officeart/2005/8/layout/orgChart1"/>
-    <dgm:cxn modelId="{3B7132D5-96DF-40D5-911C-DEB4CF52B8B7}" type="presParOf" srcId="{56518798-689A-4EBD-9D9B-AB3C91AC2B4A}" destId="{AE80DF32-951D-4F91-AA80-8AC8DF36EE98}" srcOrd="0" destOrd="0" presId="urn:microsoft.com/office/officeart/2005/8/layout/orgChart1"/>
-    <dgm:cxn modelId="{04C9FD8E-3641-4590-8530-97A43E232098}" type="presParOf" srcId="{56518798-689A-4EBD-9D9B-AB3C91AC2B4A}" destId="{BC2666A5-3661-4758-8004-DB68928FE29C}" srcOrd="1" destOrd="0" presId="urn:microsoft.com/office/officeart/2005/8/layout/orgChart1"/>
-    <dgm:cxn modelId="{52C1954D-19CB-4B66-BBB5-A801C051709D}" type="presParOf" srcId="{C32B30C8-7965-4240-A5C0-E38DE6FE5D19}" destId="{019DD732-CC47-48B9-8CF3-31ADE42C5804}" srcOrd="1" destOrd="0" presId="urn:microsoft.com/office/officeart/2005/8/layout/orgChart1"/>
-    <dgm:cxn modelId="{4DBABCF2-0A3D-4B40-B5B8-792D0A80E99E}" type="presParOf" srcId="{C32B30C8-7965-4240-A5C0-E38DE6FE5D19}" destId="{BE830A15-4C8C-41D1-ADA1-56508330910E}" srcOrd="2" destOrd="0" presId="urn:microsoft.com/office/officeart/2005/8/layout/orgChart1"/>
-    <dgm:cxn modelId="{16C175BE-6425-486B-A0A5-676BF5AD694A}" type="presParOf" srcId="{8AED645B-65F8-4044-834E-C9A192467874}" destId="{4083C230-8629-400A-B83C-71C42719E5DC}" srcOrd="8" destOrd="0" presId="urn:microsoft.com/office/officeart/2005/8/layout/orgChart1"/>
-    <dgm:cxn modelId="{C38ABE98-7024-4218-99E4-9DB33DA44EDA}" type="presParOf" srcId="{8AED645B-65F8-4044-834E-C9A192467874}" destId="{876FB3A1-6D99-4CB8-A732-C6CB5422C322}" srcOrd="9" destOrd="0" presId="urn:microsoft.com/office/officeart/2005/8/layout/orgChart1"/>
-    <dgm:cxn modelId="{8DA68503-9360-4FBA-B80E-CFD6666DDB67}" type="presParOf" srcId="{876FB3A1-6D99-4CB8-A732-C6CB5422C322}" destId="{64C66217-8ABF-4D47-9BC5-E3CB4C85E27B}" srcOrd="0" destOrd="0" presId="urn:microsoft.com/office/officeart/2005/8/layout/orgChart1"/>
-    <dgm:cxn modelId="{D6C17256-C4DC-49AA-904A-B94FE911E1A5}" type="presParOf" srcId="{64C66217-8ABF-4D47-9BC5-E3CB4C85E27B}" destId="{C4BDBD06-0443-43F3-ACF6-2BC1A8175D46}" srcOrd="0" destOrd="0" presId="urn:microsoft.com/office/officeart/2005/8/layout/orgChart1"/>
-    <dgm:cxn modelId="{F91062DD-FC06-4864-AF72-E4BC962F6FC8}" type="presParOf" srcId="{64C66217-8ABF-4D47-9BC5-E3CB4C85E27B}" destId="{BA2D62ED-FD50-42AD-96FA-DFCC444E0872}" srcOrd="1" destOrd="0" presId="urn:microsoft.com/office/officeart/2005/8/layout/orgChart1"/>
-    <dgm:cxn modelId="{A0E24F99-44BC-4C0C-8D87-E2B988DC863B}" type="presParOf" srcId="{876FB3A1-6D99-4CB8-A732-C6CB5422C322}" destId="{907379B6-E172-4BD2-B305-6623D85E6EE3}" srcOrd="1" destOrd="0" presId="urn:microsoft.com/office/officeart/2005/8/layout/orgChart1"/>
-    <dgm:cxn modelId="{6DDBB9BB-8B0A-468F-9FA7-BDEB74268909}" type="presParOf" srcId="{876FB3A1-6D99-4CB8-A732-C6CB5422C322}" destId="{7F674412-9AB7-465F-B8D2-F97C96167967}" srcOrd="2" destOrd="0" presId="urn:microsoft.com/office/officeart/2005/8/layout/orgChart1"/>
-    <dgm:cxn modelId="{4806E431-8162-4955-B9BA-A4B8B7CD8553}" type="presParOf" srcId="{9E883745-DF92-49EE-B729-F33951E14C4A}" destId="{1733EEAC-0FB3-431E-8E2D-BF1D62F42C68}" srcOrd="2" destOrd="0" presId="urn:microsoft.com/office/officeart/2005/8/layout/orgChart1"/>
-    <dgm:cxn modelId="{728155E6-8EE7-44AB-ADF4-FD140B103970}" type="presParOf" srcId="{218B1655-E4E6-47FC-9672-C42C66089C3C}" destId="{4BEE00C3-F32D-46CA-AD4B-97D9066CAFB1}" srcOrd="4" destOrd="0" presId="urn:microsoft.com/office/officeart/2005/8/layout/orgChart1"/>
-    <dgm:cxn modelId="{2EDB03E3-8310-4BBF-A53D-AAC4A441A254}" type="presParOf" srcId="{218B1655-E4E6-47FC-9672-C42C66089C3C}" destId="{760DF3DC-F52F-4C2B-BA4A-273AB6F3656F}" srcOrd="5" destOrd="0" presId="urn:microsoft.com/office/officeart/2005/8/layout/orgChart1"/>
-    <dgm:cxn modelId="{E7D68ADD-E63B-49A8-A97C-9FBE0A7CA445}" type="presParOf" srcId="{760DF3DC-F52F-4C2B-BA4A-273AB6F3656F}" destId="{AEA73B08-26EE-4E63-8104-771D60432E51}" srcOrd="0" destOrd="0" presId="urn:microsoft.com/office/officeart/2005/8/layout/orgChart1"/>
-    <dgm:cxn modelId="{E810537D-061C-4911-92EA-2C56C4FA0998}" type="presParOf" srcId="{AEA73B08-26EE-4E63-8104-771D60432E51}" destId="{92EE00F7-820F-45CF-AF7E-EEF6A8C7705B}" srcOrd="0" destOrd="0" presId="urn:microsoft.com/office/officeart/2005/8/layout/orgChart1"/>
-    <dgm:cxn modelId="{EF9E2CAD-E1B6-4D4D-BDC1-9C6A7FB2E74B}" type="presParOf" srcId="{AEA73B08-26EE-4E63-8104-771D60432E51}" destId="{D3223886-38F3-4C86-8684-E73BCFF33C48}" srcOrd="1" destOrd="0" presId="urn:microsoft.com/office/officeart/2005/8/layout/orgChart1"/>
-    <dgm:cxn modelId="{EBB4EB54-3E1F-4114-903A-AE23B2E294A8}" type="presParOf" srcId="{760DF3DC-F52F-4C2B-BA4A-273AB6F3656F}" destId="{BA022717-1FFB-4F69-822E-9CD5C05910F6}" srcOrd="1" destOrd="0" presId="urn:microsoft.com/office/officeart/2005/8/layout/orgChart1"/>
-    <dgm:cxn modelId="{0F0D0C28-C739-46E8-B0B6-4B2C2E70DDB7}" type="presParOf" srcId="{BA022717-1FFB-4F69-822E-9CD5C05910F6}" destId="{FAA569D8-37E0-465C-B776-6FBBF910303E}" srcOrd="0" destOrd="0" presId="urn:microsoft.com/office/officeart/2005/8/layout/orgChart1"/>
-    <dgm:cxn modelId="{ACF25EBE-3E18-4DAD-8582-2701976C3B7A}" type="presParOf" srcId="{BA022717-1FFB-4F69-822E-9CD5C05910F6}" destId="{2DC16E5D-0FC6-4C58-B5F6-56D3F6317492}" srcOrd="1" destOrd="0" presId="urn:microsoft.com/office/officeart/2005/8/layout/orgChart1"/>
-    <dgm:cxn modelId="{7E1D3826-ACC0-4621-8C4F-A674716E26B9}" type="presParOf" srcId="{2DC16E5D-0FC6-4C58-B5F6-56D3F6317492}" destId="{D49E5006-4BBE-4A48-93D9-C092151147F5}" srcOrd="0" destOrd="0" presId="urn:microsoft.com/office/officeart/2005/8/layout/orgChart1"/>
-    <dgm:cxn modelId="{855EBB75-C886-4312-A1FE-8AA379A53C71}" type="presParOf" srcId="{D49E5006-4BBE-4A48-93D9-C092151147F5}" destId="{1AE64D53-98EF-4AA7-9A80-D0FEF5F9A700}" srcOrd="0" destOrd="0" presId="urn:microsoft.com/office/officeart/2005/8/layout/orgChart1"/>
-    <dgm:cxn modelId="{02C35E6B-D9A5-4952-BA73-2154C6C2A877}" type="presParOf" srcId="{D49E5006-4BBE-4A48-93D9-C092151147F5}" destId="{B53C5DEF-5F98-4D31-9B28-B24792281630}" srcOrd="1" destOrd="0" presId="urn:microsoft.com/office/officeart/2005/8/layout/orgChart1"/>
-    <dgm:cxn modelId="{3A773B9B-E568-4846-8C14-DE75E6C76300}" type="presParOf" srcId="{2DC16E5D-0FC6-4C58-B5F6-56D3F6317492}" destId="{96D93462-1EF0-49D7-9D23-0AF500C045B1}" srcOrd="1" destOrd="0" presId="urn:microsoft.com/office/officeart/2005/8/layout/orgChart1"/>
-    <dgm:cxn modelId="{019F2723-655E-45BC-92F1-6E70753C2911}" type="presParOf" srcId="{96D93462-1EF0-49D7-9D23-0AF500C045B1}" destId="{9B46B024-0A5C-4BF9-93C4-7501FD581121}" srcOrd="0" destOrd="0" presId="urn:microsoft.com/office/officeart/2005/8/layout/orgChart1"/>
-    <dgm:cxn modelId="{9EA965B1-96EA-476A-A437-524690710B2B}" type="presParOf" srcId="{96D93462-1EF0-49D7-9D23-0AF500C045B1}" destId="{2DBE1B0D-2E3B-4338-97C7-A7F8CDC9204D}" srcOrd="1" destOrd="0" presId="urn:microsoft.com/office/officeart/2005/8/layout/orgChart1"/>
-    <dgm:cxn modelId="{D649F078-49C2-439D-A5AF-C3008F1CDB29}" type="presParOf" srcId="{2DBE1B0D-2E3B-4338-97C7-A7F8CDC9204D}" destId="{7ACBBA80-99E3-4E1F-9783-AB3DF927D058}" srcOrd="0" destOrd="0" presId="urn:microsoft.com/office/officeart/2005/8/layout/orgChart1"/>
-    <dgm:cxn modelId="{796E5496-B763-4703-88FD-16C0E215F2C7}" type="presParOf" srcId="{7ACBBA80-99E3-4E1F-9783-AB3DF927D058}" destId="{C98EA41C-E42F-4500-A971-47A954544039}" srcOrd="0" destOrd="0" presId="urn:microsoft.com/office/officeart/2005/8/layout/orgChart1"/>
-    <dgm:cxn modelId="{617CD586-B151-433B-9B05-78339E9FDFE2}" type="presParOf" srcId="{7ACBBA80-99E3-4E1F-9783-AB3DF927D058}" destId="{1C614A7B-5315-42AF-AC2E-30481CFBB139}" srcOrd="1" destOrd="0" presId="urn:microsoft.com/office/officeart/2005/8/layout/orgChart1"/>
-    <dgm:cxn modelId="{0250EB0E-E95E-47B8-9244-5C43BF5D3584}" type="presParOf" srcId="{2DBE1B0D-2E3B-4338-97C7-A7F8CDC9204D}" destId="{5B5AEF1A-04A8-499E-AB3D-D6E71FECAB9C}" srcOrd="1" destOrd="0" presId="urn:microsoft.com/office/officeart/2005/8/layout/orgChart1"/>
-    <dgm:cxn modelId="{A317CA3C-A2BE-4BBE-8B67-5241AD54B132}" type="presParOf" srcId="{2DBE1B0D-2E3B-4338-97C7-A7F8CDC9204D}" destId="{6F6A0236-3792-4095-9111-66DC620D1B0D}" srcOrd="2" destOrd="0" presId="urn:microsoft.com/office/officeart/2005/8/layout/orgChart1"/>
-    <dgm:cxn modelId="{2C86FB4D-38D4-46EE-9573-773B9CF0E713}" type="presParOf" srcId="{96D93462-1EF0-49D7-9D23-0AF500C045B1}" destId="{2DC75AB3-8468-4456-B7F3-675CF020B5C5}" srcOrd="2" destOrd="0" presId="urn:microsoft.com/office/officeart/2005/8/layout/orgChart1"/>
-    <dgm:cxn modelId="{740B53A8-36CD-47A9-A595-7FDD61D5A26B}" type="presParOf" srcId="{96D93462-1EF0-49D7-9D23-0AF500C045B1}" destId="{EDBCB4F5-5DF4-41DB-920C-BE6D8F9CEA86}" srcOrd="3" destOrd="0" presId="urn:microsoft.com/office/officeart/2005/8/layout/orgChart1"/>
-    <dgm:cxn modelId="{F67F9FAB-B408-42F4-B500-492074A315DF}" type="presParOf" srcId="{EDBCB4F5-5DF4-41DB-920C-BE6D8F9CEA86}" destId="{864753AA-9C22-49DB-9084-5AF978B3DCB4}" srcOrd="0" destOrd="0" presId="urn:microsoft.com/office/officeart/2005/8/layout/orgChart1"/>
-    <dgm:cxn modelId="{3BFCBE69-8449-40E4-AA34-D954AD59EE78}" type="presParOf" srcId="{864753AA-9C22-49DB-9084-5AF978B3DCB4}" destId="{928EA8B7-C756-4850-BA63-660B12A78A99}" srcOrd="0" destOrd="0" presId="urn:microsoft.com/office/officeart/2005/8/layout/orgChart1"/>
-    <dgm:cxn modelId="{05993926-C342-406C-BE13-831D1E2750BF}" type="presParOf" srcId="{864753AA-9C22-49DB-9084-5AF978B3DCB4}" destId="{0B44DF64-C7DE-430F-A7C4-D9D7BFE9EF4E}" srcOrd="1" destOrd="0" presId="urn:microsoft.com/office/officeart/2005/8/layout/orgChart1"/>
-    <dgm:cxn modelId="{BF0B71E7-570D-4970-A432-1F95FDC8DFA5}" type="presParOf" srcId="{EDBCB4F5-5DF4-41DB-920C-BE6D8F9CEA86}" destId="{F765BCB2-A00E-4ABF-AA3B-FD0FC81B57E4}" srcOrd="1" destOrd="0" presId="urn:microsoft.com/office/officeart/2005/8/layout/orgChart1"/>
-    <dgm:cxn modelId="{DE85D100-9084-4FCD-A9BE-BF22B9F54B83}" type="presParOf" srcId="{EDBCB4F5-5DF4-41DB-920C-BE6D8F9CEA86}" destId="{96BF8AA1-26C3-42B1-9733-33A7F359A08A}" srcOrd="2" destOrd="0" presId="urn:microsoft.com/office/officeart/2005/8/layout/orgChart1"/>
-    <dgm:cxn modelId="{AA715ECF-417D-46C2-95B0-A47FF3904858}" type="presParOf" srcId="{96D93462-1EF0-49D7-9D23-0AF500C045B1}" destId="{0450B0FF-C4BE-4C06-86F7-95C562DD878D}" srcOrd="4" destOrd="0" presId="urn:microsoft.com/office/officeart/2005/8/layout/orgChart1"/>
-    <dgm:cxn modelId="{39D74EF3-2296-4466-B6BB-D1510238AC11}" type="presParOf" srcId="{96D93462-1EF0-49D7-9D23-0AF500C045B1}" destId="{34F2E018-3255-4223-87B5-B67ADB98A171}" srcOrd="5" destOrd="0" presId="urn:microsoft.com/office/officeart/2005/8/layout/orgChart1"/>
-    <dgm:cxn modelId="{D1B20232-8B3F-4069-923E-23C3318AF0C5}" type="presParOf" srcId="{34F2E018-3255-4223-87B5-B67ADB98A171}" destId="{CB98286C-3DB9-4895-A154-77CA0EFD5E23}" srcOrd="0" destOrd="0" presId="urn:microsoft.com/office/officeart/2005/8/layout/orgChart1"/>
-    <dgm:cxn modelId="{589840B9-3B85-4937-934D-74652683F640}" type="presParOf" srcId="{CB98286C-3DB9-4895-A154-77CA0EFD5E23}" destId="{5A2E20FF-4712-49B8-8918-51B60F14F1AD}" srcOrd="0" destOrd="0" presId="urn:microsoft.com/office/officeart/2005/8/layout/orgChart1"/>
-    <dgm:cxn modelId="{271D5C6E-6344-4A8C-8F23-F10CF947F362}" type="presParOf" srcId="{CB98286C-3DB9-4895-A154-77CA0EFD5E23}" destId="{EE05DD52-71E9-47E0-9615-F0102E09015B}" srcOrd="1" destOrd="0" presId="urn:microsoft.com/office/officeart/2005/8/layout/orgChart1"/>
-    <dgm:cxn modelId="{27B244D1-6414-457D-AA65-8778CEB54BFC}" type="presParOf" srcId="{34F2E018-3255-4223-87B5-B67ADB98A171}" destId="{95850DEA-F4D3-42D4-8D31-BA2205769E09}" srcOrd="1" destOrd="0" presId="urn:microsoft.com/office/officeart/2005/8/layout/orgChart1"/>
-    <dgm:cxn modelId="{A6FA0E92-2BFC-4ACD-8224-53C62623E447}" type="presParOf" srcId="{34F2E018-3255-4223-87B5-B67ADB98A171}" destId="{F2054DC9-59EE-4827-944E-5CFA4C1FBDD8}" srcOrd="2" destOrd="0" presId="urn:microsoft.com/office/officeart/2005/8/layout/orgChart1"/>
-    <dgm:cxn modelId="{9FFD0ADC-8DBF-43AF-B518-9B710872489F}" type="presParOf" srcId="{96D93462-1EF0-49D7-9D23-0AF500C045B1}" destId="{42B76938-C475-4874-91A4-AB4D5AC7ACEB}" srcOrd="6" destOrd="0" presId="urn:microsoft.com/office/officeart/2005/8/layout/orgChart1"/>
-    <dgm:cxn modelId="{236BC8ED-4736-4D71-975A-75F4F6B426CE}" type="presParOf" srcId="{96D93462-1EF0-49D7-9D23-0AF500C045B1}" destId="{FC214D6A-A0BF-4889-BFC6-1B981861CECC}" srcOrd="7" destOrd="0" presId="urn:microsoft.com/office/officeart/2005/8/layout/orgChart1"/>
-    <dgm:cxn modelId="{F9DFC85B-E8B2-4B07-9563-153D57D198A6}" type="presParOf" srcId="{FC214D6A-A0BF-4889-BFC6-1B981861CECC}" destId="{76C062AC-788B-4003-934B-888BF6AEB521}" srcOrd="0" destOrd="0" presId="urn:microsoft.com/office/officeart/2005/8/layout/orgChart1"/>
-    <dgm:cxn modelId="{7647C12B-5170-43BA-82EA-5BA4B4FFEFAF}" type="presParOf" srcId="{76C062AC-788B-4003-934B-888BF6AEB521}" destId="{42C00B5D-D26A-4A14-9AC9-C1407402C5E8}" srcOrd="0" destOrd="0" presId="urn:microsoft.com/office/officeart/2005/8/layout/orgChart1"/>
-    <dgm:cxn modelId="{282CA084-CDD8-41E0-A451-F48A3D39F5D5}" type="presParOf" srcId="{76C062AC-788B-4003-934B-888BF6AEB521}" destId="{C8DDECD3-143D-4A38-B580-8191C58E3E32}" srcOrd="1" destOrd="0" presId="urn:microsoft.com/office/officeart/2005/8/layout/orgChart1"/>
-    <dgm:cxn modelId="{454782E6-E8B5-4530-93E0-84DEA4A1C356}" type="presParOf" srcId="{FC214D6A-A0BF-4889-BFC6-1B981861CECC}" destId="{CA96876D-9589-490A-9A82-6882D15C48B4}" srcOrd="1" destOrd="0" presId="urn:microsoft.com/office/officeart/2005/8/layout/orgChart1"/>
-    <dgm:cxn modelId="{09AC0C3C-4E49-43ED-B132-F8B0E44BB033}" type="presParOf" srcId="{FC214D6A-A0BF-4889-BFC6-1B981861CECC}" destId="{201C1646-739D-4C02-A35F-501F6EBDB614}" srcOrd="2" destOrd="0" presId="urn:microsoft.com/office/officeart/2005/8/layout/orgChart1"/>
-    <dgm:cxn modelId="{319293CD-9CE8-4C15-B48F-5B0E05032D77}" type="presParOf" srcId="{2DC16E5D-0FC6-4C58-B5F6-56D3F6317492}" destId="{DC87C63E-5E7B-498E-8B64-12DD9709A4B4}" srcOrd="2" destOrd="0" presId="urn:microsoft.com/office/officeart/2005/8/layout/orgChart1"/>
-    <dgm:cxn modelId="{C23763AD-7BC0-4914-983C-E0E24851438D}" type="presParOf" srcId="{BA022717-1FFB-4F69-822E-9CD5C05910F6}" destId="{F7D50D0F-032C-4F3E-A7D3-43CDAEB9C469}" srcOrd="2" destOrd="0" presId="urn:microsoft.com/office/officeart/2005/8/layout/orgChart1"/>
-    <dgm:cxn modelId="{93C37E0F-3141-45A6-A437-2E6D60B0978B}" type="presParOf" srcId="{BA022717-1FFB-4F69-822E-9CD5C05910F6}" destId="{381D3668-23D1-4FAA-B040-47D5C0E0F5D9}" srcOrd="3" destOrd="0" presId="urn:microsoft.com/office/officeart/2005/8/layout/orgChart1"/>
-    <dgm:cxn modelId="{201CCCFD-7068-406E-A5A5-54D7D2F1C647}" type="presParOf" srcId="{381D3668-23D1-4FAA-B040-47D5C0E0F5D9}" destId="{CBE1115A-F6CC-4E4D-9676-360139424BF0}" srcOrd="0" destOrd="0" presId="urn:microsoft.com/office/officeart/2005/8/layout/orgChart1"/>
-    <dgm:cxn modelId="{A71DA0EF-699A-4745-B5E4-50816729F412}" type="presParOf" srcId="{CBE1115A-F6CC-4E4D-9676-360139424BF0}" destId="{408DAB8C-2F22-4123-BCF4-B2F95150EDBE}" srcOrd="0" destOrd="0" presId="urn:microsoft.com/office/officeart/2005/8/layout/orgChart1"/>
-    <dgm:cxn modelId="{70BDE874-816B-44E2-81C3-D5FDB59808FF}" type="presParOf" srcId="{CBE1115A-F6CC-4E4D-9676-360139424BF0}" destId="{35922663-8C1C-4BB0-99CB-4FA18E0CF749}" srcOrd="1" destOrd="0" presId="urn:microsoft.com/office/officeart/2005/8/layout/orgChart1"/>
-    <dgm:cxn modelId="{05579ABD-C8C9-495B-AFF5-D25868E1A9E3}" type="presParOf" srcId="{381D3668-23D1-4FAA-B040-47D5C0E0F5D9}" destId="{64BD3248-70F5-4CCC-99DA-E91E815374A2}" srcOrd="1" destOrd="0" presId="urn:microsoft.com/office/officeart/2005/8/layout/orgChart1"/>
-    <dgm:cxn modelId="{83E33474-478B-45B1-914B-E85DAF53A0EB}" type="presParOf" srcId="{64BD3248-70F5-4CCC-99DA-E91E815374A2}" destId="{60AF3A0B-88F7-4617-AFC9-898DB3E29117}" srcOrd="0" destOrd="0" presId="urn:microsoft.com/office/officeart/2005/8/layout/orgChart1"/>
-    <dgm:cxn modelId="{DB32C9F3-66E2-4096-AD56-4FA1A83204FE}" type="presParOf" srcId="{64BD3248-70F5-4CCC-99DA-E91E815374A2}" destId="{7A3C00A2-1025-47D7-9D88-B1B3AC3C0B2C}" srcOrd="1" destOrd="0" presId="urn:microsoft.com/office/officeart/2005/8/layout/orgChart1"/>
-    <dgm:cxn modelId="{962D19D1-3504-4EDF-B9F1-92684CE8109E}" type="presParOf" srcId="{7A3C00A2-1025-47D7-9D88-B1B3AC3C0B2C}" destId="{4EC41CC1-305D-4DDF-8BB8-F91E15D14539}" srcOrd="0" destOrd="0" presId="urn:microsoft.com/office/officeart/2005/8/layout/orgChart1"/>
-    <dgm:cxn modelId="{2F827F84-3C3F-4B63-AE90-A14BA395A8BB}" type="presParOf" srcId="{4EC41CC1-305D-4DDF-8BB8-F91E15D14539}" destId="{77E9286F-A4E6-478A-AB48-26EDD8D2CE68}" srcOrd="0" destOrd="0" presId="urn:microsoft.com/office/officeart/2005/8/layout/orgChart1"/>
-    <dgm:cxn modelId="{151D0319-7BE5-4ACB-B578-40564C6768B4}" type="presParOf" srcId="{4EC41CC1-305D-4DDF-8BB8-F91E15D14539}" destId="{C4DA7C7B-5564-4754-9362-CB1AC8634CEB}" srcOrd="1" destOrd="0" presId="urn:microsoft.com/office/officeart/2005/8/layout/orgChart1"/>
-    <dgm:cxn modelId="{8147019E-38D6-47BA-BF89-664435A93BC7}" type="presParOf" srcId="{7A3C00A2-1025-47D7-9D88-B1B3AC3C0B2C}" destId="{013936FE-0A80-4CC9-9D37-9A5FCBD1C8E8}" srcOrd="1" destOrd="0" presId="urn:microsoft.com/office/officeart/2005/8/layout/orgChart1"/>
-    <dgm:cxn modelId="{2AA84819-2A84-4CB3-B565-5C7311468759}" type="presParOf" srcId="{7A3C00A2-1025-47D7-9D88-B1B3AC3C0B2C}" destId="{4A27F901-2936-4402-B495-A9849D23452C}" srcOrd="2" destOrd="0" presId="urn:microsoft.com/office/officeart/2005/8/layout/orgChart1"/>
-    <dgm:cxn modelId="{D699F030-14BC-4AF2-8913-A88900B4E70E}" type="presParOf" srcId="{64BD3248-70F5-4CCC-99DA-E91E815374A2}" destId="{C0EF5D2A-75B1-43F4-926E-F558CCD6F91F}" srcOrd="2" destOrd="0" presId="urn:microsoft.com/office/officeart/2005/8/layout/orgChart1"/>
-    <dgm:cxn modelId="{40F26840-68D7-4A14-84C9-7625C942CBD2}" type="presParOf" srcId="{64BD3248-70F5-4CCC-99DA-E91E815374A2}" destId="{0CFB3D83-E11C-4E58-B554-EED0107A8B97}" srcOrd="3" destOrd="0" presId="urn:microsoft.com/office/officeart/2005/8/layout/orgChart1"/>
-    <dgm:cxn modelId="{43A83E4E-B35B-4548-9740-00628E82E7CC}" type="presParOf" srcId="{0CFB3D83-E11C-4E58-B554-EED0107A8B97}" destId="{94EB3EB9-EBC6-4182-9F60-E3FCAF66FB31}" srcOrd="0" destOrd="0" presId="urn:microsoft.com/office/officeart/2005/8/layout/orgChart1"/>
-    <dgm:cxn modelId="{0F19143F-F7DA-4BB3-A98C-76EAC18B610A}" type="presParOf" srcId="{94EB3EB9-EBC6-4182-9F60-E3FCAF66FB31}" destId="{B7CA12A2-BDE6-4623-9A34-32ACD01E5AD0}" srcOrd="0" destOrd="0" presId="urn:microsoft.com/office/officeart/2005/8/layout/orgChart1"/>
-    <dgm:cxn modelId="{1A5ED547-9566-40A6-822C-8DA746B15422}" type="presParOf" srcId="{94EB3EB9-EBC6-4182-9F60-E3FCAF66FB31}" destId="{87C48991-3AB2-4AF1-8A43-DCA78EC30A53}" srcOrd="1" destOrd="0" presId="urn:microsoft.com/office/officeart/2005/8/layout/orgChart1"/>
-    <dgm:cxn modelId="{54A234C0-03CF-4746-8BBC-411DE08016CE}" type="presParOf" srcId="{0CFB3D83-E11C-4E58-B554-EED0107A8B97}" destId="{C6CB8C81-693C-44B2-B8DE-C183630E923B}" srcOrd="1" destOrd="0" presId="urn:microsoft.com/office/officeart/2005/8/layout/orgChart1"/>
-    <dgm:cxn modelId="{ABAB62A6-E4B6-4041-A1B1-7DA0E31BEE1A}" type="presParOf" srcId="{0CFB3D83-E11C-4E58-B554-EED0107A8B97}" destId="{D615BEDA-E2ED-433C-B39E-AE3E9D89AC72}" srcOrd="2" destOrd="0" presId="urn:microsoft.com/office/officeart/2005/8/layout/orgChart1"/>
-    <dgm:cxn modelId="{D23E9958-1A58-4252-BF67-0F63C0E32F85}" type="presParOf" srcId="{64BD3248-70F5-4CCC-99DA-E91E815374A2}" destId="{FB9C8EAF-7FE5-476A-93C3-82E8DAEBAB36}" srcOrd="4" destOrd="0" presId="urn:microsoft.com/office/officeart/2005/8/layout/orgChart1"/>
-    <dgm:cxn modelId="{520EED7C-A6BF-4D86-B47A-B8585CE73B13}" type="presParOf" srcId="{64BD3248-70F5-4CCC-99DA-E91E815374A2}" destId="{76BABCA7-CE43-4232-8E32-8741ED2F4E5B}" srcOrd="5" destOrd="0" presId="urn:microsoft.com/office/officeart/2005/8/layout/orgChart1"/>
-    <dgm:cxn modelId="{D154A93E-416D-4AD5-84CC-EC262B688323}" type="presParOf" srcId="{76BABCA7-CE43-4232-8E32-8741ED2F4E5B}" destId="{6C86D5AA-CAD0-4971-8689-ACC95F06D815}" srcOrd="0" destOrd="0" presId="urn:microsoft.com/office/officeart/2005/8/layout/orgChart1"/>
-    <dgm:cxn modelId="{1C1FE951-923C-4C06-AC95-084DD8E30E0A}" type="presParOf" srcId="{6C86D5AA-CAD0-4971-8689-ACC95F06D815}" destId="{1FFBCD9E-5950-4A0B-B384-8A841CBEC558}" srcOrd="0" destOrd="0" presId="urn:microsoft.com/office/officeart/2005/8/layout/orgChart1"/>
-    <dgm:cxn modelId="{0AD1250E-24C4-4924-982F-73EE46E9EDE2}" type="presParOf" srcId="{6C86D5AA-CAD0-4971-8689-ACC95F06D815}" destId="{80DB6C5A-CA92-4404-AC10-507FB05B1AEB}" srcOrd="1" destOrd="0" presId="urn:microsoft.com/office/officeart/2005/8/layout/orgChart1"/>
-    <dgm:cxn modelId="{43A09F93-C757-42D5-B6FE-D6B6E940147E}" type="presParOf" srcId="{76BABCA7-CE43-4232-8E32-8741ED2F4E5B}" destId="{B912C7AC-574A-40A5-9636-FB877AC3103B}" srcOrd="1" destOrd="0" presId="urn:microsoft.com/office/officeart/2005/8/layout/orgChart1"/>
-    <dgm:cxn modelId="{1879ADF6-94CE-46B5-AEB2-50BC43D984AB}" type="presParOf" srcId="{76BABCA7-CE43-4232-8E32-8741ED2F4E5B}" destId="{11BC393B-CCC3-46D2-BD35-03F37DA1F2EA}" srcOrd="2" destOrd="0" presId="urn:microsoft.com/office/officeart/2005/8/layout/orgChart1"/>
-    <dgm:cxn modelId="{03505B2C-91B4-4FCD-9318-5BC3CC84029F}" type="presParOf" srcId="{64BD3248-70F5-4CCC-99DA-E91E815374A2}" destId="{8A4D61C0-4263-44E4-BCDA-3641DD97AE82}" srcOrd="6" destOrd="0" presId="urn:microsoft.com/office/officeart/2005/8/layout/orgChart1"/>
-    <dgm:cxn modelId="{675E1176-0ED6-4067-B9E1-5D99E1DBE222}" type="presParOf" srcId="{64BD3248-70F5-4CCC-99DA-E91E815374A2}" destId="{9A70C450-271B-457C-B704-77B5CB7339DE}" srcOrd="7" destOrd="0" presId="urn:microsoft.com/office/officeart/2005/8/layout/orgChart1"/>
-    <dgm:cxn modelId="{D0AD2EB2-2271-4B79-8981-01C218309852}" type="presParOf" srcId="{9A70C450-271B-457C-B704-77B5CB7339DE}" destId="{D54FDE1E-BA39-42BE-834B-0A13C358A2D2}" srcOrd="0" destOrd="0" presId="urn:microsoft.com/office/officeart/2005/8/layout/orgChart1"/>
-    <dgm:cxn modelId="{CF216769-88B8-405F-AA27-BCEF3DE33708}" type="presParOf" srcId="{D54FDE1E-BA39-42BE-834B-0A13C358A2D2}" destId="{A87BEBB9-292D-4D85-AFD4-411FC93B7581}" srcOrd="0" destOrd="0" presId="urn:microsoft.com/office/officeart/2005/8/layout/orgChart1"/>
-    <dgm:cxn modelId="{F4CA086F-469F-4DC1-9A16-C779C9DBBCEF}" type="presParOf" srcId="{D54FDE1E-BA39-42BE-834B-0A13C358A2D2}" destId="{F4561AD8-F6B8-4291-BB00-B5EAD1AB4BC1}" srcOrd="1" destOrd="0" presId="urn:microsoft.com/office/officeart/2005/8/layout/orgChart1"/>
-    <dgm:cxn modelId="{ACB386BA-3763-40A8-811A-BA3F9F08DBA7}" type="presParOf" srcId="{9A70C450-271B-457C-B704-77B5CB7339DE}" destId="{DF47B56D-97E0-4A2F-8FBB-F59B78F9BA2D}" srcOrd="1" destOrd="0" presId="urn:microsoft.com/office/officeart/2005/8/layout/orgChart1"/>
-    <dgm:cxn modelId="{727F26B2-9301-465A-906C-A86CDF183257}" type="presParOf" srcId="{9A70C450-271B-457C-B704-77B5CB7339DE}" destId="{150F3514-930C-4370-9893-9492A6239F33}" srcOrd="2" destOrd="0" presId="urn:microsoft.com/office/officeart/2005/8/layout/orgChart1"/>
-    <dgm:cxn modelId="{C437F3A4-ED2E-4BEB-9A2D-3D0B54E110B8}" type="presParOf" srcId="{64BD3248-70F5-4CCC-99DA-E91E815374A2}" destId="{BE0CC1EE-C95F-43E7-8DAD-455284B02C09}" srcOrd="8" destOrd="0" presId="urn:microsoft.com/office/officeart/2005/8/layout/orgChart1"/>
-    <dgm:cxn modelId="{6BC677EF-C30F-423D-85DF-AC469DEB6E84}" type="presParOf" srcId="{64BD3248-70F5-4CCC-99DA-E91E815374A2}" destId="{4667D4DE-A069-4939-A05E-2338D15A493B}" srcOrd="9" destOrd="0" presId="urn:microsoft.com/office/officeart/2005/8/layout/orgChart1"/>
-    <dgm:cxn modelId="{83F67C79-C5F1-45C4-A2DE-E04174684422}" type="presParOf" srcId="{4667D4DE-A069-4939-A05E-2338D15A493B}" destId="{5C236863-83F8-4B04-9F60-29075C4C7694}" srcOrd="0" destOrd="0" presId="urn:microsoft.com/office/officeart/2005/8/layout/orgChart1"/>
-    <dgm:cxn modelId="{EC16BBBD-C503-4C19-9EFF-A172D576FC13}" type="presParOf" srcId="{5C236863-83F8-4B04-9F60-29075C4C7694}" destId="{4936C6A4-5235-4349-99DE-37EE11990BC8}" srcOrd="0" destOrd="0" presId="urn:microsoft.com/office/officeart/2005/8/layout/orgChart1"/>
-    <dgm:cxn modelId="{9BCFC78A-1B7D-45A5-83DD-2416C84A1C52}" type="presParOf" srcId="{5C236863-83F8-4B04-9F60-29075C4C7694}" destId="{8E2627C4-EBD7-4FFE-B907-8120EAE255FC}" srcOrd="1" destOrd="0" presId="urn:microsoft.com/office/officeart/2005/8/layout/orgChart1"/>
-    <dgm:cxn modelId="{CE17A768-E1A8-4A62-8E6F-A9118F752C89}" type="presParOf" srcId="{4667D4DE-A069-4939-A05E-2338D15A493B}" destId="{593539E4-8D94-4790-B22A-59557B912A9F}" srcOrd="1" destOrd="0" presId="urn:microsoft.com/office/officeart/2005/8/layout/orgChart1"/>
-    <dgm:cxn modelId="{8D3A7DAE-FE50-4435-8C91-05CFF6B47610}" type="presParOf" srcId="{4667D4DE-A069-4939-A05E-2338D15A493B}" destId="{FF63EB4C-E50D-4677-94DD-F4DF74EA3F71}" srcOrd="2" destOrd="0" presId="urn:microsoft.com/office/officeart/2005/8/layout/orgChart1"/>
-    <dgm:cxn modelId="{95E08FA3-41C9-42DA-BD67-5068EF3B53B6}" type="presParOf" srcId="{381D3668-23D1-4FAA-B040-47D5C0E0F5D9}" destId="{78B96C3F-25DE-435A-AEAF-AEDE75A2F6C0}" srcOrd="2" destOrd="0" presId="urn:microsoft.com/office/officeart/2005/8/layout/orgChart1"/>
-    <dgm:cxn modelId="{EE0DB280-0F45-4162-B600-E769BED2C69D}" type="presParOf" srcId="{BA022717-1FFB-4F69-822E-9CD5C05910F6}" destId="{76C033FD-2AC7-4FFF-BEF3-8A8DDBAADE93}" srcOrd="4" destOrd="0" presId="urn:microsoft.com/office/officeart/2005/8/layout/orgChart1"/>
-    <dgm:cxn modelId="{133674C8-78B1-4417-A322-6CABDDE0C0FC}" type="presParOf" srcId="{BA022717-1FFB-4F69-822E-9CD5C05910F6}" destId="{22D3168A-F68D-4989-8C60-8C0F42BF3E41}" srcOrd="5" destOrd="0" presId="urn:microsoft.com/office/officeart/2005/8/layout/orgChart1"/>
-    <dgm:cxn modelId="{3C81F1A6-D634-40F4-BD7C-BA5C1134F4FA}" type="presParOf" srcId="{22D3168A-F68D-4989-8C60-8C0F42BF3E41}" destId="{1AE4B658-634E-44EA-9700-E03B9086248E}" srcOrd="0" destOrd="0" presId="urn:microsoft.com/office/officeart/2005/8/layout/orgChart1"/>
-    <dgm:cxn modelId="{54ECE7C2-24D2-4DE6-BB3B-63706B093629}" type="presParOf" srcId="{1AE4B658-634E-44EA-9700-E03B9086248E}" destId="{51BC31C1-71B9-4545-9A24-8400BB8DF45E}" srcOrd="0" destOrd="0" presId="urn:microsoft.com/office/officeart/2005/8/layout/orgChart1"/>
-    <dgm:cxn modelId="{2BDBFE48-024C-40E1-9B5D-576A35A03636}" type="presParOf" srcId="{1AE4B658-634E-44EA-9700-E03B9086248E}" destId="{0E28CCAB-DB4A-4F6A-8FF6-8D763658A7EE}" srcOrd="1" destOrd="0" presId="urn:microsoft.com/office/officeart/2005/8/layout/orgChart1"/>
-    <dgm:cxn modelId="{E0062229-D9D9-4B82-A18E-98610F59AA88}" type="presParOf" srcId="{22D3168A-F68D-4989-8C60-8C0F42BF3E41}" destId="{B397D60E-F624-409E-96C0-35BC0D65864F}" srcOrd="1" destOrd="0" presId="urn:microsoft.com/office/officeart/2005/8/layout/orgChart1"/>
-    <dgm:cxn modelId="{528FED19-6351-4D8A-B925-09D2E10B4DDB}" type="presParOf" srcId="{B397D60E-F624-409E-96C0-35BC0D65864F}" destId="{6CB07C5C-7911-4372-8D31-DEFDD9D10F87}" srcOrd="0" destOrd="0" presId="urn:microsoft.com/office/officeart/2005/8/layout/orgChart1"/>
-    <dgm:cxn modelId="{951BD624-0FAC-4F11-8B83-8F706D59DC88}" type="presParOf" srcId="{B397D60E-F624-409E-96C0-35BC0D65864F}" destId="{BD80549D-9372-48D8-952E-8325AD2A8C9F}" srcOrd="1" destOrd="0" presId="urn:microsoft.com/office/officeart/2005/8/layout/orgChart1"/>
-    <dgm:cxn modelId="{5C812445-95D9-49F6-98F2-F52D77EF1C34}" type="presParOf" srcId="{BD80549D-9372-48D8-952E-8325AD2A8C9F}" destId="{22A532FF-EE2F-4DDA-BAFC-94299D54E817}" srcOrd="0" destOrd="0" presId="urn:microsoft.com/office/officeart/2005/8/layout/orgChart1"/>
-    <dgm:cxn modelId="{2A83D894-2CED-482A-A2BA-5AA85B7ADE86}" type="presParOf" srcId="{22A532FF-EE2F-4DDA-BAFC-94299D54E817}" destId="{A1A811D5-4A68-4CA7-8A04-1297EACA6B52}" srcOrd="0" destOrd="0" presId="urn:microsoft.com/office/officeart/2005/8/layout/orgChart1"/>
-    <dgm:cxn modelId="{61CF1898-18BC-43E8-A2C9-01BFE91B4AFC}" type="presParOf" srcId="{22A532FF-EE2F-4DDA-BAFC-94299D54E817}" destId="{F769F83B-2161-499A-99A7-FC6A89A36901}" srcOrd="1" destOrd="0" presId="urn:microsoft.com/office/officeart/2005/8/layout/orgChart1"/>
-    <dgm:cxn modelId="{0F195BBA-8BC1-45FD-8CEA-9AD9FED85DAF}" type="presParOf" srcId="{BD80549D-9372-48D8-952E-8325AD2A8C9F}" destId="{0A5AD82B-61F6-4F83-8E72-3A6DBAE41644}" srcOrd="1" destOrd="0" presId="urn:microsoft.com/office/officeart/2005/8/layout/orgChart1"/>
-    <dgm:cxn modelId="{74DFC351-759A-4F09-8876-5309ACBCB2F7}" type="presParOf" srcId="{BD80549D-9372-48D8-952E-8325AD2A8C9F}" destId="{AE6AAF8F-3EC6-48B1-8306-1A3060A81401}" srcOrd="2" destOrd="0" presId="urn:microsoft.com/office/officeart/2005/8/layout/orgChart1"/>
-    <dgm:cxn modelId="{87C368B2-BB86-4243-A71D-1892DDD4C713}" type="presParOf" srcId="{B397D60E-F624-409E-96C0-35BC0D65864F}" destId="{582C3E65-D8F9-45CD-A7BE-35B8C9E16EB8}" srcOrd="2" destOrd="0" presId="urn:microsoft.com/office/officeart/2005/8/layout/orgChart1"/>
-    <dgm:cxn modelId="{5F731B16-10D5-4FB2-8362-D923CDCD5E60}" type="presParOf" srcId="{B397D60E-F624-409E-96C0-35BC0D65864F}" destId="{3FE2B39A-D6D1-4021-939F-C730728CAA4B}" srcOrd="3" destOrd="0" presId="urn:microsoft.com/office/officeart/2005/8/layout/orgChart1"/>
-    <dgm:cxn modelId="{CDDF83A0-781F-4467-98DD-B76857999714}" type="presParOf" srcId="{3FE2B39A-D6D1-4021-939F-C730728CAA4B}" destId="{E61F85DA-38EB-42F3-A912-F8575BF82C41}" srcOrd="0" destOrd="0" presId="urn:microsoft.com/office/officeart/2005/8/layout/orgChart1"/>
-    <dgm:cxn modelId="{0DFFE389-4D6C-4C00-94A4-B802ECCECFAE}" type="presParOf" srcId="{E61F85DA-38EB-42F3-A912-F8575BF82C41}" destId="{6533C7D5-0361-4926-B924-51A5C2E30DBF}" srcOrd="0" destOrd="0" presId="urn:microsoft.com/office/officeart/2005/8/layout/orgChart1"/>
-    <dgm:cxn modelId="{3E45E168-BA45-4553-AA96-CD46827E8CF3}" type="presParOf" srcId="{E61F85DA-38EB-42F3-A912-F8575BF82C41}" destId="{FEA29CF4-1ECF-4851-96B5-C862B19A3102}" srcOrd="1" destOrd="0" presId="urn:microsoft.com/office/officeart/2005/8/layout/orgChart1"/>
-    <dgm:cxn modelId="{CC1F7E28-4691-4E16-BBFB-5A6F2E8CD8DF}" type="presParOf" srcId="{3FE2B39A-D6D1-4021-939F-C730728CAA4B}" destId="{148D27AF-63FB-4F39-BA60-1EA74E153782}" srcOrd="1" destOrd="0" presId="urn:microsoft.com/office/officeart/2005/8/layout/orgChart1"/>
-    <dgm:cxn modelId="{56B06439-A5B5-42B3-9C1E-A3731EAF69D8}" type="presParOf" srcId="{3FE2B39A-D6D1-4021-939F-C730728CAA4B}" destId="{B740C2FA-4596-465C-AC7A-B089EE66BDBE}" srcOrd="2" destOrd="0" presId="urn:microsoft.com/office/officeart/2005/8/layout/orgChart1"/>
-    <dgm:cxn modelId="{C2DEEA41-068D-4379-9695-685E4A197863}" type="presParOf" srcId="{B397D60E-F624-409E-96C0-35BC0D65864F}" destId="{C458507D-4D91-4CED-A904-F1D229528BB4}" srcOrd="4" destOrd="0" presId="urn:microsoft.com/office/officeart/2005/8/layout/orgChart1"/>
-    <dgm:cxn modelId="{B54C8C26-641A-4349-A1A8-7E3507891CD1}" type="presParOf" srcId="{B397D60E-F624-409E-96C0-35BC0D65864F}" destId="{97F3FA8D-C725-43D8-A5EA-66E21C70DA03}" srcOrd="5" destOrd="0" presId="urn:microsoft.com/office/officeart/2005/8/layout/orgChart1"/>
-    <dgm:cxn modelId="{8519AF1A-B2AF-401D-8B70-DFA0F54CF5E6}" type="presParOf" srcId="{97F3FA8D-C725-43D8-A5EA-66E21C70DA03}" destId="{B09FC50D-6408-4FB6-81AD-590D97ED2865}" srcOrd="0" destOrd="0" presId="urn:microsoft.com/office/officeart/2005/8/layout/orgChart1"/>
-    <dgm:cxn modelId="{1E8EABD1-0EC2-444F-A4F6-4FAA9A8A68DA}" type="presParOf" srcId="{B09FC50D-6408-4FB6-81AD-590D97ED2865}" destId="{02C02110-051E-4A6D-80DF-BF4E01A9C0B6}" srcOrd="0" destOrd="0" presId="urn:microsoft.com/office/officeart/2005/8/layout/orgChart1"/>
-    <dgm:cxn modelId="{A2874265-645D-4D62-A45E-12DF45E9B918}" type="presParOf" srcId="{B09FC50D-6408-4FB6-81AD-590D97ED2865}" destId="{07E3BE0B-733F-4F40-91E7-AEF93C0D723E}" srcOrd="1" destOrd="0" presId="urn:microsoft.com/office/officeart/2005/8/layout/orgChart1"/>
-    <dgm:cxn modelId="{34AFDC0F-B529-42C5-97D2-EAB7C1E9DF46}" type="presParOf" srcId="{97F3FA8D-C725-43D8-A5EA-66E21C70DA03}" destId="{7C260482-C037-4FCD-BE0F-73E23CC857FB}" srcOrd="1" destOrd="0" presId="urn:microsoft.com/office/officeart/2005/8/layout/orgChart1"/>
-    <dgm:cxn modelId="{94E764EE-A1E2-4281-8A48-D031857D4A6B}" type="presParOf" srcId="{97F3FA8D-C725-43D8-A5EA-66E21C70DA03}" destId="{61D327D0-76BD-4D48-8D50-5CD02EB84866}" srcOrd="2" destOrd="0" presId="urn:microsoft.com/office/officeart/2005/8/layout/orgChart1"/>
-    <dgm:cxn modelId="{162ED322-08DD-4EB5-8AE0-BDA82E9EDC4F}" type="presParOf" srcId="{22D3168A-F68D-4989-8C60-8C0F42BF3E41}" destId="{DD8CCDA4-A054-4653-9BA8-4CE88EA9B043}" srcOrd="2" destOrd="0" presId="urn:microsoft.com/office/officeart/2005/8/layout/orgChart1"/>
-    <dgm:cxn modelId="{45932100-620C-4750-B42D-82B1D925D941}" type="presParOf" srcId="{760DF3DC-F52F-4C2B-BA4A-273AB6F3656F}" destId="{FEDCB2E1-0480-40A4-980D-7D91C7087155}" srcOrd="2" destOrd="0" presId="urn:microsoft.com/office/officeart/2005/8/layout/orgChart1"/>
-    <dgm:cxn modelId="{07CDC570-51EB-4353-A266-3228D8D2C745}" type="presParOf" srcId="{218B1655-E4E6-47FC-9672-C42C66089C3C}" destId="{85CD64F4-6946-472B-B4E5-EA5E26E063B2}" srcOrd="6" destOrd="0" presId="urn:microsoft.com/office/officeart/2005/8/layout/orgChart1"/>
-    <dgm:cxn modelId="{56F5D327-4CCF-421C-92B1-20F2CE60CEB2}" type="presParOf" srcId="{218B1655-E4E6-47FC-9672-C42C66089C3C}" destId="{B7D1C8EB-FA22-4BEA-BFE8-C48D1AF0A5C8}" srcOrd="7" destOrd="0" presId="urn:microsoft.com/office/officeart/2005/8/layout/orgChart1"/>
-    <dgm:cxn modelId="{03C4F77B-601B-430C-B8F9-9E3D7B0D2178}" type="presParOf" srcId="{B7D1C8EB-FA22-4BEA-BFE8-C48D1AF0A5C8}" destId="{6317F5D6-92E3-41A2-A888-29B98B056A8A}" srcOrd="0" destOrd="0" presId="urn:microsoft.com/office/officeart/2005/8/layout/orgChart1"/>
-    <dgm:cxn modelId="{D287B25D-B7F6-49D7-BA71-DFAAE12FD284}" type="presParOf" srcId="{6317F5D6-92E3-41A2-A888-29B98B056A8A}" destId="{D2E31B52-1F85-4623-8CB4-FB0D4A93F8DB}" srcOrd="0" destOrd="0" presId="urn:microsoft.com/office/officeart/2005/8/layout/orgChart1"/>
-    <dgm:cxn modelId="{F9430B05-EE0D-450A-86F0-BAF48A2074B6}" type="presParOf" srcId="{6317F5D6-92E3-41A2-A888-29B98B056A8A}" destId="{D150B90E-ED43-4211-AE16-CB5E61E5CD3A}" srcOrd="1" destOrd="0" presId="urn:microsoft.com/office/officeart/2005/8/layout/orgChart1"/>
-    <dgm:cxn modelId="{995F3F63-8889-4570-ABE1-7EDAA7BB11BF}" type="presParOf" srcId="{B7D1C8EB-FA22-4BEA-BFE8-C48D1AF0A5C8}" destId="{32D76845-4956-4E51-81E0-D29C00A4B76E}" srcOrd="1" destOrd="0" presId="urn:microsoft.com/office/officeart/2005/8/layout/orgChart1"/>
-    <dgm:cxn modelId="{A6960A85-7BA5-4876-AF12-4EDAB45F2014}" type="presParOf" srcId="{32D76845-4956-4E51-81E0-D29C00A4B76E}" destId="{8BD901A4-64B7-4476-868E-93DAA142F29B}" srcOrd="0" destOrd="0" presId="urn:microsoft.com/office/officeart/2005/8/layout/orgChart1"/>
-    <dgm:cxn modelId="{AEB0B5E8-1D8D-4629-9162-6D0A4F331E56}" type="presParOf" srcId="{32D76845-4956-4E51-81E0-D29C00A4B76E}" destId="{727E425C-BE13-485F-8511-A6EF5FCAEC6B}" srcOrd="1" destOrd="0" presId="urn:microsoft.com/office/officeart/2005/8/layout/orgChart1"/>
-    <dgm:cxn modelId="{462BE900-C088-44D2-8E52-21B2D098B599}" type="presParOf" srcId="{727E425C-BE13-485F-8511-A6EF5FCAEC6B}" destId="{4025BD79-B8D4-48B9-A8EE-964DA70A6B49}" srcOrd="0" destOrd="0" presId="urn:microsoft.com/office/officeart/2005/8/layout/orgChart1"/>
-    <dgm:cxn modelId="{E3D5D639-DD31-4106-9989-9842FA6434FE}" type="presParOf" srcId="{4025BD79-B8D4-48B9-A8EE-964DA70A6B49}" destId="{375950B9-7871-43E6-98A7-EA39629F41D2}" srcOrd="0" destOrd="0" presId="urn:microsoft.com/office/officeart/2005/8/layout/orgChart1"/>
-    <dgm:cxn modelId="{2CC8B206-51E2-4C66-9719-6186C10C1C33}" type="presParOf" srcId="{4025BD79-B8D4-48B9-A8EE-964DA70A6B49}" destId="{CACCFEDF-C498-4AA5-B3DC-1ECA1344E534}" srcOrd="1" destOrd="0" presId="urn:microsoft.com/office/officeart/2005/8/layout/orgChart1"/>
-    <dgm:cxn modelId="{F79A3032-B60C-43B1-BAB2-A6F7AAC8EEE3}" type="presParOf" srcId="{727E425C-BE13-485F-8511-A6EF5FCAEC6B}" destId="{8F1FB491-9925-4188-9B4F-9CAA6FC91492}" srcOrd="1" destOrd="0" presId="urn:microsoft.com/office/officeart/2005/8/layout/orgChart1"/>
-    <dgm:cxn modelId="{D3E957D2-4F07-4641-BD28-A1EA8194378C}" type="presParOf" srcId="{727E425C-BE13-485F-8511-A6EF5FCAEC6B}" destId="{AD326DF6-53C3-496E-8695-F648A0E9B705}" srcOrd="2" destOrd="0" presId="urn:microsoft.com/office/officeart/2005/8/layout/orgChart1"/>
-    <dgm:cxn modelId="{793E8B48-8B32-48C2-9502-B9945BF778A2}" type="presParOf" srcId="{32D76845-4956-4E51-81E0-D29C00A4B76E}" destId="{D03432C1-FE41-4ED9-9A66-F4222D783483}" srcOrd="2" destOrd="0" presId="urn:microsoft.com/office/officeart/2005/8/layout/orgChart1"/>
-    <dgm:cxn modelId="{34B6F261-39C5-484B-BEA2-ECD587788FFD}" type="presParOf" srcId="{32D76845-4956-4E51-81E0-D29C00A4B76E}" destId="{E8F50F97-DE44-4E16-B8A2-AB58FF1A5021}" srcOrd="3" destOrd="0" presId="urn:microsoft.com/office/officeart/2005/8/layout/orgChart1"/>
-    <dgm:cxn modelId="{F07866F0-5FDB-4190-9623-19F7EDDB6CC3}" type="presParOf" srcId="{E8F50F97-DE44-4E16-B8A2-AB58FF1A5021}" destId="{6BA2BB9F-D7E8-4208-8794-8A1876FBD47C}" srcOrd="0" destOrd="0" presId="urn:microsoft.com/office/officeart/2005/8/layout/orgChart1"/>
-    <dgm:cxn modelId="{62A6EB33-1AD8-43F5-B051-4BA954292AB3}" type="presParOf" srcId="{6BA2BB9F-D7E8-4208-8794-8A1876FBD47C}" destId="{24184702-82D9-48E6-8B49-56A145363E54}" srcOrd="0" destOrd="0" presId="urn:microsoft.com/office/officeart/2005/8/layout/orgChart1"/>
-    <dgm:cxn modelId="{A43B7889-7BA0-485C-AC0E-F503AE9972EE}" type="presParOf" srcId="{6BA2BB9F-D7E8-4208-8794-8A1876FBD47C}" destId="{0A084F6C-EBF1-4681-BBF1-018F295C3E09}" srcOrd="1" destOrd="0" presId="urn:microsoft.com/office/officeart/2005/8/layout/orgChart1"/>
-    <dgm:cxn modelId="{94FEB62E-54F1-4FC2-860D-66C1AE650BAB}" type="presParOf" srcId="{E8F50F97-DE44-4E16-B8A2-AB58FF1A5021}" destId="{0A5FFA6B-9BD2-4187-A0A9-C01A71FC498B}" srcOrd="1" destOrd="0" presId="urn:microsoft.com/office/officeart/2005/8/layout/orgChart1"/>
-    <dgm:cxn modelId="{1E408B88-210E-45DA-8CD3-5CA1CD9016E2}" type="presParOf" srcId="{E8F50F97-DE44-4E16-B8A2-AB58FF1A5021}" destId="{08BCC21F-6DD6-4E5B-921D-9BE2DD56869A}" srcOrd="2" destOrd="0" presId="urn:microsoft.com/office/officeart/2005/8/layout/orgChart1"/>
-    <dgm:cxn modelId="{F10E8F03-999D-4155-8BE4-F96EE8074081}" type="presParOf" srcId="{32D76845-4956-4E51-81E0-D29C00A4B76E}" destId="{ED22E192-69A8-4C67-9419-061F874076E2}" srcOrd="4" destOrd="0" presId="urn:microsoft.com/office/officeart/2005/8/layout/orgChart1"/>
-    <dgm:cxn modelId="{68CF7BA0-3033-4A74-9F3F-81B4153AFA9C}" type="presParOf" srcId="{32D76845-4956-4E51-81E0-D29C00A4B76E}" destId="{9327A142-D5F5-45B0-BFC9-762A958631A6}" srcOrd="5" destOrd="0" presId="urn:microsoft.com/office/officeart/2005/8/layout/orgChart1"/>
-    <dgm:cxn modelId="{C3263583-1A0E-4351-8021-D9BA85D42BF6}" type="presParOf" srcId="{9327A142-D5F5-45B0-BFC9-762A958631A6}" destId="{8EAB79CB-2B7C-4B05-97A2-FCE8AAF1C397}" srcOrd="0" destOrd="0" presId="urn:microsoft.com/office/officeart/2005/8/layout/orgChart1"/>
-    <dgm:cxn modelId="{941B6A2D-8A44-4DEE-A10D-601234F4CF7A}" type="presParOf" srcId="{8EAB79CB-2B7C-4B05-97A2-FCE8AAF1C397}" destId="{FDCF302A-2AEC-479C-BBEA-45460034C0A7}" srcOrd="0" destOrd="0" presId="urn:microsoft.com/office/officeart/2005/8/layout/orgChart1"/>
-    <dgm:cxn modelId="{19880BF2-5A6C-48AF-9F5D-3D06D13FE769}" type="presParOf" srcId="{8EAB79CB-2B7C-4B05-97A2-FCE8AAF1C397}" destId="{93165E38-2C8C-418D-95A2-3F5A169219C1}" srcOrd="1" destOrd="0" presId="urn:microsoft.com/office/officeart/2005/8/layout/orgChart1"/>
-    <dgm:cxn modelId="{9FF9CA7E-C64D-49A6-B2BF-C5F57B4109B5}" type="presParOf" srcId="{9327A142-D5F5-45B0-BFC9-762A958631A6}" destId="{3EFEA5B9-39F8-4C33-9CFC-BA6BF0313253}" srcOrd="1" destOrd="0" presId="urn:microsoft.com/office/officeart/2005/8/layout/orgChart1"/>
-    <dgm:cxn modelId="{FCA9F443-10BB-4C3E-AF6E-CDE7ADE51B47}" type="presParOf" srcId="{9327A142-D5F5-45B0-BFC9-762A958631A6}" destId="{08B5041C-F15A-4EBF-8A73-4F37BA861DC2}" srcOrd="2" destOrd="0" presId="urn:microsoft.com/office/officeart/2005/8/layout/orgChart1"/>
-    <dgm:cxn modelId="{1E116281-E78D-4487-8C16-1C6AE934DA2A}" type="presParOf" srcId="{32D76845-4956-4E51-81E0-D29C00A4B76E}" destId="{B449A89D-3021-4A9D-9BF4-B190FBAE6CF5}" srcOrd="6" destOrd="0" presId="urn:microsoft.com/office/officeart/2005/8/layout/orgChart1"/>
-    <dgm:cxn modelId="{BA8902CF-898A-4EA1-B218-08EF0D8B8411}" type="presParOf" srcId="{32D76845-4956-4E51-81E0-D29C00A4B76E}" destId="{53509287-D6C7-444B-ACC7-C351BD0A3F5A}" srcOrd="7" destOrd="0" presId="urn:microsoft.com/office/officeart/2005/8/layout/orgChart1"/>
-    <dgm:cxn modelId="{982C7204-3881-432D-8BE5-85EF65A79902}" type="presParOf" srcId="{53509287-D6C7-444B-ACC7-C351BD0A3F5A}" destId="{BC339C8D-0D6E-4957-B438-82DA5FBE32CD}" srcOrd="0" destOrd="0" presId="urn:microsoft.com/office/officeart/2005/8/layout/orgChart1"/>
-    <dgm:cxn modelId="{2810490D-F8FB-4390-BF61-F47777C601BA}" type="presParOf" srcId="{BC339C8D-0D6E-4957-B438-82DA5FBE32CD}" destId="{BE335AA8-2D1E-49E7-B774-CD971CA52202}" srcOrd="0" destOrd="0" presId="urn:microsoft.com/office/officeart/2005/8/layout/orgChart1"/>
-    <dgm:cxn modelId="{44C5404E-34B9-48C3-94EA-311AFFCB4FEF}" type="presParOf" srcId="{BC339C8D-0D6E-4957-B438-82DA5FBE32CD}" destId="{23F61920-20AC-4324-BA25-011D0396141D}" srcOrd="1" destOrd="0" presId="urn:microsoft.com/office/officeart/2005/8/layout/orgChart1"/>
-    <dgm:cxn modelId="{A10FEA23-0549-4887-92E4-69B36AF37095}" type="presParOf" srcId="{53509287-D6C7-444B-ACC7-C351BD0A3F5A}" destId="{09F23510-E1DF-45A7-8A40-D04D10DCBFA0}" srcOrd="1" destOrd="0" presId="urn:microsoft.com/office/officeart/2005/8/layout/orgChart1"/>
-    <dgm:cxn modelId="{F64BF429-1827-4AF5-AE82-49E8571FDCDA}" type="presParOf" srcId="{53509287-D6C7-444B-ACC7-C351BD0A3F5A}" destId="{FCEC58C8-8FA4-44B1-A861-6578F9785BE9}" srcOrd="2" destOrd="0" presId="urn:microsoft.com/office/officeart/2005/8/layout/orgChart1"/>
-    <dgm:cxn modelId="{7E8DA5FE-4FA4-499A-88AD-C3D0BF57C495}" type="presParOf" srcId="{B7D1C8EB-FA22-4BEA-BFE8-C48D1AF0A5C8}" destId="{C6358B03-BD34-42A1-9822-4742770BB800}" srcOrd="2" destOrd="0" presId="urn:microsoft.com/office/officeart/2005/8/layout/orgChart1"/>
-    <dgm:cxn modelId="{C02814F0-E588-4320-BF50-E54DCC830258}" type="presParOf" srcId="{218B1655-E4E6-47FC-9672-C42C66089C3C}" destId="{0A989E28-0AF3-48DE-8A4A-F499C31A291D}" srcOrd="8" destOrd="0" presId="urn:microsoft.com/office/officeart/2005/8/layout/orgChart1"/>
-    <dgm:cxn modelId="{08545DE5-B1E8-4348-9384-61F3EA371C81}" type="presParOf" srcId="{218B1655-E4E6-47FC-9672-C42C66089C3C}" destId="{EA74628C-A9B4-45AC-8D3B-091F9DED4760}" srcOrd="9" destOrd="0" presId="urn:microsoft.com/office/officeart/2005/8/layout/orgChart1"/>
-    <dgm:cxn modelId="{6F4F127D-0055-4D75-B595-E5E2C16EB421}" type="presParOf" srcId="{EA74628C-A9B4-45AC-8D3B-091F9DED4760}" destId="{93A65C2A-792D-4DD9-B597-03A1CC1027EA}" srcOrd="0" destOrd="0" presId="urn:microsoft.com/office/officeart/2005/8/layout/orgChart1"/>
-    <dgm:cxn modelId="{80B5BE7B-20A3-4B6A-BC1D-C9A9AF8CBC0A}" type="presParOf" srcId="{93A65C2A-792D-4DD9-B597-03A1CC1027EA}" destId="{758B2173-9368-492E-A419-E6415C0A67ED}" srcOrd="0" destOrd="0" presId="urn:microsoft.com/office/officeart/2005/8/layout/orgChart1"/>
-    <dgm:cxn modelId="{474212CB-2B71-4602-8970-FBBAB1138840}" type="presParOf" srcId="{93A65C2A-792D-4DD9-B597-03A1CC1027EA}" destId="{B02D910D-26C6-408E-B04F-1B88D8268690}" srcOrd="1" destOrd="0" presId="urn:microsoft.com/office/officeart/2005/8/layout/orgChart1"/>
-    <dgm:cxn modelId="{047D1E87-D392-4B6A-A93B-0E3475238C34}" type="presParOf" srcId="{EA74628C-A9B4-45AC-8D3B-091F9DED4760}" destId="{5D2DA806-E82A-4AE7-8171-4201E09FFC18}" srcOrd="1" destOrd="0" presId="urn:microsoft.com/office/officeart/2005/8/layout/orgChart1"/>
-    <dgm:cxn modelId="{A278D2D8-E3E7-4EB9-952A-8F7C6D049EE2}" type="presParOf" srcId="{5D2DA806-E82A-4AE7-8171-4201E09FFC18}" destId="{E2236C2F-4BE6-4332-83B2-8AFA924DE916}" srcOrd="0" destOrd="0" presId="urn:microsoft.com/office/officeart/2005/8/layout/orgChart1"/>
-    <dgm:cxn modelId="{C12363CC-8BBC-4E58-BB52-5E76CD37FA7D}" type="presParOf" srcId="{5D2DA806-E82A-4AE7-8171-4201E09FFC18}" destId="{6D0BB7FB-3F89-4486-A92A-AE67BAB1E467}" srcOrd="1" destOrd="0" presId="urn:microsoft.com/office/officeart/2005/8/layout/orgChart1"/>
-    <dgm:cxn modelId="{C179517E-8A71-4540-BA98-7C3DF1802EC3}" type="presParOf" srcId="{6D0BB7FB-3F89-4486-A92A-AE67BAB1E467}" destId="{D9C8056B-A032-4355-A9CD-A13FC8DF797E}" srcOrd="0" destOrd="0" presId="urn:microsoft.com/office/officeart/2005/8/layout/orgChart1"/>
-    <dgm:cxn modelId="{09D53A92-80FA-4BCF-8A9E-9115893AF57B}" type="presParOf" srcId="{D9C8056B-A032-4355-A9CD-A13FC8DF797E}" destId="{50474AFB-2CE2-489E-80ED-72003FC4BDCC}" srcOrd="0" destOrd="0" presId="urn:microsoft.com/office/officeart/2005/8/layout/orgChart1"/>
-    <dgm:cxn modelId="{76BF1F58-3C44-4DAD-8BB2-1EB9BE77AD30}" type="presParOf" srcId="{D9C8056B-A032-4355-A9CD-A13FC8DF797E}" destId="{8A636217-55E7-4CD2-956E-721B52BA2D4B}" srcOrd="1" destOrd="0" presId="urn:microsoft.com/office/officeart/2005/8/layout/orgChart1"/>
-    <dgm:cxn modelId="{5627BCB2-64DF-4456-8601-9E8A24C07AD1}" type="presParOf" srcId="{6D0BB7FB-3F89-4486-A92A-AE67BAB1E467}" destId="{AAC03DD1-5C0A-4D54-8CF9-CE36263CE2BD}" srcOrd="1" destOrd="0" presId="urn:microsoft.com/office/officeart/2005/8/layout/orgChart1"/>
-    <dgm:cxn modelId="{BB339A14-86BB-4213-A834-D9EBB6F000D2}" type="presParOf" srcId="{6D0BB7FB-3F89-4486-A92A-AE67BAB1E467}" destId="{CB71FB7B-E7F0-4F93-BC16-548C2EEC76BB}" srcOrd="2" destOrd="0" presId="urn:microsoft.com/office/officeart/2005/8/layout/orgChart1"/>
-    <dgm:cxn modelId="{9C795F24-7C56-46DD-A6BE-4CDEED391220}" type="presParOf" srcId="{5D2DA806-E82A-4AE7-8171-4201E09FFC18}" destId="{86C1CF07-990B-4546-B26A-00FBB44920B9}" srcOrd="2" destOrd="0" presId="urn:microsoft.com/office/officeart/2005/8/layout/orgChart1"/>
-    <dgm:cxn modelId="{46611AE4-687D-4DAF-9507-A48D075FD499}" type="presParOf" srcId="{5D2DA806-E82A-4AE7-8171-4201E09FFC18}" destId="{602AD91B-A6DB-436A-B324-389AA6163B7E}" srcOrd="3" destOrd="0" presId="urn:microsoft.com/office/officeart/2005/8/layout/orgChart1"/>
-    <dgm:cxn modelId="{6F9B2CBD-7B77-4E01-8BE8-13C527A496A4}" type="presParOf" srcId="{602AD91B-A6DB-436A-B324-389AA6163B7E}" destId="{921425C5-EEFC-4F4E-B398-3BC243C18C20}" srcOrd="0" destOrd="0" presId="urn:microsoft.com/office/officeart/2005/8/layout/orgChart1"/>
-    <dgm:cxn modelId="{A8FC5654-C513-4084-9323-DF1B35DF4468}" type="presParOf" srcId="{921425C5-EEFC-4F4E-B398-3BC243C18C20}" destId="{608C070C-3597-4850-961E-E637B8ADAD28}" srcOrd="0" destOrd="0" presId="urn:microsoft.com/office/officeart/2005/8/layout/orgChart1"/>
-    <dgm:cxn modelId="{949B006B-12FA-44B4-B821-22274BF1E1AD}" type="presParOf" srcId="{921425C5-EEFC-4F4E-B398-3BC243C18C20}" destId="{8C22F415-0F1F-49F3-A867-C1722D93A61F}" srcOrd="1" destOrd="0" presId="urn:microsoft.com/office/officeart/2005/8/layout/orgChart1"/>
-    <dgm:cxn modelId="{4EEF7FC0-2EDB-4E5A-89E1-3B613F4F84F7}" type="presParOf" srcId="{602AD91B-A6DB-436A-B324-389AA6163B7E}" destId="{88C3231F-56AE-4606-A8B2-204DB7C0CB89}" srcOrd="1" destOrd="0" presId="urn:microsoft.com/office/officeart/2005/8/layout/orgChart1"/>
-    <dgm:cxn modelId="{B86995FE-1C07-4DBE-BC56-EDF6E379B22C}" type="presParOf" srcId="{602AD91B-A6DB-436A-B324-389AA6163B7E}" destId="{29ECFC9C-64E8-4B3F-9033-2B0A33624FA0}" srcOrd="2" destOrd="0" presId="urn:microsoft.com/office/officeart/2005/8/layout/orgChart1"/>
-    <dgm:cxn modelId="{71BBE7C1-C0E5-4FCA-B2B8-921867CD0FCC}" type="presParOf" srcId="{EA74628C-A9B4-45AC-8D3B-091F9DED4760}" destId="{07F1305F-70A3-43B2-9C05-F7852BB41CDC}" srcOrd="2" destOrd="0" presId="urn:microsoft.com/office/officeart/2005/8/layout/orgChart1"/>
-    <dgm:cxn modelId="{212999D4-CB5D-4B40-A4EB-EDFD58159DBB}" type="presParOf" srcId="{40C98317-8D37-42BF-A497-7EF0FD9BAFC0}" destId="{49EC875F-A33C-42F1-BCBB-A530B96C08A7}" srcOrd="2" destOrd="0" presId="urn:microsoft.com/office/officeart/2005/8/layout/orgChart1"/>
+    <dgm:cxn modelId="{C3FE8B6B-36E8-413F-B8DB-A9709E8AD0E8}" type="presParOf" srcId="{EAECAE57-FF3B-4547-8445-FB9851A04987}" destId="{40C98317-8D37-42BF-A497-7EF0FD9BAFC0}" srcOrd="0" destOrd="0" presId="urn:microsoft.com/office/officeart/2005/8/layout/orgChart1"/>
+    <dgm:cxn modelId="{338F5093-D802-4120-AF6B-DE1D48248D62}" type="presParOf" srcId="{40C98317-8D37-42BF-A497-7EF0FD9BAFC0}" destId="{7750054B-B39D-4668-A43A-E360A1C15128}" srcOrd="0" destOrd="0" presId="urn:microsoft.com/office/officeart/2005/8/layout/orgChart1"/>
+    <dgm:cxn modelId="{DD49A34A-FEB6-4D97-9704-6AA39D9E0B22}" type="presParOf" srcId="{7750054B-B39D-4668-A43A-E360A1C15128}" destId="{2A7DF83D-5BFE-4A44-9462-5CDCA0C5B954}" srcOrd="0" destOrd="0" presId="urn:microsoft.com/office/officeart/2005/8/layout/orgChart1"/>
+    <dgm:cxn modelId="{41EC7A11-6259-40D6-B1BA-AC15C85E2367}" type="presParOf" srcId="{7750054B-B39D-4668-A43A-E360A1C15128}" destId="{47D44D91-139A-412E-90E8-BB7EE634239A}" srcOrd="1" destOrd="0" presId="urn:microsoft.com/office/officeart/2005/8/layout/orgChart1"/>
+    <dgm:cxn modelId="{0ED89B6B-FA49-41A6-B338-C67462C8B199}" type="presParOf" srcId="{40C98317-8D37-42BF-A497-7EF0FD9BAFC0}" destId="{218B1655-E4E6-47FC-9672-C42C66089C3C}" srcOrd="1" destOrd="0" presId="urn:microsoft.com/office/officeart/2005/8/layout/orgChart1"/>
+    <dgm:cxn modelId="{B3B6580A-BDF5-4248-8127-839B79E5FFED}" type="presParOf" srcId="{218B1655-E4E6-47FC-9672-C42C66089C3C}" destId="{9DAD604E-30AF-4A6E-966D-84A8D0321009}" srcOrd="0" destOrd="0" presId="urn:microsoft.com/office/officeart/2005/8/layout/orgChart1"/>
+    <dgm:cxn modelId="{4A67882B-979D-4AD0-89D6-8370A77BF762}" type="presParOf" srcId="{218B1655-E4E6-47FC-9672-C42C66089C3C}" destId="{AEBB8991-ADD3-4700-BB6F-7B675A061964}" srcOrd="1" destOrd="0" presId="urn:microsoft.com/office/officeart/2005/8/layout/orgChart1"/>
+    <dgm:cxn modelId="{9DDF45D8-249A-4985-B8B4-0FB061181CEF}" type="presParOf" srcId="{AEBB8991-ADD3-4700-BB6F-7B675A061964}" destId="{17F1751D-8BAD-4D75-914D-BCB9FB5A873B}" srcOrd="0" destOrd="0" presId="urn:microsoft.com/office/officeart/2005/8/layout/orgChart1"/>
+    <dgm:cxn modelId="{DDB1F586-AA4C-4A8C-939A-738383AD96BA}" type="presParOf" srcId="{17F1751D-8BAD-4D75-914D-BCB9FB5A873B}" destId="{A0B34780-73D8-41FD-829D-5F19DFC590EF}" srcOrd="0" destOrd="0" presId="urn:microsoft.com/office/officeart/2005/8/layout/orgChart1"/>
+    <dgm:cxn modelId="{C281F3C7-463C-45FD-A5C3-C38D9EE1991A}" type="presParOf" srcId="{17F1751D-8BAD-4D75-914D-BCB9FB5A873B}" destId="{BA24B8F2-A4C4-44DF-9243-B64770C6ED7D}" srcOrd="1" destOrd="0" presId="urn:microsoft.com/office/officeart/2005/8/layout/orgChart1"/>
+    <dgm:cxn modelId="{E9932298-9A17-4AB7-938A-0CF7266939D5}" type="presParOf" srcId="{AEBB8991-ADD3-4700-BB6F-7B675A061964}" destId="{7624DA88-8DEB-4D0F-90DD-787E63D21AB4}" srcOrd="1" destOrd="0" presId="urn:microsoft.com/office/officeart/2005/8/layout/orgChart1"/>
+    <dgm:cxn modelId="{E440C3EB-1D59-4C0F-822B-2F1C7FF5EDF6}" type="presParOf" srcId="{7624DA88-8DEB-4D0F-90DD-787E63D21AB4}" destId="{7F78959B-C986-43BC-9A97-EC50F22A3582}" srcOrd="0" destOrd="0" presId="urn:microsoft.com/office/officeart/2005/8/layout/orgChart1"/>
+    <dgm:cxn modelId="{3FA63EDB-16D0-4B4F-AC25-8A677F6336DD}" type="presParOf" srcId="{7624DA88-8DEB-4D0F-90DD-787E63D21AB4}" destId="{7917926E-3F74-4C5A-A0F8-5CE6ABAA6653}" srcOrd="1" destOrd="0" presId="urn:microsoft.com/office/officeart/2005/8/layout/orgChart1"/>
+    <dgm:cxn modelId="{858BB7E7-A703-41F3-B548-28DA5D901CEC}" type="presParOf" srcId="{7917926E-3F74-4C5A-A0F8-5CE6ABAA6653}" destId="{79BFFA48-E353-4D59-B6EF-9F6348A0105C}" srcOrd="0" destOrd="0" presId="urn:microsoft.com/office/officeart/2005/8/layout/orgChart1"/>
+    <dgm:cxn modelId="{B4C10280-1102-4CD4-92C4-C7B8B358FE96}" type="presParOf" srcId="{79BFFA48-E353-4D59-B6EF-9F6348A0105C}" destId="{3BBB1964-BE88-4642-8AAA-75BA7791394F}" srcOrd="0" destOrd="0" presId="urn:microsoft.com/office/officeart/2005/8/layout/orgChart1"/>
+    <dgm:cxn modelId="{C7CAC168-C6E1-4A53-80B6-E05BC2107187}" type="presParOf" srcId="{79BFFA48-E353-4D59-B6EF-9F6348A0105C}" destId="{45A472F8-F4BE-4F96-ADA8-26C91E98E028}" srcOrd="1" destOrd="0" presId="urn:microsoft.com/office/officeart/2005/8/layout/orgChart1"/>
+    <dgm:cxn modelId="{40D5330B-0365-48FD-9A41-206545B560E3}" type="presParOf" srcId="{7917926E-3F74-4C5A-A0F8-5CE6ABAA6653}" destId="{5896D8F2-DF21-45CE-9A5F-AEE976708831}" srcOrd="1" destOrd="0" presId="urn:microsoft.com/office/officeart/2005/8/layout/orgChart1"/>
+    <dgm:cxn modelId="{D212F00A-145E-4BE6-BD04-1F4031E34E3C}" type="presParOf" srcId="{7917926E-3F74-4C5A-A0F8-5CE6ABAA6653}" destId="{102D4A78-F6FB-4045-9900-80AC6F046828}" srcOrd="2" destOrd="0" presId="urn:microsoft.com/office/officeart/2005/8/layout/orgChart1"/>
+    <dgm:cxn modelId="{9E8440C0-A4BF-4ABB-85EB-DE78F9BAC5BD}" type="presParOf" srcId="{7624DA88-8DEB-4D0F-90DD-787E63D21AB4}" destId="{E1B34408-52B3-424B-A6D0-2616334FDED2}" srcOrd="2" destOrd="0" presId="urn:microsoft.com/office/officeart/2005/8/layout/orgChart1"/>
+    <dgm:cxn modelId="{94C3274B-99CE-4A96-A977-CA0268BAD765}" type="presParOf" srcId="{7624DA88-8DEB-4D0F-90DD-787E63D21AB4}" destId="{A138FE19-95B6-497E-9832-6718269521EB}" srcOrd="3" destOrd="0" presId="urn:microsoft.com/office/officeart/2005/8/layout/orgChart1"/>
+    <dgm:cxn modelId="{CD519EC8-1928-4E97-BDAB-9A45B8DC165E}" type="presParOf" srcId="{A138FE19-95B6-497E-9832-6718269521EB}" destId="{0BBD456B-EFC6-46D5-82C9-8F2F99B70225}" srcOrd="0" destOrd="0" presId="urn:microsoft.com/office/officeart/2005/8/layout/orgChart1"/>
+    <dgm:cxn modelId="{261B182F-F4F4-4C32-B5C0-FE88B8DE9765}" type="presParOf" srcId="{0BBD456B-EFC6-46D5-82C9-8F2F99B70225}" destId="{D142D4EA-2888-4EFE-A404-477D84FF0B82}" srcOrd="0" destOrd="0" presId="urn:microsoft.com/office/officeart/2005/8/layout/orgChart1"/>
+    <dgm:cxn modelId="{A7754E87-697D-45D3-92E9-C70D84C7807F}" type="presParOf" srcId="{0BBD456B-EFC6-46D5-82C9-8F2F99B70225}" destId="{F096CB02-309A-4ABF-8576-887F583CA310}" srcOrd="1" destOrd="0" presId="urn:microsoft.com/office/officeart/2005/8/layout/orgChart1"/>
+    <dgm:cxn modelId="{D1CDAD23-2E10-4F83-BAD8-C454367BA7F7}" type="presParOf" srcId="{A138FE19-95B6-497E-9832-6718269521EB}" destId="{E70323BD-5941-4117-8896-40A49F93AFAB}" srcOrd="1" destOrd="0" presId="urn:microsoft.com/office/officeart/2005/8/layout/orgChart1"/>
+    <dgm:cxn modelId="{38585C23-B6F5-41A2-BB87-EEF1E94C6349}" type="presParOf" srcId="{A138FE19-95B6-497E-9832-6718269521EB}" destId="{004594E5-8DEA-49FC-B81A-16473662E379}" srcOrd="2" destOrd="0" presId="urn:microsoft.com/office/officeart/2005/8/layout/orgChart1"/>
+    <dgm:cxn modelId="{E9E6D88C-DFDD-43ED-97DC-D24937AA0158}" type="presParOf" srcId="{7624DA88-8DEB-4D0F-90DD-787E63D21AB4}" destId="{45F565BB-13F4-4CC0-902A-BABB2DCA7120}" srcOrd="4" destOrd="0" presId="urn:microsoft.com/office/officeart/2005/8/layout/orgChart1"/>
+    <dgm:cxn modelId="{B160CF04-0019-48FB-A2F5-F63D5430BB8B}" type="presParOf" srcId="{7624DA88-8DEB-4D0F-90DD-787E63D21AB4}" destId="{FBB60E6D-3DC7-4F80-819A-6AD799BF0198}" srcOrd="5" destOrd="0" presId="urn:microsoft.com/office/officeart/2005/8/layout/orgChart1"/>
+    <dgm:cxn modelId="{F11BB0C1-4989-4D25-A40E-DF1CB2E6B6B2}" type="presParOf" srcId="{FBB60E6D-3DC7-4F80-819A-6AD799BF0198}" destId="{8CAE30AD-4A14-4E4D-9ED0-65F73A547918}" srcOrd="0" destOrd="0" presId="urn:microsoft.com/office/officeart/2005/8/layout/orgChart1"/>
+    <dgm:cxn modelId="{E40E38D4-E172-41C3-B268-09AFE0E47770}" type="presParOf" srcId="{8CAE30AD-4A14-4E4D-9ED0-65F73A547918}" destId="{527C5024-A276-4214-B147-15E9A1C94094}" srcOrd="0" destOrd="0" presId="urn:microsoft.com/office/officeart/2005/8/layout/orgChart1"/>
+    <dgm:cxn modelId="{FFDD25E7-A0D7-442D-A51F-7E0F173C80F7}" type="presParOf" srcId="{8CAE30AD-4A14-4E4D-9ED0-65F73A547918}" destId="{CEBE7E8A-051E-413D-B2E1-26312B9C78A2}" srcOrd="1" destOrd="0" presId="urn:microsoft.com/office/officeart/2005/8/layout/orgChart1"/>
+    <dgm:cxn modelId="{3B85D509-2C3B-4E10-9A1F-FBAE55C4838D}" type="presParOf" srcId="{FBB60E6D-3DC7-4F80-819A-6AD799BF0198}" destId="{D7B8176C-4FBE-44C0-8DE3-CD4EF401A4AB}" srcOrd="1" destOrd="0" presId="urn:microsoft.com/office/officeart/2005/8/layout/orgChart1"/>
+    <dgm:cxn modelId="{6E4110C4-A455-438C-B03C-BD73AB6E07F6}" type="presParOf" srcId="{FBB60E6D-3DC7-4F80-819A-6AD799BF0198}" destId="{F0FCFE5F-5255-4C38-821F-8018919EC538}" srcOrd="2" destOrd="0" presId="urn:microsoft.com/office/officeart/2005/8/layout/orgChart1"/>
+    <dgm:cxn modelId="{18D19EFF-ED01-4A28-B655-8650CAB92690}" type="presParOf" srcId="{7624DA88-8DEB-4D0F-90DD-787E63D21AB4}" destId="{6C267BFC-BFCB-4B98-B8E1-6817F36E7AB0}" srcOrd="6" destOrd="0" presId="urn:microsoft.com/office/officeart/2005/8/layout/orgChart1"/>
+    <dgm:cxn modelId="{C88A6A03-2AC3-441D-A864-2B547306DD30}" type="presParOf" srcId="{7624DA88-8DEB-4D0F-90DD-787E63D21AB4}" destId="{CBEA31DD-F131-4FE9-95A5-52D6D59154E2}" srcOrd="7" destOrd="0" presId="urn:microsoft.com/office/officeart/2005/8/layout/orgChart1"/>
+    <dgm:cxn modelId="{28A54055-7544-4998-B8A2-416A33FDFF8C}" type="presParOf" srcId="{CBEA31DD-F131-4FE9-95A5-52D6D59154E2}" destId="{212B3CD7-B2AC-4B00-863A-6DFD5DFF5323}" srcOrd="0" destOrd="0" presId="urn:microsoft.com/office/officeart/2005/8/layout/orgChart1"/>
+    <dgm:cxn modelId="{80D64ABD-5CF2-4461-B439-A1DEFE880CB7}" type="presParOf" srcId="{212B3CD7-B2AC-4B00-863A-6DFD5DFF5323}" destId="{E8B1F3F0-762E-448D-90F0-7BF4C6B25BCE}" srcOrd="0" destOrd="0" presId="urn:microsoft.com/office/officeart/2005/8/layout/orgChart1"/>
+    <dgm:cxn modelId="{4BFC3CA3-FCC8-44E7-8471-22519CC7331A}" type="presParOf" srcId="{212B3CD7-B2AC-4B00-863A-6DFD5DFF5323}" destId="{2CA3C26F-1C95-4186-92E3-6EAB8B673835}" srcOrd="1" destOrd="0" presId="urn:microsoft.com/office/officeart/2005/8/layout/orgChart1"/>
+    <dgm:cxn modelId="{54C5DE7B-1CF6-48AB-BAC4-B029BB92BD9C}" type="presParOf" srcId="{CBEA31DD-F131-4FE9-95A5-52D6D59154E2}" destId="{BF9E0651-83AB-4016-96A6-1A8E177EC26F}" srcOrd="1" destOrd="0" presId="urn:microsoft.com/office/officeart/2005/8/layout/orgChart1"/>
+    <dgm:cxn modelId="{146CC219-7195-4B08-B725-B5C3F3DCB301}" type="presParOf" srcId="{CBEA31DD-F131-4FE9-95A5-52D6D59154E2}" destId="{D695CD26-D2DA-4020-9A25-EBF83EB9B8A7}" srcOrd="2" destOrd="0" presId="urn:microsoft.com/office/officeart/2005/8/layout/orgChart1"/>
+    <dgm:cxn modelId="{9E4B9A4F-D72A-40A3-BFF9-36DE715ABC29}" type="presParOf" srcId="{7624DA88-8DEB-4D0F-90DD-787E63D21AB4}" destId="{29ACBF57-B465-4F18-A6DE-0376CAA67A47}" srcOrd="8" destOrd="0" presId="urn:microsoft.com/office/officeart/2005/8/layout/orgChart1"/>
+    <dgm:cxn modelId="{D4F7CB18-45B1-4AA5-85D1-B84A2CC195F8}" type="presParOf" srcId="{7624DA88-8DEB-4D0F-90DD-787E63D21AB4}" destId="{44074A50-B5AB-4CD6-89DA-981DED94AF44}" srcOrd="9" destOrd="0" presId="urn:microsoft.com/office/officeart/2005/8/layout/orgChart1"/>
+    <dgm:cxn modelId="{086DA6C7-4D8A-4C1B-B3CA-0196B2DE8AE2}" type="presParOf" srcId="{44074A50-B5AB-4CD6-89DA-981DED94AF44}" destId="{A64009CC-3DF7-44E5-BF33-EF6BD45D953F}" srcOrd="0" destOrd="0" presId="urn:microsoft.com/office/officeart/2005/8/layout/orgChart1"/>
+    <dgm:cxn modelId="{C9EE170D-6475-43B1-AA30-06ADAE4D1322}" type="presParOf" srcId="{A64009CC-3DF7-44E5-BF33-EF6BD45D953F}" destId="{B550A3C3-926F-4C93-A2CF-FF4CC69DE843}" srcOrd="0" destOrd="0" presId="urn:microsoft.com/office/officeart/2005/8/layout/orgChart1"/>
+    <dgm:cxn modelId="{71A94851-A871-4280-816C-0E736181E0DA}" type="presParOf" srcId="{A64009CC-3DF7-44E5-BF33-EF6BD45D953F}" destId="{F6B07987-30C4-4B16-8BD5-25554632A675}" srcOrd="1" destOrd="0" presId="urn:microsoft.com/office/officeart/2005/8/layout/orgChart1"/>
+    <dgm:cxn modelId="{6C83BEFD-E98B-46E5-A6D7-2879ECB2B293}" type="presParOf" srcId="{44074A50-B5AB-4CD6-89DA-981DED94AF44}" destId="{7B617129-E4E0-4968-8EF7-BABCD3A41B9B}" srcOrd="1" destOrd="0" presId="urn:microsoft.com/office/officeart/2005/8/layout/orgChart1"/>
+    <dgm:cxn modelId="{0699F584-8DA6-4E9A-A4DB-5BCF76350D02}" type="presParOf" srcId="{44074A50-B5AB-4CD6-89DA-981DED94AF44}" destId="{D51CD3FB-6C6D-4EEE-8591-EEBFE46824B3}" srcOrd="2" destOrd="0" presId="urn:microsoft.com/office/officeart/2005/8/layout/orgChart1"/>
+    <dgm:cxn modelId="{F3E22087-4121-443E-BC26-4CE584F705B1}" type="presParOf" srcId="{AEBB8991-ADD3-4700-BB6F-7B675A061964}" destId="{5F2719BF-7D22-4FDF-9E3F-E43940F8AAA7}" srcOrd="2" destOrd="0" presId="urn:microsoft.com/office/officeart/2005/8/layout/orgChart1"/>
+    <dgm:cxn modelId="{406F341A-885F-4FFE-B77A-482B32C9E4A3}" type="presParOf" srcId="{218B1655-E4E6-47FC-9672-C42C66089C3C}" destId="{F7B2B2F3-1E1D-47F1-A4B6-A9D5AAB1A40D}" srcOrd="2" destOrd="0" presId="urn:microsoft.com/office/officeart/2005/8/layout/orgChart1"/>
+    <dgm:cxn modelId="{36E852E3-3262-42CE-9058-A2CA8F40C462}" type="presParOf" srcId="{218B1655-E4E6-47FC-9672-C42C66089C3C}" destId="{9E883745-DF92-49EE-B729-F33951E14C4A}" srcOrd="3" destOrd="0" presId="urn:microsoft.com/office/officeart/2005/8/layout/orgChart1"/>
+    <dgm:cxn modelId="{E096F9F2-DF3E-459E-9063-47D1C3E746A7}" type="presParOf" srcId="{9E883745-DF92-49EE-B729-F33951E14C4A}" destId="{8DDD700B-9DEB-44F8-91A1-75F9A151AAC1}" srcOrd="0" destOrd="0" presId="urn:microsoft.com/office/officeart/2005/8/layout/orgChart1"/>
+    <dgm:cxn modelId="{DDF84E8A-22A8-4926-B721-88A04DE6CEDD}" type="presParOf" srcId="{8DDD700B-9DEB-44F8-91A1-75F9A151AAC1}" destId="{09AF4E29-A9D4-4DBE-8A0C-07E646403693}" srcOrd="0" destOrd="0" presId="urn:microsoft.com/office/officeart/2005/8/layout/orgChart1"/>
+    <dgm:cxn modelId="{F8203371-A35D-4F79-B841-0AF01D83A5AB}" type="presParOf" srcId="{8DDD700B-9DEB-44F8-91A1-75F9A151AAC1}" destId="{9262BCC7-A101-4BF2-B669-DEC29014FC6A}" srcOrd="1" destOrd="0" presId="urn:microsoft.com/office/officeart/2005/8/layout/orgChart1"/>
+    <dgm:cxn modelId="{4E7AA46D-C24E-42A1-8BBA-669250BC6CC9}" type="presParOf" srcId="{9E883745-DF92-49EE-B729-F33951E14C4A}" destId="{8AED645B-65F8-4044-834E-C9A192467874}" srcOrd="1" destOrd="0" presId="urn:microsoft.com/office/officeart/2005/8/layout/orgChart1"/>
+    <dgm:cxn modelId="{B5F76D57-B955-45CB-A41C-BDE6B3EC0F5B}" type="presParOf" srcId="{8AED645B-65F8-4044-834E-C9A192467874}" destId="{74BABB82-BB70-49DD-8FA2-7B95E2135C7A}" srcOrd="0" destOrd="0" presId="urn:microsoft.com/office/officeart/2005/8/layout/orgChart1"/>
+    <dgm:cxn modelId="{49684B60-7790-40F5-A890-FBCFE092DA9D}" type="presParOf" srcId="{8AED645B-65F8-4044-834E-C9A192467874}" destId="{F12D24F4-CFAD-4DF2-BE0A-E0D54FAED058}" srcOrd="1" destOrd="0" presId="urn:microsoft.com/office/officeart/2005/8/layout/orgChart1"/>
+    <dgm:cxn modelId="{291C80C7-9DD8-417B-AAE4-71F300BEA08A}" type="presParOf" srcId="{F12D24F4-CFAD-4DF2-BE0A-E0D54FAED058}" destId="{DB7913AC-6BFE-4DD1-93D3-8D3017DBCCB7}" srcOrd="0" destOrd="0" presId="urn:microsoft.com/office/officeart/2005/8/layout/orgChart1"/>
+    <dgm:cxn modelId="{D397AF4F-AAF9-426F-A360-C9B034AF8B51}" type="presParOf" srcId="{DB7913AC-6BFE-4DD1-93D3-8D3017DBCCB7}" destId="{9B86641E-6E53-497C-9199-4EE6517C2DE7}" srcOrd="0" destOrd="0" presId="urn:microsoft.com/office/officeart/2005/8/layout/orgChart1"/>
+    <dgm:cxn modelId="{F92227A3-E437-4221-9829-072BD1723E0C}" type="presParOf" srcId="{DB7913AC-6BFE-4DD1-93D3-8D3017DBCCB7}" destId="{297B3531-E134-4140-AE04-5E6A8D0FD90E}" srcOrd="1" destOrd="0" presId="urn:microsoft.com/office/officeart/2005/8/layout/orgChart1"/>
+    <dgm:cxn modelId="{9933C12D-84DB-4200-8E5A-1926FEB3BDEA}" type="presParOf" srcId="{F12D24F4-CFAD-4DF2-BE0A-E0D54FAED058}" destId="{73D243C6-2489-4B76-B8EB-8B03CE6CF94C}" srcOrd="1" destOrd="0" presId="urn:microsoft.com/office/officeart/2005/8/layout/orgChart1"/>
+    <dgm:cxn modelId="{CBFA1DE6-79BF-4C1A-9179-14A2A50EA848}" type="presParOf" srcId="{F12D24F4-CFAD-4DF2-BE0A-E0D54FAED058}" destId="{B113CB63-78B3-42E3-80A9-5F149993EC5C}" srcOrd="2" destOrd="0" presId="urn:microsoft.com/office/officeart/2005/8/layout/orgChart1"/>
+    <dgm:cxn modelId="{1E2106F9-0E29-48F4-9D0A-EF34CE928368}" type="presParOf" srcId="{8AED645B-65F8-4044-834E-C9A192467874}" destId="{576E04C6-D52D-41F7-AF5B-5AAEF0E673C3}" srcOrd="2" destOrd="0" presId="urn:microsoft.com/office/officeart/2005/8/layout/orgChart1"/>
+    <dgm:cxn modelId="{72EED1F3-E699-4A30-BC85-F1985D1E1EAC}" type="presParOf" srcId="{8AED645B-65F8-4044-834E-C9A192467874}" destId="{BE538105-6F42-444B-B8EB-428C226FFE55}" srcOrd="3" destOrd="0" presId="urn:microsoft.com/office/officeart/2005/8/layout/orgChart1"/>
+    <dgm:cxn modelId="{F970374D-E516-4D48-83B9-35CAD92EE396}" type="presParOf" srcId="{BE538105-6F42-444B-B8EB-428C226FFE55}" destId="{1CC2F236-2466-401B-BECF-902C21600BE5}" srcOrd="0" destOrd="0" presId="urn:microsoft.com/office/officeart/2005/8/layout/orgChart1"/>
+    <dgm:cxn modelId="{8BD02E95-CD29-43B3-BCDC-1E1DE9828E03}" type="presParOf" srcId="{1CC2F236-2466-401B-BECF-902C21600BE5}" destId="{9DDF7537-13DD-49D3-9EEF-79654DC22205}" srcOrd="0" destOrd="0" presId="urn:microsoft.com/office/officeart/2005/8/layout/orgChart1"/>
+    <dgm:cxn modelId="{91A81B5C-28E2-49C9-80CD-848D25F544CA}" type="presParOf" srcId="{1CC2F236-2466-401B-BECF-902C21600BE5}" destId="{77335D39-A331-4A01-939A-87ABCAC614AC}" srcOrd="1" destOrd="0" presId="urn:microsoft.com/office/officeart/2005/8/layout/orgChart1"/>
+    <dgm:cxn modelId="{DA958314-3302-4066-8129-C803D6B426B8}" type="presParOf" srcId="{BE538105-6F42-444B-B8EB-428C226FFE55}" destId="{25A2A9DA-90C4-410E-83A9-484B103331E5}" srcOrd="1" destOrd="0" presId="urn:microsoft.com/office/officeart/2005/8/layout/orgChart1"/>
+    <dgm:cxn modelId="{FE0EF7A4-5669-4F63-AF1B-D35F2EA09EE2}" type="presParOf" srcId="{BE538105-6F42-444B-B8EB-428C226FFE55}" destId="{B379E2E2-6780-4B88-9ECE-E9A222F552B1}" srcOrd="2" destOrd="0" presId="urn:microsoft.com/office/officeart/2005/8/layout/orgChart1"/>
+    <dgm:cxn modelId="{768E6582-A51F-4EBB-8EDF-92B3A6D7A3E0}" type="presParOf" srcId="{8AED645B-65F8-4044-834E-C9A192467874}" destId="{15B3EC42-33EB-4FC3-B1CD-D332C588F669}" srcOrd="4" destOrd="0" presId="urn:microsoft.com/office/officeart/2005/8/layout/orgChart1"/>
+    <dgm:cxn modelId="{C38E0C23-DB9F-4F41-986B-B7B5E5F83A26}" type="presParOf" srcId="{8AED645B-65F8-4044-834E-C9A192467874}" destId="{9BE124D6-A091-4B4A-996F-3E62AF968837}" srcOrd="5" destOrd="0" presId="urn:microsoft.com/office/officeart/2005/8/layout/orgChart1"/>
+    <dgm:cxn modelId="{77A346CB-420C-4C98-9DBD-351CF5914052}" type="presParOf" srcId="{9BE124D6-A091-4B4A-996F-3E62AF968837}" destId="{AE5C5DDD-74A2-4C1A-963B-518B3B1C3876}" srcOrd="0" destOrd="0" presId="urn:microsoft.com/office/officeart/2005/8/layout/orgChart1"/>
+    <dgm:cxn modelId="{CF17FD72-EE7A-447C-A081-6E803D48F70E}" type="presParOf" srcId="{AE5C5DDD-74A2-4C1A-963B-518B3B1C3876}" destId="{1E6812B7-35E1-4BE3-B198-0B0607E8A88B}" srcOrd="0" destOrd="0" presId="urn:microsoft.com/office/officeart/2005/8/layout/orgChart1"/>
+    <dgm:cxn modelId="{96EEBE20-B110-4CC5-A811-10ADAAFFE8A2}" type="presParOf" srcId="{AE5C5DDD-74A2-4C1A-963B-518B3B1C3876}" destId="{929B1A5B-6643-405F-A16A-027E0E38B81F}" srcOrd="1" destOrd="0" presId="urn:microsoft.com/office/officeart/2005/8/layout/orgChart1"/>
+    <dgm:cxn modelId="{7BD3FCC2-CDC4-48E6-8658-B5BF8E892380}" type="presParOf" srcId="{9BE124D6-A091-4B4A-996F-3E62AF968837}" destId="{A41AD1C2-C960-4E6C-81BB-EC0E23EE2421}" srcOrd="1" destOrd="0" presId="urn:microsoft.com/office/officeart/2005/8/layout/orgChart1"/>
+    <dgm:cxn modelId="{E6B65D6F-B1F7-418F-A950-1C5FB7A5B3EF}" type="presParOf" srcId="{9BE124D6-A091-4B4A-996F-3E62AF968837}" destId="{9CD5923A-33B8-422E-8955-4D5E4FADBB8C}" srcOrd="2" destOrd="0" presId="urn:microsoft.com/office/officeart/2005/8/layout/orgChart1"/>
+    <dgm:cxn modelId="{DC135A0A-9C6C-48CF-9F4A-7EE092F52B69}" type="presParOf" srcId="{8AED645B-65F8-4044-834E-C9A192467874}" destId="{DF3996F9-2367-4A0D-923D-D1C41C413842}" srcOrd="6" destOrd="0" presId="urn:microsoft.com/office/officeart/2005/8/layout/orgChart1"/>
+    <dgm:cxn modelId="{F7F59EB5-D02A-451E-B0B4-7F6CCE18F801}" type="presParOf" srcId="{8AED645B-65F8-4044-834E-C9A192467874}" destId="{C32B30C8-7965-4240-A5C0-E38DE6FE5D19}" srcOrd="7" destOrd="0" presId="urn:microsoft.com/office/officeart/2005/8/layout/orgChart1"/>
+    <dgm:cxn modelId="{03070B2C-9436-4360-9425-535D38C0E513}" type="presParOf" srcId="{C32B30C8-7965-4240-A5C0-E38DE6FE5D19}" destId="{56518798-689A-4EBD-9D9B-AB3C91AC2B4A}" srcOrd="0" destOrd="0" presId="urn:microsoft.com/office/officeart/2005/8/layout/orgChart1"/>
+    <dgm:cxn modelId="{762F0740-4DDF-4E70-A7C3-6DAA4E1C1739}" type="presParOf" srcId="{56518798-689A-4EBD-9D9B-AB3C91AC2B4A}" destId="{AE80DF32-951D-4F91-AA80-8AC8DF36EE98}" srcOrd="0" destOrd="0" presId="urn:microsoft.com/office/officeart/2005/8/layout/orgChart1"/>
+    <dgm:cxn modelId="{916F7FDA-1B6D-428B-9DBF-55ACF0733750}" type="presParOf" srcId="{56518798-689A-4EBD-9D9B-AB3C91AC2B4A}" destId="{BC2666A5-3661-4758-8004-DB68928FE29C}" srcOrd="1" destOrd="0" presId="urn:microsoft.com/office/officeart/2005/8/layout/orgChart1"/>
+    <dgm:cxn modelId="{01F4B5D1-1781-42D2-82AE-9238FE2F6E97}" type="presParOf" srcId="{C32B30C8-7965-4240-A5C0-E38DE6FE5D19}" destId="{019DD732-CC47-48B9-8CF3-31ADE42C5804}" srcOrd="1" destOrd="0" presId="urn:microsoft.com/office/officeart/2005/8/layout/orgChart1"/>
+    <dgm:cxn modelId="{06D32DFD-8EF6-4C8D-BD60-C806274A3AAB}" type="presParOf" srcId="{C32B30C8-7965-4240-A5C0-E38DE6FE5D19}" destId="{BE830A15-4C8C-41D1-ADA1-56508330910E}" srcOrd="2" destOrd="0" presId="urn:microsoft.com/office/officeart/2005/8/layout/orgChart1"/>
+    <dgm:cxn modelId="{E1184E5C-CC95-45F9-88A6-301081BAB8BC}" type="presParOf" srcId="{8AED645B-65F8-4044-834E-C9A192467874}" destId="{4083C230-8629-400A-B83C-71C42719E5DC}" srcOrd="8" destOrd="0" presId="urn:microsoft.com/office/officeart/2005/8/layout/orgChart1"/>
+    <dgm:cxn modelId="{3B73FC95-D6CC-46B9-86E6-7A2474C12201}" type="presParOf" srcId="{8AED645B-65F8-4044-834E-C9A192467874}" destId="{876FB3A1-6D99-4CB8-A732-C6CB5422C322}" srcOrd="9" destOrd="0" presId="urn:microsoft.com/office/officeart/2005/8/layout/orgChart1"/>
+    <dgm:cxn modelId="{2C0B5812-E39F-4AF9-8CBD-BFEE49C8E098}" type="presParOf" srcId="{876FB3A1-6D99-4CB8-A732-C6CB5422C322}" destId="{64C66217-8ABF-4D47-9BC5-E3CB4C85E27B}" srcOrd="0" destOrd="0" presId="urn:microsoft.com/office/officeart/2005/8/layout/orgChart1"/>
+    <dgm:cxn modelId="{9561941F-7C2E-4A4D-BE80-B919A8C8CFC9}" type="presParOf" srcId="{64C66217-8ABF-4D47-9BC5-E3CB4C85E27B}" destId="{C4BDBD06-0443-43F3-ACF6-2BC1A8175D46}" srcOrd="0" destOrd="0" presId="urn:microsoft.com/office/officeart/2005/8/layout/orgChart1"/>
+    <dgm:cxn modelId="{C5FA05A9-A79E-430B-9BBF-33E0927D63B0}" type="presParOf" srcId="{64C66217-8ABF-4D47-9BC5-E3CB4C85E27B}" destId="{BA2D62ED-FD50-42AD-96FA-DFCC444E0872}" srcOrd="1" destOrd="0" presId="urn:microsoft.com/office/officeart/2005/8/layout/orgChart1"/>
+    <dgm:cxn modelId="{CA9E5B0F-4BAF-436A-8CAD-D96103911182}" type="presParOf" srcId="{876FB3A1-6D99-4CB8-A732-C6CB5422C322}" destId="{907379B6-E172-4BD2-B305-6623D85E6EE3}" srcOrd="1" destOrd="0" presId="urn:microsoft.com/office/officeart/2005/8/layout/orgChart1"/>
+    <dgm:cxn modelId="{F30D06A0-B2A9-4787-A53D-D61C2AEAD41A}" type="presParOf" srcId="{876FB3A1-6D99-4CB8-A732-C6CB5422C322}" destId="{7F674412-9AB7-465F-B8D2-F97C96167967}" srcOrd="2" destOrd="0" presId="urn:microsoft.com/office/officeart/2005/8/layout/orgChart1"/>
+    <dgm:cxn modelId="{6AF1703D-9732-4B81-AE7D-4AD04F550391}" type="presParOf" srcId="{9E883745-DF92-49EE-B729-F33951E14C4A}" destId="{1733EEAC-0FB3-431E-8E2D-BF1D62F42C68}" srcOrd="2" destOrd="0" presId="urn:microsoft.com/office/officeart/2005/8/layout/orgChart1"/>
+    <dgm:cxn modelId="{38A903DC-C17E-4B9B-8FB2-4302FE08E2EE}" type="presParOf" srcId="{218B1655-E4E6-47FC-9672-C42C66089C3C}" destId="{4BEE00C3-F32D-46CA-AD4B-97D9066CAFB1}" srcOrd="4" destOrd="0" presId="urn:microsoft.com/office/officeart/2005/8/layout/orgChart1"/>
+    <dgm:cxn modelId="{6183D709-5863-4900-A70A-376288E9DBE1}" type="presParOf" srcId="{218B1655-E4E6-47FC-9672-C42C66089C3C}" destId="{760DF3DC-F52F-4C2B-BA4A-273AB6F3656F}" srcOrd="5" destOrd="0" presId="urn:microsoft.com/office/officeart/2005/8/layout/orgChart1"/>
+    <dgm:cxn modelId="{BAA660A3-9688-45C8-AD1A-D763872980F7}" type="presParOf" srcId="{760DF3DC-F52F-4C2B-BA4A-273AB6F3656F}" destId="{AEA73B08-26EE-4E63-8104-771D60432E51}" srcOrd="0" destOrd="0" presId="urn:microsoft.com/office/officeart/2005/8/layout/orgChart1"/>
+    <dgm:cxn modelId="{D79A0C5D-FC28-419C-AC69-0E02BC2B7C7E}" type="presParOf" srcId="{AEA73B08-26EE-4E63-8104-771D60432E51}" destId="{92EE00F7-820F-45CF-AF7E-EEF6A8C7705B}" srcOrd="0" destOrd="0" presId="urn:microsoft.com/office/officeart/2005/8/layout/orgChart1"/>
+    <dgm:cxn modelId="{536DC9A6-6B8E-4C46-987A-0BF61AE89B1F}" type="presParOf" srcId="{AEA73B08-26EE-4E63-8104-771D60432E51}" destId="{D3223886-38F3-4C86-8684-E73BCFF33C48}" srcOrd="1" destOrd="0" presId="urn:microsoft.com/office/officeart/2005/8/layout/orgChart1"/>
+    <dgm:cxn modelId="{A891E506-6B4F-4DCC-8F4F-3CBCA1AFCB4F}" type="presParOf" srcId="{760DF3DC-F52F-4C2B-BA4A-273AB6F3656F}" destId="{BA022717-1FFB-4F69-822E-9CD5C05910F6}" srcOrd="1" destOrd="0" presId="urn:microsoft.com/office/officeart/2005/8/layout/orgChart1"/>
+    <dgm:cxn modelId="{D864B3EC-13B5-489B-B1C4-1C201530899A}" type="presParOf" srcId="{BA022717-1FFB-4F69-822E-9CD5C05910F6}" destId="{FAA569D8-37E0-465C-B776-6FBBF910303E}" srcOrd="0" destOrd="0" presId="urn:microsoft.com/office/officeart/2005/8/layout/orgChart1"/>
+    <dgm:cxn modelId="{EF5F2E88-ECE2-485D-8706-A5662E93A639}" type="presParOf" srcId="{BA022717-1FFB-4F69-822E-9CD5C05910F6}" destId="{2DC16E5D-0FC6-4C58-B5F6-56D3F6317492}" srcOrd="1" destOrd="0" presId="urn:microsoft.com/office/officeart/2005/8/layout/orgChart1"/>
+    <dgm:cxn modelId="{CDE7B390-F6F5-4779-9AD9-6B9A136E5F97}" type="presParOf" srcId="{2DC16E5D-0FC6-4C58-B5F6-56D3F6317492}" destId="{D49E5006-4BBE-4A48-93D9-C092151147F5}" srcOrd="0" destOrd="0" presId="urn:microsoft.com/office/officeart/2005/8/layout/orgChart1"/>
+    <dgm:cxn modelId="{2FC39435-B8AF-4E40-AE9B-BA3B3CEE9375}" type="presParOf" srcId="{D49E5006-4BBE-4A48-93D9-C092151147F5}" destId="{1AE64D53-98EF-4AA7-9A80-D0FEF5F9A700}" srcOrd="0" destOrd="0" presId="urn:microsoft.com/office/officeart/2005/8/layout/orgChart1"/>
+    <dgm:cxn modelId="{4AFB5789-D695-4F82-BF55-ABD8704A2678}" type="presParOf" srcId="{D49E5006-4BBE-4A48-93D9-C092151147F5}" destId="{B53C5DEF-5F98-4D31-9B28-B24792281630}" srcOrd="1" destOrd="0" presId="urn:microsoft.com/office/officeart/2005/8/layout/orgChart1"/>
+    <dgm:cxn modelId="{04528B41-2902-4228-BA92-96B41CEE2146}" type="presParOf" srcId="{2DC16E5D-0FC6-4C58-B5F6-56D3F6317492}" destId="{96D93462-1EF0-49D7-9D23-0AF500C045B1}" srcOrd="1" destOrd="0" presId="urn:microsoft.com/office/officeart/2005/8/layout/orgChart1"/>
+    <dgm:cxn modelId="{BCE485EC-E542-49CE-9785-E3F2338AAEAC}" type="presParOf" srcId="{96D93462-1EF0-49D7-9D23-0AF500C045B1}" destId="{9B46B024-0A5C-4BF9-93C4-7501FD581121}" srcOrd="0" destOrd="0" presId="urn:microsoft.com/office/officeart/2005/8/layout/orgChart1"/>
+    <dgm:cxn modelId="{69F425FF-22C3-42B6-82A8-4D5E37BB7C7A}" type="presParOf" srcId="{96D93462-1EF0-49D7-9D23-0AF500C045B1}" destId="{2DBE1B0D-2E3B-4338-97C7-A7F8CDC9204D}" srcOrd="1" destOrd="0" presId="urn:microsoft.com/office/officeart/2005/8/layout/orgChart1"/>
+    <dgm:cxn modelId="{270E7036-D669-4F69-B862-B42B99B0E49E}" type="presParOf" srcId="{2DBE1B0D-2E3B-4338-97C7-A7F8CDC9204D}" destId="{7ACBBA80-99E3-4E1F-9783-AB3DF927D058}" srcOrd="0" destOrd="0" presId="urn:microsoft.com/office/officeart/2005/8/layout/orgChart1"/>
+    <dgm:cxn modelId="{58C102A9-16BA-4AAE-8DE9-141C7D4C8702}" type="presParOf" srcId="{7ACBBA80-99E3-4E1F-9783-AB3DF927D058}" destId="{C98EA41C-E42F-4500-A971-47A954544039}" srcOrd="0" destOrd="0" presId="urn:microsoft.com/office/officeart/2005/8/layout/orgChart1"/>
+    <dgm:cxn modelId="{F57C7F29-D97F-4502-B43A-28C6DD1FD471}" type="presParOf" srcId="{7ACBBA80-99E3-4E1F-9783-AB3DF927D058}" destId="{1C614A7B-5315-42AF-AC2E-30481CFBB139}" srcOrd="1" destOrd="0" presId="urn:microsoft.com/office/officeart/2005/8/layout/orgChart1"/>
+    <dgm:cxn modelId="{CB63D8D2-5846-453C-AB2D-8A142A317759}" type="presParOf" srcId="{2DBE1B0D-2E3B-4338-97C7-A7F8CDC9204D}" destId="{5B5AEF1A-04A8-499E-AB3D-D6E71FECAB9C}" srcOrd="1" destOrd="0" presId="urn:microsoft.com/office/officeart/2005/8/layout/orgChart1"/>
+    <dgm:cxn modelId="{30453C6A-7655-4003-A0C7-B54A32B00E0F}" type="presParOf" srcId="{2DBE1B0D-2E3B-4338-97C7-A7F8CDC9204D}" destId="{6F6A0236-3792-4095-9111-66DC620D1B0D}" srcOrd="2" destOrd="0" presId="urn:microsoft.com/office/officeart/2005/8/layout/orgChart1"/>
+    <dgm:cxn modelId="{843BDC9D-F06F-4AA5-A968-9BE7DAB6E1F1}" type="presParOf" srcId="{96D93462-1EF0-49D7-9D23-0AF500C045B1}" destId="{2DC75AB3-8468-4456-B7F3-675CF020B5C5}" srcOrd="2" destOrd="0" presId="urn:microsoft.com/office/officeart/2005/8/layout/orgChart1"/>
+    <dgm:cxn modelId="{0AC017D3-EC8B-41E3-B724-FA886AF958B3}" type="presParOf" srcId="{96D93462-1EF0-49D7-9D23-0AF500C045B1}" destId="{EDBCB4F5-5DF4-41DB-920C-BE6D8F9CEA86}" srcOrd="3" destOrd="0" presId="urn:microsoft.com/office/officeart/2005/8/layout/orgChart1"/>
+    <dgm:cxn modelId="{87B47288-EA17-4A3C-A2FD-479CAB4DAEB1}" type="presParOf" srcId="{EDBCB4F5-5DF4-41DB-920C-BE6D8F9CEA86}" destId="{864753AA-9C22-49DB-9084-5AF978B3DCB4}" srcOrd="0" destOrd="0" presId="urn:microsoft.com/office/officeart/2005/8/layout/orgChart1"/>
+    <dgm:cxn modelId="{990F90AD-FB37-4FBB-8E6D-D8D50863CB6F}" type="presParOf" srcId="{864753AA-9C22-49DB-9084-5AF978B3DCB4}" destId="{928EA8B7-C756-4850-BA63-660B12A78A99}" srcOrd="0" destOrd="0" presId="urn:microsoft.com/office/officeart/2005/8/layout/orgChart1"/>
+    <dgm:cxn modelId="{9352BCF7-4498-43BF-9167-7BA241B6FD51}" type="presParOf" srcId="{864753AA-9C22-49DB-9084-5AF978B3DCB4}" destId="{0B44DF64-C7DE-430F-A7C4-D9D7BFE9EF4E}" srcOrd="1" destOrd="0" presId="urn:microsoft.com/office/officeart/2005/8/layout/orgChart1"/>
+    <dgm:cxn modelId="{DF6735BA-7702-4922-862E-0860AD2CF7CE}" type="presParOf" srcId="{EDBCB4F5-5DF4-41DB-920C-BE6D8F9CEA86}" destId="{F765BCB2-A00E-4ABF-AA3B-FD0FC81B57E4}" srcOrd="1" destOrd="0" presId="urn:microsoft.com/office/officeart/2005/8/layout/orgChart1"/>
+    <dgm:cxn modelId="{2706712B-6B2D-4133-B447-524A94277B59}" type="presParOf" srcId="{EDBCB4F5-5DF4-41DB-920C-BE6D8F9CEA86}" destId="{96BF8AA1-26C3-42B1-9733-33A7F359A08A}" srcOrd="2" destOrd="0" presId="urn:microsoft.com/office/officeart/2005/8/layout/orgChart1"/>
+    <dgm:cxn modelId="{D9E06E3A-706E-40B4-9A6C-228939D7C1B0}" type="presParOf" srcId="{96D93462-1EF0-49D7-9D23-0AF500C045B1}" destId="{0450B0FF-C4BE-4C06-86F7-95C562DD878D}" srcOrd="4" destOrd="0" presId="urn:microsoft.com/office/officeart/2005/8/layout/orgChart1"/>
+    <dgm:cxn modelId="{63232ADD-B099-47F9-A699-1FA724EAB88B}" type="presParOf" srcId="{96D93462-1EF0-49D7-9D23-0AF500C045B1}" destId="{34F2E018-3255-4223-87B5-B67ADB98A171}" srcOrd="5" destOrd="0" presId="urn:microsoft.com/office/officeart/2005/8/layout/orgChart1"/>
+    <dgm:cxn modelId="{F7BF4216-9FD4-4B43-A48D-D9AD8CFD7F80}" type="presParOf" srcId="{34F2E018-3255-4223-87B5-B67ADB98A171}" destId="{CB98286C-3DB9-4895-A154-77CA0EFD5E23}" srcOrd="0" destOrd="0" presId="urn:microsoft.com/office/officeart/2005/8/layout/orgChart1"/>
+    <dgm:cxn modelId="{F05F05CD-802C-4EE7-A658-C5671E83698E}" type="presParOf" srcId="{CB98286C-3DB9-4895-A154-77CA0EFD5E23}" destId="{5A2E20FF-4712-49B8-8918-51B60F14F1AD}" srcOrd="0" destOrd="0" presId="urn:microsoft.com/office/officeart/2005/8/layout/orgChart1"/>
+    <dgm:cxn modelId="{163D9F17-B074-4F6F-967D-76B877B37F6C}" type="presParOf" srcId="{CB98286C-3DB9-4895-A154-77CA0EFD5E23}" destId="{EE05DD52-71E9-47E0-9615-F0102E09015B}" srcOrd="1" destOrd="0" presId="urn:microsoft.com/office/officeart/2005/8/layout/orgChart1"/>
+    <dgm:cxn modelId="{C5219AC6-9800-436D-8AB4-F0D32CF6E59B}" type="presParOf" srcId="{34F2E018-3255-4223-87B5-B67ADB98A171}" destId="{95850DEA-F4D3-42D4-8D31-BA2205769E09}" srcOrd="1" destOrd="0" presId="urn:microsoft.com/office/officeart/2005/8/layout/orgChart1"/>
+    <dgm:cxn modelId="{D224A8E4-ED6A-4AA9-8A0C-D352CA3C4172}" type="presParOf" srcId="{34F2E018-3255-4223-87B5-B67ADB98A171}" destId="{F2054DC9-59EE-4827-944E-5CFA4C1FBDD8}" srcOrd="2" destOrd="0" presId="urn:microsoft.com/office/officeart/2005/8/layout/orgChart1"/>
+    <dgm:cxn modelId="{BFBB0B0B-8F0C-4E12-8332-610810F4E987}" type="presParOf" srcId="{96D93462-1EF0-49D7-9D23-0AF500C045B1}" destId="{42B76938-C475-4874-91A4-AB4D5AC7ACEB}" srcOrd="6" destOrd="0" presId="urn:microsoft.com/office/officeart/2005/8/layout/orgChart1"/>
+    <dgm:cxn modelId="{47F92F08-2DD5-42DD-BFAA-18589CF38B34}" type="presParOf" srcId="{96D93462-1EF0-49D7-9D23-0AF500C045B1}" destId="{FC214D6A-A0BF-4889-BFC6-1B981861CECC}" srcOrd="7" destOrd="0" presId="urn:microsoft.com/office/officeart/2005/8/layout/orgChart1"/>
+    <dgm:cxn modelId="{7FF384E0-7423-4D31-A8A4-EEE463C0C3B1}" type="presParOf" srcId="{FC214D6A-A0BF-4889-BFC6-1B981861CECC}" destId="{76C062AC-788B-4003-934B-888BF6AEB521}" srcOrd="0" destOrd="0" presId="urn:microsoft.com/office/officeart/2005/8/layout/orgChart1"/>
+    <dgm:cxn modelId="{2640DAD2-637E-4A90-AA86-954B0655E266}" type="presParOf" srcId="{76C062AC-788B-4003-934B-888BF6AEB521}" destId="{42C00B5D-D26A-4A14-9AC9-C1407402C5E8}" srcOrd="0" destOrd="0" presId="urn:microsoft.com/office/officeart/2005/8/layout/orgChart1"/>
+    <dgm:cxn modelId="{32CC3D53-8C32-43C8-9B96-BD708C862DA8}" type="presParOf" srcId="{76C062AC-788B-4003-934B-888BF6AEB521}" destId="{C8DDECD3-143D-4A38-B580-8191C58E3E32}" srcOrd="1" destOrd="0" presId="urn:microsoft.com/office/officeart/2005/8/layout/orgChart1"/>
+    <dgm:cxn modelId="{1D649B64-43EA-4886-B945-130C25057C35}" type="presParOf" srcId="{FC214D6A-A0BF-4889-BFC6-1B981861CECC}" destId="{CA96876D-9589-490A-9A82-6882D15C48B4}" srcOrd="1" destOrd="0" presId="urn:microsoft.com/office/officeart/2005/8/layout/orgChart1"/>
+    <dgm:cxn modelId="{34FF67BA-1023-4A10-94FA-0344A93920E7}" type="presParOf" srcId="{FC214D6A-A0BF-4889-BFC6-1B981861CECC}" destId="{201C1646-739D-4C02-A35F-501F6EBDB614}" srcOrd="2" destOrd="0" presId="urn:microsoft.com/office/officeart/2005/8/layout/orgChart1"/>
+    <dgm:cxn modelId="{1DD7630A-A38B-4274-A066-A372DEE6C865}" type="presParOf" srcId="{2DC16E5D-0FC6-4C58-B5F6-56D3F6317492}" destId="{DC87C63E-5E7B-498E-8B64-12DD9709A4B4}" srcOrd="2" destOrd="0" presId="urn:microsoft.com/office/officeart/2005/8/layout/orgChart1"/>
+    <dgm:cxn modelId="{54DF2846-DA3C-44E6-BB04-046E755DC848}" type="presParOf" srcId="{BA022717-1FFB-4F69-822E-9CD5C05910F6}" destId="{F7D50D0F-032C-4F3E-A7D3-43CDAEB9C469}" srcOrd="2" destOrd="0" presId="urn:microsoft.com/office/officeart/2005/8/layout/orgChart1"/>
+    <dgm:cxn modelId="{270556F0-2DF7-4103-B805-B09DC2430F00}" type="presParOf" srcId="{BA022717-1FFB-4F69-822E-9CD5C05910F6}" destId="{381D3668-23D1-4FAA-B040-47D5C0E0F5D9}" srcOrd="3" destOrd="0" presId="urn:microsoft.com/office/officeart/2005/8/layout/orgChart1"/>
+    <dgm:cxn modelId="{C2E0CD67-373D-46F2-B2C0-F8F5EF2AE8B1}" type="presParOf" srcId="{381D3668-23D1-4FAA-B040-47D5C0E0F5D9}" destId="{CBE1115A-F6CC-4E4D-9676-360139424BF0}" srcOrd="0" destOrd="0" presId="urn:microsoft.com/office/officeart/2005/8/layout/orgChart1"/>
+    <dgm:cxn modelId="{AFB5A25F-B4D7-465E-AEE9-C907C1618FAC}" type="presParOf" srcId="{CBE1115A-F6CC-4E4D-9676-360139424BF0}" destId="{408DAB8C-2F22-4123-BCF4-B2F95150EDBE}" srcOrd="0" destOrd="0" presId="urn:microsoft.com/office/officeart/2005/8/layout/orgChart1"/>
+    <dgm:cxn modelId="{4C94BD60-BCAE-4758-8163-23CD7AFB04C9}" type="presParOf" srcId="{CBE1115A-F6CC-4E4D-9676-360139424BF0}" destId="{35922663-8C1C-4BB0-99CB-4FA18E0CF749}" srcOrd="1" destOrd="0" presId="urn:microsoft.com/office/officeart/2005/8/layout/orgChart1"/>
+    <dgm:cxn modelId="{C81FF09F-398F-458D-9034-29C586A8DB17}" type="presParOf" srcId="{381D3668-23D1-4FAA-B040-47D5C0E0F5D9}" destId="{64BD3248-70F5-4CCC-99DA-E91E815374A2}" srcOrd="1" destOrd="0" presId="urn:microsoft.com/office/officeart/2005/8/layout/orgChart1"/>
+    <dgm:cxn modelId="{DF0A9381-DEF0-4E3D-AA71-E1E6E80B8C1C}" type="presParOf" srcId="{64BD3248-70F5-4CCC-99DA-E91E815374A2}" destId="{60AF3A0B-88F7-4617-AFC9-898DB3E29117}" srcOrd="0" destOrd="0" presId="urn:microsoft.com/office/officeart/2005/8/layout/orgChart1"/>
+    <dgm:cxn modelId="{968A3DBE-6C16-4BD7-8137-08147C243ADB}" type="presParOf" srcId="{64BD3248-70F5-4CCC-99DA-E91E815374A2}" destId="{7A3C00A2-1025-47D7-9D88-B1B3AC3C0B2C}" srcOrd="1" destOrd="0" presId="urn:microsoft.com/office/officeart/2005/8/layout/orgChart1"/>
+    <dgm:cxn modelId="{FA08E7CE-D547-4DBC-B019-65213125C59C}" type="presParOf" srcId="{7A3C00A2-1025-47D7-9D88-B1B3AC3C0B2C}" destId="{4EC41CC1-305D-4DDF-8BB8-F91E15D14539}" srcOrd="0" destOrd="0" presId="urn:microsoft.com/office/officeart/2005/8/layout/orgChart1"/>
+    <dgm:cxn modelId="{11CEE4B0-8009-4C8C-A863-5FEC180335B6}" type="presParOf" srcId="{4EC41CC1-305D-4DDF-8BB8-F91E15D14539}" destId="{77E9286F-A4E6-478A-AB48-26EDD8D2CE68}" srcOrd="0" destOrd="0" presId="urn:microsoft.com/office/officeart/2005/8/layout/orgChart1"/>
+    <dgm:cxn modelId="{A080E5EA-F592-4530-9681-A855DC7AF994}" type="presParOf" srcId="{4EC41CC1-305D-4DDF-8BB8-F91E15D14539}" destId="{C4DA7C7B-5564-4754-9362-CB1AC8634CEB}" srcOrd="1" destOrd="0" presId="urn:microsoft.com/office/officeart/2005/8/layout/orgChart1"/>
+    <dgm:cxn modelId="{A375A5C5-CA7E-46F3-88C6-D9EED10BAC64}" type="presParOf" srcId="{7A3C00A2-1025-47D7-9D88-B1B3AC3C0B2C}" destId="{013936FE-0A80-4CC9-9D37-9A5FCBD1C8E8}" srcOrd="1" destOrd="0" presId="urn:microsoft.com/office/officeart/2005/8/layout/orgChart1"/>
+    <dgm:cxn modelId="{27EA4F8D-0805-4FB7-89EA-458A923D2315}" type="presParOf" srcId="{7A3C00A2-1025-47D7-9D88-B1B3AC3C0B2C}" destId="{4A27F901-2936-4402-B495-A9849D23452C}" srcOrd="2" destOrd="0" presId="urn:microsoft.com/office/officeart/2005/8/layout/orgChart1"/>
+    <dgm:cxn modelId="{EFA5A756-036F-4090-9176-9A1E6F95F552}" type="presParOf" srcId="{64BD3248-70F5-4CCC-99DA-E91E815374A2}" destId="{C0EF5D2A-75B1-43F4-926E-F558CCD6F91F}" srcOrd="2" destOrd="0" presId="urn:microsoft.com/office/officeart/2005/8/layout/orgChart1"/>
+    <dgm:cxn modelId="{AEC6E584-6119-4275-B259-C420740E8B50}" type="presParOf" srcId="{64BD3248-70F5-4CCC-99DA-E91E815374A2}" destId="{0CFB3D83-E11C-4E58-B554-EED0107A8B97}" srcOrd="3" destOrd="0" presId="urn:microsoft.com/office/officeart/2005/8/layout/orgChart1"/>
+    <dgm:cxn modelId="{905B61DC-2B38-47E6-A77F-48694648C196}" type="presParOf" srcId="{0CFB3D83-E11C-4E58-B554-EED0107A8B97}" destId="{94EB3EB9-EBC6-4182-9F60-E3FCAF66FB31}" srcOrd="0" destOrd="0" presId="urn:microsoft.com/office/officeart/2005/8/layout/orgChart1"/>
+    <dgm:cxn modelId="{F03422E7-2460-484A-85E2-F0E64C172D5B}" type="presParOf" srcId="{94EB3EB9-EBC6-4182-9F60-E3FCAF66FB31}" destId="{B7CA12A2-BDE6-4623-9A34-32ACD01E5AD0}" srcOrd="0" destOrd="0" presId="urn:microsoft.com/office/officeart/2005/8/layout/orgChart1"/>
+    <dgm:cxn modelId="{A8A22914-5D8A-4923-A925-4DFA67AD6B2A}" type="presParOf" srcId="{94EB3EB9-EBC6-4182-9F60-E3FCAF66FB31}" destId="{87C48991-3AB2-4AF1-8A43-DCA78EC30A53}" srcOrd="1" destOrd="0" presId="urn:microsoft.com/office/officeart/2005/8/layout/orgChart1"/>
+    <dgm:cxn modelId="{07B2456B-A379-483F-8232-8986A41CEB52}" type="presParOf" srcId="{0CFB3D83-E11C-4E58-B554-EED0107A8B97}" destId="{C6CB8C81-693C-44B2-B8DE-C183630E923B}" srcOrd="1" destOrd="0" presId="urn:microsoft.com/office/officeart/2005/8/layout/orgChart1"/>
+    <dgm:cxn modelId="{E0E52038-469E-4978-B570-2AD933C50760}" type="presParOf" srcId="{0CFB3D83-E11C-4E58-B554-EED0107A8B97}" destId="{D615BEDA-E2ED-433C-B39E-AE3E9D89AC72}" srcOrd="2" destOrd="0" presId="urn:microsoft.com/office/officeart/2005/8/layout/orgChart1"/>
+    <dgm:cxn modelId="{E44AB7A4-F892-4E69-913D-A0E93091F15E}" type="presParOf" srcId="{64BD3248-70F5-4CCC-99DA-E91E815374A2}" destId="{FB9C8EAF-7FE5-476A-93C3-82E8DAEBAB36}" srcOrd="4" destOrd="0" presId="urn:microsoft.com/office/officeart/2005/8/layout/orgChart1"/>
+    <dgm:cxn modelId="{52AB2D91-5F82-4265-9D2A-4DE1C05AA644}" type="presParOf" srcId="{64BD3248-70F5-4CCC-99DA-E91E815374A2}" destId="{76BABCA7-CE43-4232-8E32-8741ED2F4E5B}" srcOrd="5" destOrd="0" presId="urn:microsoft.com/office/officeart/2005/8/layout/orgChart1"/>
+    <dgm:cxn modelId="{11AEF541-A8DD-4AC5-BC2B-60A43AED5F21}" type="presParOf" srcId="{76BABCA7-CE43-4232-8E32-8741ED2F4E5B}" destId="{6C86D5AA-CAD0-4971-8689-ACC95F06D815}" srcOrd="0" destOrd="0" presId="urn:microsoft.com/office/officeart/2005/8/layout/orgChart1"/>
+    <dgm:cxn modelId="{77E201F2-D6F3-4707-982F-24F25DD4F6AF}" type="presParOf" srcId="{6C86D5AA-CAD0-4971-8689-ACC95F06D815}" destId="{1FFBCD9E-5950-4A0B-B384-8A841CBEC558}" srcOrd="0" destOrd="0" presId="urn:microsoft.com/office/officeart/2005/8/layout/orgChart1"/>
+    <dgm:cxn modelId="{6FDE7A68-3A24-4085-934D-21C2142A1785}" type="presParOf" srcId="{6C86D5AA-CAD0-4971-8689-ACC95F06D815}" destId="{80DB6C5A-CA92-4404-AC10-507FB05B1AEB}" srcOrd="1" destOrd="0" presId="urn:microsoft.com/office/officeart/2005/8/layout/orgChart1"/>
+    <dgm:cxn modelId="{D960FD3C-3BDC-4D7C-BEB2-E5C41CDC4B30}" type="presParOf" srcId="{76BABCA7-CE43-4232-8E32-8741ED2F4E5B}" destId="{B912C7AC-574A-40A5-9636-FB877AC3103B}" srcOrd="1" destOrd="0" presId="urn:microsoft.com/office/officeart/2005/8/layout/orgChart1"/>
+    <dgm:cxn modelId="{C00A957A-59FD-4322-B04F-E40E1D8B596D}" type="presParOf" srcId="{76BABCA7-CE43-4232-8E32-8741ED2F4E5B}" destId="{11BC393B-CCC3-46D2-BD35-03F37DA1F2EA}" srcOrd="2" destOrd="0" presId="urn:microsoft.com/office/officeart/2005/8/layout/orgChart1"/>
+    <dgm:cxn modelId="{169D5B92-5F17-4180-BFC7-BB3EBC754DD4}" type="presParOf" srcId="{64BD3248-70F5-4CCC-99DA-E91E815374A2}" destId="{8A4D61C0-4263-44E4-BCDA-3641DD97AE82}" srcOrd="6" destOrd="0" presId="urn:microsoft.com/office/officeart/2005/8/layout/orgChart1"/>
+    <dgm:cxn modelId="{6F16FEFA-038B-44A8-8B8B-5747EE472459}" type="presParOf" srcId="{64BD3248-70F5-4CCC-99DA-E91E815374A2}" destId="{9A70C450-271B-457C-B704-77B5CB7339DE}" srcOrd="7" destOrd="0" presId="urn:microsoft.com/office/officeart/2005/8/layout/orgChart1"/>
+    <dgm:cxn modelId="{A241FFDD-3612-4D9D-B6B0-D07278097A0D}" type="presParOf" srcId="{9A70C450-271B-457C-B704-77B5CB7339DE}" destId="{D54FDE1E-BA39-42BE-834B-0A13C358A2D2}" srcOrd="0" destOrd="0" presId="urn:microsoft.com/office/officeart/2005/8/layout/orgChart1"/>
+    <dgm:cxn modelId="{148C1125-8EF4-4900-8512-0A2693D78EF7}" type="presParOf" srcId="{D54FDE1E-BA39-42BE-834B-0A13C358A2D2}" destId="{A87BEBB9-292D-4D85-AFD4-411FC93B7581}" srcOrd="0" destOrd="0" presId="urn:microsoft.com/office/officeart/2005/8/layout/orgChart1"/>
+    <dgm:cxn modelId="{A635FB46-827A-4EA5-93A2-88F0AAC1B336}" type="presParOf" srcId="{D54FDE1E-BA39-42BE-834B-0A13C358A2D2}" destId="{F4561AD8-F6B8-4291-BB00-B5EAD1AB4BC1}" srcOrd="1" destOrd="0" presId="urn:microsoft.com/office/officeart/2005/8/layout/orgChart1"/>
+    <dgm:cxn modelId="{EADBFB20-C270-4F9F-9759-1D5028333DF6}" type="presParOf" srcId="{9A70C450-271B-457C-B704-77B5CB7339DE}" destId="{DF47B56D-97E0-4A2F-8FBB-F59B78F9BA2D}" srcOrd="1" destOrd="0" presId="urn:microsoft.com/office/officeart/2005/8/layout/orgChart1"/>
+    <dgm:cxn modelId="{5DF874BD-3BEE-45C4-ABFE-782F886597FC}" type="presParOf" srcId="{9A70C450-271B-457C-B704-77B5CB7339DE}" destId="{150F3514-930C-4370-9893-9492A6239F33}" srcOrd="2" destOrd="0" presId="urn:microsoft.com/office/officeart/2005/8/layout/orgChart1"/>
+    <dgm:cxn modelId="{5C8A786A-3FFA-49C8-9779-59572365B34C}" type="presParOf" srcId="{64BD3248-70F5-4CCC-99DA-E91E815374A2}" destId="{BE0CC1EE-C95F-43E7-8DAD-455284B02C09}" srcOrd="8" destOrd="0" presId="urn:microsoft.com/office/officeart/2005/8/layout/orgChart1"/>
+    <dgm:cxn modelId="{5E969442-34D6-4AB9-9ABA-6EED41FB9425}" type="presParOf" srcId="{64BD3248-70F5-4CCC-99DA-E91E815374A2}" destId="{4667D4DE-A069-4939-A05E-2338D15A493B}" srcOrd="9" destOrd="0" presId="urn:microsoft.com/office/officeart/2005/8/layout/orgChart1"/>
+    <dgm:cxn modelId="{0052B2BF-40CF-4B41-BD7F-27D8115184C4}" type="presParOf" srcId="{4667D4DE-A069-4939-A05E-2338D15A493B}" destId="{5C236863-83F8-4B04-9F60-29075C4C7694}" srcOrd="0" destOrd="0" presId="urn:microsoft.com/office/officeart/2005/8/layout/orgChart1"/>
+    <dgm:cxn modelId="{D34E40AF-C29F-464E-A248-D1D370DC62A8}" type="presParOf" srcId="{5C236863-83F8-4B04-9F60-29075C4C7694}" destId="{4936C6A4-5235-4349-99DE-37EE11990BC8}" srcOrd="0" destOrd="0" presId="urn:microsoft.com/office/officeart/2005/8/layout/orgChart1"/>
+    <dgm:cxn modelId="{0A02AC35-0AAC-4D60-93FE-AA1E073A6057}" type="presParOf" srcId="{5C236863-83F8-4B04-9F60-29075C4C7694}" destId="{8E2627C4-EBD7-4FFE-B907-8120EAE255FC}" srcOrd="1" destOrd="0" presId="urn:microsoft.com/office/officeart/2005/8/layout/orgChart1"/>
+    <dgm:cxn modelId="{E33ED153-50CD-43EA-9ACE-135F7B8394D4}" type="presParOf" srcId="{4667D4DE-A069-4939-A05E-2338D15A493B}" destId="{593539E4-8D94-4790-B22A-59557B912A9F}" srcOrd="1" destOrd="0" presId="urn:microsoft.com/office/officeart/2005/8/layout/orgChart1"/>
+    <dgm:cxn modelId="{1629C283-7237-41C3-991F-E2B48DC1F7CC}" type="presParOf" srcId="{4667D4DE-A069-4939-A05E-2338D15A493B}" destId="{FF63EB4C-E50D-4677-94DD-F4DF74EA3F71}" srcOrd="2" destOrd="0" presId="urn:microsoft.com/office/officeart/2005/8/layout/orgChart1"/>
+    <dgm:cxn modelId="{6954A3CD-8899-4A19-8146-C2D571613899}" type="presParOf" srcId="{381D3668-23D1-4FAA-B040-47D5C0E0F5D9}" destId="{78B96C3F-25DE-435A-AEAF-AEDE75A2F6C0}" srcOrd="2" destOrd="0" presId="urn:microsoft.com/office/officeart/2005/8/layout/orgChart1"/>
+    <dgm:cxn modelId="{EDFA71D5-F125-4B34-9B04-6DD77B1DF03F}" type="presParOf" srcId="{BA022717-1FFB-4F69-822E-9CD5C05910F6}" destId="{76C033FD-2AC7-4FFF-BEF3-8A8DDBAADE93}" srcOrd="4" destOrd="0" presId="urn:microsoft.com/office/officeart/2005/8/layout/orgChart1"/>
+    <dgm:cxn modelId="{5577C423-0A4F-4BD2-AF27-DB27AAC46E05}" type="presParOf" srcId="{BA022717-1FFB-4F69-822E-9CD5C05910F6}" destId="{22D3168A-F68D-4989-8C60-8C0F42BF3E41}" srcOrd="5" destOrd="0" presId="urn:microsoft.com/office/officeart/2005/8/layout/orgChart1"/>
+    <dgm:cxn modelId="{8B9274E8-5C10-4C23-BEBC-C2B27E44A05D}" type="presParOf" srcId="{22D3168A-F68D-4989-8C60-8C0F42BF3E41}" destId="{1AE4B658-634E-44EA-9700-E03B9086248E}" srcOrd="0" destOrd="0" presId="urn:microsoft.com/office/officeart/2005/8/layout/orgChart1"/>
+    <dgm:cxn modelId="{32191F4A-36F0-4E38-809B-0F51B2B907F5}" type="presParOf" srcId="{1AE4B658-634E-44EA-9700-E03B9086248E}" destId="{51BC31C1-71B9-4545-9A24-8400BB8DF45E}" srcOrd="0" destOrd="0" presId="urn:microsoft.com/office/officeart/2005/8/layout/orgChart1"/>
+    <dgm:cxn modelId="{378453AA-4C9E-4B77-BC47-87D16F4FDBDB}" type="presParOf" srcId="{1AE4B658-634E-44EA-9700-E03B9086248E}" destId="{0E28CCAB-DB4A-4F6A-8FF6-8D763658A7EE}" srcOrd="1" destOrd="0" presId="urn:microsoft.com/office/officeart/2005/8/layout/orgChart1"/>
+    <dgm:cxn modelId="{6CEF3E0D-5C10-446B-A5C1-1E959359FFA0}" type="presParOf" srcId="{22D3168A-F68D-4989-8C60-8C0F42BF3E41}" destId="{B397D60E-F624-409E-96C0-35BC0D65864F}" srcOrd="1" destOrd="0" presId="urn:microsoft.com/office/officeart/2005/8/layout/orgChart1"/>
+    <dgm:cxn modelId="{D7660DEA-A565-4ABB-B5CF-2E7F88E38A79}" type="presParOf" srcId="{B397D60E-F624-409E-96C0-35BC0D65864F}" destId="{6CB07C5C-7911-4372-8D31-DEFDD9D10F87}" srcOrd="0" destOrd="0" presId="urn:microsoft.com/office/officeart/2005/8/layout/orgChart1"/>
+    <dgm:cxn modelId="{8A223A0D-FD07-4930-8DE2-635DAA3A37FC}" type="presParOf" srcId="{B397D60E-F624-409E-96C0-35BC0D65864F}" destId="{BD80549D-9372-48D8-952E-8325AD2A8C9F}" srcOrd="1" destOrd="0" presId="urn:microsoft.com/office/officeart/2005/8/layout/orgChart1"/>
+    <dgm:cxn modelId="{7C01E02C-87A1-4F27-AF21-977BBE88A372}" type="presParOf" srcId="{BD80549D-9372-48D8-952E-8325AD2A8C9F}" destId="{22A532FF-EE2F-4DDA-BAFC-94299D54E817}" srcOrd="0" destOrd="0" presId="urn:microsoft.com/office/officeart/2005/8/layout/orgChart1"/>
+    <dgm:cxn modelId="{FA344AD4-C34A-4DB8-B4EB-9B2C34FB8BE0}" type="presParOf" srcId="{22A532FF-EE2F-4DDA-BAFC-94299D54E817}" destId="{A1A811D5-4A68-4CA7-8A04-1297EACA6B52}" srcOrd="0" destOrd="0" presId="urn:microsoft.com/office/officeart/2005/8/layout/orgChart1"/>
+    <dgm:cxn modelId="{FA5EC4BA-5F8A-4AD8-8086-D246DDDDC2A9}" type="presParOf" srcId="{22A532FF-EE2F-4DDA-BAFC-94299D54E817}" destId="{F769F83B-2161-499A-99A7-FC6A89A36901}" srcOrd="1" destOrd="0" presId="urn:microsoft.com/office/officeart/2005/8/layout/orgChart1"/>
+    <dgm:cxn modelId="{AC74691D-7BC8-401E-9F87-A75DC9367F3E}" type="presParOf" srcId="{BD80549D-9372-48D8-952E-8325AD2A8C9F}" destId="{0A5AD82B-61F6-4F83-8E72-3A6DBAE41644}" srcOrd="1" destOrd="0" presId="urn:microsoft.com/office/officeart/2005/8/layout/orgChart1"/>
+    <dgm:cxn modelId="{E586E367-C141-42A6-B7A3-95632FD01DE4}" type="presParOf" srcId="{BD80549D-9372-48D8-952E-8325AD2A8C9F}" destId="{AE6AAF8F-3EC6-48B1-8306-1A3060A81401}" srcOrd="2" destOrd="0" presId="urn:microsoft.com/office/officeart/2005/8/layout/orgChart1"/>
+    <dgm:cxn modelId="{6F73B918-FF97-4E39-8955-222EAB505CF1}" type="presParOf" srcId="{B397D60E-F624-409E-96C0-35BC0D65864F}" destId="{582C3E65-D8F9-45CD-A7BE-35B8C9E16EB8}" srcOrd="2" destOrd="0" presId="urn:microsoft.com/office/officeart/2005/8/layout/orgChart1"/>
+    <dgm:cxn modelId="{B2849974-9B3A-4BCD-B30D-96F653C6E789}" type="presParOf" srcId="{B397D60E-F624-409E-96C0-35BC0D65864F}" destId="{3FE2B39A-D6D1-4021-939F-C730728CAA4B}" srcOrd="3" destOrd="0" presId="urn:microsoft.com/office/officeart/2005/8/layout/orgChart1"/>
+    <dgm:cxn modelId="{D602217D-7D67-4A45-A4C8-7D225D66C5DA}" type="presParOf" srcId="{3FE2B39A-D6D1-4021-939F-C730728CAA4B}" destId="{E61F85DA-38EB-42F3-A912-F8575BF82C41}" srcOrd="0" destOrd="0" presId="urn:microsoft.com/office/officeart/2005/8/layout/orgChart1"/>
+    <dgm:cxn modelId="{F5C77EF4-5D72-4F78-8495-3B8B9EC11CF1}" type="presParOf" srcId="{E61F85DA-38EB-42F3-A912-F8575BF82C41}" destId="{6533C7D5-0361-4926-B924-51A5C2E30DBF}" srcOrd="0" destOrd="0" presId="urn:microsoft.com/office/officeart/2005/8/layout/orgChart1"/>
+    <dgm:cxn modelId="{A1B08FB7-5A1F-4277-AB96-BCDB5EE84E87}" type="presParOf" srcId="{E61F85DA-38EB-42F3-A912-F8575BF82C41}" destId="{FEA29CF4-1ECF-4851-96B5-C862B19A3102}" srcOrd="1" destOrd="0" presId="urn:microsoft.com/office/officeart/2005/8/layout/orgChart1"/>
+    <dgm:cxn modelId="{76BFEC52-A774-40D6-B733-82114A418DBA}" type="presParOf" srcId="{3FE2B39A-D6D1-4021-939F-C730728CAA4B}" destId="{148D27AF-63FB-4F39-BA60-1EA74E153782}" srcOrd="1" destOrd="0" presId="urn:microsoft.com/office/officeart/2005/8/layout/orgChart1"/>
+    <dgm:cxn modelId="{A3A247E3-E3C9-4306-8DCF-5E795E479714}" type="presParOf" srcId="{3FE2B39A-D6D1-4021-939F-C730728CAA4B}" destId="{B740C2FA-4596-465C-AC7A-B089EE66BDBE}" srcOrd="2" destOrd="0" presId="urn:microsoft.com/office/officeart/2005/8/layout/orgChart1"/>
+    <dgm:cxn modelId="{F776E118-05FD-409B-BFA1-008789C1A527}" type="presParOf" srcId="{B397D60E-F624-409E-96C0-35BC0D65864F}" destId="{C458507D-4D91-4CED-A904-F1D229528BB4}" srcOrd="4" destOrd="0" presId="urn:microsoft.com/office/officeart/2005/8/layout/orgChart1"/>
+    <dgm:cxn modelId="{15853D7F-568E-4B6A-A804-CF4E4F7C303D}" type="presParOf" srcId="{B397D60E-F624-409E-96C0-35BC0D65864F}" destId="{97F3FA8D-C725-43D8-A5EA-66E21C70DA03}" srcOrd="5" destOrd="0" presId="urn:microsoft.com/office/officeart/2005/8/layout/orgChart1"/>
+    <dgm:cxn modelId="{512D5184-EC05-42DC-A4BC-42B7E33A0ACA}" type="presParOf" srcId="{97F3FA8D-C725-43D8-A5EA-66E21C70DA03}" destId="{B09FC50D-6408-4FB6-81AD-590D97ED2865}" srcOrd="0" destOrd="0" presId="urn:microsoft.com/office/officeart/2005/8/layout/orgChart1"/>
+    <dgm:cxn modelId="{EFDDC462-A472-4298-88FB-66336566546F}" type="presParOf" srcId="{B09FC50D-6408-4FB6-81AD-590D97ED2865}" destId="{02C02110-051E-4A6D-80DF-BF4E01A9C0B6}" srcOrd="0" destOrd="0" presId="urn:microsoft.com/office/officeart/2005/8/layout/orgChart1"/>
+    <dgm:cxn modelId="{1FB916C2-B1C0-4B57-A655-8E569543AD91}" type="presParOf" srcId="{B09FC50D-6408-4FB6-81AD-590D97ED2865}" destId="{07E3BE0B-733F-4F40-91E7-AEF93C0D723E}" srcOrd="1" destOrd="0" presId="urn:microsoft.com/office/officeart/2005/8/layout/orgChart1"/>
+    <dgm:cxn modelId="{2A0FA71D-13A8-4123-B885-9434F1A0AC3C}" type="presParOf" srcId="{97F3FA8D-C725-43D8-A5EA-66E21C70DA03}" destId="{7C260482-C037-4FCD-BE0F-73E23CC857FB}" srcOrd="1" destOrd="0" presId="urn:microsoft.com/office/officeart/2005/8/layout/orgChart1"/>
+    <dgm:cxn modelId="{ACB8ADD0-E752-4520-B9ED-CB74D0A0609A}" type="presParOf" srcId="{97F3FA8D-C725-43D8-A5EA-66E21C70DA03}" destId="{61D327D0-76BD-4D48-8D50-5CD02EB84866}" srcOrd="2" destOrd="0" presId="urn:microsoft.com/office/officeart/2005/8/layout/orgChart1"/>
+    <dgm:cxn modelId="{84AF380A-3DE8-45D3-8262-43EE3A8937A1}" type="presParOf" srcId="{22D3168A-F68D-4989-8C60-8C0F42BF3E41}" destId="{DD8CCDA4-A054-4653-9BA8-4CE88EA9B043}" srcOrd="2" destOrd="0" presId="urn:microsoft.com/office/officeart/2005/8/layout/orgChart1"/>
+    <dgm:cxn modelId="{6ED52C0C-1E81-468D-8591-42300EC4B717}" type="presParOf" srcId="{760DF3DC-F52F-4C2B-BA4A-273AB6F3656F}" destId="{FEDCB2E1-0480-40A4-980D-7D91C7087155}" srcOrd="2" destOrd="0" presId="urn:microsoft.com/office/officeart/2005/8/layout/orgChart1"/>
+    <dgm:cxn modelId="{E563BA53-8FF8-4DBF-9300-B08347844105}" type="presParOf" srcId="{218B1655-E4E6-47FC-9672-C42C66089C3C}" destId="{85CD64F4-6946-472B-B4E5-EA5E26E063B2}" srcOrd="6" destOrd="0" presId="urn:microsoft.com/office/officeart/2005/8/layout/orgChart1"/>
+    <dgm:cxn modelId="{B8E62C38-9939-4A2D-BB65-F9370C65F8D2}" type="presParOf" srcId="{218B1655-E4E6-47FC-9672-C42C66089C3C}" destId="{B7D1C8EB-FA22-4BEA-BFE8-C48D1AF0A5C8}" srcOrd="7" destOrd="0" presId="urn:microsoft.com/office/officeart/2005/8/layout/orgChart1"/>
+    <dgm:cxn modelId="{F40EF771-1E3C-4BDF-9D62-CD3BA8E3E43E}" type="presParOf" srcId="{B7D1C8EB-FA22-4BEA-BFE8-C48D1AF0A5C8}" destId="{6317F5D6-92E3-41A2-A888-29B98B056A8A}" srcOrd="0" destOrd="0" presId="urn:microsoft.com/office/officeart/2005/8/layout/orgChart1"/>
+    <dgm:cxn modelId="{855F5C54-693A-4B05-8E14-2D526893E59F}" type="presParOf" srcId="{6317F5D6-92E3-41A2-A888-29B98B056A8A}" destId="{D2E31B52-1F85-4623-8CB4-FB0D4A93F8DB}" srcOrd="0" destOrd="0" presId="urn:microsoft.com/office/officeart/2005/8/layout/orgChart1"/>
+    <dgm:cxn modelId="{1D91428B-D264-40B4-AE92-FE29133ECCD8}" type="presParOf" srcId="{6317F5D6-92E3-41A2-A888-29B98B056A8A}" destId="{D150B90E-ED43-4211-AE16-CB5E61E5CD3A}" srcOrd="1" destOrd="0" presId="urn:microsoft.com/office/officeart/2005/8/layout/orgChart1"/>
+    <dgm:cxn modelId="{497FE9CA-DBA5-4992-ADB8-B08D878FA944}" type="presParOf" srcId="{B7D1C8EB-FA22-4BEA-BFE8-C48D1AF0A5C8}" destId="{32D76845-4956-4E51-81E0-D29C00A4B76E}" srcOrd="1" destOrd="0" presId="urn:microsoft.com/office/officeart/2005/8/layout/orgChart1"/>
+    <dgm:cxn modelId="{E4142A3B-8FB4-4C08-9EA7-23EC20BAA2AA}" type="presParOf" srcId="{32D76845-4956-4E51-81E0-D29C00A4B76E}" destId="{8BD901A4-64B7-4476-868E-93DAA142F29B}" srcOrd="0" destOrd="0" presId="urn:microsoft.com/office/officeart/2005/8/layout/orgChart1"/>
+    <dgm:cxn modelId="{BEFFE8FC-BCAA-4C0F-B898-6E8781A47321}" type="presParOf" srcId="{32D76845-4956-4E51-81E0-D29C00A4B76E}" destId="{727E425C-BE13-485F-8511-A6EF5FCAEC6B}" srcOrd="1" destOrd="0" presId="urn:microsoft.com/office/officeart/2005/8/layout/orgChart1"/>
+    <dgm:cxn modelId="{014B4E0C-CA50-4D3A-8EF9-E92C82F86B17}" type="presParOf" srcId="{727E425C-BE13-485F-8511-A6EF5FCAEC6B}" destId="{4025BD79-B8D4-48B9-A8EE-964DA70A6B49}" srcOrd="0" destOrd="0" presId="urn:microsoft.com/office/officeart/2005/8/layout/orgChart1"/>
+    <dgm:cxn modelId="{9671A182-DC74-4784-ACAD-E59BCD1A43D0}" type="presParOf" srcId="{4025BD79-B8D4-48B9-A8EE-964DA70A6B49}" destId="{375950B9-7871-43E6-98A7-EA39629F41D2}" srcOrd="0" destOrd="0" presId="urn:microsoft.com/office/officeart/2005/8/layout/orgChart1"/>
+    <dgm:cxn modelId="{7B492AD7-5565-48FC-9BDB-0734CCBF00D6}" type="presParOf" srcId="{4025BD79-B8D4-48B9-A8EE-964DA70A6B49}" destId="{CACCFEDF-C498-4AA5-B3DC-1ECA1344E534}" srcOrd="1" destOrd="0" presId="urn:microsoft.com/office/officeart/2005/8/layout/orgChart1"/>
+    <dgm:cxn modelId="{F12F3D39-1E42-41CF-B7FD-1C03678ECB11}" type="presParOf" srcId="{727E425C-BE13-485F-8511-A6EF5FCAEC6B}" destId="{8F1FB491-9925-4188-9B4F-9CAA6FC91492}" srcOrd="1" destOrd="0" presId="urn:microsoft.com/office/officeart/2005/8/layout/orgChart1"/>
+    <dgm:cxn modelId="{64106A92-CF0B-40CD-AFB6-1AB53A131B83}" type="presParOf" srcId="{727E425C-BE13-485F-8511-A6EF5FCAEC6B}" destId="{AD326DF6-53C3-496E-8695-F648A0E9B705}" srcOrd="2" destOrd="0" presId="urn:microsoft.com/office/officeart/2005/8/layout/orgChart1"/>
+    <dgm:cxn modelId="{11CB212A-D342-472C-9890-A502685CFD81}" type="presParOf" srcId="{32D76845-4956-4E51-81E0-D29C00A4B76E}" destId="{D03432C1-FE41-4ED9-9A66-F4222D783483}" srcOrd="2" destOrd="0" presId="urn:microsoft.com/office/officeart/2005/8/layout/orgChart1"/>
+    <dgm:cxn modelId="{4071F867-24AA-4A9E-9E53-828499ECBF84}" type="presParOf" srcId="{32D76845-4956-4E51-81E0-D29C00A4B76E}" destId="{E8F50F97-DE44-4E16-B8A2-AB58FF1A5021}" srcOrd="3" destOrd="0" presId="urn:microsoft.com/office/officeart/2005/8/layout/orgChart1"/>
+    <dgm:cxn modelId="{242D69D3-CB56-4484-889B-E1A5504B1272}" type="presParOf" srcId="{E8F50F97-DE44-4E16-B8A2-AB58FF1A5021}" destId="{6BA2BB9F-D7E8-4208-8794-8A1876FBD47C}" srcOrd="0" destOrd="0" presId="urn:microsoft.com/office/officeart/2005/8/layout/orgChart1"/>
+    <dgm:cxn modelId="{38092F86-D54E-4B88-89AF-57A3BB5A7657}" type="presParOf" srcId="{6BA2BB9F-D7E8-4208-8794-8A1876FBD47C}" destId="{24184702-82D9-48E6-8B49-56A145363E54}" srcOrd="0" destOrd="0" presId="urn:microsoft.com/office/officeart/2005/8/layout/orgChart1"/>
+    <dgm:cxn modelId="{470CC925-21BC-4223-8814-5011A10BCD3E}" type="presParOf" srcId="{6BA2BB9F-D7E8-4208-8794-8A1876FBD47C}" destId="{0A084F6C-EBF1-4681-BBF1-018F295C3E09}" srcOrd="1" destOrd="0" presId="urn:microsoft.com/office/officeart/2005/8/layout/orgChart1"/>
+    <dgm:cxn modelId="{F2B041AF-4746-441F-956D-BFFC104DFA92}" type="presParOf" srcId="{E8F50F97-DE44-4E16-B8A2-AB58FF1A5021}" destId="{0A5FFA6B-9BD2-4187-A0A9-C01A71FC498B}" srcOrd="1" destOrd="0" presId="urn:microsoft.com/office/officeart/2005/8/layout/orgChart1"/>
+    <dgm:cxn modelId="{CF69AC8C-A8AD-4E14-800B-DBA138D2F256}" type="presParOf" srcId="{E8F50F97-DE44-4E16-B8A2-AB58FF1A5021}" destId="{08BCC21F-6DD6-4E5B-921D-9BE2DD56869A}" srcOrd="2" destOrd="0" presId="urn:microsoft.com/office/officeart/2005/8/layout/orgChart1"/>
+    <dgm:cxn modelId="{CC9F5482-0C27-4F3C-9229-193AAAEA5651}" type="presParOf" srcId="{32D76845-4956-4E51-81E0-D29C00A4B76E}" destId="{ED22E192-69A8-4C67-9419-061F874076E2}" srcOrd="4" destOrd="0" presId="urn:microsoft.com/office/officeart/2005/8/layout/orgChart1"/>
+    <dgm:cxn modelId="{06C8340E-92C4-4C85-8CF1-26B51C780261}" type="presParOf" srcId="{32D76845-4956-4E51-81E0-D29C00A4B76E}" destId="{9327A142-D5F5-45B0-BFC9-762A958631A6}" srcOrd="5" destOrd="0" presId="urn:microsoft.com/office/officeart/2005/8/layout/orgChart1"/>
+    <dgm:cxn modelId="{C1706185-6B7A-41C0-99C4-E986784AF87D}" type="presParOf" srcId="{9327A142-D5F5-45B0-BFC9-762A958631A6}" destId="{8EAB79CB-2B7C-4B05-97A2-FCE8AAF1C397}" srcOrd="0" destOrd="0" presId="urn:microsoft.com/office/officeart/2005/8/layout/orgChart1"/>
+    <dgm:cxn modelId="{1255825F-356A-4B51-9F25-2355599062E4}" type="presParOf" srcId="{8EAB79CB-2B7C-4B05-97A2-FCE8AAF1C397}" destId="{FDCF302A-2AEC-479C-BBEA-45460034C0A7}" srcOrd="0" destOrd="0" presId="urn:microsoft.com/office/officeart/2005/8/layout/orgChart1"/>
+    <dgm:cxn modelId="{608DFC20-C4B1-454A-9AC6-BFE6F1FC3654}" type="presParOf" srcId="{8EAB79CB-2B7C-4B05-97A2-FCE8AAF1C397}" destId="{93165E38-2C8C-418D-95A2-3F5A169219C1}" srcOrd="1" destOrd="0" presId="urn:microsoft.com/office/officeart/2005/8/layout/orgChart1"/>
+    <dgm:cxn modelId="{DE05EFBB-A76D-4E88-A0EF-746051294959}" type="presParOf" srcId="{9327A142-D5F5-45B0-BFC9-762A958631A6}" destId="{3EFEA5B9-39F8-4C33-9CFC-BA6BF0313253}" srcOrd="1" destOrd="0" presId="urn:microsoft.com/office/officeart/2005/8/layout/orgChart1"/>
+    <dgm:cxn modelId="{BE6533B9-CA55-4382-8ACB-F59F0EC74C8E}" type="presParOf" srcId="{9327A142-D5F5-45B0-BFC9-762A958631A6}" destId="{08B5041C-F15A-4EBF-8A73-4F37BA861DC2}" srcOrd="2" destOrd="0" presId="urn:microsoft.com/office/officeart/2005/8/layout/orgChart1"/>
+    <dgm:cxn modelId="{7C4EC5F0-C276-4242-A6D5-9144E7E61AC0}" type="presParOf" srcId="{32D76845-4956-4E51-81E0-D29C00A4B76E}" destId="{B449A89D-3021-4A9D-9BF4-B190FBAE6CF5}" srcOrd="6" destOrd="0" presId="urn:microsoft.com/office/officeart/2005/8/layout/orgChart1"/>
+    <dgm:cxn modelId="{20149A40-91BC-45D1-B460-34FB4C0B7411}" type="presParOf" srcId="{32D76845-4956-4E51-81E0-D29C00A4B76E}" destId="{53509287-D6C7-444B-ACC7-C351BD0A3F5A}" srcOrd="7" destOrd="0" presId="urn:microsoft.com/office/officeart/2005/8/layout/orgChart1"/>
+    <dgm:cxn modelId="{07A7F53C-ED73-4FDC-9B47-1485C863F3AC}" type="presParOf" srcId="{53509287-D6C7-444B-ACC7-C351BD0A3F5A}" destId="{BC339C8D-0D6E-4957-B438-82DA5FBE32CD}" srcOrd="0" destOrd="0" presId="urn:microsoft.com/office/officeart/2005/8/layout/orgChart1"/>
+    <dgm:cxn modelId="{D850F4EF-FFCF-492C-B913-B8BA7391B840}" type="presParOf" srcId="{BC339C8D-0D6E-4957-B438-82DA5FBE32CD}" destId="{BE335AA8-2D1E-49E7-B774-CD971CA52202}" srcOrd="0" destOrd="0" presId="urn:microsoft.com/office/officeart/2005/8/layout/orgChart1"/>
+    <dgm:cxn modelId="{98D6BCB0-A176-4372-84EB-FC541ACF2A01}" type="presParOf" srcId="{BC339C8D-0D6E-4957-B438-82DA5FBE32CD}" destId="{23F61920-20AC-4324-BA25-011D0396141D}" srcOrd="1" destOrd="0" presId="urn:microsoft.com/office/officeart/2005/8/layout/orgChart1"/>
+    <dgm:cxn modelId="{160BF4E6-FFE3-4AC8-94CE-1F4AB6698B44}" type="presParOf" srcId="{53509287-D6C7-444B-ACC7-C351BD0A3F5A}" destId="{09F23510-E1DF-45A7-8A40-D04D10DCBFA0}" srcOrd="1" destOrd="0" presId="urn:microsoft.com/office/officeart/2005/8/layout/orgChart1"/>
+    <dgm:cxn modelId="{E2024FFB-17F5-4C3C-80B1-D9F28F0B338F}" type="presParOf" srcId="{53509287-D6C7-444B-ACC7-C351BD0A3F5A}" destId="{FCEC58C8-8FA4-44B1-A861-6578F9785BE9}" srcOrd="2" destOrd="0" presId="urn:microsoft.com/office/officeart/2005/8/layout/orgChart1"/>
+    <dgm:cxn modelId="{99A86DC3-FCF0-439E-8F47-125CF18A8952}" type="presParOf" srcId="{B7D1C8EB-FA22-4BEA-BFE8-C48D1AF0A5C8}" destId="{C6358B03-BD34-42A1-9822-4742770BB800}" srcOrd="2" destOrd="0" presId="urn:microsoft.com/office/officeart/2005/8/layout/orgChart1"/>
+    <dgm:cxn modelId="{8A201056-9CF6-4055-96AE-BBC8F352CC8A}" type="presParOf" srcId="{218B1655-E4E6-47FC-9672-C42C66089C3C}" destId="{0A989E28-0AF3-48DE-8A4A-F499C31A291D}" srcOrd="8" destOrd="0" presId="urn:microsoft.com/office/officeart/2005/8/layout/orgChart1"/>
+    <dgm:cxn modelId="{B12CC587-776D-461E-9979-ACF0E3E1AC8A}" type="presParOf" srcId="{218B1655-E4E6-47FC-9672-C42C66089C3C}" destId="{EA74628C-A9B4-45AC-8D3B-091F9DED4760}" srcOrd="9" destOrd="0" presId="urn:microsoft.com/office/officeart/2005/8/layout/orgChart1"/>
+    <dgm:cxn modelId="{B441F1D2-0AA2-41BD-8A36-8B1F9F2FBFFE}" type="presParOf" srcId="{EA74628C-A9B4-45AC-8D3B-091F9DED4760}" destId="{93A65C2A-792D-4DD9-B597-03A1CC1027EA}" srcOrd="0" destOrd="0" presId="urn:microsoft.com/office/officeart/2005/8/layout/orgChart1"/>
+    <dgm:cxn modelId="{ED62719F-2314-4224-BBED-237E604488C2}" type="presParOf" srcId="{93A65C2A-792D-4DD9-B597-03A1CC1027EA}" destId="{758B2173-9368-492E-A419-E6415C0A67ED}" srcOrd="0" destOrd="0" presId="urn:microsoft.com/office/officeart/2005/8/layout/orgChart1"/>
+    <dgm:cxn modelId="{82040AEC-5FF8-45AE-886E-451A32E74AEC}" type="presParOf" srcId="{93A65C2A-792D-4DD9-B597-03A1CC1027EA}" destId="{B02D910D-26C6-408E-B04F-1B88D8268690}" srcOrd="1" destOrd="0" presId="urn:microsoft.com/office/officeart/2005/8/layout/orgChart1"/>
+    <dgm:cxn modelId="{47679D85-A007-4E85-A054-375DE1DE404F}" type="presParOf" srcId="{EA74628C-A9B4-45AC-8D3B-091F9DED4760}" destId="{5D2DA806-E82A-4AE7-8171-4201E09FFC18}" srcOrd="1" destOrd="0" presId="urn:microsoft.com/office/officeart/2005/8/layout/orgChart1"/>
+    <dgm:cxn modelId="{CB04EEFC-2B04-4DAC-8834-91B5C6C26BCD}" type="presParOf" srcId="{5D2DA806-E82A-4AE7-8171-4201E09FFC18}" destId="{E2236C2F-4BE6-4332-83B2-8AFA924DE916}" srcOrd="0" destOrd="0" presId="urn:microsoft.com/office/officeart/2005/8/layout/orgChart1"/>
+    <dgm:cxn modelId="{B577B6A8-3065-4E69-AC69-FFD85864FE62}" type="presParOf" srcId="{5D2DA806-E82A-4AE7-8171-4201E09FFC18}" destId="{6D0BB7FB-3F89-4486-A92A-AE67BAB1E467}" srcOrd="1" destOrd="0" presId="urn:microsoft.com/office/officeart/2005/8/layout/orgChart1"/>
+    <dgm:cxn modelId="{9CA0078F-BE73-45EC-9F23-6E85C672A96D}" type="presParOf" srcId="{6D0BB7FB-3F89-4486-A92A-AE67BAB1E467}" destId="{D9C8056B-A032-4355-A9CD-A13FC8DF797E}" srcOrd="0" destOrd="0" presId="urn:microsoft.com/office/officeart/2005/8/layout/orgChart1"/>
+    <dgm:cxn modelId="{10FB5E96-2ACD-4210-9EA0-83E849FAE28B}" type="presParOf" srcId="{D9C8056B-A032-4355-A9CD-A13FC8DF797E}" destId="{50474AFB-2CE2-489E-80ED-72003FC4BDCC}" srcOrd="0" destOrd="0" presId="urn:microsoft.com/office/officeart/2005/8/layout/orgChart1"/>
+    <dgm:cxn modelId="{CBFF7388-6C43-445C-A6FB-5A10E614CD6D}" type="presParOf" srcId="{D9C8056B-A032-4355-A9CD-A13FC8DF797E}" destId="{8A636217-55E7-4CD2-956E-721B52BA2D4B}" srcOrd="1" destOrd="0" presId="urn:microsoft.com/office/officeart/2005/8/layout/orgChart1"/>
+    <dgm:cxn modelId="{D32E0B39-AD24-4C55-B328-8E7A05975419}" type="presParOf" srcId="{6D0BB7FB-3F89-4486-A92A-AE67BAB1E467}" destId="{AAC03DD1-5C0A-4D54-8CF9-CE36263CE2BD}" srcOrd="1" destOrd="0" presId="urn:microsoft.com/office/officeart/2005/8/layout/orgChart1"/>
+    <dgm:cxn modelId="{579C57C1-B3FC-47CE-922A-9A0AA4794DF0}" type="presParOf" srcId="{6D0BB7FB-3F89-4486-A92A-AE67BAB1E467}" destId="{CB71FB7B-E7F0-4F93-BC16-548C2EEC76BB}" srcOrd="2" destOrd="0" presId="urn:microsoft.com/office/officeart/2005/8/layout/orgChart1"/>
+    <dgm:cxn modelId="{166C28E7-0D23-4756-9065-A5521338C4E4}" type="presParOf" srcId="{5D2DA806-E82A-4AE7-8171-4201E09FFC18}" destId="{86C1CF07-990B-4546-B26A-00FBB44920B9}" srcOrd="2" destOrd="0" presId="urn:microsoft.com/office/officeart/2005/8/layout/orgChart1"/>
+    <dgm:cxn modelId="{010E4B7F-CD67-4147-8529-68DD140C56A3}" type="presParOf" srcId="{5D2DA806-E82A-4AE7-8171-4201E09FFC18}" destId="{602AD91B-A6DB-436A-B324-389AA6163B7E}" srcOrd="3" destOrd="0" presId="urn:microsoft.com/office/officeart/2005/8/layout/orgChart1"/>
+    <dgm:cxn modelId="{D1E738BE-E97E-4810-9E0C-C24E76BF0011}" type="presParOf" srcId="{602AD91B-A6DB-436A-B324-389AA6163B7E}" destId="{921425C5-EEFC-4F4E-B398-3BC243C18C20}" srcOrd="0" destOrd="0" presId="urn:microsoft.com/office/officeart/2005/8/layout/orgChart1"/>
+    <dgm:cxn modelId="{881D2A86-B7AD-4F23-84BF-DF5C486905D1}" type="presParOf" srcId="{921425C5-EEFC-4F4E-B398-3BC243C18C20}" destId="{608C070C-3597-4850-961E-E637B8ADAD28}" srcOrd="0" destOrd="0" presId="urn:microsoft.com/office/officeart/2005/8/layout/orgChart1"/>
+    <dgm:cxn modelId="{1D4BFC09-0849-4940-8B95-8AA95FADDF8F}" type="presParOf" srcId="{921425C5-EEFC-4F4E-B398-3BC243C18C20}" destId="{8C22F415-0F1F-49F3-A867-C1722D93A61F}" srcOrd="1" destOrd="0" presId="urn:microsoft.com/office/officeart/2005/8/layout/orgChart1"/>
+    <dgm:cxn modelId="{1803900B-5D21-412E-B43C-0507B4946468}" type="presParOf" srcId="{602AD91B-A6DB-436A-B324-389AA6163B7E}" destId="{88C3231F-56AE-4606-A8B2-204DB7C0CB89}" srcOrd="1" destOrd="0" presId="urn:microsoft.com/office/officeart/2005/8/layout/orgChart1"/>
+    <dgm:cxn modelId="{31580DB2-8665-4512-B42C-9358BE7A6CFD}" type="presParOf" srcId="{602AD91B-A6DB-436A-B324-389AA6163B7E}" destId="{29ECFC9C-64E8-4B3F-9033-2B0A33624FA0}" srcOrd="2" destOrd="0" presId="urn:microsoft.com/office/officeart/2005/8/layout/orgChart1"/>
+    <dgm:cxn modelId="{BC6DA2F4-8521-4764-94FE-21529DFFA074}" type="presParOf" srcId="{EA74628C-A9B4-45AC-8D3B-091F9DED4760}" destId="{07F1305F-70A3-43B2-9C05-F7852BB41CDC}" srcOrd="2" destOrd="0" presId="urn:microsoft.com/office/officeart/2005/8/layout/orgChart1"/>
+    <dgm:cxn modelId="{9D16EA63-36DA-4A13-A2A8-10727B241641}" type="presParOf" srcId="{40C98317-8D37-42BF-A497-7EF0FD9BAFC0}" destId="{49EC875F-A33C-42F1-BCBB-A530B96C08A7}" srcOrd="2" destOrd="0" presId="urn:microsoft.com/office/officeart/2005/8/layout/orgChart1"/>
   </dgm:cxnLst>
   <dgm:bg/>
   <dgm:whole/>
   <dgm:extLst>
     <a:ext uri="http://schemas.microsoft.com/office/drawing/2008/diagram">
-      <dsp:dataModelExt xmlns:dsp="http://schemas.microsoft.com/office/drawing/2008/diagram" relId="rId11" minVer="http://schemas.openxmlformats.org/drawingml/2006/diagram"/>
+      <dsp:dataModelExt xmlns:dsp="http://schemas.microsoft.com/office/drawing/2008/diagram" relId="rId15" minVer="http://schemas.openxmlformats.org/drawingml/2006/diagram"/>
     </a:ext>
   </dgm:extLst>
 </dgm:dataModel>
@@ -21794,7 +23791,7 @@
 </file>
 
 <file path=customXml/itemProps2.xml><?xml version="1.0" encoding="utf-8"?>
-<ds:datastoreItem xmlns:ds="http://schemas.openxmlformats.org/officeDocument/2006/customXml" ds:itemID="{19E0A3C3-8805-441E-B856-B49587BBF408}">
+<ds:datastoreItem xmlns:ds="http://schemas.openxmlformats.org/officeDocument/2006/customXml" ds:itemID="{1EF3C8CD-A30E-46D6-AB65-A7599AD5B6E2}">
   <ds:schemaRefs>
     <ds:schemaRef ds:uri="http://schemas.openxmlformats.org/officeDocument/2006/bibliography"/>
   </ds:schemaRefs>

</xml_diff>

<commit_message>
Konvertierungsfehler bei pdf behoben
</commit_message>
<xml_diff>
--- a/Projektdokumentation.docx
+++ b/Projektdokumentation.docx
@@ -61,6 +61,7 @@
                           <w:dataBinding w:prefixMappings="xmlns:ns0='http://purl.org/dc/elements/1.1/' xmlns:ns1='http://schemas.openxmlformats.org/package/2006/metadata/core-properties' " w:xpath="/ns1:coreProperties[1]/ns0:title[1]" w:storeItemID="{6C3C8BC8-F283-45AE-878A-BAB7291924A1}"/>
                           <w:text/>
                         </w:sdtPr>
+                        <w:sdtEndPr/>
                         <w:sdtContent>
                           <w:r>
                             <w:rPr>
@@ -88,6 +89,7 @@
                         <w:dataBinding w:prefixMappings="xmlns:ns0='http://purl.org/dc/elements/1.1/' xmlns:ns1='http://schemas.openxmlformats.org/package/2006/metadata/core-properties' " w:xpath="/ns1:coreProperties[1]/ns0:subject[1]" w:storeItemID="{6C3C8BC8-F283-45AE-878A-BAB7291924A1}"/>
                         <w:text/>
                       </w:sdtPr>
+                      <w:sdtEndPr/>
                       <w:sdtContent>
                         <w:p>
                           <w:pPr>
@@ -140,6 +142,7 @@
                           <w:dataBinding w:prefixMappings="xmlns:ns0='http://purl.org/dc/elements/1.1/' xmlns:ns1='http://schemas.openxmlformats.org/package/2006/metadata/core-properties' " w:xpath="/ns1:coreProperties[1]/ns0:creator[1]" w:storeItemID="{6C3C8BC8-F283-45AE-878A-BAB7291924A1}"/>
                           <w:text/>
                         </w:sdtPr>
+                        <w:sdtEndPr/>
                         <w:sdtContent>
                           <w:r>
                             <w:rPr>
@@ -173,7 +176,7 @@
               <w:noProof/>
             </w:rPr>
             <w:pict>
-              <v:rect id="Rectangle 132" o:spid="_x0000_s1032" style="position:absolute;margin-left:-35.2pt;margin-top:0;width:46.8pt;height:77.75pt;z-index:251658752;visibility:visible;mso-wrap-style:square;mso-width-percent:76;mso-height-percent:98;mso-top-percent:23;mso-wrap-distance-left:9pt;mso-wrap-distance-top:0;mso-wrap-distance-right:9pt;mso-wrap-distance-bottom:0;mso-position-horizontal:right;mso-position-horizontal-relative:margin;mso-position-vertical-relative:page;mso-width-percent:76;mso-height-percent:98;mso-top-percent:23;mso-width-relative:page;mso-height-relative:page;v-text-anchor:bottom" o:gfxdata="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" fillcolor="#4f81bd [3204]" stroked="f" strokeweight="2pt">
+              <v:rect id="Rectangle 132" o:spid="_x0000_s1032" style="position:absolute;margin-left:-39.6pt;margin-top:0;width:46.8pt;height:77.75pt;z-index:251658752;visibility:visible;mso-wrap-style:square;mso-width-percent:76;mso-height-percent:98;mso-top-percent:23;mso-wrap-distance-left:9pt;mso-wrap-distance-top:0;mso-wrap-distance-right:9pt;mso-wrap-distance-bottom:0;mso-position-horizontal:right;mso-position-horizontal-relative:margin;mso-position-vertical-relative:page;mso-width-percent:76;mso-height-percent:98;mso-top-percent:23;mso-width-relative:page;mso-height-relative:page;v-text-anchor:bottom" o:gfxdata="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" fillcolor="#4f81bd [3204]" stroked="f" strokeweight="2pt">
                 <v:path arrowok="t"/>
                 <o:lock v:ext="edit" aspectratio="t"/>
                 <v:textbox style="mso-next-textbox:#Rectangle 132" inset="3.6pt,,3.6pt">
@@ -196,6 +199,7 @@
                           <w:calendar w:val="gregorian"/>
                         </w:date>
                       </w:sdtPr>
+                      <w:sdtEndPr/>
                       <w:sdtContent>
                         <w:p>
                           <w:pPr>
@@ -3766,7 +3770,9 @@
         <w:lastRenderedPageBreak/>
         <w:t>Projektplanung</w:t>
       </w:r>
+      <w:bookmarkStart w:id="5" w:name="_GoBack"/>
       <w:bookmarkEnd w:id="4"/>
+      <w:bookmarkEnd w:id="5"/>
     </w:p>
     <w:p>
       <w:pPr>
@@ -3776,7 +3782,7 @@
           <w:lang w:eastAsia="de-DE"/>
         </w:rPr>
       </w:pPr>
-      <w:bookmarkStart w:id="5" w:name="_Toc424343204"/>
+      <w:bookmarkStart w:id="6" w:name="_Toc424343204"/>
       <w:r>
         <w:rPr>
           <w:noProof/>
@@ -3784,7 +3790,7 @@
         </w:rPr>
         <w:t>Projektstrukturplan</w:t>
       </w:r>
-      <w:bookmarkEnd w:id="5"/>
+      <w:bookmarkEnd w:id="6"/>
     </w:p>
     <w:p>
       <w:r>
@@ -3830,7 +3836,7 @@
       <w:pPr>
         <w:pStyle w:val="Heading2"/>
       </w:pPr>
-      <w:bookmarkStart w:id="6" w:name="_Toc424343205"/>
+      <w:bookmarkStart w:id="7" w:name="_Toc424343205"/>
       <w:r>
         <w:rPr>
           <w:noProof/>
@@ -3898,7 +3904,7 @@
       <w:r>
         <w:t>Zeitplan</w:t>
       </w:r>
-      <w:bookmarkEnd w:id="6"/>
+      <w:bookmarkEnd w:id="7"/>
     </w:p>
     <w:p>
       <w:r>
@@ -3972,12 +3978,12 @@
       <w:pPr>
         <w:pStyle w:val="Heading2"/>
       </w:pPr>
-      <w:bookmarkStart w:id="7" w:name="_Toc424343206"/>
+      <w:bookmarkStart w:id="8" w:name="_Toc424343206"/>
       <w:r>
         <w:lastRenderedPageBreak/>
         <w:t>Ressourcenplan</w:t>
       </w:r>
-      <w:bookmarkEnd w:id="7"/>
+      <w:bookmarkEnd w:id="8"/>
     </w:p>
     <w:p>
       <w:r>
@@ -4057,12 +4063,12 @@
       <w:pPr>
         <w:pStyle w:val="Heading2"/>
       </w:pPr>
-      <w:bookmarkStart w:id="8" w:name="_Toc424343207"/>
+      <w:bookmarkStart w:id="9" w:name="_Toc424343207"/>
       <w:r>
         <w:lastRenderedPageBreak/>
         <w:t>Kommunikationsplan</w:t>
       </w:r>
-      <w:bookmarkEnd w:id="8"/>
+      <w:bookmarkEnd w:id="9"/>
     </w:p>
     <w:tbl>
       <w:tblPr>
@@ -4521,12 +4527,12 @@
       <w:pPr>
         <w:pStyle w:val="Heading2"/>
       </w:pPr>
-      <w:bookmarkStart w:id="9" w:name="_Toc424343208"/>
+      <w:bookmarkStart w:id="10" w:name="_Toc424343208"/>
       <w:r>
         <w:lastRenderedPageBreak/>
         <w:t>Risikoplan</w:t>
       </w:r>
-      <w:bookmarkEnd w:id="9"/>
+      <w:bookmarkEnd w:id="10"/>
     </w:p>
     <w:tbl>
       <w:tblPr>
@@ -5250,12 +5256,12 @@
       <w:pPr>
         <w:pStyle w:val="Heading2"/>
       </w:pPr>
-      <w:bookmarkStart w:id="10" w:name="_Toc424343209"/>
+      <w:bookmarkStart w:id="11" w:name="_Toc424343209"/>
       <w:r>
         <w:lastRenderedPageBreak/>
         <w:t>Kostenplan</w:t>
       </w:r>
-      <w:bookmarkEnd w:id="10"/>
+      <w:bookmarkEnd w:id="11"/>
     </w:p>
     <w:p/>
     <w:p>
@@ -5295,25 +5301,25 @@
       <w:pPr>
         <w:pStyle w:val="Heading1"/>
       </w:pPr>
-      <w:bookmarkStart w:id="11" w:name="_Toc424343210"/>
+      <w:bookmarkStart w:id="12" w:name="_Toc424343210"/>
       <w:r>
         <w:lastRenderedPageBreak/>
         <w:t>Projektdurchführung</w:t>
       </w:r>
-      <w:bookmarkEnd w:id="11"/>
+      <w:bookmarkEnd w:id="12"/>
     </w:p>
     <w:p>
       <w:pPr>
         <w:pStyle w:val="Heading2"/>
       </w:pPr>
-      <w:bookmarkStart w:id="12" w:name="_Toc424343211"/>
+      <w:bookmarkStart w:id="13" w:name="_Toc424343211"/>
       <w:r>
         <w:t>Projekt</w:t>
       </w:r>
       <w:r>
         <w:t>steuerung und Projektkontrolle</w:t>
       </w:r>
-      <w:bookmarkEnd w:id="12"/>
+      <w:bookmarkEnd w:id="13"/>
     </w:p>
     <w:p>
       <w:r>
@@ -5522,12 +5528,12 @@
       <w:pPr>
         <w:pStyle w:val="Heading2"/>
       </w:pPr>
-      <w:bookmarkStart w:id="13" w:name="_Toc424343212"/>
+      <w:bookmarkStart w:id="14" w:name="_Toc424343212"/>
       <w:r>
         <w:lastRenderedPageBreak/>
         <w:t>Qualitätsmanagement</w:t>
       </w:r>
-      <w:bookmarkEnd w:id="13"/>
+      <w:bookmarkEnd w:id="14"/>
     </w:p>
     <w:p>
       <w:r>
@@ -5736,12 +5742,12 @@
       <w:pPr>
         <w:pStyle w:val="Heading2"/>
       </w:pPr>
-      <w:bookmarkStart w:id="14" w:name="_Toc424343213"/>
+      <w:bookmarkStart w:id="15" w:name="_Toc424343213"/>
       <w:r>
         <w:lastRenderedPageBreak/>
         <w:t>Team- und Konfliktmanagement</w:t>
       </w:r>
-      <w:bookmarkEnd w:id="14"/>
+      <w:bookmarkEnd w:id="15"/>
     </w:p>
     <w:p>
       <w:r>
@@ -5974,12 +5980,12 @@
       <w:pPr>
         <w:pStyle w:val="Heading2"/>
       </w:pPr>
-      <w:bookmarkStart w:id="15" w:name="_Toc424343214"/>
+      <w:bookmarkStart w:id="16" w:name="_Toc424343214"/>
       <w:r>
         <w:lastRenderedPageBreak/>
         <w:t>Beschaffungsmanagement</w:t>
       </w:r>
-      <w:bookmarkEnd w:id="15"/>
+      <w:bookmarkEnd w:id="16"/>
     </w:p>
     <w:p>
       <w:r>
@@ -6012,12 +6018,12 @@
       <w:pPr>
         <w:pStyle w:val="Heading2"/>
       </w:pPr>
-      <w:bookmarkStart w:id="16" w:name="_Toc424343215"/>
+      <w:bookmarkStart w:id="17" w:name="_Toc424343215"/>
       <w:r>
         <w:lastRenderedPageBreak/>
         <w:t>Integrationsmanagement</w:t>
       </w:r>
-      <w:bookmarkEnd w:id="16"/>
+      <w:bookmarkEnd w:id="17"/>
     </w:p>
     <w:p>
       <w:r>
@@ -6153,12 +6159,12 @@
       <w:pPr>
         <w:pStyle w:val="Heading2"/>
       </w:pPr>
-      <w:bookmarkStart w:id="17" w:name="_Toc424343216"/>
+      <w:bookmarkStart w:id="18" w:name="_Toc424343216"/>
       <w:r>
         <w:lastRenderedPageBreak/>
         <w:t>Umfangsmanagement</w:t>
       </w:r>
-      <w:bookmarkEnd w:id="17"/>
+      <w:bookmarkEnd w:id="18"/>
     </w:p>
     <w:p>
       <w:r>
@@ -6973,18 +6979,18 @@
       <w:pPr>
         <w:pStyle w:val="Heading1"/>
       </w:pPr>
-      <w:bookmarkStart w:id="18" w:name="_Toc424343217"/>
+      <w:bookmarkStart w:id="19" w:name="_Toc424343217"/>
       <w:r>
         <w:lastRenderedPageBreak/>
         <w:t>Projektabschluss</w:t>
       </w:r>
-      <w:bookmarkEnd w:id="18"/>
+      <w:bookmarkEnd w:id="19"/>
     </w:p>
     <w:p>
       <w:pPr>
         <w:pStyle w:val="Heading2"/>
       </w:pPr>
-      <w:bookmarkStart w:id="19" w:name="_Toc424343218"/>
+      <w:bookmarkStart w:id="20" w:name="_Toc424343218"/>
       <w:r>
         <w:t xml:space="preserve">Beschreibung des </w:t>
       </w:r>
@@ -6994,7 +7000,7 @@
       <w:r>
         <w:t>Produktes</w:t>
       </w:r>
-      <w:bookmarkEnd w:id="19"/>
+      <w:bookmarkEnd w:id="20"/>
     </w:p>
     <w:p>
       <w:r>
@@ -7158,12 +7164,12 @@
       <w:pPr>
         <w:pStyle w:val="Heading2"/>
       </w:pPr>
-      <w:bookmarkStart w:id="20" w:name="_Toc424343219"/>
+      <w:bookmarkStart w:id="21" w:name="_Toc424343219"/>
       <w:r>
         <w:lastRenderedPageBreak/>
         <w:t>Probleme während des Projektes</w:t>
       </w:r>
-      <w:bookmarkEnd w:id="20"/>
+      <w:bookmarkEnd w:id="21"/>
     </w:p>
     <w:p>
       <w:r>
@@ -7321,12 +7327,12 @@
       <w:pPr>
         <w:pStyle w:val="Heading2"/>
       </w:pPr>
-      <w:bookmarkStart w:id="21" w:name="_Toc424343220"/>
+      <w:bookmarkStart w:id="22" w:name="_Toc424343220"/>
       <w:r>
         <w:lastRenderedPageBreak/>
         <w:t>Fazit</w:t>
       </w:r>
-      <w:bookmarkEnd w:id="21"/>
+      <w:bookmarkEnd w:id="22"/>
     </w:p>
     <w:p>
       <w:r>
@@ -7422,22 +7428,22 @@
       <w:pPr>
         <w:pStyle w:val="Heading1"/>
       </w:pPr>
-      <w:bookmarkStart w:id="22" w:name="_Toc424343221"/>
+      <w:bookmarkStart w:id="23" w:name="_Toc424343221"/>
       <w:r>
         <w:lastRenderedPageBreak/>
         <w:t>Anhang</w:t>
       </w:r>
-      <w:bookmarkEnd w:id="22"/>
+      <w:bookmarkEnd w:id="23"/>
     </w:p>
     <w:p>
       <w:pPr>
         <w:pStyle w:val="Heading2"/>
       </w:pPr>
-      <w:bookmarkStart w:id="23" w:name="_Toc424343222"/>
+      <w:bookmarkStart w:id="24" w:name="_Toc424343222"/>
       <w:r>
         <w:t>Lastenheft</w:t>
       </w:r>
-      <w:bookmarkEnd w:id="23"/>
+      <w:bookmarkEnd w:id="24"/>
     </w:p>
     <w:p>
       <w:pPr>
@@ -8161,8 +8167,6 @@
       <w:r>
         <w:t>Weitere Webtechniken können optional verwendet werden</w:t>
       </w:r>
-      <w:bookmarkStart w:id="24" w:name="_GoBack"/>
-      <w:bookmarkEnd w:id="24"/>
     </w:p>
     <w:p>
       <w:pPr>
@@ -8230,6 +8234,7 @@
         <w:docPartUnique/>
       </w:docPartObj>
     </w:sdtPr>
+    <w:sdtEndPr/>
     <w:sdtContent>
       <w:p>
         <w:pPr>
@@ -8252,7 +8257,7 @@
           <w:rPr>
             <w:noProof/>
           </w:rPr>
-          <w:t>21</w:t>
+          <w:t>7</w:t>
         </w:r>
         <w:r>
           <w:rPr>
@@ -12491,57 +12496,45 @@
         <a:lstStyle/>
         <a:p>
           <a:r>
-            <a:rPr lang="en-US" sz="700" dirty="0" err="1" smtClean="0"/>
-            <a:t>Kalender</a:t>
+            <a:rPr lang="en-US" sz="700" dirty="0" smtClean="0"/>
+            <a:t>Kalender Projekt</a:t>
           </a:r>
+          <a:endParaRPr lang="en-US" sz="700" dirty="0"/>
+        </a:p>
+      </dgm:t>
+    </dgm:pt>
+    <dgm:pt modelId="{14594C0A-5CB5-4CA0-9641-B5C46F56AB9F}" type="parTrans" cxnId="{1915B148-A368-4EB8-BDD3-41DEBF06C4D2}">
+      <dgm:prSet/>
+      <dgm:spPr/>
+      <dgm:t>
+        <a:bodyPr/>
+        <a:lstStyle/>
+        <a:p>
+          <a:endParaRPr lang="en-US" sz="2400"/>
+        </a:p>
+      </dgm:t>
+    </dgm:pt>
+    <dgm:pt modelId="{FE14E072-0F51-4E9B-B1D1-F3857E6064E9}" type="sibTrans" cxnId="{1915B148-A368-4EB8-BDD3-41DEBF06C4D2}">
+      <dgm:prSet/>
+      <dgm:spPr/>
+      <dgm:t>
+        <a:bodyPr/>
+        <a:lstStyle/>
+        <a:p>
+          <a:endParaRPr lang="en-US" sz="2400"/>
+        </a:p>
+      </dgm:t>
+    </dgm:pt>
+    <dgm:pt modelId="{818BF67A-B470-47CE-AD72-4C24B87E6F92}">
+      <dgm:prSet phldrT="[Text]" custT="1"/>
+      <dgm:spPr/>
+      <dgm:t>
+        <a:bodyPr/>
+        <a:lstStyle/>
+        <a:p>
           <a:r>
             <a:rPr lang="en-US" sz="700" dirty="0" smtClean="0"/>
-            <a:t> </a:t>
-          </a:r>
-          <a:r>
-            <a:rPr lang="en-US" sz="700" dirty="0" err="1" smtClean="0"/>
-            <a:t>Projekt</a:t>
-          </a:r>
-          <a:endParaRPr lang="en-US" sz="700" dirty="0"/>
-        </a:p>
-      </dgm:t>
-    </dgm:pt>
-    <dgm:pt modelId="{14594C0A-5CB5-4CA0-9641-B5C46F56AB9F}" type="parTrans" cxnId="{1915B148-A368-4EB8-BDD3-41DEBF06C4D2}">
-      <dgm:prSet/>
-      <dgm:spPr/>
-      <dgm:t>
-        <a:bodyPr/>
-        <a:lstStyle/>
-        <a:p>
-          <a:endParaRPr lang="en-US" sz="2400"/>
-        </a:p>
-      </dgm:t>
-    </dgm:pt>
-    <dgm:pt modelId="{FE14E072-0F51-4E9B-B1D1-F3857E6064E9}" type="sibTrans" cxnId="{1915B148-A368-4EB8-BDD3-41DEBF06C4D2}">
-      <dgm:prSet/>
-      <dgm:spPr/>
-      <dgm:t>
-        <a:bodyPr/>
-        <a:lstStyle/>
-        <a:p>
-          <a:endParaRPr lang="en-US" sz="2400"/>
-        </a:p>
-      </dgm:t>
-    </dgm:pt>
-    <dgm:pt modelId="{818BF67A-B470-47CE-AD72-4C24B87E6F92}">
-      <dgm:prSet phldrT="[Text]" custT="1"/>
-      <dgm:spPr/>
-      <dgm:t>
-        <a:bodyPr/>
-        <a:lstStyle/>
-        <a:p>
-          <a:r>
-            <a:rPr lang="en-US" sz="700" dirty="0" smtClean="0"/>
-            <a:t>2. </a:t>
-          </a:r>
-          <a:r>
-            <a:rPr lang="en-US" sz="700" dirty="0" err="1" smtClean="0"/>
-            <a:t>Planung</a:t>
+            <a:t>2. Planung</a:t>
           </a:r>
           <a:endParaRPr lang="en-US" sz="700" dirty="0"/>
         </a:p>
@@ -12615,11 +12608,7 @@
         <a:p>
           <a:r>
             <a:rPr lang="en-US" sz="700" dirty="0" smtClean="0"/>
-            <a:t>1. </a:t>
-          </a:r>
-          <a:r>
-            <a:rPr lang="en-US" sz="700" dirty="0" err="1" smtClean="0"/>
-            <a:t>Projektmanagent</a:t>
+            <a:t>1. Projektmanagement</a:t>
           </a:r>
           <a:endParaRPr lang="en-US" sz="700" dirty="0"/>
         </a:p>
@@ -12656,11 +12645,7 @@
         <a:p>
           <a:r>
             <a:rPr lang="en-US" sz="700" dirty="0" smtClean="0"/>
-            <a:t>1.2 </a:t>
-          </a:r>
-          <a:r>
-            <a:rPr lang="en-US" sz="700" dirty="0" err="1" smtClean="0"/>
-            <a:t>Projektkoordination</a:t>
+            <a:t>1.2 Projektkoordination</a:t>
           </a:r>
           <a:endParaRPr lang="en-US" sz="700" dirty="0"/>
         </a:p>
@@ -12697,11 +12682,7 @@
         <a:p>
           <a:r>
             <a:rPr lang="en-US" sz="700" dirty="0" smtClean="0"/>
-            <a:t>1.1 </a:t>
-          </a:r>
-          <a:r>
-            <a:rPr lang="en-US" sz="700" dirty="0" err="1" smtClean="0"/>
-            <a:t>Projektstart</a:t>
+            <a:t>1.1 Projektstart</a:t>
           </a:r>
           <a:endParaRPr lang="en-US" sz="700" dirty="0"/>
         </a:p>
@@ -12738,11 +12719,7 @@
         <a:p>
           <a:r>
             <a:rPr lang="en-US" sz="700" dirty="0" smtClean="0"/>
-            <a:t>2.1 </a:t>
-          </a:r>
-          <a:r>
-            <a:rPr lang="en-US" sz="700" dirty="0" err="1" smtClean="0"/>
-            <a:t>Aufgabenverteilung</a:t>
+            <a:t>2.1 Aufgabenverteilung</a:t>
           </a:r>
           <a:endParaRPr lang="en-US" sz="700" dirty="0"/>
         </a:p>
@@ -12779,11 +12756,7 @@
         <a:p>
           <a:r>
             <a:rPr lang="en-US" sz="700" dirty="0" smtClean="0"/>
-            <a:t>4.1 </a:t>
-          </a:r>
-          <a:r>
-            <a:rPr lang="en-US" sz="700" dirty="0" err="1" smtClean="0"/>
-            <a:t>Benutzerfunktionen</a:t>
+            <a:t>4.1 Benutzerfunktionen</a:t>
           </a:r>
           <a:endParaRPr lang="en-US" sz="700" dirty="0"/>
         </a:p>
@@ -12820,11 +12793,7 @@
         <a:p>
           <a:r>
             <a:rPr lang="en-US" sz="700" dirty="0" smtClean="0"/>
-            <a:t>5. </a:t>
-          </a:r>
-          <a:r>
-            <a:rPr lang="en-US" sz="700" dirty="0" err="1" smtClean="0"/>
-            <a:t>Einführung</a:t>
+            <a:t>5. Einführung</a:t>
           </a:r>
           <a:endParaRPr lang="en-US" sz="700" dirty="0"/>
         </a:p>
@@ -12897,11 +12866,7 @@
         <a:p>
           <a:r>
             <a:rPr lang="en-US" sz="700" dirty="0" smtClean="0"/>
-            <a:t>1.3 </a:t>
-          </a:r>
-          <a:r>
-            <a:rPr lang="en-US" sz="700" dirty="0" err="1" smtClean="0"/>
-            <a:t>Projektcontrolling</a:t>
+            <a:t>1.3 Projektcontrolling</a:t>
           </a:r>
           <a:endParaRPr lang="en-US" sz="700" dirty="0"/>
         </a:p>
@@ -12938,11 +12903,7 @@
         <a:p>
           <a:r>
             <a:rPr lang="en-US" sz="700" dirty="0" smtClean="0"/>
-            <a:t>1.4 </a:t>
-          </a:r>
-          <a:r>
-            <a:rPr lang="en-US" sz="700" dirty="0" err="1" smtClean="0"/>
-            <a:t>Projektabschluss</a:t>
+            <a:t>1.4 Projektabschluss</a:t>
           </a:r>
           <a:endParaRPr lang="en-US" sz="700" dirty="0"/>
         </a:p>
@@ -12979,11 +12940,7 @@
         <a:p>
           <a:r>
             <a:rPr lang="en-US" sz="700" dirty="0" smtClean="0"/>
-            <a:t>1.5 </a:t>
-          </a:r>
-          <a:r>
-            <a:rPr lang="en-US" sz="700" dirty="0" err="1" smtClean="0"/>
-            <a:t>Projektabnahme</a:t>
+            <a:t>1.5 Projektabnahme</a:t>
           </a:r>
           <a:endParaRPr lang="en-US" sz="700" dirty="0"/>
         </a:p>
@@ -13020,11 +12977,7 @@
         <a:p>
           <a:r>
             <a:rPr lang="en-US" sz="700" dirty="0" smtClean="0"/>
-            <a:t>2.2 </a:t>
-          </a:r>
-          <a:r>
-            <a:rPr lang="en-US" sz="700" dirty="0" err="1" smtClean="0"/>
-            <a:t>Githubprojekt</a:t>
+            <a:t>2.2 Githubprojekt</a:t>
           </a:r>
           <a:endParaRPr lang="en-US" sz="700" dirty="0"/>
         </a:p>
@@ -13061,11 +13014,7 @@
         <a:p>
           <a:r>
             <a:rPr lang="en-US" sz="700" dirty="0" smtClean="0"/>
-            <a:t>2.3 </a:t>
-          </a:r>
-          <a:r>
-            <a:rPr lang="en-US" sz="700" dirty="0" err="1" smtClean="0"/>
-            <a:t>Datenbankdesign</a:t>
+            <a:t>2.3 Datenbankdesign</a:t>
           </a:r>
           <a:endParaRPr lang="en-US" sz="700" dirty="0"/>
         </a:p>
@@ -13102,11 +13051,7 @@
         <a:p>
           <a:r>
             <a:rPr lang="en-US" sz="700" dirty="0" smtClean="0"/>
-            <a:t>2.4 </a:t>
-          </a:r>
-          <a:r>
-            <a:rPr lang="en-US" sz="700" dirty="0" err="1" smtClean="0"/>
-            <a:t>Benutzeroberflächen-konzept</a:t>
+            <a:t>2.4 Benutzeroberflächen-konzept</a:t>
           </a:r>
           <a:endParaRPr lang="en-US" sz="700" dirty="0"/>
         </a:p>
@@ -13143,11 +13088,7 @@
         <a:p>
           <a:r>
             <a:rPr lang="en-US" sz="700" dirty="0" smtClean="0"/>
-            <a:t>2.5 </a:t>
-          </a:r>
-          <a:r>
-            <a:rPr lang="en-US" sz="700" dirty="0" err="1" smtClean="0"/>
-            <a:t>Funktionskonzept</a:t>
+            <a:t>2.5 Funktionskonzept</a:t>
           </a:r>
           <a:endParaRPr lang="en-US" sz="700" dirty="0"/>
         </a:p>
@@ -13184,11 +13125,7 @@
         <a:p>
           <a:r>
             <a:rPr lang="en-US" sz="700" dirty="0" smtClean="0"/>
-            <a:t>3. </a:t>
-          </a:r>
-          <a:r>
-            <a:rPr lang="en-US" sz="700" dirty="0" err="1" smtClean="0"/>
-            <a:t>Durchführung</a:t>
+            <a:t>3. Durchführung</a:t>
           </a:r>
           <a:endParaRPr lang="en-US" sz="700" dirty="0"/>
         </a:p>
@@ -13225,11 +13162,7 @@
         <a:p>
           <a:r>
             <a:rPr lang="en-US" sz="700" dirty="0" smtClean="0"/>
-            <a:t>3.1 </a:t>
-          </a:r>
-          <a:r>
-            <a:rPr lang="en-US" sz="700" dirty="0" err="1" smtClean="0"/>
-            <a:t>Benutzeroberfläche</a:t>
+            <a:t>3.1 Benutzeroberfläche</a:t>
           </a:r>
           <a:endParaRPr lang="en-US" sz="700" dirty="0"/>
         </a:p>
@@ -13266,11 +13199,7 @@
         <a:p>
           <a:r>
             <a:rPr lang="en-US" sz="700" dirty="0" smtClean="0"/>
-            <a:t>3.1.1 </a:t>
-          </a:r>
-          <a:r>
-            <a:rPr lang="en-US" sz="700" dirty="0" err="1" smtClean="0"/>
-            <a:t>Webdesign</a:t>
+            <a:t>3.1.1 Webdesign</a:t>
           </a:r>
           <a:endParaRPr lang="en-US" sz="700" dirty="0"/>
         </a:p>
@@ -13344,25 +13273,50 @@
         <a:p>
           <a:r>
             <a:rPr lang="en-US" sz="700" dirty="0" smtClean="0"/>
-            <a:t>3.1.3 </a:t>
+            <a:t>3.1.3 Monats- und Wochenansicht</a:t>
           </a:r>
-          <a:r>
-            <a:rPr lang="en-US" sz="700" dirty="0" err="1" smtClean="0"/>
-            <a:t>Monats</a:t>
-          </a:r>
+          <a:endParaRPr lang="en-US" sz="700" dirty="0"/>
+        </a:p>
+      </dgm:t>
+    </dgm:pt>
+    <dgm:pt modelId="{2458822C-E556-4707-9523-DAF6680E2229}" type="parTrans" cxnId="{7B19B369-6947-4626-BB83-B48F843ED251}">
+      <dgm:prSet/>
+      <dgm:spPr/>
+      <dgm:t>
+        <a:bodyPr/>
+        <a:lstStyle/>
+        <a:p>
+          <a:endParaRPr lang="en-US" sz="2400"/>
+        </a:p>
+      </dgm:t>
+    </dgm:pt>
+    <dgm:pt modelId="{839DD7E9-EDEC-4DE5-A796-66AFCB3F97F6}" type="sibTrans" cxnId="{7B19B369-6947-4626-BB83-B48F843ED251}">
+      <dgm:prSet/>
+      <dgm:spPr/>
+      <dgm:t>
+        <a:bodyPr/>
+        <a:lstStyle/>
+        <a:p>
+          <a:endParaRPr lang="en-US" sz="2400"/>
+        </a:p>
+      </dgm:t>
+    </dgm:pt>
+    <dgm:pt modelId="{1EACC185-5F37-45B6-8D4C-A85DEC2C3CC2}">
+      <dgm:prSet phldrT="[Text]" custT="1"/>
+      <dgm:spPr/>
+      <dgm:t>
+        <a:bodyPr/>
+        <a:lstStyle/>
+        <a:p>
           <a:r>
             <a:rPr lang="en-US" sz="700" dirty="0" smtClean="0"/>
-            <a:t>- und </a:t>
-          </a:r>
-          <a:r>
-            <a:rPr lang="en-US" sz="700" dirty="0" err="1" smtClean="0"/>
-            <a:t>Wochenansicht</a:t>
+            <a:t>3.1.4 Terminansicht</a:t>
           </a:r>
           <a:endParaRPr lang="en-US" sz="700" dirty="0"/>
         </a:p>
       </dgm:t>
     </dgm:pt>
-    <dgm:pt modelId="{2458822C-E556-4707-9523-DAF6680E2229}" type="parTrans" cxnId="{7B19B369-6947-4626-BB83-B48F843ED251}">
+    <dgm:pt modelId="{9E27471E-5DB8-4937-8660-54FF2624027D}" type="parTrans" cxnId="{020C356A-87E2-478F-B2DE-4DE66A2F47C0}">
       <dgm:prSet/>
       <dgm:spPr/>
       <dgm:t>
@@ -13373,7 +13327,7 @@
         </a:p>
       </dgm:t>
     </dgm:pt>
-    <dgm:pt modelId="{839DD7E9-EDEC-4DE5-A796-66AFCB3F97F6}" type="sibTrans" cxnId="{7B19B369-6947-4626-BB83-B48F843ED251}">
+    <dgm:pt modelId="{D4565696-783F-4249-B214-E1F424D55019}" type="sibTrans" cxnId="{020C356A-87E2-478F-B2DE-4DE66A2F47C0}">
       <dgm:prSet/>
       <dgm:spPr/>
       <dgm:t>
@@ -13384,7 +13338,7 @@
         </a:p>
       </dgm:t>
     </dgm:pt>
-    <dgm:pt modelId="{1EACC185-5F37-45B6-8D4C-A85DEC2C3CC2}">
+    <dgm:pt modelId="{8662C5AC-2122-4998-A495-F5D62C28E16C}">
       <dgm:prSet phldrT="[Text]" custT="1"/>
       <dgm:spPr/>
       <dgm:t>
@@ -13393,17 +13347,13 @@
         <a:p>
           <a:r>
             <a:rPr lang="en-US" sz="700" dirty="0" smtClean="0"/>
-            <a:t>3.1.4 </a:t>
-          </a:r>
-          <a:r>
-            <a:rPr lang="en-US" sz="700" dirty="0" err="1" smtClean="0"/>
-            <a:t>Terminansicht</a:t>
+            <a:t>3.2 Funktionen</a:t>
           </a:r>
           <a:endParaRPr lang="en-US" sz="700" dirty="0"/>
         </a:p>
       </dgm:t>
     </dgm:pt>
-    <dgm:pt modelId="{9E27471E-5DB8-4937-8660-54FF2624027D}" type="parTrans" cxnId="{020C356A-87E2-478F-B2DE-4DE66A2F47C0}">
+    <dgm:pt modelId="{26047898-5B4E-4444-9868-2A1ED83FE363}" type="parTrans" cxnId="{99FD218C-810B-4FF8-9A54-CB478EBE3EEA}">
       <dgm:prSet/>
       <dgm:spPr/>
       <dgm:t>
@@ -13414,7 +13364,7 @@
         </a:p>
       </dgm:t>
     </dgm:pt>
-    <dgm:pt modelId="{D4565696-783F-4249-B214-E1F424D55019}" type="sibTrans" cxnId="{020C356A-87E2-478F-B2DE-4DE66A2F47C0}">
+    <dgm:pt modelId="{4D6923C5-AD21-4F2C-B5C0-D0F856ED7EFE}" type="sibTrans" cxnId="{99FD218C-810B-4FF8-9A54-CB478EBE3EEA}">
       <dgm:prSet/>
       <dgm:spPr/>
       <dgm:t>
@@ -13425,7 +13375,7 @@
         </a:p>
       </dgm:t>
     </dgm:pt>
-    <dgm:pt modelId="{8662C5AC-2122-4998-A495-F5D62C28E16C}">
+    <dgm:pt modelId="{9BA6781A-BB59-48E6-B4A0-16D89DA56CB6}">
       <dgm:prSet phldrT="[Text]" custT="1"/>
       <dgm:spPr/>
       <dgm:t>
@@ -13434,17 +13384,13 @@
         <a:p>
           <a:r>
             <a:rPr lang="en-US" sz="700" dirty="0" smtClean="0"/>
-            <a:t>3.2 </a:t>
-          </a:r>
-          <a:r>
-            <a:rPr lang="en-US" sz="700" dirty="0" err="1" smtClean="0"/>
-            <a:t>Funktionen</a:t>
+            <a:t>3.2.1 Kalenderfunktionen</a:t>
           </a:r>
           <a:endParaRPr lang="en-US" sz="700" dirty="0"/>
         </a:p>
       </dgm:t>
     </dgm:pt>
-    <dgm:pt modelId="{26047898-5B4E-4444-9868-2A1ED83FE363}" type="parTrans" cxnId="{99FD218C-810B-4FF8-9A54-CB478EBE3EEA}">
+    <dgm:pt modelId="{FCE0F2E5-63B0-4C35-BCFB-FC14DAA41B15}" type="parTrans" cxnId="{30FBBF91-EF8B-47F2-BBE0-E1D902BEE59F}">
       <dgm:prSet/>
       <dgm:spPr/>
       <dgm:t>
@@ -13455,7 +13401,7 @@
         </a:p>
       </dgm:t>
     </dgm:pt>
-    <dgm:pt modelId="{4D6923C5-AD21-4F2C-B5C0-D0F856ED7EFE}" type="sibTrans" cxnId="{99FD218C-810B-4FF8-9A54-CB478EBE3EEA}">
+    <dgm:pt modelId="{08B88865-CF45-4011-B23E-A6D9E8CE737B}" type="sibTrans" cxnId="{30FBBF91-EF8B-47F2-BBE0-E1D902BEE59F}">
       <dgm:prSet/>
       <dgm:spPr/>
       <dgm:t>
@@ -13466,7 +13412,7 @@
         </a:p>
       </dgm:t>
     </dgm:pt>
-    <dgm:pt modelId="{9BA6781A-BB59-48E6-B4A0-16D89DA56CB6}">
+    <dgm:pt modelId="{83E89A7E-F791-4D4F-8390-C3E97523D94A}">
       <dgm:prSet phldrT="[Text]" custT="1"/>
       <dgm:spPr/>
       <dgm:t>
@@ -13475,17 +13421,13 @@
         <a:p>
           <a:r>
             <a:rPr lang="en-US" sz="700" dirty="0" smtClean="0"/>
-            <a:t>3.2.1 </a:t>
-          </a:r>
-          <a:r>
-            <a:rPr lang="en-US" sz="700" dirty="0" err="1" smtClean="0"/>
-            <a:t>Kalenderfunktionen</a:t>
+            <a:t>3.2.2 Termine darstellen</a:t>
           </a:r>
           <a:endParaRPr lang="en-US" sz="700" dirty="0"/>
         </a:p>
       </dgm:t>
     </dgm:pt>
-    <dgm:pt modelId="{FCE0F2E5-63B0-4C35-BCFB-FC14DAA41B15}" type="parTrans" cxnId="{30FBBF91-EF8B-47F2-BBE0-E1D902BEE59F}">
+    <dgm:pt modelId="{2AF84A20-4237-4DE1-9D5B-996C9FC9786A}" type="parTrans" cxnId="{EB6172D2-4B22-4D21-8B2B-DFF60C1B1D75}">
       <dgm:prSet/>
       <dgm:spPr/>
       <dgm:t>
@@ -13496,7 +13438,7 @@
         </a:p>
       </dgm:t>
     </dgm:pt>
-    <dgm:pt modelId="{08B88865-CF45-4011-B23E-A6D9E8CE737B}" type="sibTrans" cxnId="{30FBBF91-EF8B-47F2-BBE0-E1D902BEE59F}">
+    <dgm:pt modelId="{1CDBFE22-47C0-4BD6-9633-CB59E7A14889}" type="sibTrans" cxnId="{EB6172D2-4B22-4D21-8B2B-DFF60C1B1D75}">
       <dgm:prSet/>
       <dgm:spPr/>
       <dgm:t>
@@ -13507,7 +13449,7 @@
         </a:p>
       </dgm:t>
     </dgm:pt>
-    <dgm:pt modelId="{83E89A7E-F791-4D4F-8390-C3E97523D94A}">
+    <dgm:pt modelId="{A2D8A485-74A1-49C2-A0EE-A02699D1DBA3}">
       <dgm:prSet phldrT="[Text]" custT="1"/>
       <dgm:spPr/>
       <dgm:t>
@@ -13516,25 +13458,50 @@
         <a:p>
           <a:r>
             <a:rPr lang="en-US" sz="700" dirty="0" smtClean="0"/>
-            <a:t>3.2.2 </a:t>
+            <a:t>3.2.3 Termine anlegen</a:t>
           </a:r>
-          <a:r>
-            <a:rPr lang="en-US" sz="700" dirty="0" err="1" smtClean="0"/>
-            <a:t>Termine</a:t>
-          </a:r>
+          <a:endParaRPr lang="en-US" sz="700" dirty="0"/>
+        </a:p>
+      </dgm:t>
+    </dgm:pt>
+    <dgm:pt modelId="{E7D8D01D-ECE9-4725-AA64-6CA3A37D255A}" type="parTrans" cxnId="{C6FB2FB8-F459-4FA0-91CC-E032CB06654C}">
+      <dgm:prSet/>
+      <dgm:spPr/>
+      <dgm:t>
+        <a:bodyPr/>
+        <a:lstStyle/>
+        <a:p>
+          <a:endParaRPr lang="en-US" sz="2400"/>
+        </a:p>
+      </dgm:t>
+    </dgm:pt>
+    <dgm:pt modelId="{DE5E4A67-2C2A-4334-AD17-522184A06CF7}" type="sibTrans" cxnId="{C6FB2FB8-F459-4FA0-91CC-E032CB06654C}">
+      <dgm:prSet/>
+      <dgm:spPr/>
+      <dgm:t>
+        <a:bodyPr/>
+        <a:lstStyle/>
+        <a:p>
+          <a:endParaRPr lang="en-US" sz="2400"/>
+        </a:p>
+      </dgm:t>
+    </dgm:pt>
+    <dgm:pt modelId="{D8DF14CF-7182-4DEE-9714-167A0FAC1E09}">
+      <dgm:prSet phldrT="[Text]" custT="1"/>
+      <dgm:spPr/>
+      <dgm:t>
+        <a:bodyPr/>
+        <a:lstStyle/>
+        <a:p>
           <a:r>
             <a:rPr lang="en-US" sz="700" dirty="0" smtClean="0"/>
-            <a:t> </a:t>
-          </a:r>
-          <a:r>
-            <a:rPr lang="en-US" sz="700" dirty="0" err="1" smtClean="0"/>
-            <a:t>darstellen</a:t>
+            <a:t>3.2.4 Navigations-implementierung</a:t>
           </a:r>
           <a:endParaRPr lang="en-US" sz="700" dirty="0"/>
         </a:p>
       </dgm:t>
     </dgm:pt>
-    <dgm:pt modelId="{2AF84A20-4237-4DE1-9D5B-996C9FC9786A}" type="parTrans" cxnId="{EB6172D2-4B22-4D21-8B2B-DFF60C1B1D75}">
+    <dgm:pt modelId="{6B3E3CDA-390A-433E-A2D2-76038FB5CE25}" type="parTrans" cxnId="{30F705FD-7091-4309-A344-1B8B85F916CF}">
       <dgm:prSet/>
       <dgm:spPr/>
       <dgm:t>
@@ -13545,7 +13512,7 @@
         </a:p>
       </dgm:t>
     </dgm:pt>
-    <dgm:pt modelId="{1CDBFE22-47C0-4BD6-9633-CB59E7A14889}" type="sibTrans" cxnId="{EB6172D2-4B22-4D21-8B2B-DFF60C1B1D75}">
+    <dgm:pt modelId="{968697E0-8BA4-4144-9777-2E2CD373A26E}" type="sibTrans" cxnId="{30F705FD-7091-4309-A344-1B8B85F916CF}">
       <dgm:prSet/>
       <dgm:spPr/>
       <dgm:t>
@@ -13556,7 +13523,7 @@
         </a:p>
       </dgm:t>
     </dgm:pt>
-    <dgm:pt modelId="{A2D8A485-74A1-49C2-A0EE-A02699D1DBA3}">
+    <dgm:pt modelId="{04DD83EB-3644-48B2-8FF7-4EE967F82F6F}">
       <dgm:prSet phldrT="[Text]" custT="1"/>
       <dgm:spPr/>
       <dgm:t>
@@ -13565,21 +13532,50 @@
         <a:p>
           <a:r>
             <a:rPr lang="en-US" sz="700" dirty="0" smtClean="0"/>
-            <a:t>3.2.3 </a:t>
+            <a:t>3.2.5 aktuelles Datum anzeigen</a:t>
           </a:r>
-          <a:r>
-            <a:rPr lang="en-US" sz="700" dirty="0" err="1" smtClean="0"/>
-            <a:t>Termine</a:t>
-          </a:r>
+          <a:endParaRPr lang="en-US" sz="700" dirty="0"/>
+        </a:p>
+      </dgm:t>
+    </dgm:pt>
+    <dgm:pt modelId="{636A3054-B11F-4DBC-B4E5-944934768FE5}" type="parTrans" cxnId="{0927E517-C93F-411D-91D0-84E4B047A623}">
+      <dgm:prSet/>
+      <dgm:spPr/>
+      <dgm:t>
+        <a:bodyPr/>
+        <a:lstStyle/>
+        <a:p>
+          <a:endParaRPr lang="en-US" sz="2400"/>
+        </a:p>
+      </dgm:t>
+    </dgm:pt>
+    <dgm:pt modelId="{FC8A40C4-6A51-4DBB-9133-1D9090476B1E}" type="sibTrans" cxnId="{0927E517-C93F-411D-91D0-84E4B047A623}">
+      <dgm:prSet/>
+      <dgm:spPr/>
+      <dgm:t>
+        <a:bodyPr/>
+        <a:lstStyle/>
+        <a:p>
+          <a:endParaRPr lang="en-US" sz="2400"/>
+        </a:p>
+      </dgm:t>
+    </dgm:pt>
+    <dgm:pt modelId="{D272B503-50E5-4CE7-AB1A-927F161B111E}">
+      <dgm:prSet phldrT="[Text]" custT="1"/>
+      <dgm:spPr/>
+      <dgm:t>
+        <a:bodyPr/>
+        <a:lstStyle/>
+        <a:p>
           <a:r>
             <a:rPr lang="en-US" sz="700" dirty="0" smtClean="0"/>
-            <a:t> anlagen</a:t>
+            <a:t>3.3 Datenbank-implementierung</a:t>
           </a:r>
           <a:endParaRPr lang="en-US" sz="700" dirty="0"/>
         </a:p>
       </dgm:t>
     </dgm:pt>
-    <dgm:pt modelId="{E7D8D01D-ECE9-4725-AA64-6CA3A37D255A}" type="parTrans" cxnId="{C6FB2FB8-F459-4FA0-91CC-E032CB06654C}">
+    <dgm:pt modelId="{3E1E7418-61B1-48F2-BB73-C413209C2811}" type="parTrans" cxnId="{41F79095-4D3B-4F71-9E94-A8ADF2FE74CA}">
       <dgm:prSet/>
       <dgm:spPr/>
       <dgm:t>
@@ -13590,7 +13586,7 @@
         </a:p>
       </dgm:t>
     </dgm:pt>
-    <dgm:pt modelId="{DE5E4A67-2C2A-4334-AD17-522184A06CF7}" type="sibTrans" cxnId="{C6FB2FB8-F459-4FA0-91CC-E032CB06654C}">
+    <dgm:pt modelId="{E31D6045-73C5-45AD-B382-C0E43B0305FA}" type="sibTrans" cxnId="{41F79095-4D3B-4F71-9E94-A8ADF2FE74CA}">
       <dgm:prSet/>
       <dgm:spPr/>
       <dgm:t>
@@ -13601,7 +13597,7 @@
         </a:p>
       </dgm:t>
     </dgm:pt>
-    <dgm:pt modelId="{D8DF14CF-7182-4DEE-9714-167A0FAC1E09}">
+    <dgm:pt modelId="{B78CE59B-C8EA-4A8A-85F1-3BA0E9C6521F}">
       <dgm:prSet phldrT="[Text]" custT="1"/>
       <dgm:spPr/>
       <dgm:t>
@@ -13610,17 +13606,13 @@
         <a:p>
           <a:r>
             <a:rPr lang="en-US" sz="700" dirty="0" smtClean="0"/>
-            <a:t>3.2.4 </a:t>
-          </a:r>
-          <a:r>
-            <a:rPr lang="en-US" sz="700" dirty="0" err="1" smtClean="0"/>
-            <a:t>Navigations-implementierung</a:t>
+            <a:t>3.3.1 Facebookanbindung</a:t>
           </a:r>
           <a:endParaRPr lang="en-US" sz="700" dirty="0"/>
         </a:p>
       </dgm:t>
     </dgm:pt>
-    <dgm:pt modelId="{6B3E3CDA-390A-433E-A2D2-76038FB5CE25}" type="parTrans" cxnId="{30F705FD-7091-4309-A344-1B8B85F916CF}">
+    <dgm:pt modelId="{7F5C75E9-8B46-4C3B-A754-01E62989B9FD}" type="parTrans" cxnId="{65BE2A29-2543-485D-93CD-A3F9C8812AF8}">
       <dgm:prSet/>
       <dgm:spPr/>
       <dgm:t>
@@ -13631,7 +13623,7 @@
         </a:p>
       </dgm:t>
     </dgm:pt>
-    <dgm:pt modelId="{968697E0-8BA4-4144-9777-2E2CD373A26E}" type="sibTrans" cxnId="{30F705FD-7091-4309-A344-1B8B85F916CF}">
+    <dgm:pt modelId="{6608FEC5-D1E3-4E56-AF0C-0C031E8826B4}" type="sibTrans" cxnId="{65BE2A29-2543-485D-93CD-A3F9C8812AF8}">
       <dgm:prSet/>
       <dgm:spPr/>
       <dgm:t>
@@ -13642,7 +13634,7 @@
         </a:p>
       </dgm:t>
     </dgm:pt>
-    <dgm:pt modelId="{04DD83EB-3644-48B2-8FF7-4EE967F82F6F}">
+    <dgm:pt modelId="{A6C63187-0DA8-44BE-B150-62E8C1C7E040}">
       <dgm:prSet phldrT="[Text]" custT="1"/>
       <dgm:spPr/>
       <dgm:t>
@@ -13651,285 +13643,44 @@
         <a:p>
           <a:r>
             <a:rPr lang="en-US" sz="700" dirty="0" smtClean="0"/>
-            <a:t>3.2.5 </a:t>
+            <a:t>3.3.3 XML Daten per XSLT umwandeln</a:t>
           </a:r>
-          <a:r>
-            <a:rPr lang="en-US" sz="700" dirty="0" err="1" smtClean="0"/>
-            <a:t>aktuelles</a:t>
-          </a:r>
+          <a:endParaRPr lang="en-US" sz="700" dirty="0"/>
+        </a:p>
+      </dgm:t>
+    </dgm:pt>
+    <dgm:pt modelId="{BAC372C2-27DF-4933-A3FC-706B1B29027C}" type="parTrans" cxnId="{999C54B9-6848-44DE-886C-0017D10BDA9E}">
+      <dgm:prSet/>
+      <dgm:spPr/>
+      <dgm:t>
+        <a:bodyPr/>
+        <a:lstStyle/>
+        <a:p>
+          <a:endParaRPr lang="en-US" sz="2400"/>
+        </a:p>
+      </dgm:t>
+    </dgm:pt>
+    <dgm:pt modelId="{3E55A458-21EC-4DA3-AB0E-278805537EB6}" type="sibTrans" cxnId="{999C54B9-6848-44DE-886C-0017D10BDA9E}">
+      <dgm:prSet/>
+      <dgm:spPr/>
+      <dgm:t>
+        <a:bodyPr/>
+        <a:lstStyle/>
+        <a:p>
+          <a:endParaRPr lang="en-US" sz="2400"/>
+        </a:p>
+      </dgm:t>
+    </dgm:pt>
+    <dgm:pt modelId="{56AD8FC2-F871-4A8C-860E-ED44B6C290C5}">
+      <dgm:prSet phldrT="[Text]" custT="1"/>
+      <dgm:spPr/>
+      <dgm:t>
+        <a:bodyPr/>
+        <a:lstStyle/>
+        <a:p>
           <a:r>
             <a:rPr lang="en-US" sz="700" dirty="0" smtClean="0"/>
-            <a:t> Datum </a:t>
-          </a:r>
-          <a:r>
-            <a:rPr lang="en-US" sz="700" dirty="0" err="1" smtClean="0"/>
-            <a:t>anzeigen</a:t>
-          </a:r>
-          <a:endParaRPr lang="en-US" sz="700" dirty="0"/>
-        </a:p>
-      </dgm:t>
-    </dgm:pt>
-    <dgm:pt modelId="{636A3054-B11F-4DBC-B4E5-944934768FE5}" type="parTrans" cxnId="{0927E517-C93F-411D-91D0-84E4B047A623}">
-      <dgm:prSet/>
-      <dgm:spPr/>
-      <dgm:t>
-        <a:bodyPr/>
-        <a:lstStyle/>
-        <a:p>
-          <a:endParaRPr lang="en-US" sz="2400"/>
-        </a:p>
-      </dgm:t>
-    </dgm:pt>
-    <dgm:pt modelId="{FC8A40C4-6A51-4DBB-9133-1D9090476B1E}" type="sibTrans" cxnId="{0927E517-C93F-411D-91D0-84E4B047A623}">
-      <dgm:prSet/>
-      <dgm:spPr/>
-      <dgm:t>
-        <a:bodyPr/>
-        <a:lstStyle/>
-        <a:p>
-          <a:endParaRPr lang="en-US" sz="2400"/>
-        </a:p>
-      </dgm:t>
-    </dgm:pt>
-    <dgm:pt modelId="{D272B503-50E5-4CE7-AB1A-927F161B111E}">
-      <dgm:prSet phldrT="[Text]" custT="1"/>
-      <dgm:spPr/>
-      <dgm:t>
-        <a:bodyPr/>
-        <a:lstStyle/>
-        <a:p>
-          <a:r>
-            <a:rPr lang="en-US" sz="700" dirty="0" smtClean="0"/>
-            <a:t>3.3 </a:t>
-          </a:r>
-          <a:r>
-            <a:rPr lang="en-US" sz="700" dirty="0" err="1" smtClean="0"/>
-            <a:t>Datenbank-implementierung</a:t>
-          </a:r>
-          <a:endParaRPr lang="en-US" sz="700" dirty="0"/>
-        </a:p>
-      </dgm:t>
-    </dgm:pt>
-    <dgm:pt modelId="{3E1E7418-61B1-48F2-BB73-C413209C2811}" type="parTrans" cxnId="{41F79095-4D3B-4F71-9E94-A8ADF2FE74CA}">
-      <dgm:prSet/>
-      <dgm:spPr/>
-      <dgm:t>
-        <a:bodyPr/>
-        <a:lstStyle/>
-        <a:p>
-          <a:endParaRPr lang="en-US" sz="2400"/>
-        </a:p>
-      </dgm:t>
-    </dgm:pt>
-    <dgm:pt modelId="{E31D6045-73C5-45AD-B382-C0E43B0305FA}" type="sibTrans" cxnId="{41F79095-4D3B-4F71-9E94-A8ADF2FE74CA}">
-      <dgm:prSet/>
-      <dgm:spPr/>
-      <dgm:t>
-        <a:bodyPr/>
-        <a:lstStyle/>
-        <a:p>
-          <a:endParaRPr lang="en-US" sz="2400"/>
-        </a:p>
-      </dgm:t>
-    </dgm:pt>
-    <dgm:pt modelId="{B78CE59B-C8EA-4A8A-85F1-3BA0E9C6521F}">
-      <dgm:prSet phldrT="[Text]" custT="1"/>
-      <dgm:spPr/>
-      <dgm:t>
-        <a:bodyPr/>
-        <a:lstStyle/>
-        <a:p>
-          <a:r>
-            <a:rPr lang="en-US" sz="700" dirty="0" smtClean="0"/>
-            <a:t>3.3.1 </a:t>
-          </a:r>
-          <a:r>
-            <a:rPr lang="en-US" sz="700" dirty="0" err="1" smtClean="0"/>
-            <a:t>Facebookanbindung</a:t>
-          </a:r>
-          <a:endParaRPr lang="en-US" sz="700" dirty="0"/>
-        </a:p>
-      </dgm:t>
-    </dgm:pt>
-    <dgm:pt modelId="{7F5C75E9-8B46-4C3B-A754-01E62989B9FD}" type="parTrans" cxnId="{65BE2A29-2543-485D-93CD-A3F9C8812AF8}">
-      <dgm:prSet/>
-      <dgm:spPr/>
-      <dgm:t>
-        <a:bodyPr/>
-        <a:lstStyle/>
-        <a:p>
-          <a:endParaRPr lang="en-US" sz="2400"/>
-        </a:p>
-      </dgm:t>
-    </dgm:pt>
-    <dgm:pt modelId="{6608FEC5-D1E3-4E56-AF0C-0C031E8826B4}" type="sibTrans" cxnId="{65BE2A29-2543-485D-93CD-A3F9C8812AF8}">
-      <dgm:prSet/>
-      <dgm:spPr/>
-      <dgm:t>
-        <a:bodyPr/>
-        <a:lstStyle/>
-        <a:p>
-          <a:endParaRPr lang="en-US" sz="2400"/>
-        </a:p>
-      </dgm:t>
-    </dgm:pt>
-    <dgm:pt modelId="{B2C10A57-6C7E-4919-A405-D139A137C492}">
-      <dgm:prSet phldrT="[Text]" custT="1"/>
-      <dgm:spPr/>
-      <dgm:t>
-        <a:bodyPr/>
-        <a:lstStyle/>
-        <a:p>
-          <a:r>
-            <a:rPr lang="en-US" sz="700" dirty="0" smtClean="0"/>
-            <a:t>3.3.2 </a:t>
-          </a:r>
-          <a:r>
-            <a:rPr lang="en-US" sz="700" dirty="0" err="1" smtClean="0"/>
-            <a:t>Benutzerspezifische</a:t>
-          </a:r>
-          <a:r>
-            <a:rPr lang="en-US" sz="700" dirty="0" smtClean="0"/>
-            <a:t> </a:t>
-          </a:r>
-          <a:r>
-            <a:rPr lang="en-US" sz="700" dirty="0" err="1" smtClean="0"/>
-            <a:t>Termine</a:t>
-          </a:r>
-          <a:endParaRPr lang="en-US" sz="700" dirty="0"/>
-        </a:p>
-      </dgm:t>
-    </dgm:pt>
-    <dgm:pt modelId="{4C000FD5-2DF0-45A2-BE79-12A791F92DFF}" type="parTrans" cxnId="{896E03F1-B9CC-4314-BD95-D3D0A29FD872}">
-      <dgm:prSet/>
-      <dgm:spPr/>
-      <dgm:t>
-        <a:bodyPr/>
-        <a:lstStyle/>
-        <a:p>
-          <a:endParaRPr lang="en-US" sz="2400"/>
-        </a:p>
-      </dgm:t>
-    </dgm:pt>
-    <dgm:pt modelId="{8A0ED95E-43E1-457A-A627-E2A168B1BF25}" type="sibTrans" cxnId="{896E03F1-B9CC-4314-BD95-D3D0A29FD872}">
-      <dgm:prSet/>
-      <dgm:spPr/>
-      <dgm:t>
-        <a:bodyPr/>
-        <a:lstStyle/>
-        <a:p>
-          <a:endParaRPr lang="en-US" sz="2400"/>
-        </a:p>
-      </dgm:t>
-    </dgm:pt>
-    <dgm:pt modelId="{A6C63187-0DA8-44BE-B150-62E8C1C7E040}">
-      <dgm:prSet phldrT="[Text]" custT="1"/>
-      <dgm:spPr/>
-      <dgm:t>
-        <a:bodyPr/>
-        <a:lstStyle/>
-        <a:p>
-          <a:r>
-            <a:rPr lang="en-US" sz="700" dirty="0" smtClean="0"/>
-            <a:t>3.3.3 XML </a:t>
-          </a:r>
-          <a:r>
-            <a:rPr lang="en-US" sz="700" dirty="0" err="1" smtClean="0"/>
-            <a:t>Daten</a:t>
-          </a:r>
-          <a:r>
-            <a:rPr lang="en-US" sz="700" dirty="0" smtClean="0"/>
-            <a:t> per XSLT </a:t>
-          </a:r>
-          <a:r>
-            <a:rPr lang="en-US" sz="700" dirty="0" err="1" smtClean="0"/>
-            <a:t>umwandeln</a:t>
-          </a:r>
-          <a:endParaRPr lang="en-US" sz="700" dirty="0"/>
-        </a:p>
-      </dgm:t>
-    </dgm:pt>
-    <dgm:pt modelId="{BAC372C2-27DF-4933-A3FC-706B1B29027C}" type="parTrans" cxnId="{999C54B9-6848-44DE-886C-0017D10BDA9E}">
-      <dgm:prSet/>
-      <dgm:spPr/>
-      <dgm:t>
-        <a:bodyPr/>
-        <a:lstStyle/>
-        <a:p>
-          <a:endParaRPr lang="en-US" sz="2400"/>
-        </a:p>
-      </dgm:t>
-    </dgm:pt>
-    <dgm:pt modelId="{3E55A458-21EC-4DA3-AB0E-278805537EB6}" type="sibTrans" cxnId="{999C54B9-6848-44DE-886C-0017D10BDA9E}">
-      <dgm:prSet/>
-      <dgm:spPr/>
-      <dgm:t>
-        <a:bodyPr/>
-        <a:lstStyle/>
-        <a:p>
-          <a:endParaRPr lang="en-US" sz="2400"/>
-        </a:p>
-      </dgm:t>
-    </dgm:pt>
-    <dgm:pt modelId="{DC3C6D07-E6E2-4458-82EA-9C1432B28B4E}">
-      <dgm:prSet phldrT="[Text]" custT="1"/>
-      <dgm:spPr/>
-      <dgm:t>
-        <a:bodyPr/>
-        <a:lstStyle/>
-        <a:p>
-          <a:r>
-            <a:rPr lang="en-US" sz="700" dirty="0" smtClean="0"/>
-            <a:t>4.2 </a:t>
-          </a:r>
-          <a:r>
-            <a:rPr lang="en-US" sz="700" dirty="0" err="1" smtClean="0"/>
-            <a:t>Kalenderkorrektheit</a:t>
-          </a:r>
-          <a:endParaRPr lang="en-US" sz="700" dirty="0"/>
-        </a:p>
-      </dgm:t>
-    </dgm:pt>
-    <dgm:pt modelId="{9E4E1FDD-EC27-42AB-B10B-FFC961D14CD2}" type="parTrans" cxnId="{55DEB9B2-F275-43D8-95D1-912BD5EE76A2}">
-      <dgm:prSet/>
-      <dgm:spPr/>
-      <dgm:t>
-        <a:bodyPr/>
-        <a:lstStyle/>
-        <a:p>
-          <a:endParaRPr lang="en-US" sz="2400"/>
-        </a:p>
-      </dgm:t>
-    </dgm:pt>
-    <dgm:pt modelId="{721B11EC-775D-4E14-821B-6C6DB12C15C3}" type="sibTrans" cxnId="{55DEB9B2-F275-43D8-95D1-912BD5EE76A2}">
-      <dgm:prSet/>
-      <dgm:spPr/>
-      <dgm:t>
-        <a:bodyPr/>
-        <a:lstStyle/>
-        <a:p>
-          <a:endParaRPr lang="en-US" sz="2400"/>
-        </a:p>
-      </dgm:t>
-    </dgm:pt>
-    <dgm:pt modelId="{56AD8FC2-F871-4A8C-860E-ED44B6C290C5}">
-      <dgm:prSet phldrT="[Text]" custT="1"/>
-      <dgm:spPr/>
-      <dgm:t>
-        <a:bodyPr/>
-        <a:lstStyle/>
-        <a:p>
-          <a:r>
-            <a:rPr lang="en-US" sz="700" dirty="0" smtClean="0"/>
-            <a:t>4.3 </a:t>
-          </a:r>
-          <a:r>
-            <a:rPr lang="en-US" sz="700" dirty="0" err="1" smtClean="0"/>
-            <a:t>Termine</a:t>
-          </a:r>
-          <a:r>
-            <a:rPr lang="en-US" sz="700" dirty="0" smtClean="0"/>
-            <a:t> anlagen</a:t>
+            <a:t>4.3 Termine anlegen</a:t>
           </a:r>
           <a:endParaRPr lang="en-US" sz="700" dirty="0"/>
         </a:p>
@@ -14029,6 +13780,52 @@
           <a:endParaRPr lang="de-DE" sz="2400"/>
         </a:p>
       </dgm:t>
+    </dgm:pt>
+    <dgm:pt modelId="{EC3503EF-04F5-4A5C-9D20-BD8F803D340E}">
+      <dgm:prSet phldrT="[Text]" custT="1"/>
+      <dgm:spPr/>
+      <dgm:t>
+        <a:bodyPr/>
+        <a:lstStyle/>
+        <a:p>
+          <a:r>
+            <a:rPr lang="en-US" sz="700" dirty="0" smtClean="0"/>
+            <a:t>4.2 Kalenderkorrektheit</a:t>
+          </a:r>
+          <a:endParaRPr lang="en-US" sz="700" dirty="0"/>
+        </a:p>
+      </dgm:t>
+    </dgm:pt>
+    <dgm:pt modelId="{2C3D8CB4-FB48-4625-82B5-44BD4ACE4DB5}" type="parTrans" cxnId="{05AC85CD-503B-44E0-9487-625B5D07652D}">
+      <dgm:prSet/>
+      <dgm:spPr/>
+    </dgm:pt>
+    <dgm:pt modelId="{CD4B9391-D62C-4E19-AEFC-48A368883289}" type="sibTrans" cxnId="{05AC85CD-503B-44E0-9487-625B5D07652D}">
+      <dgm:prSet/>
+      <dgm:spPr/>
+    </dgm:pt>
+    <dgm:pt modelId="{13394AF1-8C9C-4E95-839F-51E0C10FDDE3}">
+      <dgm:prSet phldrT="[Text]" custT="1"/>
+      <dgm:spPr/>
+      <dgm:t>
+        <a:bodyPr/>
+        <a:lstStyle/>
+        <a:p>
+          <a:r>
+            <a:rPr lang="en-US" sz="700" dirty="0" smtClean="0"/>
+            <a:t>3.3.2 Benutzerspezifische Termine</a:t>
+          </a:r>
+          <a:endParaRPr lang="en-US" sz="700" dirty="0"/>
+        </a:p>
+      </dgm:t>
+    </dgm:pt>
+    <dgm:pt modelId="{6181B465-1EBE-496A-8D34-8E085A7265C7}" type="parTrans" cxnId="{E017F04B-A6AC-4520-B2D2-4710305DA2BD}">
+      <dgm:prSet/>
+      <dgm:spPr/>
+    </dgm:pt>
+    <dgm:pt modelId="{CBEE47D9-2BC2-4017-A781-A71BD957B550}" type="sibTrans" cxnId="{E017F04B-A6AC-4520-B2D2-4710305DA2BD}">
+      <dgm:prSet/>
+      <dgm:spPr/>
     </dgm:pt>
     <dgm:pt modelId="{EAECAE57-FF3B-4547-8445-FB9851A04987}" type="pres">
       <dgm:prSet presAssocID="{27F046E3-3491-4019-BD82-31A13732045A}" presName="hierChild1" presStyleCnt="0">
@@ -16301,45 +16098,24 @@
         </a:p>
       </dgm:t>
     </dgm:pt>
-    <dgm:pt modelId="{582C3E65-D8F9-45CD-A7BE-35B8C9E16EB8}" type="pres">
-      <dgm:prSet presAssocID="{4C000FD5-2DF0-45A2-BE79-12A791F92DFF}" presName="Name37" presStyleLbl="parChTrans1D4" presStyleIdx="10" presStyleCnt="12"/>
-      <dgm:spPr/>
-      <dgm:t>
-        <a:bodyPr/>
-        <a:lstStyle/>
-        <a:p>
-          <a:endParaRPr lang="de-DE"/>
-        </a:p>
-      </dgm:t>
-    </dgm:pt>
-    <dgm:pt modelId="{3FE2B39A-D6D1-4021-939F-C730728CAA4B}" type="pres">
-      <dgm:prSet presAssocID="{B2C10A57-6C7E-4919-A405-D139A137C492}" presName="hierRoot2" presStyleCnt="0">
+    <dgm:pt modelId="{1ABBF7ED-B14F-4349-903E-9273CAA1DB46}" type="pres">
+      <dgm:prSet presAssocID="{6181B465-1EBE-496A-8D34-8E085A7265C7}" presName="Name37" presStyleLbl="parChTrans1D4" presStyleIdx="10" presStyleCnt="12"/>
+      <dgm:spPr/>
+    </dgm:pt>
+    <dgm:pt modelId="{F9CD4952-D954-4D1D-9BCF-B533EC3C48FE}" type="pres">
+      <dgm:prSet presAssocID="{13394AF1-8C9C-4E95-839F-51E0C10FDDE3}" presName="hierRoot2" presStyleCnt="0">
         <dgm:presLayoutVars>
           <dgm:hierBranch val="init"/>
         </dgm:presLayoutVars>
       </dgm:prSet>
       <dgm:spPr/>
-      <dgm:t>
-        <a:bodyPr/>
-        <a:lstStyle/>
-        <a:p>
-          <a:endParaRPr lang="de-DE"/>
-        </a:p>
-      </dgm:t>
-    </dgm:pt>
-    <dgm:pt modelId="{E61F85DA-38EB-42F3-A912-F8575BF82C41}" type="pres">
-      <dgm:prSet presAssocID="{B2C10A57-6C7E-4919-A405-D139A137C492}" presName="rootComposite" presStyleCnt="0"/>
-      <dgm:spPr/>
-      <dgm:t>
-        <a:bodyPr/>
-        <a:lstStyle/>
-        <a:p>
-          <a:endParaRPr lang="de-DE"/>
-        </a:p>
-      </dgm:t>
-    </dgm:pt>
-    <dgm:pt modelId="{6533C7D5-0361-4926-B924-51A5C2E30DBF}" type="pres">
-      <dgm:prSet presAssocID="{B2C10A57-6C7E-4919-A405-D139A137C492}" presName="rootText" presStyleLbl="node4" presStyleIdx="10" presStyleCnt="12">
+    </dgm:pt>
+    <dgm:pt modelId="{D78D33B9-52D8-4309-94F0-08B927E74CB1}" type="pres">
+      <dgm:prSet presAssocID="{13394AF1-8C9C-4E95-839F-51E0C10FDDE3}" presName="rootComposite" presStyleCnt="0"/>
+      <dgm:spPr/>
+    </dgm:pt>
+    <dgm:pt modelId="{FE8D7536-1492-4509-94F7-F9F470E302C9}" type="pres">
+      <dgm:prSet presAssocID="{13394AF1-8C9C-4E95-839F-51E0C10FDDE3}" presName="rootText" presStyleLbl="node4" presStyleIdx="10" presStyleCnt="12">
         <dgm:presLayoutVars>
           <dgm:chPref val="3"/>
         </dgm:presLayoutVars>
@@ -16349,23 +16125,12 @@
         <a:bodyPr/>
         <a:lstStyle/>
         <a:p>
-          <a:endParaRPr lang="en-US"/>
-        </a:p>
-      </dgm:t>
-    </dgm:pt>
-    <dgm:pt modelId="{FEA29CF4-1ECF-4851-96B5-C862B19A3102}" type="pres">
-      <dgm:prSet presAssocID="{B2C10A57-6C7E-4919-A405-D139A137C492}" presName="rootConnector" presStyleLbl="node4" presStyleIdx="10" presStyleCnt="12"/>
-      <dgm:spPr/>
-      <dgm:t>
-        <a:bodyPr/>
-        <a:lstStyle/>
-        <a:p>
           <a:endParaRPr lang="de-DE"/>
         </a:p>
       </dgm:t>
     </dgm:pt>
-    <dgm:pt modelId="{148D27AF-63FB-4F39-BA60-1EA74E153782}" type="pres">
-      <dgm:prSet presAssocID="{B2C10A57-6C7E-4919-A405-D139A137C492}" presName="hierChild4" presStyleCnt="0"/>
+    <dgm:pt modelId="{67C1D458-7AD3-4D5B-8C4F-079EA7F2E798}" type="pres">
+      <dgm:prSet presAssocID="{13394AF1-8C9C-4E95-839F-51E0C10FDDE3}" presName="rootConnector" presStyleLbl="node4" presStyleIdx="10" presStyleCnt="12"/>
       <dgm:spPr/>
       <dgm:t>
         <a:bodyPr/>
@@ -16375,16 +16140,13 @@
         </a:p>
       </dgm:t>
     </dgm:pt>
-    <dgm:pt modelId="{B740C2FA-4596-465C-AC7A-B089EE66BDBE}" type="pres">
-      <dgm:prSet presAssocID="{B2C10A57-6C7E-4919-A405-D139A137C492}" presName="hierChild5" presStyleCnt="0"/>
-      <dgm:spPr/>
-      <dgm:t>
-        <a:bodyPr/>
-        <a:lstStyle/>
-        <a:p>
-          <a:endParaRPr lang="de-DE"/>
-        </a:p>
-      </dgm:t>
+    <dgm:pt modelId="{FA3DDAA9-7BBC-4EE1-B36E-3055CD4AC0DD}" type="pres">
+      <dgm:prSet presAssocID="{13394AF1-8C9C-4E95-839F-51E0C10FDDE3}" presName="hierChild4" presStyleCnt="0"/>
+      <dgm:spPr/>
+    </dgm:pt>
+    <dgm:pt modelId="{BB79A097-7F91-49A0-9269-656D418C8179}" type="pres">
+      <dgm:prSet presAssocID="{13394AF1-8C9C-4E95-839F-51E0C10FDDE3}" presName="hierChild5" presStyleCnt="0"/>
+      <dgm:spPr/>
     </dgm:pt>
     <dgm:pt modelId="{C458507D-4D91-4CED-A904-F1D229528BB4}" type="pres">
       <dgm:prSet presAssocID="{BAC372C2-27DF-4933-A3FC-706B1B29027C}" presName="Name37" presStyleLbl="parChTrans1D4" presStyleIdx="11" presStyleCnt="12"/>
@@ -16652,45 +16414,24 @@
         </a:p>
       </dgm:t>
     </dgm:pt>
-    <dgm:pt modelId="{D03432C1-FE41-4ED9-9A66-F4222D783483}" type="pres">
-      <dgm:prSet presAssocID="{9E4E1FDD-EC27-42AB-B10B-FFC961D14CD2}" presName="Name37" presStyleLbl="parChTrans1D3" presStyleIdx="14" presStyleCnt="19"/>
-      <dgm:spPr/>
-      <dgm:t>
-        <a:bodyPr/>
-        <a:lstStyle/>
-        <a:p>
-          <a:endParaRPr lang="de-DE"/>
-        </a:p>
-      </dgm:t>
-    </dgm:pt>
-    <dgm:pt modelId="{E8F50F97-DE44-4E16-B8A2-AB58FF1A5021}" type="pres">
-      <dgm:prSet presAssocID="{DC3C6D07-E6E2-4458-82EA-9C1432B28B4E}" presName="hierRoot2" presStyleCnt="0">
+    <dgm:pt modelId="{9A2C8CDB-4D3B-4D79-AA47-3984A8349EFB}" type="pres">
+      <dgm:prSet presAssocID="{2C3D8CB4-FB48-4625-82B5-44BD4ACE4DB5}" presName="Name37" presStyleLbl="parChTrans1D3" presStyleIdx="14" presStyleCnt="19"/>
+      <dgm:spPr/>
+    </dgm:pt>
+    <dgm:pt modelId="{D107132E-7EDA-47FD-A289-CC0F2D264404}" type="pres">
+      <dgm:prSet presAssocID="{EC3503EF-04F5-4A5C-9D20-BD8F803D340E}" presName="hierRoot2" presStyleCnt="0">
         <dgm:presLayoutVars>
           <dgm:hierBranch val="init"/>
         </dgm:presLayoutVars>
       </dgm:prSet>
       <dgm:spPr/>
-      <dgm:t>
-        <a:bodyPr/>
-        <a:lstStyle/>
-        <a:p>
-          <a:endParaRPr lang="de-DE"/>
-        </a:p>
-      </dgm:t>
-    </dgm:pt>
-    <dgm:pt modelId="{6BA2BB9F-D7E8-4208-8794-8A1876FBD47C}" type="pres">
-      <dgm:prSet presAssocID="{DC3C6D07-E6E2-4458-82EA-9C1432B28B4E}" presName="rootComposite" presStyleCnt="0"/>
-      <dgm:spPr/>
-      <dgm:t>
-        <a:bodyPr/>
-        <a:lstStyle/>
-        <a:p>
-          <a:endParaRPr lang="de-DE"/>
-        </a:p>
-      </dgm:t>
-    </dgm:pt>
-    <dgm:pt modelId="{24184702-82D9-48E6-8B49-56A145363E54}" type="pres">
-      <dgm:prSet presAssocID="{DC3C6D07-E6E2-4458-82EA-9C1432B28B4E}" presName="rootText" presStyleLbl="node3" presStyleIdx="14" presStyleCnt="19">
+    </dgm:pt>
+    <dgm:pt modelId="{91A26985-7030-44CF-9A2A-918A60864A69}" type="pres">
+      <dgm:prSet presAssocID="{EC3503EF-04F5-4A5C-9D20-BD8F803D340E}" presName="rootComposite" presStyleCnt="0"/>
+      <dgm:spPr/>
+    </dgm:pt>
+    <dgm:pt modelId="{63C48391-9790-4FDC-A878-38798126DA5D}" type="pres">
+      <dgm:prSet presAssocID="{EC3503EF-04F5-4A5C-9D20-BD8F803D340E}" presName="rootText" presStyleLbl="node3" presStyleIdx="14" presStyleCnt="19">
         <dgm:presLayoutVars>
           <dgm:chPref val="3"/>
         </dgm:presLayoutVars>
@@ -16700,23 +16441,12 @@
         <a:bodyPr/>
         <a:lstStyle/>
         <a:p>
-          <a:endParaRPr lang="en-US"/>
-        </a:p>
-      </dgm:t>
-    </dgm:pt>
-    <dgm:pt modelId="{0A084F6C-EBF1-4681-BBF1-018F295C3E09}" type="pres">
-      <dgm:prSet presAssocID="{DC3C6D07-E6E2-4458-82EA-9C1432B28B4E}" presName="rootConnector" presStyleLbl="node3" presStyleIdx="14" presStyleCnt="19"/>
-      <dgm:spPr/>
-      <dgm:t>
-        <a:bodyPr/>
-        <a:lstStyle/>
-        <a:p>
           <a:endParaRPr lang="de-DE"/>
         </a:p>
       </dgm:t>
     </dgm:pt>
-    <dgm:pt modelId="{0A5FFA6B-9BD2-4187-A0A9-C01A71FC498B}" type="pres">
-      <dgm:prSet presAssocID="{DC3C6D07-E6E2-4458-82EA-9C1432B28B4E}" presName="hierChild4" presStyleCnt="0"/>
+    <dgm:pt modelId="{7BEF26BE-1E76-4D7D-9D9B-1BE02EB0C89A}" type="pres">
+      <dgm:prSet presAssocID="{EC3503EF-04F5-4A5C-9D20-BD8F803D340E}" presName="rootConnector" presStyleLbl="node3" presStyleIdx="14" presStyleCnt="19"/>
       <dgm:spPr/>
       <dgm:t>
         <a:bodyPr/>
@@ -16726,16 +16456,13 @@
         </a:p>
       </dgm:t>
     </dgm:pt>
-    <dgm:pt modelId="{08BCC21F-6DD6-4E5B-921D-9BE2DD56869A}" type="pres">
-      <dgm:prSet presAssocID="{DC3C6D07-E6E2-4458-82EA-9C1432B28B4E}" presName="hierChild5" presStyleCnt="0"/>
-      <dgm:spPr/>
-      <dgm:t>
-        <a:bodyPr/>
-        <a:lstStyle/>
-        <a:p>
-          <a:endParaRPr lang="de-DE"/>
-        </a:p>
-      </dgm:t>
+    <dgm:pt modelId="{D872F58D-7BD0-451F-A70B-DBC2711253B4}" type="pres">
+      <dgm:prSet presAssocID="{EC3503EF-04F5-4A5C-9D20-BD8F803D340E}" presName="hierChild4" presStyleCnt="0"/>
+      <dgm:spPr/>
+    </dgm:pt>
+    <dgm:pt modelId="{0D3C33D7-54EE-47B1-B17F-858F79384975}" type="pres">
+      <dgm:prSet presAssocID="{EC3503EF-04F5-4A5C-9D20-BD8F803D340E}" presName="hierChild5" presStyleCnt="0"/>
+      <dgm:spPr/>
     </dgm:pt>
     <dgm:pt modelId="{ED22E192-69A8-4C67-9419-061F874076E2}" type="pres">
       <dgm:prSet presAssocID="{8E3E4E7A-D57F-4BDC-B7CD-9A290377897F}" presName="Name37" presStyleLbl="parChTrans1D3" presStyleIdx="15" presStyleCnt="19"/>
@@ -17186,412 +16913,412 @@
     </dgm:pt>
   </dgm:ptLst>
   <dgm:cxnLst>
-    <dgm:cxn modelId="{68977EDE-968E-491E-A898-2829AC291CFF}" type="presOf" srcId="{DC3C6D07-E6E2-4458-82EA-9C1432B28B4E}" destId="{0A084F6C-EBF1-4681-BBF1-018F295C3E09}" srcOrd="1" destOrd="0" presId="urn:microsoft.com/office/officeart/2005/8/layout/orgChart1"/>
+    <dgm:cxn modelId="{FC3091A8-7625-4182-8E47-12150853AFD7}" type="presOf" srcId="{782ED2FF-A050-4649-920C-481F484C6A9B}" destId="{C4BDBD06-0443-43F3-ACF6-2BC1A8175D46}" srcOrd="0" destOrd="0" presId="urn:microsoft.com/office/officeart/2005/8/layout/orgChart1"/>
+    <dgm:cxn modelId="{43195F4C-C525-41EA-9769-B831533A529C}" type="presOf" srcId="{2AF84A20-4237-4DE1-9D5B-996C9FC9786A}" destId="{C0EF5D2A-75B1-43F4-926E-F558CCD6F91F}" srcOrd="0" destOrd="0" presId="urn:microsoft.com/office/officeart/2005/8/layout/orgChart1"/>
+    <dgm:cxn modelId="{AF3C8FA0-D7E6-49B6-95DB-CFAC54087539}" type="presOf" srcId="{83399711-91D1-41DE-9A16-2BD8458426EB}" destId="{527C5024-A276-4214-B147-15E9A1C94094}" srcOrd="0" destOrd="0" presId="urn:microsoft.com/office/officeart/2005/8/layout/orgChart1"/>
+    <dgm:cxn modelId="{33559CFE-5B0B-4C6A-AA5F-8C596BB18C58}" type="presOf" srcId="{D272B503-50E5-4CE7-AB1A-927F161B111E}" destId="{0E28CCAB-DB4A-4F6A-8FF6-8D763658A7EE}" srcOrd="1" destOrd="0" presId="urn:microsoft.com/office/officeart/2005/8/layout/orgChart1"/>
+    <dgm:cxn modelId="{AB2BB7DC-5D9B-461C-803D-D6EC85804213}" type="presOf" srcId="{A6C63187-0DA8-44BE-B150-62E8C1C7E040}" destId="{02C02110-051E-4A6D-80DF-BF4E01A9C0B6}" srcOrd="0" destOrd="0" presId="urn:microsoft.com/office/officeart/2005/8/layout/orgChart1"/>
+    <dgm:cxn modelId="{233BA34B-2E43-4CCA-9367-CFDCCAE18649}" type="presOf" srcId="{68F4171C-1016-46E1-88A4-00D41BE85169}" destId="{8A636217-55E7-4CD2-956E-721B52BA2D4B}" srcOrd="1" destOrd="0" presId="urn:microsoft.com/office/officeart/2005/8/layout/orgChart1"/>
+    <dgm:cxn modelId="{5A5F8629-EA82-4B56-A992-A837A871AE32}" type="presOf" srcId="{3A2F1302-946E-4F8F-89AE-215B417A3CF1}" destId="{8BD901A4-64B7-4476-868E-93DAA142F29B}" srcOrd="0" destOrd="0" presId="urn:microsoft.com/office/officeart/2005/8/layout/orgChart1"/>
+    <dgm:cxn modelId="{1D2B76E2-0E7D-4FAE-9B3A-40A89BE01014}" type="presOf" srcId="{56AD8FC2-F871-4A8C-860E-ED44B6C290C5}" destId="{93165E38-2C8C-418D-95A2-3F5A169219C1}" srcOrd="1" destOrd="0" presId="urn:microsoft.com/office/officeart/2005/8/layout/orgChart1"/>
+    <dgm:cxn modelId="{276FAF3F-C367-4246-9C98-1202547D6025}" type="presOf" srcId="{62B3DAD4-3305-42A5-8EA2-473BAA8CD92A}" destId="{6C267BFC-BFCB-4B98-B8E1-6817F36E7AB0}" srcOrd="0" destOrd="0" presId="urn:microsoft.com/office/officeart/2005/8/layout/orgChart1"/>
+    <dgm:cxn modelId="{5A4AFCEE-1CB8-44EF-ACC3-A76CB218CBA5}" type="presOf" srcId="{782ED2FF-A050-4649-920C-481F484C6A9B}" destId="{BA2D62ED-FD50-42AD-96FA-DFCC444E0872}" srcOrd="1" destOrd="0" presId="urn:microsoft.com/office/officeart/2005/8/layout/orgChart1"/>
+    <dgm:cxn modelId="{FBBDA114-D410-411C-A103-349F860CCB01}" type="presOf" srcId="{E5886499-EC19-437F-A081-7E6787335415}" destId="{FAA569D8-37E0-465C-B776-6FBBF910303E}" srcOrd="0" destOrd="0" presId="urn:microsoft.com/office/officeart/2005/8/layout/orgChart1"/>
+    <dgm:cxn modelId="{BC22C448-3C72-46CA-96A1-11764B2A1F52}" type="presOf" srcId="{B356D57A-0D16-4E3A-A6B8-82939A2A995E}" destId="{1E6812B7-35E1-4BE3-B198-0B0607E8A88B}" srcOrd="0" destOrd="0" presId="urn:microsoft.com/office/officeart/2005/8/layout/orgChart1"/>
+    <dgm:cxn modelId="{D3E6364C-E994-4687-BD35-24E97022887A}" type="presOf" srcId="{D95A7900-CE84-451E-8A7E-57B8061F75AB}" destId="{9DAD604E-30AF-4A6E-966D-84A8D0321009}" srcOrd="0" destOrd="0" presId="urn:microsoft.com/office/officeart/2005/8/layout/orgChart1"/>
+    <dgm:cxn modelId="{C0C6A299-5E90-4E3C-AE0C-BD0763BAB038}" type="presOf" srcId="{8F1571BC-1847-467A-8E36-8BD91E149BB9}" destId="{86C1CF07-990B-4546-B26A-00FBB44920B9}" srcOrd="0" destOrd="0" presId="urn:microsoft.com/office/officeart/2005/8/layout/orgChart1"/>
+    <dgm:cxn modelId="{EF866B23-EF02-4DF8-A883-6A3E83CA0928}" type="presOf" srcId="{3FB5BDB5-E02D-47D0-B940-E83A2AE16564}" destId="{0B44DF64-C7DE-430F-A7C4-D9D7BFE9EF4E}" srcOrd="1" destOrd="0" presId="urn:microsoft.com/office/officeart/2005/8/layout/orgChart1"/>
+    <dgm:cxn modelId="{921D9718-5904-4997-91F7-9AC9C3ABF250}" type="presOf" srcId="{CCC214CB-1CE8-499B-9676-8CD8D013D0D3}" destId="{D3223886-38F3-4C86-8684-E73BCFF33C48}" srcOrd="1" destOrd="0" presId="urn:microsoft.com/office/officeart/2005/8/layout/orgChart1"/>
+    <dgm:cxn modelId="{0927E517-C93F-411D-91D0-84E4B047A623}" srcId="{8662C5AC-2122-4998-A495-F5D62C28E16C}" destId="{04DD83EB-3644-48B2-8FF7-4EE967F82F6F}" srcOrd="4" destOrd="0" parTransId="{636A3054-B11F-4DBC-B4E5-944934768FE5}" sibTransId="{FC8A40C4-6A51-4DBB-9133-1D9090476B1E}"/>
+    <dgm:cxn modelId="{C67E8438-95F5-4E61-82A1-685FE6B913EC}" type="presOf" srcId="{04DD83EB-3644-48B2-8FF7-4EE967F82F6F}" destId="{8E2627C4-EBD7-4FFE-B907-8120EAE255FC}" srcOrd="1" destOrd="0" presId="urn:microsoft.com/office/officeart/2005/8/layout/orgChart1"/>
+    <dgm:cxn modelId="{85FFEBEC-843C-4FCD-90E4-CCD146A0ED3B}" type="presOf" srcId="{6B3E3CDA-390A-433E-A2D2-76038FB5CE25}" destId="{8A4D61C0-4263-44E4-BCDA-3641DD97AE82}" srcOrd="0" destOrd="0" presId="urn:microsoft.com/office/officeart/2005/8/layout/orgChart1"/>
+    <dgm:cxn modelId="{B20DBFC6-25D5-44A3-B86B-B39A00A244F5}" type="presOf" srcId="{C1D23AE9-3B6D-4ED1-B3AE-1B6E7FB93343}" destId="{85CD64F4-6946-472B-B4E5-EA5E26E063B2}" srcOrd="0" destOrd="0" presId="urn:microsoft.com/office/officeart/2005/8/layout/orgChart1"/>
+    <dgm:cxn modelId="{434467B6-F613-4F21-A050-9847ACB88DB3}" type="presOf" srcId="{0DA2C0F9-9044-4C1A-89BE-D2079A64D5C1}" destId="{BA24B8F2-A4C4-44DF-9243-B64770C6ED7D}" srcOrd="1" destOrd="0" presId="urn:microsoft.com/office/officeart/2005/8/layout/orgChart1"/>
+    <dgm:cxn modelId="{41F79095-4D3B-4F71-9E94-A8ADF2FE74CA}" srcId="{CCC214CB-1CE8-499B-9676-8CD8D013D0D3}" destId="{D272B503-50E5-4CE7-AB1A-927F161B111E}" srcOrd="2" destOrd="0" parTransId="{3E1E7418-61B1-48F2-BB73-C413209C2811}" sibTransId="{E31D6045-73C5-45AD-B382-C0E43B0305FA}"/>
+    <dgm:cxn modelId="{AA57318A-1C64-4EA2-95CE-33195F3BBDFB}" type="presOf" srcId="{EBA5B03E-C83D-4AC0-95A9-94D6D348E350}" destId="{D2E31B52-1F85-4623-8CB4-FB0D4A93F8DB}" srcOrd="0" destOrd="0" presId="urn:microsoft.com/office/officeart/2005/8/layout/orgChart1"/>
+    <dgm:cxn modelId="{CA1C061E-03F4-4CFF-8B66-69CBC3C347F7}" type="presOf" srcId="{AEC12E7B-FC48-4486-8C42-59752529F471}" destId="{29ACBF57-B465-4F18-A6DE-0376CAA67A47}" srcOrd="0" destOrd="0" presId="urn:microsoft.com/office/officeart/2005/8/layout/orgChart1"/>
+    <dgm:cxn modelId="{9452C186-E367-4540-B4C3-827803E82FDA}" type="presOf" srcId="{D81595F4-0503-4242-8CD0-33990BE9C1F2}" destId="{3BBB1964-BE88-4642-8AAA-75BA7791394F}" srcOrd="0" destOrd="0" presId="urn:microsoft.com/office/officeart/2005/8/layout/orgChart1"/>
+    <dgm:cxn modelId="{11A65BBA-6DAF-43C1-8BCC-A4A264813324}" type="presOf" srcId="{768FA2D2-265B-49EC-BDD4-8A7E513E9630}" destId="{8C22F415-0F1F-49F3-A867-C1722D93A61F}" srcOrd="1" destOrd="0" presId="urn:microsoft.com/office/officeart/2005/8/layout/orgChart1"/>
+    <dgm:cxn modelId="{AAADABBA-8255-4CC6-8427-F42B881C6CD5}" srcId="{CCC214CB-1CE8-499B-9676-8CD8D013D0D3}" destId="{2BE555E5-F150-45B8-95D7-40AA0C977A59}" srcOrd="0" destOrd="0" parTransId="{E5886499-EC19-437F-A081-7E6787335415}" sibTransId="{B1D579A4-C8B5-44C3-A61A-7ADE404901B3}"/>
+    <dgm:cxn modelId="{A950A051-C0BE-4D37-996F-DEBC24E1A8BD}" type="presOf" srcId="{83E89A7E-F791-4D4F-8390-C3E97523D94A}" destId="{87C48991-3AB2-4AF1-8A43-DCA78EC30A53}" srcOrd="1" destOrd="0" presId="urn:microsoft.com/office/officeart/2005/8/layout/orgChart1"/>
+    <dgm:cxn modelId="{625616E9-952D-4A64-9061-86D7C891129B}" type="presOf" srcId="{6181B465-1EBE-496A-8D34-8E085A7265C7}" destId="{1ABBF7ED-B14F-4349-903E-9273CAA1DB46}" srcOrd="0" destOrd="0" presId="urn:microsoft.com/office/officeart/2005/8/layout/orgChart1"/>
+    <dgm:cxn modelId="{23B1894D-83DE-4165-8070-5DF34AEB2130}" type="presOf" srcId="{13394AF1-8C9C-4E95-839F-51E0C10FDDE3}" destId="{67C1D458-7AD3-4D5B-8C4F-079EA7F2E798}" srcOrd="1" destOrd="0" presId="urn:microsoft.com/office/officeart/2005/8/layout/orgChart1"/>
+    <dgm:cxn modelId="{D9E245DD-58A4-495E-88E3-E1C7B7361B46}" type="presOf" srcId="{38A612B2-2559-4C2B-8382-1A5BE5284F91}" destId="{BC2666A5-3661-4758-8004-DB68928FE29C}" srcOrd="1" destOrd="0" presId="urn:microsoft.com/office/officeart/2005/8/layout/orgChart1"/>
+    <dgm:cxn modelId="{05AC85CD-503B-44E0-9487-625B5D07652D}" srcId="{EBA5B03E-C83D-4AC0-95A9-94D6D348E350}" destId="{EC3503EF-04F5-4A5C-9D20-BD8F803D340E}" srcOrd="1" destOrd="0" parTransId="{2C3D8CB4-FB48-4625-82B5-44BD4ACE4DB5}" sibTransId="{CD4B9391-D62C-4E19-AEFC-48A368883289}"/>
+    <dgm:cxn modelId="{B6A170D0-40FF-47B9-91D9-01129EE69FD7}" srcId="{31D0CEB5-ECDE-43B8-8DE8-4690E83FDE9D}" destId="{EECD575D-D480-40FF-BE56-9D47F199F3D5}" srcOrd="4" destOrd="0" parTransId="{C8236677-3301-4D3D-ADB0-0F2ECD290592}" sibTransId="{8F9DA014-7758-4E46-9DFA-018F6352FE07}"/>
+    <dgm:cxn modelId="{B097B60E-AA29-48A0-A43C-D39FC4763847}" type="presOf" srcId="{2382E4FE-EE98-4970-8505-B796A214C641}" destId="{DF3996F9-2367-4A0D-923D-D1C41C413842}" srcOrd="0" destOrd="0" presId="urn:microsoft.com/office/officeart/2005/8/layout/orgChart1"/>
+    <dgm:cxn modelId="{78A13B5D-8165-4339-BE54-8A2C104AC93A}" srcId="{EECD575D-D480-40FF-BE56-9D47F199F3D5}" destId="{68F4171C-1016-46E1-88A4-00D41BE85169}" srcOrd="0" destOrd="0" parTransId="{F4D140A1-0AA8-4C9C-9C39-CCBC7439B7EA}" sibTransId="{9B875146-21E2-4238-96F7-18F48C5E2B8F}"/>
+    <dgm:cxn modelId="{F2EB22B5-57B6-4F99-B7A9-C078511F2C79}" srcId="{31D0CEB5-ECDE-43B8-8DE8-4690E83FDE9D}" destId="{EBA5B03E-C83D-4AC0-95A9-94D6D348E350}" srcOrd="3" destOrd="0" parTransId="{C1D23AE9-3B6D-4ED1-B3AE-1B6E7FB93343}" sibTransId="{8764C87A-C7B1-471E-B02C-87941EACCC4A}"/>
+    <dgm:cxn modelId="{94CE9838-0B5D-4A9C-A6BD-AF85F6D4FBEA}" type="presOf" srcId="{768FA2D2-265B-49EC-BDD4-8A7E513E9630}" destId="{608C070C-3597-4850-961E-E637B8ADAD28}" srcOrd="0" destOrd="0" presId="urn:microsoft.com/office/officeart/2005/8/layout/orgChart1"/>
+    <dgm:cxn modelId="{0888EF83-B75B-4FA3-89AB-5E73FED9ACB9}" srcId="{EBA5B03E-C83D-4AC0-95A9-94D6D348E350}" destId="{6889E629-29F1-4DA3-9930-61C33DB0ED42}" srcOrd="3" destOrd="0" parTransId="{568A3398-764C-442B-80A0-4BC404682263}" sibTransId="{891A2689-16ED-4D16-8EE1-E9A30CD2E206}"/>
+    <dgm:cxn modelId="{837C8ECC-277A-432A-B162-429DF6DCA34E}" type="presOf" srcId="{818BF67A-B470-47CE-AD72-4C24B87E6F92}" destId="{09AF4E29-A9D4-4DBE-8A0C-07E646403693}" srcOrd="0" destOrd="0" presId="urn:microsoft.com/office/officeart/2005/8/layout/orgChart1"/>
+    <dgm:cxn modelId="{62F6AB2F-48D5-4663-A316-6110F965EBFA}" type="presOf" srcId="{F7B78537-46D0-42B6-A331-5D4B1A91E811}" destId="{E1B34408-52B3-424B-A6D0-2616334FDED2}" srcOrd="0" destOrd="0" presId="urn:microsoft.com/office/officeart/2005/8/layout/orgChart1"/>
+    <dgm:cxn modelId="{26ADFD60-1E0D-4B2B-AB66-95D640145A27}" type="presOf" srcId="{1EDF7634-A18B-4E1C-8852-E78266C9679F}" destId="{375950B9-7871-43E6-98A7-EA39629F41D2}" srcOrd="0" destOrd="0" presId="urn:microsoft.com/office/officeart/2005/8/layout/orgChart1"/>
+    <dgm:cxn modelId="{D513DE37-65B2-49DB-936A-F2F7230813D2}" type="presOf" srcId="{83E89A7E-F791-4D4F-8390-C3E97523D94A}" destId="{B7CA12A2-BDE6-4623-9A34-32ACD01E5AD0}" srcOrd="0" destOrd="0" presId="urn:microsoft.com/office/officeart/2005/8/layout/orgChart1"/>
+    <dgm:cxn modelId="{4F78F9AC-7F47-4520-B5BB-CAAD56171A66}" type="presOf" srcId="{C8236677-3301-4D3D-ADB0-0F2ECD290592}" destId="{0A989E28-0AF3-48DE-8A4A-F499C31A291D}" srcOrd="0" destOrd="0" presId="urn:microsoft.com/office/officeart/2005/8/layout/orgChart1"/>
+    <dgm:cxn modelId="{18B96390-D7E7-4760-AC43-28E67EF6DE0C}" type="presOf" srcId="{1EACC185-5F37-45B6-8D4C-A85DEC2C3CC2}" destId="{C8DDECD3-143D-4A38-B580-8191C58E3E32}" srcOrd="1" destOrd="0" presId="urn:microsoft.com/office/officeart/2005/8/layout/orgChart1"/>
+    <dgm:cxn modelId="{1697F12C-32E0-4342-A251-2D5FE1326139}" type="presOf" srcId="{A6C63187-0DA8-44BE-B150-62E8C1C7E040}" destId="{07E3BE0B-733F-4F40-91E7-AEF93C0D723E}" srcOrd="1" destOrd="0" presId="urn:microsoft.com/office/officeart/2005/8/layout/orgChart1"/>
+    <dgm:cxn modelId="{D8A6997E-DC06-41E5-B2CB-00D0784AFAE9}" type="presOf" srcId="{1D7E9572-E837-4EB6-B4F1-2D8B631B148D}" destId="{2DC75AB3-8468-4456-B7F3-675CF020B5C5}" srcOrd="0" destOrd="0" presId="urn:microsoft.com/office/officeart/2005/8/layout/orgChart1"/>
+    <dgm:cxn modelId="{2C8D9F5B-F106-40BC-96A1-4C6E6B3E1E91}" type="presOf" srcId="{31D0CEB5-ECDE-43B8-8DE8-4690E83FDE9D}" destId="{2A7DF83D-5BFE-4A44-9462-5CDCA0C5B954}" srcOrd="0" destOrd="0" presId="urn:microsoft.com/office/officeart/2005/8/layout/orgChart1"/>
+    <dgm:cxn modelId="{D5265B05-D7DB-430F-B359-3123377E2734}" srcId="{2BE555E5-F150-45B8-95D7-40AA0C977A59}" destId="{3FB5BDB5-E02D-47D0-B940-E83A2AE16564}" srcOrd="1" destOrd="0" parTransId="{1D7E9572-E837-4EB6-B4F1-2D8B631B148D}" sibTransId="{5AD4561F-F7D1-438C-B05B-E7D587AB8422}"/>
+    <dgm:cxn modelId="{D898A477-2F50-4BC8-81A4-55DD67E27C65}" type="presOf" srcId="{85366B8D-5A3C-48EC-8B81-5BD39FCDD0F8}" destId="{77335D39-A331-4A01-939A-87ABCAC614AC}" srcOrd="1" destOrd="0" presId="urn:microsoft.com/office/officeart/2005/8/layout/orgChart1"/>
+    <dgm:cxn modelId="{EA19E893-A1ED-4309-82D0-3164BF550B9E}" srcId="{818BF67A-B470-47CE-AD72-4C24B87E6F92}" destId="{38A612B2-2559-4C2B-8382-1A5BE5284F91}" srcOrd="3" destOrd="0" parTransId="{2382E4FE-EE98-4970-8505-B796A214C641}" sibTransId="{447735EA-B3FF-4FC4-B103-DDBE744B6F34}"/>
+    <dgm:cxn modelId="{46E82B7B-205F-4A6D-9754-453F7264AE3C}" type="presOf" srcId="{49541AE8-3E60-4235-9C6D-FED7D99450D5}" destId="{F096CB02-309A-4ABF-8576-887F583CA310}" srcOrd="1" destOrd="0" presId="urn:microsoft.com/office/officeart/2005/8/layout/orgChart1"/>
+    <dgm:cxn modelId="{7A69E947-228B-4A8C-9A93-F548ED4F3723}" type="presOf" srcId="{47AF0237-27A0-4E92-9D4A-1E45BFB78C22}" destId="{4083C230-8629-400A-B83C-71C42719E5DC}" srcOrd="0" destOrd="0" presId="urn:microsoft.com/office/officeart/2005/8/layout/orgChart1"/>
+    <dgm:cxn modelId="{9002E09A-8EC1-4C2C-9D9F-1ACD198DBA59}" srcId="{31D0CEB5-ECDE-43B8-8DE8-4690E83FDE9D}" destId="{818BF67A-B470-47CE-AD72-4C24B87E6F92}" srcOrd="1" destOrd="0" parTransId="{5E432F5A-34F2-4DE1-B0DF-0D69AC46A063}" sibTransId="{BA3A251C-3C98-4D75-8C02-D707604D3132}"/>
+    <dgm:cxn modelId="{19441C55-D50E-4476-9A8B-CB48A1EB76B0}" type="presOf" srcId="{B356D57A-0D16-4E3A-A6B8-82939A2A995E}" destId="{929B1A5B-6643-405F-A16A-027E0E38B81F}" srcOrd="1" destOrd="0" presId="urn:microsoft.com/office/officeart/2005/8/layout/orgChart1"/>
+    <dgm:cxn modelId="{C2564CBA-357F-4FEF-A8A1-40CFECDFBF4A}" type="presOf" srcId="{1EACC185-5F37-45B6-8D4C-A85DEC2C3CC2}" destId="{42C00B5D-D26A-4A14-9AC9-C1407402C5E8}" srcOrd="0" destOrd="0" presId="urn:microsoft.com/office/officeart/2005/8/layout/orgChart1"/>
+    <dgm:cxn modelId="{99FD218C-810B-4FF8-9A54-CB478EBE3EEA}" srcId="{CCC214CB-1CE8-499B-9676-8CD8D013D0D3}" destId="{8662C5AC-2122-4998-A495-F5D62C28E16C}" srcOrd="1" destOrd="0" parTransId="{26047898-5B4E-4444-9868-2A1ED83FE363}" sibTransId="{4D6923C5-AD21-4F2C-B5C0-D0F856ED7EFE}"/>
+    <dgm:cxn modelId="{E630C801-55CF-48F9-8633-FF9A4F09E42A}" type="presOf" srcId="{CCC214CB-1CE8-499B-9676-8CD8D013D0D3}" destId="{92EE00F7-820F-45CF-AF7E-EEF6A8C7705B}" srcOrd="0" destOrd="0" presId="urn:microsoft.com/office/officeart/2005/8/layout/orgChart1"/>
+    <dgm:cxn modelId="{8082BB18-420C-4194-93F4-98B0D5EC9972}" type="presOf" srcId="{EECD575D-D480-40FF-BE56-9D47F199F3D5}" destId="{B02D910D-26C6-408E-B04F-1B88D8268690}" srcOrd="1" destOrd="0" presId="urn:microsoft.com/office/officeart/2005/8/layout/orgChart1"/>
+    <dgm:cxn modelId="{91AC7A26-08EE-46D1-ACD2-AC0FD4CA7AC2}" type="presOf" srcId="{26047898-5B4E-4444-9868-2A1ED83FE363}" destId="{F7D50D0F-032C-4F3E-A7D3-43CDAEB9C469}" srcOrd="0" destOrd="0" presId="urn:microsoft.com/office/officeart/2005/8/layout/orgChart1"/>
+    <dgm:cxn modelId="{E2E9924B-533E-468C-B266-660CF3FF7315}" type="presOf" srcId="{D272B503-50E5-4CE7-AB1A-927F161B111E}" destId="{51BC31C1-71B9-4545-9A24-8400BB8DF45E}" srcOrd="0" destOrd="0" presId="urn:microsoft.com/office/officeart/2005/8/layout/orgChart1"/>
+    <dgm:cxn modelId="{E62F5A3C-5717-4680-9924-BCB6A24BE743}" type="presOf" srcId="{568A3398-764C-442B-80A0-4BC404682263}" destId="{B449A89D-3021-4A9D-9BF4-B190FBAE6CF5}" srcOrd="0" destOrd="0" presId="urn:microsoft.com/office/officeart/2005/8/layout/orgChart1"/>
+    <dgm:cxn modelId="{45625296-8A22-4656-92E0-F0584784B15C}" type="presOf" srcId="{8662C5AC-2122-4998-A495-F5D62C28E16C}" destId="{35922663-8C1C-4BB0-99CB-4FA18E0CF749}" srcOrd="1" destOrd="0" presId="urn:microsoft.com/office/officeart/2005/8/layout/orgChart1"/>
+    <dgm:cxn modelId="{5AEE1CF8-0581-4E9F-8918-E69BCC9916B0}" type="presOf" srcId="{0DA2C0F9-9044-4C1A-89BE-D2079A64D5C1}" destId="{A0B34780-73D8-41FD-829D-5F19DFC590EF}" srcOrd="0" destOrd="0" presId="urn:microsoft.com/office/officeart/2005/8/layout/orgChart1"/>
+    <dgm:cxn modelId="{4442EC3A-6FAB-42B0-A499-F0DA415920E8}" type="presOf" srcId="{8D92DC1D-C231-4D69-BF49-B9EAA598F089}" destId="{297B3531-E134-4140-AE04-5E6A8D0FD90E}" srcOrd="1" destOrd="0" presId="urn:microsoft.com/office/officeart/2005/8/layout/orgChart1"/>
+    <dgm:cxn modelId="{81B6A3F2-750F-4798-B72C-737FCFD39B90}" type="presOf" srcId="{5BB161AD-8062-43AA-A046-711A17BE06B7}" destId="{9B46B024-0A5C-4BF9-93C4-7501FD581121}" srcOrd="0" destOrd="0" presId="urn:microsoft.com/office/officeart/2005/8/layout/orgChart1"/>
+    <dgm:cxn modelId="{A3609CAF-6838-4A77-B4D3-F20A5F0E5416}" type="presOf" srcId="{F697478F-3366-46CD-A59D-A817283D1437}" destId="{576E04C6-D52D-41F7-AF5B-5AAEF0E673C3}" srcOrd="0" destOrd="0" presId="urn:microsoft.com/office/officeart/2005/8/layout/orgChart1"/>
+    <dgm:cxn modelId="{32470609-99C4-4A0A-B29C-7325FEA58871}" type="presOf" srcId="{7F5C75E9-8B46-4C3B-A754-01E62989B9FD}" destId="{6CB07C5C-7911-4372-8D31-DEFDD9D10F87}" srcOrd="0" destOrd="0" presId="urn:microsoft.com/office/officeart/2005/8/layout/orgChart1"/>
+    <dgm:cxn modelId="{FAA89180-F924-43B9-A001-74CD6053024C}" type="presOf" srcId="{EECD575D-D480-40FF-BE56-9D47F199F3D5}" destId="{758B2173-9368-492E-A419-E6415C0A67ED}" srcOrd="0" destOrd="0" presId="urn:microsoft.com/office/officeart/2005/8/layout/orgChart1"/>
+    <dgm:cxn modelId="{D7E84881-296A-406A-B0F8-52D55F81FA93}" srcId="{2BE555E5-F150-45B8-95D7-40AA0C977A59}" destId="{A1F639AA-0249-4855-B45E-5EAD849A0351}" srcOrd="0" destOrd="0" parTransId="{5BB161AD-8062-43AA-A046-711A17BE06B7}" sibTransId="{252C7C29-FC30-488F-BB46-C2433D00659E}"/>
+    <dgm:cxn modelId="{A4F82111-5AAF-43D3-B5CD-AC31FA47B1A9}" type="presOf" srcId="{27F046E3-3491-4019-BD82-31A13732045A}" destId="{EAECAE57-FF3B-4547-8445-FB9851A04987}" srcOrd="0" destOrd="0" presId="urn:microsoft.com/office/officeart/2005/8/layout/orgChart1"/>
+    <dgm:cxn modelId="{78A447DA-E85F-4FD8-8E95-23E48CB0F369}" type="presOf" srcId="{2C3D8CB4-FB48-4625-82B5-44BD4ACE4DB5}" destId="{9A2C8CDB-4D3B-4D79-AA47-3984A8349EFB}" srcOrd="0" destOrd="0" presId="urn:microsoft.com/office/officeart/2005/8/layout/orgChart1"/>
+    <dgm:cxn modelId="{4AA6E9D7-8E23-4163-B78B-B9019229246F}" type="presOf" srcId="{A2D8A485-74A1-49C2-A0EE-A02699D1DBA3}" destId="{1FFBCD9E-5950-4A0B-B384-8A841CBEC558}" srcOrd="0" destOrd="0" presId="urn:microsoft.com/office/officeart/2005/8/layout/orgChart1"/>
+    <dgm:cxn modelId="{92408963-F110-42D5-8895-B7630C98A154}" type="presOf" srcId="{DB9A336A-54A1-483E-AE9A-698CA4A3F717}" destId="{7F78959B-C986-43BC-9A97-EC50F22A3582}" srcOrd="0" destOrd="0" presId="urn:microsoft.com/office/officeart/2005/8/layout/orgChart1"/>
+    <dgm:cxn modelId="{A3A25D50-783D-4B07-8615-0054BB93A108}" type="presOf" srcId="{6889E629-29F1-4DA3-9930-61C33DB0ED42}" destId="{BE335AA8-2D1E-49E7-B774-CD971CA52202}" srcOrd="0" destOrd="0" presId="urn:microsoft.com/office/officeart/2005/8/layout/orgChart1"/>
+    <dgm:cxn modelId="{75F03FC0-EC2D-4F6F-80AC-DA16B5514DFE}" type="presOf" srcId="{31D0CEB5-ECDE-43B8-8DE8-4690E83FDE9D}" destId="{47D44D91-139A-412E-90E8-BB7EE634239A}" srcOrd="1" destOrd="0" presId="urn:microsoft.com/office/officeart/2005/8/layout/orgChart1"/>
+    <dgm:cxn modelId="{B224F0A4-D08D-4697-8C8F-3246D9B37C80}" srcId="{818BF67A-B470-47CE-AD72-4C24B87E6F92}" destId="{B356D57A-0D16-4E3A-A6B8-82939A2A995E}" srcOrd="2" destOrd="0" parTransId="{D4CCEB48-9951-43E6-A8F3-954F00C7DEC7}" sibTransId="{D939DB2D-1485-473F-AEC0-B9AACDC27835}"/>
+    <dgm:cxn modelId="{1CD5CF38-6FFE-46CE-A43D-2CC0BBFFAE2C}" type="presOf" srcId="{8D92DC1D-C231-4D69-BF49-B9EAA598F089}" destId="{9B86641E-6E53-497C-9199-4EE6517C2DE7}" srcOrd="0" destOrd="0" presId="urn:microsoft.com/office/officeart/2005/8/layout/orgChart1"/>
+    <dgm:cxn modelId="{FF1C1361-E4A5-47A9-ABEA-B1E5894449FE}" type="presOf" srcId="{D8DF14CF-7182-4DEE-9714-167A0FAC1E09}" destId="{A87BEBB9-292D-4D85-AFD4-411FC93B7581}" srcOrd="0" destOrd="0" presId="urn:microsoft.com/office/officeart/2005/8/layout/orgChart1"/>
+    <dgm:cxn modelId="{28BA6AC9-4B8D-466F-A242-5CB2CD1639F5}" type="presOf" srcId="{869337F0-BEDF-409E-BEAD-55D84398E785}" destId="{4BEE00C3-F32D-46CA-AD4B-97D9066CAFB1}" srcOrd="0" destOrd="0" presId="urn:microsoft.com/office/officeart/2005/8/layout/orgChart1"/>
+    <dgm:cxn modelId="{2354CC49-C638-4BE8-95AC-D28718FDF995}" srcId="{0DA2C0F9-9044-4C1A-89BE-D2079A64D5C1}" destId="{58D9ED5F-ADAB-4D41-807F-8B0A0AB0A226}" srcOrd="3" destOrd="0" parTransId="{62B3DAD4-3305-42A5-8EA2-473BAA8CD92A}" sibTransId="{50EA5F2A-2371-458D-B980-AF00131831BB}"/>
+    <dgm:cxn modelId="{35A2FEC1-5812-4280-A2FD-B8AE9F53E495}" type="presOf" srcId="{1EDF7634-A18B-4E1C-8852-E78266C9679F}" destId="{CACCFEDF-C498-4AA5-B3DC-1ECA1344E534}" srcOrd="1" destOrd="0" presId="urn:microsoft.com/office/officeart/2005/8/layout/orgChart1"/>
+    <dgm:cxn modelId="{BE6DD8F0-B6D6-4ED7-AA7E-1273B03BF86E}" type="presOf" srcId="{EBA5B03E-C83D-4AC0-95A9-94D6D348E350}" destId="{D150B90E-ED43-4211-AE16-CB5E61E5CD3A}" srcOrd="1" destOrd="0" presId="urn:microsoft.com/office/officeart/2005/8/layout/orgChart1"/>
+    <dgm:cxn modelId="{C98E79AA-10B4-4509-874C-F550A0C5DD0E}" type="presOf" srcId="{3FB5BDB5-E02D-47D0-B940-E83A2AE16564}" destId="{928EA8B7-C756-4850-BA63-660B12A78A99}" srcOrd="0" destOrd="0" presId="urn:microsoft.com/office/officeart/2005/8/layout/orgChart1"/>
+    <dgm:cxn modelId="{14465E8F-21E8-433A-8890-51AC12C789D1}" srcId="{EBA5B03E-C83D-4AC0-95A9-94D6D348E350}" destId="{56AD8FC2-F871-4A8C-860E-ED44B6C290C5}" srcOrd="2" destOrd="0" parTransId="{8E3E4E7A-D57F-4BDC-B7CD-9A290377897F}" sibTransId="{F06D1C16-FE6C-4120-9A34-D970B998250F}"/>
+    <dgm:cxn modelId="{6588F919-E88D-4132-927C-CC02CA76CC67}" type="presOf" srcId="{58D9ED5F-ADAB-4D41-807F-8B0A0AB0A226}" destId="{2CA3C26F-1C95-4186-92E3-6EAB8B673835}" srcOrd="1" destOrd="0" presId="urn:microsoft.com/office/officeart/2005/8/layout/orgChart1"/>
+    <dgm:cxn modelId="{12C7E43F-5A0C-401B-8C0A-A36E12C813FC}" type="presOf" srcId="{5E432F5A-34F2-4DE1-B0DF-0D69AC46A063}" destId="{F7B2B2F3-1E1D-47F1-A4B6-A9D5AAB1A40D}" srcOrd="0" destOrd="0" presId="urn:microsoft.com/office/officeart/2005/8/layout/orgChart1"/>
+    <dgm:cxn modelId="{76F22DF8-4079-4D9C-B346-B2A1570417EC}" srcId="{31D0CEB5-ECDE-43B8-8DE8-4690E83FDE9D}" destId="{CCC214CB-1CE8-499B-9676-8CD8D013D0D3}" srcOrd="2" destOrd="0" parTransId="{869337F0-BEDF-409E-BEAD-55D84398E785}" sibTransId="{9991EF84-7CD3-40AB-969B-D43AB57FEED9}"/>
+    <dgm:cxn modelId="{1BC89084-2079-4859-A54F-49703B33A7F0}" type="presOf" srcId="{58D9ED5F-ADAB-4D41-807F-8B0A0AB0A226}" destId="{E8B1F3F0-762E-448D-90F0-7BF4C6B25BCE}" srcOrd="0" destOrd="0" presId="urn:microsoft.com/office/officeart/2005/8/layout/orgChart1"/>
+    <dgm:cxn modelId="{B3F59732-752E-4286-8328-6FAC31E063D7}" type="presOf" srcId="{470C4758-8E0C-4F78-BC1E-AAA43ED74706}" destId="{74BABB82-BB70-49DD-8FA2-7B95E2135C7A}" srcOrd="0" destOrd="0" presId="urn:microsoft.com/office/officeart/2005/8/layout/orgChart1"/>
+    <dgm:cxn modelId="{30FBBF91-EF8B-47F2-BBE0-E1D902BEE59F}" srcId="{8662C5AC-2122-4998-A495-F5D62C28E16C}" destId="{9BA6781A-BB59-48E6-B4A0-16D89DA56CB6}" srcOrd="0" destOrd="0" parTransId="{FCE0F2E5-63B0-4C35-BCFB-FC14DAA41B15}" sibTransId="{08B88865-CF45-4011-B23E-A6D9E8CE737B}"/>
+    <dgm:cxn modelId="{B9623CF0-85E6-4BAA-8C38-9F633079EACD}" type="presOf" srcId="{83399711-91D1-41DE-9A16-2BD8458426EB}" destId="{CEBE7E8A-051E-413D-B2E1-26312B9C78A2}" srcOrd="1" destOrd="0" presId="urn:microsoft.com/office/officeart/2005/8/layout/orgChart1"/>
+    <dgm:cxn modelId="{EF4746FD-E6FE-4A09-818F-79A199DE2A4B}" type="presOf" srcId="{D81595F4-0503-4242-8CD0-33990BE9C1F2}" destId="{45A472F8-F4BE-4F96-ADA8-26C91E98E028}" srcOrd="1" destOrd="0" presId="urn:microsoft.com/office/officeart/2005/8/layout/orgChart1"/>
+    <dgm:cxn modelId="{1915B148-A368-4EB8-BDD3-41DEBF06C4D2}" srcId="{27F046E3-3491-4019-BD82-31A13732045A}" destId="{31D0CEB5-ECDE-43B8-8DE8-4690E83FDE9D}" srcOrd="0" destOrd="0" parTransId="{14594C0A-5CB5-4CA0-9641-B5C46F56AB9F}" sibTransId="{FE14E072-0F51-4E9B-B1D1-F3857E6064E9}"/>
+    <dgm:cxn modelId="{EB6172D2-4B22-4D21-8B2B-DFF60C1B1D75}" srcId="{8662C5AC-2122-4998-A495-F5D62C28E16C}" destId="{83E89A7E-F791-4D4F-8390-C3E97523D94A}" srcOrd="1" destOrd="0" parTransId="{2AF84A20-4237-4DE1-9D5B-996C9FC9786A}" sibTransId="{1CDBFE22-47C0-4BD6-9633-CB59E7A14889}"/>
+    <dgm:cxn modelId="{E3B98643-AA3A-4F1D-BCB7-E88E971426D7}" type="presOf" srcId="{8662C5AC-2122-4998-A495-F5D62C28E16C}" destId="{408DAB8C-2F22-4123-BCF4-B2F95150EDBE}" srcOrd="0" destOrd="0" presId="urn:microsoft.com/office/officeart/2005/8/layout/orgChart1"/>
+    <dgm:cxn modelId="{F285C760-E40A-4649-A03E-D7742F82B83C}" srcId="{EBA5B03E-C83D-4AC0-95A9-94D6D348E350}" destId="{1EDF7634-A18B-4E1C-8852-E78266C9679F}" srcOrd="0" destOrd="0" parTransId="{3A2F1302-946E-4F8F-89AE-215B417A3CF1}" sibTransId="{0E96D59F-4DA5-414F-86C7-A1D6215BD69A}"/>
+    <dgm:cxn modelId="{4332B453-4C1F-4DCD-8151-512E53843DD5}" type="presOf" srcId="{D8DF14CF-7182-4DEE-9714-167A0FAC1E09}" destId="{F4561AD8-F6B8-4291-BB00-B5EAD1AB4BC1}" srcOrd="1" destOrd="0" presId="urn:microsoft.com/office/officeart/2005/8/layout/orgChart1"/>
+    <dgm:cxn modelId="{8CE7CE9C-9F1F-46A7-A87C-74542757E972}" type="presOf" srcId="{9BA6781A-BB59-48E6-B4A0-16D89DA56CB6}" destId="{C4DA7C7B-5564-4754-9362-CB1AC8634CEB}" srcOrd="1" destOrd="0" presId="urn:microsoft.com/office/officeart/2005/8/layout/orgChart1"/>
+    <dgm:cxn modelId="{A96AF469-B03B-4393-9716-423AD77C42DE}" type="presOf" srcId="{2BE555E5-F150-45B8-95D7-40AA0C977A59}" destId="{B53C5DEF-5F98-4D31-9B28-B24792281630}" srcOrd="1" destOrd="0" presId="urn:microsoft.com/office/officeart/2005/8/layout/orgChart1"/>
+    <dgm:cxn modelId="{04A7278D-252C-4F2B-BB6B-0062FE6CC866}" type="presOf" srcId="{85366B8D-5A3C-48EC-8B81-5BD39FCDD0F8}" destId="{9DDF7537-13DD-49D3-9EEF-79654DC22205}" srcOrd="0" destOrd="0" presId="urn:microsoft.com/office/officeart/2005/8/layout/orgChart1"/>
+    <dgm:cxn modelId="{03453D17-3417-4594-8AC0-B06AC23381B6}" type="presOf" srcId="{04DD83EB-3644-48B2-8FF7-4EE967F82F6F}" destId="{4936C6A4-5235-4349-99DE-37EE11990BC8}" srcOrd="0" destOrd="0" presId="urn:microsoft.com/office/officeart/2005/8/layout/orgChart1"/>
+    <dgm:cxn modelId="{9DF857FA-9BFE-4BA8-BC06-52304E54285A}" type="presOf" srcId="{D4CCEB48-9951-43E6-A8F3-954F00C7DEC7}" destId="{15B3EC42-33EB-4FC3-B1CD-D332C588F669}" srcOrd="0" destOrd="0" presId="urn:microsoft.com/office/officeart/2005/8/layout/orgChart1"/>
+    <dgm:cxn modelId="{3E3FD1BA-19B7-414C-9102-CA58AAE93D59}" type="presOf" srcId="{B78CE59B-C8EA-4A8A-85F1-3BA0E9C6521F}" destId="{A1A811D5-4A68-4CA7-8A04-1297EACA6B52}" srcOrd="0" destOrd="0" presId="urn:microsoft.com/office/officeart/2005/8/layout/orgChart1"/>
+    <dgm:cxn modelId="{97FF1455-16D4-4C09-8B05-C6833AABC5D0}" type="presOf" srcId="{A1F639AA-0249-4855-B45E-5EAD849A0351}" destId="{C98EA41C-E42F-4500-A971-47A954544039}" srcOrd="0" destOrd="0" presId="urn:microsoft.com/office/officeart/2005/8/layout/orgChart1"/>
+    <dgm:cxn modelId="{C6FB2FB8-F459-4FA0-91CC-E032CB06654C}" srcId="{8662C5AC-2122-4998-A495-F5D62C28E16C}" destId="{A2D8A485-74A1-49C2-A0EE-A02699D1DBA3}" srcOrd="2" destOrd="0" parTransId="{E7D8D01D-ECE9-4725-AA64-6CA3A37D255A}" sibTransId="{DE5E4A67-2C2A-4334-AD17-522184A06CF7}"/>
+    <dgm:cxn modelId="{E44DFD12-7D1C-4E78-9F8F-A964FA004F45}" type="presOf" srcId="{B78CE59B-C8EA-4A8A-85F1-3BA0E9C6521F}" destId="{F769F83B-2161-499A-99A7-FC6A89A36901}" srcOrd="1" destOrd="0" presId="urn:microsoft.com/office/officeart/2005/8/layout/orgChart1"/>
+    <dgm:cxn modelId="{ECDA8208-143D-4631-AC80-1C4BE9B151B7}" type="presOf" srcId="{13394AF1-8C9C-4E95-839F-51E0C10FDDE3}" destId="{FE8D7536-1492-4509-94F7-F9F470E302C9}" srcOrd="0" destOrd="0" presId="urn:microsoft.com/office/officeart/2005/8/layout/orgChart1"/>
+    <dgm:cxn modelId="{522EA59E-9FF1-42F8-A80B-E0867BC28CE6}" srcId="{818BF67A-B470-47CE-AD72-4C24B87E6F92}" destId="{8D92DC1D-C231-4D69-BF49-B9EAA598F089}" srcOrd="0" destOrd="0" parTransId="{470C4758-8E0C-4F78-BC1E-AAA43ED74706}" sibTransId="{2F8825E8-337D-49EC-BF49-8EEA032CE35D}"/>
+    <dgm:cxn modelId="{9C3665DD-18DE-43B6-9A55-47F1A66834B1}" type="presOf" srcId="{BAC372C2-27DF-4933-A3FC-706B1B29027C}" destId="{C458507D-4D91-4CED-A904-F1D229528BB4}" srcOrd="0" destOrd="0" presId="urn:microsoft.com/office/officeart/2005/8/layout/orgChart1"/>
+    <dgm:cxn modelId="{13D178D7-253A-4A32-9C35-6EF24328773A}" type="presOf" srcId="{8892C642-C168-45D5-8191-DDC7BE55B942}" destId="{EE05DD52-71E9-47E0-9615-F0102E09015B}" srcOrd="1" destOrd="0" presId="urn:microsoft.com/office/officeart/2005/8/layout/orgChart1"/>
+    <dgm:cxn modelId="{E59E331D-EF46-4FE0-AA9C-00D4206E1412}" type="presOf" srcId="{EC3503EF-04F5-4A5C-9D20-BD8F803D340E}" destId="{7BEF26BE-1E76-4D7D-9D9B-1BE02EB0C89A}" srcOrd="1" destOrd="0" presId="urn:microsoft.com/office/officeart/2005/8/layout/orgChart1"/>
+    <dgm:cxn modelId="{26019FD2-1D82-4D5A-B436-C8000B4A4AB6}" type="presOf" srcId="{68F4171C-1016-46E1-88A4-00D41BE85169}" destId="{50474AFB-2CE2-489E-80ED-72003FC4BDCC}" srcOrd="0" destOrd="0" presId="urn:microsoft.com/office/officeart/2005/8/layout/orgChart1"/>
+    <dgm:cxn modelId="{655B2F2E-1175-436A-AB50-E30CC33FE20B}" srcId="{31D0CEB5-ECDE-43B8-8DE8-4690E83FDE9D}" destId="{0DA2C0F9-9044-4C1A-89BE-D2079A64D5C1}" srcOrd="0" destOrd="0" parTransId="{D95A7900-CE84-451E-8A7E-57B8061F75AB}" sibTransId="{F3499168-1196-4B44-BB9E-3819693D8986}"/>
+    <dgm:cxn modelId="{7A21A0FF-7151-4B96-B896-EB6EBDFEA97E}" type="presOf" srcId="{FCE0F2E5-63B0-4C35-BCFB-FC14DAA41B15}" destId="{60AF3A0B-88F7-4617-AFC9-898DB3E29117}" srcOrd="0" destOrd="0" presId="urn:microsoft.com/office/officeart/2005/8/layout/orgChart1"/>
     <dgm:cxn modelId="{999C54B9-6848-44DE-886C-0017D10BDA9E}" srcId="{D272B503-50E5-4CE7-AB1A-927F161B111E}" destId="{A6C63187-0DA8-44BE-B150-62E8C1C7E040}" srcOrd="2" destOrd="0" parTransId="{BAC372C2-27DF-4933-A3FC-706B1B29027C}" sibTransId="{3E55A458-21EC-4DA3-AB0E-278805537EB6}"/>
-    <dgm:cxn modelId="{F202F46C-4AF7-4A17-B6F8-50D9B96FAB02}" type="presOf" srcId="{68F4171C-1016-46E1-88A4-00D41BE85169}" destId="{8A636217-55E7-4CD2-956E-721B52BA2D4B}" srcOrd="1" destOrd="0" presId="urn:microsoft.com/office/officeart/2005/8/layout/orgChart1"/>
-    <dgm:cxn modelId="{4AEB4CA6-ECD9-4B39-BCBE-1A8CBBF37411}" type="presOf" srcId="{83E89A7E-F791-4D4F-8390-C3E97523D94A}" destId="{B7CA12A2-BDE6-4623-9A34-32ACD01E5AD0}" srcOrd="0" destOrd="0" presId="urn:microsoft.com/office/officeart/2005/8/layout/orgChart1"/>
-    <dgm:cxn modelId="{04BFC07F-3165-4259-9028-FFEC7C1637F8}" type="presOf" srcId="{D95A7900-CE84-451E-8A7E-57B8061F75AB}" destId="{9DAD604E-30AF-4A6E-966D-84A8D0321009}" srcOrd="0" destOrd="0" presId="urn:microsoft.com/office/officeart/2005/8/layout/orgChart1"/>
-    <dgm:cxn modelId="{65B9E000-64CB-4627-8750-681A054197D8}" type="presOf" srcId="{2382E4FE-EE98-4970-8505-B796A214C641}" destId="{DF3996F9-2367-4A0D-923D-D1C41C413842}" srcOrd="0" destOrd="0" presId="urn:microsoft.com/office/officeart/2005/8/layout/orgChart1"/>
-    <dgm:cxn modelId="{320DC9C3-F649-4C47-8D3E-CE71F96A6C05}" type="presOf" srcId="{2458822C-E556-4707-9523-DAF6680E2229}" destId="{0450B0FF-C4BE-4C06-86F7-95C562DD878D}" srcOrd="0" destOrd="0" presId="urn:microsoft.com/office/officeart/2005/8/layout/orgChart1"/>
-    <dgm:cxn modelId="{1A365F90-FC01-4956-8C83-92C3113FF24B}" type="presOf" srcId="{04DD83EB-3644-48B2-8FF7-4EE967F82F6F}" destId="{4936C6A4-5235-4349-99DE-37EE11990BC8}" srcOrd="0" destOrd="0" presId="urn:microsoft.com/office/officeart/2005/8/layout/orgChart1"/>
-    <dgm:cxn modelId="{0927E517-C93F-411D-91D0-84E4B047A623}" srcId="{8662C5AC-2122-4998-A495-F5D62C28E16C}" destId="{04DD83EB-3644-48B2-8FF7-4EE967F82F6F}" srcOrd="4" destOrd="0" parTransId="{636A3054-B11F-4DBC-B4E5-944934768FE5}" sibTransId="{FC8A40C4-6A51-4DBB-9133-1D9090476B1E}"/>
-    <dgm:cxn modelId="{AAF80AAC-4D3C-4826-8C93-3974AB45D7E1}" type="presOf" srcId="{38A612B2-2559-4C2B-8382-1A5BE5284F91}" destId="{AE80DF32-951D-4F91-AA80-8AC8DF36EE98}" srcOrd="0" destOrd="0" presId="urn:microsoft.com/office/officeart/2005/8/layout/orgChart1"/>
-    <dgm:cxn modelId="{41F79095-4D3B-4F71-9E94-A8ADF2FE74CA}" srcId="{CCC214CB-1CE8-499B-9676-8CD8D013D0D3}" destId="{D272B503-50E5-4CE7-AB1A-927F161B111E}" srcOrd="2" destOrd="0" parTransId="{3E1E7418-61B1-48F2-BB73-C413209C2811}" sibTransId="{E31D6045-73C5-45AD-B382-C0E43B0305FA}"/>
-    <dgm:cxn modelId="{DAC6EBFA-CD2B-463B-B1C7-75C9B0C5436F}" type="presOf" srcId="{49541AE8-3E60-4235-9C6D-FED7D99450D5}" destId="{F096CB02-309A-4ABF-8576-887F583CA310}" srcOrd="1" destOrd="0" presId="urn:microsoft.com/office/officeart/2005/8/layout/orgChart1"/>
-    <dgm:cxn modelId="{B0556B32-4EC8-4F62-BF21-8A02E3997E5C}" type="presOf" srcId="{3182AF9F-7CCB-40F9-AAED-E1373D8C24FF}" destId="{B550A3C3-926F-4C93-A2CF-FF4CC69DE843}" srcOrd="0" destOrd="0" presId="urn:microsoft.com/office/officeart/2005/8/layout/orgChart1"/>
-    <dgm:cxn modelId="{14465E8F-21E8-433A-8890-51AC12C789D1}" srcId="{EBA5B03E-C83D-4AC0-95A9-94D6D348E350}" destId="{56AD8FC2-F871-4A8C-860E-ED44B6C290C5}" srcOrd="2" destOrd="0" parTransId="{8E3E4E7A-D57F-4BDC-B7CD-9A290377897F}" sibTransId="{F06D1C16-FE6C-4120-9A34-D970B998250F}"/>
-    <dgm:cxn modelId="{0888EF83-B75B-4FA3-89AB-5E73FED9ACB9}" srcId="{EBA5B03E-C83D-4AC0-95A9-94D6D348E350}" destId="{6889E629-29F1-4DA3-9930-61C33DB0ED42}" srcOrd="3" destOrd="0" parTransId="{568A3398-764C-442B-80A0-4BC404682263}" sibTransId="{891A2689-16ED-4D16-8EE1-E9A30CD2E206}"/>
-    <dgm:cxn modelId="{3DD62FC4-0FEA-4FDE-A09D-B263C2AAD1E1}" type="presOf" srcId="{26047898-5B4E-4444-9868-2A1ED83FE363}" destId="{F7D50D0F-032C-4F3E-A7D3-43CDAEB9C469}" srcOrd="0" destOrd="0" presId="urn:microsoft.com/office/officeart/2005/8/layout/orgChart1"/>
-    <dgm:cxn modelId="{E0ABB751-8DCF-40D7-BE53-C3ADDAC4AAF5}" type="presOf" srcId="{818BF67A-B470-47CE-AD72-4C24B87E6F92}" destId="{9262BCC7-A101-4BF2-B669-DEC29014FC6A}" srcOrd="1" destOrd="0" presId="urn:microsoft.com/office/officeart/2005/8/layout/orgChart1"/>
-    <dgm:cxn modelId="{0E45719E-CD1B-4165-8516-3059E3D8390D}" type="presOf" srcId="{D272B503-50E5-4CE7-AB1A-927F161B111E}" destId="{0E28CCAB-DB4A-4F6A-8FF6-8D763658A7EE}" srcOrd="1" destOrd="0" presId="urn:microsoft.com/office/officeart/2005/8/layout/orgChart1"/>
-    <dgm:cxn modelId="{E1B3CB05-735A-42BA-A518-444F43DAB85B}" type="presOf" srcId="{BAC372C2-27DF-4933-A3FC-706B1B29027C}" destId="{C458507D-4D91-4CED-A904-F1D229528BB4}" srcOrd="0" destOrd="0" presId="urn:microsoft.com/office/officeart/2005/8/layout/orgChart1"/>
-    <dgm:cxn modelId="{3C9257FC-B706-4860-B0EB-929523453405}" type="presOf" srcId="{782ED2FF-A050-4649-920C-481F484C6A9B}" destId="{BA2D62ED-FD50-42AD-96FA-DFCC444E0872}" srcOrd="1" destOrd="0" presId="urn:microsoft.com/office/officeart/2005/8/layout/orgChart1"/>
-    <dgm:cxn modelId="{9EA1FD46-5ABA-48DD-9924-EFA6AA455784}" type="presOf" srcId="{636A3054-B11F-4DBC-B4E5-944934768FE5}" destId="{BE0CC1EE-C95F-43E7-8DAD-455284B02C09}" srcOrd="0" destOrd="0" presId="urn:microsoft.com/office/officeart/2005/8/layout/orgChart1"/>
-    <dgm:cxn modelId="{2317514B-4A8A-42A5-AA73-8F35BEA5FD82}" type="presOf" srcId="{818BF67A-B470-47CE-AD72-4C24B87E6F92}" destId="{09AF4E29-A9D4-4DBE-8A0C-07E646403693}" srcOrd="0" destOrd="0" presId="urn:microsoft.com/office/officeart/2005/8/layout/orgChart1"/>
-    <dgm:cxn modelId="{9E17F23F-FF4D-4710-BB73-48B98594288C}" type="presOf" srcId="{58D9ED5F-ADAB-4D41-807F-8B0A0AB0A226}" destId="{E8B1F3F0-762E-448D-90F0-7BF4C6B25BCE}" srcOrd="0" destOrd="0" presId="urn:microsoft.com/office/officeart/2005/8/layout/orgChart1"/>
-    <dgm:cxn modelId="{F2EB22B5-57B6-4F99-B7A9-C078511F2C79}" srcId="{31D0CEB5-ECDE-43B8-8DE8-4690E83FDE9D}" destId="{EBA5B03E-C83D-4AC0-95A9-94D6D348E350}" srcOrd="3" destOrd="0" parTransId="{C1D23AE9-3B6D-4ED1-B3AE-1B6E7FB93343}" sibTransId="{8764C87A-C7B1-471E-B02C-87941EACCC4A}"/>
-    <dgm:cxn modelId="{F5250308-B468-4CE2-A052-39B65FB793F9}" type="presOf" srcId="{8662C5AC-2122-4998-A495-F5D62C28E16C}" destId="{35922663-8C1C-4BB0-99CB-4FA18E0CF749}" srcOrd="1" destOrd="0" presId="urn:microsoft.com/office/officeart/2005/8/layout/orgChart1"/>
-    <dgm:cxn modelId="{090FEB6F-7B6A-49DE-BE61-AFF02BA4802D}" type="presOf" srcId="{3FB5BDB5-E02D-47D0-B940-E83A2AE16564}" destId="{928EA8B7-C756-4850-BA63-660B12A78A99}" srcOrd="0" destOrd="0" presId="urn:microsoft.com/office/officeart/2005/8/layout/orgChart1"/>
-    <dgm:cxn modelId="{668AB572-9C96-4659-808B-80182CB8CD2C}" type="presOf" srcId="{EECD575D-D480-40FF-BE56-9D47F199F3D5}" destId="{758B2173-9368-492E-A419-E6415C0A67ED}" srcOrd="0" destOrd="0" presId="urn:microsoft.com/office/officeart/2005/8/layout/orgChart1"/>
-    <dgm:cxn modelId="{1915B148-A368-4EB8-BDD3-41DEBF06C4D2}" srcId="{27F046E3-3491-4019-BD82-31A13732045A}" destId="{31D0CEB5-ECDE-43B8-8DE8-4690E83FDE9D}" srcOrd="0" destOrd="0" parTransId="{14594C0A-5CB5-4CA0-9641-B5C46F56AB9F}" sibTransId="{FE14E072-0F51-4E9B-B1D1-F3857E6064E9}"/>
-    <dgm:cxn modelId="{9DDE31EA-5C19-4ABE-928D-FE8C6FA08A12}" type="presOf" srcId="{768FA2D2-265B-49EC-BDD4-8A7E513E9630}" destId="{608C070C-3597-4850-961E-E637B8ADAD28}" srcOrd="0" destOrd="0" presId="urn:microsoft.com/office/officeart/2005/8/layout/orgChart1"/>
-    <dgm:cxn modelId="{2F21887C-DC89-4D6E-A310-1F8564F49155}" type="presOf" srcId="{56AD8FC2-F871-4A8C-860E-ED44B6C290C5}" destId="{FDCF302A-2AEC-479C-BBEA-45460034C0A7}" srcOrd="0" destOrd="0" presId="urn:microsoft.com/office/officeart/2005/8/layout/orgChart1"/>
-    <dgm:cxn modelId="{F2127BFD-FD26-45CC-BAEA-3306BEB9B2C3}" type="presOf" srcId="{4C000FD5-2DF0-45A2-BE79-12A791F92DFF}" destId="{582C3E65-D8F9-45CD-A7BE-35B8C9E16EB8}" srcOrd="0" destOrd="0" presId="urn:microsoft.com/office/officeart/2005/8/layout/orgChart1"/>
-    <dgm:cxn modelId="{C07104AC-050B-4799-9B49-CA229D659BD0}" type="presOf" srcId="{1EACC185-5F37-45B6-8D4C-A85DEC2C3CC2}" destId="{C8DDECD3-143D-4A38-B580-8191C58E3E32}" srcOrd="1" destOrd="0" presId="urn:microsoft.com/office/officeart/2005/8/layout/orgChart1"/>
+    <dgm:cxn modelId="{4372AD9F-E552-48F6-AD2E-693AB1093B3C}" type="presOf" srcId="{49541AE8-3E60-4235-9C6D-FED7D99450D5}" destId="{D142D4EA-2888-4EFE-A404-477D84FF0B82}" srcOrd="0" destOrd="0" presId="urn:microsoft.com/office/officeart/2005/8/layout/orgChart1"/>
+    <dgm:cxn modelId="{72C3ABE0-71FE-4D36-A150-30A869DA62A2}" type="presOf" srcId="{8892C642-C168-45D5-8191-DDC7BE55B942}" destId="{5A2E20FF-4712-49B8-8918-51B60F14F1AD}" srcOrd="0" destOrd="0" presId="urn:microsoft.com/office/officeart/2005/8/layout/orgChart1"/>
+    <dgm:cxn modelId="{1CF546EB-21A6-4A84-A9B8-BF4A94E22BFB}" type="presOf" srcId="{A1F639AA-0249-4855-B45E-5EAD849A0351}" destId="{1C614A7B-5315-42AF-AC2E-30481CFBB139}" srcOrd="1" destOrd="0" presId="urn:microsoft.com/office/officeart/2005/8/layout/orgChart1"/>
+    <dgm:cxn modelId="{BB851B5A-D516-4918-BF99-629BF81195F1}" type="presOf" srcId="{3182AF9F-7CCB-40F9-AAED-E1373D8C24FF}" destId="{F6B07987-30C4-4B16-8BD5-25554632A675}" srcOrd="1" destOrd="0" presId="urn:microsoft.com/office/officeart/2005/8/layout/orgChart1"/>
+    <dgm:cxn modelId="{BC1BCEDE-51C3-4697-929E-B25CD45E815E}" srcId="{0DA2C0F9-9044-4C1A-89BE-D2079A64D5C1}" destId="{83399711-91D1-41DE-9A16-2BD8458426EB}" srcOrd="2" destOrd="0" parTransId="{C67CDB7C-213C-486B-B870-D9F01378E199}" sibTransId="{F554ABF4-C623-4E84-B4D0-4495BEA0C1DA}"/>
+    <dgm:cxn modelId="{9E6D30C2-A496-4CED-82B3-0D5F0146163A}" type="presOf" srcId="{8E3E4E7A-D57F-4BDC-B7CD-9A290377897F}" destId="{ED22E192-69A8-4C67-9419-061F874076E2}" srcOrd="0" destOrd="0" presId="urn:microsoft.com/office/officeart/2005/8/layout/orgChart1"/>
+    <dgm:cxn modelId="{E017F04B-A6AC-4520-B2D2-4710305DA2BD}" srcId="{D272B503-50E5-4CE7-AB1A-927F161B111E}" destId="{13394AF1-8C9C-4E95-839F-51E0C10FDDE3}" srcOrd="1" destOrd="0" parTransId="{6181B465-1EBE-496A-8D34-8E085A7265C7}" sibTransId="{CBEE47D9-2BC2-4017-A781-A71BD957B550}"/>
+    <dgm:cxn modelId="{8E3A96F0-399C-4B25-8D52-4993E52BAC55}" srcId="{EECD575D-D480-40FF-BE56-9D47F199F3D5}" destId="{768FA2D2-265B-49EC-BDD4-8A7E513E9630}" srcOrd="1" destOrd="0" parTransId="{8F1571BC-1847-467A-8E36-8BD91E149BB9}" sibTransId="{91B49FA9-8F6F-41C1-97F7-D309CBE7E985}"/>
+    <dgm:cxn modelId="{DBD34AD5-F02E-4622-B0A6-11D2DD5ADB01}" srcId="{818BF67A-B470-47CE-AD72-4C24B87E6F92}" destId="{782ED2FF-A050-4649-920C-481F484C6A9B}" srcOrd="4" destOrd="0" parTransId="{47AF0237-27A0-4E92-9D4A-1E45BFB78C22}" sibTransId="{EF905AE4-2CA4-45AA-A26E-7D234C8FDA92}"/>
+    <dgm:cxn modelId="{A1E6154C-7F12-4B29-B152-1AA823E590C7}" type="presOf" srcId="{2BE555E5-F150-45B8-95D7-40AA0C977A59}" destId="{1AE64D53-98EF-4AA7-9A80-D0FEF5F9A700}" srcOrd="0" destOrd="0" presId="urn:microsoft.com/office/officeart/2005/8/layout/orgChart1"/>
+    <dgm:cxn modelId="{CBA4BEAB-B11E-4D89-A2D4-621823B00F30}" type="presOf" srcId="{3E1E7418-61B1-48F2-BB73-C413209C2811}" destId="{76C033FD-2AC7-4FFF-BEF3-8A8DDBAADE93}" srcOrd="0" destOrd="0" presId="urn:microsoft.com/office/officeart/2005/8/layout/orgChart1"/>
+    <dgm:cxn modelId="{ECF71917-3ABF-4A50-A005-C30171FFA321}" srcId="{0DA2C0F9-9044-4C1A-89BE-D2079A64D5C1}" destId="{49541AE8-3E60-4235-9C6D-FED7D99450D5}" srcOrd="1" destOrd="0" parTransId="{F7B78537-46D0-42B6-A331-5D4B1A91E811}" sibTransId="{391BD61A-979D-4417-91AF-426C48001AB4}"/>
+    <dgm:cxn modelId="{30F705FD-7091-4309-A344-1B8B85F916CF}" srcId="{8662C5AC-2122-4998-A495-F5D62C28E16C}" destId="{D8DF14CF-7182-4DEE-9714-167A0FAC1E09}" srcOrd="3" destOrd="0" parTransId="{6B3E3CDA-390A-433E-A2D2-76038FB5CE25}" sibTransId="{968697E0-8BA4-4144-9777-2E2CD373A26E}"/>
+    <dgm:cxn modelId="{4BA20D73-917A-494B-B142-D74674692F28}" type="presOf" srcId="{38A612B2-2559-4C2B-8382-1A5BE5284F91}" destId="{AE80DF32-951D-4F91-AA80-8AC8DF36EE98}" srcOrd="0" destOrd="0" presId="urn:microsoft.com/office/officeart/2005/8/layout/orgChart1"/>
+    <dgm:cxn modelId="{022C5B3D-1372-4547-A5A0-6CD64DE4781E}" srcId="{0DA2C0F9-9044-4C1A-89BE-D2079A64D5C1}" destId="{D81595F4-0503-4242-8CD0-33990BE9C1F2}" srcOrd="0" destOrd="0" parTransId="{DB9A336A-54A1-483E-AE9A-698CA4A3F717}" sibTransId="{0C85CD46-1D93-4971-A60B-8DF21F05E82E}"/>
+    <dgm:cxn modelId="{7B19B369-6947-4626-BB83-B48F843ED251}" srcId="{2BE555E5-F150-45B8-95D7-40AA0C977A59}" destId="{8892C642-C168-45D5-8191-DDC7BE55B942}" srcOrd="2" destOrd="0" parTransId="{2458822C-E556-4707-9523-DAF6680E2229}" sibTransId="{839DD7E9-EDEC-4DE5-A796-66AFCB3F97F6}"/>
+    <dgm:cxn modelId="{C460FA19-C9DE-47ED-A0E8-102FFC4309A3}" type="presOf" srcId="{E7D8D01D-ECE9-4725-AA64-6CA3A37D255A}" destId="{FB9C8EAF-7FE5-476A-93C3-82E8DAEBAB36}" srcOrd="0" destOrd="0" presId="urn:microsoft.com/office/officeart/2005/8/layout/orgChart1"/>
+    <dgm:cxn modelId="{CE7D5437-88D6-4189-8E25-650A98696A3F}" type="presOf" srcId="{9BA6781A-BB59-48E6-B4A0-16D89DA56CB6}" destId="{77E9286F-A4E6-478A-AB48-26EDD8D2CE68}" srcOrd="0" destOrd="0" presId="urn:microsoft.com/office/officeart/2005/8/layout/orgChart1"/>
     <dgm:cxn modelId="{B7F0CDBC-901C-464E-9EB1-1BEB4A17EF0A}" srcId="{818BF67A-B470-47CE-AD72-4C24B87E6F92}" destId="{85366B8D-5A3C-48EC-8B81-5BD39FCDD0F8}" srcOrd="1" destOrd="0" parTransId="{F697478F-3366-46CD-A59D-A817283D1437}" sibTransId="{A731A794-A735-4949-A3FB-67609DAD7514}"/>
-    <dgm:cxn modelId="{B994822A-BC58-4732-BEA5-BE978BF77816}" type="presOf" srcId="{31D0CEB5-ECDE-43B8-8DE8-4690E83FDE9D}" destId="{47D44D91-139A-412E-90E8-BB7EE634239A}" srcOrd="1" destOrd="0" presId="urn:microsoft.com/office/officeart/2005/8/layout/orgChart1"/>
-    <dgm:cxn modelId="{76F22DF8-4079-4D9C-B346-B2A1570417EC}" srcId="{31D0CEB5-ECDE-43B8-8DE8-4690E83FDE9D}" destId="{CCC214CB-1CE8-499B-9676-8CD8D013D0D3}" srcOrd="2" destOrd="0" parTransId="{869337F0-BEDF-409E-BEAD-55D84398E785}" sibTransId="{9991EF84-7CD3-40AB-969B-D43AB57FEED9}"/>
-    <dgm:cxn modelId="{9047CAE4-79E6-4151-8D19-6FCFEC46DA4D}" type="presOf" srcId="{1EDF7634-A18B-4E1C-8852-E78266C9679F}" destId="{375950B9-7871-43E6-98A7-EA39629F41D2}" srcOrd="0" destOrd="0" presId="urn:microsoft.com/office/officeart/2005/8/layout/orgChart1"/>
-    <dgm:cxn modelId="{97BE6D0D-64D7-4749-9CD4-2F9FB6CCBBBE}" type="presOf" srcId="{83399711-91D1-41DE-9A16-2BD8458426EB}" destId="{CEBE7E8A-051E-413D-B2E1-26312B9C78A2}" srcOrd="1" destOrd="0" presId="urn:microsoft.com/office/officeart/2005/8/layout/orgChart1"/>
-    <dgm:cxn modelId="{6D9FEAC3-D416-489C-ACDE-5F957D05497C}" type="presOf" srcId="{D8DF14CF-7182-4DEE-9714-167A0FAC1E09}" destId="{F4561AD8-F6B8-4291-BB00-B5EAD1AB4BC1}" srcOrd="1" destOrd="0" presId="urn:microsoft.com/office/officeart/2005/8/layout/orgChart1"/>
-    <dgm:cxn modelId="{DBD34AD5-F02E-4622-B0A6-11D2DD5ADB01}" srcId="{818BF67A-B470-47CE-AD72-4C24B87E6F92}" destId="{782ED2FF-A050-4649-920C-481F484C6A9B}" srcOrd="4" destOrd="0" parTransId="{47AF0237-27A0-4E92-9D4A-1E45BFB78C22}" sibTransId="{EF905AE4-2CA4-45AA-A26E-7D234C8FDA92}"/>
-    <dgm:cxn modelId="{022C5B3D-1372-4547-A5A0-6CD64DE4781E}" srcId="{0DA2C0F9-9044-4C1A-89BE-D2079A64D5C1}" destId="{D81595F4-0503-4242-8CD0-33990BE9C1F2}" srcOrd="0" destOrd="0" parTransId="{DB9A336A-54A1-483E-AE9A-698CA4A3F717}" sibTransId="{0C85CD46-1D93-4971-A60B-8DF21F05E82E}"/>
-    <dgm:cxn modelId="{9BD642AD-229B-4C55-A5FA-8F71C52FBB1C}" type="presOf" srcId="{AEC12E7B-FC48-4486-8C42-59752529F471}" destId="{29ACBF57-B465-4F18-A6DE-0376CAA67A47}" srcOrd="0" destOrd="0" presId="urn:microsoft.com/office/officeart/2005/8/layout/orgChart1"/>
-    <dgm:cxn modelId="{6134F709-17F0-4B3D-9A84-8BC783687B8B}" type="presOf" srcId="{1EDF7634-A18B-4E1C-8852-E78266C9679F}" destId="{CACCFEDF-C498-4AA5-B3DC-1ECA1344E534}" srcOrd="1" destOrd="0" presId="urn:microsoft.com/office/officeart/2005/8/layout/orgChart1"/>
-    <dgm:cxn modelId="{D977836A-4470-4D09-AE0D-720B4700128F}" type="presOf" srcId="{DB9A336A-54A1-483E-AE9A-698CA4A3F717}" destId="{7F78959B-C986-43BC-9A97-EC50F22A3582}" srcOrd="0" destOrd="0" presId="urn:microsoft.com/office/officeart/2005/8/layout/orgChart1"/>
-    <dgm:cxn modelId="{E22B30BE-435E-4F7D-8051-C5609C9D1ACA}" type="presOf" srcId="{85366B8D-5A3C-48EC-8B81-5BD39FCDD0F8}" destId="{9DDF7537-13DD-49D3-9EEF-79654DC22205}" srcOrd="0" destOrd="0" presId="urn:microsoft.com/office/officeart/2005/8/layout/orgChart1"/>
-    <dgm:cxn modelId="{49594451-FB73-4E61-937D-D0376AF30FB7}" type="presOf" srcId="{5E432F5A-34F2-4DE1-B0DF-0D69AC46A063}" destId="{F7B2B2F3-1E1D-47F1-A4B6-A9D5AAB1A40D}" srcOrd="0" destOrd="0" presId="urn:microsoft.com/office/officeart/2005/8/layout/orgChart1"/>
-    <dgm:cxn modelId="{EB6172D2-4B22-4D21-8B2B-DFF60C1B1D75}" srcId="{8662C5AC-2122-4998-A495-F5D62C28E16C}" destId="{83E89A7E-F791-4D4F-8390-C3E97523D94A}" srcOrd="1" destOrd="0" parTransId="{2AF84A20-4237-4DE1-9D5B-996C9FC9786A}" sibTransId="{1CDBFE22-47C0-4BD6-9633-CB59E7A14889}"/>
-    <dgm:cxn modelId="{D7E84881-296A-406A-B0F8-52D55F81FA93}" srcId="{2BE555E5-F150-45B8-95D7-40AA0C977A59}" destId="{A1F639AA-0249-4855-B45E-5EAD849A0351}" srcOrd="0" destOrd="0" parTransId="{5BB161AD-8062-43AA-A046-711A17BE06B7}" sibTransId="{252C7C29-FC30-488F-BB46-C2433D00659E}"/>
-    <dgm:cxn modelId="{EA19E893-A1ED-4309-82D0-3164BF550B9E}" srcId="{818BF67A-B470-47CE-AD72-4C24B87E6F92}" destId="{38A612B2-2559-4C2B-8382-1A5BE5284F91}" srcOrd="3" destOrd="0" parTransId="{2382E4FE-EE98-4970-8505-B796A214C641}" sibTransId="{447735EA-B3FF-4FC4-B103-DDBE744B6F34}"/>
-    <dgm:cxn modelId="{12F65B94-BF94-461E-A0E7-FF9852477BC3}" type="presOf" srcId="{F697478F-3366-46CD-A59D-A817283D1437}" destId="{576E04C6-D52D-41F7-AF5B-5AAEF0E673C3}" srcOrd="0" destOrd="0" presId="urn:microsoft.com/office/officeart/2005/8/layout/orgChart1"/>
-    <dgm:cxn modelId="{3A38AA50-5F3F-4E4B-86E4-CD21C7532E3C}" type="presOf" srcId="{EBA5B03E-C83D-4AC0-95A9-94D6D348E350}" destId="{D150B90E-ED43-4211-AE16-CB5E61E5CD3A}" srcOrd="1" destOrd="0" presId="urn:microsoft.com/office/officeart/2005/8/layout/orgChart1"/>
-    <dgm:cxn modelId="{44513458-A2CD-4F02-8AC5-C349FDBD8B3E}" type="presOf" srcId="{B356D57A-0D16-4E3A-A6B8-82939A2A995E}" destId="{1E6812B7-35E1-4BE3-B198-0B0607E8A88B}" srcOrd="0" destOrd="0" presId="urn:microsoft.com/office/officeart/2005/8/layout/orgChart1"/>
-    <dgm:cxn modelId="{ED5C9130-C135-463B-967E-EE6A9C8D15E5}" type="presOf" srcId="{D272B503-50E5-4CE7-AB1A-927F161B111E}" destId="{51BC31C1-71B9-4545-9A24-8400BB8DF45E}" srcOrd="0" destOrd="0" presId="urn:microsoft.com/office/officeart/2005/8/layout/orgChart1"/>
-    <dgm:cxn modelId="{D1901465-5BD4-43F3-8D40-868BF2CA82D1}" type="presOf" srcId="{8D92DC1D-C231-4D69-BF49-B9EAA598F089}" destId="{9B86641E-6E53-497C-9199-4EE6517C2DE7}" srcOrd="0" destOrd="0" presId="urn:microsoft.com/office/officeart/2005/8/layout/orgChart1"/>
-    <dgm:cxn modelId="{6C4F7658-07AE-4C05-963A-B7367920D140}" type="presOf" srcId="{A6C63187-0DA8-44BE-B150-62E8C1C7E040}" destId="{02C02110-051E-4A6D-80DF-BF4E01A9C0B6}" srcOrd="0" destOrd="0" presId="urn:microsoft.com/office/officeart/2005/8/layout/orgChart1"/>
-    <dgm:cxn modelId="{CF97645A-713D-4A8A-96F0-7BE327B67E6B}" type="presOf" srcId="{EBA5B03E-C83D-4AC0-95A9-94D6D348E350}" destId="{D2E31B52-1F85-4623-8CB4-FB0D4A93F8DB}" srcOrd="0" destOrd="0" presId="urn:microsoft.com/office/officeart/2005/8/layout/orgChart1"/>
-    <dgm:cxn modelId="{1D399017-3F3E-4401-85AF-D625F04377EC}" type="presOf" srcId="{0DA2C0F9-9044-4C1A-89BE-D2079A64D5C1}" destId="{BA24B8F2-A4C4-44DF-9243-B64770C6ED7D}" srcOrd="1" destOrd="0" presId="urn:microsoft.com/office/officeart/2005/8/layout/orgChart1"/>
-    <dgm:cxn modelId="{3E5D626B-85D7-4A4F-B712-AB0DA9866653}" type="presOf" srcId="{C1D23AE9-3B6D-4ED1-B3AE-1B6E7FB93343}" destId="{85CD64F4-6946-472B-B4E5-EA5E26E063B2}" srcOrd="0" destOrd="0" presId="urn:microsoft.com/office/officeart/2005/8/layout/orgChart1"/>
-    <dgm:cxn modelId="{D1CFF148-53D8-4B43-94A4-F3FFF2A81371}" type="presOf" srcId="{EECD575D-D480-40FF-BE56-9D47F199F3D5}" destId="{B02D910D-26C6-408E-B04F-1B88D8268690}" srcOrd="1" destOrd="0" presId="urn:microsoft.com/office/officeart/2005/8/layout/orgChart1"/>
-    <dgm:cxn modelId="{78A13B5D-8165-4339-BE54-8A2C104AC93A}" srcId="{EECD575D-D480-40FF-BE56-9D47F199F3D5}" destId="{68F4171C-1016-46E1-88A4-00D41BE85169}" srcOrd="0" destOrd="0" parTransId="{F4D140A1-0AA8-4C9C-9C39-CCBC7439B7EA}" sibTransId="{9B875146-21E2-4238-96F7-18F48C5E2B8F}"/>
-    <dgm:cxn modelId="{30811C3C-6C43-41E6-A390-E881DF9310E1}" type="presOf" srcId="{E5886499-EC19-437F-A081-7E6787335415}" destId="{FAA569D8-37E0-465C-B776-6FBBF910303E}" srcOrd="0" destOrd="0" presId="urn:microsoft.com/office/officeart/2005/8/layout/orgChart1"/>
-    <dgm:cxn modelId="{81C76251-250E-4208-B7E3-49CF9C401EF2}" type="presOf" srcId="{31D0CEB5-ECDE-43B8-8DE8-4690E83FDE9D}" destId="{2A7DF83D-5BFE-4A44-9462-5CDCA0C5B954}" srcOrd="0" destOrd="0" presId="urn:microsoft.com/office/officeart/2005/8/layout/orgChart1"/>
-    <dgm:cxn modelId="{B67D82EE-7EC1-4301-8630-F85E6BA025DB}" type="presOf" srcId="{83E89A7E-F791-4D4F-8390-C3E97523D94A}" destId="{87C48991-3AB2-4AF1-8A43-DCA78EC30A53}" srcOrd="1" destOrd="0" presId="urn:microsoft.com/office/officeart/2005/8/layout/orgChart1"/>
-    <dgm:cxn modelId="{99FD218C-810B-4FF8-9A54-CB478EBE3EEA}" srcId="{CCC214CB-1CE8-499B-9676-8CD8D013D0D3}" destId="{8662C5AC-2122-4998-A495-F5D62C28E16C}" srcOrd="1" destOrd="0" parTransId="{26047898-5B4E-4444-9868-2A1ED83FE363}" sibTransId="{4D6923C5-AD21-4F2C-B5C0-D0F856ED7EFE}"/>
-    <dgm:cxn modelId="{CB0275AC-0E4C-4348-86D0-876D32B49D8B}" type="presOf" srcId="{8E3E4E7A-D57F-4BDC-B7CD-9A290377897F}" destId="{ED22E192-69A8-4C67-9419-061F874076E2}" srcOrd="0" destOrd="0" presId="urn:microsoft.com/office/officeart/2005/8/layout/orgChart1"/>
-    <dgm:cxn modelId="{F9010C65-A1BB-4725-A1EF-1B35A2C5B362}" type="presOf" srcId="{6B3E3CDA-390A-433E-A2D2-76038FB5CE25}" destId="{8A4D61C0-4263-44E4-BCDA-3641DD97AE82}" srcOrd="0" destOrd="0" presId="urn:microsoft.com/office/officeart/2005/8/layout/orgChart1"/>
-    <dgm:cxn modelId="{8E3A96F0-399C-4B25-8D52-4993E52BAC55}" srcId="{EECD575D-D480-40FF-BE56-9D47F199F3D5}" destId="{768FA2D2-265B-49EC-BDD4-8A7E513E9630}" srcOrd="1" destOrd="0" parTransId="{8F1571BC-1847-467A-8E36-8BD91E149BB9}" sibTransId="{91B49FA9-8F6F-41C1-97F7-D309CBE7E985}"/>
+    <dgm:cxn modelId="{020C356A-87E2-478F-B2DE-4DE66A2F47C0}" srcId="{2BE555E5-F150-45B8-95D7-40AA0C977A59}" destId="{1EACC185-5F37-45B6-8D4C-A85DEC2C3CC2}" srcOrd="3" destOrd="0" parTransId="{9E27471E-5DB8-4937-8660-54FF2624027D}" sibTransId="{D4565696-783F-4249-B214-E1F424D55019}"/>
+    <dgm:cxn modelId="{9BECAF33-E7F1-4A53-BAE7-39CCB9CFC1CE}" type="presOf" srcId="{56AD8FC2-F871-4A8C-860E-ED44B6C290C5}" destId="{FDCF302A-2AEC-479C-BBEA-45460034C0A7}" srcOrd="0" destOrd="0" presId="urn:microsoft.com/office/officeart/2005/8/layout/orgChart1"/>
+    <dgm:cxn modelId="{F2D6C6A4-DA78-439B-90F7-4716BB90D3D6}" type="presOf" srcId="{C67CDB7C-213C-486B-B870-D9F01378E199}" destId="{45F565BB-13F4-4CC0-902A-BABB2DCA7120}" srcOrd="0" destOrd="0" presId="urn:microsoft.com/office/officeart/2005/8/layout/orgChart1"/>
+    <dgm:cxn modelId="{81CCFA7D-4D0E-4E84-8491-C223BA396119}" type="presOf" srcId="{636A3054-B11F-4DBC-B4E5-944934768FE5}" destId="{BE0CC1EE-C95F-43E7-8DAD-455284B02C09}" srcOrd="0" destOrd="0" presId="urn:microsoft.com/office/officeart/2005/8/layout/orgChart1"/>
+    <dgm:cxn modelId="{C0D200B2-A0BA-4463-ADE0-04EE059E5743}" type="presOf" srcId="{EC3503EF-04F5-4A5C-9D20-BD8F803D340E}" destId="{63C48391-9790-4FDC-A878-38798126DA5D}" srcOrd="0" destOrd="0" presId="urn:microsoft.com/office/officeart/2005/8/layout/orgChart1"/>
+    <dgm:cxn modelId="{8839F4CC-0249-4BA7-A415-53672BA603F9}" type="presOf" srcId="{6889E629-29F1-4DA3-9930-61C33DB0ED42}" destId="{23F61920-20AC-4324-BA25-011D0396141D}" srcOrd="1" destOrd="0" presId="urn:microsoft.com/office/officeart/2005/8/layout/orgChart1"/>
+    <dgm:cxn modelId="{DF480D2E-F4A3-4232-925E-3C07EA06F0B5}" type="presOf" srcId="{F4D140A1-0AA8-4C9C-9C39-CCBC7439B7EA}" destId="{E2236C2F-4BE6-4332-83B2-8AFA924DE916}" srcOrd="0" destOrd="0" presId="urn:microsoft.com/office/officeart/2005/8/layout/orgChart1"/>
+    <dgm:cxn modelId="{E1A07298-009B-44E9-88E2-7310B0E9441B}" type="presOf" srcId="{818BF67A-B470-47CE-AD72-4C24B87E6F92}" destId="{9262BCC7-A101-4BF2-B669-DEC29014FC6A}" srcOrd="1" destOrd="0" presId="urn:microsoft.com/office/officeart/2005/8/layout/orgChart1"/>
+    <dgm:cxn modelId="{66CC7D01-199B-4ED6-A15D-C97B7A74B930}" type="presOf" srcId="{2458822C-E556-4707-9523-DAF6680E2229}" destId="{0450B0FF-C4BE-4C06-86F7-95C562DD878D}" srcOrd="0" destOrd="0" presId="urn:microsoft.com/office/officeart/2005/8/layout/orgChart1"/>
+    <dgm:cxn modelId="{5C1F8758-8847-4C9D-AC6E-4A561B7AD314}" type="presOf" srcId="{A2D8A485-74A1-49C2-A0EE-A02699D1DBA3}" destId="{80DB6C5A-CA92-4404-AC10-507FB05B1AEB}" srcOrd="1" destOrd="0" presId="urn:microsoft.com/office/officeart/2005/8/layout/orgChart1"/>
     <dgm:cxn modelId="{A8AD2DD1-AEEA-4ABA-90F2-FBC03ACA920C}" srcId="{0DA2C0F9-9044-4C1A-89BE-D2079A64D5C1}" destId="{3182AF9F-7CCB-40F9-AAED-E1373D8C24FF}" srcOrd="4" destOrd="0" parTransId="{AEC12E7B-FC48-4486-8C42-59752529F471}" sibTransId="{BE19E857-1E94-494C-8668-0EE42DCA8315}"/>
-    <dgm:cxn modelId="{AF88A6F1-7CEB-42B7-B8D3-055F72CCD44A}" type="presOf" srcId="{2BE555E5-F150-45B8-95D7-40AA0C977A59}" destId="{1AE64D53-98EF-4AA7-9A80-D0FEF5F9A700}" srcOrd="0" destOrd="0" presId="urn:microsoft.com/office/officeart/2005/8/layout/orgChart1"/>
-    <dgm:cxn modelId="{AB221952-9CC7-4B53-95DC-E1DB173D517F}" type="presOf" srcId="{CCC214CB-1CE8-499B-9676-8CD8D013D0D3}" destId="{D3223886-38F3-4C86-8684-E73BCFF33C48}" srcOrd="1" destOrd="0" presId="urn:microsoft.com/office/officeart/2005/8/layout/orgChart1"/>
-    <dgm:cxn modelId="{BA3E9645-DD15-41D4-866F-DBD74AF80938}" type="presOf" srcId="{6889E629-29F1-4DA3-9930-61C33DB0ED42}" destId="{23F61920-20AC-4324-BA25-011D0396141D}" srcOrd="1" destOrd="0" presId="urn:microsoft.com/office/officeart/2005/8/layout/orgChart1"/>
-    <dgm:cxn modelId="{B224F0A4-D08D-4697-8C8F-3246D9B37C80}" srcId="{818BF67A-B470-47CE-AD72-4C24B87E6F92}" destId="{B356D57A-0D16-4E3A-A6B8-82939A2A995E}" srcOrd="2" destOrd="0" parTransId="{D4CCEB48-9951-43E6-A8F3-954F00C7DEC7}" sibTransId="{D939DB2D-1485-473F-AEC0-B9AACDC27835}"/>
-    <dgm:cxn modelId="{ED66CAF9-41B8-4CC7-9C98-CCE513A0E810}" type="presOf" srcId="{C8236677-3301-4D3D-ADB0-0F2ECD290592}" destId="{0A989E28-0AF3-48DE-8A4A-F499C31A291D}" srcOrd="0" destOrd="0" presId="urn:microsoft.com/office/officeart/2005/8/layout/orgChart1"/>
-    <dgm:cxn modelId="{61F17199-FB18-4289-8E52-10A5A6359ECD}" type="presOf" srcId="{9BA6781A-BB59-48E6-B4A0-16D89DA56CB6}" destId="{C4DA7C7B-5564-4754-9362-CB1AC8634CEB}" srcOrd="1" destOrd="0" presId="urn:microsoft.com/office/officeart/2005/8/layout/orgChart1"/>
-    <dgm:cxn modelId="{EC650C3D-45DE-4DC7-B7D9-8373324A4EC1}" type="presOf" srcId="{68F4171C-1016-46E1-88A4-00D41BE85169}" destId="{50474AFB-2CE2-489E-80ED-72003FC4BDCC}" srcOrd="0" destOrd="0" presId="urn:microsoft.com/office/officeart/2005/8/layout/orgChart1"/>
-    <dgm:cxn modelId="{76689D57-1BCC-486E-98BD-CCDAE93DE4DF}" type="presOf" srcId="{A6C63187-0DA8-44BE-B150-62E8C1C7E040}" destId="{07E3BE0B-733F-4F40-91E7-AEF93C0D723E}" srcOrd="1" destOrd="0" presId="urn:microsoft.com/office/officeart/2005/8/layout/orgChart1"/>
-    <dgm:cxn modelId="{31646DFC-31B9-4E47-8174-A7AD9F074C11}" type="presOf" srcId="{56AD8FC2-F871-4A8C-860E-ED44B6C290C5}" destId="{93165E38-2C8C-418D-95A2-3F5A169219C1}" srcOrd="1" destOrd="0" presId="urn:microsoft.com/office/officeart/2005/8/layout/orgChart1"/>
-    <dgm:cxn modelId="{6A44AC4C-E642-4278-A507-70DCF9089741}" type="presOf" srcId="{B2C10A57-6C7E-4919-A405-D139A137C492}" destId="{FEA29CF4-1ECF-4851-96B5-C862B19A3102}" srcOrd="1" destOrd="0" presId="urn:microsoft.com/office/officeart/2005/8/layout/orgChart1"/>
-    <dgm:cxn modelId="{9750E89D-10A0-4D4B-8BA8-E18AAC9BE029}" type="presOf" srcId="{F7B78537-46D0-42B6-A331-5D4B1A91E811}" destId="{E1B34408-52B3-424B-A6D0-2616334FDED2}" srcOrd="0" destOrd="0" presId="urn:microsoft.com/office/officeart/2005/8/layout/orgChart1"/>
-    <dgm:cxn modelId="{50D7C397-F8CD-4459-A028-449A4E2F265B}" type="presOf" srcId="{C67CDB7C-213C-486B-B870-D9F01378E199}" destId="{45F565BB-13F4-4CC0-902A-BABB2DCA7120}" srcOrd="0" destOrd="0" presId="urn:microsoft.com/office/officeart/2005/8/layout/orgChart1"/>
-    <dgm:cxn modelId="{BD7E4C10-5B89-448B-ABE6-BB0CD172F4C1}" type="presOf" srcId="{0DA2C0F9-9044-4C1A-89BE-D2079A64D5C1}" destId="{A0B34780-73D8-41FD-829D-5F19DFC590EF}" srcOrd="0" destOrd="0" presId="urn:microsoft.com/office/officeart/2005/8/layout/orgChart1"/>
-    <dgm:cxn modelId="{82A5596C-9C4F-458B-922E-34522290E6B6}" type="presOf" srcId="{A2D8A485-74A1-49C2-A0EE-A02699D1DBA3}" destId="{80DB6C5A-CA92-4404-AC10-507FB05B1AEB}" srcOrd="1" destOrd="0" presId="urn:microsoft.com/office/officeart/2005/8/layout/orgChart1"/>
-    <dgm:cxn modelId="{ECF71917-3ABF-4A50-A005-C30171FFA321}" srcId="{0DA2C0F9-9044-4C1A-89BE-D2079A64D5C1}" destId="{49541AE8-3E60-4235-9C6D-FED7D99450D5}" srcOrd="1" destOrd="0" parTransId="{F7B78537-46D0-42B6-A331-5D4B1A91E811}" sibTransId="{391BD61A-979D-4417-91AF-426C48001AB4}"/>
-    <dgm:cxn modelId="{22937736-F960-48C4-AD48-03350CC24B65}" type="presOf" srcId="{DC3C6D07-E6E2-4458-82EA-9C1432B28B4E}" destId="{24184702-82D9-48E6-8B49-56A145363E54}" srcOrd="0" destOrd="0" presId="urn:microsoft.com/office/officeart/2005/8/layout/orgChart1"/>
-    <dgm:cxn modelId="{F2E51237-9020-4445-AE0D-A49B42F337D3}" type="presOf" srcId="{9E4E1FDD-EC27-42AB-B10B-FFC961D14CD2}" destId="{D03432C1-FE41-4ED9-9A66-F4222D783483}" srcOrd="0" destOrd="0" presId="urn:microsoft.com/office/officeart/2005/8/layout/orgChart1"/>
-    <dgm:cxn modelId="{F285C760-E40A-4649-A03E-D7742F82B83C}" srcId="{EBA5B03E-C83D-4AC0-95A9-94D6D348E350}" destId="{1EDF7634-A18B-4E1C-8852-E78266C9679F}" srcOrd="0" destOrd="0" parTransId="{3A2F1302-946E-4F8F-89AE-215B417A3CF1}" sibTransId="{0E96D59F-4DA5-414F-86C7-A1D6215BD69A}"/>
-    <dgm:cxn modelId="{FEEA1167-2A34-4844-8418-4E89EE536DF1}" type="presOf" srcId="{3E1E7418-61B1-48F2-BB73-C413209C2811}" destId="{76C033FD-2AC7-4FFF-BEF3-8A8DDBAADE93}" srcOrd="0" destOrd="0" presId="urn:microsoft.com/office/officeart/2005/8/layout/orgChart1"/>
-    <dgm:cxn modelId="{752A9ECE-8EC2-4FDB-BF00-BEE4A57E3382}" type="presOf" srcId="{F4D140A1-0AA8-4C9C-9C39-CCBC7439B7EA}" destId="{E2236C2F-4BE6-4332-83B2-8AFA924DE916}" srcOrd="0" destOrd="0" presId="urn:microsoft.com/office/officeart/2005/8/layout/orgChart1"/>
-    <dgm:cxn modelId="{9089A160-C6E3-4D4F-BF80-82A6850C4C0C}" type="presOf" srcId="{B356D57A-0D16-4E3A-A6B8-82939A2A995E}" destId="{929B1A5B-6643-405F-A16A-027E0E38B81F}" srcOrd="1" destOrd="0" presId="urn:microsoft.com/office/officeart/2005/8/layout/orgChart1"/>
-    <dgm:cxn modelId="{93277B6B-4C30-44A8-BE9B-ED919EFAC06E}" type="presOf" srcId="{869337F0-BEDF-409E-BEAD-55D84398E785}" destId="{4BEE00C3-F32D-46CA-AD4B-97D9066CAFB1}" srcOrd="0" destOrd="0" presId="urn:microsoft.com/office/officeart/2005/8/layout/orgChart1"/>
-    <dgm:cxn modelId="{D5265B05-D7DB-430F-B359-3123377E2734}" srcId="{2BE555E5-F150-45B8-95D7-40AA0C977A59}" destId="{3FB5BDB5-E02D-47D0-B940-E83A2AE16564}" srcOrd="1" destOrd="0" parTransId="{1D7E9572-E837-4EB6-B4F1-2D8B631B148D}" sibTransId="{5AD4561F-F7D1-438C-B05B-E7D587AB8422}"/>
-    <dgm:cxn modelId="{EF8647DE-2802-4D65-BD87-4235F94451B0}" type="presOf" srcId="{58D9ED5F-ADAB-4D41-807F-8B0A0AB0A226}" destId="{2CA3C26F-1C95-4186-92E3-6EAB8B673835}" srcOrd="1" destOrd="0" presId="urn:microsoft.com/office/officeart/2005/8/layout/orgChart1"/>
-    <dgm:cxn modelId="{8DA7AF09-1AF6-4284-B4C3-61BF07234BEE}" type="presOf" srcId="{D81595F4-0503-4242-8CD0-33990BE9C1F2}" destId="{3BBB1964-BE88-4642-8AAA-75BA7791394F}" srcOrd="0" destOrd="0" presId="urn:microsoft.com/office/officeart/2005/8/layout/orgChart1"/>
-    <dgm:cxn modelId="{15C4CD49-619B-4ED1-B92C-65F5285A5C3C}" type="presOf" srcId="{27F046E3-3491-4019-BD82-31A13732045A}" destId="{EAECAE57-FF3B-4547-8445-FB9851A04987}" srcOrd="0" destOrd="0" presId="urn:microsoft.com/office/officeart/2005/8/layout/orgChart1"/>
-    <dgm:cxn modelId="{AAADABBA-8255-4CC6-8427-F42B881C6CD5}" srcId="{CCC214CB-1CE8-499B-9676-8CD8D013D0D3}" destId="{2BE555E5-F150-45B8-95D7-40AA0C977A59}" srcOrd="0" destOrd="0" parTransId="{E5886499-EC19-437F-A081-7E6787335415}" sibTransId="{B1D579A4-C8B5-44C3-A61A-7ADE404901B3}"/>
-    <dgm:cxn modelId="{13D6BACA-86E1-45D1-BB5B-B4A604A9A16A}" type="presOf" srcId="{B78CE59B-C8EA-4A8A-85F1-3BA0E9C6521F}" destId="{A1A811D5-4A68-4CA7-8A04-1297EACA6B52}" srcOrd="0" destOrd="0" presId="urn:microsoft.com/office/officeart/2005/8/layout/orgChart1"/>
-    <dgm:cxn modelId="{13AE8303-B7BF-43A0-A1D3-D98D5B05BB0B}" type="presOf" srcId="{62B3DAD4-3305-42A5-8EA2-473BAA8CD92A}" destId="{6C267BFC-BFCB-4B98-B8E1-6817F36E7AB0}" srcOrd="0" destOrd="0" presId="urn:microsoft.com/office/officeart/2005/8/layout/orgChart1"/>
-    <dgm:cxn modelId="{E8C999B3-DA9F-4B0C-8EB4-A964C636BF77}" type="presOf" srcId="{9E27471E-5DB8-4937-8660-54FF2624027D}" destId="{42B76938-C475-4874-91A4-AB4D5AC7ACEB}" srcOrd="0" destOrd="0" presId="urn:microsoft.com/office/officeart/2005/8/layout/orgChart1"/>
-    <dgm:cxn modelId="{5BA9D0B7-F3CF-4067-8E13-313D5CA16EDC}" type="presOf" srcId="{38A612B2-2559-4C2B-8382-1A5BE5284F91}" destId="{BC2666A5-3661-4758-8004-DB68928FE29C}" srcOrd="1" destOrd="0" presId="urn:microsoft.com/office/officeart/2005/8/layout/orgChart1"/>
-    <dgm:cxn modelId="{7D1DFCEB-AFEB-4A83-AC2E-98E8771FEDAB}" type="presOf" srcId="{568A3398-764C-442B-80A0-4BC404682263}" destId="{B449A89D-3021-4A9D-9BF4-B190FBAE6CF5}" srcOrd="0" destOrd="0" presId="urn:microsoft.com/office/officeart/2005/8/layout/orgChart1"/>
-    <dgm:cxn modelId="{03F7208E-363C-4A53-B9F4-9916E37A9603}" type="presOf" srcId="{D4CCEB48-9951-43E6-A8F3-954F00C7DEC7}" destId="{15B3EC42-33EB-4FC3-B1CD-D332C588F669}" srcOrd="0" destOrd="0" presId="urn:microsoft.com/office/officeart/2005/8/layout/orgChart1"/>
-    <dgm:cxn modelId="{93FA1BD1-8851-4738-9AF8-8FD42097B1B6}" type="presOf" srcId="{E7D8D01D-ECE9-4725-AA64-6CA3A37D255A}" destId="{FB9C8EAF-7FE5-476A-93C3-82E8DAEBAB36}" srcOrd="0" destOrd="0" presId="urn:microsoft.com/office/officeart/2005/8/layout/orgChart1"/>
     <dgm:cxn modelId="{65BE2A29-2543-485D-93CD-A3F9C8812AF8}" srcId="{D272B503-50E5-4CE7-AB1A-927F161B111E}" destId="{B78CE59B-C8EA-4A8A-85F1-3BA0E9C6521F}" srcOrd="0" destOrd="0" parTransId="{7F5C75E9-8B46-4C3B-A754-01E62989B9FD}" sibTransId="{6608FEC5-D1E3-4E56-AF0C-0C031E8826B4}"/>
-    <dgm:cxn modelId="{8EC985B7-9E71-4C29-ABDA-3A693CB54930}" type="presOf" srcId="{A2D8A485-74A1-49C2-A0EE-A02699D1DBA3}" destId="{1FFBCD9E-5950-4A0B-B384-8A841CBEC558}" srcOrd="0" destOrd="0" presId="urn:microsoft.com/office/officeart/2005/8/layout/orgChart1"/>
-    <dgm:cxn modelId="{7F7D2898-DEE8-4F04-B2F1-1BBAB3AAC015}" type="presOf" srcId="{CCC214CB-1CE8-499B-9676-8CD8D013D0D3}" destId="{92EE00F7-820F-45CF-AF7E-EEF6A8C7705B}" srcOrd="0" destOrd="0" presId="urn:microsoft.com/office/officeart/2005/8/layout/orgChart1"/>
-    <dgm:cxn modelId="{9002E09A-8EC1-4C2C-9D9F-1ACD198DBA59}" srcId="{31D0CEB5-ECDE-43B8-8DE8-4690E83FDE9D}" destId="{818BF67A-B470-47CE-AD72-4C24B87E6F92}" srcOrd="1" destOrd="0" parTransId="{5E432F5A-34F2-4DE1-B0DF-0D69AC46A063}" sibTransId="{BA3A251C-3C98-4D75-8C02-D707604D3132}"/>
-    <dgm:cxn modelId="{896E03F1-B9CC-4314-BD95-D3D0A29FD872}" srcId="{D272B503-50E5-4CE7-AB1A-927F161B111E}" destId="{B2C10A57-6C7E-4919-A405-D139A137C492}" srcOrd="1" destOrd="0" parTransId="{4C000FD5-2DF0-45A2-BE79-12A791F92DFF}" sibTransId="{8A0ED95E-43E1-457A-A627-E2A168B1BF25}"/>
-    <dgm:cxn modelId="{96D882F9-972C-4B49-AAAE-C36782A2A2E9}" type="presOf" srcId="{2BE555E5-F150-45B8-95D7-40AA0C977A59}" destId="{B53C5DEF-5F98-4D31-9B28-B24792281630}" srcOrd="1" destOrd="0" presId="urn:microsoft.com/office/officeart/2005/8/layout/orgChart1"/>
-    <dgm:cxn modelId="{BC1BCEDE-51C3-4697-929E-B25CD45E815E}" srcId="{0DA2C0F9-9044-4C1A-89BE-D2079A64D5C1}" destId="{83399711-91D1-41DE-9A16-2BD8458426EB}" srcOrd="2" destOrd="0" parTransId="{C67CDB7C-213C-486B-B870-D9F01378E199}" sibTransId="{F554ABF4-C623-4E84-B4D0-4495BEA0C1DA}"/>
-    <dgm:cxn modelId="{D8D019F1-BFB2-4BEA-BA6D-AD20F5CA8EC0}" type="presOf" srcId="{A1F639AA-0249-4855-B45E-5EAD849A0351}" destId="{C98EA41C-E42F-4500-A971-47A954544039}" srcOrd="0" destOrd="0" presId="urn:microsoft.com/office/officeart/2005/8/layout/orgChart1"/>
-    <dgm:cxn modelId="{93168D8B-214A-4840-BB3D-700B689424E0}" type="presOf" srcId="{47AF0237-27A0-4E92-9D4A-1E45BFB78C22}" destId="{4083C230-8629-400A-B83C-71C42719E5DC}" srcOrd="0" destOrd="0" presId="urn:microsoft.com/office/officeart/2005/8/layout/orgChart1"/>
-    <dgm:cxn modelId="{522EA59E-9FF1-42F8-A80B-E0867BC28CE6}" srcId="{818BF67A-B470-47CE-AD72-4C24B87E6F92}" destId="{8D92DC1D-C231-4D69-BF49-B9EAA598F089}" srcOrd="0" destOrd="0" parTransId="{470C4758-8E0C-4F78-BC1E-AAA43ED74706}" sibTransId="{2F8825E8-337D-49EC-BF49-8EEA032CE35D}"/>
-    <dgm:cxn modelId="{BCB2FFDB-7C7E-4A5C-B698-DCD8669F2779}" type="presOf" srcId="{8D92DC1D-C231-4D69-BF49-B9EAA598F089}" destId="{297B3531-E134-4140-AE04-5E6A8D0FD90E}" srcOrd="1" destOrd="0" presId="urn:microsoft.com/office/officeart/2005/8/layout/orgChart1"/>
-    <dgm:cxn modelId="{B6A170D0-40FF-47B9-91D9-01129EE69FD7}" srcId="{31D0CEB5-ECDE-43B8-8DE8-4690E83FDE9D}" destId="{EECD575D-D480-40FF-BE56-9D47F199F3D5}" srcOrd="4" destOrd="0" parTransId="{C8236677-3301-4D3D-ADB0-0F2ECD290592}" sibTransId="{8F9DA014-7758-4E46-9DFA-018F6352FE07}"/>
-    <dgm:cxn modelId="{3AC59A21-8164-4E9B-A2A8-CA60FED00599}" type="presOf" srcId="{FCE0F2E5-63B0-4C35-BCFB-FC14DAA41B15}" destId="{60AF3A0B-88F7-4617-AFC9-898DB3E29117}" srcOrd="0" destOrd="0" presId="urn:microsoft.com/office/officeart/2005/8/layout/orgChart1"/>
-    <dgm:cxn modelId="{58A2BC8B-0A07-4271-853C-4C3614F5D057}" type="presOf" srcId="{7F5C75E9-8B46-4C3B-A754-01E62989B9FD}" destId="{6CB07C5C-7911-4372-8D31-DEFDD9D10F87}" srcOrd="0" destOrd="0" presId="urn:microsoft.com/office/officeart/2005/8/layout/orgChart1"/>
-    <dgm:cxn modelId="{020C356A-87E2-478F-B2DE-4DE66A2F47C0}" srcId="{2BE555E5-F150-45B8-95D7-40AA0C977A59}" destId="{1EACC185-5F37-45B6-8D4C-A85DEC2C3CC2}" srcOrd="3" destOrd="0" parTransId="{9E27471E-5DB8-4937-8660-54FF2624027D}" sibTransId="{D4565696-783F-4249-B214-E1F424D55019}"/>
-    <dgm:cxn modelId="{8D13D11E-64E5-4579-B144-C919BC311667}" type="presOf" srcId="{5BB161AD-8062-43AA-A046-711A17BE06B7}" destId="{9B46B024-0A5C-4BF9-93C4-7501FD581121}" srcOrd="0" destOrd="0" presId="urn:microsoft.com/office/officeart/2005/8/layout/orgChart1"/>
-    <dgm:cxn modelId="{655B2F2E-1175-436A-AB50-E30CC33FE20B}" srcId="{31D0CEB5-ECDE-43B8-8DE8-4690E83FDE9D}" destId="{0DA2C0F9-9044-4C1A-89BE-D2079A64D5C1}" srcOrd="0" destOrd="0" parTransId="{D95A7900-CE84-451E-8A7E-57B8061F75AB}" sibTransId="{F3499168-1196-4B44-BB9E-3819693D8986}"/>
-    <dgm:cxn modelId="{30FBBF91-EF8B-47F2-BBE0-E1D902BEE59F}" srcId="{8662C5AC-2122-4998-A495-F5D62C28E16C}" destId="{9BA6781A-BB59-48E6-B4A0-16D89DA56CB6}" srcOrd="0" destOrd="0" parTransId="{FCE0F2E5-63B0-4C35-BCFB-FC14DAA41B15}" sibTransId="{08B88865-CF45-4011-B23E-A6D9E8CE737B}"/>
-    <dgm:cxn modelId="{389D335B-F3CC-4AAE-B0E4-F49AC525D14E}" type="presOf" srcId="{2AF84A20-4237-4DE1-9D5B-996C9FC9786A}" destId="{C0EF5D2A-75B1-43F4-926E-F558CCD6F91F}" srcOrd="0" destOrd="0" presId="urn:microsoft.com/office/officeart/2005/8/layout/orgChart1"/>
-    <dgm:cxn modelId="{94F498B3-8986-4C32-AC27-F5CBC23E738A}" type="presOf" srcId="{3182AF9F-7CCB-40F9-AAED-E1373D8C24FF}" destId="{F6B07987-30C4-4B16-8BD5-25554632A675}" srcOrd="1" destOrd="0" presId="urn:microsoft.com/office/officeart/2005/8/layout/orgChart1"/>
-    <dgm:cxn modelId="{65A00090-C6D1-4A6A-9791-17FC9C8C5EF5}" type="presOf" srcId="{470C4758-8E0C-4F78-BC1E-AAA43ED74706}" destId="{74BABB82-BB70-49DD-8FA2-7B95E2135C7A}" srcOrd="0" destOrd="0" presId="urn:microsoft.com/office/officeart/2005/8/layout/orgChart1"/>
-    <dgm:cxn modelId="{9053804E-6CC3-4872-A04F-4FF1DD6AF0C0}" type="presOf" srcId="{85366B8D-5A3C-48EC-8B81-5BD39FCDD0F8}" destId="{77335D39-A331-4A01-939A-87ABCAC614AC}" srcOrd="1" destOrd="0" presId="urn:microsoft.com/office/officeart/2005/8/layout/orgChart1"/>
-    <dgm:cxn modelId="{2354CC49-C638-4BE8-95AC-D28718FDF995}" srcId="{0DA2C0F9-9044-4C1A-89BE-D2079A64D5C1}" destId="{58D9ED5F-ADAB-4D41-807F-8B0A0AB0A226}" srcOrd="3" destOrd="0" parTransId="{62B3DAD4-3305-42A5-8EA2-473BAA8CD92A}" sibTransId="{50EA5F2A-2371-458D-B980-AF00131831BB}"/>
-    <dgm:cxn modelId="{29FC11BB-9C20-415B-9B92-D83B3534B419}" type="presOf" srcId="{6889E629-29F1-4DA3-9930-61C33DB0ED42}" destId="{BE335AA8-2D1E-49E7-B774-CD971CA52202}" srcOrd="0" destOrd="0" presId="urn:microsoft.com/office/officeart/2005/8/layout/orgChart1"/>
-    <dgm:cxn modelId="{3198CBC6-F2D0-4F01-BC3F-7B0E869595CB}" type="presOf" srcId="{83399711-91D1-41DE-9A16-2BD8458426EB}" destId="{527C5024-A276-4214-B147-15E9A1C94094}" srcOrd="0" destOrd="0" presId="urn:microsoft.com/office/officeart/2005/8/layout/orgChart1"/>
-    <dgm:cxn modelId="{BC3BE6DB-6E4B-4B19-950D-CBF4CF142CFD}" type="presOf" srcId="{A1F639AA-0249-4855-B45E-5EAD849A0351}" destId="{1C614A7B-5315-42AF-AC2E-30481CFBB139}" srcOrd="1" destOrd="0" presId="urn:microsoft.com/office/officeart/2005/8/layout/orgChart1"/>
-    <dgm:cxn modelId="{22884429-5A84-407C-80AA-9968C2C59602}" type="presOf" srcId="{04DD83EB-3644-48B2-8FF7-4EE967F82F6F}" destId="{8E2627C4-EBD7-4FFE-B907-8120EAE255FC}" srcOrd="1" destOrd="0" presId="urn:microsoft.com/office/officeart/2005/8/layout/orgChart1"/>
-    <dgm:cxn modelId="{D37007F6-B5AC-461C-A362-C537DDF07C44}" type="presOf" srcId="{9BA6781A-BB59-48E6-B4A0-16D89DA56CB6}" destId="{77E9286F-A4E6-478A-AB48-26EDD8D2CE68}" srcOrd="0" destOrd="0" presId="urn:microsoft.com/office/officeart/2005/8/layout/orgChart1"/>
-    <dgm:cxn modelId="{30F705FD-7091-4309-A344-1B8B85F916CF}" srcId="{8662C5AC-2122-4998-A495-F5D62C28E16C}" destId="{D8DF14CF-7182-4DEE-9714-167A0FAC1E09}" srcOrd="3" destOrd="0" parTransId="{6B3E3CDA-390A-433E-A2D2-76038FB5CE25}" sibTransId="{968697E0-8BA4-4144-9777-2E2CD373A26E}"/>
-    <dgm:cxn modelId="{AC6E41F7-0A62-4A3A-BAEC-45468D94C7A7}" type="presOf" srcId="{49541AE8-3E60-4235-9C6D-FED7D99450D5}" destId="{D142D4EA-2888-4EFE-A404-477D84FF0B82}" srcOrd="0" destOrd="0" presId="urn:microsoft.com/office/officeart/2005/8/layout/orgChart1"/>
-    <dgm:cxn modelId="{2CD375E2-0297-4F5C-83EC-C71F3443C4CB}" type="presOf" srcId="{B78CE59B-C8EA-4A8A-85F1-3BA0E9C6521F}" destId="{F769F83B-2161-499A-99A7-FC6A89A36901}" srcOrd="1" destOrd="0" presId="urn:microsoft.com/office/officeart/2005/8/layout/orgChart1"/>
-    <dgm:cxn modelId="{7AA2203A-04A7-4923-A82B-D77BFD3CA3BC}" type="presOf" srcId="{3A2F1302-946E-4F8F-89AE-215B417A3CF1}" destId="{8BD901A4-64B7-4476-868E-93DAA142F29B}" srcOrd="0" destOrd="0" presId="urn:microsoft.com/office/officeart/2005/8/layout/orgChart1"/>
-    <dgm:cxn modelId="{5A8B44B0-B4F4-4D09-B6D2-E155F48325EB}" type="presOf" srcId="{1EACC185-5F37-45B6-8D4C-A85DEC2C3CC2}" destId="{42C00B5D-D26A-4A14-9AC9-C1407402C5E8}" srcOrd="0" destOrd="0" presId="urn:microsoft.com/office/officeart/2005/8/layout/orgChart1"/>
-    <dgm:cxn modelId="{6471C81A-45BC-49B9-A35B-C224BA67DB9E}" type="presOf" srcId="{1D7E9572-E837-4EB6-B4F1-2D8B631B148D}" destId="{2DC75AB3-8468-4456-B7F3-675CF020B5C5}" srcOrd="0" destOrd="0" presId="urn:microsoft.com/office/officeart/2005/8/layout/orgChart1"/>
-    <dgm:cxn modelId="{9CF37F4E-41F8-4C1E-AE93-069760B44674}" type="presOf" srcId="{768FA2D2-265B-49EC-BDD4-8A7E513E9630}" destId="{8C22F415-0F1F-49F3-A867-C1722D93A61F}" srcOrd="1" destOrd="0" presId="urn:microsoft.com/office/officeart/2005/8/layout/orgChart1"/>
-    <dgm:cxn modelId="{801E9598-BA37-4357-AEA4-757C4A79F485}" type="presOf" srcId="{8F1571BC-1847-467A-8E36-8BD91E149BB9}" destId="{86C1CF07-990B-4546-B26A-00FBB44920B9}" srcOrd="0" destOrd="0" presId="urn:microsoft.com/office/officeart/2005/8/layout/orgChart1"/>
-    <dgm:cxn modelId="{CE41ED41-6156-49E9-BD1C-AAAFA8C46A08}" type="presOf" srcId="{D8DF14CF-7182-4DEE-9714-167A0FAC1E09}" destId="{A87BEBB9-292D-4D85-AFD4-411FC93B7581}" srcOrd="0" destOrd="0" presId="urn:microsoft.com/office/officeart/2005/8/layout/orgChart1"/>
-    <dgm:cxn modelId="{B57F118F-FB95-4455-8DD6-AE63325AC4F7}" type="presOf" srcId="{8892C642-C168-45D5-8191-DDC7BE55B942}" destId="{EE05DD52-71E9-47E0-9615-F0102E09015B}" srcOrd="1" destOrd="0" presId="urn:microsoft.com/office/officeart/2005/8/layout/orgChart1"/>
-    <dgm:cxn modelId="{CA5CDDD8-D0A4-4FC5-9906-703934059E6D}" type="presOf" srcId="{B2C10A57-6C7E-4919-A405-D139A137C492}" destId="{6533C7D5-0361-4926-B924-51A5C2E30DBF}" srcOrd="0" destOrd="0" presId="urn:microsoft.com/office/officeart/2005/8/layout/orgChart1"/>
-    <dgm:cxn modelId="{438E3D40-ABA0-4037-9E96-90A5D1DAC6DF}" type="presOf" srcId="{8662C5AC-2122-4998-A495-F5D62C28E16C}" destId="{408DAB8C-2F22-4123-BCF4-B2F95150EDBE}" srcOrd="0" destOrd="0" presId="urn:microsoft.com/office/officeart/2005/8/layout/orgChart1"/>
-    <dgm:cxn modelId="{4D64275E-6383-496D-B7A6-527CE0678787}" type="presOf" srcId="{8892C642-C168-45D5-8191-DDC7BE55B942}" destId="{5A2E20FF-4712-49B8-8918-51B60F14F1AD}" srcOrd="0" destOrd="0" presId="urn:microsoft.com/office/officeart/2005/8/layout/orgChart1"/>
-    <dgm:cxn modelId="{7B19B369-6947-4626-BB83-B48F843ED251}" srcId="{2BE555E5-F150-45B8-95D7-40AA0C977A59}" destId="{8892C642-C168-45D5-8191-DDC7BE55B942}" srcOrd="2" destOrd="0" parTransId="{2458822C-E556-4707-9523-DAF6680E2229}" sibTransId="{839DD7E9-EDEC-4DE5-A796-66AFCB3F97F6}"/>
-    <dgm:cxn modelId="{C6FB2FB8-F459-4FA0-91CC-E032CB06654C}" srcId="{8662C5AC-2122-4998-A495-F5D62C28E16C}" destId="{A2D8A485-74A1-49C2-A0EE-A02699D1DBA3}" srcOrd="2" destOrd="0" parTransId="{E7D8D01D-ECE9-4725-AA64-6CA3A37D255A}" sibTransId="{DE5E4A67-2C2A-4334-AD17-522184A06CF7}"/>
-    <dgm:cxn modelId="{3D1824F7-D1A5-4BBC-8883-461022BB338D}" type="presOf" srcId="{782ED2FF-A050-4649-920C-481F484C6A9B}" destId="{C4BDBD06-0443-43F3-ACF6-2BC1A8175D46}" srcOrd="0" destOrd="0" presId="urn:microsoft.com/office/officeart/2005/8/layout/orgChart1"/>
-    <dgm:cxn modelId="{17C4A1B1-437E-40CB-97F8-01BDC1B7B488}" type="presOf" srcId="{D81595F4-0503-4242-8CD0-33990BE9C1F2}" destId="{45A472F8-F4BE-4F96-ADA8-26C91E98E028}" srcOrd="1" destOrd="0" presId="urn:microsoft.com/office/officeart/2005/8/layout/orgChart1"/>
-    <dgm:cxn modelId="{E5391342-420A-4F41-A8C1-D0050BF46706}" type="presOf" srcId="{3FB5BDB5-E02D-47D0-B940-E83A2AE16564}" destId="{0B44DF64-C7DE-430F-A7C4-D9D7BFE9EF4E}" srcOrd="1" destOrd="0" presId="urn:microsoft.com/office/officeart/2005/8/layout/orgChart1"/>
-    <dgm:cxn modelId="{55DEB9B2-F275-43D8-95D1-912BD5EE76A2}" srcId="{EBA5B03E-C83D-4AC0-95A9-94D6D348E350}" destId="{DC3C6D07-E6E2-4458-82EA-9C1432B28B4E}" srcOrd="1" destOrd="0" parTransId="{9E4E1FDD-EC27-42AB-B10B-FFC961D14CD2}" sibTransId="{721B11EC-775D-4E14-821B-6C6DB12C15C3}"/>
-    <dgm:cxn modelId="{54F3431D-66E5-4050-B1EA-4EFCD5FC76B9}" type="presParOf" srcId="{EAECAE57-FF3B-4547-8445-FB9851A04987}" destId="{40C98317-8D37-42BF-A497-7EF0FD9BAFC0}" srcOrd="0" destOrd="0" presId="urn:microsoft.com/office/officeart/2005/8/layout/orgChart1"/>
-    <dgm:cxn modelId="{2A572F5F-BE47-46C1-81E6-E5DA1EBF77C0}" type="presParOf" srcId="{40C98317-8D37-42BF-A497-7EF0FD9BAFC0}" destId="{7750054B-B39D-4668-A43A-E360A1C15128}" srcOrd="0" destOrd="0" presId="urn:microsoft.com/office/officeart/2005/8/layout/orgChart1"/>
-    <dgm:cxn modelId="{BE6304DB-2287-41CE-98E7-DAE20FC02D47}" type="presParOf" srcId="{7750054B-B39D-4668-A43A-E360A1C15128}" destId="{2A7DF83D-5BFE-4A44-9462-5CDCA0C5B954}" srcOrd="0" destOrd="0" presId="urn:microsoft.com/office/officeart/2005/8/layout/orgChart1"/>
-    <dgm:cxn modelId="{B3F9D43C-B526-40EE-A65E-C2EC17D0717E}" type="presParOf" srcId="{7750054B-B39D-4668-A43A-E360A1C15128}" destId="{47D44D91-139A-412E-90E8-BB7EE634239A}" srcOrd="1" destOrd="0" presId="urn:microsoft.com/office/officeart/2005/8/layout/orgChart1"/>
-    <dgm:cxn modelId="{3FA99B32-5FD9-4CBA-886B-09241D94E600}" type="presParOf" srcId="{40C98317-8D37-42BF-A497-7EF0FD9BAFC0}" destId="{218B1655-E4E6-47FC-9672-C42C66089C3C}" srcOrd="1" destOrd="0" presId="urn:microsoft.com/office/officeart/2005/8/layout/orgChart1"/>
-    <dgm:cxn modelId="{B299C6C6-E14E-499B-BBFB-2A91DCCD7F6A}" type="presParOf" srcId="{218B1655-E4E6-47FC-9672-C42C66089C3C}" destId="{9DAD604E-30AF-4A6E-966D-84A8D0321009}" srcOrd="0" destOrd="0" presId="urn:microsoft.com/office/officeart/2005/8/layout/orgChart1"/>
-    <dgm:cxn modelId="{2D81087E-F30E-4CF4-847F-D3080B2A99B9}" type="presParOf" srcId="{218B1655-E4E6-47FC-9672-C42C66089C3C}" destId="{AEBB8991-ADD3-4700-BB6F-7B675A061964}" srcOrd="1" destOrd="0" presId="urn:microsoft.com/office/officeart/2005/8/layout/orgChart1"/>
-    <dgm:cxn modelId="{7BF08EA9-7182-48F7-A599-104AF5B8EAC8}" type="presParOf" srcId="{AEBB8991-ADD3-4700-BB6F-7B675A061964}" destId="{17F1751D-8BAD-4D75-914D-BCB9FB5A873B}" srcOrd="0" destOrd="0" presId="urn:microsoft.com/office/officeart/2005/8/layout/orgChart1"/>
-    <dgm:cxn modelId="{82295FF6-7E89-4186-AFFD-2F44F8B96F96}" type="presParOf" srcId="{17F1751D-8BAD-4D75-914D-BCB9FB5A873B}" destId="{A0B34780-73D8-41FD-829D-5F19DFC590EF}" srcOrd="0" destOrd="0" presId="urn:microsoft.com/office/officeart/2005/8/layout/orgChart1"/>
-    <dgm:cxn modelId="{6EF3A7D2-BE8F-4A49-A962-E4B05982DF81}" type="presParOf" srcId="{17F1751D-8BAD-4D75-914D-BCB9FB5A873B}" destId="{BA24B8F2-A4C4-44DF-9243-B64770C6ED7D}" srcOrd="1" destOrd="0" presId="urn:microsoft.com/office/officeart/2005/8/layout/orgChart1"/>
-    <dgm:cxn modelId="{3D58CD7B-7EFF-4A91-A1F8-AC429A659DEC}" type="presParOf" srcId="{AEBB8991-ADD3-4700-BB6F-7B675A061964}" destId="{7624DA88-8DEB-4D0F-90DD-787E63D21AB4}" srcOrd="1" destOrd="0" presId="urn:microsoft.com/office/officeart/2005/8/layout/orgChart1"/>
-    <dgm:cxn modelId="{8955B4D9-8052-43A2-A490-B4D7599FAE29}" type="presParOf" srcId="{7624DA88-8DEB-4D0F-90DD-787E63D21AB4}" destId="{7F78959B-C986-43BC-9A97-EC50F22A3582}" srcOrd="0" destOrd="0" presId="urn:microsoft.com/office/officeart/2005/8/layout/orgChart1"/>
-    <dgm:cxn modelId="{B8A504ED-4FE9-459F-A23B-8ADD876C169E}" type="presParOf" srcId="{7624DA88-8DEB-4D0F-90DD-787E63D21AB4}" destId="{7917926E-3F74-4C5A-A0F8-5CE6ABAA6653}" srcOrd="1" destOrd="0" presId="urn:microsoft.com/office/officeart/2005/8/layout/orgChart1"/>
-    <dgm:cxn modelId="{1EE483E6-D5F2-4EAA-A6F6-D5E67E63A38A}" type="presParOf" srcId="{7917926E-3F74-4C5A-A0F8-5CE6ABAA6653}" destId="{79BFFA48-E353-4D59-B6EF-9F6348A0105C}" srcOrd="0" destOrd="0" presId="urn:microsoft.com/office/officeart/2005/8/layout/orgChart1"/>
-    <dgm:cxn modelId="{4220C4AF-167E-4EB6-8BF0-EC7A25AA2EEA}" type="presParOf" srcId="{79BFFA48-E353-4D59-B6EF-9F6348A0105C}" destId="{3BBB1964-BE88-4642-8AAA-75BA7791394F}" srcOrd="0" destOrd="0" presId="urn:microsoft.com/office/officeart/2005/8/layout/orgChart1"/>
-    <dgm:cxn modelId="{05133162-D2EC-48BF-8EB6-2ABE7FD84E6C}" type="presParOf" srcId="{79BFFA48-E353-4D59-B6EF-9F6348A0105C}" destId="{45A472F8-F4BE-4F96-ADA8-26C91E98E028}" srcOrd="1" destOrd="0" presId="urn:microsoft.com/office/officeart/2005/8/layout/orgChart1"/>
-    <dgm:cxn modelId="{889E0C4F-0619-41A9-8337-7753CA741BEC}" type="presParOf" srcId="{7917926E-3F74-4C5A-A0F8-5CE6ABAA6653}" destId="{5896D8F2-DF21-45CE-9A5F-AEE976708831}" srcOrd="1" destOrd="0" presId="urn:microsoft.com/office/officeart/2005/8/layout/orgChart1"/>
-    <dgm:cxn modelId="{DB455567-D781-48D3-B74C-5A8091BB5116}" type="presParOf" srcId="{7917926E-3F74-4C5A-A0F8-5CE6ABAA6653}" destId="{102D4A78-F6FB-4045-9900-80AC6F046828}" srcOrd="2" destOrd="0" presId="urn:microsoft.com/office/officeart/2005/8/layout/orgChart1"/>
-    <dgm:cxn modelId="{53E5B0E4-EADA-47AA-A2B3-BD23417BE721}" type="presParOf" srcId="{7624DA88-8DEB-4D0F-90DD-787E63D21AB4}" destId="{E1B34408-52B3-424B-A6D0-2616334FDED2}" srcOrd="2" destOrd="0" presId="urn:microsoft.com/office/officeart/2005/8/layout/orgChart1"/>
-    <dgm:cxn modelId="{D7FAAA26-3D9D-43D3-AC0B-B206205F14FD}" type="presParOf" srcId="{7624DA88-8DEB-4D0F-90DD-787E63D21AB4}" destId="{A138FE19-95B6-497E-9832-6718269521EB}" srcOrd="3" destOrd="0" presId="urn:microsoft.com/office/officeart/2005/8/layout/orgChart1"/>
-    <dgm:cxn modelId="{A6ECD365-B251-4000-B546-A48D846C92EA}" type="presParOf" srcId="{A138FE19-95B6-497E-9832-6718269521EB}" destId="{0BBD456B-EFC6-46D5-82C9-8F2F99B70225}" srcOrd="0" destOrd="0" presId="urn:microsoft.com/office/officeart/2005/8/layout/orgChart1"/>
-    <dgm:cxn modelId="{EAC88AF1-C4BA-4C32-8B58-329E18391CB2}" type="presParOf" srcId="{0BBD456B-EFC6-46D5-82C9-8F2F99B70225}" destId="{D142D4EA-2888-4EFE-A404-477D84FF0B82}" srcOrd="0" destOrd="0" presId="urn:microsoft.com/office/officeart/2005/8/layout/orgChart1"/>
-    <dgm:cxn modelId="{E6F28C70-C3AB-40DF-9823-7A1B4D733D48}" type="presParOf" srcId="{0BBD456B-EFC6-46D5-82C9-8F2F99B70225}" destId="{F096CB02-309A-4ABF-8576-887F583CA310}" srcOrd="1" destOrd="0" presId="urn:microsoft.com/office/officeart/2005/8/layout/orgChart1"/>
-    <dgm:cxn modelId="{3D2B8F4A-1F43-4B5C-A5B7-79F87A6AE895}" type="presParOf" srcId="{A138FE19-95B6-497E-9832-6718269521EB}" destId="{E70323BD-5941-4117-8896-40A49F93AFAB}" srcOrd="1" destOrd="0" presId="urn:microsoft.com/office/officeart/2005/8/layout/orgChart1"/>
-    <dgm:cxn modelId="{64193597-4303-490A-AE4D-D1AE83C8E294}" type="presParOf" srcId="{A138FE19-95B6-497E-9832-6718269521EB}" destId="{004594E5-8DEA-49FC-B81A-16473662E379}" srcOrd="2" destOrd="0" presId="urn:microsoft.com/office/officeart/2005/8/layout/orgChart1"/>
-    <dgm:cxn modelId="{4146453C-0EC9-4655-AE75-881027559F2C}" type="presParOf" srcId="{7624DA88-8DEB-4D0F-90DD-787E63D21AB4}" destId="{45F565BB-13F4-4CC0-902A-BABB2DCA7120}" srcOrd="4" destOrd="0" presId="urn:microsoft.com/office/officeart/2005/8/layout/orgChart1"/>
-    <dgm:cxn modelId="{C84DC9A6-1B3D-4966-ACB0-E9059238E9EF}" type="presParOf" srcId="{7624DA88-8DEB-4D0F-90DD-787E63D21AB4}" destId="{FBB60E6D-3DC7-4F80-819A-6AD799BF0198}" srcOrd="5" destOrd="0" presId="urn:microsoft.com/office/officeart/2005/8/layout/orgChart1"/>
-    <dgm:cxn modelId="{AF83F2D1-800F-4877-90F3-5AC12DD752F6}" type="presParOf" srcId="{FBB60E6D-3DC7-4F80-819A-6AD799BF0198}" destId="{8CAE30AD-4A14-4E4D-9ED0-65F73A547918}" srcOrd="0" destOrd="0" presId="urn:microsoft.com/office/officeart/2005/8/layout/orgChart1"/>
-    <dgm:cxn modelId="{55A7172F-4BA9-455B-839A-8E982FD35B7D}" type="presParOf" srcId="{8CAE30AD-4A14-4E4D-9ED0-65F73A547918}" destId="{527C5024-A276-4214-B147-15E9A1C94094}" srcOrd="0" destOrd="0" presId="urn:microsoft.com/office/officeart/2005/8/layout/orgChart1"/>
-    <dgm:cxn modelId="{08995975-2B63-4435-9163-504BC500390E}" type="presParOf" srcId="{8CAE30AD-4A14-4E4D-9ED0-65F73A547918}" destId="{CEBE7E8A-051E-413D-B2E1-26312B9C78A2}" srcOrd="1" destOrd="0" presId="urn:microsoft.com/office/officeart/2005/8/layout/orgChart1"/>
-    <dgm:cxn modelId="{AA84D5D6-BDCA-472F-8B2E-2A0E0E7D8AD2}" type="presParOf" srcId="{FBB60E6D-3DC7-4F80-819A-6AD799BF0198}" destId="{D7B8176C-4FBE-44C0-8DE3-CD4EF401A4AB}" srcOrd="1" destOrd="0" presId="urn:microsoft.com/office/officeart/2005/8/layout/orgChart1"/>
-    <dgm:cxn modelId="{8CF0F7F7-65AA-4907-99A3-7FC4BAC19AE5}" type="presParOf" srcId="{FBB60E6D-3DC7-4F80-819A-6AD799BF0198}" destId="{F0FCFE5F-5255-4C38-821F-8018919EC538}" srcOrd="2" destOrd="0" presId="urn:microsoft.com/office/officeart/2005/8/layout/orgChart1"/>
-    <dgm:cxn modelId="{6BB57A08-2770-479F-90AA-78E0FFAC9B22}" type="presParOf" srcId="{7624DA88-8DEB-4D0F-90DD-787E63D21AB4}" destId="{6C267BFC-BFCB-4B98-B8E1-6817F36E7AB0}" srcOrd="6" destOrd="0" presId="urn:microsoft.com/office/officeart/2005/8/layout/orgChart1"/>
-    <dgm:cxn modelId="{1A461310-AB4E-4381-82BB-EA29A473B901}" type="presParOf" srcId="{7624DA88-8DEB-4D0F-90DD-787E63D21AB4}" destId="{CBEA31DD-F131-4FE9-95A5-52D6D59154E2}" srcOrd="7" destOrd="0" presId="urn:microsoft.com/office/officeart/2005/8/layout/orgChart1"/>
-    <dgm:cxn modelId="{07342890-299A-4B18-8473-11C74E1045D9}" type="presParOf" srcId="{CBEA31DD-F131-4FE9-95A5-52D6D59154E2}" destId="{212B3CD7-B2AC-4B00-863A-6DFD5DFF5323}" srcOrd="0" destOrd="0" presId="urn:microsoft.com/office/officeart/2005/8/layout/orgChart1"/>
-    <dgm:cxn modelId="{13D73FED-9FEE-4B6D-B550-F1C55FF7BF63}" type="presParOf" srcId="{212B3CD7-B2AC-4B00-863A-6DFD5DFF5323}" destId="{E8B1F3F0-762E-448D-90F0-7BF4C6B25BCE}" srcOrd="0" destOrd="0" presId="urn:microsoft.com/office/officeart/2005/8/layout/orgChart1"/>
-    <dgm:cxn modelId="{0C38021D-7794-4F0E-A43C-39632496199C}" type="presParOf" srcId="{212B3CD7-B2AC-4B00-863A-6DFD5DFF5323}" destId="{2CA3C26F-1C95-4186-92E3-6EAB8B673835}" srcOrd="1" destOrd="0" presId="urn:microsoft.com/office/officeart/2005/8/layout/orgChart1"/>
-    <dgm:cxn modelId="{C79A1BE5-7E6D-4CDC-9257-0C1ADEA5EAFC}" type="presParOf" srcId="{CBEA31DD-F131-4FE9-95A5-52D6D59154E2}" destId="{BF9E0651-83AB-4016-96A6-1A8E177EC26F}" srcOrd="1" destOrd="0" presId="urn:microsoft.com/office/officeart/2005/8/layout/orgChart1"/>
-    <dgm:cxn modelId="{BE8F13A7-3A9F-4C88-AB1F-694060F3CABE}" type="presParOf" srcId="{CBEA31DD-F131-4FE9-95A5-52D6D59154E2}" destId="{D695CD26-D2DA-4020-9A25-EBF83EB9B8A7}" srcOrd="2" destOrd="0" presId="urn:microsoft.com/office/officeart/2005/8/layout/orgChart1"/>
-    <dgm:cxn modelId="{2CCE6449-652B-4CE4-AAF4-07FB3618A7A8}" type="presParOf" srcId="{7624DA88-8DEB-4D0F-90DD-787E63D21AB4}" destId="{29ACBF57-B465-4F18-A6DE-0376CAA67A47}" srcOrd="8" destOrd="0" presId="urn:microsoft.com/office/officeart/2005/8/layout/orgChart1"/>
-    <dgm:cxn modelId="{B8FF56C7-FA8C-458E-A37B-FEF90E1CB19E}" type="presParOf" srcId="{7624DA88-8DEB-4D0F-90DD-787E63D21AB4}" destId="{44074A50-B5AB-4CD6-89DA-981DED94AF44}" srcOrd="9" destOrd="0" presId="urn:microsoft.com/office/officeart/2005/8/layout/orgChart1"/>
-    <dgm:cxn modelId="{AB7F3F8A-E159-442B-B920-247D172C8D79}" type="presParOf" srcId="{44074A50-B5AB-4CD6-89DA-981DED94AF44}" destId="{A64009CC-3DF7-44E5-BF33-EF6BD45D953F}" srcOrd="0" destOrd="0" presId="urn:microsoft.com/office/officeart/2005/8/layout/orgChart1"/>
-    <dgm:cxn modelId="{4D982E87-61A6-43F7-9AD6-0AA9B9B15796}" type="presParOf" srcId="{A64009CC-3DF7-44E5-BF33-EF6BD45D953F}" destId="{B550A3C3-926F-4C93-A2CF-FF4CC69DE843}" srcOrd="0" destOrd="0" presId="urn:microsoft.com/office/officeart/2005/8/layout/orgChart1"/>
-    <dgm:cxn modelId="{A8776B0C-745B-4A72-9EFC-9BD46D9A12F1}" type="presParOf" srcId="{A64009CC-3DF7-44E5-BF33-EF6BD45D953F}" destId="{F6B07987-30C4-4B16-8BD5-25554632A675}" srcOrd="1" destOrd="0" presId="urn:microsoft.com/office/officeart/2005/8/layout/orgChart1"/>
-    <dgm:cxn modelId="{924EFDB4-6F41-4109-9B29-04602FA2A58D}" type="presParOf" srcId="{44074A50-B5AB-4CD6-89DA-981DED94AF44}" destId="{7B617129-E4E0-4968-8EF7-BABCD3A41B9B}" srcOrd="1" destOrd="0" presId="urn:microsoft.com/office/officeart/2005/8/layout/orgChart1"/>
-    <dgm:cxn modelId="{BF26E626-913C-41BF-9E54-B11E9823176D}" type="presParOf" srcId="{44074A50-B5AB-4CD6-89DA-981DED94AF44}" destId="{D51CD3FB-6C6D-4EEE-8591-EEBFE46824B3}" srcOrd="2" destOrd="0" presId="urn:microsoft.com/office/officeart/2005/8/layout/orgChart1"/>
-    <dgm:cxn modelId="{65647322-393D-4DA6-AAEC-5A3DC7B5E043}" type="presParOf" srcId="{AEBB8991-ADD3-4700-BB6F-7B675A061964}" destId="{5F2719BF-7D22-4FDF-9E3F-E43940F8AAA7}" srcOrd="2" destOrd="0" presId="urn:microsoft.com/office/officeart/2005/8/layout/orgChart1"/>
-    <dgm:cxn modelId="{38E3AE24-04F0-443E-9FEC-9C3684E8FDFA}" type="presParOf" srcId="{218B1655-E4E6-47FC-9672-C42C66089C3C}" destId="{F7B2B2F3-1E1D-47F1-A4B6-A9D5AAB1A40D}" srcOrd="2" destOrd="0" presId="urn:microsoft.com/office/officeart/2005/8/layout/orgChart1"/>
-    <dgm:cxn modelId="{CCF60A99-5B1C-43FB-BF4E-E48B45D7CC5B}" type="presParOf" srcId="{218B1655-E4E6-47FC-9672-C42C66089C3C}" destId="{9E883745-DF92-49EE-B729-F33951E14C4A}" srcOrd="3" destOrd="0" presId="urn:microsoft.com/office/officeart/2005/8/layout/orgChart1"/>
-    <dgm:cxn modelId="{98DD97C5-8A5D-4A09-AFA0-7F1D3A6605FC}" type="presParOf" srcId="{9E883745-DF92-49EE-B729-F33951E14C4A}" destId="{8DDD700B-9DEB-44F8-91A1-75F9A151AAC1}" srcOrd="0" destOrd="0" presId="urn:microsoft.com/office/officeart/2005/8/layout/orgChart1"/>
-    <dgm:cxn modelId="{C550AB07-CC64-48BD-BE34-AAA1B6782E75}" type="presParOf" srcId="{8DDD700B-9DEB-44F8-91A1-75F9A151AAC1}" destId="{09AF4E29-A9D4-4DBE-8A0C-07E646403693}" srcOrd="0" destOrd="0" presId="urn:microsoft.com/office/officeart/2005/8/layout/orgChart1"/>
-    <dgm:cxn modelId="{215DB251-D4CE-469C-9F51-04D60C6CBBBE}" type="presParOf" srcId="{8DDD700B-9DEB-44F8-91A1-75F9A151AAC1}" destId="{9262BCC7-A101-4BF2-B669-DEC29014FC6A}" srcOrd="1" destOrd="0" presId="urn:microsoft.com/office/officeart/2005/8/layout/orgChart1"/>
-    <dgm:cxn modelId="{0C55A666-8DE1-4D02-BF99-37253AC6A14B}" type="presParOf" srcId="{9E883745-DF92-49EE-B729-F33951E14C4A}" destId="{8AED645B-65F8-4044-834E-C9A192467874}" srcOrd="1" destOrd="0" presId="urn:microsoft.com/office/officeart/2005/8/layout/orgChart1"/>
-    <dgm:cxn modelId="{45D6EB33-63DA-4519-A61D-49DC58EACE76}" type="presParOf" srcId="{8AED645B-65F8-4044-834E-C9A192467874}" destId="{74BABB82-BB70-49DD-8FA2-7B95E2135C7A}" srcOrd="0" destOrd="0" presId="urn:microsoft.com/office/officeart/2005/8/layout/orgChart1"/>
-    <dgm:cxn modelId="{8A74AED2-89C8-483E-92A3-3A2B55A78A31}" type="presParOf" srcId="{8AED645B-65F8-4044-834E-C9A192467874}" destId="{F12D24F4-CFAD-4DF2-BE0A-E0D54FAED058}" srcOrd="1" destOrd="0" presId="urn:microsoft.com/office/officeart/2005/8/layout/orgChart1"/>
-    <dgm:cxn modelId="{67119FF7-213D-4278-BD96-76C0D35B1275}" type="presParOf" srcId="{F12D24F4-CFAD-4DF2-BE0A-E0D54FAED058}" destId="{DB7913AC-6BFE-4DD1-93D3-8D3017DBCCB7}" srcOrd="0" destOrd="0" presId="urn:microsoft.com/office/officeart/2005/8/layout/orgChart1"/>
-    <dgm:cxn modelId="{A99DEE7B-1788-4C6D-927B-C348A76A75B8}" type="presParOf" srcId="{DB7913AC-6BFE-4DD1-93D3-8D3017DBCCB7}" destId="{9B86641E-6E53-497C-9199-4EE6517C2DE7}" srcOrd="0" destOrd="0" presId="urn:microsoft.com/office/officeart/2005/8/layout/orgChart1"/>
-    <dgm:cxn modelId="{76FEAA70-6F1C-45B7-89A3-409921478C2D}" type="presParOf" srcId="{DB7913AC-6BFE-4DD1-93D3-8D3017DBCCB7}" destId="{297B3531-E134-4140-AE04-5E6A8D0FD90E}" srcOrd="1" destOrd="0" presId="urn:microsoft.com/office/officeart/2005/8/layout/orgChart1"/>
-    <dgm:cxn modelId="{673D6D5B-B869-44EA-B7F7-216195CDB552}" type="presParOf" srcId="{F12D24F4-CFAD-4DF2-BE0A-E0D54FAED058}" destId="{73D243C6-2489-4B76-B8EB-8B03CE6CF94C}" srcOrd="1" destOrd="0" presId="urn:microsoft.com/office/officeart/2005/8/layout/orgChart1"/>
-    <dgm:cxn modelId="{888D0DC6-4BB1-467F-A1B4-1756B3174348}" type="presParOf" srcId="{F12D24F4-CFAD-4DF2-BE0A-E0D54FAED058}" destId="{B113CB63-78B3-42E3-80A9-5F149993EC5C}" srcOrd="2" destOrd="0" presId="urn:microsoft.com/office/officeart/2005/8/layout/orgChart1"/>
-    <dgm:cxn modelId="{A1195DC2-7542-46A7-90A5-DA1F59C945C2}" type="presParOf" srcId="{8AED645B-65F8-4044-834E-C9A192467874}" destId="{576E04C6-D52D-41F7-AF5B-5AAEF0E673C3}" srcOrd="2" destOrd="0" presId="urn:microsoft.com/office/officeart/2005/8/layout/orgChart1"/>
-    <dgm:cxn modelId="{8C951175-61B5-4FB2-B225-548A34382B6D}" type="presParOf" srcId="{8AED645B-65F8-4044-834E-C9A192467874}" destId="{BE538105-6F42-444B-B8EB-428C226FFE55}" srcOrd="3" destOrd="0" presId="urn:microsoft.com/office/officeart/2005/8/layout/orgChart1"/>
-    <dgm:cxn modelId="{751E20B0-1411-4699-B9D1-FDD1527AD2FD}" type="presParOf" srcId="{BE538105-6F42-444B-B8EB-428C226FFE55}" destId="{1CC2F236-2466-401B-BECF-902C21600BE5}" srcOrd="0" destOrd="0" presId="urn:microsoft.com/office/officeart/2005/8/layout/orgChart1"/>
-    <dgm:cxn modelId="{AAF79D40-C510-4F34-A2B1-45BC73478DAD}" type="presParOf" srcId="{1CC2F236-2466-401B-BECF-902C21600BE5}" destId="{9DDF7537-13DD-49D3-9EEF-79654DC22205}" srcOrd="0" destOrd="0" presId="urn:microsoft.com/office/officeart/2005/8/layout/orgChart1"/>
-    <dgm:cxn modelId="{6272463D-AAA4-4BD9-B8E6-90892BB27C16}" type="presParOf" srcId="{1CC2F236-2466-401B-BECF-902C21600BE5}" destId="{77335D39-A331-4A01-939A-87ABCAC614AC}" srcOrd="1" destOrd="0" presId="urn:microsoft.com/office/officeart/2005/8/layout/orgChart1"/>
-    <dgm:cxn modelId="{820B46AC-857F-43B4-A3E0-3029AF0805EE}" type="presParOf" srcId="{BE538105-6F42-444B-B8EB-428C226FFE55}" destId="{25A2A9DA-90C4-410E-83A9-484B103331E5}" srcOrd="1" destOrd="0" presId="urn:microsoft.com/office/officeart/2005/8/layout/orgChart1"/>
-    <dgm:cxn modelId="{64ECB30C-40F4-4312-BF31-69DA019F461A}" type="presParOf" srcId="{BE538105-6F42-444B-B8EB-428C226FFE55}" destId="{B379E2E2-6780-4B88-9ECE-E9A222F552B1}" srcOrd="2" destOrd="0" presId="urn:microsoft.com/office/officeart/2005/8/layout/orgChart1"/>
-    <dgm:cxn modelId="{417644EE-7ADC-444F-BF14-E0C4F6811D0D}" type="presParOf" srcId="{8AED645B-65F8-4044-834E-C9A192467874}" destId="{15B3EC42-33EB-4FC3-B1CD-D332C588F669}" srcOrd="4" destOrd="0" presId="urn:microsoft.com/office/officeart/2005/8/layout/orgChart1"/>
-    <dgm:cxn modelId="{2787630E-1AEA-4F49-B195-D499419E0B47}" type="presParOf" srcId="{8AED645B-65F8-4044-834E-C9A192467874}" destId="{9BE124D6-A091-4B4A-996F-3E62AF968837}" srcOrd="5" destOrd="0" presId="urn:microsoft.com/office/officeart/2005/8/layout/orgChart1"/>
-    <dgm:cxn modelId="{E2ED8678-2092-420F-974E-6FA8D34FAEEE}" type="presParOf" srcId="{9BE124D6-A091-4B4A-996F-3E62AF968837}" destId="{AE5C5DDD-74A2-4C1A-963B-518B3B1C3876}" srcOrd="0" destOrd="0" presId="urn:microsoft.com/office/officeart/2005/8/layout/orgChart1"/>
-    <dgm:cxn modelId="{9BBD5362-8A31-429C-B45E-B84EF3090A21}" type="presParOf" srcId="{AE5C5DDD-74A2-4C1A-963B-518B3B1C3876}" destId="{1E6812B7-35E1-4BE3-B198-0B0607E8A88B}" srcOrd="0" destOrd="0" presId="urn:microsoft.com/office/officeart/2005/8/layout/orgChart1"/>
-    <dgm:cxn modelId="{419D15FE-D5BF-4685-91BE-FEDC454DADC3}" type="presParOf" srcId="{AE5C5DDD-74A2-4C1A-963B-518B3B1C3876}" destId="{929B1A5B-6643-405F-A16A-027E0E38B81F}" srcOrd="1" destOrd="0" presId="urn:microsoft.com/office/officeart/2005/8/layout/orgChart1"/>
-    <dgm:cxn modelId="{52659ADD-CFA0-446A-B832-C1003A2FBB68}" type="presParOf" srcId="{9BE124D6-A091-4B4A-996F-3E62AF968837}" destId="{A41AD1C2-C960-4E6C-81BB-EC0E23EE2421}" srcOrd="1" destOrd="0" presId="urn:microsoft.com/office/officeart/2005/8/layout/orgChart1"/>
-    <dgm:cxn modelId="{9CEAB237-191F-4764-B06A-9A11FEE9075A}" type="presParOf" srcId="{9BE124D6-A091-4B4A-996F-3E62AF968837}" destId="{9CD5923A-33B8-422E-8955-4D5E4FADBB8C}" srcOrd="2" destOrd="0" presId="urn:microsoft.com/office/officeart/2005/8/layout/orgChart1"/>
-    <dgm:cxn modelId="{0AEA0D25-BBC2-4FD9-BDD9-0DD6E4A2EA81}" type="presParOf" srcId="{8AED645B-65F8-4044-834E-C9A192467874}" destId="{DF3996F9-2367-4A0D-923D-D1C41C413842}" srcOrd="6" destOrd="0" presId="urn:microsoft.com/office/officeart/2005/8/layout/orgChart1"/>
-    <dgm:cxn modelId="{4C4825FA-DE72-4FF7-9836-1F8BBFC81E54}" type="presParOf" srcId="{8AED645B-65F8-4044-834E-C9A192467874}" destId="{C32B30C8-7965-4240-A5C0-E38DE6FE5D19}" srcOrd="7" destOrd="0" presId="urn:microsoft.com/office/officeart/2005/8/layout/orgChart1"/>
-    <dgm:cxn modelId="{72857241-6391-45EC-A8A7-85E0B8EE8374}" type="presParOf" srcId="{C32B30C8-7965-4240-A5C0-E38DE6FE5D19}" destId="{56518798-689A-4EBD-9D9B-AB3C91AC2B4A}" srcOrd="0" destOrd="0" presId="urn:microsoft.com/office/officeart/2005/8/layout/orgChart1"/>
-    <dgm:cxn modelId="{D3F87732-3EE3-4BDA-9216-7F42ECD0E58E}" type="presParOf" srcId="{56518798-689A-4EBD-9D9B-AB3C91AC2B4A}" destId="{AE80DF32-951D-4F91-AA80-8AC8DF36EE98}" srcOrd="0" destOrd="0" presId="urn:microsoft.com/office/officeart/2005/8/layout/orgChart1"/>
-    <dgm:cxn modelId="{BA117DB4-C3E4-42F0-89AD-81E762C502A8}" type="presParOf" srcId="{56518798-689A-4EBD-9D9B-AB3C91AC2B4A}" destId="{BC2666A5-3661-4758-8004-DB68928FE29C}" srcOrd="1" destOrd="0" presId="urn:microsoft.com/office/officeart/2005/8/layout/orgChart1"/>
-    <dgm:cxn modelId="{C5F566C9-4FF1-4FF0-B568-F0B662753029}" type="presParOf" srcId="{C32B30C8-7965-4240-A5C0-E38DE6FE5D19}" destId="{019DD732-CC47-48B9-8CF3-31ADE42C5804}" srcOrd="1" destOrd="0" presId="urn:microsoft.com/office/officeart/2005/8/layout/orgChart1"/>
-    <dgm:cxn modelId="{55FC69F3-5EED-48B2-81BC-302165E9F8F1}" type="presParOf" srcId="{C32B30C8-7965-4240-A5C0-E38DE6FE5D19}" destId="{BE830A15-4C8C-41D1-ADA1-56508330910E}" srcOrd="2" destOrd="0" presId="urn:microsoft.com/office/officeart/2005/8/layout/orgChart1"/>
-    <dgm:cxn modelId="{81775166-26A1-4EBA-8A64-013467552DA4}" type="presParOf" srcId="{8AED645B-65F8-4044-834E-C9A192467874}" destId="{4083C230-8629-400A-B83C-71C42719E5DC}" srcOrd="8" destOrd="0" presId="urn:microsoft.com/office/officeart/2005/8/layout/orgChart1"/>
-    <dgm:cxn modelId="{84897877-7008-4B16-9469-32EB6BAF9544}" type="presParOf" srcId="{8AED645B-65F8-4044-834E-C9A192467874}" destId="{876FB3A1-6D99-4CB8-A732-C6CB5422C322}" srcOrd="9" destOrd="0" presId="urn:microsoft.com/office/officeart/2005/8/layout/orgChart1"/>
-    <dgm:cxn modelId="{27BE6380-7ABD-4F65-8AAF-BC4C0783B578}" type="presParOf" srcId="{876FB3A1-6D99-4CB8-A732-C6CB5422C322}" destId="{64C66217-8ABF-4D47-9BC5-E3CB4C85E27B}" srcOrd="0" destOrd="0" presId="urn:microsoft.com/office/officeart/2005/8/layout/orgChart1"/>
-    <dgm:cxn modelId="{75AC7CB7-CFB3-4E2F-AC9B-84ED4558FD8D}" type="presParOf" srcId="{64C66217-8ABF-4D47-9BC5-E3CB4C85E27B}" destId="{C4BDBD06-0443-43F3-ACF6-2BC1A8175D46}" srcOrd="0" destOrd="0" presId="urn:microsoft.com/office/officeart/2005/8/layout/orgChart1"/>
-    <dgm:cxn modelId="{F184FF2C-65A4-46C5-BA0A-3FFF1EC6CA40}" type="presParOf" srcId="{64C66217-8ABF-4D47-9BC5-E3CB4C85E27B}" destId="{BA2D62ED-FD50-42AD-96FA-DFCC444E0872}" srcOrd="1" destOrd="0" presId="urn:microsoft.com/office/officeart/2005/8/layout/orgChart1"/>
-    <dgm:cxn modelId="{A02B8743-0F4E-41FE-BEA7-8B1C54183B3E}" type="presParOf" srcId="{876FB3A1-6D99-4CB8-A732-C6CB5422C322}" destId="{907379B6-E172-4BD2-B305-6623D85E6EE3}" srcOrd="1" destOrd="0" presId="urn:microsoft.com/office/officeart/2005/8/layout/orgChart1"/>
-    <dgm:cxn modelId="{9120920D-A0B8-44C4-B6B5-0AA4063B8939}" type="presParOf" srcId="{876FB3A1-6D99-4CB8-A732-C6CB5422C322}" destId="{7F674412-9AB7-465F-B8D2-F97C96167967}" srcOrd="2" destOrd="0" presId="urn:microsoft.com/office/officeart/2005/8/layout/orgChart1"/>
-    <dgm:cxn modelId="{9818E4CD-E5FC-4401-BFCF-CF4281F17A5F}" type="presParOf" srcId="{9E883745-DF92-49EE-B729-F33951E14C4A}" destId="{1733EEAC-0FB3-431E-8E2D-BF1D62F42C68}" srcOrd="2" destOrd="0" presId="urn:microsoft.com/office/officeart/2005/8/layout/orgChart1"/>
-    <dgm:cxn modelId="{8FC56E73-6EFE-41F1-8B7C-174B02AD633B}" type="presParOf" srcId="{218B1655-E4E6-47FC-9672-C42C66089C3C}" destId="{4BEE00C3-F32D-46CA-AD4B-97D9066CAFB1}" srcOrd="4" destOrd="0" presId="urn:microsoft.com/office/officeart/2005/8/layout/orgChart1"/>
-    <dgm:cxn modelId="{53CFBF9F-B95A-48A9-B9D9-A449854F2C13}" type="presParOf" srcId="{218B1655-E4E6-47FC-9672-C42C66089C3C}" destId="{760DF3DC-F52F-4C2B-BA4A-273AB6F3656F}" srcOrd="5" destOrd="0" presId="urn:microsoft.com/office/officeart/2005/8/layout/orgChart1"/>
-    <dgm:cxn modelId="{67A9EE8E-DD4B-4B6F-9114-BF18BDE027AB}" type="presParOf" srcId="{760DF3DC-F52F-4C2B-BA4A-273AB6F3656F}" destId="{AEA73B08-26EE-4E63-8104-771D60432E51}" srcOrd="0" destOrd="0" presId="urn:microsoft.com/office/officeart/2005/8/layout/orgChart1"/>
-    <dgm:cxn modelId="{36D84201-C074-4D50-B89B-12F5E283E6DC}" type="presParOf" srcId="{AEA73B08-26EE-4E63-8104-771D60432E51}" destId="{92EE00F7-820F-45CF-AF7E-EEF6A8C7705B}" srcOrd="0" destOrd="0" presId="urn:microsoft.com/office/officeart/2005/8/layout/orgChart1"/>
-    <dgm:cxn modelId="{BB9DBD05-C093-48E6-A86F-72E698B6C753}" type="presParOf" srcId="{AEA73B08-26EE-4E63-8104-771D60432E51}" destId="{D3223886-38F3-4C86-8684-E73BCFF33C48}" srcOrd="1" destOrd="0" presId="urn:microsoft.com/office/officeart/2005/8/layout/orgChart1"/>
-    <dgm:cxn modelId="{12F5D480-2CDC-4ED5-B61F-CCFD4D7FDFD8}" type="presParOf" srcId="{760DF3DC-F52F-4C2B-BA4A-273AB6F3656F}" destId="{BA022717-1FFB-4F69-822E-9CD5C05910F6}" srcOrd="1" destOrd="0" presId="urn:microsoft.com/office/officeart/2005/8/layout/orgChart1"/>
-    <dgm:cxn modelId="{3271C59B-B2AB-4477-986C-C16AF438ECB5}" type="presParOf" srcId="{BA022717-1FFB-4F69-822E-9CD5C05910F6}" destId="{FAA569D8-37E0-465C-B776-6FBBF910303E}" srcOrd="0" destOrd="0" presId="urn:microsoft.com/office/officeart/2005/8/layout/orgChart1"/>
-    <dgm:cxn modelId="{5F8266B7-6AE1-4670-BCC7-6FC5FFBDF4FC}" type="presParOf" srcId="{BA022717-1FFB-4F69-822E-9CD5C05910F6}" destId="{2DC16E5D-0FC6-4C58-B5F6-56D3F6317492}" srcOrd="1" destOrd="0" presId="urn:microsoft.com/office/officeart/2005/8/layout/orgChart1"/>
-    <dgm:cxn modelId="{D4D43494-900F-4ACF-9376-9697E7F423F5}" type="presParOf" srcId="{2DC16E5D-0FC6-4C58-B5F6-56D3F6317492}" destId="{D49E5006-4BBE-4A48-93D9-C092151147F5}" srcOrd="0" destOrd="0" presId="urn:microsoft.com/office/officeart/2005/8/layout/orgChart1"/>
-    <dgm:cxn modelId="{6FB3B8FB-243E-4828-8929-92842C0DF609}" type="presParOf" srcId="{D49E5006-4BBE-4A48-93D9-C092151147F5}" destId="{1AE64D53-98EF-4AA7-9A80-D0FEF5F9A700}" srcOrd="0" destOrd="0" presId="urn:microsoft.com/office/officeart/2005/8/layout/orgChart1"/>
-    <dgm:cxn modelId="{CE64AD78-7454-499F-8328-C0922716EED3}" type="presParOf" srcId="{D49E5006-4BBE-4A48-93D9-C092151147F5}" destId="{B53C5DEF-5F98-4D31-9B28-B24792281630}" srcOrd="1" destOrd="0" presId="urn:microsoft.com/office/officeart/2005/8/layout/orgChart1"/>
-    <dgm:cxn modelId="{F14A9928-F53D-4118-81FD-5C42BACA852A}" type="presParOf" srcId="{2DC16E5D-0FC6-4C58-B5F6-56D3F6317492}" destId="{96D93462-1EF0-49D7-9D23-0AF500C045B1}" srcOrd="1" destOrd="0" presId="urn:microsoft.com/office/officeart/2005/8/layout/orgChart1"/>
-    <dgm:cxn modelId="{857602A8-586B-436B-B410-4F7F7B5BC8BB}" type="presParOf" srcId="{96D93462-1EF0-49D7-9D23-0AF500C045B1}" destId="{9B46B024-0A5C-4BF9-93C4-7501FD581121}" srcOrd="0" destOrd="0" presId="urn:microsoft.com/office/officeart/2005/8/layout/orgChart1"/>
-    <dgm:cxn modelId="{23D28172-C825-444B-A611-62EA8ED05221}" type="presParOf" srcId="{96D93462-1EF0-49D7-9D23-0AF500C045B1}" destId="{2DBE1B0D-2E3B-4338-97C7-A7F8CDC9204D}" srcOrd="1" destOrd="0" presId="urn:microsoft.com/office/officeart/2005/8/layout/orgChart1"/>
-    <dgm:cxn modelId="{680F0874-D3D1-4A0E-8F11-9CC00AE549CB}" type="presParOf" srcId="{2DBE1B0D-2E3B-4338-97C7-A7F8CDC9204D}" destId="{7ACBBA80-99E3-4E1F-9783-AB3DF927D058}" srcOrd="0" destOrd="0" presId="urn:microsoft.com/office/officeart/2005/8/layout/orgChart1"/>
-    <dgm:cxn modelId="{4B46929F-73DC-41F6-94BA-15DCA4D6CB91}" type="presParOf" srcId="{7ACBBA80-99E3-4E1F-9783-AB3DF927D058}" destId="{C98EA41C-E42F-4500-A971-47A954544039}" srcOrd="0" destOrd="0" presId="urn:microsoft.com/office/officeart/2005/8/layout/orgChart1"/>
-    <dgm:cxn modelId="{39FB5DBC-ED50-41F2-8119-7CEEFD25F70E}" type="presParOf" srcId="{7ACBBA80-99E3-4E1F-9783-AB3DF927D058}" destId="{1C614A7B-5315-42AF-AC2E-30481CFBB139}" srcOrd="1" destOrd="0" presId="urn:microsoft.com/office/officeart/2005/8/layout/orgChart1"/>
-    <dgm:cxn modelId="{9EDD7B88-F84F-4611-A9A4-813070C7A359}" type="presParOf" srcId="{2DBE1B0D-2E3B-4338-97C7-A7F8CDC9204D}" destId="{5B5AEF1A-04A8-499E-AB3D-D6E71FECAB9C}" srcOrd="1" destOrd="0" presId="urn:microsoft.com/office/officeart/2005/8/layout/orgChart1"/>
-    <dgm:cxn modelId="{30E2C050-95E3-40D8-9E53-E77AA48708D1}" type="presParOf" srcId="{2DBE1B0D-2E3B-4338-97C7-A7F8CDC9204D}" destId="{6F6A0236-3792-4095-9111-66DC620D1B0D}" srcOrd="2" destOrd="0" presId="urn:microsoft.com/office/officeart/2005/8/layout/orgChart1"/>
-    <dgm:cxn modelId="{FEF6E35C-9A91-4204-BB49-A23CA64F899A}" type="presParOf" srcId="{96D93462-1EF0-49D7-9D23-0AF500C045B1}" destId="{2DC75AB3-8468-4456-B7F3-675CF020B5C5}" srcOrd="2" destOrd="0" presId="urn:microsoft.com/office/officeart/2005/8/layout/orgChart1"/>
-    <dgm:cxn modelId="{A0517CDC-D18C-4F02-815D-393832405BA6}" type="presParOf" srcId="{96D93462-1EF0-49D7-9D23-0AF500C045B1}" destId="{EDBCB4F5-5DF4-41DB-920C-BE6D8F9CEA86}" srcOrd="3" destOrd="0" presId="urn:microsoft.com/office/officeart/2005/8/layout/orgChart1"/>
-    <dgm:cxn modelId="{8266715C-5A4A-43E3-8F66-1D6BB4A4F078}" type="presParOf" srcId="{EDBCB4F5-5DF4-41DB-920C-BE6D8F9CEA86}" destId="{864753AA-9C22-49DB-9084-5AF978B3DCB4}" srcOrd="0" destOrd="0" presId="urn:microsoft.com/office/officeart/2005/8/layout/orgChart1"/>
-    <dgm:cxn modelId="{189E20E4-2567-4313-973D-A69995E8901F}" type="presParOf" srcId="{864753AA-9C22-49DB-9084-5AF978B3DCB4}" destId="{928EA8B7-C756-4850-BA63-660B12A78A99}" srcOrd="0" destOrd="0" presId="urn:microsoft.com/office/officeart/2005/8/layout/orgChart1"/>
-    <dgm:cxn modelId="{4EE832AC-C6BF-4AB9-ABEC-919135C358B4}" type="presParOf" srcId="{864753AA-9C22-49DB-9084-5AF978B3DCB4}" destId="{0B44DF64-C7DE-430F-A7C4-D9D7BFE9EF4E}" srcOrd="1" destOrd="0" presId="urn:microsoft.com/office/officeart/2005/8/layout/orgChart1"/>
-    <dgm:cxn modelId="{48636EB1-4561-4339-9066-9186CB573B97}" type="presParOf" srcId="{EDBCB4F5-5DF4-41DB-920C-BE6D8F9CEA86}" destId="{F765BCB2-A00E-4ABF-AA3B-FD0FC81B57E4}" srcOrd="1" destOrd="0" presId="urn:microsoft.com/office/officeart/2005/8/layout/orgChart1"/>
-    <dgm:cxn modelId="{6306825B-4F3C-4759-A169-2E44E3FC56FB}" type="presParOf" srcId="{EDBCB4F5-5DF4-41DB-920C-BE6D8F9CEA86}" destId="{96BF8AA1-26C3-42B1-9733-33A7F359A08A}" srcOrd="2" destOrd="0" presId="urn:microsoft.com/office/officeart/2005/8/layout/orgChart1"/>
-    <dgm:cxn modelId="{2C515907-C7D9-4781-A9A5-40BB07FC35CF}" type="presParOf" srcId="{96D93462-1EF0-49D7-9D23-0AF500C045B1}" destId="{0450B0FF-C4BE-4C06-86F7-95C562DD878D}" srcOrd="4" destOrd="0" presId="urn:microsoft.com/office/officeart/2005/8/layout/orgChart1"/>
-    <dgm:cxn modelId="{B4A146A0-C2A8-4BD5-994B-3DAFDBBD3C32}" type="presParOf" srcId="{96D93462-1EF0-49D7-9D23-0AF500C045B1}" destId="{34F2E018-3255-4223-87B5-B67ADB98A171}" srcOrd="5" destOrd="0" presId="urn:microsoft.com/office/officeart/2005/8/layout/orgChart1"/>
-    <dgm:cxn modelId="{B862A12D-174B-4518-8FD3-E56E4227BEB0}" type="presParOf" srcId="{34F2E018-3255-4223-87B5-B67ADB98A171}" destId="{CB98286C-3DB9-4895-A154-77CA0EFD5E23}" srcOrd="0" destOrd="0" presId="urn:microsoft.com/office/officeart/2005/8/layout/orgChart1"/>
-    <dgm:cxn modelId="{A96D957F-1CF8-4B1A-90C4-D7590EABA083}" type="presParOf" srcId="{CB98286C-3DB9-4895-A154-77CA0EFD5E23}" destId="{5A2E20FF-4712-49B8-8918-51B60F14F1AD}" srcOrd="0" destOrd="0" presId="urn:microsoft.com/office/officeart/2005/8/layout/orgChart1"/>
-    <dgm:cxn modelId="{F71BB89D-C5A6-4B14-AEC3-FC7ECEE54715}" type="presParOf" srcId="{CB98286C-3DB9-4895-A154-77CA0EFD5E23}" destId="{EE05DD52-71E9-47E0-9615-F0102E09015B}" srcOrd="1" destOrd="0" presId="urn:microsoft.com/office/officeart/2005/8/layout/orgChart1"/>
-    <dgm:cxn modelId="{706CCE47-2660-48DA-BC4E-778F801643FB}" type="presParOf" srcId="{34F2E018-3255-4223-87B5-B67ADB98A171}" destId="{95850DEA-F4D3-42D4-8D31-BA2205769E09}" srcOrd="1" destOrd="0" presId="urn:microsoft.com/office/officeart/2005/8/layout/orgChart1"/>
-    <dgm:cxn modelId="{3EBF5A83-A744-4FAB-BC4D-1ACA32671BD4}" type="presParOf" srcId="{34F2E018-3255-4223-87B5-B67ADB98A171}" destId="{F2054DC9-59EE-4827-944E-5CFA4C1FBDD8}" srcOrd="2" destOrd="0" presId="urn:microsoft.com/office/officeart/2005/8/layout/orgChart1"/>
-    <dgm:cxn modelId="{45E96517-58F5-40A7-9E27-296C1C150859}" type="presParOf" srcId="{96D93462-1EF0-49D7-9D23-0AF500C045B1}" destId="{42B76938-C475-4874-91A4-AB4D5AC7ACEB}" srcOrd="6" destOrd="0" presId="urn:microsoft.com/office/officeart/2005/8/layout/orgChart1"/>
-    <dgm:cxn modelId="{C3C2E05C-5952-4C82-B448-EC600D3D9FA4}" type="presParOf" srcId="{96D93462-1EF0-49D7-9D23-0AF500C045B1}" destId="{FC214D6A-A0BF-4889-BFC6-1B981861CECC}" srcOrd="7" destOrd="0" presId="urn:microsoft.com/office/officeart/2005/8/layout/orgChart1"/>
-    <dgm:cxn modelId="{66B18F38-C768-4D43-8F71-C42B0327D40D}" type="presParOf" srcId="{FC214D6A-A0BF-4889-BFC6-1B981861CECC}" destId="{76C062AC-788B-4003-934B-888BF6AEB521}" srcOrd="0" destOrd="0" presId="urn:microsoft.com/office/officeart/2005/8/layout/orgChart1"/>
-    <dgm:cxn modelId="{E23F5CDF-E603-4116-9236-D535923461DF}" type="presParOf" srcId="{76C062AC-788B-4003-934B-888BF6AEB521}" destId="{42C00B5D-D26A-4A14-9AC9-C1407402C5E8}" srcOrd="0" destOrd="0" presId="urn:microsoft.com/office/officeart/2005/8/layout/orgChart1"/>
-    <dgm:cxn modelId="{FEDA8898-F055-46C5-9098-9668FE3FE246}" type="presParOf" srcId="{76C062AC-788B-4003-934B-888BF6AEB521}" destId="{C8DDECD3-143D-4A38-B580-8191C58E3E32}" srcOrd="1" destOrd="0" presId="urn:microsoft.com/office/officeart/2005/8/layout/orgChart1"/>
-    <dgm:cxn modelId="{FCA321AC-CF56-4BE4-BAC8-95F651CB50F5}" type="presParOf" srcId="{FC214D6A-A0BF-4889-BFC6-1B981861CECC}" destId="{CA96876D-9589-490A-9A82-6882D15C48B4}" srcOrd="1" destOrd="0" presId="urn:microsoft.com/office/officeart/2005/8/layout/orgChart1"/>
-    <dgm:cxn modelId="{1C33B984-55AD-4FF9-95C5-C2800DAA2238}" type="presParOf" srcId="{FC214D6A-A0BF-4889-BFC6-1B981861CECC}" destId="{201C1646-739D-4C02-A35F-501F6EBDB614}" srcOrd="2" destOrd="0" presId="urn:microsoft.com/office/officeart/2005/8/layout/orgChart1"/>
-    <dgm:cxn modelId="{31D558C6-56AD-48A1-A28E-9F838DD3CFCB}" type="presParOf" srcId="{2DC16E5D-0FC6-4C58-B5F6-56D3F6317492}" destId="{DC87C63E-5E7B-498E-8B64-12DD9709A4B4}" srcOrd="2" destOrd="0" presId="urn:microsoft.com/office/officeart/2005/8/layout/orgChart1"/>
-    <dgm:cxn modelId="{71419476-A11D-444A-8623-6D0D2611C9AD}" type="presParOf" srcId="{BA022717-1FFB-4F69-822E-9CD5C05910F6}" destId="{F7D50D0F-032C-4F3E-A7D3-43CDAEB9C469}" srcOrd="2" destOrd="0" presId="urn:microsoft.com/office/officeart/2005/8/layout/orgChart1"/>
-    <dgm:cxn modelId="{A0429DDD-F570-4AE7-897D-B09F40C36E5E}" type="presParOf" srcId="{BA022717-1FFB-4F69-822E-9CD5C05910F6}" destId="{381D3668-23D1-4FAA-B040-47D5C0E0F5D9}" srcOrd="3" destOrd="0" presId="urn:microsoft.com/office/officeart/2005/8/layout/orgChart1"/>
-    <dgm:cxn modelId="{298BFB62-2D89-423F-83C6-7AD310042F8D}" type="presParOf" srcId="{381D3668-23D1-4FAA-B040-47D5C0E0F5D9}" destId="{CBE1115A-F6CC-4E4D-9676-360139424BF0}" srcOrd="0" destOrd="0" presId="urn:microsoft.com/office/officeart/2005/8/layout/orgChart1"/>
-    <dgm:cxn modelId="{32516CD1-23D1-4946-AD10-5E6249C9470C}" type="presParOf" srcId="{CBE1115A-F6CC-4E4D-9676-360139424BF0}" destId="{408DAB8C-2F22-4123-BCF4-B2F95150EDBE}" srcOrd="0" destOrd="0" presId="urn:microsoft.com/office/officeart/2005/8/layout/orgChart1"/>
-    <dgm:cxn modelId="{83C77959-984C-409B-9368-EC07928EDF7D}" type="presParOf" srcId="{CBE1115A-F6CC-4E4D-9676-360139424BF0}" destId="{35922663-8C1C-4BB0-99CB-4FA18E0CF749}" srcOrd="1" destOrd="0" presId="urn:microsoft.com/office/officeart/2005/8/layout/orgChart1"/>
-    <dgm:cxn modelId="{AD618335-D6DC-4690-9A25-B1A4AC9A07DF}" type="presParOf" srcId="{381D3668-23D1-4FAA-B040-47D5C0E0F5D9}" destId="{64BD3248-70F5-4CCC-99DA-E91E815374A2}" srcOrd="1" destOrd="0" presId="urn:microsoft.com/office/officeart/2005/8/layout/orgChart1"/>
-    <dgm:cxn modelId="{807FFF64-68C4-4307-86B5-2B48D7AB24F8}" type="presParOf" srcId="{64BD3248-70F5-4CCC-99DA-E91E815374A2}" destId="{60AF3A0B-88F7-4617-AFC9-898DB3E29117}" srcOrd="0" destOrd="0" presId="urn:microsoft.com/office/officeart/2005/8/layout/orgChart1"/>
-    <dgm:cxn modelId="{2DB72B65-F133-41A4-8093-D01A70987A3A}" type="presParOf" srcId="{64BD3248-70F5-4CCC-99DA-E91E815374A2}" destId="{7A3C00A2-1025-47D7-9D88-B1B3AC3C0B2C}" srcOrd="1" destOrd="0" presId="urn:microsoft.com/office/officeart/2005/8/layout/orgChart1"/>
-    <dgm:cxn modelId="{6B78A4A8-326B-4B1F-A3A4-2482531126E2}" type="presParOf" srcId="{7A3C00A2-1025-47D7-9D88-B1B3AC3C0B2C}" destId="{4EC41CC1-305D-4DDF-8BB8-F91E15D14539}" srcOrd="0" destOrd="0" presId="urn:microsoft.com/office/officeart/2005/8/layout/orgChart1"/>
-    <dgm:cxn modelId="{03850922-D8CD-48F9-9616-B9BC855C8DDC}" type="presParOf" srcId="{4EC41CC1-305D-4DDF-8BB8-F91E15D14539}" destId="{77E9286F-A4E6-478A-AB48-26EDD8D2CE68}" srcOrd="0" destOrd="0" presId="urn:microsoft.com/office/officeart/2005/8/layout/orgChart1"/>
-    <dgm:cxn modelId="{B82EF459-07F7-4E5D-A08C-42E0DC399D44}" type="presParOf" srcId="{4EC41CC1-305D-4DDF-8BB8-F91E15D14539}" destId="{C4DA7C7B-5564-4754-9362-CB1AC8634CEB}" srcOrd="1" destOrd="0" presId="urn:microsoft.com/office/officeart/2005/8/layout/orgChart1"/>
-    <dgm:cxn modelId="{F8260283-0E25-4DFA-987E-79447A662444}" type="presParOf" srcId="{7A3C00A2-1025-47D7-9D88-B1B3AC3C0B2C}" destId="{013936FE-0A80-4CC9-9D37-9A5FCBD1C8E8}" srcOrd="1" destOrd="0" presId="urn:microsoft.com/office/officeart/2005/8/layout/orgChart1"/>
-    <dgm:cxn modelId="{E08B73ED-4388-4D3C-8422-AC64C009AF76}" type="presParOf" srcId="{7A3C00A2-1025-47D7-9D88-B1B3AC3C0B2C}" destId="{4A27F901-2936-4402-B495-A9849D23452C}" srcOrd="2" destOrd="0" presId="urn:microsoft.com/office/officeart/2005/8/layout/orgChart1"/>
-    <dgm:cxn modelId="{75970275-ABCC-46A8-8CF1-527B87B44D99}" type="presParOf" srcId="{64BD3248-70F5-4CCC-99DA-E91E815374A2}" destId="{C0EF5D2A-75B1-43F4-926E-F558CCD6F91F}" srcOrd="2" destOrd="0" presId="urn:microsoft.com/office/officeart/2005/8/layout/orgChart1"/>
-    <dgm:cxn modelId="{9D0BADCC-FE06-4C0E-80E1-65FBA8C53374}" type="presParOf" srcId="{64BD3248-70F5-4CCC-99DA-E91E815374A2}" destId="{0CFB3D83-E11C-4E58-B554-EED0107A8B97}" srcOrd="3" destOrd="0" presId="urn:microsoft.com/office/officeart/2005/8/layout/orgChart1"/>
-    <dgm:cxn modelId="{B90ABA7F-BA30-43DF-8C93-7DCE0507B8B2}" type="presParOf" srcId="{0CFB3D83-E11C-4E58-B554-EED0107A8B97}" destId="{94EB3EB9-EBC6-4182-9F60-E3FCAF66FB31}" srcOrd="0" destOrd="0" presId="urn:microsoft.com/office/officeart/2005/8/layout/orgChart1"/>
-    <dgm:cxn modelId="{A32BA178-3B5E-464D-92DE-CA464B5671F0}" type="presParOf" srcId="{94EB3EB9-EBC6-4182-9F60-E3FCAF66FB31}" destId="{B7CA12A2-BDE6-4623-9A34-32ACD01E5AD0}" srcOrd="0" destOrd="0" presId="urn:microsoft.com/office/officeart/2005/8/layout/orgChart1"/>
-    <dgm:cxn modelId="{E6CFF5C3-EC7F-4E37-BB1C-03B6035492AC}" type="presParOf" srcId="{94EB3EB9-EBC6-4182-9F60-E3FCAF66FB31}" destId="{87C48991-3AB2-4AF1-8A43-DCA78EC30A53}" srcOrd="1" destOrd="0" presId="urn:microsoft.com/office/officeart/2005/8/layout/orgChart1"/>
-    <dgm:cxn modelId="{2A7160E7-727B-46BB-8248-7C2AFDAE4688}" type="presParOf" srcId="{0CFB3D83-E11C-4E58-B554-EED0107A8B97}" destId="{C6CB8C81-693C-44B2-B8DE-C183630E923B}" srcOrd="1" destOrd="0" presId="urn:microsoft.com/office/officeart/2005/8/layout/orgChart1"/>
-    <dgm:cxn modelId="{C9102AFB-C067-437C-961F-7E08330ED744}" type="presParOf" srcId="{0CFB3D83-E11C-4E58-B554-EED0107A8B97}" destId="{D615BEDA-E2ED-433C-B39E-AE3E9D89AC72}" srcOrd="2" destOrd="0" presId="urn:microsoft.com/office/officeart/2005/8/layout/orgChart1"/>
-    <dgm:cxn modelId="{A405DEDE-BF82-46E0-B974-39E7764BCD9C}" type="presParOf" srcId="{64BD3248-70F5-4CCC-99DA-E91E815374A2}" destId="{FB9C8EAF-7FE5-476A-93C3-82E8DAEBAB36}" srcOrd="4" destOrd="0" presId="urn:microsoft.com/office/officeart/2005/8/layout/orgChart1"/>
-    <dgm:cxn modelId="{44F99047-7112-4337-8CC9-DBEDEA623FFE}" type="presParOf" srcId="{64BD3248-70F5-4CCC-99DA-E91E815374A2}" destId="{76BABCA7-CE43-4232-8E32-8741ED2F4E5B}" srcOrd="5" destOrd="0" presId="urn:microsoft.com/office/officeart/2005/8/layout/orgChart1"/>
-    <dgm:cxn modelId="{5FEF0AC5-000F-4B7E-A074-F4F1BA5D33CA}" type="presParOf" srcId="{76BABCA7-CE43-4232-8E32-8741ED2F4E5B}" destId="{6C86D5AA-CAD0-4971-8689-ACC95F06D815}" srcOrd="0" destOrd="0" presId="urn:microsoft.com/office/officeart/2005/8/layout/orgChart1"/>
-    <dgm:cxn modelId="{C21842CF-E2CA-4F7B-B88A-97AEBA466782}" type="presParOf" srcId="{6C86D5AA-CAD0-4971-8689-ACC95F06D815}" destId="{1FFBCD9E-5950-4A0B-B384-8A841CBEC558}" srcOrd="0" destOrd="0" presId="urn:microsoft.com/office/officeart/2005/8/layout/orgChart1"/>
-    <dgm:cxn modelId="{BA4172D2-46AF-4B60-A311-3364DE21D6F7}" type="presParOf" srcId="{6C86D5AA-CAD0-4971-8689-ACC95F06D815}" destId="{80DB6C5A-CA92-4404-AC10-507FB05B1AEB}" srcOrd="1" destOrd="0" presId="urn:microsoft.com/office/officeart/2005/8/layout/orgChart1"/>
-    <dgm:cxn modelId="{0DD1A7BC-6429-4E6B-A526-07DFE9761E35}" type="presParOf" srcId="{76BABCA7-CE43-4232-8E32-8741ED2F4E5B}" destId="{B912C7AC-574A-40A5-9636-FB877AC3103B}" srcOrd="1" destOrd="0" presId="urn:microsoft.com/office/officeart/2005/8/layout/orgChart1"/>
-    <dgm:cxn modelId="{CB9EA325-5906-4AC5-AC59-E0205D537179}" type="presParOf" srcId="{76BABCA7-CE43-4232-8E32-8741ED2F4E5B}" destId="{11BC393B-CCC3-46D2-BD35-03F37DA1F2EA}" srcOrd="2" destOrd="0" presId="urn:microsoft.com/office/officeart/2005/8/layout/orgChart1"/>
-    <dgm:cxn modelId="{E4626333-249B-4B99-A380-BB6756CD3208}" type="presParOf" srcId="{64BD3248-70F5-4CCC-99DA-E91E815374A2}" destId="{8A4D61C0-4263-44E4-BCDA-3641DD97AE82}" srcOrd="6" destOrd="0" presId="urn:microsoft.com/office/officeart/2005/8/layout/orgChart1"/>
-    <dgm:cxn modelId="{4E59BF92-D9A4-4368-B14A-3546E5619B76}" type="presParOf" srcId="{64BD3248-70F5-4CCC-99DA-E91E815374A2}" destId="{9A70C450-271B-457C-B704-77B5CB7339DE}" srcOrd="7" destOrd="0" presId="urn:microsoft.com/office/officeart/2005/8/layout/orgChart1"/>
-    <dgm:cxn modelId="{34BDA968-BB38-4C76-B10B-33EAC542418F}" type="presParOf" srcId="{9A70C450-271B-457C-B704-77B5CB7339DE}" destId="{D54FDE1E-BA39-42BE-834B-0A13C358A2D2}" srcOrd="0" destOrd="0" presId="urn:microsoft.com/office/officeart/2005/8/layout/orgChart1"/>
-    <dgm:cxn modelId="{FBF1BF9C-275E-4643-8036-57E131C60A6D}" type="presParOf" srcId="{D54FDE1E-BA39-42BE-834B-0A13C358A2D2}" destId="{A87BEBB9-292D-4D85-AFD4-411FC93B7581}" srcOrd="0" destOrd="0" presId="urn:microsoft.com/office/officeart/2005/8/layout/orgChart1"/>
-    <dgm:cxn modelId="{BD1000FB-A6AC-4B97-B517-D38DDE4E3FFB}" type="presParOf" srcId="{D54FDE1E-BA39-42BE-834B-0A13C358A2D2}" destId="{F4561AD8-F6B8-4291-BB00-B5EAD1AB4BC1}" srcOrd="1" destOrd="0" presId="urn:microsoft.com/office/officeart/2005/8/layout/orgChart1"/>
-    <dgm:cxn modelId="{CD01A607-5685-47A9-A86E-76FA92A09D48}" type="presParOf" srcId="{9A70C450-271B-457C-B704-77B5CB7339DE}" destId="{DF47B56D-97E0-4A2F-8FBB-F59B78F9BA2D}" srcOrd="1" destOrd="0" presId="urn:microsoft.com/office/officeart/2005/8/layout/orgChart1"/>
-    <dgm:cxn modelId="{B1B2723A-BC14-488C-B220-EFB3C364327F}" type="presParOf" srcId="{9A70C450-271B-457C-B704-77B5CB7339DE}" destId="{150F3514-930C-4370-9893-9492A6239F33}" srcOrd="2" destOrd="0" presId="urn:microsoft.com/office/officeart/2005/8/layout/orgChart1"/>
-    <dgm:cxn modelId="{FC4AAA87-04B9-48BB-97E4-77AFC9F266F7}" type="presParOf" srcId="{64BD3248-70F5-4CCC-99DA-E91E815374A2}" destId="{BE0CC1EE-C95F-43E7-8DAD-455284B02C09}" srcOrd="8" destOrd="0" presId="urn:microsoft.com/office/officeart/2005/8/layout/orgChart1"/>
-    <dgm:cxn modelId="{6188087C-9E01-4B47-82FF-1ADD2F684994}" type="presParOf" srcId="{64BD3248-70F5-4CCC-99DA-E91E815374A2}" destId="{4667D4DE-A069-4939-A05E-2338D15A493B}" srcOrd="9" destOrd="0" presId="urn:microsoft.com/office/officeart/2005/8/layout/orgChart1"/>
-    <dgm:cxn modelId="{068DE6D5-6B91-40D0-B1F2-94DDBAC1FD74}" type="presParOf" srcId="{4667D4DE-A069-4939-A05E-2338D15A493B}" destId="{5C236863-83F8-4B04-9F60-29075C4C7694}" srcOrd="0" destOrd="0" presId="urn:microsoft.com/office/officeart/2005/8/layout/orgChart1"/>
-    <dgm:cxn modelId="{4550CF46-75DB-49A0-9DC7-EB3517197ACC}" type="presParOf" srcId="{5C236863-83F8-4B04-9F60-29075C4C7694}" destId="{4936C6A4-5235-4349-99DE-37EE11990BC8}" srcOrd="0" destOrd="0" presId="urn:microsoft.com/office/officeart/2005/8/layout/orgChart1"/>
-    <dgm:cxn modelId="{26FF0A13-C523-4D4B-81AD-546806B592C0}" type="presParOf" srcId="{5C236863-83F8-4B04-9F60-29075C4C7694}" destId="{8E2627C4-EBD7-4FFE-B907-8120EAE255FC}" srcOrd="1" destOrd="0" presId="urn:microsoft.com/office/officeart/2005/8/layout/orgChart1"/>
-    <dgm:cxn modelId="{A3599E73-47D9-48E7-B8BE-ED3E712C0B3E}" type="presParOf" srcId="{4667D4DE-A069-4939-A05E-2338D15A493B}" destId="{593539E4-8D94-4790-B22A-59557B912A9F}" srcOrd="1" destOrd="0" presId="urn:microsoft.com/office/officeart/2005/8/layout/orgChart1"/>
-    <dgm:cxn modelId="{00AC9637-4530-4BCA-A892-AA084506BEBE}" type="presParOf" srcId="{4667D4DE-A069-4939-A05E-2338D15A493B}" destId="{FF63EB4C-E50D-4677-94DD-F4DF74EA3F71}" srcOrd="2" destOrd="0" presId="urn:microsoft.com/office/officeart/2005/8/layout/orgChart1"/>
-    <dgm:cxn modelId="{DCD72BD1-7E79-429F-9D95-3887ACDCC106}" type="presParOf" srcId="{381D3668-23D1-4FAA-B040-47D5C0E0F5D9}" destId="{78B96C3F-25DE-435A-AEAF-AEDE75A2F6C0}" srcOrd="2" destOrd="0" presId="urn:microsoft.com/office/officeart/2005/8/layout/orgChart1"/>
-    <dgm:cxn modelId="{01A48311-04E4-439E-9FBA-F994028E7E37}" type="presParOf" srcId="{BA022717-1FFB-4F69-822E-9CD5C05910F6}" destId="{76C033FD-2AC7-4FFF-BEF3-8A8DDBAADE93}" srcOrd="4" destOrd="0" presId="urn:microsoft.com/office/officeart/2005/8/layout/orgChart1"/>
-    <dgm:cxn modelId="{2DDBE2AC-DBC7-459C-8645-8A5126800FE3}" type="presParOf" srcId="{BA022717-1FFB-4F69-822E-9CD5C05910F6}" destId="{22D3168A-F68D-4989-8C60-8C0F42BF3E41}" srcOrd="5" destOrd="0" presId="urn:microsoft.com/office/officeart/2005/8/layout/orgChart1"/>
-    <dgm:cxn modelId="{A660AD95-EC5A-4080-8911-98CAAFD783EA}" type="presParOf" srcId="{22D3168A-F68D-4989-8C60-8C0F42BF3E41}" destId="{1AE4B658-634E-44EA-9700-E03B9086248E}" srcOrd="0" destOrd="0" presId="urn:microsoft.com/office/officeart/2005/8/layout/orgChart1"/>
-    <dgm:cxn modelId="{3F550A7C-9A2D-46D6-84B2-496667711372}" type="presParOf" srcId="{1AE4B658-634E-44EA-9700-E03B9086248E}" destId="{51BC31C1-71B9-4545-9A24-8400BB8DF45E}" srcOrd="0" destOrd="0" presId="urn:microsoft.com/office/officeart/2005/8/layout/orgChart1"/>
-    <dgm:cxn modelId="{5B18648F-375E-47B4-8274-2EAFCFFBF50B}" type="presParOf" srcId="{1AE4B658-634E-44EA-9700-E03B9086248E}" destId="{0E28CCAB-DB4A-4F6A-8FF6-8D763658A7EE}" srcOrd="1" destOrd="0" presId="urn:microsoft.com/office/officeart/2005/8/layout/orgChart1"/>
-    <dgm:cxn modelId="{A3023869-E342-41B8-A1FB-D606C09682FB}" type="presParOf" srcId="{22D3168A-F68D-4989-8C60-8C0F42BF3E41}" destId="{B397D60E-F624-409E-96C0-35BC0D65864F}" srcOrd="1" destOrd="0" presId="urn:microsoft.com/office/officeart/2005/8/layout/orgChart1"/>
-    <dgm:cxn modelId="{206BFE22-8166-436D-885A-9825A4AB06BB}" type="presParOf" srcId="{B397D60E-F624-409E-96C0-35BC0D65864F}" destId="{6CB07C5C-7911-4372-8D31-DEFDD9D10F87}" srcOrd="0" destOrd="0" presId="urn:microsoft.com/office/officeart/2005/8/layout/orgChart1"/>
-    <dgm:cxn modelId="{6BEB15DC-AB99-4EC4-A4EC-B05DC3FB77EA}" type="presParOf" srcId="{B397D60E-F624-409E-96C0-35BC0D65864F}" destId="{BD80549D-9372-48D8-952E-8325AD2A8C9F}" srcOrd="1" destOrd="0" presId="urn:microsoft.com/office/officeart/2005/8/layout/orgChart1"/>
-    <dgm:cxn modelId="{77FB5A08-9C33-4CDF-96E8-04E71A861DB3}" type="presParOf" srcId="{BD80549D-9372-48D8-952E-8325AD2A8C9F}" destId="{22A532FF-EE2F-4DDA-BAFC-94299D54E817}" srcOrd="0" destOrd="0" presId="urn:microsoft.com/office/officeart/2005/8/layout/orgChart1"/>
-    <dgm:cxn modelId="{BDCF2B83-5702-454F-B951-231B541DC068}" type="presParOf" srcId="{22A532FF-EE2F-4DDA-BAFC-94299D54E817}" destId="{A1A811D5-4A68-4CA7-8A04-1297EACA6B52}" srcOrd="0" destOrd="0" presId="urn:microsoft.com/office/officeart/2005/8/layout/orgChart1"/>
-    <dgm:cxn modelId="{EFFC3407-DEF6-4256-92CB-F34E9B9C6656}" type="presParOf" srcId="{22A532FF-EE2F-4DDA-BAFC-94299D54E817}" destId="{F769F83B-2161-499A-99A7-FC6A89A36901}" srcOrd="1" destOrd="0" presId="urn:microsoft.com/office/officeart/2005/8/layout/orgChart1"/>
-    <dgm:cxn modelId="{60752700-71D6-44A0-AC85-E551D0DA04E5}" type="presParOf" srcId="{BD80549D-9372-48D8-952E-8325AD2A8C9F}" destId="{0A5AD82B-61F6-4F83-8E72-3A6DBAE41644}" srcOrd="1" destOrd="0" presId="urn:microsoft.com/office/officeart/2005/8/layout/orgChart1"/>
-    <dgm:cxn modelId="{8DB17CA4-677D-4FF0-A74A-CB50A109F446}" type="presParOf" srcId="{BD80549D-9372-48D8-952E-8325AD2A8C9F}" destId="{AE6AAF8F-3EC6-48B1-8306-1A3060A81401}" srcOrd="2" destOrd="0" presId="urn:microsoft.com/office/officeart/2005/8/layout/orgChart1"/>
-    <dgm:cxn modelId="{41CB30CF-48A0-418F-8534-E9A38FBDF977}" type="presParOf" srcId="{B397D60E-F624-409E-96C0-35BC0D65864F}" destId="{582C3E65-D8F9-45CD-A7BE-35B8C9E16EB8}" srcOrd="2" destOrd="0" presId="urn:microsoft.com/office/officeart/2005/8/layout/orgChart1"/>
-    <dgm:cxn modelId="{57B5B6BE-B02B-4BA5-8454-B5DC8F5A9DBD}" type="presParOf" srcId="{B397D60E-F624-409E-96C0-35BC0D65864F}" destId="{3FE2B39A-D6D1-4021-939F-C730728CAA4B}" srcOrd="3" destOrd="0" presId="urn:microsoft.com/office/officeart/2005/8/layout/orgChart1"/>
-    <dgm:cxn modelId="{355366AE-5265-4337-9902-37722B3196DF}" type="presParOf" srcId="{3FE2B39A-D6D1-4021-939F-C730728CAA4B}" destId="{E61F85DA-38EB-42F3-A912-F8575BF82C41}" srcOrd="0" destOrd="0" presId="urn:microsoft.com/office/officeart/2005/8/layout/orgChart1"/>
-    <dgm:cxn modelId="{F87041CE-FA7A-4C31-A8F3-9B2CFD5050D2}" type="presParOf" srcId="{E61F85DA-38EB-42F3-A912-F8575BF82C41}" destId="{6533C7D5-0361-4926-B924-51A5C2E30DBF}" srcOrd="0" destOrd="0" presId="urn:microsoft.com/office/officeart/2005/8/layout/orgChart1"/>
-    <dgm:cxn modelId="{A3BA8274-B07D-40A7-ABEE-456F130FD9C9}" type="presParOf" srcId="{E61F85DA-38EB-42F3-A912-F8575BF82C41}" destId="{FEA29CF4-1ECF-4851-96B5-C862B19A3102}" srcOrd="1" destOrd="0" presId="urn:microsoft.com/office/officeart/2005/8/layout/orgChart1"/>
-    <dgm:cxn modelId="{ADD61D55-8CB8-4179-B192-F5780BD0AA2D}" type="presParOf" srcId="{3FE2B39A-D6D1-4021-939F-C730728CAA4B}" destId="{148D27AF-63FB-4F39-BA60-1EA74E153782}" srcOrd="1" destOrd="0" presId="urn:microsoft.com/office/officeart/2005/8/layout/orgChart1"/>
-    <dgm:cxn modelId="{91F77DCB-F36E-462E-A3F3-2E1BE2FDDD87}" type="presParOf" srcId="{3FE2B39A-D6D1-4021-939F-C730728CAA4B}" destId="{B740C2FA-4596-465C-AC7A-B089EE66BDBE}" srcOrd="2" destOrd="0" presId="urn:microsoft.com/office/officeart/2005/8/layout/orgChart1"/>
-    <dgm:cxn modelId="{CEFB031D-35B8-4705-A235-73167A5C61D5}" type="presParOf" srcId="{B397D60E-F624-409E-96C0-35BC0D65864F}" destId="{C458507D-4D91-4CED-A904-F1D229528BB4}" srcOrd="4" destOrd="0" presId="urn:microsoft.com/office/officeart/2005/8/layout/orgChart1"/>
-    <dgm:cxn modelId="{0268957C-103D-49C0-8107-07D3403FD754}" type="presParOf" srcId="{B397D60E-F624-409E-96C0-35BC0D65864F}" destId="{97F3FA8D-C725-43D8-A5EA-66E21C70DA03}" srcOrd="5" destOrd="0" presId="urn:microsoft.com/office/officeart/2005/8/layout/orgChart1"/>
-    <dgm:cxn modelId="{0F158757-195D-4B5B-B8A3-1568CD310B45}" type="presParOf" srcId="{97F3FA8D-C725-43D8-A5EA-66E21C70DA03}" destId="{B09FC50D-6408-4FB6-81AD-590D97ED2865}" srcOrd="0" destOrd="0" presId="urn:microsoft.com/office/officeart/2005/8/layout/orgChart1"/>
-    <dgm:cxn modelId="{B468D12A-3235-40DC-B92E-3E19C3E35D00}" type="presParOf" srcId="{B09FC50D-6408-4FB6-81AD-590D97ED2865}" destId="{02C02110-051E-4A6D-80DF-BF4E01A9C0B6}" srcOrd="0" destOrd="0" presId="urn:microsoft.com/office/officeart/2005/8/layout/orgChart1"/>
-    <dgm:cxn modelId="{127C4F26-668A-40BD-8DE2-5435C4D27D2B}" type="presParOf" srcId="{B09FC50D-6408-4FB6-81AD-590D97ED2865}" destId="{07E3BE0B-733F-4F40-91E7-AEF93C0D723E}" srcOrd="1" destOrd="0" presId="urn:microsoft.com/office/officeart/2005/8/layout/orgChart1"/>
-    <dgm:cxn modelId="{1863F5E5-6FA9-4541-8E11-A881BB74BCDA}" type="presParOf" srcId="{97F3FA8D-C725-43D8-A5EA-66E21C70DA03}" destId="{7C260482-C037-4FCD-BE0F-73E23CC857FB}" srcOrd="1" destOrd="0" presId="urn:microsoft.com/office/officeart/2005/8/layout/orgChart1"/>
-    <dgm:cxn modelId="{EEA2B986-D0BA-4621-A0DC-439D02E65E9E}" type="presParOf" srcId="{97F3FA8D-C725-43D8-A5EA-66E21C70DA03}" destId="{61D327D0-76BD-4D48-8D50-5CD02EB84866}" srcOrd="2" destOrd="0" presId="urn:microsoft.com/office/officeart/2005/8/layout/orgChart1"/>
-    <dgm:cxn modelId="{8CDAB089-AA0F-4E3E-BB03-82AA6EFB0813}" type="presParOf" srcId="{22D3168A-F68D-4989-8C60-8C0F42BF3E41}" destId="{DD8CCDA4-A054-4653-9BA8-4CE88EA9B043}" srcOrd="2" destOrd="0" presId="urn:microsoft.com/office/officeart/2005/8/layout/orgChart1"/>
-    <dgm:cxn modelId="{8987F254-9EC6-4BF1-8A54-A729DA9D743C}" type="presParOf" srcId="{760DF3DC-F52F-4C2B-BA4A-273AB6F3656F}" destId="{FEDCB2E1-0480-40A4-980D-7D91C7087155}" srcOrd="2" destOrd="0" presId="urn:microsoft.com/office/officeart/2005/8/layout/orgChart1"/>
-    <dgm:cxn modelId="{2C29F903-2B27-478D-9E48-F828FE35DD17}" type="presParOf" srcId="{218B1655-E4E6-47FC-9672-C42C66089C3C}" destId="{85CD64F4-6946-472B-B4E5-EA5E26E063B2}" srcOrd="6" destOrd="0" presId="urn:microsoft.com/office/officeart/2005/8/layout/orgChart1"/>
-    <dgm:cxn modelId="{9861B641-AE08-4F35-BE05-675D9780BC3E}" type="presParOf" srcId="{218B1655-E4E6-47FC-9672-C42C66089C3C}" destId="{B7D1C8EB-FA22-4BEA-BFE8-C48D1AF0A5C8}" srcOrd="7" destOrd="0" presId="urn:microsoft.com/office/officeart/2005/8/layout/orgChart1"/>
-    <dgm:cxn modelId="{31E0366C-ACD4-4830-8323-D46FD3152DAC}" type="presParOf" srcId="{B7D1C8EB-FA22-4BEA-BFE8-C48D1AF0A5C8}" destId="{6317F5D6-92E3-41A2-A888-29B98B056A8A}" srcOrd="0" destOrd="0" presId="urn:microsoft.com/office/officeart/2005/8/layout/orgChart1"/>
-    <dgm:cxn modelId="{47B129C8-ED38-4B78-B6BF-F0D12A97E211}" type="presParOf" srcId="{6317F5D6-92E3-41A2-A888-29B98B056A8A}" destId="{D2E31B52-1F85-4623-8CB4-FB0D4A93F8DB}" srcOrd="0" destOrd="0" presId="urn:microsoft.com/office/officeart/2005/8/layout/orgChart1"/>
-    <dgm:cxn modelId="{C7E95A62-6A0E-4EAF-898F-52F4FF9F0DB4}" type="presParOf" srcId="{6317F5D6-92E3-41A2-A888-29B98B056A8A}" destId="{D150B90E-ED43-4211-AE16-CB5E61E5CD3A}" srcOrd="1" destOrd="0" presId="urn:microsoft.com/office/officeart/2005/8/layout/orgChart1"/>
-    <dgm:cxn modelId="{20DDA6FE-096D-42EC-8C17-A496FCA2E4C2}" type="presParOf" srcId="{B7D1C8EB-FA22-4BEA-BFE8-C48D1AF0A5C8}" destId="{32D76845-4956-4E51-81E0-D29C00A4B76E}" srcOrd="1" destOrd="0" presId="urn:microsoft.com/office/officeart/2005/8/layout/orgChart1"/>
-    <dgm:cxn modelId="{41369781-9EED-4196-9912-D429B8EB8C08}" type="presParOf" srcId="{32D76845-4956-4E51-81E0-D29C00A4B76E}" destId="{8BD901A4-64B7-4476-868E-93DAA142F29B}" srcOrd="0" destOrd="0" presId="urn:microsoft.com/office/officeart/2005/8/layout/orgChart1"/>
-    <dgm:cxn modelId="{487DA12E-51D9-4328-9796-ECE9FFC6CF1A}" type="presParOf" srcId="{32D76845-4956-4E51-81E0-D29C00A4B76E}" destId="{727E425C-BE13-485F-8511-A6EF5FCAEC6B}" srcOrd="1" destOrd="0" presId="urn:microsoft.com/office/officeart/2005/8/layout/orgChart1"/>
-    <dgm:cxn modelId="{FF1FAA19-6459-4AB9-907F-3E69449F90C0}" type="presParOf" srcId="{727E425C-BE13-485F-8511-A6EF5FCAEC6B}" destId="{4025BD79-B8D4-48B9-A8EE-964DA70A6B49}" srcOrd="0" destOrd="0" presId="urn:microsoft.com/office/officeart/2005/8/layout/orgChart1"/>
-    <dgm:cxn modelId="{B9986C52-B598-4014-9C5B-F383C101450D}" type="presParOf" srcId="{4025BD79-B8D4-48B9-A8EE-964DA70A6B49}" destId="{375950B9-7871-43E6-98A7-EA39629F41D2}" srcOrd="0" destOrd="0" presId="urn:microsoft.com/office/officeart/2005/8/layout/orgChart1"/>
-    <dgm:cxn modelId="{5811145A-4386-42DA-97D4-4002F1019E7D}" type="presParOf" srcId="{4025BD79-B8D4-48B9-A8EE-964DA70A6B49}" destId="{CACCFEDF-C498-4AA5-B3DC-1ECA1344E534}" srcOrd="1" destOrd="0" presId="urn:microsoft.com/office/officeart/2005/8/layout/orgChart1"/>
-    <dgm:cxn modelId="{3AFC0858-A2BF-4C7D-9095-7659B0B1F7FB}" type="presParOf" srcId="{727E425C-BE13-485F-8511-A6EF5FCAEC6B}" destId="{8F1FB491-9925-4188-9B4F-9CAA6FC91492}" srcOrd="1" destOrd="0" presId="urn:microsoft.com/office/officeart/2005/8/layout/orgChart1"/>
-    <dgm:cxn modelId="{EA017BB7-2A08-41C8-9B68-7A86F4E482CC}" type="presParOf" srcId="{727E425C-BE13-485F-8511-A6EF5FCAEC6B}" destId="{AD326DF6-53C3-496E-8695-F648A0E9B705}" srcOrd="2" destOrd="0" presId="urn:microsoft.com/office/officeart/2005/8/layout/orgChart1"/>
-    <dgm:cxn modelId="{4EFD90AE-1B2A-4B7E-9E66-CAFFD4B7E3F6}" type="presParOf" srcId="{32D76845-4956-4E51-81E0-D29C00A4B76E}" destId="{D03432C1-FE41-4ED9-9A66-F4222D783483}" srcOrd="2" destOrd="0" presId="urn:microsoft.com/office/officeart/2005/8/layout/orgChart1"/>
-    <dgm:cxn modelId="{EDF35AC5-D8CF-4261-8F72-5CAC52179016}" type="presParOf" srcId="{32D76845-4956-4E51-81E0-D29C00A4B76E}" destId="{E8F50F97-DE44-4E16-B8A2-AB58FF1A5021}" srcOrd="3" destOrd="0" presId="urn:microsoft.com/office/officeart/2005/8/layout/orgChart1"/>
-    <dgm:cxn modelId="{26EAFF03-9990-4149-B3D8-CFD45EBC1B77}" type="presParOf" srcId="{E8F50F97-DE44-4E16-B8A2-AB58FF1A5021}" destId="{6BA2BB9F-D7E8-4208-8794-8A1876FBD47C}" srcOrd="0" destOrd="0" presId="urn:microsoft.com/office/officeart/2005/8/layout/orgChart1"/>
-    <dgm:cxn modelId="{D5319122-0F05-4D3D-8050-F6F6594E2DEB}" type="presParOf" srcId="{6BA2BB9F-D7E8-4208-8794-8A1876FBD47C}" destId="{24184702-82D9-48E6-8B49-56A145363E54}" srcOrd="0" destOrd="0" presId="urn:microsoft.com/office/officeart/2005/8/layout/orgChart1"/>
-    <dgm:cxn modelId="{D9B6FDD0-79F0-4A1D-ACE7-FFA3614E2810}" type="presParOf" srcId="{6BA2BB9F-D7E8-4208-8794-8A1876FBD47C}" destId="{0A084F6C-EBF1-4681-BBF1-018F295C3E09}" srcOrd="1" destOrd="0" presId="urn:microsoft.com/office/officeart/2005/8/layout/orgChart1"/>
-    <dgm:cxn modelId="{257A7534-DE6A-4FEF-AFBB-C5C03B5E5874}" type="presParOf" srcId="{E8F50F97-DE44-4E16-B8A2-AB58FF1A5021}" destId="{0A5FFA6B-9BD2-4187-A0A9-C01A71FC498B}" srcOrd="1" destOrd="0" presId="urn:microsoft.com/office/officeart/2005/8/layout/orgChart1"/>
-    <dgm:cxn modelId="{860B749A-719B-4746-A772-B0F243885BDD}" type="presParOf" srcId="{E8F50F97-DE44-4E16-B8A2-AB58FF1A5021}" destId="{08BCC21F-6DD6-4E5B-921D-9BE2DD56869A}" srcOrd="2" destOrd="0" presId="urn:microsoft.com/office/officeart/2005/8/layout/orgChart1"/>
-    <dgm:cxn modelId="{563EB780-5557-46C4-AD68-D6D14152CD7D}" type="presParOf" srcId="{32D76845-4956-4E51-81E0-D29C00A4B76E}" destId="{ED22E192-69A8-4C67-9419-061F874076E2}" srcOrd="4" destOrd="0" presId="urn:microsoft.com/office/officeart/2005/8/layout/orgChart1"/>
-    <dgm:cxn modelId="{F72A3193-842C-42B7-A99B-F3BC60ED7D04}" type="presParOf" srcId="{32D76845-4956-4E51-81E0-D29C00A4B76E}" destId="{9327A142-D5F5-45B0-BFC9-762A958631A6}" srcOrd="5" destOrd="0" presId="urn:microsoft.com/office/officeart/2005/8/layout/orgChart1"/>
-    <dgm:cxn modelId="{B8D08B1B-7B8C-4B49-B1FC-5F9AF437FE70}" type="presParOf" srcId="{9327A142-D5F5-45B0-BFC9-762A958631A6}" destId="{8EAB79CB-2B7C-4B05-97A2-FCE8AAF1C397}" srcOrd="0" destOrd="0" presId="urn:microsoft.com/office/officeart/2005/8/layout/orgChart1"/>
-    <dgm:cxn modelId="{52340DAF-67D6-46C7-BA40-6260C7D5D179}" type="presParOf" srcId="{8EAB79CB-2B7C-4B05-97A2-FCE8AAF1C397}" destId="{FDCF302A-2AEC-479C-BBEA-45460034C0A7}" srcOrd="0" destOrd="0" presId="urn:microsoft.com/office/officeart/2005/8/layout/orgChart1"/>
-    <dgm:cxn modelId="{CE54CC9E-3049-4A3F-94A0-9ADAC1185C0E}" type="presParOf" srcId="{8EAB79CB-2B7C-4B05-97A2-FCE8AAF1C397}" destId="{93165E38-2C8C-418D-95A2-3F5A169219C1}" srcOrd="1" destOrd="0" presId="urn:microsoft.com/office/officeart/2005/8/layout/orgChart1"/>
-    <dgm:cxn modelId="{E80677CE-62B3-4A23-A1C3-53DDF04AFD79}" type="presParOf" srcId="{9327A142-D5F5-45B0-BFC9-762A958631A6}" destId="{3EFEA5B9-39F8-4C33-9CFC-BA6BF0313253}" srcOrd="1" destOrd="0" presId="urn:microsoft.com/office/officeart/2005/8/layout/orgChart1"/>
-    <dgm:cxn modelId="{076CFDC8-EB23-4254-ACE8-D38F2655A75B}" type="presParOf" srcId="{9327A142-D5F5-45B0-BFC9-762A958631A6}" destId="{08B5041C-F15A-4EBF-8A73-4F37BA861DC2}" srcOrd="2" destOrd="0" presId="urn:microsoft.com/office/officeart/2005/8/layout/orgChart1"/>
-    <dgm:cxn modelId="{47D91972-2946-4E75-91FB-18E45113A637}" type="presParOf" srcId="{32D76845-4956-4E51-81E0-D29C00A4B76E}" destId="{B449A89D-3021-4A9D-9BF4-B190FBAE6CF5}" srcOrd="6" destOrd="0" presId="urn:microsoft.com/office/officeart/2005/8/layout/orgChart1"/>
-    <dgm:cxn modelId="{F8028A59-BC03-4504-97C7-58B8AD23A7BA}" type="presParOf" srcId="{32D76845-4956-4E51-81E0-D29C00A4B76E}" destId="{53509287-D6C7-444B-ACC7-C351BD0A3F5A}" srcOrd="7" destOrd="0" presId="urn:microsoft.com/office/officeart/2005/8/layout/orgChart1"/>
-    <dgm:cxn modelId="{CC2F86AF-6C16-4D75-A4B7-72DE976B1068}" type="presParOf" srcId="{53509287-D6C7-444B-ACC7-C351BD0A3F5A}" destId="{BC339C8D-0D6E-4957-B438-82DA5FBE32CD}" srcOrd="0" destOrd="0" presId="urn:microsoft.com/office/officeart/2005/8/layout/orgChart1"/>
-    <dgm:cxn modelId="{57671A1F-8685-4334-9092-E5F65EB17B27}" type="presParOf" srcId="{BC339C8D-0D6E-4957-B438-82DA5FBE32CD}" destId="{BE335AA8-2D1E-49E7-B774-CD971CA52202}" srcOrd="0" destOrd="0" presId="urn:microsoft.com/office/officeart/2005/8/layout/orgChart1"/>
-    <dgm:cxn modelId="{38E29764-7B70-4CC0-8510-35E142EB42FF}" type="presParOf" srcId="{BC339C8D-0D6E-4957-B438-82DA5FBE32CD}" destId="{23F61920-20AC-4324-BA25-011D0396141D}" srcOrd="1" destOrd="0" presId="urn:microsoft.com/office/officeart/2005/8/layout/orgChart1"/>
-    <dgm:cxn modelId="{750F8452-DC26-4348-B9D4-24768894C509}" type="presParOf" srcId="{53509287-D6C7-444B-ACC7-C351BD0A3F5A}" destId="{09F23510-E1DF-45A7-8A40-D04D10DCBFA0}" srcOrd="1" destOrd="0" presId="urn:microsoft.com/office/officeart/2005/8/layout/orgChart1"/>
-    <dgm:cxn modelId="{84A34748-385A-4918-85F7-5FD3B0C13D10}" type="presParOf" srcId="{53509287-D6C7-444B-ACC7-C351BD0A3F5A}" destId="{FCEC58C8-8FA4-44B1-A861-6578F9785BE9}" srcOrd="2" destOrd="0" presId="urn:microsoft.com/office/officeart/2005/8/layout/orgChart1"/>
-    <dgm:cxn modelId="{013C77A4-1A49-48E8-8A73-070E548BBB65}" type="presParOf" srcId="{B7D1C8EB-FA22-4BEA-BFE8-C48D1AF0A5C8}" destId="{C6358B03-BD34-42A1-9822-4742770BB800}" srcOrd="2" destOrd="0" presId="urn:microsoft.com/office/officeart/2005/8/layout/orgChart1"/>
-    <dgm:cxn modelId="{11966FDB-4197-4E30-864A-C89EB275D6EF}" type="presParOf" srcId="{218B1655-E4E6-47FC-9672-C42C66089C3C}" destId="{0A989E28-0AF3-48DE-8A4A-F499C31A291D}" srcOrd="8" destOrd="0" presId="urn:microsoft.com/office/officeart/2005/8/layout/orgChart1"/>
-    <dgm:cxn modelId="{98C21FC2-9D47-4796-9831-241A2370A422}" type="presParOf" srcId="{218B1655-E4E6-47FC-9672-C42C66089C3C}" destId="{EA74628C-A9B4-45AC-8D3B-091F9DED4760}" srcOrd="9" destOrd="0" presId="urn:microsoft.com/office/officeart/2005/8/layout/orgChart1"/>
-    <dgm:cxn modelId="{9C9AC7E5-8709-4388-874F-E799B8BC0A33}" type="presParOf" srcId="{EA74628C-A9B4-45AC-8D3B-091F9DED4760}" destId="{93A65C2A-792D-4DD9-B597-03A1CC1027EA}" srcOrd="0" destOrd="0" presId="urn:microsoft.com/office/officeart/2005/8/layout/orgChart1"/>
-    <dgm:cxn modelId="{875F343A-5A9D-4B5A-9C2B-43997D61CC09}" type="presParOf" srcId="{93A65C2A-792D-4DD9-B597-03A1CC1027EA}" destId="{758B2173-9368-492E-A419-E6415C0A67ED}" srcOrd="0" destOrd="0" presId="urn:microsoft.com/office/officeart/2005/8/layout/orgChart1"/>
-    <dgm:cxn modelId="{C3CAD831-C631-4EDA-9D4F-760CD7EFA07A}" type="presParOf" srcId="{93A65C2A-792D-4DD9-B597-03A1CC1027EA}" destId="{B02D910D-26C6-408E-B04F-1B88D8268690}" srcOrd="1" destOrd="0" presId="urn:microsoft.com/office/officeart/2005/8/layout/orgChart1"/>
-    <dgm:cxn modelId="{4915665F-F878-4DAC-9472-F636360FFEE9}" type="presParOf" srcId="{EA74628C-A9B4-45AC-8D3B-091F9DED4760}" destId="{5D2DA806-E82A-4AE7-8171-4201E09FFC18}" srcOrd="1" destOrd="0" presId="urn:microsoft.com/office/officeart/2005/8/layout/orgChart1"/>
-    <dgm:cxn modelId="{B53BEE80-1F1B-452A-8BB7-156394E2D0F6}" type="presParOf" srcId="{5D2DA806-E82A-4AE7-8171-4201E09FFC18}" destId="{E2236C2F-4BE6-4332-83B2-8AFA924DE916}" srcOrd="0" destOrd="0" presId="urn:microsoft.com/office/officeart/2005/8/layout/orgChart1"/>
-    <dgm:cxn modelId="{8970D31B-46BC-40EC-8FD6-3A8C01BBE234}" type="presParOf" srcId="{5D2DA806-E82A-4AE7-8171-4201E09FFC18}" destId="{6D0BB7FB-3F89-4486-A92A-AE67BAB1E467}" srcOrd="1" destOrd="0" presId="urn:microsoft.com/office/officeart/2005/8/layout/orgChart1"/>
-    <dgm:cxn modelId="{C94262A7-6E78-4250-9690-5A41E6F0B4A8}" type="presParOf" srcId="{6D0BB7FB-3F89-4486-A92A-AE67BAB1E467}" destId="{D9C8056B-A032-4355-A9CD-A13FC8DF797E}" srcOrd="0" destOrd="0" presId="urn:microsoft.com/office/officeart/2005/8/layout/orgChart1"/>
-    <dgm:cxn modelId="{6642396F-98EE-4171-88D6-0BA182544D01}" type="presParOf" srcId="{D9C8056B-A032-4355-A9CD-A13FC8DF797E}" destId="{50474AFB-2CE2-489E-80ED-72003FC4BDCC}" srcOrd="0" destOrd="0" presId="urn:microsoft.com/office/officeart/2005/8/layout/orgChart1"/>
-    <dgm:cxn modelId="{A55A2A4C-46CF-464D-804A-8C24782860C0}" type="presParOf" srcId="{D9C8056B-A032-4355-A9CD-A13FC8DF797E}" destId="{8A636217-55E7-4CD2-956E-721B52BA2D4B}" srcOrd="1" destOrd="0" presId="urn:microsoft.com/office/officeart/2005/8/layout/orgChart1"/>
-    <dgm:cxn modelId="{80A313CF-A791-4623-B185-0243977218FB}" type="presParOf" srcId="{6D0BB7FB-3F89-4486-A92A-AE67BAB1E467}" destId="{AAC03DD1-5C0A-4D54-8CF9-CE36263CE2BD}" srcOrd="1" destOrd="0" presId="urn:microsoft.com/office/officeart/2005/8/layout/orgChart1"/>
-    <dgm:cxn modelId="{79636891-4D70-4F56-9683-208A97462192}" type="presParOf" srcId="{6D0BB7FB-3F89-4486-A92A-AE67BAB1E467}" destId="{CB71FB7B-E7F0-4F93-BC16-548C2EEC76BB}" srcOrd="2" destOrd="0" presId="urn:microsoft.com/office/officeart/2005/8/layout/orgChart1"/>
-    <dgm:cxn modelId="{962F690E-72BF-4EE1-B7F0-E52F42A66045}" type="presParOf" srcId="{5D2DA806-E82A-4AE7-8171-4201E09FFC18}" destId="{86C1CF07-990B-4546-B26A-00FBB44920B9}" srcOrd="2" destOrd="0" presId="urn:microsoft.com/office/officeart/2005/8/layout/orgChart1"/>
-    <dgm:cxn modelId="{8AA557D0-5AAB-4D64-9690-E31E3BB16E6C}" type="presParOf" srcId="{5D2DA806-E82A-4AE7-8171-4201E09FFC18}" destId="{602AD91B-A6DB-436A-B324-389AA6163B7E}" srcOrd="3" destOrd="0" presId="urn:microsoft.com/office/officeart/2005/8/layout/orgChart1"/>
-    <dgm:cxn modelId="{B0F4FB69-4BD4-4D74-BCA4-39EF5D2DDA1E}" type="presParOf" srcId="{602AD91B-A6DB-436A-B324-389AA6163B7E}" destId="{921425C5-EEFC-4F4E-B398-3BC243C18C20}" srcOrd="0" destOrd="0" presId="urn:microsoft.com/office/officeart/2005/8/layout/orgChart1"/>
-    <dgm:cxn modelId="{6A642FBB-9EB7-4BBF-826D-F3623C571836}" type="presParOf" srcId="{921425C5-EEFC-4F4E-B398-3BC243C18C20}" destId="{608C070C-3597-4850-961E-E637B8ADAD28}" srcOrd="0" destOrd="0" presId="urn:microsoft.com/office/officeart/2005/8/layout/orgChart1"/>
-    <dgm:cxn modelId="{24D0A8A4-D49B-4573-8B4F-3F0E002800D2}" type="presParOf" srcId="{921425C5-EEFC-4F4E-B398-3BC243C18C20}" destId="{8C22F415-0F1F-49F3-A867-C1722D93A61F}" srcOrd="1" destOrd="0" presId="urn:microsoft.com/office/officeart/2005/8/layout/orgChart1"/>
-    <dgm:cxn modelId="{44D1831D-D514-469A-ACF7-8A1AB7DA211D}" type="presParOf" srcId="{602AD91B-A6DB-436A-B324-389AA6163B7E}" destId="{88C3231F-56AE-4606-A8B2-204DB7C0CB89}" srcOrd="1" destOrd="0" presId="urn:microsoft.com/office/officeart/2005/8/layout/orgChart1"/>
-    <dgm:cxn modelId="{2AF242AA-614E-4E78-A21A-678C5A77F891}" type="presParOf" srcId="{602AD91B-A6DB-436A-B324-389AA6163B7E}" destId="{29ECFC9C-64E8-4B3F-9033-2B0A33624FA0}" srcOrd="2" destOrd="0" presId="urn:microsoft.com/office/officeart/2005/8/layout/orgChart1"/>
-    <dgm:cxn modelId="{7A68459A-C7E9-40E4-94A2-68CC5287BEAC}" type="presParOf" srcId="{EA74628C-A9B4-45AC-8D3B-091F9DED4760}" destId="{07F1305F-70A3-43B2-9C05-F7852BB41CDC}" srcOrd="2" destOrd="0" presId="urn:microsoft.com/office/officeart/2005/8/layout/orgChart1"/>
-    <dgm:cxn modelId="{BCC3A00C-0B82-4E36-A6D3-31CB001D25E7}" type="presParOf" srcId="{40C98317-8D37-42BF-A497-7EF0FD9BAFC0}" destId="{49EC875F-A33C-42F1-BCBB-A530B96C08A7}" srcOrd="2" destOrd="0" presId="urn:microsoft.com/office/officeart/2005/8/layout/orgChart1"/>
+    <dgm:cxn modelId="{1FDF3C34-C232-4D82-AFAE-40872BC09A37}" type="presOf" srcId="{9E27471E-5DB8-4937-8660-54FF2624027D}" destId="{42B76938-C475-4874-91A4-AB4D5AC7ACEB}" srcOrd="0" destOrd="0" presId="urn:microsoft.com/office/officeart/2005/8/layout/orgChart1"/>
+    <dgm:cxn modelId="{547B1540-C300-4255-BD0F-30A0BFF26897}" type="presOf" srcId="{3182AF9F-7CCB-40F9-AAED-E1373D8C24FF}" destId="{B550A3C3-926F-4C93-A2CF-FF4CC69DE843}" srcOrd="0" destOrd="0" presId="urn:microsoft.com/office/officeart/2005/8/layout/orgChart1"/>
+    <dgm:cxn modelId="{C174EBD5-E63F-4F72-966F-BD366108EEB6}" type="presParOf" srcId="{EAECAE57-FF3B-4547-8445-FB9851A04987}" destId="{40C98317-8D37-42BF-A497-7EF0FD9BAFC0}" srcOrd="0" destOrd="0" presId="urn:microsoft.com/office/officeart/2005/8/layout/orgChart1"/>
+    <dgm:cxn modelId="{73DC73B2-17F5-4AC7-AB44-2782D295F29B}" type="presParOf" srcId="{40C98317-8D37-42BF-A497-7EF0FD9BAFC0}" destId="{7750054B-B39D-4668-A43A-E360A1C15128}" srcOrd="0" destOrd="0" presId="urn:microsoft.com/office/officeart/2005/8/layout/orgChart1"/>
+    <dgm:cxn modelId="{926E18ED-AB9E-41E5-AEFC-0901803390B2}" type="presParOf" srcId="{7750054B-B39D-4668-A43A-E360A1C15128}" destId="{2A7DF83D-5BFE-4A44-9462-5CDCA0C5B954}" srcOrd="0" destOrd="0" presId="urn:microsoft.com/office/officeart/2005/8/layout/orgChart1"/>
+    <dgm:cxn modelId="{5A0278CF-4EB7-4162-9231-97EF40114024}" type="presParOf" srcId="{7750054B-B39D-4668-A43A-E360A1C15128}" destId="{47D44D91-139A-412E-90E8-BB7EE634239A}" srcOrd="1" destOrd="0" presId="urn:microsoft.com/office/officeart/2005/8/layout/orgChart1"/>
+    <dgm:cxn modelId="{90FC0B8A-F567-49EB-8B78-EE831C0B5E24}" type="presParOf" srcId="{40C98317-8D37-42BF-A497-7EF0FD9BAFC0}" destId="{218B1655-E4E6-47FC-9672-C42C66089C3C}" srcOrd="1" destOrd="0" presId="urn:microsoft.com/office/officeart/2005/8/layout/orgChart1"/>
+    <dgm:cxn modelId="{BB9CD9F9-3001-4E49-B84C-B23082F825DD}" type="presParOf" srcId="{218B1655-E4E6-47FC-9672-C42C66089C3C}" destId="{9DAD604E-30AF-4A6E-966D-84A8D0321009}" srcOrd="0" destOrd="0" presId="urn:microsoft.com/office/officeart/2005/8/layout/orgChart1"/>
+    <dgm:cxn modelId="{F1B74112-4962-45DE-8DA4-771395D01DD0}" type="presParOf" srcId="{218B1655-E4E6-47FC-9672-C42C66089C3C}" destId="{AEBB8991-ADD3-4700-BB6F-7B675A061964}" srcOrd="1" destOrd="0" presId="urn:microsoft.com/office/officeart/2005/8/layout/orgChart1"/>
+    <dgm:cxn modelId="{C13D030C-9263-48BF-9779-880A16E28679}" type="presParOf" srcId="{AEBB8991-ADD3-4700-BB6F-7B675A061964}" destId="{17F1751D-8BAD-4D75-914D-BCB9FB5A873B}" srcOrd="0" destOrd="0" presId="urn:microsoft.com/office/officeart/2005/8/layout/orgChart1"/>
+    <dgm:cxn modelId="{EA31BD82-67EA-47FC-B3EE-917B08CD46CA}" type="presParOf" srcId="{17F1751D-8BAD-4D75-914D-BCB9FB5A873B}" destId="{A0B34780-73D8-41FD-829D-5F19DFC590EF}" srcOrd="0" destOrd="0" presId="urn:microsoft.com/office/officeart/2005/8/layout/orgChart1"/>
+    <dgm:cxn modelId="{A9962763-9AC1-48BF-8054-594084317AA2}" type="presParOf" srcId="{17F1751D-8BAD-4D75-914D-BCB9FB5A873B}" destId="{BA24B8F2-A4C4-44DF-9243-B64770C6ED7D}" srcOrd="1" destOrd="0" presId="urn:microsoft.com/office/officeart/2005/8/layout/orgChart1"/>
+    <dgm:cxn modelId="{8B203353-5F39-4D41-8D5A-E0FB169E69D1}" type="presParOf" srcId="{AEBB8991-ADD3-4700-BB6F-7B675A061964}" destId="{7624DA88-8DEB-4D0F-90DD-787E63D21AB4}" srcOrd="1" destOrd="0" presId="urn:microsoft.com/office/officeart/2005/8/layout/orgChart1"/>
+    <dgm:cxn modelId="{753A7657-F992-4F1A-ADD5-B0A63226404F}" type="presParOf" srcId="{7624DA88-8DEB-4D0F-90DD-787E63D21AB4}" destId="{7F78959B-C986-43BC-9A97-EC50F22A3582}" srcOrd="0" destOrd="0" presId="urn:microsoft.com/office/officeart/2005/8/layout/orgChart1"/>
+    <dgm:cxn modelId="{9604F3FF-A7F0-4BA8-98A1-08AA65C7923D}" type="presParOf" srcId="{7624DA88-8DEB-4D0F-90DD-787E63D21AB4}" destId="{7917926E-3F74-4C5A-A0F8-5CE6ABAA6653}" srcOrd="1" destOrd="0" presId="urn:microsoft.com/office/officeart/2005/8/layout/orgChart1"/>
+    <dgm:cxn modelId="{4F34F4C1-2A4B-4F1F-BFF0-21EF1B3F1F45}" type="presParOf" srcId="{7917926E-3F74-4C5A-A0F8-5CE6ABAA6653}" destId="{79BFFA48-E353-4D59-B6EF-9F6348A0105C}" srcOrd="0" destOrd="0" presId="urn:microsoft.com/office/officeart/2005/8/layout/orgChart1"/>
+    <dgm:cxn modelId="{AB1471A1-55C0-439D-A2E7-11833DE1DD90}" type="presParOf" srcId="{79BFFA48-E353-4D59-B6EF-9F6348A0105C}" destId="{3BBB1964-BE88-4642-8AAA-75BA7791394F}" srcOrd="0" destOrd="0" presId="urn:microsoft.com/office/officeart/2005/8/layout/orgChart1"/>
+    <dgm:cxn modelId="{E6A5725F-7192-455B-B2D2-FC63F86DA911}" type="presParOf" srcId="{79BFFA48-E353-4D59-B6EF-9F6348A0105C}" destId="{45A472F8-F4BE-4F96-ADA8-26C91E98E028}" srcOrd="1" destOrd="0" presId="urn:microsoft.com/office/officeart/2005/8/layout/orgChart1"/>
+    <dgm:cxn modelId="{CF56C08B-754C-4D2F-B26D-E63B85713DA2}" type="presParOf" srcId="{7917926E-3F74-4C5A-A0F8-5CE6ABAA6653}" destId="{5896D8F2-DF21-45CE-9A5F-AEE976708831}" srcOrd="1" destOrd="0" presId="urn:microsoft.com/office/officeart/2005/8/layout/orgChart1"/>
+    <dgm:cxn modelId="{6902B5F9-8DE4-41B0-B191-275D7499CB95}" type="presParOf" srcId="{7917926E-3F74-4C5A-A0F8-5CE6ABAA6653}" destId="{102D4A78-F6FB-4045-9900-80AC6F046828}" srcOrd="2" destOrd="0" presId="urn:microsoft.com/office/officeart/2005/8/layout/orgChart1"/>
+    <dgm:cxn modelId="{9CC2C1DF-13B0-4385-8CAB-1C74910907AE}" type="presParOf" srcId="{7624DA88-8DEB-4D0F-90DD-787E63D21AB4}" destId="{E1B34408-52B3-424B-A6D0-2616334FDED2}" srcOrd="2" destOrd="0" presId="urn:microsoft.com/office/officeart/2005/8/layout/orgChart1"/>
+    <dgm:cxn modelId="{0BD83C51-5FB6-4153-8573-24E964E4DADA}" type="presParOf" srcId="{7624DA88-8DEB-4D0F-90DD-787E63D21AB4}" destId="{A138FE19-95B6-497E-9832-6718269521EB}" srcOrd="3" destOrd="0" presId="urn:microsoft.com/office/officeart/2005/8/layout/orgChart1"/>
+    <dgm:cxn modelId="{B94BBAA9-6E03-4FDE-97B1-962653CB3177}" type="presParOf" srcId="{A138FE19-95B6-497E-9832-6718269521EB}" destId="{0BBD456B-EFC6-46D5-82C9-8F2F99B70225}" srcOrd="0" destOrd="0" presId="urn:microsoft.com/office/officeart/2005/8/layout/orgChart1"/>
+    <dgm:cxn modelId="{50B60611-6C90-473A-BD9B-D37583B552A7}" type="presParOf" srcId="{0BBD456B-EFC6-46D5-82C9-8F2F99B70225}" destId="{D142D4EA-2888-4EFE-A404-477D84FF0B82}" srcOrd="0" destOrd="0" presId="urn:microsoft.com/office/officeart/2005/8/layout/orgChart1"/>
+    <dgm:cxn modelId="{10489C17-D22E-4EA5-A212-FE28B75D7780}" type="presParOf" srcId="{0BBD456B-EFC6-46D5-82C9-8F2F99B70225}" destId="{F096CB02-309A-4ABF-8576-887F583CA310}" srcOrd="1" destOrd="0" presId="urn:microsoft.com/office/officeart/2005/8/layout/orgChart1"/>
+    <dgm:cxn modelId="{3CEC5BC0-47F5-40AE-AA8F-7511A3B9C76E}" type="presParOf" srcId="{A138FE19-95B6-497E-9832-6718269521EB}" destId="{E70323BD-5941-4117-8896-40A49F93AFAB}" srcOrd="1" destOrd="0" presId="urn:microsoft.com/office/officeart/2005/8/layout/orgChart1"/>
+    <dgm:cxn modelId="{71B0B2B5-4A33-44EB-AC1C-BE282E76DD3D}" type="presParOf" srcId="{A138FE19-95B6-497E-9832-6718269521EB}" destId="{004594E5-8DEA-49FC-B81A-16473662E379}" srcOrd="2" destOrd="0" presId="urn:microsoft.com/office/officeart/2005/8/layout/orgChart1"/>
+    <dgm:cxn modelId="{AE9B2F85-EF7E-4EB8-A352-7A3BAA24B71F}" type="presParOf" srcId="{7624DA88-8DEB-4D0F-90DD-787E63D21AB4}" destId="{45F565BB-13F4-4CC0-902A-BABB2DCA7120}" srcOrd="4" destOrd="0" presId="urn:microsoft.com/office/officeart/2005/8/layout/orgChart1"/>
+    <dgm:cxn modelId="{9C2B98F0-06EE-4BC7-A4A4-E672EA02B6C7}" type="presParOf" srcId="{7624DA88-8DEB-4D0F-90DD-787E63D21AB4}" destId="{FBB60E6D-3DC7-4F80-819A-6AD799BF0198}" srcOrd="5" destOrd="0" presId="urn:microsoft.com/office/officeart/2005/8/layout/orgChart1"/>
+    <dgm:cxn modelId="{3F4F478B-EA24-480C-A928-86547B886DBE}" type="presParOf" srcId="{FBB60E6D-3DC7-4F80-819A-6AD799BF0198}" destId="{8CAE30AD-4A14-4E4D-9ED0-65F73A547918}" srcOrd="0" destOrd="0" presId="urn:microsoft.com/office/officeart/2005/8/layout/orgChart1"/>
+    <dgm:cxn modelId="{1443E222-21BF-44DD-9348-232E0088F94D}" type="presParOf" srcId="{8CAE30AD-4A14-4E4D-9ED0-65F73A547918}" destId="{527C5024-A276-4214-B147-15E9A1C94094}" srcOrd="0" destOrd="0" presId="urn:microsoft.com/office/officeart/2005/8/layout/orgChart1"/>
+    <dgm:cxn modelId="{65FE65C9-1B12-48F0-B485-22C9B4110DE2}" type="presParOf" srcId="{8CAE30AD-4A14-4E4D-9ED0-65F73A547918}" destId="{CEBE7E8A-051E-413D-B2E1-26312B9C78A2}" srcOrd="1" destOrd="0" presId="urn:microsoft.com/office/officeart/2005/8/layout/orgChart1"/>
+    <dgm:cxn modelId="{AF5B3785-B90F-4409-A422-B7B4F7D4EFB9}" type="presParOf" srcId="{FBB60E6D-3DC7-4F80-819A-6AD799BF0198}" destId="{D7B8176C-4FBE-44C0-8DE3-CD4EF401A4AB}" srcOrd="1" destOrd="0" presId="urn:microsoft.com/office/officeart/2005/8/layout/orgChart1"/>
+    <dgm:cxn modelId="{20415D8E-EC80-48CB-B07B-B15E37E58B34}" type="presParOf" srcId="{FBB60E6D-3DC7-4F80-819A-6AD799BF0198}" destId="{F0FCFE5F-5255-4C38-821F-8018919EC538}" srcOrd="2" destOrd="0" presId="urn:microsoft.com/office/officeart/2005/8/layout/orgChart1"/>
+    <dgm:cxn modelId="{AD6EB76A-E8F4-46BA-8C87-BEDEA2F59A7F}" type="presParOf" srcId="{7624DA88-8DEB-4D0F-90DD-787E63D21AB4}" destId="{6C267BFC-BFCB-4B98-B8E1-6817F36E7AB0}" srcOrd="6" destOrd="0" presId="urn:microsoft.com/office/officeart/2005/8/layout/orgChart1"/>
+    <dgm:cxn modelId="{CF150A0B-2A78-4ECE-B728-2DE7F3C84EE8}" type="presParOf" srcId="{7624DA88-8DEB-4D0F-90DD-787E63D21AB4}" destId="{CBEA31DD-F131-4FE9-95A5-52D6D59154E2}" srcOrd="7" destOrd="0" presId="urn:microsoft.com/office/officeart/2005/8/layout/orgChart1"/>
+    <dgm:cxn modelId="{E6156AB0-CE9D-4E16-8875-1AF066D51A88}" type="presParOf" srcId="{CBEA31DD-F131-4FE9-95A5-52D6D59154E2}" destId="{212B3CD7-B2AC-4B00-863A-6DFD5DFF5323}" srcOrd="0" destOrd="0" presId="urn:microsoft.com/office/officeart/2005/8/layout/orgChart1"/>
+    <dgm:cxn modelId="{4EC6C5B4-5E5C-470B-8A22-806989E8C003}" type="presParOf" srcId="{212B3CD7-B2AC-4B00-863A-6DFD5DFF5323}" destId="{E8B1F3F0-762E-448D-90F0-7BF4C6B25BCE}" srcOrd="0" destOrd="0" presId="urn:microsoft.com/office/officeart/2005/8/layout/orgChart1"/>
+    <dgm:cxn modelId="{EFEAF80A-A33B-4394-AFA4-0DF4BE0C1632}" type="presParOf" srcId="{212B3CD7-B2AC-4B00-863A-6DFD5DFF5323}" destId="{2CA3C26F-1C95-4186-92E3-6EAB8B673835}" srcOrd="1" destOrd="0" presId="urn:microsoft.com/office/officeart/2005/8/layout/orgChart1"/>
+    <dgm:cxn modelId="{63EBD4CA-D29F-4817-9BD5-EAFECE69B596}" type="presParOf" srcId="{CBEA31DD-F131-4FE9-95A5-52D6D59154E2}" destId="{BF9E0651-83AB-4016-96A6-1A8E177EC26F}" srcOrd="1" destOrd="0" presId="urn:microsoft.com/office/officeart/2005/8/layout/orgChart1"/>
+    <dgm:cxn modelId="{1AA569F4-D593-4814-840D-ECDC51FAAFA5}" type="presParOf" srcId="{CBEA31DD-F131-4FE9-95A5-52D6D59154E2}" destId="{D695CD26-D2DA-4020-9A25-EBF83EB9B8A7}" srcOrd="2" destOrd="0" presId="urn:microsoft.com/office/officeart/2005/8/layout/orgChart1"/>
+    <dgm:cxn modelId="{14BA6BC4-BB32-4C95-A079-6AE77BB5C5EF}" type="presParOf" srcId="{7624DA88-8DEB-4D0F-90DD-787E63D21AB4}" destId="{29ACBF57-B465-4F18-A6DE-0376CAA67A47}" srcOrd="8" destOrd="0" presId="urn:microsoft.com/office/officeart/2005/8/layout/orgChart1"/>
+    <dgm:cxn modelId="{8416C7E8-E6E6-4E16-9D3D-B4FFBDAB3F34}" type="presParOf" srcId="{7624DA88-8DEB-4D0F-90DD-787E63D21AB4}" destId="{44074A50-B5AB-4CD6-89DA-981DED94AF44}" srcOrd="9" destOrd="0" presId="urn:microsoft.com/office/officeart/2005/8/layout/orgChart1"/>
+    <dgm:cxn modelId="{8F2769DF-20C1-49A8-8E19-E74197DA0F5A}" type="presParOf" srcId="{44074A50-B5AB-4CD6-89DA-981DED94AF44}" destId="{A64009CC-3DF7-44E5-BF33-EF6BD45D953F}" srcOrd="0" destOrd="0" presId="urn:microsoft.com/office/officeart/2005/8/layout/orgChart1"/>
+    <dgm:cxn modelId="{B8152087-ED0B-42A7-82C5-D7B349819731}" type="presParOf" srcId="{A64009CC-3DF7-44E5-BF33-EF6BD45D953F}" destId="{B550A3C3-926F-4C93-A2CF-FF4CC69DE843}" srcOrd="0" destOrd="0" presId="urn:microsoft.com/office/officeart/2005/8/layout/orgChart1"/>
+    <dgm:cxn modelId="{9E4369F0-55C3-4632-9E36-DDE926B7312D}" type="presParOf" srcId="{A64009CC-3DF7-44E5-BF33-EF6BD45D953F}" destId="{F6B07987-30C4-4B16-8BD5-25554632A675}" srcOrd="1" destOrd="0" presId="urn:microsoft.com/office/officeart/2005/8/layout/orgChart1"/>
+    <dgm:cxn modelId="{F85D067D-82FB-430A-94B1-19F9DB501C9A}" type="presParOf" srcId="{44074A50-B5AB-4CD6-89DA-981DED94AF44}" destId="{7B617129-E4E0-4968-8EF7-BABCD3A41B9B}" srcOrd="1" destOrd="0" presId="urn:microsoft.com/office/officeart/2005/8/layout/orgChart1"/>
+    <dgm:cxn modelId="{8CE07F7E-DB73-451B-B770-6FD34A6648CA}" type="presParOf" srcId="{44074A50-B5AB-4CD6-89DA-981DED94AF44}" destId="{D51CD3FB-6C6D-4EEE-8591-EEBFE46824B3}" srcOrd="2" destOrd="0" presId="urn:microsoft.com/office/officeart/2005/8/layout/orgChart1"/>
+    <dgm:cxn modelId="{EE0E77BC-0C49-4841-A0FB-24278852432D}" type="presParOf" srcId="{AEBB8991-ADD3-4700-BB6F-7B675A061964}" destId="{5F2719BF-7D22-4FDF-9E3F-E43940F8AAA7}" srcOrd="2" destOrd="0" presId="urn:microsoft.com/office/officeart/2005/8/layout/orgChart1"/>
+    <dgm:cxn modelId="{BCDEF26D-56E0-4390-9E55-66AD6EB9C6CD}" type="presParOf" srcId="{218B1655-E4E6-47FC-9672-C42C66089C3C}" destId="{F7B2B2F3-1E1D-47F1-A4B6-A9D5AAB1A40D}" srcOrd="2" destOrd="0" presId="urn:microsoft.com/office/officeart/2005/8/layout/orgChart1"/>
+    <dgm:cxn modelId="{AC5E6DA1-83FE-4CF3-B1C9-59B2E31FCBEB}" type="presParOf" srcId="{218B1655-E4E6-47FC-9672-C42C66089C3C}" destId="{9E883745-DF92-49EE-B729-F33951E14C4A}" srcOrd="3" destOrd="0" presId="urn:microsoft.com/office/officeart/2005/8/layout/orgChart1"/>
+    <dgm:cxn modelId="{E6A73339-941E-4D81-B8A4-6EBB430F76E9}" type="presParOf" srcId="{9E883745-DF92-49EE-B729-F33951E14C4A}" destId="{8DDD700B-9DEB-44F8-91A1-75F9A151AAC1}" srcOrd="0" destOrd="0" presId="urn:microsoft.com/office/officeart/2005/8/layout/orgChart1"/>
+    <dgm:cxn modelId="{61D6EC7E-421C-43AD-B604-90ED43FF4C02}" type="presParOf" srcId="{8DDD700B-9DEB-44F8-91A1-75F9A151AAC1}" destId="{09AF4E29-A9D4-4DBE-8A0C-07E646403693}" srcOrd="0" destOrd="0" presId="urn:microsoft.com/office/officeart/2005/8/layout/orgChart1"/>
+    <dgm:cxn modelId="{7F631F48-0996-46F7-800E-99D670B8306D}" type="presParOf" srcId="{8DDD700B-9DEB-44F8-91A1-75F9A151AAC1}" destId="{9262BCC7-A101-4BF2-B669-DEC29014FC6A}" srcOrd="1" destOrd="0" presId="urn:microsoft.com/office/officeart/2005/8/layout/orgChart1"/>
+    <dgm:cxn modelId="{74EA5D35-E00A-4630-87E7-242E32D8425D}" type="presParOf" srcId="{9E883745-DF92-49EE-B729-F33951E14C4A}" destId="{8AED645B-65F8-4044-834E-C9A192467874}" srcOrd="1" destOrd="0" presId="urn:microsoft.com/office/officeart/2005/8/layout/orgChart1"/>
+    <dgm:cxn modelId="{6581C03C-EACC-42F8-A930-5E66CE5B166A}" type="presParOf" srcId="{8AED645B-65F8-4044-834E-C9A192467874}" destId="{74BABB82-BB70-49DD-8FA2-7B95E2135C7A}" srcOrd="0" destOrd="0" presId="urn:microsoft.com/office/officeart/2005/8/layout/orgChart1"/>
+    <dgm:cxn modelId="{CC7F776A-79AE-43BD-A2E4-1A2A6C4D4FC2}" type="presParOf" srcId="{8AED645B-65F8-4044-834E-C9A192467874}" destId="{F12D24F4-CFAD-4DF2-BE0A-E0D54FAED058}" srcOrd="1" destOrd="0" presId="urn:microsoft.com/office/officeart/2005/8/layout/orgChart1"/>
+    <dgm:cxn modelId="{55DDC58F-6B66-4CA8-9D5B-9CDF02EDCF50}" type="presParOf" srcId="{F12D24F4-CFAD-4DF2-BE0A-E0D54FAED058}" destId="{DB7913AC-6BFE-4DD1-93D3-8D3017DBCCB7}" srcOrd="0" destOrd="0" presId="urn:microsoft.com/office/officeart/2005/8/layout/orgChart1"/>
+    <dgm:cxn modelId="{09CEDE8D-1F06-47B3-8843-B8A3E286195C}" type="presParOf" srcId="{DB7913AC-6BFE-4DD1-93D3-8D3017DBCCB7}" destId="{9B86641E-6E53-497C-9199-4EE6517C2DE7}" srcOrd="0" destOrd="0" presId="urn:microsoft.com/office/officeart/2005/8/layout/orgChart1"/>
+    <dgm:cxn modelId="{791D9010-2B74-459C-8A9A-34B7D0D55A8F}" type="presParOf" srcId="{DB7913AC-6BFE-4DD1-93D3-8D3017DBCCB7}" destId="{297B3531-E134-4140-AE04-5E6A8D0FD90E}" srcOrd="1" destOrd="0" presId="urn:microsoft.com/office/officeart/2005/8/layout/orgChart1"/>
+    <dgm:cxn modelId="{56BCEF0B-727A-4841-B247-24F45647957C}" type="presParOf" srcId="{F12D24F4-CFAD-4DF2-BE0A-E0D54FAED058}" destId="{73D243C6-2489-4B76-B8EB-8B03CE6CF94C}" srcOrd="1" destOrd="0" presId="urn:microsoft.com/office/officeart/2005/8/layout/orgChart1"/>
+    <dgm:cxn modelId="{0FEAB7A8-1245-461B-A2A3-1E9C432A5252}" type="presParOf" srcId="{F12D24F4-CFAD-4DF2-BE0A-E0D54FAED058}" destId="{B113CB63-78B3-42E3-80A9-5F149993EC5C}" srcOrd="2" destOrd="0" presId="urn:microsoft.com/office/officeart/2005/8/layout/orgChart1"/>
+    <dgm:cxn modelId="{CD345107-5FE8-4D9F-BD6A-DC2A09D4BBB6}" type="presParOf" srcId="{8AED645B-65F8-4044-834E-C9A192467874}" destId="{576E04C6-D52D-41F7-AF5B-5AAEF0E673C3}" srcOrd="2" destOrd="0" presId="urn:microsoft.com/office/officeart/2005/8/layout/orgChart1"/>
+    <dgm:cxn modelId="{49A15809-2EEB-493D-BBD3-AC27584A63BF}" type="presParOf" srcId="{8AED645B-65F8-4044-834E-C9A192467874}" destId="{BE538105-6F42-444B-B8EB-428C226FFE55}" srcOrd="3" destOrd="0" presId="urn:microsoft.com/office/officeart/2005/8/layout/orgChart1"/>
+    <dgm:cxn modelId="{9E584D2C-7D7D-49CA-9ED6-761230A4E453}" type="presParOf" srcId="{BE538105-6F42-444B-B8EB-428C226FFE55}" destId="{1CC2F236-2466-401B-BECF-902C21600BE5}" srcOrd="0" destOrd="0" presId="urn:microsoft.com/office/officeart/2005/8/layout/orgChart1"/>
+    <dgm:cxn modelId="{BB322A76-B1BF-48FA-9C17-54BF95E9E216}" type="presParOf" srcId="{1CC2F236-2466-401B-BECF-902C21600BE5}" destId="{9DDF7537-13DD-49D3-9EEF-79654DC22205}" srcOrd="0" destOrd="0" presId="urn:microsoft.com/office/officeart/2005/8/layout/orgChart1"/>
+    <dgm:cxn modelId="{AD008B88-F8FC-48A8-A42E-F2A60A4E56E8}" type="presParOf" srcId="{1CC2F236-2466-401B-BECF-902C21600BE5}" destId="{77335D39-A331-4A01-939A-87ABCAC614AC}" srcOrd="1" destOrd="0" presId="urn:microsoft.com/office/officeart/2005/8/layout/orgChart1"/>
+    <dgm:cxn modelId="{C99D22C8-23A2-4355-B983-F6A0073AA5B3}" type="presParOf" srcId="{BE538105-6F42-444B-B8EB-428C226FFE55}" destId="{25A2A9DA-90C4-410E-83A9-484B103331E5}" srcOrd="1" destOrd="0" presId="urn:microsoft.com/office/officeart/2005/8/layout/orgChart1"/>
+    <dgm:cxn modelId="{690D338E-8A4F-455B-B119-D17B763F8B26}" type="presParOf" srcId="{BE538105-6F42-444B-B8EB-428C226FFE55}" destId="{B379E2E2-6780-4B88-9ECE-E9A222F552B1}" srcOrd="2" destOrd="0" presId="urn:microsoft.com/office/officeart/2005/8/layout/orgChart1"/>
+    <dgm:cxn modelId="{ACDA0A21-D255-414B-97D8-6E7D4A6CFE11}" type="presParOf" srcId="{8AED645B-65F8-4044-834E-C9A192467874}" destId="{15B3EC42-33EB-4FC3-B1CD-D332C588F669}" srcOrd="4" destOrd="0" presId="urn:microsoft.com/office/officeart/2005/8/layout/orgChart1"/>
+    <dgm:cxn modelId="{98B769C1-7A28-458B-8D9B-FED648438331}" type="presParOf" srcId="{8AED645B-65F8-4044-834E-C9A192467874}" destId="{9BE124D6-A091-4B4A-996F-3E62AF968837}" srcOrd="5" destOrd="0" presId="urn:microsoft.com/office/officeart/2005/8/layout/orgChart1"/>
+    <dgm:cxn modelId="{011C8F9B-D7F6-44EA-8699-B62B833A4D72}" type="presParOf" srcId="{9BE124D6-A091-4B4A-996F-3E62AF968837}" destId="{AE5C5DDD-74A2-4C1A-963B-518B3B1C3876}" srcOrd="0" destOrd="0" presId="urn:microsoft.com/office/officeart/2005/8/layout/orgChart1"/>
+    <dgm:cxn modelId="{BF5D684C-5C44-47AA-B0E4-06444637ECA5}" type="presParOf" srcId="{AE5C5DDD-74A2-4C1A-963B-518B3B1C3876}" destId="{1E6812B7-35E1-4BE3-B198-0B0607E8A88B}" srcOrd="0" destOrd="0" presId="urn:microsoft.com/office/officeart/2005/8/layout/orgChart1"/>
+    <dgm:cxn modelId="{28798134-0CD5-4FEB-8D61-B8C0D2542F7C}" type="presParOf" srcId="{AE5C5DDD-74A2-4C1A-963B-518B3B1C3876}" destId="{929B1A5B-6643-405F-A16A-027E0E38B81F}" srcOrd="1" destOrd="0" presId="urn:microsoft.com/office/officeart/2005/8/layout/orgChart1"/>
+    <dgm:cxn modelId="{ED73D73A-4D64-4305-9FD1-809772871805}" type="presParOf" srcId="{9BE124D6-A091-4B4A-996F-3E62AF968837}" destId="{A41AD1C2-C960-4E6C-81BB-EC0E23EE2421}" srcOrd="1" destOrd="0" presId="urn:microsoft.com/office/officeart/2005/8/layout/orgChart1"/>
+    <dgm:cxn modelId="{48E609B5-6213-48A7-B79D-026E39847C6B}" type="presParOf" srcId="{9BE124D6-A091-4B4A-996F-3E62AF968837}" destId="{9CD5923A-33B8-422E-8955-4D5E4FADBB8C}" srcOrd="2" destOrd="0" presId="urn:microsoft.com/office/officeart/2005/8/layout/orgChart1"/>
+    <dgm:cxn modelId="{89354ED0-8478-4730-82D4-F34FE46D2F1F}" type="presParOf" srcId="{8AED645B-65F8-4044-834E-C9A192467874}" destId="{DF3996F9-2367-4A0D-923D-D1C41C413842}" srcOrd="6" destOrd="0" presId="urn:microsoft.com/office/officeart/2005/8/layout/orgChart1"/>
+    <dgm:cxn modelId="{728DB803-C2D9-4D9F-9597-827A1C6CF14E}" type="presParOf" srcId="{8AED645B-65F8-4044-834E-C9A192467874}" destId="{C32B30C8-7965-4240-A5C0-E38DE6FE5D19}" srcOrd="7" destOrd="0" presId="urn:microsoft.com/office/officeart/2005/8/layout/orgChart1"/>
+    <dgm:cxn modelId="{F8993D10-7D2F-4248-B94A-0A1170B658C9}" type="presParOf" srcId="{C32B30C8-7965-4240-A5C0-E38DE6FE5D19}" destId="{56518798-689A-4EBD-9D9B-AB3C91AC2B4A}" srcOrd="0" destOrd="0" presId="urn:microsoft.com/office/officeart/2005/8/layout/orgChart1"/>
+    <dgm:cxn modelId="{A076899D-7BDE-4A3C-8AF8-A63C2FACD9F1}" type="presParOf" srcId="{56518798-689A-4EBD-9D9B-AB3C91AC2B4A}" destId="{AE80DF32-951D-4F91-AA80-8AC8DF36EE98}" srcOrd="0" destOrd="0" presId="urn:microsoft.com/office/officeart/2005/8/layout/orgChart1"/>
+    <dgm:cxn modelId="{8BB5CFCD-54E2-4B9C-9F4D-FA19F60AB74C}" type="presParOf" srcId="{56518798-689A-4EBD-9D9B-AB3C91AC2B4A}" destId="{BC2666A5-3661-4758-8004-DB68928FE29C}" srcOrd="1" destOrd="0" presId="urn:microsoft.com/office/officeart/2005/8/layout/orgChart1"/>
+    <dgm:cxn modelId="{D81E5A5E-3F8C-4C8B-A89B-91FF93F2C391}" type="presParOf" srcId="{C32B30C8-7965-4240-A5C0-E38DE6FE5D19}" destId="{019DD732-CC47-48B9-8CF3-31ADE42C5804}" srcOrd="1" destOrd="0" presId="urn:microsoft.com/office/officeart/2005/8/layout/orgChart1"/>
+    <dgm:cxn modelId="{C0998465-1604-4059-BAB3-27EBFE8EEF5C}" type="presParOf" srcId="{C32B30C8-7965-4240-A5C0-E38DE6FE5D19}" destId="{BE830A15-4C8C-41D1-ADA1-56508330910E}" srcOrd="2" destOrd="0" presId="urn:microsoft.com/office/officeart/2005/8/layout/orgChart1"/>
+    <dgm:cxn modelId="{66F7E05C-E69A-46B8-84C6-6CAD74F3D961}" type="presParOf" srcId="{8AED645B-65F8-4044-834E-C9A192467874}" destId="{4083C230-8629-400A-B83C-71C42719E5DC}" srcOrd="8" destOrd="0" presId="urn:microsoft.com/office/officeart/2005/8/layout/orgChart1"/>
+    <dgm:cxn modelId="{E5F5D200-F7E8-4BCC-9706-15F5CA6BD1CC}" type="presParOf" srcId="{8AED645B-65F8-4044-834E-C9A192467874}" destId="{876FB3A1-6D99-4CB8-A732-C6CB5422C322}" srcOrd="9" destOrd="0" presId="urn:microsoft.com/office/officeart/2005/8/layout/orgChart1"/>
+    <dgm:cxn modelId="{5B85EAD1-EE0B-4DA1-BB29-2311A400D615}" type="presParOf" srcId="{876FB3A1-6D99-4CB8-A732-C6CB5422C322}" destId="{64C66217-8ABF-4D47-9BC5-E3CB4C85E27B}" srcOrd="0" destOrd="0" presId="urn:microsoft.com/office/officeart/2005/8/layout/orgChart1"/>
+    <dgm:cxn modelId="{C01E7BDE-1539-401A-A769-1F6167BFCE89}" type="presParOf" srcId="{64C66217-8ABF-4D47-9BC5-E3CB4C85E27B}" destId="{C4BDBD06-0443-43F3-ACF6-2BC1A8175D46}" srcOrd="0" destOrd="0" presId="urn:microsoft.com/office/officeart/2005/8/layout/orgChart1"/>
+    <dgm:cxn modelId="{CC2E6274-8327-41C4-839E-8FC93D7D0914}" type="presParOf" srcId="{64C66217-8ABF-4D47-9BC5-E3CB4C85E27B}" destId="{BA2D62ED-FD50-42AD-96FA-DFCC444E0872}" srcOrd="1" destOrd="0" presId="urn:microsoft.com/office/officeart/2005/8/layout/orgChart1"/>
+    <dgm:cxn modelId="{A7684A65-2C80-45DE-9BC3-D45D0368F481}" type="presParOf" srcId="{876FB3A1-6D99-4CB8-A732-C6CB5422C322}" destId="{907379B6-E172-4BD2-B305-6623D85E6EE3}" srcOrd="1" destOrd="0" presId="urn:microsoft.com/office/officeart/2005/8/layout/orgChart1"/>
+    <dgm:cxn modelId="{31CAF7E8-121A-4E6A-A949-067238CC32C7}" type="presParOf" srcId="{876FB3A1-6D99-4CB8-A732-C6CB5422C322}" destId="{7F674412-9AB7-465F-B8D2-F97C96167967}" srcOrd="2" destOrd="0" presId="urn:microsoft.com/office/officeart/2005/8/layout/orgChart1"/>
+    <dgm:cxn modelId="{C5745FF0-2AD7-41AA-9534-663B956D5DF2}" type="presParOf" srcId="{9E883745-DF92-49EE-B729-F33951E14C4A}" destId="{1733EEAC-0FB3-431E-8E2D-BF1D62F42C68}" srcOrd="2" destOrd="0" presId="urn:microsoft.com/office/officeart/2005/8/layout/orgChart1"/>
+    <dgm:cxn modelId="{2093DD87-1845-406B-AF96-C91BEBEFEADE}" type="presParOf" srcId="{218B1655-E4E6-47FC-9672-C42C66089C3C}" destId="{4BEE00C3-F32D-46CA-AD4B-97D9066CAFB1}" srcOrd="4" destOrd="0" presId="urn:microsoft.com/office/officeart/2005/8/layout/orgChart1"/>
+    <dgm:cxn modelId="{264ABCE1-1409-4E41-B976-78E692D9D3E2}" type="presParOf" srcId="{218B1655-E4E6-47FC-9672-C42C66089C3C}" destId="{760DF3DC-F52F-4C2B-BA4A-273AB6F3656F}" srcOrd="5" destOrd="0" presId="urn:microsoft.com/office/officeart/2005/8/layout/orgChart1"/>
+    <dgm:cxn modelId="{B19220E6-B67F-44AA-9D3B-E4E7DE2A3333}" type="presParOf" srcId="{760DF3DC-F52F-4C2B-BA4A-273AB6F3656F}" destId="{AEA73B08-26EE-4E63-8104-771D60432E51}" srcOrd="0" destOrd="0" presId="urn:microsoft.com/office/officeart/2005/8/layout/orgChart1"/>
+    <dgm:cxn modelId="{7ADD5347-3519-4D33-942A-0FBFE54A1788}" type="presParOf" srcId="{AEA73B08-26EE-4E63-8104-771D60432E51}" destId="{92EE00F7-820F-45CF-AF7E-EEF6A8C7705B}" srcOrd="0" destOrd="0" presId="urn:microsoft.com/office/officeart/2005/8/layout/orgChart1"/>
+    <dgm:cxn modelId="{4DC4F21D-52FC-492A-815D-F6F7AB89838F}" type="presParOf" srcId="{AEA73B08-26EE-4E63-8104-771D60432E51}" destId="{D3223886-38F3-4C86-8684-E73BCFF33C48}" srcOrd="1" destOrd="0" presId="urn:microsoft.com/office/officeart/2005/8/layout/orgChart1"/>
+    <dgm:cxn modelId="{9BB0A1F5-506E-4CE2-B974-882BF167B49C}" type="presParOf" srcId="{760DF3DC-F52F-4C2B-BA4A-273AB6F3656F}" destId="{BA022717-1FFB-4F69-822E-9CD5C05910F6}" srcOrd="1" destOrd="0" presId="urn:microsoft.com/office/officeart/2005/8/layout/orgChart1"/>
+    <dgm:cxn modelId="{4FB5149F-1C62-4155-A739-9C2109A3C858}" type="presParOf" srcId="{BA022717-1FFB-4F69-822E-9CD5C05910F6}" destId="{FAA569D8-37E0-465C-B776-6FBBF910303E}" srcOrd="0" destOrd="0" presId="urn:microsoft.com/office/officeart/2005/8/layout/orgChart1"/>
+    <dgm:cxn modelId="{90AAB3A0-62B4-4F28-9BC6-127F84FA285C}" type="presParOf" srcId="{BA022717-1FFB-4F69-822E-9CD5C05910F6}" destId="{2DC16E5D-0FC6-4C58-B5F6-56D3F6317492}" srcOrd="1" destOrd="0" presId="urn:microsoft.com/office/officeart/2005/8/layout/orgChart1"/>
+    <dgm:cxn modelId="{D534B29F-553F-46B1-9704-C4B4386C630F}" type="presParOf" srcId="{2DC16E5D-0FC6-4C58-B5F6-56D3F6317492}" destId="{D49E5006-4BBE-4A48-93D9-C092151147F5}" srcOrd="0" destOrd="0" presId="urn:microsoft.com/office/officeart/2005/8/layout/orgChart1"/>
+    <dgm:cxn modelId="{0B34647B-DD8A-4879-BD0C-CB8796F66056}" type="presParOf" srcId="{D49E5006-4BBE-4A48-93D9-C092151147F5}" destId="{1AE64D53-98EF-4AA7-9A80-D0FEF5F9A700}" srcOrd="0" destOrd="0" presId="urn:microsoft.com/office/officeart/2005/8/layout/orgChart1"/>
+    <dgm:cxn modelId="{7C288A95-AE5A-4D9A-966C-0EB7ED308B18}" type="presParOf" srcId="{D49E5006-4BBE-4A48-93D9-C092151147F5}" destId="{B53C5DEF-5F98-4D31-9B28-B24792281630}" srcOrd="1" destOrd="0" presId="urn:microsoft.com/office/officeart/2005/8/layout/orgChart1"/>
+    <dgm:cxn modelId="{DDC8004E-934D-4302-9BE6-7BC404C7A1B0}" type="presParOf" srcId="{2DC16E5D-0FC6-4C58-B5F6-56D3F6317492}" destId="{96D93462-1EF0-49D7-9D23-0AF500C045B1}" srcOrd="1" destOrd="0" presId="urn:microsoft.com/office/officeart/2005/8/layout/orgChart1"/>
+    <dgm:cxn modelId="{DD88BED4-98D5-4915-B455-03C647104E40}" type="presParOf" srcId="{96D93462-1EF0-49D7-9D23-0AF500C045B1}" destId="{9B46B024-0A5C-4BF9-93C4-7501FD581121}" srcOrd="0" destOrd="0" presId="urn:microsoft.com/office/officeart/2005/8/layout/orgChart1"/>
+    <dgm:cxn modelId="{52318574-7C84-4BB8-95B2-E6299CFD2C67}" type="presParOf" srcId="{96D93462-1EF0-49D7-9D23-0AF500C045B1}" destId="{2DBE1B0D-2E3B-4338-97C7-A7F8CDC9204D}" srcOrd="1" destOrd="0" presId="urn:microsoft.com/office/officeart/2005/8/layout/orgChart1"/>
+    <dgm:cxn modelId="{39C4928B-F7C9-42AF-A8B0-3F3C1E631C04}" type="presParOf" srcId="{2DBE1B0D-2E3B-4338-97C7-A7F8CDC9204D}" destId="{7ACBBA80-99E3-4E1F-9783-AB3DF927D058}" srcOrd="0" destOrd="0" presId="urn:microsoft.com/office/officeart/2005/8/layout/orgChart1"/>
+    <dgm:cxn modelId="{9342EED5-5C57-4C5E-B049-65FBE512D4B1}" type="presParOf" srcId="{7ACBBA80-99E3-4E1F-9783-AB3DF927D058}" destId="{C98EA41C-E42F-4500-A971-47A954544039}" srcOrd="0" destOrd="0" presId="urn:microsoft.com/office/officeart/2005/8/layout/orgChart1"/>
+    <dgm:cxn modelId="{C796B6E3-82DA-456B-B84C-B7ED65D7ED4C}" type="presParOf" srcId="{7ACBBA80-99E3-4E1F-9783-AB3DF927D058}" destId="{1C614A7B-5315-42AF-AC2E-30481CFBB139}" srcOrd="1" destOrd="0" presId="urn:microsoft.com/office/officeart/2005/8/layout/orgChart1"/>
+    <dgm:cxn modelId="{3EC3AFD5-188B-4D69-81D5-85F9987CA1C2}" type="presParOf" srcId="{2DBE1B0D-2E3B-4338-97C7-A7F8CDC9204D}" destId="{5B5AEF1A-04A8-499E-AB3D-D6E71FECAB9C}" srcOrd="1" destOrd="0" presId="urn:microsoft.com/office/officeart/2005/8/layout/orgChart1"/>
+    <dgm:cxn modelId="{341F51A9-66C4-4D56-924C-99726AD588AE}" type="presParOf" srcId="{2DBE1B0D-2E3B-4338-97C7-A7F8CDC9204D}" destId="{6F6A0236-3792-4095-9111-66DC620D1B0D}" srcOrd="2" destOrd="0" presId="urn:microsoft.com/office/officeart/2005/8/layout/orgChart1"/>
+    <dgm:cxn modelId="{765D357E-230E-4853-AE60-753331BA4800}" type="presParOf" srcId="{96D93462-1EF0-49D7-9D23-0AF500C045B1}" destId="{2DC75AB3-8468-4456-B7F3-675CF020B5C5}" srcOrd="2" destOrd="0" presId="urn:microsoft.com/office/officeart/2005/8/layout/orgChart1"/>
+    <dgm:cxn modelId="{4D57135D-48AC-4FF7-AAE4-4A2087C050B4}" type="presParOf" srcId="{96D93462-1EF0-49D7-9D23-0AF500C045B1}" destId="{EDBCB4F5-5DF4-41DB-920C-BE6D8F9CEA86}" srcOrd="3" destOrd="0" presId="urn:microsoft.com/office/officeart/2005/8/layout/orgChart1"/>
+    <dgm:cxn modelId="{B5C123F0-3CD7-4770-A808-BA8BDF415021}" type="presParOf" srcId="{EDBCB4F5-5DF4-41DB-920C-BE6D8F9CEA86}" destId="{864753AA-9C22-49DB-9084-5AF978B3DCB4}" srcOrd="0" destOrd="0" presId="urn:microsoft.com/office/officeart/2005/8/layout/orgChart1"/>
+    <dgm:cxn modelId="{CE4B0395-5396-4BD7-B046-1C850382B403}" type="presParOf" srcId="{864753AA-9C22-49DB-9084-5AF978B3DCB4}" destId="{928EA8B7-C756-4850-BA63-660B12A78A99}" srcOrd="0" destOrd="0" presId="urn:microsoft.com/office/officeart/2005/8/layout/orgChart1"/>
+    <dgm:cxn modelId="{9E25481E-386C-48A3-BE90-6BE0883F070C}" type="presParOf" srcId="{864753AA-9C22-49DB-9084-5AF978B3DCB4}" destId="{0B44DF64-C7DE-430F-A7C4-D9D7BFE9EF4E}" srcOrd="1" destOrd="0" presId="urn:microsoft.com/office/officeart/2005/8/layout/orgChart1"/>
+    <dgm:cxn modelId="{32F47BF7-C198-42EF-AD1A-D3356A6AC8CA}" type="presParOf" srcId="{EDBCB4F5-5DF4-41DB-920C-BE6D8F9CEA86}" destId="{F765BCB2-A00E-4ABF-AA3B-FD0FC81B57E4}" srcOrd="1" destOrd="0" presId="urn:microsoft.com/office/officeart/2005/8/layout/orgChart1"/>
+    <dgm:cxn modelId="{ADDDF9CF-B457-441B-AC4C-5F863D130519}" type="presParOf" srcId="{EDBCB4F5-5DF4-41DB-920C-BE6D8F9CEA86}" destId="{96BF8AA1-26C3-42B1-9733-33A7F359A08A}" srcOrd="2" destOrd="0" presId="urn:microsoft.com/office/officeart/2005/8/layout/orgChart1"/>
+    <dgm:cxn modelId="{549F860F-7C47-4B69-9C6E-64683E02F253}" type="presParOf" srcId="{96D93462-1EF0-49D7-9D23-0AF500C045B1}" destId="{0450B0FF-C4BE-4C06-86F7-95C562DD878D}" srcOrd="4" destOrd="0" presId="urn:microsoft.com/office/officeart/2005/8/layout/orgChart1"/>
+    <dgm:cxn modelId="{396864FE-2B21-4997-85FF-08A5BBF90AA8}" type="presParOf" srcId="{96D93462-1EF0-49D7-9D23-0AF500C045B1}" destId="{34F2E018-3255-4223-87B5-B67ADB98A171}" srcOrd="5" destOrd="0" presId="urn:microsoft.com/office/officeart/2005/8/layout/orgChart1"/>
+    <dgm:cxn modelId="{C65A5743-1597-4559-B74A-93BB01EF4983}" type="presParOf" srcId="{34F2E018-3255-4223-87B5-B67ADB98A171}" destId="{CB98286C-3DB9-4895-A154-77CA0EFD5E23}" srcOrd="0" destOrd="0" presId="urn:microsoft.com/office/officeart/2005/8/layout/orgChart1"/>
+    <dgm:cxn modelId="{788E568C-86F8-4167-98BA-10C739CC062E}" type="presParOf" srcId="{CB98286C-3DB9-4895-A154-77CA0EFD5E23}" destId="{5A2E20FF-4712-49B8-8918-51B60F14F1AD}" srcOrd="0" destOrd="0" presId="urn:microsoft.com/office/officeart/2005/8/layout/orgChart1"/>
+    <dgm:cxn modelId="{9C761982-1388-47AA-B452-866557A57ED4}" type="presParOf" srcId="{CB98286C-3DB9-4895-A154-77CA0EFD5E23}" destId="{EE05DD52-71E9-47E0-9615-F0102E09015B}" srcOrd="1" destOrd="0" presId="urn:microsoft.com/office/officeart/2005/8/layout/orgChart1"/>
+    <dgm:cxn modelId="{99DDAECA-57D7-4B7E-8FDC-DC3A639BE01B}" type="presParOf" srcId="{34F2E018-3255-4223-87B5-B67ADB98A171}" destId="{95850DEA-F4D3-42D4-8D31-BA2205769E09}" srcOrd="1" destOrd="0" presId="urn:microsoft.com/office/officeart/2005/8/layout/orgChart1"/>
+    <dgm:cxn modelId="{A9898FB2-73B4-4FE3-8055-5733DD4A4EE2}" type="presParOf" srcId="{34F2E018-3255-4223-87B5-B67ADB98A171}" destId="{F2054DC9-59EE-4827-944E-5CFA4C1FBDD8}" srcOrd="2" destOrd="0" presId="urn:microsoft.com/office/officeart/2005/8/layout/orgChart1"/>
+    <dgm:cxn modelId="{7C4039DB-E84D-4A55-A0C0-B5A74527CD23}" type="presParOf" srcId="{96D93462-1EF0-49D7-9D23-0AF500C045B1}" destId="{42B76938-C475-4874-91A4-AB4D5AC7ACEB}" srcOrd="6" destOrd="0" presId="urn:microsoft.com/office/officeart/2005/8/layout/orgChart1"/>
+    <dgm:cxn modelId="{8FC4555B-69FB-4CD1-AA63-2652BFFAC31B}" type="presParOf" srcId="{96D93462-1EF0-49D7-9D23-0AF500C045B1}" destId="{FC214D6A-A0BF-4889-BFC6-1B981861CECC}" srcOrd="7" destOrd="0" presId="urn:microsoft.com/office/officeart/2005/8/layout/orgChart1"/>
+    <dgm:cxn modelId="{309DA1B5-B047-414B-8A45-90233F67C0B1}" type="presParOf" srcId="{FC214D6A-A0BF-4889-BFC6-1B981861CECC}" destId="{76C062AC-788B-4003-934B-888BF6AEB521}" srcOrd="0" destOrd="0" presId="urn:microsoft.com/office/officeart/2005/8/layout/orgChart1"/>
+    <dgm:cxn modelId="{C18D24AC-EBCB-4C3D-8B1E-93E48BE4EA8D}" type="presParOf" srcId="{76C062AC-788B-4003-934B-888BF6AEB521}" destId="{42C00B5D-D26A-4A14-9AC9-C1407402C5E8}" srcOrd="0" destOrd="0" presId="urn:microsoft.com/office/officeart/2005/8/layout/orgChart1"/>
+    <dgm:cxn modelId="{01273361-DAD2-434C-81B2-86B62DAF6EBD}" type="presParOf" srcId="{76C062AC-788B-4003-934B-888BF6AEB521}" destId="{C8DDECD3-143D-4A38-B580-8191C58E3E32}" srcOrd="1" destOrd="0" presId="urn:microsoft.com/office/officeart/2005/8/layout/orgChart1"/>
+    <dgm:cxn modelId="{0666CF5D-6E44-4408-81A6-EAB1956427AD}" type="presParOf" srcId="{FC214D6A-A0BF-4889-BFC6-1B981861CECC}" destId="{CA96876D-9589-490A-9A82-6882D15C48B4}" srcOrd="1" destOrd="0" presId="urn:microsoft.com/office/officeart/2005/8/layout/orgChart1"/>
+    <dgm:cxn modelId="{20DD4DCB-BA09-4095-9B0F-C2CA1B5CCD83}" type="presParOf" srcId="{FC214D6A-A0BF-4889-BFC6-1B981861CECC}" destId="{201C1646-739D-4C02-A35F-501F6EBDB614}" srcOrd="2" destOrd="0" presId="urn:microsoft.com/office/officeart/2005/8/layout/orgChart1"/>
+    <dgm:cxn modelId="{4AA36CDB-1433-41BA-9AB5-172AABF4CBAF}" type="presParOf" srcId="{2DC16E5D-0FC6-4C58-B5F6-56D3F6317492}" destId="{DC87C63E-5E7B-498E-8B64-12DD9709A4B4}" srcOrd="2" destOrd="0" presId="urn:microsoft.com/office/officeart/2005/8/layout/orgChart1"/>
+    <dgm:cxn modelId="{CAB3837F-AC22-4FA2-8434-CA604C808815}" type="presParOf" srcId="{BA022717-1FFB-4F69-822E-9CD5C05910F6}" destId="{F7D50D0F-032C-4F3E-A7D3-43CDAEB9C469}" srcOrd="2" destOrd="0" presId="urn:microsoft.com/office/officeart/2005/8/layout/orgChart1"/>
+    <dgm:cxn modelId="{887BA6B7-54A3-4118-A960-8BEC9C592AC5}" type="presParOf" srcId="{BA022717-1FFB-4F69-822E-9CD5C05910F6}" destId="{381D3668-23D1-4FAA-B040-47D5C0E0F5D9}" srcOrd="3" destOrd="0" presId="urn:microsoft.com/office/officeart/2005/8/layout/orgChart1"/>
+    <dgm:cxn modelId="{E7022381-062E-4E73-BE33-0062BE3661DB}" type="presParOf" srcId="{381D3668-23D1-4FAA-B040-47D5C0E0F5D9}" destId="{CBE1115A-F6CC-4E4D-9676-360139424BF0}" srcOrd="0" destOrd="0" presId="urn:microsoft.com/office/officeart/2005/8/layout/orgChart1"/>
+    <dgm:cxn modelId="{A555C26A-C7E8-4141-9D52-ECCE1CEB9F9D}" type="presParOf" srcId="{CBE1115A-F6CC-4E4D-9676-360139424BF0}" destId="{408DAB8C-2F22-4123-BCF4-B2F95150EDBE}" srcOrd="0" destOrd="0" presId="urn:microsoft.com/office/officeart/2005/8/layout/orgChart1"/>
+    <dgm:cxn modelId="{56BF1C78-4C22-4576-BD85-E4C3959897BD}" type="presParOf" srcId="{CBE1115A-F6CC-4E4D-9676-360139424BF0}" destId="{35922663-8C1C-4BB0-99CB-4FA18E0CF749}" srcOrd="1" destOrd="0" presId="urn:microsoft.com/office/officeart/2005/8/layout/orgChart1"/>
+    <dgm:cxn modelId="{435C8A17-60FA-43EF-8028-D68F1327BF98}" type="presParOf" srcId="{381D3668-23D1-4FAA-B040-47D5C0E0F5D9}" destId="{64BD3248-70F5-4CCC-99DA-E91E815374A2}" srcOrd="1" destOrd="0" presId="urn:microsoft.com/office/officeart/2005/8/layout/orgChart1"/>
+    <dgm:cxn modelId="{B84EB6DA-77A8-4EE8-A7FD-2B364D2EF83A}" type="presParOf" srcId="{64BD3248-70F5-4CCC-99DA-E91E815374A2}" destId="{60AF3A0B-88F7-4617-AFC9-898DB3E29117}" srcOrd="0" destOrd="0" presId="urn:microsoft.com/office/officeart/2005/8/layout/orgChart1"/>
+    <dgm:cxn modelId="{DF04AC1E-7749-4BF2-92E4-D8CB8437862A}" type="presParOf" srcId="{64BD3248-70F5-4CCC-99DA-E91E815374A2}" destId="{7A3C00A2-1025-47D7-9D88-B1B3AC3C0B2C}" srcOrd="1" destOrd="0" presId="urn:microsoft.com/office/officeart/2005/8/layout/orgChart1"/>
+    <dgm:cxn modelId="{3828CCAF-B645-4AB6-9784-A94CF92BCFCB}" type="presParOf" srcId="{7A3C00A2-1025-47D7-9D88-B1B3AC3C0B2C}" destId="{4EC41CC1-305D-4DDF-8BB8-F91E15D14539}" srcOrd="0" destOrd="0" presId="urn:microsoft.com/office/officeart/2005/8/layout/orgChart1"/>
+    <dgm:cxn modelId="{6F82916D-855C-469D-BDD5-6CAD153ED232}" type="presParOf" srcId="{4EC41CC1-305D-4DDF-8BB8-F91E15D14539}" destId="{77E9286F-A4E6-478A-AB48-26EDD8D2CE68}" srcOrd="0" destOrd="0" presId="urn:microsoft.com/office/officeart/2005/8/layout/orgChart1"/>
+    <dgm:cxn modelId="{94E3AEF7-C196-4B48-815E-162E7E84175B}" type="presParOf" srcId="{4EC41CC1-305D-4DDF-8BB8-F91E15D14539}" destId="{C4DA7C7B-5564-4754-9362-CB1AC8634CEB}" srcOrd="1" destOrd="0" presId="urn:microsoft.com/office/officeart/2005/8/layout/orgChart1"/>
+    <dgm:cxn modelId="{C37DC030-9C28-4CD9-821C-BEFA8E64EF14}" type="presParOf" srcId="{7A3C00A2-1025-47D7-9D88-B1B3AC3C0B2C}" destId="{013936FE-0A80-4CC9-9D37-9A5FCBD1C8E8}" srcOrd="1" destOrd="0" presId="urn:microsoft.com/office/officeart/2005/8/layout/orgChart1"/>
+    <dgm:cxn modelId="{65B530B4-A897-404E-83CE-5CCAD4AD0F78}" type="presParOf" srcId="{7A3C00A2-1025-47D7-9D88-B1B3AC3C0B2C}" destId="{4A27F901-2936-4402-B495-A9849D23452C}" srcOrd="2" destOrd="0" presId="urn:microsoft.com/office/officeart/2005/8/layout/orgChart1"/>
+    <dgm:cxn modelId="{832061E4-16E6-43F9-A001-F03E18E6FAFF}" type="presParOf" srcId="{64BD3248-70F5-4CCC-99DA-E91E815374A2}" destId="{C0EF5D2A-75B1-43F4-926E-F558CCD6F91F}" srcOrd="2" destOrd="0" presId="urn:microsoft.com/office/officeart/2005/8/layout/orgChart1"/>
+    <dgm:cxn modelId="{C1858822-889F-4A67-B7D3-B24D515AB572}" type="presParOf" srcId="{64BD3248-70F5-4CCC-99DA-E91E815374A2}" destId="{0CFB3D83-E11C-4E58-B554-EED0107A8B97}" srcOrd="3" destOrd="0" presId="urn:microsoft.com/office/officeart/2005/8/layout/orgChart1"/>
+    <dgm:cxn modelId="{130A0246-F0A6-4A9B-9BE9-FFEF7CD22F70}" type="presParOf" srcId="{0CFB3D83-E11C-4E58-B554-EED0107A8B97}" destId="{94EB3EB9-EBC6-4182-9F60-E3FCAF66FB31}" srcOrd="0" destOrd="0" presId="urn:microsoft.com/office/officeart/2005/8/layout/orgChart1"/>
+    <dgm:cxn modelId="{02C190F7-2483-461F-A4A9-BAEBA6AC0464}" type="presParOf" srcId="{94EB3EB9-EBC6-4182-9F60-E3FCAF66FB31}" destId="{B7CA12A2-BDE6-4623-9A34-32ACD01E5AD0}" srcOrd="0" destOrd="0" presId="urn:microsoft.com/office/officeart/2005/8/layout/orgChart1"/>
+    <dgm:cxn modelId="{312645C7-A498-42D5-A907-CC6F8B9EE02F}" type="presParOf" srcId="{94EB3EB9-EBC6-4182-9F60-E3FCAF66FB31}" destId="{87C48991-3AB2-4AF1-8A43-DCA78EC30A53}" srcOrd="1" destOrd="0" presId="urn:microsoft.com/office/officeart/2005/8/layout/orgChart1"/>
+    <dgm:cxn modelId="{B0355E24-37AF-4073-912B-5D9CF4D79E85}" type="presParOf" srcId="{0CFB3D83-E11C-4E58-B554-EED0107A8B97}" destId="{C6CB8C81-693C-44B2-B8DE-C183630E923B}" srcOrd="1" destOrd="0" presId="urn:microsoft.com/office/officeart/2005/8/layout/orgChart1"/>
+    <dgm:cxn modelId="{0C3469BB-52CA-4A7D-B60B-AE1923C20971}" type="presParOf" srcId="{0CFB3D83-E11C-4E58-B554-EED0107A8B97}" destId="{D615BEDA-E2ED-433C-B39E-AE3E9D89AC72}" srcOrd="2" destOrd="0" presId="urn:microsoft.com/office/officeart/2005/8/layout/orgChart1"/>
+    <dgm:cxn modelId="{DE2A6AA3-8D53-407B-AC1E-A7A76FEDDEB8}" type="presParOf" srcId="{64BD3248-70F5-4CCC-99DA-E91E815374A2}" destId="{FB9C8EAF-7FE5-476A-93C3-82E8DAEBAB36}" srcOrd="4" destOrd="0" presId="urn:microsoft.com/office/officeart/2005/8/layout/orgChart1"/>
+    <dgm:cxn modelId="{10759717-808A-40C4-9C26-DA100EBFF189}" type="presParOf" srcId="{64BD3248-70F5-4CCC-99DA-E91E815374A2}" destId="{76BABCA7-CE43-4232-8E32-8741ED2F4E5B}" srcOrd="5" destOrd="0" presId="urn:microsoft.com/office/officeart/2005/8/layout/orgChart1"/>
+    <dgm:cxn modelId="{8B705092-24F0-4142-A720-8992EF0FDE0E}" type="presParOf" srcId="{76BABCA7-CE43-4232-8E32-8741ED2F4E5B}" destId="{6C86D5AA-CAD0-4971-8689-ACC95F06D815}" srcOrd="0" destOrd="0" presId="urn:microsoft.com/office/officeart/2005/8/layout/orgChart1"/>
+    <dgm:cxn modelId="{122EC9F6-32BC-4763-8B0C-755568BF547A}" type="presParOf" srcId="{6C86D5AA-CAD0-4971-8689-ACC95F06D815}" destId="{1FFBCD9E-5950-4A0B-B384-8A841CBEC558}" srcOrd="0" destOrd="0" presId="urn:microsoft.com/office/officeart/2005/8/layout/orgChart1"/>
+    <dgm:cxn modelId="{F768A0F9-C6A8-4BAB-9BBC-95BE9303D5D0}" type="presParOf" srcId="{6C86D5AA-CAD0-4971-8689-ACC95F06D815}" destId="{80DB6C5A-CA92-4404-AC10-507FB05B1AEB}" srcOrd="1" destOrd="0" presId="urn:microsoft.com/office/officeart/2005/8/layout/orgChart1"/>
+    <dgm:cxn modelId="{0A87F8DF-61A4-4C2B-818D-7762291A2A4A}" type="presParOf" srcId="{76BABCA7-CE43-4232-8E32-8741ED2F4E5B}" destId="{B912C7AC-574A-40A5-9636-FB877AC3103B}" srcOrd="1" destOrd="0" presId="urn:microsoft.com/office/officeart/2005/8/layout/orgChart1"/>
+    <dgm:cxn modelId="{B5E9B839-CF83-4CE4-9E42-A0D3E31AD401}" type="presParOf" srcId="{76BABCA7-CE43-4232-8E32-8741ED2F4E5B}" destId="{11BC393B-CCC3-46D2-BD35-03F37DA1F2EA}" srcOrd="2" destOrd="0" presId="urn:microsoft.com/office/officeart/2005/8/layout/orgChart1"/>
+    <dgm:cxn modelId="{C8122262-B79A-4B27-9AE6-CEB217EDEFA4}" type="presParOf" srcId="{64BD3248-70F5-4CCC-99DA-E91E815374A2}" destId="{8A4D61C0-4263-44E4-BCDA-3641DD97AE82}" srcOrd="6" destOrd="0" presId="urn:microsoft.com/office/officeart/2005/8/layout/orgChart1"/>
+    <dgm:cxn modelId="{4419C3EA-5FE5-46FC-9397-23FBCC37157F}" type="presParOf" srcId="{64BD3248-70F5-4CCC-99DA-E91E815374A2}" destId="{9A70C450-271B-457C-B704-77B5CB7339DE}" srcOrd="7" destOrd="0" presId="urn:microsoft.com/office/officeart/2005/8/layout/orgChart1"/>
+    <dgm:cxn modelId="{DDD093C9-B94E-40F7-A440-41504B19234F}" type="presParOf" srcId="{9A70C450-271B-457C-B704-77B5CB7339DE}" destId="{D54FDE1E-BA39-42BE-834B-0A13C358A2D2}" srcOrd="0" destOrd="0" presId="urn:microsoft.com/office/officeart/2005/8/layout/orgChart1"/>
+    <dgm:cxn modelId="{15D54255-E8A5-4166-A20D-9C2F0494137E}" type="presParOf" srcId="{D54FDE1E-BA39-42BE-834B-0A13C358A2D2}" destId="{A87BEBB9-292D-4D85-AFD4-411FC93B7581}" srcOrd="0" destOrd="0" presId="urn:microsoft.com/office/officeart/2005/8/layout/orgChart1"/>
+    <dgm:cxn modelId="{4D688D85-6221-47A5-B6DC-EFD231FF6FE0}" type="presParOf" srcId="{D54FDE1E-BA39-42BE-834B-0A13C358A2D2}" destId="{F4561AD8-F6B8-4291-BB00-B5EAD1AB4BC1}" srcOrd="1" destOrd="0" presId="urn:microsoft.com/office/officeart/2005/8/layout/orgChart1"/>
+    <dgm:cxn modelId="{56B0CAC7-B122-496C-BBE4-5E80DC6EB503}" type="presParOf" srcId="{9A70C450-271B-457C-B704-77B5CB7339DE}" destId="{DF47B56D-97E0-4A2F-8FBB-F59B78F9BA2D}" srcOrd="1" destOrd="0" presId="urn:microsoft.com/office/officeart/2005/8/layout/orgChart1"/>
+    <dgm:cxn modelId="{B1B98D5E-834D-49F9-AA24-0055420E06F1}" type="presParOf" srcId="{9A70C450-271B-457C-B704-77B5CB7339DE}" destId="{150F3514-930C-4370-9893-9492A6239F33}" srcOrd="2" destOrd="0" presId="urn:microsoft.com/office/officeart/2005/8/layout/orgChart1"/>
+    <dgm:cxn modelId="{3A7BEAC6-B179-423B-B5AF-5EBB3C2BF3EF}" type="presParOf" srcId="{64BD3248-70F5-4CCC-99DA-E91E815374A2}" destId="{BE0CC1EE-C95F-43E7-8DAD-455284B02C09}" srcOrd="8" destOrd="0" presId="urn:microsoft.com/office/officeart/2005/8/layout/orgChart1"/>
+    <dgm:cxn modelId="{2F525CEF-5003-47D1-A82F-DB7981D91474}" type="presParOf" srcId="{64BD3248-70F5-4CCC-99DA-E91E815374A2}" destId="{4667D4DE-A069-4939-A05E-2338D15A493B}" srcOrd="9" destOrd="0" presId="urn:microsoft.com/office/officeart/2005/8/layout/orgChart1"/>
+    <dgm:cxn modelId="{345BB1A5-5F77-41B0-A460-5DE82C8A727D}" type="presParOf" srcId="{4667D4DE-A069-4939-A05E-2338D15A493B}" destId="{5C236863-83F8-4B04-9F60-29075C4C7694}" srcOrd="0" destOrd="0" presId="urn:microsoft.com/office/officeart/2005/8/layout/orgChart1"/>
+    <dgm:cxn modelId="{D748E9EE-FED0-44B2-A983-F46D296555FC}" type="presParOf" srcId="{5C236863-83F8-4B04-9F60-29075C4C7694}" destId="{4936C6A4-5235-4349-99DE-37EE11990BC8}" srcOrd="0" destOrd="0" presId="urn:microsoft.com/office/officeart/2005/8/layout/orgChart1"/>
+    <dgm:cxn modelId="{D28B689F-0DA9-44C3-AD77-039C19FF97EA}" type="presParOf" srcId="{5C236863-83F8-4B04-9F60-29075C4C7694}" destId="{8E2627C4-EBD7-4FFE-B907-8120EAE255FC}" srcOrd="1" destOrd="0" presId="urn:microsoft.com/office/officeart/2005/8/layout/orgChart1"/>
+    <dgm:cxn modelId="{2311C596-40EB-4121-8888-699B9F2D914D}" type="presParOf" srcId="{4667D4DE-A069-4939-A05E-2338D15A493B}" destId="{593539E4-8D94-4790-B22A-59557B912A9F}" srcOrd="1" destOrd="0" presId="urn:microsoft.com/office/officeart/2005/8/layout/orgChart1"/>
+    <dgm:cxn modelId="{0E8B57B8-F7EC-4455-889E-AE9AAE13FD19}" type="presParOf" srcId="{4667D4DE-A069-4939-A05E-2338D15A493B}" destId="{FF63EB4C-E50D-4677-94DD-F4DF74EA3F71}" srcOrd="2" destOrd="0" presId="urn:microsoft.com/office/officeart/2005/8/layout/orgChart1"/>
+    <dgm:cxn modelId="{74461BD1-F68C-4443-AD86-C55A61A06364}" type="presParOf" srcId="{381D3668-23D1-4FAA-B040-47D5C0E0F5D9}" destId="{78B96C3F-25DE-435A-AEAF-AEDE75A2F6C0}" srcOrd="2" destOrd="0" presId="urn:microsoft.com/office/officeart/2005/8/layout/orgChart1"/>
+    <dgm:cxn modelId="{BABCDA0D-DD0A-4AEC-BD16-E970146BAF43}" type="presParOf" srcId="{BA022717-1FFB-4F69-822E-9CD5C05910F6}" destId="{76C033FD-2AC7-4FFF-BEF3-8A8DDBAADE93}" srcOrd="4" destOrd="0" presId="urn:microsoft.com/office/officeart/2005/8/layout/orgChart1"/>
+    <dgm:cxn modelId="{B93F8CE4-EECC-4621-A364-60D38DFDF99F}" type="presParOf" srcId="{BA022717-1FFB-4F69-822E-9CD5C05910F6}" destId="{22D3168A-F68D-4989-8C60-8C0F42BF3E41}" srcOrd="5" destOrd="0" presId="urn:microsoft.com/office/officeart/2005/8/layout/orgChart1"/>
+    <dgm:cxn modelId="{D3F616D5-01C5-4021-AC2F-36B22D4A592A}" type="presParOf" srcId="{22D3168A-F68D-4989-8C60-8C0F42BF3E41}" destId="{1AE4B658-634E-44EA-9700-E03B9086248E}" srcOrd="0" destOrd="0" presId="urn:microsoft.com/office/officeart/2005/8/layout/orgChart1"/>
+    <dgm:cxn modelId="{3951B5D8-B29D-480B-BD6A-C500C47E5DB9}" type="presParOf" srcId="{1AE4B658-634E-44EA-9700-E03B9086248E}" destId="{51BC31C1-71B9-4545-9A24-8400BB8DF45E}" srcOrd="0" destOrd="0" presId="urn:microsoft.com/office/officeart/2005/8/layout/orgChart1"/>
+    <dgm:cxn modelId="{6C4B129A-BBBF-44A6-B99D-6693C75E3724}" type="presParOf" srcId="{1AE4B658-634E-44EA-9700-E03B9086248E}" destId="{0E28CCAB-DB4A-4F6A-8FF6-8D763658A7EE}" srcOrd="1" destOrd="0" presId="urn:microsoft.com/office/officeart/2005/8/layout/orgChart1"/>
+    <dgm:cxn modelId="{3B931BB6-F730-4518-B5E8-C9E47BA18E55}" type="presParOf" srcId="{22D3168A-F68D-4989-8C60-8C0F42BF3E41}" destId="{B397D60E-F624-409E-96C0-35BC0D65864F}" srcOrd="1" destOrd="0" presId="urn:microsoft.com/office/officeart/2005/8/layout/orgChart1"/>
+    <dgm:cxn modelId="{50EE8328-2FD4-412D-ABC2-0366C371AACE}" type="presParOf" srcId="{B397D60E-F624-409E-96C0-35BC0D65864F}" destId="{6CB07C5C-7911-4372-8D31-DEFDD9D10F87}" srcOrd="0" destOrd="0" presId="urn:microsoft.com/office/officeart/2005/8/layout/orgChart1"/>
+    <dgm:cxn modelId="{ACB0202A-7120-4091-A607-ABCB8764682D}" type="presParOf" srcId="{B397D60E-F624-409E-96C0-35BC0D65864F}" destId="{BD80549D-9372-48D8-952E-8325AD2A8C9F}" srcOrd="1" destOrd="0" presId="urn:microsoft.com/office/officeart/2005/8/layout/orgChart1"/>
+    <dgm:cxn modelId="{3E060175-6182-474E-9F23-0BDE70E26987}" type="presParOf" srcId="{BD80549D-9372-48D8-952E-8325AD2A8C9F}" destId="{22A532FF-EE2F-4DDA-BAFC-94299D54E817}" srcOrd="0" destOrd="0" presId="urn:microsoft.com/office/officeart/2005/8/layout/orgChart1"/>
+    <dgm:cxn modelId="{66A382C8-EAEA-4B73-B0B7-3289C502E544}" type="presParOf" srcId="{22A532FF-EE2F-4DDA-BAFC-94299D54E817}" destId="{A1A811D5-4A68-4CA7-8A04-1297EACA6B52}" srcOrd="0" destOrd="0" presId="urn:microsoft.com/office/officeart/2005/8/layout/orgChart1"/>
+    <dgm:cxn modelId="{0E351FB6-FD5F-4ED4-BC0D-11407CD0265C}" type="presParOf" srcId="{22A532FF-EE2F-4DDA-BAFC-94299D54E817}" destId="{F769F83B-2161-499A-99A7-FC6A89A36901}" srcOrd="1" destOrd="0" presId="urn:microsoft.com/office/officeart/2005/8/layout/orgChart1"/>
+    <dgm:cxn modelId="{8EA53396-98D9-4B7D-910E-340A955EE3FF}" type="presParOf" srcId="{BD80549D-9372-48D8-952E-8325AD2A8C9F}" destId="{0A5AD82B-61F6-4F83-8E72-3A6DBAE41644}" srcOrd="1" destOrd="0" presId="urn:microsoft.com/office/officeart/2005/8/layout/orgChart1"/>
+    <dgm:cxn modelId="{3E22EBB4-3BB2-452E-9AF8-E81FCC09F1EF}" type="presParOf" srcId="{BD80549D-9372-48D8-952E-8325AD2A8C9F}" destId="{AE6AAF8F-3EC6-48B1-8306-1A3060A81401}" srcOrd="2" destOrd="0" presId="urn:microsoft.com/office/officeart/2005/8/layout/orgChart1"/>
+    <dgm:cxn modelId="{30F095A9-5FF2-4AE0-8E27-382ACE10FC66}" type="presParOf" srcId="{B397D60E-F624-409E-96C0-35BC0D65864F}" destId="{1ABBF7ED-B14F-4349-903E-9273CAA1DB46}" srcOrd="2" destOrd="0" presId="urn:microsoft.com/office/officeart/2005/8/layout/orgChart1"/>
+    <dgm:cxn modelId="{46AC2032-C0DA-48E3-9D27-23AC9ABA4C94}" type="presParOf" srcId="{B397D60E-F624-409E-96C0-35BC0D65864F}" destId="{F9CD4952-D954-4D1D-9BCF-B533EC3C48FE}" srcOrd="3" destOrd="0" presId="urn:microsoft.com/office/officeart/2005/8/layout/orgChart1"/>
+    <dgm:cxn modelId="{F2894B3C-C0CA-4295-8FDA-B62D8A91C51A}" type="presParOf" srcId="{F9CD4952-D954-4D1D-9BCF-B533EC3C48FE}" destId="{D78D33B9-52D8-4309-94F0-08B927E74CB1}" srcOrd="0" destOrd="0" presId="urn:microsoft.com/office/officeart/2005/8/layout/orgChart1"/>
+    <dgm:cxn modelId="{0E647D56-4EBC-46A1-98C2-55F0CB39C8FB}" type="presParOf" srcId="{D78D33B9-52D8-4309-94F0-08B927E74CB1}" destId="{FE8D7536-1492-4509-94F7-F9F470E302C9}" srcOrd="0" destOrd="0" presId="urn:microsoft.com/office/officeart/2005/8/layout/orgChart1"/>
+    <dgm:cxn modelId="{EE358706-BD25-4852-BDAF-15437F6C3E38}" type="presParOf" srcId="{D78D33B9-52D8-4309-94F0-08B927E74CB1}" destId="{67C1D458-7AD3-4D5B-8C4F-079EA7F2E798}" srcOrd="1" destOrd="0" presId="urn:microsoft.com/office/officeart/2005/8/layout/orgChart1"/>
+    <dgm:cxn modelId="{E5459B9A-9030-4F14-9BB3-C9884B383891}" type="presParOf" srcId="{F9CD4952-D954-4D1D-9BCF-B533EC3C48FE}" destId="{FA3DDAA9-7BBC-4EE1-B36E-3055CD4AC0DD}" srcOrd="1" destOrd="0" presId="urn:microsoft.com/office/officeart/2005/8/layout/orgChart1"/>
+    <dgm:cxn modelId="{F8D5CE83-0CBD-4CB7-A00C-72CAB21DF9B2}" type="presParOf" srcId="{F9CD4952-D954-4D1D-9BCF-B533EC3C48FE}" destId="{BB79A097-7F91-49A0-9269-656D418C8179}" srcOrd="2" destOrd="0" presId="urn:microsoft.com/office/officeart/2005/8/layout/orgChart1"/>
+    <dgm:cxn modelId="{0F5FD5AC-A2BD-479E-9B1A-423B90BEA27C}" type="presParOf" srcId="{B397D60E-F624-409E-96C0-35BC0D65864F}" destId="{C458507D-4D91-4CED-A904-F1D229528BB4}" srcOrd="4" destOrd="0" presId="urn:microsoft.com/office/officeart/2005/8/layout/orgChart1"/>
+    <dgm:cxn modelId="{2471537F-76C7-4812-99DA-A6241BA4D740}" type="presParOf" srcId="{B397D60E-F624-409E-96C0-35BC0D65864F}" destId="{97F3FA8D-C725-43D8-A5EA-66E21C70DA03}" srcOrd="5" destOrd="0" presId="urn:microsoft.com/office/officeart/2005/8/layout/orgChart1"/>
+    <dgm:cxn modelId="{FCCE6552-C88F-4229-853A-D302C883D310}" type="presParOf" srcId="{97F3FA8D-C725-43D8-A5EA-66E21C70DA03}" destId="{B09FC50D-6408-4FB6-81AD-590D97ED2865}" srcOrd="0" destOrd="0" presId="urn:microsoft.com/office/officeart/2005/8/layout/orgChart1"/>
+    <dgm:cxn modelId="{92AD5440-DED5-4614-BD8E-5CD8FB53303D}" type="presParOf" srcId="{B09FC50D-6408-4FB6-81AD-590D97ED2865}" destId="{02C02110-051E-4A6D-80DF-BF4E01A9C0B6}" srcOrd="0" destOrd="0" presId="urn:microsoft.com/office/officeart/2005/8/layout/orgChart1"/>
+    <dgm:cxn modelId="{D1EDA688-5461-4680-9974-C0CF32F2E5B4}" type="presParOf" srcId="{B09FC50D-6408-4FB6-81AD-590D97ED2865}" destId="{07E3BE0B-733F-4F40-91E7-AEF93C0D723E}" srcOrd="1" destOrd="0" presId="urn:microsoft.com/office/officeart/2005/8/layout/orgChart1"/>
+    <dgm:cxn modelId="{8915263A-D783-4FBD-B6C0-4816A0442DBC}" type="presParOf" srcId="{97F3FA8D-C725-43D8-A5EA-66E21C70DA03}" destId="{7C260482-C037-4FCD-BE0F-73E23CC857FB}" srcOrd="1" destOrd="0" presId="urn:microsoft.com/office/officeart/2005/8/layout/orgChart1"/>
+    <dgm:cxn modelId="{4B2E7AF3-F98A-4F22-A3DD-F39256024F0D}" type="presParOf" srcId="{97F3FA8D-C725-43D8-A5EA-66E21C70DA03}" destId="{61D327D0-76BD-4D48-8D50-5CD02EB84866}" srcOrd="2" destOrd="0" presId="urn:microsoft.com/office/officeart/2005/8/layout/orgChart1"/>
+    <dgm:cxn modelId="{B55EBDA7-CAEB-44BB-B2FF-7B457E1C1C23}" type="presParOf" srcId="{22D3168A-F68D-4989-8C60-8C0F42BF3E41}" destId="{DD8CCDA4-A054-4653-9BA8-4CE88EA9B043}" srcOrd="2" destOrd="0" presId="urn:microsoft.com/office/officeart/2005/8/layout/orgChart1"/>
+    <dgm:cxn modelId="{92CBD6BD-36D4-46B2-A1C8-2494DF4FF4DC}" type="presParOf" srcId="{760DF3DC-F52F-4C2B-BA4A-273AB6F3656F}" destId="{FEDCB2E1-0480-40A4-980D-7D91C7087155}" srcOrd="2" destOrd="0" presId="urn:microsoft.com/office/officeart/2005/8/layout/orgChart1"/>
+    <dgm:cxn modelId="{1199904A-DF0A-4F5D-9035-A83FFD7EED4B}" type="presParOf" srcId="{218B1655-E4E6-47FC-9672-C42C66089C3C}" destId="{85CD64F4-6946-472B-B4E5-EA5E26E063B2}" srcOrd="6" destOrd="0" presId="urn:microsoft.com/office/officeart/2005/8/layout/orgChart1"/>
+    <dgm:cxn modelId="{134B3B38-F036-4E89-9C44-2603E8A84B64}" type="presParOf" srcId="{218B1655-E4E6-47FC-9672-C42C66089C3C}" destId="{B7D1C8EB-FA22-4BEA-BFE8-C48D1AF0A5C8}" srcOrd="7" destOrd="0" presId="urn:microsoft.com/office/officeart/2005/8/layout/orgChart1"/>
+    <dgm:cxn modelId="{B0E9E0ED-117D-46CE-B56D-6BC2A252A3D6}" type="presParOf" srcId="{B7D1C8EB-FA22-4BEA-BFE8-C48D1AF0A5C8}" destId="{6317F5D6-92E3-41A2-A888-29B98B056A8A}" srcOrd="0" destOrd="0" presId="urn:microsoft.com/office/officeart/2005/8/layout/orgChart1"/>
+    <dgm:cxn modelId="{099EC66E-E6D9-40C8-8E60-20BDDA164D7B}" type="presParOf" srcId="{6317F5D6-92E3-41A2-A888-29B98B056A8A}" destId="{D2E31B52-1F85-4623-8CB4-FB0D4A93F8DB}" srcOrd="0" destOrd="0" presId="urn:microsoft.com/office/officeart/2005/8/layout/orgChart1"/>
+    <dgm:cxn modelId="{91139D95-C8B3-478C-B5E4-4AA496FB9D9A}" type="presParOf" srcId="{6317F5D6-92E3-41A2-A888-29B98B056A8A}" destId="{D150B90E-ED43-4211-AE16-CB5E61E5CD3A}" srcOrd="1" destOrd="0" presId="urn:microsoft.com/office/officeart/2005/8/layout/orgChart1"/>
+    <dgm:cxn modelId="{C44752EC-9557-45BE-A6DA-D18C9CCB00F6}" type="presParOf" srcId="{B7D1C8EB-FA22-4BEA-BFE8-C48D1AF0A5C8}" destId="{32D76845-4956-4E51-81E0-D29C00A4B76E}" srcOrd="1" destOrd="0" presId="urn:microsoft.com/office/officeart/2005/8/layout/orgChart1"/>
+    <dgm:cxn modelId="{460B91EB-C30E-4FCD-8EEB-18A8AE33EFF4}" type="presParOf" srcId="{32D76845-4956-4E51-81E0-D29C00A4B76E}" destId="{8BD901A4-64B7-4476-868E-93DAA142F29B}" srcOrd="0" destOrd="0" presId="urn:microsoft.com/office/officeart/2005/8/layout/orgChart1"/>
+    <dgm:cxn modelId="{FE025267-B07D-456E-8BD5-A96605AA79DC}" type="presParOf" srcId="{32D76845-4956-4E51-81E0-D29C00A4B76E}" destId="{727E425C-BE13-485F-8511-A6EF5FCAEC6B}" srcOrd="1" destOrd="0" presId="urn:microsoft.com/office/officeart/2005/8/layout/orgChart1"/>
+    <dgm:cxn modelId="{A627C86C-C56B-408E-855D-8820D1120A65}" type="presParOf" srcId="{727E425C-BE13-485F-8511-A6EF5FCAEC6B}" destId="{4025BD79-B8D4-48B9-A8EE-964DA70A6B49}" srcOrd="0" destOrd="0" presId="urn:microsoft.com/office/officeart/2005/8/layout/orgChart1"/>
+    <dgm:cxn modelId="{7AFE601D-3A0E-4AFB-9215-58BB7AAF10CF}" type="presParOf" srcId="{4025BD79-B8D4-48B9-A8EE-964DA70A6B49}" destId="{375950B9-7871-43E6-98A7-EA39629F41D2}" srcOrd="0" destOrd="0" presId="urn:microsoft.com/office/officeart/2005/8/layout/orgChart1"/>
+    <dgm:cxn modelId="{9E710C97-5F65-45A9-86F1-1F4B97B029CD}" type="presParOf" srcId="{4025BD79-B8D4-48B9-A8EE-964DA70A6B49}" destId="{CACCFEDF-C498-4AA5-B3DC-1ECA1344E534}" srcOrd="1" destOrd="0" presId="urn:microsoft.com/office/officeart/2005/8/layout/orgChart1"/>
+    <dgm:cxn modelId="{8898378F-FF2C-4EEC-8530-4442D8C0D3B9}" type="presParOf" srcId="{727E425C-BE13-485F-8511-A6EF5FCAEC6B}" destId="{8F1FB491-9925-4188-9B4F-9CAA6FC91492}" srcOrd="1" destOrd="0" presId="urn:microsoft.com/office/officeart/2005/8/layout/orgChart1"/>
+    <dgm:cxn modelId="{9DF3ADA7-C438-47D8-AA89-7DFF8923A0C3}" type="presParOf" srcId="{727E425C-BE13-485F-8511-A6EF5FCAEC6B}" destId="{AD326DF6-53C3-496E-8695-F648A0E9B705}" srcOrd="2" destOrd="0" presId="urn:microsoft.com/office/officeart/2005/8/layout/orgChart1"/>
+    <dgm:cxn modelId="{7064ED67-4A21-4837-B493-2FFEF9694BC4}" type="presParOf" srcId="{32D76845-4956-4E51-81E0-D29C00A4B76E}" destId="{9A2C8CDB-4D3B-4D79-AA47-3984A8349EFB}" srcOrd="2" destOrd="0" presId="urn:microsoft.com/office/officeart/2005/8/layout/orgChart1"/>
+    <dgm:cxn modelId="{020E85A1-2E30-4887-A807-96D032DFF9F0}" type="presParOf" srcId="{32D76845-4956-4E51-81E0-D29C00A4B76E}" destId="{D107132E-7EDA-47FD-A289-CC0F2D264404}" srcOrd="3" destOrd="0" presId="urn:microsoft.com/office/officeart/2005/8/layout/orgChart1"/>
+    <dgm:cxn modelId="{E27F1A7E-720E-4D20-8CD7-AAED376FF456}" type="presParOf" srcId="{D107132E-7EDA-47FD-A289-CC0F2D264404}" destId="{91A26985-7030-44CF-9A2A-918A60864A69}" srcOrd="0" destOrd="0" presId="urn:microsoft.com/office/officeart/2005/8/layout/orgChart1"/>
+    <dgm:cxn modelId="{A5B493FB-1E18-4371-A0B2-43741FB91A6D}" type="presParOf" srcId="{91A26985-7030-44CF-9A2A-918A60864A69}" destId="{63C48391-9790-4FDC-A878-38798126DA5D}" srcOrd="0" destOrd="0" presId="urn:microsoft.com/office/officeart/2005/8/layout/orgChart1"/>
+    <dgm:cxn modelId="{02F9FB1C-6A70-4DCB-A291-775A1FFB9302}" type="presParOf" srcId="{91A26985-7030-44CF-9A2A-918A60864A69}" destId="{7BEF26BE-1E76-4D7D-9D9B-1BE02EB0C89A}" srcOrd="1" destOrd="0" presId="urn:microsoft.com/office/officeart/2005/8/layout/orgChart1"/>
+    <dgm:cxn modelId="{588192E6-7283-4AD4-A07E-C32EAE931DAC}" type="presParOf" srcId="{D107132E-7EDA-47FD-A289-CC0F2D264404}" destId="{D872F58D-7BD0-451F-A70B-DBC2711253B4}" srcOrd="1" destOrd="0" presId="urn:microsoft.com/office/officeart/2005/8/layout/orgChart1"/>
+    <dgm:cxn modelId="{D94EA00F-FA2E-4AE0-9AA2-77F96537ED75}" type="presParOf" srcId="{D107132E-7EDA-47FD-A289-CC0F2D264404}" destId="{0D3C33D7-54EE-47B1-B17F-858F79384975}" srcOrd="2" destOrd="0" presId="urn:microsoft.com/office/officeart/2005/8/layout/orgChart1"/>
+    <dgm:cxn modelId="{351FE834-C01A-42C5-A108-51E9767D2AF6}" type="presParOf" srcId="{32D76845-4956-4E51-81E0-D29C00A4B76E}" destId="{ED22E192-69A8-4C67-9419-061F874076E2}" srcOrd="4" destOrd="0" presId="urn:microsoft.com/office/officeart/2005/8/layout/orgChart1"/>
+    <dgm:cxn modelId="{3994F89A-06D8-45A2-9A71-B6A55684A33D}" type="presParOf" srcId="{32D76845-4956-4E51-81E0-D29C00A4B76E}" destId="{9327A142-D5F5-45B0-BFC9-762A958631A6}" srcOrd="5" destOrd="0" presId="urn:microsoft.com/office/officeart/2005/8/layout/orgChart1"/>
+    <dgm:cxn modelId="{24B735B9-ED88-431A-9F31-1DA124D8374F}" type="presParOf" srcId="{9327A142-D5F5-45B0-BFC9-762A958631A6}" destId="{8EAB79CB-2B7C-4B05-97A2-FCE8AAF1C397}" srcOrd="0" destOrd="0" presId="urn:microsoft.com/office/officeart/2005/8/layout/orgChart1"/>
+    <dgm:cxn modelId="{19007F1D-F823-43EB-AD63-704792418FBD}" type="presParOf" srcId="{8EAB79CB-2B7C-4B05-97A2-FCE8AAF1C397}" destId="{FDCF302A-2AEC-479C-BBEA-45460034C0A7}" srcOrd="0" destOrd="0" presId="urn:microsoft.com/office/officeart/2005/8/layout/orgChart1"/>
+    <dgm:cxn modelId="{93AFBCDF-3423-4807-B673-011D97355DC3}" type="presParOf" srcId="{8EAB79CB-2B7C-4B05-97A2-FCE8AAF1C397}" destId="{93165E38-2C8C-418D-95A2-3F5A169219C1}" srcOrd="1" destOrd="0" presId="urn:microsoft.com/office/officeart/2005/8/layout/orgChart1"/>
+    <dgm:cxn modelId="{9FEC0F46-090A-49C7-908E-E7ADE0437BC0}" type="presParOf" srcId="{9327A142-D5F5-45B0-BFC9-762A958631A6}" destId="{3EFEA5B9-39F8-4C33-9CFC-BA6BF0313253}" srcOrd="1" destOrd="0" presId="urn:microsoft.com/office/officeart/2005/8/layout/orgChart1"/>
+    <dgm:cxn modelId="{3CE84A6D-8EF6-4A6A-83C2-C3B9A4F69DC6}" type="presParOf" srcId="{9327A142-D5F5-45B0-BFC9-762A958631A6}" destId="{08B5041C-F15A-4EBF-8A73-4F37BA861DC2}" srcOrd="2" destOrd="0" presId="urn:microsoft.com/office/officeart/2005/8/layout/orgChart1"/>
+    <dgm:cxn modelId="{E23420CF-AC80-4B46-9EA1-AC6D003DF39A}" type="presParOf" srcId="{32D76845-4956-4E51-81E0-D29C00A4B76E}" destId="{B449A89D-3021-4A9D-9BF4-B190FBAE6CF5}" srcOrd="6" destOrd="0" presId="urn:microsoft.com/office/officeart/2005/8/layout/orgChart1"/>
+    <dgm:cxn modelId="{A4E6D202-ADBA-4811-8F1F-40EA9B47253D}" type="presParOf" srcId="{32D76845-4956-4E51-81E0-D29C00A4B76E}" destId="{53509287-D6C7-444B-ACC7-C351BD0A3F5A}" srcOrd="7" destOrd="0" presId="urn:microsoft.com/office/officeart/2005/8/layout/orgChart1"/>
+    <dgm:cxn modelId="{F22AA6F8-AEC5-4245-B587-B754077BC1E5}" type="presParOf" srcId="{53509287-D6C7-444B-ACC7-C351BD0A3F5A}" destId="{BC339C8D-0D6E-4957-B438-82DA5FBE32CD}" srcOrd="0" destOrd="0" presId="urn:microsoft.com/office/officeart/2005/8/layout/orgChart1"/>
+    <dgm:cxn modelId="{D3E509BF-FF72-4594-A302-9B2F62AAC3CC}" type="presParOf" srcId="{BC339C8D-0D6E-4957-B438-82DA5FBE32CD}" destId="{BE335AA8-2D1E-49E7-B774-CD971CA52202}" srcOrd="0" destOrd="0" presId="urn:microsoft.com/office/officeart/2005/8/layout/orgChart1"/>
+    <dgm:cxn modelId="{D287073D-3391-410B-990B-BA6F870E36C0}" type="presParOf" srcId="{BC339C8D-0D6E-4957-B438-82DA5FBE32CD}" destId="{23F61920-20AC-4324-BA25-011D0396141D}" srcOrd="1" destOrd="0" presId="urn:microsoft.com/office/officeart/2005/8/layout/orgChart1"/>
+    <dgm:cxn modelId="{52265568-849A-42B6-B266-29CE838AFED4}" type="presParOf" srcId="{53509287-D6C7-444B-ACC7-C351BD0A3F5A}" destId="{09F23510-E1DF-45A7-8A40-D04D10DCBFA0}" srcOrd="1" destOrd="0" presId="urn:microsoft.com/office/officeart/2005/8/layout/orgChart1"/>
+    <dgm:cxn modelId="{35B9E280-EC60-41A5-BCFC-BA86589A6F42}" type="presParOf" srcId="{53509287-D6C7-444B-ACC7-C351BD0A3F5A}" destId="{FCEC58C8-8FA4-44B1-A861-6578F9785BE9}" srcOrd="2" destOrd="0" presId="urn:microsoft.com/office/officeart/2005/8/layout/orgChart1"/>
+    <dgm:cxn modelId="{6B5883B8-DD10-400D-BAD0-65168BE9070B}" type="presParOf" srcId="{B7D1C8EB-FA22-4BEA-BFE8-C48D1AF0A5C8}" destId="{C6358B03-BD34-42A1-9822-4742770BB800}" srcOrd="2" destOrd="0" presId="urn:microsoft.com/office/officeart/2005/8/layout/orgChart1"/>
+    <dgm:cxn modelId="{DF8694C6-252C-40C2-ADB1-7E12A20F364A}" type="presParOf" srcId="{218B1655-E4E6-47FC-9672-C42C66089C3C}" destId="{0A989E28-0AF3-48DE-8A4A-F499C31A291D}" srcOrd="8" destOrd="0" presId="urn:microsoft.com/office/officeart/2005/8/layout/orgChart1"/>
+    <dgm:cxn modelId="{B0C40D27-22B0-43D7-807A-12887A6F1A69}" type="presParOf" srcId="{218B1655-E4E6-47FC-9672-C42C66089C3C}" destId="{EA74628C-A9B4-45AC-8D3B-091F9DED4760}" srcOrd="9" destOrd="0" presId="urn:microsoft.com/office/officeart/2005/8/layout/orgChart1"/>
+    <dgm:cxn modelId="{097E9D5E-C75F-45DB-B2F9-D0C74F087D2D}" type="presParOf" srcId="{EA74628C-A9B4-45AC-8D3B-091F9DED4760}" destId="{93A65C2A-792D-4DD9-B597-03A1CC1027EA}" srcOrd="0" destOrd="0" presId="urn:microsoft.com/office/officeart/2005/8/layout/orgChart1"/>
+    <dgm:cxn modelId="{6B5F4810-6D44-4162-9846-D8DF957B135D}" type="presParOf" srcId="{93A65C2A-792D-4DD9-B597-03A1CC1027EA}" destId="{758B2173-9368-492E-A419-E6415C0A67ED}" srcOrd="0" destOrd="0" presId="urn:microsoft.com/office/officeart/2005/8/layout/orgChart1"/>
+    <dgm:cxn modelId="{8DBF7469-F6CE-4C23-AFEC-216A0E113F66}" type="presParOf" srcId="{93A65C2A-792D-4DD9-B597-03A1CC1027EA}" destId="{B02D910D-26C6-408E-B04F-1B88D8268690}" srcOrd="1" destOrd="0" presId="urn:microsoft.com/office/officeart/2005/8/layout/orgChart1"/>
+    <dgm:cxn modelId="{1AF8E6B6-C118-4046-8936-6ED5DAEA96B6}" type="presParOf" srcId="{EA74628C-A9B4-45AC-8D3B-091F9DED4760}" destId="{5D2DA806-E82A-4AE7-8171-4201E09FFC18}" srcOrd="1" destOrd="0" presId="urn:microsoft.com/office/officeart/2005/8/layout/orgChart1"/>
+    <dgm:cxn modelId="{0B0642C4-0E08-4B02-9FC4-B98BCC1EB166}" type="presParOf" srcId="{5D2DA806-E82A-4AE7-8171-4201E09FFC18}" destId="{E2236C2F-4BE6-4332-83B2-8AFA924DE916}" srcOrd="0" destOrd="0" presId="urn:microsoft.com/office/officeart/2005/8/layout/orgChart1"/>
+    <dgm:cxn modelId="{CE64A50D-87AA-41AC-8B5F-0D774DE4561A}" type="presParOf" srcId="{5D2DA806-E82A-4AE7-8171-4201E09FFC18}" destId="{6D0BB7FB-3F89-4486-A92A-AE67BAB1E467}" srcOrd="1" destOrd="0" presId="urn:microsoft.com/office/officeart/2005/8/layout/orgChart1"/>
+    <dgm:cxn modelId="{2E81AF13-9C29-4BC1-A730-2121660E8966}" type="presParOf" srcId="{6D0BB7FB-3F89-4486-A92A-AE67BAB1E467}" destId="{D9C8056B-A032-4355-A9CD-A13FC8DF797E}" srcOrd="0" destOrd="0" presId="urn:microsoft.com/office/officeart/2005/8/layout/orgChart1"/>
+    <dgm:cxn modelId="{EB184F34-1424-4402-827F-F333133B1023}" type="presParOf" srcId="{D9C8056B-A032-4355-A9CD-A13FC8DF797E}" destId="{50474AFB-2CE2-489E-80ED-72003FC4BDCC}" srcOrd="0" destOrd="0" presId="urn:microsoft.com/office/officeart/2005/8/layout/orgChart1"/>
+    <dgm:cxn modelId="{7C7D47B1-37AA-4FEA-8492-091B61DBDA7E}" type="presParOf" srcId="{D9C8056B-A032-4355-A9CD-A13FC8DF797E}" destId="{8A636217-55E7-4CD2-956E-721B52BA2D4B}" srcOrd="1" destOrd="0" presId="urn:microsoft.com/office/officeart/2005/8/layout/orgChart1"/>
+    <dgm:cxn modelId="{AA626A4F-F6BB-49AD-AFFD-2C7F65D6232F}" type="presParOf" srcId="{6D0BB7FB-3F89-4486-A92A-AE67BAB1E467}" destId="{AAC03DD1-5C0A-4D54-8CF9-CE36263CE2BD}" srcOrd="1" destOrd="0" presId="urn:microsoft.com/office/officeart/2005/8/layout/orgChart1"/>
+    <dgm:cxn modelId="{FDF346B6-A7B5-4E80-BE10-DEDE21544C93}" type="presParOf" srcId="{6D0BB7FB-3F89-4486-A92A-AE67BAB1E467}" destId="{CB71FB7B-E7F0-4F93-BC16-548C2EEC76BB}" srcOrd="2" destOrd="0" presId="urn:microsoft.com/office/officeart/2005/8/layout/orgChart1"/>
+    <dgm:cxn modelId="{52A74DBE-8CC9-4452-93D6-CEF8BAE411CE}" type="presParOf" srcId="{5D2DA806-E82A-4AE7-8171-4201E09FFC18}" destId="{86C1CF07-990B-4546-B26A-00FBB44920B9}" srcOrd="2" destOrd="0" presId="urn:microsoft.com/office/officeart/2005/8/layout/orgChart1"/>
+    <dgm:cxn modelId="{871AC659-AA8D-43FC-9441-1E153B2549C9}" type="presParOf" srcId="{5D2DA806-E82A-4AE7-8171-4201E09FFC18}" destId="{602AD91B-A6DB-436A-B324-389AA6163B7E}" srcOrd="3" destOrd="0" presId="urn:microsoft.com/office/officeart/2005/8/layout/orgChart1"/>
+    <dgm:cxn modelId="{FBB39DC6-9BCB-492C-AE82-F25C1BAB0118}" type="presParOf" srcId="{602AD91B-A6DB-436A-B324-389AA6163B7E}" destId="{921425C5-EEFC-4F4E-B398-3BC243C18C20}" srcOrd="0" destOrd="0" presId="urn:microsoft.com/office/officeart/2005/8/layout/orgChart1"/>
+    <dgm:cxn modelId="{93E79A28-702A-4B75-B57A-92520ACA1699}" type="presParOf" srcId="{921425C5-EEFC-4F4E-B398-3BC243C18C20}" destId="{608C070C-3597-4850-961E-E637B8ADAD28}" srcOrd="0" destOrd="0" presId="urn:microsoft.com/office/officeart/2005/8/layout/orgChart1"/>
+    <dgm:cxn modelId="{9D711F8D-7302-4B49-9A27-E0BA1F6851AA}" type="presParOf" srcId="{921425C5-EEFC-4F4E-B398-3BC243C18C20}" destId="{8C22F415-0F1F-49F3-A867-C1722D93A61F}" srcOrd="1" destOrd="0" presId="urn:microsoft.com/office/officeart/2005/8/layout/orgChart1"/>
+    <dgm:cxn modelId="{744AFF68-F6E1-4CEC-8A52-D65376ADF63C}" type="presParOf" srcId="{602AD91B-A6DB-436A-B324-389AA6163B7E}" destId="{88C3231F-56AE-4606-A8B2-204DB7C0CB89}" srcOrd="1" destOrd="0" presId="urn:microsoft.com/office/officeart/2005/8/layout/orgChart1"/>
+    <dgm:cxn modelId="{669DB51B-94ED-40B9-B06A-95EBE1F782B4}" type="presParOf" srcId="{602AD91B-A6DB-436A-B324-389AA6163B7E}" destId="{29ECFC9C-64E8-4B3F-9033-2B0A33624FA0}" srcOrd="2" destOrd="0" presId="urn:microsoft.com/office/officeart/2005/8/layout/orgChart1"/>
+    <dgm:cxn modelId="{6EDAE24C-54A0-4470-A972-080BF6A40969}" type="presParOf" srcId="{EA74628C-A9B4-45AC-8D3B-091F9DED4760}" destId="{07F1305F-70A3-43B2-9C05-F7852BB41CDC}" srcOrd="2" destOrd="0" presId="urn:microsoft.com/office/officeart/2005/8/layout/orgChart1"/>
+    <dgm:cxn modelId="{81A9D891-1DA7-4884-9BAE-A670F9320839}" type="presParOf" srcId="{40C98317-8D37-42BF-A497-7EF0FD9BAFC0}" destId="{49EC875F-A33C-42F1-BCBB-A530B96C08A7}" srcOrd="2" destOrd="0" presId="urn:microsoft.com/office/officeart/2005/8/layout/orgChart1"/>
   </dgm:cxnLst>
   <dgm:bg/>
   <dgm:whole/>
@@ -17904,7 +17631,7 @@
         <a:fontRef idx="minor"/>
       </dsp:style>
     </dsp:sp>
-    <dsp:sp modelId="{D03432C1-FE41-4ED9-9A66-F4222D783483}">
+    <dsp:sp modelId="{9A2C8CDB-4D3B-4D79-AA47-3984A8349EFB}">
       <dsp:nvSpPr>
         <dsp:cNvPr id="0" name=""/>
         <dsp:cNvSpPr/>
@@ -18139,7 +17866,7 @@
         <a:fontRef idx="minor"/>
       </dsp:style>
     </dsp:sp>
-    <dsp:sp modelId="{582C3E65-D8F9-45CD-A7BE-35B8C9E16EB8}">
+    <dsp:sp modelId="{1ABBF7ED-B14F-4349-903E-9273CAA1DB46}">
       <dsp:nvSpPr>
         <dsp:cNvPr id="0" name=""/>
         <dsp:cNvSpPr/>
@@ -19784,16 +19511,8 @@
             </a:spcAft>
           </a:pPr>
           <a:r>
-            <a:rPr lang="en-US" sz="700" kern="1200" dirty="0" err="1" smtClean="0"/>
-            <a:t>Kalender</a:t>
-          </a:r>
-          <a:r>
             <a:rPr lang="en-US" sz="700" kern="1200" dirty="0" smtClean="0"/>
-            <a:t> </a:t>
-          </a:r>
-          <a:r>
-            <a:rPr lang="en-US" sz="700" kern="1200" dirty="0" err="1" smtClean="0"/>
-            <a:t>Projekt</a:t>
+            <a:t>Kalender Projekt</a:t>
           </a:r>
           <a:endParaRPr lang="en-US" sz="700" kern="1200" dirty="0"/>
         </a:p>
@@ -19871,11 +19590,7 @@
           </a:pPr>
           <a:r>
             <a:rPr lang="en-US" sz="700" kern="1200" dirty="0" smtClean="0"/>
-            <a:t>1. </a:t>
-          </a:r>
-          <a:r>
-            <a:rPr lang="en-US" sz="700" kern="1200" dirty="0" err="1" smtClean="0"/>
-            <a:t>Projektmanagent</a:t>
+            <a:t>1. Projektmanagement</a:t>
           </a:r>
           <a:endParaRPr lang="en-US" sz="700" kern="1200" dirty="0"/>
         </a:p>
@@ -19953,11 +19668,7 @@
           </a:pPr>
           <a:r>
             <a:rPr lang="en-US" sz="700" kern="1200" dirty="0" smtClean="0"/>
-            <a:t>1.1 </a:t>
-          </a:r>
-          <a:r>
-            <a:rPr lang="en-US" sz="700" kern="1200" dirty="0" err="1" smtClean="0"/>
-            <a:t>Projektstart</a:t>
+            <a:t>1.1 Projektstart</a:t>
           </a:r>
           <a:endParaRPr lang="en-US" sz="700" kern="1200" dirty="0"/>
         </a:p>
@@ -20035,11 +19746,7 @@
           </a:pPr>
           <a:r>
             <a:rPr lang="en-US" sz="700" kern="1200" dirty="0" smtClean="0"/>
-            <a:t>1.2 </a:t>
-          </a:r>
-          <a:r>
-            <a:rPr lang="en-US" sz="700" kern="1200" dirty="0" err="1" smtClean="0"/>
-            <a:t>Projektkoordination</a:t>
+            <a:t>1.2 Projektkoordination</a:t>
           </a:r>
           <a:endParaRPr lang="en-US" sz="700" kern="1200" dirty="0"/>
         </a:p>
@@ -20117,11 +19824,7 @@
           </a:pPr>
           <a:r>
             <a:rPr lang="en-US" sz="700" kern="1200" dirty="0" smtClean="0"/>
-            <a:t>1.3 </a:t>
-          </a:r>
-          <a:r>
-            <a:rPr lang="en-US" sz="700" kern="1200" dirty="0" err="1" smtClean="0"/>
-            <a:t>Projektcontrolling</a:t>
+            <a:t>1.3 Projektcontrolling</a:t>
           </a:r>
           <a:endParaRPr lang="en-US" sz="700" kern="1200" dirty="0"/>
         </a:p>
@@ -20199,11 +19902,7 @@
           </a:pPr>
           <a:r>
             <a:rPr lang="en-US" sz="700" kern="1200" dirty="0" smtClean="0"/>
-            <a:t>1.4 </a:t>
-          </a:r>
-          <a:r>
-            <a:rPr lang="en-US" sz="700" kern="1200" dirty="0" err="1" smtClean="0"/>
-            <a:t>Projektabschluss</a:t>
+            <a:t>1.4 Projektabschluss</a:t>
           </a:r>
           <a:endParaRPr lang="en-US" sz="700" kern="1200" dirty="0"/>
         </a:p>
@@ -20281,11 +19980,7 @@
           </a:pPr>
           <a:r>
             <a:rPr lang="en-US" sz="700" kern="1200" dirty="0" smtClean="0"/>
-            <a:t>1.5 </a:t>
-          </a:r>
-          <a:r>
-            <a:rPr lang="en-US" sz="700" kern="1200" dirty="0" err="1" smtClean="0"/>
-            <a:t>Projektabnahme</a:t>
+            <a:t>1.5 Projektabnahme</a:t>
           </a:r>
           <a:endParaRPr lang="en-US" sz="700" kern="1200" dirty="0"/>
         </a:p>
@@ -20363,11 +20058,7 @@
           </a:pPr>
           <a:r>
             <a:rPr lang="en-US" sz="700" kern="1200" dirty="0" smtClean="0"/>
-            <a:t>2. </a:t>
-          </a:r>
-          <a:r>
-            <a:rPr lang="en-US" sz="700" kern="1200" dirty="0" err="1" smtClean="0"/>
-            <a:t>Planung</a:t>
+            <a:t>2. Planung</a:t>
           </a:r>
           <a:endParaRPr lang="en-US" sz="700" kern="1200" dirty="0"/>
         </a:p>
@@ -20445,11 +20136,7 @@
           </a:pPr>
           <a:r>
             <a:rPr lang="en-US" sz="700" kern="1200" dirty="0" smtClean="0"/>
-            <a:t>2.1 </a:t>
-          </a:r>
-          <a:r>
-            <a:rPr lang="en-US" sz="700" kern="1200" dirty="0" err="1" smtClean="0"/>
-            <a:t>Aufgabenverteilung</a:t>
+            <a:t>2.1 Aufgabenverteilung</a:t>
           </a:r>
           <a:endParaRPr lang="en-US" sz="700" kern="1200" dirty="0"/>
         </a:p>
@@ -20527,11 +20214,7 @@
           </a:pPr>
           <a:r>
             <a:rPr lang="en-US" sz="700" kern="1200" dirty="0" smtClean="0"/>
-            <a:t>2.2 </a:t>
-          </a:r>
-          <a:r>
-            <a:rPr lang="en-US" sz="700" kern="1200" dirty="0" err="1" smtClean="0"/>
-            <a:t>Githubprojekt</a:t>
+            <a:t>2.2 Githubprojekt</a:t>
           </a:r>
           <a:endParaRPr lang="en-US" sz="700" kern="1200" dirty="0"/>
         </a:p>
@@ -20609,11 +20292,7 @@
           </a:pPr>
           <a:r>
             <a:rPr lang="en-US" sz="700" kern="1200" dirty="0" smtClean="0"/>
-            <a:t>2.3 </a:t>
-          </a:r>
-          <a:r>
-            <a:rPr lang="en-US" sz="700" kern="1200" dirty="0" err="1" smtClean="0"/>
-            <a:t>Datenbankdesign</a:t>
+            <a:t>2.3 Datenbankdesign</a:t>
           </a:r>
           <a:endParaRPr lang="en-US" sz="700" kern="1200" dirty="0"/>
         </a:p>
@@ -20691,11 +20370,7 @@
           </a:pPr>
           <a:r>
             <a:rPr lang="en-US" sz="700" kern="1200" dirty="0" smtClean="0"/>
-            <a:t>2.4 </a:t>
-          </a:r>
-          <a:r>
-            <a:rPr lang="en-US" sz="700" kern="1200" dirty="0" err="1" smtClean="0"/>
-            <a:t>Benutzeroberflächen-konzept</a:t>
+            <a:t>2.4 Benutzeroberflächen-konzept</a:t>
           </a:r>
           <a:endParaRPr lang="en-US" sz="700" kern="1200" dirty="0"/>
         </a:p>
@@ -20773,11 +20448,7 @@
           </a:pPr>
           <a:r>
             <a:rPr lang="en-US" sz="700" kern="1200" dirty="0" smtClean="0"/>
-            <a:t>2.5 </a:t>
-          </a:r>
-          <a:r>
-            <a:rPr lang="en-US" sz="700" kern="1200" dirty="0" err="1" smtClean="0"/>
-            <a:t>Funktionskonzept</a:t>
+            <a:t>2.5 Funktionskonzept</a:t>
           </a:r>
           <a:endParaRPr lang="en-US" sz="700" kern="1200" dirty="0"/>
         </a:p>
@@ -20855,11 +20526,7 @@
           </a:pPr>
           <a:r>
             <a:rPr lang="en-US" sz="700" kern="1200" dirty="0" smtClean="0"/>
-            <a:t>3. </a:t>
-          </a:r>
-          <a:r>
-            <a:rPr lang="en-US" sz="700" kern="1200" dirty="0" err="1" smtClean="0"/>
-            <a:t>Durchführung</a:t>
+            <a:t>3. Durchführung</a:t>
           </a:r>
           <a:endParaRPr lang="en-US" sz="700" kern="1200" dirty="0"/>
         </a:p>
@@ -20937,11 +20604,7 @@
           </a:pPr>
           <a:r>
             <a:rPr lang="en-US" sz="700" kern="1200" dirty="0" smtClean="0"/>
-            <a:t>3.1 </a:t>
-          </a:r>
-          <a:r>
-            <a:rPr lang="en-US" sz="700" kern="1200" dirty="0" err="1" smtClean="0"/>
-            <a:t>Benutzeroberfläche</a:t>
+            <a:t>3.1 Benutzeroberfläche</a:t>
           </a:r>
           <a:endParaRPr lang="en-US" sz="700" kern="1200" dirty="0"/>
         </a:p>
@@ -21019,11 +20682,7 @@
           </a:pPr>
           <a:r>
             <a:rPr lang="en-US" sz="700" kern="1200" dirty="0" smtClean="0"/>
-            <a:t>3.1.1 </a:t>
-          </a:r>
-          <a:r>
-            <a:rPr lang="en-US" sz="700" kern="1200" dirty="0" err="1" smtClean="0"/>
-            <a:t>Webdesign</a:t>
+            <a:t>3.1.1 Webdesign</a:t>
           </a:r>
           <a:endParaRPr lang="en-US" sz="700" kern="1200" dirty="0"/>
         </a:p>
@@ -21179,19 +20838,7 @@
           </a:pPr>
           <a:r>
             <a:rPr lang="en-US" sz="700" kern="1200" dirty="0" smtClean="0"/>
-            <a:t>3.1.3 </a:t>
-          </a:r>
-          <a:r>
-            <a:rPr lang="en-US" sz="700" kern="1200" dirty="0" err="1" smtClean="0"/>
-            <a:t>Monats</a:t>
-          </a:r>
-          <a:r>
-            <a:rPr lang="en-US" sz="700" kern="1200" dirty="0" smtClean="0"/>
-            <a:t>- und </a:t>
-          </a:r>
-          <a:r>
-            <a:rPr lang="en-US" sz="700" kern="1200" dirty="0" err="1" smtClean="0"/>
-            <a:t>Wochenansicht</a:t>
+            <a:t>3.1.3 Monats- und Wochenansicht</a:t>
           </a:r>
           <a:endParaRPr lang="en-US" sz="700" kern="1200" dirty="0"/>
         </a:p>
@@ -21269,11 +20916,7 @@
           </a:pPr>
           <a:r>
             <a:rPr lang="en-US" sz="700" kern="1200" dirty="0" smtClean="0"/>
-            <a:t>3.1.4 </a:t>
-          </a:r>
-          <a:r>
-            <a:rPr lang="en-US" sz="700" kern="1200" dirty="0" err="1" smtClean="0"/>
-            <a:t>Terminansicht</a:t>
+            <a:t>3.1.4 Terminansicht</a:t>
           </a:r>
           <a:endParaRPr lang="en-US" sz="700" kern="1200" dirty="0"/>
         </a:p>
@@ -21351,11 +20994,7 @@
           </a:pPr>
           <a:r>
             <a:rPr lang="en-US" sz="700" kern="1200" dirty="0" smtClean="0"/>
-            <a:t>3.2 </a:t>
-          </a:r>
-          <a:r>
-            <a:rPr lang="en-US" sz="700" kern="1200" dirty="0" err="1" smtClean="0"/>
-            <a:t>Funktionen</a:t>
+            <a:t>3.2 Funktionen</a:t>
           </a:r>
           <a:endParaRPr lang="en-US" sz="700" kern="1200" dirty="0"/>
         </a:p>
@@ -21433,11 +21072,7 @@
           </a:pPr>
           <a:r>
             <a:rPr lang="en-US" sz="700" kern="1200" dirty="0" smtClean="0"/>
-            <a:t>3.2.1 </a:t>
-          </a:r>
-          <a:r>
-            <a:rPr lang="en-US" sz="700" kern="1200" dirty="0" err="1" smtClean="0"/>
-            <a:t>Kalenderfunktionen</a:t>
+            <a:t>3.2.1 Kalenderfunktionen</a:t>
           </a:r>
           <a:endParaRPr lang="en-US" sz="700" kern="1200" dirty="0"/>
         </a:p>
@@ -21515,19 +21150,7 @@
           </a:pPr>
           <a:r>
             <a:rPr lang="en-US" sz="700" kern="1200" dirty="0" smtClean="0"/>
-            <a:t>3.2.2 </a:t>
-          </a:r>
-          <a:r>
-            <a:rPr lang="en-US" sz="700" kern="1200" dirty="0" err="1" smtClean="0"/>
-            <a:t>Termine</a:t>
-          </a:r>
-          <a:r>
-            <a:rPr lang="en-US" sz="700" kern="1200" dirty="0" smtClean="0"/>
-            <a:t> </a:t>
-          </a:r>
-          <a:r>
-            <a:rPr lang="en-US" sz="700" kern="1200" dirty="0" err="1" smtClean="0"/>
-            <a:t>darstellen</a:t>
+            <a:t>3.2.2 Termine darstellen</a:t>
           </a:r>
           <a:endParaRPr lang="en-US" sz="700" kern="1200" dirty="0"/>
         </a:p>
@@ -21605,15 +21228,7 @@
           </a:pPr>
           <a:r>
             <a:rPr lang="en-US" sz="700" kern="1200" dirty="0" smtClean="0"/>
-            <a:t>3.2.3 </a:t>
-          </a:r>
-          <a:r>
-            <a:rPr lang="en-US" sz="700" kern="1200" dirty="0" err="1" smtClean="0"/>
-            <a:t>Termine</a:t>
-          </a:r>
-          <a:r>
-            <a:rPr lang="en-US" sz="700" kern="1200" dirty="0" smtClean="0"/>
-            <a:t> anlagen</a:t>
+            <a:t>3.2.3 Termine anlegen</a:t>
           </a:r>
           <a:endParaRPr lang="en-US" sz="700" kern="1200" dirty="0"/>
         </a:p>
@@ -21691,11 +21306,7 @@
           </a:pPr>
           <a:r>
             <a:rPr lang="en-US" sz="700" kern="1200" dirty="0" smtClean="0"/>
-            <a:t>3.2.4 </a:t>
-          </a:r>
-          <a:r>
-            <a:rPr lang="en-US" sz="700" kern="1200" dirty="0" err="1" smtClean="0"/>
-            <a:t>Navigations-implementierung</a:t>
+            <a:t>3.2.4 Navigations-implementierung</a:t>
           </a:r>
           <a:endParaRPr lang="en-US" sz="700" kern="1200" dirty="0"/>
         </a:p>
@@ -21773,19 +21384,7 @@
           </a:pPr>
           <a:r>
             <a:rPr lang="en-US" sz="700" kern="1200" dirty="0" smtClean="0"/>
-            <a:t>3.2.5 </a:t>
-          </a:r>
-          <a:r>
-            <a:rPr lang="en-US" sz="700" kern="1200" dirty="0" err="1" smtClean="0"/>
-            <a:t>aktuelles</a:t>
-          </a:r>
-          <a:r>
-            <a:rPr lang="en-US" sz="700" kern="1200" dirty="0" smtClean="0"/>
-            <a:t> Datum </a:t>
-          </a:r>
-          <a:r>
-            <a:rPr lang="en-US" sz="700" kern="1200" dirty="0" err="1" smtClean="0"/>
-            <a:t>anzeigen</a:t>
+            <a:t>3.2.5 aktuelles Datum anzeigen</a:t>
           </a:r>
           <a:endParaRPr lang="en-US" sz="700" kern="1200" dirty="0"/>
         </a:p>
@@ -21863,11 +21462,7 @@
           </a:pPr>
           <a:r>
             <a:rPr lang="en-US" sz="700" kern="1200" dirty="0" smtClean="0"/>
-            <a:t>3.3 </a:t>
-          </a:r>
-          <a:r>
-            <a:rPr lang="en-US" sz="700" kern="1200" dirty="0" err="1" smtClean="0"/>
-            <a:t>Datenbank-implementierung</a:t>
+            <a:t>3.3 Datenbank-implementierung</a:t>
           </a:r>
           <a:endParaRPr lang="en-US" sz="700" kern="1200" dirty="0"/>
         </a:p>
@@ -21945,11 +21540,7 @@
           </a:pPr>
           <a:r>
             <a:rPr lang="en-US" sz="700" kern="1200" dirty="0" smtClean="0"/>
-            <a:t>3.3.1 </a:t>
-          </a:r>
-          <a:r>
-            <a:rPr lang="en-US" sz="700" kern="1200" dirty="0" err="1" smtClean="0"/>
-            <a:t>Facebookanbindung</a:t>
+            <a:t>3.3.1 Facebookanbindung</a:t>
           </a:r>
           <a:endParaRPr lang="en-US" sz="700" kern="1200" dirty="0"/>
         </a:p>
@@ -21959,7 +21550,7 @@
         <a:ext cx="851087" cy="425543"/>
       </dsp:txXfrm>
     </dsp:sp>
-    <dsp:sp modelId="{6533C7D5-0361-4926-B924-51A5C2E30DBF}">
+    <dsp:sp modelId="{FE8D7536-1492-4509-94F7-F9F470E302C9}">
       <dsp:nvSpPr>
         <dsp:cNvPr id="0" name=""/>
         <dsp:cNvSpPr/>
@@ -22027,19 +21618,7 @@
           </a:pPr>
           <a:r>
             <a:rPr lang="en-US" sz="700" kern="1200" dirty="0" smtClean="0"/>
-            <a:t>3.3.2 </a:t>
-          </a:r>
-          <a:r>
-            <a:rPr lang="en-US" sz="700" kern="1200" dirty="0" err="1" smtClean="0"/>
-            <a:t>Benutzerspezifische</a:t>
-          </a:r>
-          <a:r>
-            <a:rPr lang="en-US" sz="700" kern="1200" dirty="0" smtClean="0"/>
-            <a:t> </a:t>
-          </a:r>
-          <a:r>
-            <a:rPr lang="en-US" sz="700" kern="1200" dirty="0" err="1" smtClean="0"/>
-            <a:t>Termine</a:t>
+            <a:t>3.3.2 Benutzerspezifische Termine</a:t>
           </a:r>
           <a:endParaRPr lang="en-US" sz="700" kern="1200" dirty="0"/>
         </a:p>
@@ -22117,19 +21696,7 @@
           </a:pPr>
           <a:r>
             <a:rPr lang="en-US" sz="700" kern="1200" dirty="0" smtClean="0"/>
-            <a:t>3.3.3 XML </a:t>
-          </a:r>
-          <a:r>
-            <a:rPr lang="en-US" sz="700" kern="1200" dirty="0" err="1" smtClean="0"/>
-            <a:t>Daten</a:t>
-          </a:r>
-          <a:r>
-            <a:rPr lang="en-US" sz="700" kern="1200" dirty="0" smtClean="0"/>
-            <a:t> per XSLT </a:t>
-          </a:r>
-          <a:r>
-            <a:rPr lang="en-US" sz="700" kern="1200" dirty="0" err="1" smtClean="0"/>
-            <a:t>umwandeln</a:t>
+            <a:t>3.3.3 XML Daten per XSLT umwandeln</a:t>
           </a:r>
           <a:endParaRPr lang="en-US" sz="700" kern="1200" dirty="0"/>
         </a:p>
@@ -22285,11 +21852,7 @@
           </a:pPr>
           <a:r>
             <a:rPr lang="en-US" sz="700" kern="1200" dirty="0" smtClean="0"/>
-            <a:t>4.1 </a:t>
-          </a:r>
-          <a:r>
-            <a:rPr lang="en-US" sz="700" kern="1200" dirty="0" err="1" smtClean="0"/>
-            <a:t>Benutzerfunktionen</a:t>
+            <a:t>4.1 Benutzerfunktionen</a:t>
           </a:r>
           <a:endParaRPr lang="en-US" sz="700" kern="1200" dirty="0"/>
         </a:p>
@@ -22299,7 +21862,7 @@
         <a:ext cx="851087" cy="425543"/>
       </dsp:txXfrm>
     </dsp:sp>
-    <dsp:sp modelId="{24184702-82D9-48E6-8B49-56A145363E54}">
+    <dsp:sp modelId="{63C48391-9790-4FDC-A878-38798126DA5D}">
       <dsp:nvSpPr>
         <dsp:cNvPr id="0" name=""/>
         <dsp:cNvSpPr/>
@@ -22367,11 +21930,7 @@
           </a:pPr>
           <a:r>
             <a:rPr lang="en-US" sz="700" kern="1200" dirty="0" smtClean="0"/>
-            <a:t>4.2 </a:t>
-          </a:r>
-          <a:r>
-            <a:rPr lang="en-US" sz="700" kern="1200" dirty="0" err="1" smtClean="0"/>
-            <a:t>Kalenderkorrektheit</a:t>
+            <a:t>4.2 Kalenderkorrektheit</a:t>
           </a:r>
           <a:endParaRPr lang="en-US" sz="700" kern="1200" dirty="0"/>
         </a:p>
@@ -22449,15 +22008,7 @@
           </a:pPr>
           <a:r>
             <a:rPr lang="en-US" sz="700" kern="1200" dirty="0" smtClean="0"/>
-            <a:t>4.3 </a:t>
-          </a:r>
-          <a:r>
-            <a:rPr lang="en-US" sz="700" kern="1200" dirty="0" err="1" smtClean="0"/>
-            <a:t>Termine</a:t>
-          </a:r>
-          <a:r>
-            <a:rPr lang="en-US" sz="700" kern="1200" dirty="0" smtClean="0"/>
-            <a:t> anlagen</a:t>
+            <a:t>4.3 Termine anlegen</a:t>
           </a:r>
           <a:endParaRPr lang="en-US" sz="700" kern="1200" dirty="0"/>
         </a:p>
@@ -22613,11 +22164,7 @@
           </a:pPr>
           <a:r>
             <a:rPr lang="en-US" sz="700" kern="1200" dirty="0" smtClean="0"/>
-            <a:t>5. </a:t>
-          </a:r>
-          <a:r>
-            <a:rPr lang="en-US" sz="700" kern="1200" dirty="0" err="1" smtClean="0"/>
-            <a:t>Einführung</a:t>
+            <a:t>5. Einführung</a:t>
           </a:r>
           <a:endParaRPr lang="en-US" sz="700" kern="1200" dirty="0"/>
         </a:p>
@@ -25272,7 +24819,7 @@
 </file>
 
 <file path=customXml/itemProps2.xml><?xml version="1.0" encoding="utf-8"?>
-<ds:datastoreItem xmlns:ds="http://schemas.openxmlformats.org/officeDocument/2006/customXml" ds:itemID="{4311637A-CA91-4D99-8E07-90C2DE8E0FFF}">
+<ds:datastoreItem xmlns:ds="http://schemas.openxmlformats.org/officeDocument/2006/customXml" ds:itemID="{A0216CF7-B013-467B-B1C6-2FD5B2447615}">
   <ds:schemaRefs>
     <ds:schemaRef ds:uri="http://schemas.openxmlformats.org/officeDocument/2006/bibliography"/>
   </ds:schemaRefs>

</xml_diff>